<commit_message>
Adding function to the RezeptAnsicht
</commit_message>
<xml_diff>
--- a/Dokumentation/Dokumentation.docx
+++ b/Dokumentation/Dokumentation.docx
@@ -1,6 +1,6 @@
 
 <file path=word/document.xml><?xml version="1.0" encoding="utf-8"?>
-<w:document xmlns:wpc="http://schemas.microsoft.com/office/word/2010/wordprocessingCanvas" xmlns:cx="http://schemas.microsoft.com/office/drawing/2014/chartex" xmlns:cx1="http://schemas.microsoft.com/office/drawing/2015/9/8/chartex" xmlns:cx2="http://schemas.microsoft.com/office/drawing/2015/10/21/chartex" xmlns:cx3="http://schemas.microsoft.com/office/drawing/2016/5/9/chartex" xmlns:cx4="http://schemas.microsoft.com/office/drawing/2016/5/10/chartex" xmlns:cx5="http://schemas.microsoft.com/office/drawing/2016/5/11/chartex" xmlns:cx6="http://schemas.microsoft.com/office/drawing/2016/5/12/chartex" xmlns:cx7="http://schemas.microsoft.com/office/drawing/2016/5/13/chartex" xmlns:cx8="http://schemas.microsoft.com/office/drawing/2016/5/14/chartex" xmlns:mc="http://schemas.openxmlformats.org/markup-compatibility/2006" xmlns:aink="http://schemas.microsoft.com/office/drawing/2016/ink" xmlns:am3d="http://schemas.microsoft.com/office/drawing/2017/model3d" xmlns:o="urn:schemas-microsoft-com:office:office" xmlns:r="http://schemas.openxmlformats.org/officeDocument/2006/relationships" xmlns:m="http://schemas.openxmlformats.org/officeDocument/2006/math" xmlns:v="urn:schemas-microsoft-com:vml" xmlns:wp14="http://schemas.microsoft.com/office/word/2010/wordprocessingDrawing" xmlns:wp="http://schemas.openxmlformats.org/drawingml/2006/wordprocessingDrawing" xmlns:w10="urn:schemas-microsoft-com:office:word" xmlns:w="http://schemas.openxmlformats.org/wordprocessingml/2006/main" xmlns:w14="http://schemas.microsoft.com/office/word/2010/wordml" xmlns:w15="http://schemas.microsoft.com/office/word/2012/wordml" xmlns:w16cid="http://schemas.microsoft.com/office/word/2016/wordml/cid" xmlns:w16se="http://schemas.microsoft.com/office/word/2015/wordml/symex" xmlns:wpg="http://schemas.microsoft.com/office/word/2010/wordprocessingGroup" xmlns:wpi="http://schemas.microsoft.com/office/word/2010/wordprocessingInk" xmlns:wne="http://schemas.microsoft.com/office/word/2006/wordml" xmlns:wps="http://schemas.microsoft.com/office/word/2010/wordprocessingShape" mc:Ignorable="w14 w15 w16se w16cid wp14">
+<w:document xmlns:wpc="http://schemas.microsoft.com/office/word/2010/wordprocessingCanvas" xmlns:mc="http://schemas.openxmlformats.org/markup-compatibility/2006" xmlns:o="urn:schemas-microsoft-com:office:office" xmlns:r="http://schemas.openxmlformats.org/officeDocument/2006/relationships" xmlns:m="http://schemas.openxmlformats.org/officeDocument/2006/math" xmlns:v="urn:schemas-microsoft-com:vml" xmlns:wp14="http://schemas.microsoft.com/office/word/2010/wordprocessingDrawing" xmlns:wp="http://schemas.openxmlformats.org/drawingml/2006/wordprocessingDrawing" xmlns:w10="urn:schemas-microsoft-com:office:word" xmlns:w="http://schemas.openxmlformats.org/wordprocessingml/2006/main" xmlns:w14="http://schemas.microsoft.com/office/word/2010/wordml" xmlns:w15="http://schemas.microsoft.com/office/word/2012/wordml" xmlns:wpg="http://schemas.microsoft.com/office/word/2010/wordprocessingGroup" xmlns:wpi="http://schemas.microsoft.com/office/word/2010/wordprocessingInk" xmlns:wne="http://schemas.microsoft.com/office/word/2006/wordml" xmlns:wps="http://schemas.microsoft.com/office/word/2010/wordprocessingShape" mc:Ignorable="w14 w15 wp14">
   <w:body>
     <w:p>
       <w:pPr>
@@ -253,7 +253,6 @@
             <w:r>
               <w:rPr>
                 <w:noProof/>
-                <w:lang w:val="de-DE"/>
               </w:rPr>
               <mc:AlternateContent>
                 <mc:Choice Requires="wps">
@@ -319,7 +318,7 @@
                     </wp:anchor>
                   </w:drawing>
                 </mc:Choice>
-                <mc:Fallback>
+                <mc:Fallback xmlns:w16se="http://schemas.microsoft.com/office/word/2015/wordml/symex" xmlns:w16cid="http://schemas.microsoft.com/office/word/2016/wordml/cid" xmlns:am3d="http://schemas.microsoft.com/office/drawing/2017/model3d" xmlns:aink="http://schemas.microsoft.com/office/drawing/2016/ink" xmlns:cx8="http://schemas.microsoft.com/office/drawing/2016/5/14/chartex" xmlns:cx7="http://schemas.microsoft.com/office/drawing/2016/5/13/chartex" xmlns:cx6="http://schemas.microsoft.com/office/drawing/2016/5/12/chartex" xmlns:cx5="http://schemas.microsoft.com/office/drawing/2016/5/11/chartex" xmlns:cx4="http://schemas.microsoft.com/office/drawing/2016/5/10/chartex" xmlns:cx3="http://schemas.microsoft.com/office/drawing/2016/5/9/chartex" xmlns:cx2="http://schemas.microsoft.com/office/drawing/2015/10/21/chartex" xmlns:cx1="http://schemas.microsoft.com/office/drawing/2015/9/8/chartex" xmlns:cx="http://schemas.microsoft.com/office/drawing/2014/chartex">
                   <w:pict>
                     <v:shapetype w14:anchorId="714A5F01" id="_x0000_t202" coordsize="21600,21600" o:spt="202" path="m,l,21600r21600,l21600,xe">
                       <v:stroke joinstyle="miter"/>
@@ -343,7 +342,6 @@
             <w:r>
               <w:rPr>
                 <w:noProof/>
-                <w:lang w:val="de-DE"/>
               </w:rPr>
               <mc:AlternateContent>
                 <mc:Choice Requires="wps">
@@ -412,7 +410,7 @@
                     </wp:anchor>
                   </w:drawing>
                 </mc:Choice>
-                <mc:Fallback>
+                <mc:Fallback xmlns:w16se="http://schemas.microsoft.com/office/word/2015/wordml/symex" xmlns:w16cid="http://schemas.microsoft.com/office/word/2016/wordml/cid" xmlns:am3d="http://schemas.microsoft.com/office/drawing/2017/model3d" xmlns:aink="http://schemas.microsoft.com/office/drawing/2016/ink" xmlns:cx8="http://schemas.microsoft.com/office/drawing/2016/5/14/chartex" xmlns:cx7="http://schemas.microsoft.com/office/drawing/2016/5/13/chartex" xmlns:cx6="http://schemas.microsoft.com/office/drawing/2016/5/12/chartex" xmlns:cx5="http://schemas.microsoft.com/office/drawing/2016/5/11/chartex" xmlns:cx4="http://schemas.microsoft.com/office/drawing/2016/5/10/chartex" xmlns:cx3="http://schemas.microsoft.com/office/drawing/2016/5/9/chartex" xmlns:cx2="http://schemas.microsoft.com/office/drawing/2015/10/21/chartex" xmlns:cx1="http://schemas.microsoft.com/office/drawing/2015/9/8/chartex" xmlns:cx="http://schemas.microsoft.com/office/drawing/2014/chartex">
                   <w:pict>
                     <v:shape w14:anchorId="460BD1D2" id="_x0000_s1027" type="#_x0000_t202" style="position:absolute;margin-left:3.3pt;margin-top:127.5pt;width:25.5pt;height:22.35pt;z-index:251667456;visibility:visible;mso-wrap-style:square;mso-width-percent:0;mso-height-percent:0;mso-wrap-distance-left:9pt;mso-wrap-distance-top:3.6pt;mso-wrap-distance-right:9pt;mso-wrap-distance-bottom:3.6pt;mso-position-horizontal:absolute;mso-position-horizontal-relative:text;mso-position-vertical:absolute;mso-position-vertical-relative:text;mso-width-percent:0;mso-height-percent:0;mso-width-relative:margin;mso-height-relative:margin;v-text-anchor:top" o:gfxdata="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" filled="f" stroked="f">
                       <v:textbox>
@@ -435,7 +433,6 @@
             <w:r>
               <w:rPr>
                 <w:noProof/>
-                <w:lang w:val="de-DE"/>
               </w:rPr>
               <mc:AlternateContent>
                 <mc:Choice Requires="wps">
@@ -504,7 +501,7 @@
                     </wp:anchor>
                   </w:drawing>
                 </mc:Choice>
-                <mc:Fallback>
+                <mc:Fallback xmlns:w16se="http://schemas.microsoft.com/office/word/2015/wordml/symex" xmlns:w16cid="http://schemas.microsoft.com/office/word/2016/wordml/cid" xmlns:am3d="http://schemas.microsoft.com/office/drawing/2017/model3d" xmlns:aink="http://schemas.microsoft.com/office/drawing/2016/ink" xmlns:cx8="http://schemas.microsoft.com/office/drawing/2016/5/14/chartex" xmlns:cx7="http://schemas.microsoft.com/office/drawing/2016/5/13/chartex" xmlns:cx6="http://schemas.microsoft.com/office/drawing/2016/5/12/chartex" xmlns:cx5="http://schemas.microsoft.com/office/drawing/2016/5/11/chartex" xmlns:cx4="http://schemas.microsoft.com/office/drawing/2016/5/10/chartex" xmlns:cx3="http://schemas.microsoft.com/office/drawing/2016/5/9/chartex" xmlns:cx2="http://schemas.microsoft.com/office/drawing/2015/10/21/chartex" xmlns:cx1="http://schemas.microsoft.com/office/drawing/2015/9/8/chartex" xmlns:cx="http://schemas.microsoft.com/office/drawing/2014/chartex">
                   <w:pict>
                     <v:shape w14:anchorId="3350C4AA" id="_x0000_s1028" type="#_x0000_t202" style="position:absolute;margin-left:66.3pt;margin-top:194.75pt;width:25.5pt;height:25.4pt;z-index:251669504;visibility:visible;mso-wrap-style:square;mso-width-percent:0;mso-height-percent:0;mso-wrap-distance-left:9pt;mso-wrap-distance-top:3.6pt;mso-wrap-distance-right:9pt;mso-wrap-distance-bottom:3.6pt;mso-position-horizontal:absolute;mso-position-horizontal-relative:text;mso-position-vertical:absolute;mso-position-vertical-relative:text;mso-width-percent:0;mso-height-percent:0;mso-width-relative:margin;mso-height-relative:margin;v-text-anchor:top" o:gfxdata="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" filled="f" stroked="f">
                       <v:textbox>
@@ -527,7 +524,6 @@
             <w:r>
               <w:rPr>
                 <w:noProof/>
-                <w:lang w:val="de-DE"/>
               </w:rPr>
               <mc:AlternateContent>
                 <mc:Choice Requires="wps">
@@ -596,7 +592,7 @@
                     </wp:anchor>
                   </w:drawing>
                 </mc:Choice>
-                <mc:Fallback>
+                <mc:Fallback xmlns:w16se="http://schemas.microsoft.com/office/word/2015/wordml/symex" xmlns:w16cid="http://schemas.microsoft.com/office/word/2016/wordml/cid" xmlns:am3d="http://schemas.microsoft.com/office/drawing/2017/model3d" xmlns:aink="http://schemas.microsoft.com/office/drawing/2016/ink" xmlns:cx8="http://schemas.microsoft.com/office/drawing/2016/5/14/chartex" xmlns:cx7="http://schemas.microsoft.com/office/drawing/2016/5/13/chartex" xmlns:cx6="http://schemas.microsoft.com/office/drawing/2016/5/12/chartex" xmlns:cx5="http://schemas.microsoft.com/office/drawing/2016/5/11/chartex" xmlns:cx4="http://schemas.microsoft.com/office/drawing/2016/5/10/chartex" xmlns:cx3="http://schemas.microsoft.com/office/drawing/2016/5/9/chartex" xmlns:cx2="http://schemas.microsoft.com/office/drawing/2015/10/21/chartex" xmlns:cx1="http://schemas.microsoft.com/office/drawing/2015/9/8/chartex" xmlns:cx="http://schemas.microsoft.com/office/drawing/2014/chartex">
                   <w:pict>
                     <v:shape w14:anchorId="4EFB9034" id="_x0000_s1029" type="#_x0000_t202" style="position:absolute;margin-left:35.75pt;margin-top:106.5pt;width:25.5pt;height:22.35pt;z-index:251665408;visibility:visible;mso-wrap-style:square;mso-width-percent:0;mso-height-percent:0;mso-wrap-distance-left:9pt;mso-wrap-distance-top:3.6pt;mso-wrap-distance-right:9pt;mso-wrap-distance-bottom:3.6pt;mso-position-horizontal:absolute;mso-position-horizontal-relative:text;mso-position-vertical:absolute;mso-position-vertical-relative:text;mso-width-percent:0;mso-height-percent:0;mso-width-relative:margin;mso-height-relative:margin;v-text-anchor:top" o:gfxdata="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" filled="f" stroked="f">
                       <v:textbox>
@@ -619,7 +615,6 @@
             <w:r>
               <w:rPr>
                 <w:noProof/>
-                <w:lang w:val="de-DE"/>
               </w:rPr>
               <mc:AlternateContent>
                 <mc:Choice Requires="wps">
@@ -688,7 +683,7 @@
                     </wp:anchor>
                   </w:drawing>
                 </mc:Choice>
-                <mc:Fallback>
+                <mc:Fallback xmlns:w16se="http://schemas.microsoft.com/office/word/2015/wordml/symex" xmlns:w16cid="http://schemas.microsoft.com/office/word/2016/wordml/cid" xmlns:am3d="http://schemas.microsoft.com/office/drawing/2017/model3d" xmlns:aink="http://schemas.microsoft.com/office/drawing/2016/ink" xmlns:cx8="http://schemas.microsoft.com/office/drawing/2016/5/14/chartex" xmlns:cx7="http://schemas.microsoft.com/office/drawing/2016/5/13/chartex" xmlns:cx6="http://schemas.microsoft.com/office/drawing/2016/5/12/chartex" xmlns:cx5="http://schemas.microsoft.com/office/drawing/2016/5/11/chartex" xmlns:cx4="http://schemas.microsoft.com/office/drawing/2016/5/10/chartex" xmlns:cx3="http://schemas.microsoft.com/office/drawing/2016/5/9/chartex" xmlns:cx2="http://schemas.microsoft.com/office/drawing/2015/10/21/chartex" xmlns:cx1="http://schemas.microsoft.com/office/drawing/2015/9/8/chartex" xmlns:cx="http://schemas.microsoft.com/office/drawing/2014/chartex">
                   <w:pict>
                     <v:shape w14:anchorId="2E6D0043" id="_x0000_s1030" type="#_x0000_t202" style="position:absolute;margin-left:3.45pt;margin-top:79.2pt;width:25.5pt;height:22.35pt;z-index:251663360;visibility:visible;mso-wrap-style:square;mso-width-percent:0;mso-height-percent:0;mso-wrap-distance-left:9pt;mso-wrap-distance-top:3.6pt;mso-wrap-distance-right:9pt;mso-wrap-distance-bottom:3.6pt;mso-position-horizontal:absolute;mso-position-horizontal-relative:text;mso-position-vertical:absolute;mso-position-vertical-relative:text;mso-width-percent:0;mso-height-percent:0;mso-width-relative:margin;mso-height-relative:margin;v-text-anchor:top" o:gfxdata="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" filled="f" stroked="f">
                       <v:textbox>
@@ -711,7 +706,6 @@
             <w:r>
               <w:rPr>
                 <w:noProof/>
-                <w:lang w:val="de-DE"/>
               </w:rPr>
               <mc:AlternateContent>
                 <mc:Choice Requires="wps">
@@ -780,7 +774,7 @@
                     </wp:anchor>
                   </w:drawing>
                 </mc:Choice>
-                <mc:Fallback>
+                <mc:Fallback xmlns:w16se="http://schemas.microsoft.com/office/word/2015/wordml/symex" xmlns:w16cid="http://schemas.microsoft.com/office/word/2016/wordml/cid" xmlns:am3d="http://schemas.microsoft.com/office/drawing/2017/model3d" xmlns:aink="http://schemas.microsoft.com/office/drawing/2016/ink" xmlns:cx8="http://schemas.microsoft.com/office/drawing/2016/5/14/chartex" xmlns:cx7="http://schemas.microsoft.com/office/drawing/2016/5/13/chartex" xmlns:cx6="http://schemas.microsoft.com/office/drawing/2016/5/12/chartex" xmlns:cx5="http://schemas.microsoft.com/office/drawing/2016/5/11/chartex" xmlns:cx4="http://schemas.microsoft.com/office/drawing/2016/5/10/chartex" xmlns:cx3="http://schemas.microsoft.com/office/drawing/2016/5/9/chartex" xmlns:cx2="http://schemas.microsoft.com/office/drawing/2015/10/21/chartex" xmlns:cx1="http://schemas.microsoft.com/office/drawing/2015/9/8/chartex" xmlns:cx="http://schemas.microsoft.com/office/drawing/2014/chartex">
                   <w:pict>
                     <v:shape w14:anchorId="43FCD3F4" id="_x0000_s1031" type="#_x0000_t202" style="position:absolute;margin-left:1.55pt;margin-top:41.2pt;width:25.5pt;height:22.35pt;z-index:251661312;visibility:visible;mso-wrap-style:square;mso-width-percent:0;mso-height-percent:0;mso-wrap-distance-left:9pt;mso-wrap-distance-top:3.6pt;mso-wrap-distance-right:9pt;mso-wrap-distance-bottom:3.6pt;mso-position-horizontal:absolute;mso-position-horizontal-relative:text;mso-position-vertical:absolute;mso-position-vertical-relative:text;mso-width-percent:0;mso-height-percent:0;mso-width-relative:margin;mso-height-relative:margin;v-text-anchor:top" o:gfxdata="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" filled="f" stroked="f">
                       <v:textbox>
@@ -801,6 +795,9 @@
               </mc:AlternateContent>
             </w:r>
             <w:r>
+              <w:rPr>
+                <w:lang w:val="de-DE"/>
+              </w:rPr>
               <w:t xml:space="preserve"> </w:t>
             </w:r>
             <w:r>
@@ -858,6 +855,8 @@
             </w:r>
           </w:p>
         </w:tc>
+        <w:bookmarkStart w:id="0" w:name="_GoBack"/>
+        <w:bookmarkEnd w:id="0"/>
       </w:tr>
       <w:tr>
         <w:tblPrEx>
@@ -1100,7 +1099,10 @@
           <w:tcPr>
             <w:tcW w:w="4675" w:type="dxa"/>
             <w:tcBorders>
+              <w:top w:val="nil"/>
               <w:left w:val="nil"/>
+              <w:bottom w:val="nil"/>
+              <w:right w:val="nil"/>
             </w:tcBorders>
           </w:tcPr>
           <w:p>
@@ -1112,7 +1114,6 @@
             <w:r>
               <w:rPr>
                 <w:noProof/>
-                <w:lang w:val="de-DE"/>
               </w:rPr>
               <mc:AlternateContent>
                 <mc:Choice Requires="wps">
@@ -1181,7 +1182,7 @@
                     </wp:anchor>
                   </w:drawing>
                 </mc:Choice>
-                <mc:Fallback>
+                <mc:Fallback xmlns:w16se="http://schemas.microsoft.com/office/word/2015/wordml/symex" xmlns:w16cid="http://schemas.microsoft.com/office/word/2016/wordml/cid" xmlns:am3d="http://schemas.microsoft.com/office/drawing/2017/model3d" xmlns:aink="http://schemas.microsoft.com/office/drawing/2016/ink" xmlns:cx8="http://schemas.microsoft.com/office/drawing/2016/5/14/chartex" xmlns:cx7="http://schemas.microsoft.com/office/drawing/2016/5/13/chartex" xmlns:cx6="http://schemas.microsoft.com/office/drawing/2016/5/12/chartex" xmlns:cx5="http://schemas.microsoft.com/office/drawing/2016/5/11/chartex" xmlns:cx4="http://schemas.microsoft.com/office/drawing/2016/5/10/chartex" xmlns:cx3="http://schemas.microsoft.com/office/drawing/2016/5/9/chartex" xmlns:cx2="http://schemas.microsoft.com/office/drawing/2015/10/21/chartex" xmlns:cx1="http://schemas.microsoft.com/office/drawing/2015/9/8/chartex" xmlns:cx="http://schemas.microsoft.com/office/drawing/2014/chartex">
                   <w:pict>
                     <v:shape w14:anchorId="3178A484" id="_x0000_s1032" type="#_x0000_t202" style="position:absolute;margin-left:10.95pt;margin-top:44.85pt;width:25.5pt;height:22.35pt;z-index:251677696;visibility:visible;mso-wrap-style:square;mso-width-percent:0;mso-height-percent:0;mso-wrap-distance-left:9pt;mso-wrap-distance-top:3.6pt;mso-wrap-distance-right:9pt;mso-wrap-distance-bottom:3.6pt;mso-position-horizontal:absolute;mso-position-horizontal-relative:text;mso-position-vertical:absolute;mso-position-vertical-relative:text;mso-width-percent:0;mso-height-percent:0;mso-width-relative:margin;mso-height-relative:margin;v-text-anchor:top" o:gfxdata="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" filled="f" stroked="f">
                       <v:textbox>
@@ -1204,7 +1205,6 @@
             <w:r>
               <w:rPr>
                 <w:noProof/>
-                <w:lang w:val="de-DE"/>
               </w:rPr>
               <mc:AlternateContent>
                 <mc:Choice Requires="wps">
@@ -1273,7 +1273,7 @@
                     </wp:anchor>
                   </w:drawing>
                 </mc:Choice>
-                <mc:Fallback>
+                <mc:Fallback xmlns:w16se="http://schemas.microsoft.com/office/word/2015/wordml/symex" xmlns:w16cid="http://schemas.microsoft.com/office/word/2016/wordml/cid" xmlns:am3d="http://schemas.microsoft.com/office/drawing/2017/model3d" xmlns:aink="http://schemas.microsoft.com/office/drawing/2016/ink" xmlns:cx8="http://schemas.microsoft.com/office/drawing/2016/5/14/chartex" xmlns:cx7="http://schemas.microsoft.com/office/drawing/2016/5/13/chartex" xmlns:cx6="http://schemas.microsoft.com/office/drawing/2016/5/12/chartex" xmlns:cx5="http://schemas.microsoft.com/office/drawing/2016/5/11/chartex" xmlns:cx4="http://schemas.microsoft.com/office/drawing/2016/5/10/chartex" xmlns:cx3="http://schemas.microsoft.com/office/drawing/2016/5/9/chartex" xmlns:cx2="http://schemas.microsoft.com/office/drawing/2015/10/21/chartex" xmlns:cx1="http://schemas.microsoft.com/office/drawing/2015/9/8/chartex" xmlns:cx="http://schemas.microsoft.com/office/drawing/2014/chartex">
                   <w:pict>
                     <v:shape w14:anchorId="10401ADF" id="_x0000_s1033" type="#_x0000_t202" style="position:absolute;margin-left:28.05pt;margin-top:21.25pt;width:25.5pt;height:22.35pt;z-index:251675648;visibility:visible;mso-wrap-style:square;mso-width-percent:0;mso-height-percent:0;mso-wrap-distance-left:9pt;mso-wrap-distance-top:3.6pt;mso-wrap-distance-right:9pt;mso-wrap-distance-bottom:3.6pt;mso-position-horizontal:absolute;mso-position-horizontal-relative:text;mso-position-vertical:absolute;mso-position-vertical-relative:text;mso-width-percent:0;mso-height-percent:0;mso-width-relative:margin;mso-height-relative:margin;v-text-anchor:top" o:gfxdata="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" filled="f" stroked="f">
                       <v:textbox>
@@ -1296,7 +1296,6 @@
             <w:r>
               <w:rPr>
                 <w:noProof/>
-                <w:lang w:val="de-DE"/>
               </w:rPr>
               <mc:AlternateContent>
                 <mc:Choice Requires="wps">
@@ -1365,7 +1364,7 @@
                     </wp:anchor>
                   </w:drawing>
                 </mc:Choice>
-                <mc:Fallback>
+                <mc:Fallback xmlns:w16se="http://schemas.microsoft.com/office/word/2015/wordml/symex" xmlns:w16cid="http://schemas.microsoft.com/office/word/2016/wordml/cid" xmlns:am3d="http://schemas.microsoft.com/office/drawing/2017/model3d" xmlns:aink="http://schemas.microsoft.com/office/drawing/2016/ink" xmlns:cx8="http://schemas.microsoft.com/office/drawing/2016/5/14/chartex" xmlns:cx7="http://schemas.microsoft.com/office/drawing/2016/5/13/chartex" xmlns:cx6="http://schemas.microsoft.com/office/drawing/2016/5/12/chartex" xmlns:cx5="http://schemas.microsoft.com/office/drawing/2016/5/11/chartex" xmlns:cx4="http://schemas.microsoft.com/office/drawing/2016/5/10/chartex" xmlns:cx3="http://schemas.microsoft.com/office/drawing/2016/5/9/chartex" xmlns:cx2="http://schemas.microsoft.com/office/drawing/2015/10/21/chartex" xmlns:cx1="http://schemas.microsoft.com/office/drawing/2015/9/8/chartex" xmlns:cx="http://schemas.microsoft.com/office/drawing/2014/chartex">
                   <w:pict>
                     <v:shape w14:anchorId="511BF6ED" id="_x0000_s1034" type="#_x0000_t202" style="position:absolute;margin-left:-7.2pt;margin-top:26.8pt;width:25.5pt;height:22.35pt;z-index:251672576;visibility:visible;mso-wrap-style:square;mso-width-percent:0;mso-height-percent:0;mso-wrap-distance-left:9pt;mso-wrap-distance-top:3.6pt;mso-wrap-distance-right:9pt;mso-wrap-distance-bottom:3.6pt;mso-position-horizontal:absolute;mso-position-horizontal-relative:text;mso-position-vertical:absolute;mso-position-vertical-relative:text;mso-width-percent:0;mso-height-percent:0;mso-width-relative:margin;mso-height-relative:margin;v-text-anchor:top" o:gfxdata="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" filled="f" stroked="f">
                       <v:textbox>
@@ -1386,6 +1385,9 @@
               </mc:AlternateContent>
             </w:r>
             <w:r>
+              <w:rPr>
+                <w:lang w:val="de-DE"/>
+              </w:rPr>
               <w:t xml:space="preserve"> </w:t>
             </w:r>
             <w:r>
@@ -1479,6 +1481,7 @@
                 <w:bCs/>
                 <w:lang w:val="de-DE"/>
               </w:rPr>
+              <w:lastRenderedPageBreak/>
               <w:t>Rezept:</w:t>
             </w:r>
           </w:p>
@@ -1577,7 +1580,10 @@
           <w:tcPr>
             <w:tcW w:w="4675" w:type="dxa"/>
             <w:tcBorders>
+              <w:top w:val="nil"/>
               <w:left w:val="nil"/>
+              <w:bottom w:val="nil"/>
+              <w:right w:val="nil"/>
             </w:tcBorders>
           </w:tcPr>
           <w:p>
@@ -1590,7 +1596,6 @@
             <w:r>
               <w:rPr>
                 <w:noProof/>
-                <w:lang w:val="de-DE"/>
               </w:rPr>
               <mc:AlternateContent>
                 <mc:Choice Requires="wps">
@@ -1659,7 +1664,7 @@
                     </wp:anchor>
                   </w:drawing>
                 </mc:Choice>
-                <mc:Fallback>
+                <mc:Fallback xmlns:w16se="http://schemas.microsoft.com/office/word/2015/wordml/symex" xmlns:w16cid="http://schemas.microsoft.com/office/word/2016/wordml/cid" xmlns:am3d="http://schemas.microsoft.com/office/drawing/2017/model3d" xmlns:aink="http://schemas.microsoft.com/office/drawing/2016/ink" xmlns:cx8="http://schemas.microsoft.com/office/drawing/2016/5/14/chartex" xmlns:cx7="http://schemas.microsoft.com/office/drawing/2016/5/13/chartex" xmlns:cx6="http://schemas.microsoft.com/office/drawing/2016/5/12/chartex" xmlns:cx5="http://schemas.microsoft.com/office/drawing/2016/5/11/chartex" xmlns:cx4="http://schemas.microsoft.com/office/drawing/2016/5/10/chartex" xmlns:cx3="http://schemas.microsoft.com/office/drawing/2016/5/9/chartex" xmlns:cx2="http://schemas.microsoft.com/office/drawing/2015/10/21/chartex" xmlns:cx1="http://schemas.microsoft.com/office/drawing/2015/9/8/chartex" xmlns:cx="http://schemas.microsoft.com/office/drawing/2014/chartex">
                   <w:pict>
                     <v:shape w14:anchorId="3F79C20E" id="_x0000_s1035" type="#_x0000_t202" style="position:absolute;margin-left:-.05pt;margin-top:168.3pt;width:25.5pt;height:22.35pt;z-index:251689984;visibility:visible;mso-wrap-style:square;mso-width-percent:0;mso-height-percent:0;mso-wrap-distance-left:9pt;mso-wrap-distance-top:3.6pt;mso-wrap-distance-right:9pt;mso-wrap-distance-bottom:3.6pt;mso-position-horizontal:absolute;mso-position-horizontal-relative:text;mso-position-vertical:absolute;mso-position-vertical-relative:text;mso-width-percent:0;mso-height-percent:0;mso-width-relative:margin;mso-height-relative:margin;v-text-anchor:top" o:gfxdata="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" filled="f" stroked="f">
                       <v:textbox>
@@ -1682,7 +1687,6 @@
             <w:r>
               <w:rPr>
                 <w:noProof/>
-                <w:lang w:val="de-DE"/>
               </w:rPr>
               <mc:AlternateContent>
                 <mc:Choice Requires="wps">
@@ -1751,7 +1755,7 @@
                     </wp:anchor>
                   </w:drawing>
                 </mc:Choice>
-                <mc:Fallback>
+                <mc:Fallback xmlns:w16se="http://schemas.microsoft.com/office/word/2015/wordml/symex" xmlns:w16cid="http://schemas.microsoft.com/office/word/2016/wordml/cid" xmlns:am3d="http://schemas.microsoft.com/office/drawing/2017/model3d" xmlns:aink="http://schemas.microsoft.com/office/drawing/2016/ink" xmlns:cx8="http://schemas.microsoft.com/office/drawing/2016/5/14/chartex" xmlns:cx7="http://schemas.microsoft.com/office/drawing/2016/5/13/chartex" xmlns:cx6="http://schemas.microsoft.com/office/drawing/2016/5/12/chartex" xmlns:cx5="http://schemas.microsoft.com/office/drawing/2016/5/11/chartex" xmlns:cx4="http://schemas.microsoft.com/office/drawing/2016/5/10/chartex" xmlns:cx3="http://schemas.microsoft.com/office/drawing/2016/5/9/chartex" xmlns:cx2="http://schemas.microsoft.com/office/drawing/2015/10/21/chartex" xmlns:cx1="http://schemas.microsoft.com/office/drawing/2015/9/8/chartex" xmlns:cx="http://schemas.microsoft.com/office/drawing/2014/chartex">
                   <w:pict>
                     <v:shape w14:anchorId="1D94B1D8" id="_x0000_s1036" type="#_x0000_t202" style="position:absolute;margin-left:75.4pt;margin-top:88.45pt;width:25.5pt;height:22.35pt;z-index:251687936;visibility:visible;mso-wrap-style:square;mso-width-percent:0;mso-height-percent:0;mso-wrap-distance-left:9pt;mso-wrap-distance-top:3.6pt;mso-wrap-distance-right:9pt;mso-wrap-distance-bottom:3.6pt;mso-position-horizontal:absolute;mso-position-horizontal-relative:text;mso-position-vertical:absolute;mso-position-vertical-relative:text;mso-width-percent:0;mso-height-percent:0;mso-width-relative:margin;mso-height-relative:margin;v-text-anchor:top" o:gfxdata="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" filled="f" stroked="f">
                       <v:textbox>
@@ -1774,7 +1778,6 @@
             <w:r>
               <w:rPr>
                 <w:noProof/>
-                <w:lang w:val="de-DE"/>
               </w:rPr>
               <mc:AlternateContent>
                 <mc:Choice Requires="wps">
@@ -1843,7 +1846,7 @@
                     </wp:anchor>
                   </w:drawing>
                 </mc:Choice>
-                <mc:Fallback>
+                <mc:Fallback xmlns:w16se="http://schemas.microsoft.com/office/word/2015/wordml/symex" xmlns:w16cid="http://schemas.microsoft.com/office/word/2016/wordml/cid" xmlns:am3d="http://schemas.microsoft.com/office/drawing/2017/model3d" xmlns:aink="http://schemas.microsoft.com/office/drawing/2016/ink" xmlns:cx8="http://schemas.microsoft.com/office/drawing/2016/5/14/chartex" xmlns:cx7="http://schemas.microsoft.com/office/drawing/2016/5/13/chartex" xmlns:cx6="http://schemas.microsoft.com/office/drawing/2016/5/12/chartex" xmlns:cx5="http://schemas.microsoft.com/office/drawing/2016/5/11/chartex" xmlns:cx4="http://schemas.microsoft.com/office/drawing/2016/5/10/chartex" xmlns:cx3="http://schemas.microsoft.com/office/drawing/2016/5/9/chartex" xmlns:cx2="http://schemas.microsoft.com/office/drawing/2015/10/21/chartex" xmlns:cx1="http://schemas.microsoft.com/office/drawing/2015/9/8/chartex" xmlns:cx="http://schemas.microsoft.com/office/drawing/2014/chartex">
                   <w:pict>
                     <v:shape w14:anchorId="3E1FD1F2" id="_x0000_s1037" type="#_x0000_t202" style="position:absolute;margin-left:-.05pt;margin-top:73.6pt;width:25.5pt;height:22.35pt;z-index:251685888;visibility:visible;mso-wrap-style:square;mso-width-percent:0;mso-height-percent:0;mso-wrap-distance-left:9pt;mso-wrap-distance-top:3.6pt;mso-wrap-distance-right:9pt;mso-wrap-distance-bottom:3.6pt;mso-position-horizontal:absolute;mso-position-horizontal-relative:text;mso-position-vertical:absolute;mso-position-vertical-relative:text;mso-width-percent:0;mso-height-percent:0;mso-width-relative:margin;mso-height-relative:margin;v-text-anchor:top" o:gfxdata="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" filled="f" stroked="f">
                       <v:textbox>
@@ -1866,7 +1869,6 @@
             <w:r>
               <w:rPr>
                 <w:noProof/>
-                <w:lang w:val="de-DE"/>
               </w:rPr>
               <mc:AlternateContent>
                 <mc:Choice Requires="wps">
@@ -1935,7 +1937,7 @@
                     </wp:anchor>
                   </w:drawing>
                 </mc:Choice>
-                <mc:Fallback>
+                <mc:Fallback xmlns:w16se="http://schemas.microsoft.com/office/word/2015/wordml/symex" xmlns:w16cid="http://schemas.microsoft.com/office/word/2016/wordml/cid" xmlns:am3d="http://schemas.microsoft.com/office/drawing/2017/model3d" xmlns:aink="http://schemas.microsoft.com/office/drawing/2016/ink" xmlns:cx8="http://schemas.microsoft.com/office/drawing/2016/5/14/chartex" xmlns:cx7="http://schemas.microsoft.com/office/drawing/2016/5/13/chartex" xmlns:cx6="http://schemas.microsoft.com/office/drawing/2016/5/12/chartex" xmlns:cx5="http://schemas.microsoft.com/office/drawing/2016/5/11/chartex" xmlns:cx4="http://schemas.microsoft.com/office/drawing/2016/5/10/chartex" xmlns:cx3="http://schemas.microsoft.com/office/drawing/2016/5/9/chartex" xmlns:cx2="http://schemas.microsoft.com/office/drawing/2015/10/21/chartex" xmlns:cx1="http://schemas.microsoft.com/office/drawing/2015/9/8/chartex" xmlns:cx="http://schemas.microsoft.com/office/drawing/2014/chartex">
                   <w:pict>
                     <v:shape w14:anchorId="7622079D" id="_x0000_s1038" type="#_x0000_t202" style="position:absolute;margin-left:-6.2pt;margin-top:40.85pt;width:25.5pt;height:22.35pt;z-index:251683840;visibility:visible;mso-wrap-style:square;mso-width-percent:0;mso-height-percent:0;mso-wrap-distance-left:9pt;mso-wrap-distance-top:3.6pt;mso-wrap-distance-right:9pt;mso-wrap-distance-bottom:3.6pt;mso-position-horizontal:absolute;mso-position-horizontal-relative:text;mso-position-vertical:absolute;mso-position-vertical-relative:text;mso-width-percent:0;mso-height-percent:0;mso-width-relative:margin;mso-height-relative:margin;v-text-anchor:top" o:gfxdata="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" filled="f" stroked="f">
                       <v:textbox>
@@ -1956,6 +1958,9 @@
               </mc:AlternateContent>
             </w:r>
             <w:r>
+              <w:rPr>
+                <w:lang w:val="de-DE"/>
+              </w:rPr>
               <w:t xml:space="preserve"> </w:t>
             </w:r>
             <w:r>
@@ -2045,7 +2050,6 @@
       <w:r>
         <w:rPr>
           <w:noProof/>
-          <w:lang w:val="de-DE"/>
         </w:rPr>
         <w:drawing>
           <wp:anchor distT="0" distB="0" distL="114300" distR="114300" simplePos="0" relativeHeight="251693056" behindDoc="0" locked="0" layoutInCell="1" allowOverlap="1" wp14:anchorId="1E8537E4" wp14:editId="77BDEE0E">
@@ -2137,7 +2141,6 @@
       <w:r>
         <w:rPr>
           <w:noProof/>
-          <w:lang w:val="de-DE"/>
         </w:rPr>
         <mc:AlternateContent>
           <mc:Choice Requires="wpi">
@@ -2171,7 +2174,7 @@
               </wp:anchor>
             </w:drawing>
           </mc:Choice>
-          <mc:Fallback>
+          <mc:Fallback xmlns:w16se="http://schemas.microsoft.com/office/word/2015/wordml/symex" xmlns:w16cid="http://schemas.microsoft.com/office/word/2016/wordml/cid" xmlns:am3d="http://schemas.microsoft.com/office/drawing/2017/model3d" xmlns:aink="http://schemas.microsoft.com/office/drawing/2016/ink" xmlns:cx8="http://schemas.microsoft.com/office/drawing/2016/5/14/chartex" xmlns:cx7="http://schemas.microsoft.com/office/drawing/2016/5/13/chartex" xmlns:cx6="http://schemas.microsoft.com/office/drawing/2016/5/12/chartex" xmlns:cx5="http://schemas.microsoft.com/office/drawing/2016/5/11/chartex" xmlns:cx4="http://schemas.microsoft.com/office/drawing/2016/5/10/chartex" xmlns:cx3="http://schemas.microsoft.com/office/drawing/2016/5/9/chartex" xmlns:cx2="http://schemas.microsoft.com/office/drawing/2015/10/21/chartex" xmlns:cx1="http://schemas.microsoft.com/office/drawing/2015/9/8/chartex" xmlns:cx="http://schemas.microsoft.com/office/drawing/2014/chartex">
             <w:pict>
               <v:shapetype w14:anchorId="1211D9CB" id="_x0000_t75" coordsize="21600,21600" o:spt="75" o:preferrelative="t" path="m@4@5l@4@11@9@11@9@5xe" filled="f" stroked="f">
                 <v:stroke joinstyle="miter"/>
@@ -2223,7 +2226,6 @@
       <w:r>
         <w:rPr>
           <w:noProof/>
-          <w:lang w:val="de-DE"/>
         </w:rPr>
         <mc:AlternateContent>
           <mc:Choice Requires="wpi">
@@ -2257,7 +2259,7 @@
               </wp:anchor>
             </w:drawing>
           </mc:Choice>
-          <mc:Fallback>
+          <mc:Fallback xmlns:w16se="http://schemas.microsoft.com/office/word/2015/wordml/symex" xmlns:w16cid="http://schemas.microsoft.com/office/word/2016/wordml/cid" xmlns:am3d="http://schemas.microsoft.com/office/drawing/2017/model3d" xmlns:aink="http://schemas.microsoft.com/office/drawing/2016/ink" xmlns:cx8="http://schemas.microsoft.com/office/drawing/2016/5/14/chartex" xmlns:cx7="http://schemas.microsoft.com/office/drawing/2016/5/13/chartex" xmlns:cx6="http://schemas.microsoft.com/office/drawing/2016/5/12/chartex" xmlns:cx5="http://schemas.microsoft.com/office/drawing/2016/5/11/chartex" xmlns:cx4="http://schemas.microsoft.com/office/drawing/2016/5/10/chartex" xmlns:cx3="http://schemas.microsoft.com/office/drawing/2016/5/9/chartex" xmlns:cx2="http://schemas.microsoft.com/office/drawing/2015/10/21/chartex" xmlns:cx1="http://schemas.microsoft.com/office/drawing/2015/9/8/chartex" xmlns:cx="http://schemas.microsoft.com/office/drawing/2014/chartex">
             <w:pict>
               <v:shape w14:anchorId="01FFE912" id="Ink 275" o:spid="_x0000_s1026" type="#_x0000_t75" style="position:absolute;margin-left:447.6pt;margin-top:5.5pt;width:58.55pt;height:12.25pt;z-index:251770880;visibility:visible;mso-wrap-style:square;mso-wrap-distance-left:9pt;mso-wrap-distance-top:0;mso-wrap-distance-right:9pt;mso-wrap-distance-bottom:0;mso-position-horizontal:absolute;mso-position-horizontal-relative:text;mso-position-vertical:absolute;mso-position-vertical-relative:text" o:gfxdata="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">
                 <v:imagedata r:id="rId22" o:title=""/>
@@ -2302,7 +2304,6 @@
       <w:r>
         <w:rPr>
           <w:noProof/>
-          <w:lang w:val="de-DE"/>
         </w:rPr>
         <mc:AlternateContent>
           <mc:Choice Requires="wpi">
@@ -2339,7 +2340,7 @@
               </wp:anchor>
             </w:drawing>
           </mc:Choice>
-          <mc:Fallback>
+          <mc:Fallback xmlns:w16se="http://schemas.microsoft.com/office/word/2015/wordml/symex" xmlns:w16cid="http://schemas.microsoft.com/office/word/2016/wordml/cid" xmlns:am3d="http://schemas.microsoft.com/office/drawing/2017/model3d" xmlns:aink="http://schemas.microsoft.com/office/drawing/2016/ink" xmlns:cx8="http://schemas.microsoft.com/office/drawing/2016/5/14/chartex" xmlns:cx7="http://schemas.microsoft.com/office/drawing/2016/5/13/chartex" xmlns:cx6="http://schemas.microsoft.com/office/drawing/2016/5/12/chartex" xmlns:cx5="http://schemas.microsoft.com/office/drawing/2016/5/11/chartex" xmlns:cx4="http://schemas.microsoft.com/office/drawing/2016/5/10/chartex" xmlns:cx3="http://schemas.microsoft.com/office/drawing/2016/5/9/chartex" xmlns:cx2="http://schemas.microsoft.com/office/drawing/2015/10/21/chartex" xmlns:cx1="http://schemas.microsoft.com/office/drawing/2015/9/8/chartex" xmlns:cx="http://schemas.microsoft.com/office/drawing/2014/chartex">
             <w:pict>
               <v:shape w14:anchorId="4A6F830A" id="Ink 287" o:spid="_x0000_s1026" type="#_x0000_t75" style="position:absolute;margin-left:471pt;margin-top:3.65pt;width:31.75pt;height:8.9pt;z-index:251783168;visibility:visible;mso-wrap-style:square;mso-width-percent:0;mso-wrap-distance-left:9pt;mso-wrap-distance-top:0;mso-wrap-distance-right:9pt;mso-wrap-distance-bottom:0;mso-position-horizontal:absolute;mso-position-horizontal-relative:text;mso-position-vertical:absolute;mso-position-vertical-relative:text;mso-width-percent:0;mso-width-relative:margin" o:gfxdata="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">
                 <v:imagedata r:id="rId24" o:title=""/>
@@ -2366,7 +2367,6 @@
       <w:r>
         <w:rPr>
           <w:noProof/>
-          <w:lang w:val="de-DE"/>
         </w:rPr>
         <mc:AlternateContent>
           <mc:Choice Requires="wpi">
@@ -2400,7 +2400,7 @@
               </wp:anchor>
             </w:drawing>
           </mc:Choice>
-          <mc:Fallback>
+          <mc:Fallback xmlns:w16se="http://schemas.microsoft.com/office/word/2015/wordml/symex" xmlns:w16cid="http://schemas.microsoft.com/office/word/2016/wordml/cid" xmlns:am3d="http://schemas.microsoft.com/office/drawing/2017/model3d" xmlns:aink="http://schemas.microsoft.com/office/drawing/2016/ink" xmlns:cx8="http://schemas.microsoft.com/office/drawing/2016/5/14/chartex" xmlns:cx7="http://schemas.microsoft.com/office/drawing/2016/5/13/chartex" xmlns:cx6="http://schemas.microsoft.com/office/drawing/2016/5/12/chartex" xmlns:cx5="http://schemas.microsoft.com/office/drawing/2016/5/11/chartex" xmlns:cx4="http://schemas.microsoft.com/office/drawing/2016/5/10/chartex" xmlns:cx3="http://schemas.microsoft.com/office/drawing/2016/5/9/chartex" xmlns:cx2="http://schemas.microsoft.com/office/drawing/2015/10/21/chartex" xmlns:cx1="http://schemas.microsoft.com/office/drawing/2015/9/8/chartex" xmlns:cx="http://schemas.microsoft.com/office/drawing/2014/chartex">
             <w:pict>
               <v:shape w14:anchorId="2E0DD0BB" id="Ink 336" o:spid="_x0000_s1026" type="#_x0000_t75" style="position:absolute;margin-left:502.35pt;margin-top:9.75pt;width:14.3pt;height:7.15pt;z-index:251833344;visibility:visible;mso-wrap-style:square;mso-wrap-distance-left:9pt;mso-wrap-distance-top:0;mso-wrap-distance-right:9pt;mso-wrap-distance-bottom:0;mso-position-horizontal:absolute;mso-position-horizontal-relative:text;mso-position-vertical:absolute;mso-position-vertical-relative:text" o:gfxdata="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">
                 <v:imagedata r:id="rId26" o:title=""/>
@@ -2412,7 +2412,6 @@
       <w:r>
         <w:rPr>
           <w:noProof/>
-          <w:lang w:val="de-DE"/>
         </w:rPr>
         <mc:AlternateContent>
           <mc:Choice Requires="wpi">
@@ -2446,7 +2445,7 @@
               </wp:anchor>
             </w:drawing>
           </mc:Choice>
-          <mc:Fallback>
+          <mc:Fallback xmlns:w16se="http://schemas.microsoft.com/office/word/2015/wordml/symex" xmlns:w16cid="http://schemas.microsoft.com/office/word/2016/wordml/cid" xmlns:am3d="http://schemas.microsoft.com/office/drawing/2017/model3d" xmlns:aink="http://schemas.microsoft.com/office/drawing/2016/ink" xmlns:cx8="http://schemas.microsoft.com/office/drawing/2016/5/14/chartex" xmlns:cx7="http://schemas.microsoft.com/office/drawing/2016/5/13/chartex" xmlns:cx6="http://schemas.microsoft.com/office/drawing/2016/5/12/chartex" xmlns:cx5="http://schemas.microsoft.com/office/drawing/2016/5/11/chartex" xmlns:cx4="http://schemas.microsoft.com/office/drawing/2016/5/10/chartex" xmlns:cx3="http://schemas.microsoft.com/office/drawing/2016/5/9/chartex" xmlns:cx2="http://schemas.microsoft.com/office/drawing/2015/10/21/chartex" xmlns:cx1="http://schemas.microsoft.com/office/drawing/2015/9/8/chartex" xmlns:cx="http://schemas.microsoft.com/office/drawing/2014/chartex">
             <w:pict>
               <v:shape w14:anchorId="796D455B" id="Ink 331" o:spid="_x0000_s1026" type="#_x0000_t75" style="position:absolute;margin-left:469.05pt;margin-top:-13.85pt;width:62.75pt;height:34.8pt;z-index:251828224;visibility:visible;mso-wrap-style:square;mso-wrap-distance-left:9pt;mso-wrap-distance-top:0;mso-wrap-distance-right:9pt;mso-wrap-distance-bottom:0;mso-position-horizontal:absolute;mso-position-horizontal-relative:text;mso-position-vertical:absolute;mso-position-vertical-relative:text" o:gfxdata="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">
                 <v:imagedata r:id="rId28" o:title=""/>
@@ -2458,7 +2457,6 @@
       <w:r>
         <w:rPr>
           <w:noProof/>
-          <w:lang w:val="de-DE"/>
         </w:rPr>
         <mc:AlternateContent>
           <mc:Choice Requires="wpi">
@@ -2492,7 +2490,7 @@
               </wp:anchor>
             </w:drawing>
           </mc:Choice>
-          <mc:Fallback>
+          <mc:Fallback xmlns:w16se="http://schemas.microsoft.com/office/word/2015/wordml/symex" xmlns:w16cid="http://schemas.microsoft.com/office/word/2016/wordml/cid" xmlns:am3d="http://schemas.microsoft.com/office/drawing/2017/model3d" xmlns:aink="http://schemas.microsoft.com/office/drawing/2016/ink" xmlns:cx8="http://schemas.microsoft.com/office/drawing/2016/5/14/chartex" xmlns:cx7="http://schemas.microsoft.com/office/drawing/2016/5/13/chartex" xmlns:cx6="http://schemas.microsoft.com/office/drawing/2016/5/12/chartex" xmlns:cx5="http://schemas.microsoft.com/office/drawing/2016/5/11/chartex" xmlns:cx4="http://schemas.microsoft.com/office/drawing/2016/5/10/chartex" xmlns:cx3="http://schemas.microsoft.com/office/drawing/2016/5/9/chartex" xmlns:cx2="http://schemas.microsoft.com/office/drawing/2015/10/21/chartex" xmlns:cx1="http://schemas.microsoft.com/office/drawing/2015/9/8/chartex" xmlns:cx="http://schemas.microsoft.com/office/drawing/2014/chartex">
             <w:pict>
               <v:shape w14:anchorId="4DE79958" id="Ink 321" o:spid="_x0000_s1026" type="#_x0000_t75" style="position:absolute;margin-left:331.1pt;margin-top:2.65pt;width:18.15pt;height:9.35pt;z-index:251817984;visibility:visible;mso-wrap-style:square;mso-wrap-distance-left:9pt;mso-wrap-distance-top:0;mso-wrap-distance-right:9pt;mso-wrap-distance-bottom:0;mso-position-horizontal:absolute;mso-position-horizontal-relative:text;mso-position-vertical:absolute;mso-position-vertical-relative:text" o:gfxdata="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">
                 <v:imagedata r:id="rId30" o:title=""/>
@@ -2504,7 +2502,6 @@
       <w:r>
         <w:rPr>
           <w:noProof/>
-          <w:lang w:val="de-DE"/>
         </w:rPr>
         <mc:AlternateContent>
           <mc:Choice Requires="wpi">
@@ -2538,7 +2535,7 @@
               </wp:anchor>
             </w:drawing>
           </mc:Choice>
-          <mc:Fallback>
+          <mc:Fallback xmlns:w16se="http://schemas.microsoft.com/office/word/2015/wordml/symex" xmlns:w16cid="http://schemas.microsoft.com/office/word/2016/wordml/cid" xmlns:am3d="http://schemas.microsoft.com/office/drawing/2017/model3d" xmlns:aink="http://schemas.microsoft.com/office/drawing/2016/ink" xmlns:cx8="http://schemas.microsoft.com/office/drawing/2016/5/14/chartex" xmlns:cx7="http://schemas.microsoft.com/office/drawing/2016/5/13/chartex" xmlns:cx6="http://schemas.microsoft.com/office/drawing/2016/5/12/chartex" xmlns:cx5="http://schemas.microsoft.com/office/drawing/2016/5/11/chartex" xmlns:cx4="http://schemas.microsoft.com/office/drawing/2016/5/10/chartex" xmlns:cx3="http://schemas.microsoft.com/office/drawing/2016/5/9/chartex" xmlns:cx2="http://schemas.microsoft.com/office/drawing/2015/10/21/chartex" xmlns:cx1="http://schemas.microsoft.com/office/drawing/2015/9/8/chartex" xmlns:cx="http://schemas.microsoft.com/office/drawing/2014/chartex">
             <w:pict>
               <v:shape w14:anchorId="0B9A6C90" id="Ink 322" o:spid="_x0000_s1026" type="#_x0000_t75" style="position:absolute;margin-left:300.65pt;margin-top:2.35pt;width:23.3pt;height:10.2pt;z-index:251819008;visibility:visible;mso-wrap-style:square;mso-wrap-distance-left:9pt;mso-wrap-distance-top:0;mso-wrap-distance-right:9pt;mso-wrap-distance-bottom:0;mso-position-horizontal:absolute;mso-position-horizontal-relative:text;mso-position-vertical:absolute;mso-position-vertical-relative:text" o:gfxdata="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">
                 <v:imagedata r:id="rId32" o:title=""/>
@@ -2574,7 +2571,6 @@
       <w:r>
         <w:rPr>
           <w:noProof/>
-          <w:lang w:val="de-DE"/>
         </w:rPr>
         <mc:AlternateContent>
           <mc:Choice Requires="wpi">
@@ -2608,7 +2604,7 @@
               </wp:anchor>
             </w:drawing>
           </mc:Choice>
-          <mc:Fallback>
+          <mc:Fallback xmlns:w16se="http://schemas.microsoft.com/office/word/2015/wordml/symex" xmlns:w16cid="http://schemas.microsoft.com/office/word/2016/wordml/cid" xmlns:am3d="http://schemas.microsoft.com/office/drawing/2017/model3d" xmlns:aink="http://schemas.microsoft.com/office/drawing/2016/ink" xmlns:cx8="http://schemas.microsoft.com/office/drawing/2016/5/14/chartex" xmlns:cx7="http://schemas.microsoft.com/office/drawing/2016/5/13/chartex" xmlns:cx6="http://schemas.microsoft.com/office/drawing/2016/5/12/chartex" xmlns:cx5="http://schemas.microsoft.com/office/drawing/2016/5/11/chartex" xmlns:cx4="http://schemas.microsoft.com/office/drawing/2016/5/10/chartex" xmlns:cx3="http://schemas.microsoft.com/office/drawing/2016/5/9/chartex" xmlns:cx2="http://schemas.microsoft.com/office/drawing/2015/10/21/chartex" xmlns:cx1="http://schemas.microsoft.com/office/drawing/2015/9/8/chartex" xmlns:cx="http://schemas.microsoft.com/office/drawing/2014/chartex">
             <w:pict>
               <v:shape w14:anchorId="13CEDEDC" id="Ink 356" o:spid="_x0000_s1026" type="#_x0000_t75" style="position:absolute;margin-left:489pt;margin-top:78.2pt;width:13.65pt;height:6.4pt;z-index:251847680;visibility:visible;mso-wrap-style:square;mso-wrap-distance-left:9pt;mso-wrap-distance-top:0;mso-wrap-distance-right:9pt;mso-wrap-distance-bottom:0;mso-position-horizontal:absolute;mso-position-horizontal-relative:text;mso-position-vertical:absolute;mso-position-vertical-relative:text" o:gfxdata="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">
                 <v:imagedata r:id="rId34" o:title=""/>
@@ -2620,7 +2616,6 @@
       <w:r>
         <w:rPr>
           <w:noProof/>
-          <w:lang w:val="de-DE"/>
         </w:rPr>
         <mc:AlternateContent>
           <mc:Choice Requires="wpi">
@@ -2654,7 +2649,7 @@
               </wp:anchor>
             </w:drawing>
           </mc:Choice>
-          <mc:Fallback>
+          <mc:Fallback xmlns:w16se="http://schemas.microsoft.com/office/word/2015/wordml/symex" xmlns:w16cid="http://schemas.microsoft.com/office/word/2016/wordml/cid" xmlns:am3d="http://schemas.microsoft.com/office/drawing/2017/model3d" xmlns:aink="http://schemas.microsoft.com/office/drawing/2016/ink" xmlns:cx8="http://schemas.microsoft.com/office/drawing/2016/5/14/chartex" xmlns:cx7="http://schemas.microsoft.com/office/drawing/2016/5/13/chartex" xmlns:cx6="http://schemas.microsoft.com/office/drawing/2016/5/12/chartex" xmlns:cx5="http://schemas.microsoft.com/office/drawing/2016/5/11/chartex" xmlns:cx4="http://schemas.microsoft.com/office/drawing/2016/5/10/chartex" xmlns:cx3="http://schemas.microsoft.com/office/drawing/2016/5/9/chartex" xmlns:cx2="http://schemas.microsoft.com/office/drawing/2015/10/21/chartex" xmlns:cx1="http://schemas.microsoft.com/office/drawing/2015/9/8/chartex" xmlns:cx="http://schemas.microsoft.com/office/drawing/2014/chartex">
             <w:pict>
               <v:shape w14:anchorId="444C7C1F" id="Ink 350" o:spid="_x0000_s1026" type="#_x0000_t75" style="position:absolute;margin-left:465.4pt;margin-top:75.45pt;width:23.9pt;height:10.6pt;z-index:251841536;visibility:visible;mso-wrap-style:square;mso-wrap-distance-left:9pt;mso-wrap-distance-top:0;mso-wrap-distance-right:9pt;mso-wrap-distance-bottom:0;mso-position-horizontal:absolute;mso-position-horizontal-relative:text;mso-position-vertical:absolute;mso-position-vertical-relative:text" o:gfxdata="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">
                 <v:imagedata r:id="rId36" o:title=""/>
@@ -2666,7 +2661,6 @@
       <w:r>
         <w:rPr>
           <w:noProof/>
-          <w:lang w:val="de-DE"/>
         </w:rPr>
         <mc:AlternateContent>
           <mc:Choice Requires="wpi">
@@ -2700,7 +2694,7 @@
               </wp:anchor>
             </w:drawing>
           </mc:Choice>
-          <mc:Fallback>
+          <mc:Fallback xmlns:w16se="http://schemas.microsoft.com/office/word/2015/wordml/symex" xmlns:w16cid="http://schemas.microsoft.com/office/word/2016/wordml/cid" xmlns:am3d="http://schemas.microsoft.com/office/drawing/2017/model3d" xmlns:aink="http://schemas.microsoft.com/office/drawing/2016/ink" xmlns:cx8="http://schemas.microsoft.com/office/drawing/2016/5/14/chartex" xmlns:cx7="http://schemas.microsoft.com/office/drawing/2016/5/13/chartex" xmlns:cx6="http://schemas.microsoft.com/office/drawing/2016/5/12/chartex" xmlns:cx5="http://schemas.microsoft.com/office/drawing/2016/5/11/chartex" xmlns:cx4="http://schemas.microsoft.com/office/drawing/2016/5/10/chartex" xmlns:cx3="http://schemas.microsoft.com/office/drawing/2016/5/9/chartex" xmlns:cx2="http://schemas.microsoft.com/office/drawing/2015/10/21/chartex" xmlns:cx1="http://schemas.microsoft.com/office/drawing/2015/9/8/chartex" xmlns:cx="http://schemas.microsoft.com/office/drawing/2014/chartex">
             <w:pict>
               <v:shape w14:anchorId="7E276B4B" id="Ink 239" o:spid="_x0000_s1026" type="#_x0000_t75" style="position:absolute;margin-left:461.45pt;margin-top:48.45pt;width:76.35pt;height:22.8pt;z-index:251734016;visibility:visible;mso-wrap-style:square;mso-wrap-distance-left:9pt;mso-wrap-distance-top:0;mso-wrap-distance-right:9pt;mso-wrap-distance-bottom:0;mso-position-horizontal:absolute;mso-position-horizontal-relative:text;mso-position-vertical:absolute;mso-position-vertical-relative:text" o:gfxdata="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">
                 <v:imagedata r:id="rId38" o:title=""/>
@@ -2715,8 +2709,6 @@
         </w:rPr>
         <w:t xml:space="preserve">Zutateneingabe </w:t>
       </w:r>
-      <w:bookmarkStart w:id="0" w:name="_GoBack"/>
-      <w:bookmarkEnd w:id="0"/>
     </w:p>
     <w:sectPr>
       <w:headerReference w:type="default" r:id="rId39"/>
@@ -2730,7 +2722,7 @@
 </file>
 
 <file path=word/endnotes.xml><?xml version="1.0" encoding="utf-8"?>
-<w:endnotes xmlns:wpc="http://schemas.microsoft.com/office/word/2010/wordprocessingCanvas" xmlns:cx="http://schemas.microsoft.com/office/drawing/2014/chartex" xmlns:cx1="http://schemas.microsoft.com/office/drawing/2015/9/8/chartex" xmlns:cx2="http://schemas.microsoft.com/office/drawing/2015/10/21/chartex" xmlns:cx3="http://schemas.microsoft.com/office/drawing/2016/5/9/chartex" xmlns:cx4="http://schemas.microsoft.com/office/drawing/2016/5/10/chartex" xmlns:cx5="http://schemas.microsoft.com/office/drawing/2016/5/11/chartex" xmlns:cx6="http://schemas.microsoft.com/office/drawing/2016/5/12/chartex" xmlns:cx7="http://schemas.microsoft.com/office/drawing/2016/5/13/chartex" xmlns:cx8="http://schemas.microsoft.com/office/drawing/2016/5/14/chartex" xmlns:mc="http://schemas.openxmlformats.org/markup-compatibility/2006" xmlns:aink="http://schemas.microsoft.com/office/drawing/2016/ink" xmlns:am3d="http://schemas.microsoft.com/office/drawing/2017/model3d" xmlns:o="urn:schemas-microsoft-com:office:office" xmlns:r="http://schemas.openxmlformats.org/officeDocument/2006/relationships" xmlns:m="http://schemas.openxmlformats.org/officeDocument/2006/math" xmlns:v="urn:schemas-microsoft-com:vml" xmlns:wp14="http://schemas.microsoft.com/office/word/2010/wordprocessingDrawing" xmlns:wp="http://schemas.openxmlformats.org/drawingml/2006/wordprocessingDrawing" xmlns:w10="urn:schemas-microsoft-com:office:word" xmlns:w="http://schemas.openxmlformats.org/wordprocessingml/2006/main" xmlns:w14="http://schemas.microsoft.com/office/word/2010/wordml" xmlns:w15="http://schemas.microsoft.com/office/word/2012/wordml" xmlns:w16cid="http://schemas.microsoft.com/office/word/2016/wordml/cid" xmlns:w16se="http://schemas.microsoft.com/office/word/2015/wordml/symex" xmlns:wpg="http://schemas.microsoft.com/office/word/2010/wordprocessingGroup" xmlns:wpi="http://schemas.microsoft.com/office/word/2010/wordprocessingInk" xmlns:wne="http://schemas.microsoft.com/office/word/2006/wordml" xmlns:wps="http://schemas.microsoft.com/office/word/2010/wordprocessingShape" mc:Ignorable="w14 w15 w16se w16cid wp14">
+<w:endnotes xmlns:wpc="http://schemas.microsoft.com/office/word/2010/wordprocessingCanvas" xmlns:mc="http://schemas.openxmlformats.org/markup-compatibility/2006" xmlns:o="urn:schemas-microsoft-com:office:office" xmlns:r="http://schemas.openxmlformats.org/officeDocument/2006/relationships" xmlns:m="http://schemas.openxmlformats.org/officeDocument/2006/math" xmlns:v="urn:schemas-microsoft-com:vml" xmlns:wp14="http://schemas.microsoft.com/office/word/2010/wordprocessingDrawing" xmlns:wp="http://schemas.openxmlformats.org/drawingml/2006/wordprocessingDrawing" xmlns:w10="urn:schemas-microsoft-com:office:word" xmlns:w="http://schemas.openxmlformats.org/wordprocessingml/2006/main" xmlns:w14="http://schemas.microsoft.com/office/word/2010/wordml" xmlns:w15="http://schemas.microsoft.com/office/word/2012/wordml" xmlns:wpg="http://schemas.microsoft.com/office/word/2010/wordprocessingGroup" xmlns:wpi="http://schemas.microsoft.com/office/word/2010/wordprocessingInk" xmlns:wne="http://schemas.microsoft.com/office/word/2006/wordml" xmlns:wps="http://schemas.microsoft.com/office/word/2010/wordprocessingShape" mc:Ignorable="w14 w15 wp14">
   <w:endnote w:type="separator" w:id="-1">
     <w:p>
       <w:pPr>
@@ -2755,7 +2747,7 @@
 </file>
 
 <file path=word/footnotes.xml><?xml version="1.0" encoding="utf-8"?>
-<w:footnotes xmlns:wpc="http://schemas.microsoft.com/office/word/2010/wordprocessingCanvas" xmlns:cx="http://schemas.microsoft.com/office/drawing/2014/chartex" xmlns:cx1="http://schemas.microsoft.com/office/drawing/2015/9/8/chartex" xmlns:cx2="http://schemas.microsoft.com/office/drawing/2015/10/21/chartex" xmlns:cx3="http://schemas.microsoft.com/office/drawing/2016/5/9/chartex" xmlns:cx4="http://schemas.microsoft.com/office/drawing/2016/5/10/chartex" xmlns:cx5="http://schemas.microsoft.com/office/drawing/2016/5/11/chartex" xmlns:cx6="http://schemas.microsoft.com/office/drawing/2016/5/12/chartex" xmlns:cx7="http://schemas.microsoft.com/office/drawing/2016/5/13/chartex" xmlns:cx8="http://schemas.microsoft.com/office/drawing/2016/5/14/chartex" xmlns:mc="http://schemas.openxmlformats.org/markup-compatibility/2006" xmlns:aink="http://schemas.microsoft.com/office/drawing/2016/ink" xmlns:am3d="http://schemas.microsoft.com/office/drawing/2017/model3d" xmlns:o="urn:schemas-microsoft-com:office:office" xmlns:r="http://schemas.openxmlformats.org/officeDocument/2006/relationships" xmlns:m="http://schemas.openxmlformats.org/officeDocument/2006/math" xmlns:v="urn:schemas-microsoft-com:vml" xmlns:wp14="http://schemas.microsoft.com/office/word/2010/wordprocessingDrawing" xmlns:wp="http://schemas.openxmlformats.org/drawingml/2006/wordprocessingDrawing" xmlns:w10="urn:schemas-microsoft-com:office:word" xmlns:w="http://schemas.openxmlformats.org/wordprocessingml/2006/main" xmlns:w14="http://schemas.microsoft.com/office/word/2010/wordml" xmlns:w15="http://schemas.microsoft.com/office/word/2012/wordml" xmlns:w16cid="http://schemas.microsoft.com/office/word/2016/wordml/cid" xmlns:w16se="http://schemas.microsoft.com/office/word/2015/wordml/symex" xmlns:wpg="http://schemas.microsoft.com/office/word/2010/wordprocessingGroup" xmlns:wpi="http://schemas.microsoft.com/office/word/2010/wordprocessingInk" xmlns:wne="http://schemas.microsoft.com/office/word/2006/wordml" xmlns:wps="http://schemas.microsoft.com/office/word/2010/wordprocessingShape" mc:Ignorable="w14 w15 w16se w16cid wp14">
+<w:footnotes xmlns:wpc="http://schemas.microsoft.com/office/word/2010/wordprocessingCanvas" xmlns:mc="http://schemas.openxmlformats.org/markup-compatibility/2006" xmlns:o="urn:schemas-microsoft-com:office:office" xmlns:r="http://schemas.openxmlformats.org/officeDocument/2006/relationships" xmlns:m="http://schemas.openxmlformats.org/officeDocument/2006/math" xmlns:v="urn:schemas-microsoft-com:vml" xmlns:wp14="http://schemas.microsoft.com/office/word/2010/wordprocessingDrawing" xmlns:wp="http://schemas.openxmlformats.org/drawingml/2006/wordprocessingDrawing" xmlns:w10="urn:schemas-microsoft-com:office:word" xmlns:w="http://schemas.openxmlformats.org/wordprocessingml/2006/main" xmlns:w14="http://schemas.microsoft.com/office/word/2010/wordml" xmlns:w15="http://schemas.microsoft.com/office/word/2012/wordml" xmlns:wpg="http://schemas.microsoft.com/office/word/2010/wordprocessingGroup" xmlns:wpi="http://schemas.microsoft.com/office/word/2010/wordprocessingInk" xmlns:wne="http://schemas.microsoft.com/office/word/2006/wordml" xmlns:wps="http://schemas.microsoft.com/office/word/2010/wordprocessingShape" mc:Ignorable="w14 w15 wp14">
   <w:footnote w:type="separator" w:id="-1">
     <w:p>
       <w:pPr>
@@ -2780,7 +2772,7 @@
 </file>
 
 <file path=word/header1.xml><?xml version="1.0" encoding="utf-8"?>
-<w:hdr xmlns:wpc="http://schemas.microsoft.com/office/word/2010/wordprocessingCanvas" xmlns:cx="http://schemas.microsoft.com/office/drawing/2014/chartex" xmlns:cx1="http://schemas.microsoft.com/office/drawing/2015/9/8/chartex" xmlns:cx2="http://schemas.microsoft.com/office/drawing/2015/10/21/chartex" xmlns:cx3="http://schemas.microsoft.com/office/drawing/2016/5/9/chartex" xmlns:cx4="http://schemas.microsoft.com/office/drawing/2016/5/10/chartex" xmlns:cx5="http://schemas.microsoft.com/office/drawing/2016/5/11/chartex" xmlns:cx6="http://schemas.microsoft.com/office/drawing/2016/5/12/chartex" xmlns:cx7="http://schemas.microsoft.com/office/drawing/2016/5/13/chartex" xmlns:cx8="http://schemas.microsoft.com/office/drawing/2016/5/14/chartex" xmlns:mc="http://schemas.openxmlformats.org/markup-compatibility/2006" xmlns:aink="http://schemas.microsoft.com/office/drawing/2016/ink" xmlns:am3d="http://schemas.microsoft.com/office/drawing/2017/model3d" xmlns:o="urn:schemas-microsoft-com:office:office" xmlns:r="http://schemas.openxmlformats.org/officeDocument/2006/relationships" xmlns:m="http://schemas.openxmlformats.org/officeDocument/2006/math" xmlns:v="urn:schemas-microsoft-com:vml" xmlns:wp14="http://schemas.microsoft.com/office/word/2010/wordprocessingDrawing" xmlns:wp="http://schemas.openxmlformats.org/drawingml/2006/wordprocessingDrawing" xmlns:w10="urn:schemas-microsoft-com:office:word" xmlns:w="http://schemas.openxmlformats.org/wordprocessingml/2006/main" xmlns:w14="http://schemas.microsoft.com/office/word/2010/wordml" xmlns:w15="http://schemas.microsoft.com/office/word/2012/wordml" xmlns:w16cid="http://schemas.microsoft.com/office/word/2016/wordml/cid" xmlns:w16se="http://schemas.microsoft.com/office/word/2015/wordml/symex" xmlns:wpg="http://schemas.microsoft.com/office/word/2010/wordprocessingGroup" xmlns:wpi="http://schemas.microsoft.com/office/word/2010/wordprocessingInk" xmlns:wne="http://schemas.microsoft.com/office/word/2006/wordml" xmlns:wps="http://schemas.microsoft.com/office/word/2010/wordprocessingShape" mc:Ignorable="w14 w15 w16se w16cid wp14">
+<w:hdr xmlns:wpc="http://schemas.microsoft.com/office/word/2010/wordprocessingCanvas" xmlns:mc="http://schemas.openxmlformats.org/markup-compatibility/2006" xmlns:o="urn:schemas-microsoft-com:office:office" xmlns:r="http://schemas.openxmlformats.org/officeDocument/2006/relationships" xmlns:m="http://schemas.openxmlformats.org/officeDocument/2006/math" xmlns:v="urn:schemas-microsoft-com:vml" xmlns:wp14="http://schemas.microsoft.com/office/word/2010/wordprocessingDrawing" xmlns:wp="http://schemas.openxmlformats.org/drawingml/2006/wordprocessingDrawing" xmlns:w10="urn:schemas-microsoft-com:office:word" xmlns:w="http://schemas.openxmlformats.org/wordprocessingml/2006/main" xmlns:w14="http://schemas.microsoft.com/office/word/2010/wordml" xmlns:w15="http://schemas.microsoft.com/office/word/2012/wordml" xmlns:wpg="http://schemas.microsoft.com/office/word/2010/wordprocessingGroup" xmlns:wpi="http://schemas.microsoft.com/office/word/2010/wordprocessingInk" xmlns:wne="http://schemas.microsoft.com/office/word/2006/wordml" xmlns:wps="http://schemas.microsoft.com/office/word/2010/wordprocessingShape" mc:Ignorable="w14 w15 wp14">
   <w:p>
     <w:pPr>
       <w:rPr>
@@ -2833,7 +2825,7 @@
 </file>
 
 <file path=word/numbering.xml><?xml version="1.0" encoding="utf-8"?>
-<w:numbering xmlns:wpc="http://schemas.microsoft.com/office/word/2010/wordprocessingCanvas" xmlns:cx="http://schemas.microsoft.com/office/drawing/2014/chartex" xmlns:cx1="http://schemas.microsoft.com/office/drawing/2015/9/8/chartex" xmlns:cx2="http://schemas.microsoft.com/office/drawing/2015/10/21/chartex" xmlns:cx3="http://schemas.microsoft.com/office/drawing/2016/5/9/chartex" xmlns:cx4="http://schemas.microsoft.com/office/drawing/2016/5/10/chartex" xmlns:cx5="http://schemas.microsoft.com/office/drawing/2016/5/11/chartex" xmlns:cx6="http://schemas.microsoft.com/office/drawing/2016/5/12/chartex" xmlns:cx7="http://schemas.microsoft.com/office/drawing/2016/5/13/chartex" xmlns:cx8="http://schemas.microsoft.com/office/drawing/2016/5/14/chartex" xmlns:mc="http://schemas.openxmlformats.org/markup-compatibility/2006" xmlns:aink="http://schemas.microsoft.com/office/drawing/2016/ink" xmlns:am3d="http://schemas.microsoft.com/office/drawing/2017/model3d" xmlns:o="urn:schemas-microsoft-com:office:office" xmlns:r="http://schemas.openxmlformats.org/officeDocument/2006/relationships" xmlns:m="http://schemas.openxmlformats.org/officeDocument/2006/math" xmlns:v="urn:schemas-microsoft-com:vml" xmlns:wp14="http://schemas.microsoft.com/office/word/2010/wordprocessingDrawing" xmlns:wp="http://schemas.openxmlformats.org/drawingml/2006/wordprocessingDrawing" xmlns:w10="urn:schemas-microsoft-com:office:word" xmlns:w="http://schemas.openxmlformats.org/wordprocessingml/2006/main" xmlns:w14="http://schemas.microsoft.com/office/word/2010/wordml" xmlns:w15="http://schemas.microsoft.com/office/word/2012/wordml" xmlns:w16cid="http://schemas.microsoft.com/office/word/2016/wordml/cid" xmlns:w16se="http://schemas.microsoft.com/office/word/2015/wordml/symex" xmlns:wpg="http://schemas.microsoft.com/office/word/2010/wordprocessingGroup" xmlns:wpi="http://schemas.microsoft.com/office/word/2010/wordprocessingInk" xmlns:wne="http://schemas.microsoft.com/office/word/2006/wordml" xmlns:wps="http://schemas.microsoft.com/office/word/2010/wordprocessingShape" mc:Ignorable="w14 w15 w16se w16cid wp14">
+<w:numbering xmlns:wpc="http://schemas.microsoft.com/office/word/2010/wordprocessingCanvas" xmlns:mc="http://schemas.openxmlformats.org/markup-compatibility/2006" xmlns:o="urn:schemas-microsoft-com:office:office" xmlns:r="http://schemas.openxmlformats.org/officeDocument/2006/relationships" xmlns:m="http://schemas.openxmlformats.org/officeDocument/2006/math" xmlns:v="urn:schemas-microsoft-com:vml" xmlns:wp14="http://schemas.microsoft.com/office/word/2010/wordprocessingDrawing" xmlns:wp="http://schemas.openxmlformats.org/drawingml/2006/wordprocessingDrawing" xmlns:w10="urn:schemas-microsoft-com:office:word" xmlns:w="http://schemas.openxmlformats.org/wordprocessingml/2006/main" xmlns:w14="http://schemas.microsoft.com/office/word/2010/wordml" xmlns:w15="http://schemas.microsoft.com/office/word/2012/wordml" xmlns:wpg="http://schemas.microsoft.com/office/word/2010/wordprocessingGroup" xmlns:wpi="http://schemas.microsoft.com/office/word/2010/wordprocessingInk" xmlns:wne="http://schemas.microsoft.com/office/word/2006/wordml" xmlns:wps="http://schemas.microsoft.com/office/word/2010/wordprocessingShape" mc:Ignorable="w14 w15 wp14">
   <w:abstractNum w:abstractNumId="0" w15:restartNumberingAfterBreak="0">
     <w:nsid w:val="27615C0C"/>
     <w:multiLevelType w:val="hybridMultilevel"/>
@@ -3322,7 +3314,7 @@
 </file>
 
 <file path=word/styles.xml><?xml version="1.0" encoding="utf-8"?>
-<w:styles xmlns:mc="http://schemas.openxmlformats.org/markup-compatibility/2006" xmlns:r="http://schemas.openxmlformats.org/officeDocument/2006/relationships" xmlns:w="http://schemas.openxmlformats.org/wordprocessingml/2006/main" xmlns:w14="http://schemas.microsoft.com/office/word/2010/wordml" xmlns:w15="http://schemas.microsoft.com/office/word/2012/wordml" xmlns:w16cid="http://schemas.microsoft.com/office/word/2016/wordml/cid" xmlns:w16se="http://schemas.microsoft.com/office/word/2015/wordml/symex" mc:Ignorable="w14 w15 w16se w16cid">
+<w:styles xmlns:mc="http://schemas.openxmlformats.org/markup-compatibility/2006" xmlns:r="http://schemas.openxmlformats.org/officeDocument/2006/relationships" xmlns:w="http://schemas.openxmlformats.org/wordprocessingml/2006/main" xmlns:w14="http://schemas.microsoft.com/office/word/2010/wordml" xmlns:w15="http://schemas.microsoft.com/office/word/2012/wordml" mc:Ignorable="w14 w15">
   <w:docDefaults>
     <w:rPrDefault>
       <w:rPr>
@@ -3338,7 +3330,7 @@
       </w:pPr>
     </w:pPrDefault>
   </w:docDefaults>
-  <w:latentStyles w:defLockedState="0" w:defUIPriority="99" w:defSemiHidden="0" w:defUnhideWhenUsed="0" w:defQFormat="0" w:count="377">
+  <w:latentStyles w:defLockedState="0" w:defUIPriority="99" w:defSemiHidden="0" w:defUnhideWhenUsed="0" w:defQFormat="0" w:count="371">
     <w:lsdException w:name="Normal" w:uiPriority="0" w:qFormat="1"/>
     <w:lsdException w:name="heading 1" w:uiPriority="9" w:qFormat="1"/>
     <w:lsdException w:name="heading 2" w:semiHidden="1" w:uiPriority="9" w:unhideWhenUsed="1" w:qFormat="1"/>
@@ -3710,12 +3702,6 @@
     <w:lsdException w:name="List Table 5 Dark Accent 6" w:uiPriority="50"/>
     <w:lsdException w:name="List Table 6 Colorful Accent 6" w:uiPriority="51"/>
     <w:lsdException w:name="List Table 7 Colorful Accent 6" w:uiPriority="52"/>
-    <w:lsdException w:name="Mention" w:semiHidden="1" w:unhideWhenUsed="1"/>
-    <w:lsdException w:name="Smart Hyperlink" w:semiHidden="1" w:unhideWhenUsed="1"/>
-    <w:lsdException w:name="Hashtag" w:semiHidden="1" w:unhideWhenUsed="1"/>
-    <w:lsdException w:name="Unresolved Mention" w:semiHidden="1" w:unhideWhenUsed="1"/>
-    <w:lsdException w:name="Smart Link" w:semiHidden="1" w:unhideWhenUsed="1"/>
-    <w:lsdException w:name="Smart Link Error" w:semiHidden="1" w:unhideWhenUsed="1"/>
   </w:latentStyles>
   <w:style w:type="paragraph" w:default="1" w:styleId="Normal">
     <w:name w:val="Normal"/>
@@ -3773,6 +3759,7 @@
   <w:style w:type="table" w:default="1" w:styleId="TableNormal">
     <w:name w:val="Normal Table"/>
     <w:uiPriority w:val="99"/>
+    <w:semiHidden/>
     <w:unhideWhenUsed/>
     <w:tblPr>
       <w:tblInd w:w="0" w:type="dxa"/>
@@ -4916,6 +4903,13 @@
         </dgm:presLayoutVars>
       </dgm:prSet>
       <dgm:spPr/>
+      <dgm:t>
+        <a:bodyPr/>
+        <a:lstStyle/>
+        <a:p>
+          <a:endParaRPr lang="en-US"/>
+        </a:p>
+      </dgm:t>
     </dgm:pt>
     <dgm:pt modelId="{EE1830C3-97D9-49EA-B0BF-62807DA06B53}" type="pres">
       <dgm:prSet presAssocID="{63AE957C-D75B-45D2-B534-079D3AE48484}" presName="hierRoot1" presStyleCnt="0">
@@ -4936,10 +4930,24 @@
         </dgm:presLayoutVars>
       </dgm:prSet>
       <dgm:spPr/>
+      <dgm:t>
+        <a:bodyPr/>
+        <a:lstStyle/>
+        <a:p>
+          <a:endParaRPr lang="en-US"/>
+        </a:p>
+      </dgm:t>
     </dgm:pt>
     <dgm:pt modelId="{ED6B1778-C2F2-4C47-B0D5-FF6B74E54FCC}" type="pres">
       <dgm:prSet presAssocID="{63AE957C-D75B-45D2-B534-079D3AE48484}" presName="rootConnector1" presStyleLbl="node1" presStyleIdx="0" presStyleCnt="0"/>
       <dgm:spPr/>
+      <dgm:t>
+        <a:bodyPr/>
+        <a:lstStyle/>
+        <a:p>
+          <a:endParaRPr lang="en-US"/>
+        </a:p>
+      </dgm:t>
     </dgm:pt>
     <dgm:pt modelId="{F3D1445B-AD94-477E-90E8-72CD09666BC9}" type="pres">
       <dgm:prSet presAssocID="{63AE957C-D75B-45D2-B534-079D3AE48484}" presName="hierChild2" presStyleCnt="0"/>
@@ -4948,6 +4956,13 @@
     <dgm:pt modelId="{38256C2E-B2E7-492E-B78B-2E7C5F8B3418}" type="pres">
       <dgm:prSet presAssocID="{5F4D801D-3E7D-4556-976B-B2F446F225B2}" presName="Name37" presStyleLbl="parChTrans1D2" presStyleIdx="0" presStyleCnt="2"/>
       <dgm:spPr/>
+      <dgm:t>
+        <a:bodyPr/>
+        <a:lstStyle/>
+        <a:p>
+          <a:endParaRPr lang="en-US"/>
+        </a:p>
+      </dgm:t>
     </dgm:pt>
     <dgm:pt modelId="{E5938EB0-4860-419D-8FFB-BAD8D1549580}" type="pres">
       <dgm:prSet presAssocID="{3B80C8AE-0FB0-4942-B35B-428139D09605}" presName="hierRoot2" presStyleCnt="0">
@@ -4968,10 +4983,24 @@
         </dgm:presLayoutVars>
       </dgm:prSet>
       <dgm:spPr/>
+      <dgm:t>
+        <a:bodyPr/>
+        <a:lstStyle/>
+        <a:p>
+          <a:endParaRPr lang="en-US"/>
+        </a:p>
+      </dgm:t>
     </dgm:pt>
     <dgm:pt modelId="{8A928833-0E07-476E-A171-BC0A3DC97A7C}" type="pres">
       <dgm:prSet presAssocID="{3B80C8AE-0FB0-4942-B35B-428139D09605}" presName="rootConnector" presStyleLbl="node2" presStyleIdx="0" presStyleCnt="2"/>
       <dgm:spPr/>
+      <dgm:t>
+        <a:bodyPr/>
+        <a:lstStyle/>
+        <a:p>
+          <a:endParaRPr lang="en-US"/>
+        </a:p>
+      </dgm:t>
     </dgm:pt>
     <dgm:pt modelId="{C48BCE5E-E322-4C72-BFEF-2AB43BB91752}" type="pres">
       <dgm:prSet presAssocID="{3B80C8AE-0FB0-4942-B35B-428139D09605}" presName="hierChild4" presStyleCnt="0"/>
@@ -4984,6 +5013,13 @@
     <dgm:pt modelId="{0066B477-2724-494B-84DF-559B8C009F9D}" type="pres">
       <dgm:prSet presAssocID="{D3667710-7263-4B26-A4EA-5951073909B1}" presName="Name37" presStyleLbl="parChTrans1D2" presStyleIdx="1" presStyleCnt="2"/>
       <dgm:spPr/>
+      <dgm:t>
+        <a:bodyPr/>
+        <a:lstStyle/>
+        <a:p>
+          <a:endParaRPr lang="en-US"/>
+        </a:p>
+      </dgm:t>
     </dgm:pt>
     <dgm:pt modelId="{344E36D4-E86B-4375-8A92-AE3D5DC83CEA}" type="pres">
       <dgm:prSet presAssocID="{B74CE591-CDAA-404D-9A9C-D3D8355C4041}" presName="hierRoot2" presStyleCnt="0">
@@ -5004,10 +5040,24 @@
         </dgm:presLayoutVars>
       </dgm:prSet>
       <dgm:spPr/>
+      <dgm:t>
+        <a:bodyPr/>
+        <a:lstStyle/>
+        <a:p>
+          <a:endParaRPr lang="en-US"/>
+        </a:p>
+      </dgm:t>
     </dgm:pt>
     <dgm:pt modelId="{F625324F-1A5C-4951-9585-7DB14DB6F2A9}" type="pres">
       <dgm:prSet presAssocID="{B74CE591-CDAA-404D-9A9C-D3D8355C4041}" presName="rootConnector" presStyleLbl="node2" presStyleIdx="1" presStyleCnt="2"/>
       <dgm:spPr/>
+      <dgm:t>
+        <a:bodyPr/>
+        <a:lstStyle/>
+        <a:p>
+          <a:endParaRPr lang="en-US"/>
+        </a:p>
+      </dgm:t>
     </dgm:pt>
     <dgm:pt modelId="{EDF888D1-3BFE-44F3-8273-621813E19404}" type="pres">
       <dgm:prSet presAssocID="{B74CE591-CDAA-404D-9A9C-D3D8355C4041}" presName="hierChild4" presStyleCnt="0"/>
@@ -5016,6 +5066,13 @@
     <dgm:pt modelId="{4314AADF-728A-4D83-8706-9250EACEBDCA}" type="pres">
       <dgm:prSet presAssocID="{AB38311C-9D12-433C-A004-E390183F39F5}" presName="Name37" presStyleLbl="parChTrans1D3" presStyleIdx="0" presStyleCnt="3"/>
       <dgm:spPr/>
+      <dgm:t>
+        <a:bodyPr/>
+        <a:lstStyle/>
+        <a:p>
+          <a:endParaRPr lang="en-US"/>
+        </a:p>
+      </dgm:t>
     </dgm:pt>
     <dgm:pt modelId="{CF5F9B3A-0CB4-4E8C-BF80-0BF23F4C4FAC}" type="pres">
       <dgm:prSet presAssocID="{B21C48A1-D3EA-4B42-BF09-65B0D43D43D2}" presName="hierRoot2" presStyleCnt="0">
@@ -5036,10 +5093,24 @@
         </dgm:presLayoutVars>
       </dgm:prSet>
       <dgm:spPr/>
+      <dgm:t>
+        <a:bodyPr/>
+        <a:lstStyle/>
+        <a:p>
+          <a:endParaRPr lang="en-US"/>
+        </a:p>
+      </dgm:t>
     </dgm:pt>
     <dgm:pt modelId="{71D600D9-BDB1-464A-ACD7-DC0D540BB68D}" type="pres">
       <dgm:prSet presAssocID="{B21C48A1-D3EA-4B42-BF09-65B0D43D43D2}" presName="rootConnector" presStyleLbl="node3" presStyleIdx="0" presStyleCnt="3"/>
       <dgm:spPr/>
+      <dgm:t>
+        <a:bodyPr/>
+        <a:lstStyle/>
+        <a:p>
+          <a:endParaRPr lang="en-US"/>
+        </a:p>
+      </dgm:t>
     </dgm:pt>
     <dgm:pt modelId="{AEB617A9-FE63-4F60-ACFE-745C3EDE387A}" type="pres">
       <dgm:prSet presAssocID="{B21C48A1-D3EA-4B42-BF09-65B0D43D43D2}" presName="hierChild4" presStyleCnt="0"/>
@@ -5052,6 +5123,13 @@
     <dgm:pt modelId="{35BEB09C-06AA-41A8-ADF4-321379E5695A}" type="pres">
       <dgm:prSet presAssocID="{41391180-00A0-4985-8789-AFAF0D98221B}" presName="Name37" presStyleLbl="parChTrans1D3" presStyleIdx="1" presStyleCnt="3"/>
       <dgm:spPr/>
+      <dgm:t>
+        <a:bodyPr/>
+        <a:lstStyle/>
+        <a:p>
+          <a:endParaRPr lang="en-US"/>
+        </a:p>
+      </dgm:t>
     </dgm:pt>
     <dgm:pt modelId="{CD36CC2B-7E14-4022-A039-77EBAD50EAEA}" type="pres">
       <dgm:prSet presAssocID="{25CD4B64-1242-4129-9132-26137BA3EA39}" presName="hierRoot2" presStyleCnt="0">
@@ -5072,10 +5150,24 @@
         </dgm:presLayoutVars>
       </dgm:prSet>
       <dgm:spPr/>
+      <dgm:t>
+        <a:bodyPr/>
+        <a:lstStyle/>
+        <a:p>
+          <a:endParaRPr lang="en-US"/>
+        </a:p>
+      </dgm:t>
     </dgm:pt>
     <dgm:pt modelId="{E1140B01-65F7-4146-B15A-8C7A0934A67A}" type="pres">
       <dgm:prSet presAssocID="{25CD4B64-1242-4129-9132-26137BA3EA39}" presName="rootConnector" presStyleLbl="node3" presStyleIdx="1" presStyleCnt="3"/>
       <dgm:spPr/>
+      <dgm:t>
+        <a:bodyPr/>
+        <a:lstStyle/>
+        <a:p>
+          <a:endParaRPr lang="en-US"/>
+        </a:p>
+      </dgm:t>
     </dgm:pt>
     <dgm:pt modelId="{6C74C253-B383-417D-B8AB-1AA17B157FFD}" type="pres">
       <dgm:prSet presAssocID="{25CD4B64-1242-4129-9132-26137BA3EA39}" presName="hierChild4" presStyleCnt="0"/>
@@ -5088,6 +5180,13 @@
     <dgm:pt modelId="{AED5209A-CA98-4E4A-9422-4AAF3A8D2BCA}" type="pres">
       <dgm:prSet presAssocID="{0933085D-A34C-4097-924A-ED8782BE2096}" presName="Name37" presStyleLbl="parChTrans1D3" presStyleIdx="2" presStyleCnt="3"/>
       <dgm:spPr/>
+      <dgm:t>
+        <a:bodyPr/>
+        <a:lstStyle/>
+        <a:p>
+          <a:endParaRPr lang="en-US"/>
+        </a:p>
+      </dgm:t>
     </dgm:pt>
     <dgm:pt modelId="{68B3B8B7-C8BF-4E1D-9E55-4B65A4C06B43}" type="pres">
       <dgm:prSet presAssocID="{E1E0B2E0-BE8B-4BDF-8762-8649B044D465}" presName="hierRoot2" presStyleCnt="0">
@@ -5108,10 +5207,24 @@
         </dgm:presLayoutVars>
       </dgm:prSet>
       <dgm:spPr/>
+      <dgm:t>
+        <a:bodyPr/>
+        <a:lstStyle/>
+        <a:p>
+          <a:endParaRPr lang="en-US"/>
+        </a:p>
+      </dgm:t>
     </dgm:pt>
     <dgm:pt modelId="{41E29AD8-EF61-473C-B97B-31BFD4ED3655}" type="pres">
       <dgm:prSet presAssocID="{E1E0B2E0-BE8B-4BDF-8762-8649B044D465}" presName="rootConnector" presStyleLbl="node3" presStyleIdx="2" presStyleCnt="3"/>
       <dgm:spPr/>
+      <dgm:t>
+        <a:bodyPr/>
+        <a:lstStyle/>
+        <a:p>
+          <a:endParaRPr lang="en-US"/>
+        </a:p>
+      </dgm:t>
     </dgm:pt>
     <dgm:pt modelId="{33228A48-1CC6-4521-958C-778A3E7FBAA6}" type="pres">
       <dgm:prSet presAssocID="{E1E0B2E0-BE8B-4BDF-8762-8649B044D465}" presName="hierChild4" presStyleCnt="0"/>
@@ -5131,71 +5244,71 @@
     </dgm:pt>
   </dgm:ptLst>
   <dgm:cxnLst>
+    <dgm:cxn modelId="{583A4C2F-28C3-4442-B805-FCD8BA76D23E}" type="presOf" srcId="{E1E0B2E0-BE8B-4BDF-8762-8649B044D465}" destId="{41E29AD8-EF61-473C-B97B-31BFD4ED3655}" srcOrd="1" destOrd="0" presId="urn:microsoft.com/office/officeart/2005/8/layout/orgChart1"/>
+    <dgm:cxn modelId="{839C10C4-74DC-45FF-B121-468BA6AD8878}" type="presOf" srcId="{E1E0B2E0-BE8B-4BDF-8762-8649B044D465}" destId="{39F3E0F8-DE62-459E-8EAE-9BF0BBE49961}" srcOrd="0" destOrd="0" presId="urn:microsoft.com/office/officeart/2005/8/layout/orgChart1"/>
+    <dgm:cxn modelId="{57BA5CF3-F6AA-4518-8C78-F042A9E6173D}" srcId="{63AE957C-D75B-45D2-B534-079D3AE48484}" destId="{B74CE591-CDAA-404D-9A9C-D3D8355C4041}" srcOrd="1" destOrd="0" parTransId="{D3667710-7263-4B26-A4EA-5951073909B1}" sibTransId="{F9501922-233F-496F-973A-159057DFD5B9}"/>
+    <dgm:cxn modelId="{AF3D3DC0-AE87-4F6F-990A-55D178CFB3BA}" type="presOf" srcId="{3848D2B1-1432-4EBA-8D49-AD414B1952A0}" destId="{DCB44E14-B7D1-4F48-A151-C0C2228809F0}" srcOrd="0" destOrd="0" presId="urn:microsoft.com/office/officeart/2005/8/layout/orgChart1"/>
+    <dgm:cxn modelId="{05583018-47CE-4353-A653-5AA5300FEFCD}" type="presOf" srcId="{63AE957C-D75B-45D2-B534-079D3AE48484}" destId="{ED6B1778-C2F2-4C47-B0D5-FF6B74E54FCC}" srcOrd="1" destOrd="0" presId="urn:microsoft.com/office/officeart/2005/8/layout/orgChart1"/>
+    <dgm:cxn modelId="{1EF5546B-7312-4B84-9E0B-02BB70150955}" srcId="{B74CE591-CDAA-404D-9A9C-D3D8355C4041}" destId="{E1E0B2E0-BE8B-4BDF-8762-8649B044D465}" srcOrd="2" destOrd="0" parTransId="{0933085D-A34C-4097-924A-ED8782BE2096}" sibTransId="{61E7EEC6-B4DD-4253-BAA5-1B87491296E0}"/>
+    <dgm:cxn modelId="{A75618BD-EC11-4EAD-BC34-098351988A72}" type="presOf" srcId="{D3667710-7263-4B26-A4EA-5951073909B1}" destId="{0066B477-2724-494B-84DF-559B8C009F9D}" srcOrd="0" destOrd="0" presId="urn:microsoft.com/office/officeart/2005/8/layout/orgChart1"/>
+    <dgm:cxn modelId="{9955A5C4-6B23-47E8-B6D5-2B25921C4589}" type="presOf" srcId="{41391180-00A0-4985-8789-AFAF0D98221B}" destId="{35BEB09C-06AA-41A8-ADF4-321379E5695A}" srcOrd="0" destOrd="0" presId="urn:microsoft.com/office/officeart/2005/8/layout/orgChart1"/>
+    <dgm:cxn modelId="{933C472F-35CC-41A1-8294-506987CC7040}" type="presOf" srcId="{3B80C8AE-0FB0-4942-B35B-428139D09605}" destId="{D9E2FA79-05F7-4768-99EF-DD1FC536B1DC}" srcOrd="0" destOrd="0" presId="urn:microsoft.com/office/officeart/2005/8/layout/orgChart1"/>
+    <dgm:cxn modelId="{0FD91A97-A9F9-4B5D-BD30-E1FCC87537A7}" type="presOf" srcId="{25CD4B64-1242-4129-9132-26137BA3EA39}" destId="{97D15113-7B28-4261-BB24-8A07D79C3A6C}" srcOrd="0" destOrd="0" presId="urn:microsoft.com/office/officeart/2005/8/layout/orgChart1"/>
+    <dgm:cxn modelId="{66B52000-7C2E-4584-AEBD-C44FB74B3CFB}" type="presOf" srcId="{B74CE591-CDAA-404D-9A9C-D3D8355C4041}" destId="{7B0B180B-5523-44FA-913D-B1ED2759B6C2}" srcOrd="0" destOrd="0" presId="urn:microsoft.com/office/officeart/2005/8/layout/orgChart1"/>
+    <dgm:cxn modelId="{E575114A-F60D-4A64-888C-3724ED4CA9BE}" type="presOf" srcId="{25CD4B64-1242-4129-9132-26137BA3EA39}" destId="{E1140B01-65F7-4146-B15A-8C7A0934A67A}" srcOrd="1" destOrd="0" presId="urn:microsoft.com/office/officeart/2005/8/layout/orgChart1"/>
+    <dgm:cxn modelId="{31333A07-8B35-4BC3-9387-1DD332A13601}" type="presOf" srcId="{63AE957C-D75B-45D2-B534-079D3AE48484}" destId="{B279CEEB-0A83-4C64-947D-5D2CE066B36A}" srcOrd="0" destOrd="0" presId="urn:microsoft.com/office/officeart/2005/8/layout/orgChart1"/>
+    <dgm:cxn modelId="{A0CB696E-F953-4613-8FFD-36AD83880A20}" type="presOf" srcId="{AB38311C-9D12-433C-A004-E390183F39F5}" destId="{4314AADF-728A-4D83-8706-9250EACEBDCA}" srcOrd="0" destOrd="0" presId="urn:microsoft.com/office/officeart/2005/8/layout/orgChart1"/>
+    <dgm:cxn modelId="{E911CADA-419B-4948-B152-FAD23A9BF607}" type="presOf" srcId="{0933085D-A34C-4097-924A-ED8782BE2096}" destId="{AED5209A-CA98-4E4A-9422-4AAF3A8D2BCA}" srcOrd="0" destOrd="0" presId="urn:microsoft.com/office/officeart/2005/8/layout/orgChart1"/>
+    <dgm:cxn modelId="{BFF87EBE-FF3F-49F8-8401-F0B814814B15}" type="presOf" srcId="{B74CE591-CDAA-404D-9A9C-D3D8355C4041}" destId="{F625324F-1A5C-4951-9585-7DB14DB6F2A9}" srcOrd="1" destOrd="0" presId="urn:microsoft.com/office/officeart/2005/8/layout/orgChart1"/>
+    <dgm:cxn modelId="{3667214D-6014-4969-9903-F7DC1C30059D}" type="presOf" srcId="{B21C48A1-D3EA-4B42-BF09-65B0D43D43D2}" destId="{71D600D9-BDB1-464A-ACD7-DC0D540BB68D}" srcOrd="1" destOrd="0" presId="urn:microsoft.com/office/officeart/2005/8/layout/orgChart1"/>
+    <dgm:cxn modelId="{42DD9C8C-88BC-4BA5-B439-515ACBD3E4B6}" srcId="{63AE957C-D75B-45D2-B534-079D3AE48484}" destId="{3B80C8AE-0FB0-4942-B35B-428139D09605}" srcOrd="0" destOrd="0" parTransId="{5F4D801D-3E7D-4556-976B-B2F446F225B2}" sibTransId="{FABD2718-B209-4658-9B45-124ADD87B96C}"/>
     <dgm:cxn modelId="{05FF5401-DEFC-4C93-B92C-723201CF6C3F}" srcId="{B74CE591-CDAA-404D-9A9C-D3D8355C4041}" destId="{25CD4B64-1242-4129-9132-26137BA3EA39}" srcOrd="1" destOrd="0" parTransId="{41391180-00A0-4985-8789-AFAF0D98221B}" sibTransId="{B2AA4B9B-D1B4-4EB5-9A96-D5730E56AE68}"/>
-    <dgm:cxn modelId="{D598AF0B-808D-4499-8752-F225DD46996B}" type="presOf" srcId="{D3667710-7263-4B26-A4EA-5951073909B1}" destId="{0066B477-2724-494B-84DF-559B8C009F9D}" srcOrd="0" destOrd="0" presId="urn:microsoft.com/office/officeart/2005/8/layout/orgChart1"/>
-    <dgm:cxn modelId="{A1058D1F-5CA1-4AC3-ACEC-B909CB24E8F4}" type="presOf" srcId="{E1E0B2E0-BE8B-4BDF-8762-8649B044D465}" destId="{39F3E0F8-DE62-459E-8EAE-9BF0BBE49961}" srcOrd="0" destOrd="0" presId="urn:microsoft.com/office/officeart/2005/8/layout/orgChart1"/>
     <dgm:cxn modelId="{5283961F-C472-4123-A720-7F47A3EF8C9A}" srcId="{B74CE591-CDAA-404D-9A9C-D3D8355C4041}" destId="{B21C48A1-D3EA-4B42-BF09-65B0D43D43D2}" srcOrd="0" destOrd="0" parTransId="{AB38311C-9D12-433C-A004-E390183F39F5}" sibTransId="{666C065B-1CC1-4A8F-A528-C2DF454AA141}"/>
-    <dgm:cxn modelId="{8FACE920-B0ED-48FA-9F26-4BB01F29A925}" type="presOf" srcId="{63AE957C-D75B-45D2-B534-079D3AE48484}" destId="{B279CEEB-0A83-4C64-947D-5D2CE066B36A}" srcOrd="0" destOrd="0" presId="urn:microsoft.com/office/officeart/2005/8/layout/orgChart1"/>
-    <dgm:cxn modelId="{DA4BB634-EE57-4431-B6F3-8659420C223D}" type="presOf" srcId="{41391180-00A0-4985-8789-AFAF0D98221B}" destId="{35BEB09C-06AA-41A8-ADF4-321379E5695A}" srcOrd="0" destOrd="0" presId="urn:microsoft.com/office/officeart/2005/8/layout/orgChart1"/>
-    <dgm:cxn modelId="{44CD4944-2F80-4BDB-ACE5-0C1ED50E88BD}" type="presOf" srcId="{B21C48A1-D3EA-4B42-BF09-65B0D43D43D2}" destId="{B65E2D88-B421-4C9F-BD9E-82FEF4C21CDE}" srcOrd="0" destOrd="0" presId="urn:microsoft.com/office/officeart/2005/8/layout/orgChart1"/>
-    <dgm:cxn modelId="{1EF5546B-7312-4B84-9E0B-02BB70150955}" srcId="{B74CE591-CDAA-404D-9A9C-D3D8355C4041}" destId="{E1E0B2E0-BE8B-4BDF-8762-8649B044D465}" srcOrd="2" destOrd="0" parTransId="{0933085D-A34C-4097-924A-ED8782BE2096}" sibTransId="{61E7EEC6-B4DD-4253-BAA5-1B87491296E0}"/>
-    <dgm:cxn modelId="{902EE94B-EB78-41BD-8A0F-8C6292DBB57C}" type="presOf" srcId="{3848D2B1-1432-4EBA-8D49-AD414B1952A0}" destId="{DCB44E14-B7D1-4F48-A151-C0C2228809F0}" srcOrd="0" destOrd="0" presId="urn:microsoft.com/office/officeart/2005/8/layout/orgChart1"/>
-    <dgm:cxn modelId="{71FE7A6D-389C-449F-B866-6694305EAF6B}" type="presOf" srcId="{25CD4B64-1242-4129-9132-26137BA3EA39}" destId="{E1140B01-65F7-4146-B15A-8C7A0934A67A}" srcOrd="1" destOrd="0" presId="urn:microsoft.com/office/officeart/2005/8/layout/orgChart1"/>
-    <dgm:cxn modelId="{E9B7DB57-4C55-473B-BE8F-A8D277957DA2}" type="presOf" srcId="{5F4D801D-3E7D-4556-976B-B2F446F225B2}" destId="{38256C2E-B2E7-492E-B78B-2E7C5F8B3418}" srcOrd="0" destOrd="0" presId="urn:microsoft.com/office/officeart/2005/8/layout/orgChart1"/>
-    <dgm:cxn modelId="{CA8C0B85-12B5-41F6-A454-A83A6C6F067E}" type="presOf" srcId="{25CD4B64-1242-4129-9132-26137BA3EA39}" destId="{97D15113-7B28-4261-BB24-8A07D79C3A6C}" srcOrd="0" destOrd="0" presId="urn:microsoft.com/office/officeart/2005/8/layout/orgChart1"/>
-    <dgm:cxn modelId="{42DD9C8C-88BC-4BA5-B439-515ACBD3E4B6}" srcId="{63AE957C-D75B-45D2-B534-079D3AE48484}" destId="{3B80C8AE-0FB0-4942-B35B-428139D09605}" srcOrd="0" destOrd="0" parTransId="{5F4D801D-3E7D-4556-976B-B2F446F225B2}" sibTransId="{FABD2718-B209-4658-9B45-124ADD87B96C}"/>
-    <dgm:cxn modelId="{DA7AE391-7DF1-407B-88CD-8E05C03DBC16}" type="presOf" srcId="{3B80C8AE-0FB0-4942-B35B-428139D09605}" destId="{8A928833-0E07-476E-A171-BC0A3DC97A7C}" srcOrd="1" destOrd="0" presId="urn:microsoft.com/office/officeart/2005/8/layout/orgChart1"/>
-    <dgm:cxn modelId="{7D406DA6-026B-424F-B933-4D8F25CC5813}" type="presOf" srcId="{3B80C8AE-0FB0-4942-B35B-428139D09605}" destId="{D9E2FA79-05F7-4768-99EF-DD1FC536B1DC}" srcOrd="0" destOrd="0" presId="urn:microsoft.com/office/officeart/2005/8/layout/orgChart1"/>
     <dgm:cxn modelId="{22860AA9-F4A8-4697-93CB-FB260D4D8883}" srcId="{3848D2B1-1432-4EBA-8D49-AD414B1952A0}" destId="{63AE957C-D75B-45D2-B534-079D3AE48484}" srcOrd="0" destOrd="0" parTransId="{9499EE8C-37E3-4B38-ACDA-FD321AF64B8E}" sibTransId="{000D5D23-A561-400D-83E7-FE2AAF24AF1F}"/>
-    <dgm:cxn modelId="{FC1705AB-376E-4378-9EA4-6C009292F163}" type="presOf" srcId="{B74CE591-CDAA-404D-9A9C-D3D8355C4041}" destId="{F625324F-1A5C-4951-9585-7DB14DB6F2A9}" srcOrd="1" destOrd="0" presId="urn:microsoft.com/office/officeart/2005/8/layout/orgChart1"/>
-    <dgm:cxn modelId="{A0EF00C8-E378-4C5B-9864-CF806C1324C1}" type="presOf" srcId="{B21C48A1-D3EA-4B42-BF09-65B0D43D43D2}" destId="{71D600D9-BDB1-464A-ACD7-DC0D540BB68D}" srcOrd="1" destOrd="0" presId="urn:microsoft.com/office/officeart/2005/8/layout/orgChart1"/>
-    <dgm:cxn modelId="{0632E5D5-93AF-48FC-9031-B6FDACCB34AA}" type="presOf" srcId="{63AE957C-D75B-45D2-B534-079D3AE48484}" destId="{ED6B1778-C2F2-4C47-B0D5-FF6B74E54FCC}" srcOrd="1" destOrd="0" presId="urn:microsoft.com/office/officeart/2005/8/layout/orgChart1"/>
-    <dgm:cxn modelId="{2C69E6E7-B897-4625-9CE4-209DE7D4FEC0}" type="presOf" srcId="{B74CE591-CDAA-404D-9A9C-D3D8355C4041}" destId="{7B0B180B-5523-44FA-913D-B1ED2759B6C2}" srcOrd="0" destOrd="0" presId="urn:microsoft.com/office/officeart/2005/8/layout/orgChart1"/>
-    <dgm:cxn modelId="{FCF38AEC-EFD7-4005-B384-1C26C787BACE}" type="presOf" srcId="{0933085D-A34C-4097-924A-ED8782BE2096}" destId="{AED5209A-CA98-4E4A-9422-4AAF3A8D2BCA}" srcOrd="0" destOrd="0" presId="urn:microsoft.com/office/officeart/2005/8/layout/orgChart1"/>
-    <dgm:cxn modelId="{57BA5CF3-F6AA-4518-8C78-F042A9E6173D}" srcId="{63AE957C-D75B-45D2-B534-079D3AE48484}" destId="{B74CE591-CDAA-404D-9A9C-D3D8355C4041}" srcOrd="1" destOrd="0" parTransId="{D3667710-7263-4B26-A4EA-5951073909B1}" sibTransId="{F9501922-233F-496F-973A-159057DFD5B9}"/>
-    <dgm:cxn modelId="{9E8D4DF7-21D4-48BE-8821-D8366AAD0528}" type="presOf" srcId="{E1E0B2E0-BE8B-4BDF-8762-8649B044D465}" destId="{41E29AD8-EF61-473C-B97B-31BFD4ED3655}" srcOrd="1" destOrd="0" presId="urn:microsoft.com/office/officeart/2005/8/layout/orgChart1"/>
-    <dgm:cxn modelId="{5021DFF9-5543-4E5D-8197-BDDB6CAF1A0E}" type="presOf" srcId="{AB38311C-9D12-433C-A004-E390183F39F5}" destId="{4314AADF-728A-4D83-8706-9250EACEBDCA}" srcOrd="0" destOrd="0" presId="urn:microsoft.com/office/officeart/2005/8/layout/orgChart1"/>
-    <dgm:cxn modelId="{E80D52F4-E469-4914-AB5A-6034502CA97B}" type="presParOf" srcId="{DCB44E14-B7D1-4F48-A151-C0C2228809F0}" destId="{EE1830C3-97D9-49EA-B0BF-62807DA06B53}" srcOrd="0" destOrd="0" presId="urn:microsoft.com/office/officeart/2005/8/layout/orgChart1"/>
-    <dgm:cxn modelId="{5CCE9DDC-37B2-4F02-90BE-ED378C12929C}" type="presParOf" srcId="{EE1830C3-97D9-49EA-B0BF-62807DA06B53}" destId="{8DA7E1BB-9AC1-448B-9AC6-082E3DAC9E0E}" srcOrd="0" destOrd="0" presId="urn:microsoft.com/office/officeart/2005/8/layout/orgChart1"/>
-    <dgm:cxn modelId="{478C70D0-CA88-49A5-A98D-9F54E5DDCA49}" type="presParOf" srcId="{8DA7E1BB-9AC1-448B-9AC6-082E3DAC9E0E}" destId="{B279CEEB-0A83-4C64-947D-5D2CE066B36A}" srcOrd="0" destOrd="0" presId="urn:microsoft.com/office/officeart/2005/8/layout/orgChart1"/>
-    <dgm:cxn modelId="{045BC0E6-612A-4CAD-84B2-A97DF4ED28A9}" type="presParOf" srcId="{8DA7E1BB-9AC1-448B-9AC6-082E3DAC9E0E}" destId="{ED6B1778-C2F2-4C47-B0D5-FF6B74E54FCC}" srcOrd="1" destOrd="0" presId="urn:microsoft.com/office/officeart/2005/8/layout/orgChart1"/>
-    <dgm:cxn modelId="{0CF00119-D2FA-4E31-BCD6-0A6378D2169C}" type="presParOf" srcId="{EE1830C3-97D9-49EA-B0BF-62807DA06B53}" destId="{F3D1445B-AD94-477E-90E8-72CD09666BC9}" srcOrd="1" destOrd="0" presId="urn:microsoft.com/office/officeart/2005/8/layout/orgChart1"/>
-    <dgm:cxn modelId="{5A6C4F0D-912B-41FE-8583-CEA5AA63BB47}" type="presParOf" srcId="{F3D1445B-AD94-477E-90E8-72CD09666BC9}" destId="{38256C2E-B2E7-492E-B78B-2E7C5F8B3418}" srcOrd="0" destOrd="0" presId="urn:microsoft.com/office/officeart/2005/8/layout/orgChart1"/>
-    <dgm:cxn modelId="{98FF4B1F-D59D-4C97-BE80-CE281529D3B5}" type="presParOf" srcId="{F3D1445B-AD94-477E-90E8-72CD09666BC9}" destId="{E5938EB0-4860-419D-8FFB-BAD8D1549580}" srcOrd="1" destOrd="0" presId="urn:microsoft.com/office/officeart/2005/8/layout/orgChart1"/>
-    <dgm:cxn modelId="{81798E57-7692-480E-BBBC-5A212266957D}" type="presParOf" srcId="{E5938EB0-4860-419D-8FFB-BAD8D1549580}" destId="{EA2F927A-9EF0-4CEB-82E9-BAE4606AB533}" srcOrd="0" destOrd="0" presId="urn:microsoft.com/office/officeart/2005/8/layout/orgChart1"/>
-    <dgm:cxn modelId="{F50A6A4B-817E-431E-86DF-B36CE1889D1C}" type="presParOf" srcId="{EA2F927A-9EF0-4CEB-82E9-BAE4606AB533}" destId="{D9E2FA79-05F7-4768-99EF-DD1FC536B1DC}" srcOrd="0" destOrd="0" presId="urn:microsoft.com/office/officeart/2005/8/layout/orgChart1"/>
-    <dgm:cxn modelId="{43736E4A-E64C-445A-A998-024BAD1DFF14}" type="presParOf" srcId="{EA2F927A-9EF0-4CEB-82E9-BAE4606AB533}" destId="{8A928833-0E07-476E-A171-BC0A3DC97A7C}" srcOrd="1" destOrd="0" presId="urn:microsoft.com/office/officeart/2005/8/layout/orgChart1"/>
-    <dgm:cxn modelId="{6FB90D15-D778-4EED-A18D-502AF32869C0}" type="presParOf" srcId="{E5938EB0-4860-419D-8FFB-BAD8D1549580}" destId="{C48BCE5E-E322-4C72-BFEF-2AB43BB91752}" srcOrd="1" destOrd="0" presId="urn:microsoft.com/office/officeart/2005/8/layout/orgChart1"/>
-    <dgm:cxn modelId="{E00F608A-315D-4B5F-A74A-96C337BA849E}" type="presParOf" srcId="{E5938EB0-4860-419D-8FFB-BAD8D1549580}" destId="{A3697815-80FC-437E-93AF-D7A0E7226931}" srcOrd="2" destOrd="0" presId="urn:microsoft.com/office/officeart/2005/8/layout/orgChart1"/>
-    <dgm:cxn modelId="{A4FF86F7-6A95-4A82-91C5-F09D90103CA8}" type="presParOf" srcId="{F3D1445B-AD94-477E-90E8-72CD09666BC9}" destId="{0066B477-2724-494B-84DF-559B8C009F9D}" srcOrd="2" destOrd="0" presId="urn:microsoft.com/office/officeart/2005/8/layout/orgChart1"/>
-    <dgm:cxn modelId="{2138C35E-2673-468E-82AA-2DED4EA0E52F}" type="presParOf" srcId="{F3D1445B-AD94-477E-90E8-72CD09666BC9}" destId="{344E36D4-E86B-4375-8A92-AE3D5DC83CEA}" srcOrd="3" destOrd="0" presId="urn:microsoft.com/office/officeart/2005/8/layout/orgChart1"/>
-    <dgm:cxn modelId="{84C722E5-8BFF-4EA8-9D2C-02238F5F4CC5}" type="presParOf" srcId="{344E36D4-E86B-4375-8A92-AE3D5DC83CEA}" destId="{B0395C7B-D62C-4C54-B3B5-3FC61F76D93F}" srcOrd="0" destOrd="0" presId="urn:microsoft.com/office/officeart/2005/8/layout/orgChart1"/>
-    <dgm:cxn modelId="{051A72AB-0C26-4D3E-BC73-0CF3FABF27ED}" type="presParOf" srcId="{B0395C7B-D62C-4C54-B3B5-3FC61F76D93F}" destId="{7B0B180B-5523-44FA-913D-B1ED2759B6C2}" srcOrd="0" destOrd="0" presId="urn:microsoft.com/office/officeart/2005/8/layout/orgChart1"/>
-    <dgm:cxn modelId="{16C15968-105A-4DEC-9041-142713B770E4}" type="presParOf" srcId="{B0395C7B-D62C-4C54-B3B5-3FC61F76D93F}" destId="{F625324F-1A5C-4951-9585-7DB14DB6F2A9}" srcOrd="1" destOrd="0" presId="urn:microsoft.com/office/officeart/2005/8/layout/orgChart1"/>
-    <dgm:cxn modelId="{C994C19D-0246-42E7-A4AE-0A0BFED2890D}" type="presParOf" srcId="{344E36D4-E86B-4375-8A92-AE3D5DC83CEA}" destId="{EDF888D1-3BFE-44F3-8273-621813E19404}" srcOrd="1" destOrd="0" presId="urn:microsoft.com/office/officeart/2005/8/layout/orgChart1"/>
-    <dgm:cxn modelId="{28ADE689-2450-4350-AD37-47F42B184436}" type="presParOf" srcId="{EDF888D1-3BFE-44F3-8273-621813E19404}" destId="{4314AADF-728A-4D83-8706-9250EACEBDCA}" srcOrd="0" destOrd="0" presId="urn:microsoft.com/office/officeart/2005/8/layout/orgChart1"/>
-    <dgm:cxn modelId="{E2B5D8D1-64AA-4EDB-95D5-C910902BE572}" type="presParOf" srcId="{EDF888D1-3BFE-44F3-8273-621813E19404}" destId="{CF5F9B3A-0CB4-4E8C-BF80-0BF23F4C4FAC}" srcOrd="1" destOrd="0" presId="urn:microsoft.com/office/officeart/2005/8/layout/orgChart1"/>
-    <dgm:cxn modelId="{A6A49E8C-AEA8-481F-B31E-A6BE65E99390}" type="presParOf" srcId="{CF5F9B3A-0CB4-4E8C-BF80-0BF23F4C4FAC}" destId="{5FEF6C4D-42C5-47B4-802E-AF9B1877BC30}" srcOrd="0" destOrd="0" presId="urn:microsoft.com/office/officeart/2005/8/layout/orgChart1"/>
-    <dgm:cxn modelId="{EC320E63-39F3-4CA1-B798-A846DB1632F1}" type="presParOf" srcId="{5FEF6C4D-42C5-47B4-802E-AF9B1877BC30}" destId="{B65E2D88-B421-4C9F-BD9E-82FEF4C21CDE}" srcOrd="0" destOrd="0" presId="urn:microsoft.com/office/officeart/2005/8/layout/orgChart1"/>
-    <dgm:cxn modelId="{26C11D22-CAF2-4A6F-8889-7C9C6C410E75}" type="presParOf" srcId="{5FEF6C4D-42C5-47B4-802E-AF9B1877BC30}" destId="{71D600D9-BDB1-464A-ACD7-DC0D540BB68D}" srcOrd="1" destOrd="0" presId="urn:microsoft.com/office/officeart/2005/8/layout/orgChart1"/>
-    <dgm:cxn modelId="{813C5709-9A16-40BD-89BC-72EF279E717E}" type="presParOf" srcId="{CF5F9B3A-0CB4-4E8C-BF80-0BF23F4C4FAC}" destId="{AEB617A9-FE63-4F60-ACFE-745C3EDE387A}" srcOrd="1" destOrd="0" presId="urn:microsoft.com/office/officeart/2005/8/layout/orgChart1"/>
-    <dgm:cxn modelId="{E03036F3-8F2C-4C0C-85F1-8EFD12DEAE0C}" type="presParOf" srcId="{CF5F9B3A-0CB4-4E8C-BF80-0BF23F4C4FAC}" destId="{7B307E0D-E1D3-4710-8526-7EB7092EBC0C}" srcOrd="2" destOrd="0" presId="urn:microsoft.com/office/officeart/2005/8/layout/orgChart1"/>
-    <dgm:cxn modelId="{15EDD11D-97C7-4188-9419-C333C995DD54}" type="presParOf" srcId="{EDF888D1-3BFE-44F3-8273-621813E19404}" destId="{35BEB09C-06AA-41A8-ADF4-321379E5695A}" srcOrd="2" destOrd="0" presId="urn:microsoft.com/office/officeart/2005/8/layout/orgChart1"/>
-    <dgm:cxn modelId="{5606C9D9-A92A-48A3-8EA0-E3CDDD72B9C8}" type="presParOf" srcId="{EDF888D1-3BFE-44F3-8273-621813E19404}" destId="{CD36CC2B-7E14-4022-A039-77EBAD50EAEA}" srcOrd="3" destOrd="0" presId="urn:microsoft.com/office/officeart/2005/8/layout/orgChart1"/>
-    <dgm:cxn modelId="{8D98592B-4956-4168-9089-59CE678A5659}" type="presParOf" srcId="{CD36CC2B-7E14-4022-A039-77EBAD50EAEA}" destId="{0399AB72-D259-4A32-AF39-AD7184068F67}" srcOrd="0" destOrd="0" presId="urn:microsoft.com/office/officeart/2005/8/layout/orgChart1"/>
-    <dgm:cxn modelId="{8714C4F3-B412-4DF4-A71F-8FEB960D7681}" type="presParOf" srcId="{0399AB72-D259-4A32-AF39-AD7184068F67}" destId="{97D15113-7B28-4261-BB24-8A07D79C3A6C}" srcOrd="0" destOrd="0" presId="urn:microsoft.com/office/officeart/2005/8/layout/orgChart1"/>
-    <dgm:cxn modelId="{677927FA-B77F-48B9-A25F-4D479BD65050}" type="presParOf" srcId="{0399AB72-D259-4A32-AF39-AD7184068F67}" destId="{E1140B01-65F7-4146-B15A-8C7A0934A67A}" srcOrd="1" destOrd="0" presId="urn:microsoft.com/office/officeart/2005/8/layout/orgChart1"/>
-    <dgm:cxn modelId="{C8BFBAE1-D6B1-4369-8E3A-9C4FD7EDC643}" type="presParOf" srcId="{CD36CC2B-7E14-4022-A039-77EBAD50EAEA}" destId="{6C74C253-B383-417D-B8AB-1AA17B157FFD}" srcOrd="1" destOrd="0" presId="urn:microsoft.com/office/officeart/2005/8/layout/orgChart1"/>
-    <dgm:cxn modelId="{304C9D8D-4F68-43B5-82A0-B1826C620054}" type="presParOf" srcId="{CD36CC2B-7E14-4022-A039-77EBAD50EAEA}" destId="{C0301628-FDBD-45AB-AF95-94F7F8060247}" srcOrd="2" destOrd="0" presId="urn:microsoft.com/office/officeart/2005/8/layout/orgChart1"/>
-    <dgm:cxn modelId="{E5D055FE-858F-478B-8F37-868AD9486F56}" type="presParOf" srcId="{EDF888D1-3BFE-44F3-8273-621813E19404}" destId="{AED5209A-CA98-4E4A-9422-4AAF3A8D2BCA}" srcOrd="4" destOrd="0" presId="urn:microsoft.com/office/officeart/2005/8/layout/orgChart1"/>
-    <dgm:cxn modelId="{9CC4C40B-7689-4FBA-9BCB-E64BE2F227D3}" type="presParOf" srcId="{EDF888D1-3BFE-44F3-8273-621813E19404}" destId="{68B3B8B7-C8BF-4E1D-9E55-4B65A4C06B43}" srcOrd="5" destOrd="0" presId="urn:microsoft.com/office/officeart/2005/8/layout/orgChart1"/>
-    <dgm:cxn modelId="{19B43E75-6911-48B2-B914-1CF11743421A}" type="presParOf" srcId="{68B3B8B7-C8BF-4E1D-9E55-4B65A4C06B43}" destId="{4D914ED7-9196-4FEC-9A3D-7EEA588192E5}" srcOrd="0" destOrd="0" presId="urn:microsoft.com/office/officeart/2005/8/layout/orgChart1"/>
-    <dgm:cxn modelId="{7CA8DB67-C87D-4687-B99B-D650C47F0DEC}" type="presParOf" srcId="{4D914ED7-9196-4FEC-9A3D-7EEA588192E5}" destId="{39F3E0F8-DE62-459E-8EAE-9BF0BBE49961}" srcOrd="0" destOrd="0" presId="urn:microsoft.com/office/officeart/2005/8/layout/orgChart1"/>
-    <dgm:cxn modelId="{3D030277-E613-4469-B423-476A00F71357}" type="presParOf" srcId="{4D914ED7-9196-4FEC-9A3D-7EEA588192E5}" destId="{41E29AD8-EF61-473C-B97B-31BFD4ED3655}" srcOrd="1" destOrd="0" presId="urn:microsoft.com/office/officeart/2005/8/layout/orgChart1"/>
-    <dgm:cxn modelId="{31FB5E2B-617E-45E9-B55C-52F0E80AE5B2}" type="presParOf" srcId="{68B3B8B7-C8BF-4E1D-9E55-4B65A4C06B43}" destId="{33228A48-1CC6-4521-958C-778A3E7FBAA6}" srcOrd="1" destOrd="0" presId="urn:microsoft.com/office/officeart/2005/8/layout/orgChart1"/>
-    <dgm:cxn modelId="{ADF5A716-0C5B-42AE-95FD-07E3DA6D63DE}" type="presParOf" srcId="{68B3B8B7-C8BF-4E1D-9E55-4B65A4C06B43}" destId="{3DFB4CB0-E427-4345-AD58-0072C3554988}" srcOrd="2" destOrd="0" presId="urn:microsoft.com/office/officeart/2005/8/layout/orgChart1"/>
-    <dgm:cxn modelId="{0159AA60-8353-4C38-9EAF-4BE8E73E06BE}" type="presParOf" srcId="{344E36D4-E86B-4375-8A92-AE3D5DC83CEA}" destId="{E9973EEB-16BE-40CC-95AA-4B0C762284BA}" srcOrd="2" destOrd="0" presId="urn:microsoft.com/office/officeart/2005/8/layout/orgChart1"/>
-    <dgm:cxn modelId="{3F4B3EB9-F24D-4CE9-B936-3BB6D75D80E5}" type="presParOf" srcId="{EE1830C3-97D9-49EA-B0BF-62807DA06B53}" destId="{D74F158E-E6A0-42AF-A4E1-EEA9FF1BF282}" srcOrd="2" destOrd="0" presId="urn:microsoft.com/office/officeart/2005/8/layout/orgChart1"/>
+    <dgm:cxn modelId="{C3A446E9-3AFC-4A9C-936C-FC937CF4FC9A}" type="presOf" srcId="{5F4D801D-3E7D-4556-976B-B2F446F225B2}" destId="{38256C2E-B2E7-492E-B78B-2E7C5F8B3418}" srcOrd="0" destOrd="0" presId="urn:microsoft.com/office/officeart/2005/8/layout/orgChart1"/>
+    <dgm:cxn modelId="{12B83BBF-4450-49C9-B682-B6374FB694ED}" type="presOf" srcId="{B21C48A1-D3EA-4B42-BF09-65B0D43D43D2}" destId="{B65E2D88-B421-4C9F-BD9E-82FEF4C21CDE}" srcOrd="0" destOrd="0" presId="urn:microsoft.com/office/officeart/2005/8/layout/orgChart1"/>
+    <dgm:cxn modelId="{20A95C8A-3D20-460D-818D-4D48567A3868}" type="presOf" srcId="{3B80C8AE-0FB0-4942-B35B-428139D09605}" destId="{8A928833-0E07-476E-A171-BC0A3DC97A7C}" srcOrd="1" destOrd="0" presId="urn:microsoft.com/office/officeart/2005/8/layout/orgChart1"/>
+    <dgm:cxn modelId="{466FE636-EF92-4918-A997-088217F4C965}" type="presParOf" srcId="{DCB44E14-B7D1-4F48-A151-C0C2228809F0}" destId="{EE1830C3-97D9-49EA-B0BF-62807DA06B53}" srcOrd="0" destOrd="0" presId="urn:microsoft.com/office/officeart/2005/8/layout/orgChart1"/>
+    <dgm:cxn modelId="{1902C29A-AD51-48A4-A1A0-6C3F7EE59AE1}" type="presParOf" srcId="{EE1830C3-97D9-49EA-B0BF-62807DA06B53}" destId="{8DA7E1BB-9AC1-448B-9AC6-082E3DAC9E0E}" srcOrd="0" destOrd="0" presId="urn:microsoft.com/office/officeart/2005/8/layout/orgChart1"/>
+    <dgm:cxn modelId="{2D8CB45E-47D1-4B87-9D80-42F12AF57F12}" type="presParOf" srcId="{8DA7E1BB-9AC1-448B-9AC6-082E3DAC9E0E}" destId="{B279CEEB-0A83-4C64-947D-5D2CE066B36A}" srcOrd="0" destOrd="0" presId="urn:microsoft.com/office/officeart/2005/8/layout/orgChart1"/>
+    <dgm:cxn modelId="{4282E4B8-2AA2-4E8B-96BD-092CB6520FB1}" type="presParOf" srcId="{8DA7E1BB-9AC1-448B-9AC6-082E3DAC9E0E}" destId="{ED6B1778-C2F2-4C47-B0D5-FF6B74E54FCC}" srcOrd="1" destOrd="0" presId="urn:microsoft.com/office/officeart/2005/8/layout/orgChart1"/>
+    <dgm:cxn modelId="{104CA635-41BA-42EB-B226-D5DBB8598B67}" type="presParOf" srcId="{EE1830C3-97D9-49EA-B0BF-62807DA06B53}" destId="{F3D1445B-AD94-477E-90E8-72CD09666BC9}" srcOrd="1" destOrd="0" presId="urn:microsoft.com/office/officeart/2005/8/layout/orgChart1"/>
+    <dgm:cxn modelId="{5F2AC861-7371-422D-986A-6AA4BAEC375A}" type="presParOf" srcId="{F3D1445B-AD94-477E-90E8-72CD09666BC9}" destId="{38256C2E-B2E7-492E-B78B-2E7C5F8B3418}" srcOrd="0" destOrd="0" presId="urn:microsoft.com/office/officeart/2005/8/layout/orgChart1"/>
+    <dgm:cxn modelId="{C11E572F-937E-4776-9B02-16EB81F0DFEB}" type="presParOf" srcId="{F3D1445B-AD94-477E-90E8-72CD09666BC9}" destId="{E5938EB0-4860-419D-8FFB-BAD8D1549580}" srcOrd="1" destOrd="0" presId="urn:microsoft.com/office/officeart/2005/8/layout/orgChart1"/>
+    <dgm:cxn modelId="{EB542CB5-D616-4728-AD30-DDA7089D1901}" type="presParOf" srcId="{E5938EB0-4860-419D-8FFB-BAD8D1549580}" destId="{EA2F927A-9EF0-4CEB-82E9-BAE4606AB533}" srcOrd="0" destOrd="0" presId="urn:microsoft.com/office/officeart/2005/8/layout/orgChart1"/>
+    <dgm:cxn modelId="{AD408C33-3852-4D9C-839F-807BD07F8A19}" type="presParOf" srcId="{EA2F927A-9EF0-4CEB-82E9-BAE4606AB533}" destId="{D9E2FA79-05F7-4768-99EF-DD1FC536B1DC}" srcOrd="0" destOrd="0" presId="urn:microsoft.com/office/officeart/2005/8/layout/orgChart1"/>
+    <dgm:cxn modelId="{F7649AB9-0660-4584-BC4A-0CFB9A7773E2}" type="presParOf" srcId="{EA2F927A-9EF0-4CEB-82E9-BAE4606AB533}" destId="{8A928833-0E07-476E-A171-BC0A3DC97A7C}" srcOrd="1" destOrd="0" presId="urn:microsoft.com/office/officeart/2005/8/layout/orgChart1"/>
+    <dgm:cxn modelId="{939DA9F9-3E9B-44BE-80F5-AAA4A815C6CA}" type="presParOf" srcId="{E5938EB0-4860-419D-8FFB-BAD8D1549580}" destId="{C48BCE5E-E322-4C72-BFEF-2AB43BB91752}" srcOrd="1" destOrd="0" presId="urn:microsoft.com/office/officeart/2005/8/layout/orgChart1"/>
+    <dgm:cxn modelId="{CAEE6B40-BCAA-443A-9457-08A34BA19E3F}" type="presParOf" srcId="{E5938EB0-4860-419D-8FFB-BAD8D1549580}" destId="{A3697815-80FC-437E-93AF-D7A0E7226931}" srcOrd="2" destOrd="0" presId="urn:microsoft.com/office/officeart/2005/8/layout/orgChart1"/>
+    <dgm:cxn modelId="{3B9CD1BA-2C12-45AB-89F6-2DF7F08A5654}" type="presParOf" srcId="{F3D1445B-AD94-477E-90E8-72CD09666BC9}" destId="{0066B477-2724-494B-84DF-559B8C009F9D}" srcOrd="2" destOrd="0" presId="urn:microsoft.com/office/officeart/2005/8/layout/orgChart1"/>
+    <dgm:cxn modelId="{E219DB92-4958-4BA2-89B7-E74900B8C2BF}" type="presParOf" srcId="{F3D1445B-AD94-477E-90E8-72CD09666BC9}" destId="{344E36D4-E86B-4375-8A92-AE3D5DC83CEA}" srcOrd="3" destOrd="0" presId="urn:microsoft.com/office/officeart/2005/8/layout/orgChart1"/>
+    <dgm:cxn modelId="{48854F5E-7CFE-4DEE-B18A-5FC0AFE595CD}" type="presParOf" srcId="{344E36D4-E86B-4375-8A92-AE3D5DC83CEA}" destId="{B0395C7B-D62C-4C54-B3B5-3FC61F76D93F}" srcOrd="0" destOrd="0" presId="urn:microsoft.com/office/officeart/2005/8/layout/orgChart1"/>
+    <dgm:cxn modelId="{556A136E-4F33-4BF0-AAF1-834842169500}" type="presParOf" srcId="{B0395C7B-D62C-4C54-B3B5-3FC61F76D93F}" destId="{7B0B180B-5523-44FA-913D-B1ED2759B6C2}" srcOrd="0" destOrd="0" presId="urn:microsoft.com/office/officeart/2005/8/layout/orgChart1"/>
+    <dgm:cxn modelId="{271BD491-619E-4CA5-B636-EA72B81D9BA7}" type="presParOf" srcId="{B0395C7B-D62C-4C54-B3B5-3FC61F76D93F}" destId="{F625324F-1A5C-4951-9585-7DB14DB6F2A9}" srcOrd="1" destOrd="0" presId="urn:microsoft.com/office/officeart/2005/8/layout/orgChart1"/>
+    <dgm:cxn modelId="{CFBB8EFF-ADA0-4B6A-BB15-529DA5103CC4}" type="presParOf" srcId="{344E36D4-E86B-4375-8A92-AE3D5DC83CEA}" destId="{EDF888D1-3BFE-44F3-8273-621813E19404}" srcOrd="1" destOrd="0" presId="urn:microsoft.com/office/officeart/2005/8/layout/orgChart1"/>
+    <dgm:cxn modelId="{FA42E302-9D02-4BAD-A1D6-76E2418AD06D}" type="presParOf" srcId="{EDF888D1-3BFE-44F3-8273-621813E19404}" destId="{4314AADF-728A-4D83-8706-9250EACEBDCA}" srcOrd="0" destOrd="0" presId="urn:microsoft.com/office/officeart/2005/8/layout/orgChart1"/>
+    <dgm:cxn modelId="{4EC819C9-3737-4AF2-B760-728E72644907}" type="presParOf" srcId="{EDF888D1-3BFE-44F3-8273-621813E19404}" destId="{CF5F9B3A-0CB4-4E8C-BF80-0BF23F4C4FAC}" srcOrd="1" destOrd="0" presId="urn:microsoft.com/office/officeart/2005/8/layout/orgChart1"/>
+    <dgm:cxn modelId="{016A8D9A-70D3-4C75-889E-03B65FFE61D2}" type="presParOf" srcId="{CF5F9B3A-0CB4-4E8C-BF80-0BF23F4C4FAC}" destId="{5FEF6C4D-42C5-47B4-802E-AF9B1877BC30}" srcOrd="0" destOrd="0" presId="urn:microsoft.com/office/officeart/2005/8/layout/orgChart1"/>
+    <dgm:cxn modelId="{F04C5745-0611-4A81-9D57-7BFEE5857BDF}" type="presParOf" srcId="{5FEF6C4D-42C5-47B4-802E-AF9B1877BC30}" destId="{B65E2D88-B421-4C9F-BD9E-82FEF4C21CDE}" srcOrd="0" destOrd="0" presId="urn:microsoft.com/office/officeart/2005/8/layout/orgChart1"/>
+    <dgm:cxn modelId="{095BDA58-75FC-4D4B-884B-FF3DAA13C4BE}" type="presParOf" srcId="{5FEF6C4D-42C5-47B4-802E-AF9B1877BC30}" destId="{71D600D9-BDB1-464A-ACD7-DC0D540BB68D}" srcOrd="1" destOrd="0" presId="urn:microsoft.com/office/officeart/2005/8/layout/orgChart1"/>
+    <dgm:cxn modelId="{3BC7A731-2D88-4E46-B0BB-4D760EE2427A}" type="presParOf" srcId="{CF5F9B3A-0CB4-4E8C-BF80-0BF23F4C4FAC}" destId="{AEB617A9-FE63-4F60-ACFE-745C3EDE387A}" srcOrd="1" destOrd="0" presId="urn:microsoft.com/office/officeart/2005/8/layout/orgChart1"/>
+    <dgm:cxn modelId="{17C6AA8D-E782-446C-87F7-6C7B2D4D1446}" type="presParOf" srcId="{CF5F9B3A-0CB4-4E8C-BF80-0BF23F4C4FAC}" destId="{7B307E0D-E1D3-4710-8526-7EB7092EBC0C}" srcOrd="2" destOrd="0" presId="urn:microsoft.com/office/officeart/2005/8/layout/orgChart1"/>
+    <dgm:cxn modelId="{CA94E18A-EBFA-4FEC-B23E-8F260959E6A3}" type="presParOf" srcId="{EDF888D1-3BFE-44F3-8273-621813E19404}" destId="{35BEB09C-06AA-41A8-ADF4-321379E5695A}" srcOrd="2" destOrd="0" presId="urn:microsoft.com/office/officeart/2005/8/layout/orgChart1"/>
+    <dgm:cxn modelId="{49A85925-1343-49CD-A9EC-5494D3297A2F}" type="presParOf" srcId="{EDF888D1-3BFE-44F3-8273-621813E19404}" destId="{CD36CC2B-7E14-4022-A039-77EBAD50EAEA}" srcOrd="3" destOrd="0" presId="urn:microsoft.com/office/officeart/2005/8/layout/orgChart1"/>
+    <dgm:cxn modelId="{71B77F23-90F2-4936-9DE4-97CC9E12EAEC}" type="presParOf" srcId="{CD36CC2B-7E14-4022-A039-77EBAD50EAEA}" destId="{0399AB72-D259-4A32-AF39-AD7184068F67}" srcOrd="0" destOrd="0" presId="urn:microsoft.com/office/officeart/2005/8/layout/orgChart1"/>
+    <dgm:cxn modelId="{EB98BAB7-3B7A-43C7-A033-A2FB8340CCC1}" type="presParOf" srcId="{0399AB72-D259-4A32-AF39-AD7184068F67}" destId="{97D15113-7B28-4261-BB24-8A07D79C3A6C}" srcOrd="0" destOrd="0" presId="urn:microsoft.com/office/officeart/2005/8/layout/orgChart1"/>
+    <dgm:cxn modelId="{F49CCB9B-CC91-4F85-BA73-A041A78CBD21}" type="presParOf" srcId="{0399AB72-D259-4A32-AF39-AD7184068F67}" destId="{E1140B01-65F7-4146-B15A-8C7A0934A67A}" srcOrd="1" destOrd="0" presId="urn:microsoft.com/office/officeart/2005/8/layout/orgChart1"/>
+    <dgm:cxn modelId="{19A0A6D8-CEED-4495-ADC9-5E729B060A49}" type="presParOf" srcId="{CD36CC2B-7E14-4022-A039-77EBAD50EAEA}" destId="{6C74C253-B383-417D-B8AB-1AA17B157FFD}" srcOrd="1" destOrd="0" presId="urn:microsoft.com/office/officeart/2005/8/layout/orgChart1"/>
+    <dgm:cxn modelId="{DA241265-220D-4376-B3C3-C3DDFE4CD664}" type="presParOf" srcId="{CD36CC2B-7E14-4022-A039-77EBAD50EAEA}" destId="{C0301628-FDBD-45AB-AF95-94F7F8060247}" srcOrd="2" destOrd="0" presId="urn:microsoft.com/office/officeart/2005/8/layout/orgChart1"/>
+    <dgm:cxn modelId="{88CA4084-B617-433A-85B3-A4D86C35850B}" type="presParOf" srcId="{EDF888D1-3BFE-44F3-8273-621813E19404}" destId="{AED5209A-CA98-4E4A-9422-4AAF3A8D2BCA}" srcOrd="4" destOrd="0" presId="urn:microsoft.com/office/officeart/2005/8/layout/orgChart1"/>
+    <dgm:cxn modelId="{0FA3FE72-9D54-48DA-A332-42D51DD12C8E}" type="presParOf" srcId="{EDF888D1-3BFE-44F3-8273-621813E19404}" destId="{68B3B8B7-C8BF-4E1D-9E55-4B65A4C06B43}" srcOrd="5" destOrd="0" presId="urn:microsoft.com/office/officeart/2005/8/layout/orgChart1"/>
+    <dgm:cxn modelId="{E529E4D3-BC8F-4EB9-97E0-E6BCCB18B6AC}" type="presParOf" srcId="{68B3B8B7-C8BF-4E1D-9E55-4B65A4C06B43}" destId="{4D914ED7-9196-4FEC-9A3D-7EEA588192E5}" srcOrd="0" destOrd="0" presId="urn:microsoft.com/office/officeart/2005/8/layout/orgChart1"/>
+    <dgm:cxn modelId="{229AE066-AFCB-4FEC-9322-7484DFC1559C}" type="presParOf" srcId="{4D914ED7-9196-4FEC-9A3D-7EEA588192E5}" destId="{39F3E0F8-DE62-459E-8EAE-9BF0BBE49961}" srcOrd="0" destOrd="0" presId="urn:microsoft.com/office/officeart/2005/8/layout/orgChart1"/>
+    <dgm:cxn modelId="{8B184CA1-54F8-40BA-8845-CB3ABE0F838B}" type="presParOf" srcId="{4D914ED7-9196-4FEC-9A3D-7EEA588192E5}" destId="{41E29AD8-EF61-473C-B97B-31BFD4ED3655}" srcOrd="1" destOrd="0" presId="urn:microsoft.com/office/officeart/2005/8/layout/orgChart1"/>
+    <dgm:cxn modelId="{15D30519-8DD7-44AF-8323-7B13FC4D7E2A}" type="presParOf" srcId="{68B3B8B7-C8BF-4E1D-9E55-4B65A4C06B43}" destId="{33228A48-1CC6-4521-958C-778A3E7FBAA6}" srcOrd="1" destOrd="0" presId="urn:microsoft.com/office/officeart/2005/8/layout/orgChart1"/>
+    <dgm:cxn modelId="{39B92D68-89F1-4877-B631-6CF35D4C3855}" type="presParOf" srcId="{68B3B8B7-C8BF-4E1D-9E55-4B65A4C06B43}" destId="{3DFB4CB0-E427-4345-AD58-0072C3554988}" srcOrd="2" destOrd="0" presId="urn:microsoft.com/office/officeart/2005/8/layout/orgChart1"/>
+    <dgm:cxn modelId="{0DD43714-2854-4DF1-B876-72C453300F91}" type="presParOf" srcId="{344E36D4-E86B-4375-8A92-AE3D5DC83CEA}" destId="{E9973EEB-16BE-40CC-95AA-4B0C762284BA}" srcOrd="2" destOrd="0" presId="urn:microsoft.com/office/officeart/2005/8/layout/orgChart1"/>
+    <dgm:cxn modelId="{6DA529D3-C3FE-4C59-814C-C20010B912E0}" type="presParOf" srcId="{EE1830C3-97D9-49EA-B0BF-62807DA06B53}" destId="{D74F158E-E6A0-42AF-A4E1-EEA9FF1BF282}" srcOrd="2" destOrd="0" presId="urn:microsoft.com/office/officeart/2005/8/layout/orgChart1"/>
   </dgm:cxnLst>
   <dgm:bg/>
   <dgm:whole/>
@@ -5571,7 +5684,7 @@
         </a:bodyPr>
         <a:lstStyle/>
         <a:p>
-          <a:pPr marL="0" lvl="0" indent="0" algn="ctr" defTabSz="355600">
+          <a:pPr lvl="0" algn="ctr" defTabSz="355600">
             <a:lnSpc>
               <a:spcPct val="90000"/>
             </a:lnSpc>
@@ -5581,7 +5694,6 @@
             <a:spcAft>
               <a:spcPct val="35000"/>
             </a:spcAft>
-            <a:buNone/>
           </a:pPr>
           <a:r>
             <a:rPr lang="de-DE" sz="800" kern="1200"/>
@@ -5649,7 +5761,7 @@
         </a:bodyPr>
         <a:lstStyle/>
         <a:p>
-          <a:pPr marL="0" lvl="0" indent="0" algn="ctr" defTabSz="355600">
+          <a:pPr lvl="0" algn="ctr" defTabSz="355600">
             <a:lnSpc>
               <a:spcPct val="90000"/>
             </a:lnSpc>
@@ -5659,7 +5771,6 @@
             <a:spcAft>
               <a:spcPct val="35000"/>
             </a:spcAft>
-            <a:buNone/>
           </a:pPr>
           <a:r>
             <a:rPr lang="de-DE" sz="800" kern="1200"/>
@@ -5727,7 +5838,7 @@
         </a:bodyPr>
         <a:lstStyle/>
         <a:p>
-          <a:pPr marL="0" lvl="0" indent="0" algn="ctr" defTabSz="355600">
+          <a:pPr lvl="0" algn="ctr" defTabSz="355600">
             <a:lnSpc>
               <a:spcPct val="90000"/>
             </a:lnSpc>
@@ -5737,7 +5848,6 @@
             <a:spcAft>
               <a:spcPct val="35000"/>
             </a:spcAft>
-            <a:buNone/>
           </a:pPr>
           <a:r>
             <a:rPr lang="de-DE" sz="800" kern="1200"/>
@@ -5805,7 +5915,7 @@
         </a:bodyPr>
         <a:lstStyle/>
         <a:p>
-          <a:pPr marL="0" lvl="0" indent="0" algn="ctr" defTabSz="355600">
+          <a:pPr lvl="0" algn="ctr" defTabSz="355600">
             <a:lnSpc>
               <a:spcPct val="90000"/>
             </a:lnSpc>
@@ -5815,7 +5925,6 @@
             <a:spcAft>
               <a:spcPct val="35000"/>
             </a:spcAft>
-            <a:buNone/>
           </a:pPr>
           <a:r>
             <a:rPr lang="de-DE" sz="800" kern="1200"/>
@@ -5883,7 +5992,7 @@
         </a:bodyPr>
         <a:lstStyle/>
         <a:p>
-          <a:pPr marL="0" lvl="0" indent="0" algn="ctr" defTabSz="355600">
+          <a:pPr lvl="0" algn="ctr" defTabSz="355600">
             <a:lnSpc>
               <a:spcPct val="90000"/>
             </a:lnSpc>
@@ -5893,7 +6002,6 @@
             <a:spcAft>
               <a:spcPct val="35000"/>
             </a:spcAft>
-            <a:buNone/>
           </a:pPr>
           <a:r>
             <a:rPr lang="de-DE" sz="800" kern="1200"/>
@@ -5961,7 +6069,7 @@
         </a:bodyPr>
         <a:lstStyle/>
         <a:p>
-          <a:pPr marL="0" lvl="0" indent="0" algn="ctr" defTabSz="355600">
+          <a:pPr lvl="0" algn="ctr" defTabSz="355600">
             <a:lnSpc>
               <a:spcPct val="90000"/>
             </a:lnSpc>
@@ -5971,7 +6079,6 @@
             <a:spcAft>
               <a:spcPct val="35000"/>
             </a:spcAft>
-            <a:buNone/>
           </a:pPr>
           <a:r>
             <a:rPr lang="de-DE" sz="800" kern="1200"/>
@@ -8198,7 +8305,7 @@
   <inkml:trace contextRef="#ctx0" brushRef="#br0">61 228 9458 0 0,'-1'-2'2627'0'0,"-3"-1"1829"0"0,4 3-4409 0 0,0 0-1 0 0,0 0 0 0 0,0 0 0 0 0,-1 0 0 0 0,1 0 1 0 0,0 0-1 0 0,0 0 0 0 0,0 0 0 0 0,0 0 1 0 0,-1 0-1 0 0,1 0 0 0 0,0 0 0 0 0,0 0 0 0 0,0 1 1 0 0,0-1-1 0 0,0 0 0 0 0,-1 0 0 0 0,1 0 0 0 0,0 0 1 0 0,0 0-1 0 0,0 0 0 0 0,0 1 0 0 0,0-1 1 0 0,0 0-1 0 0,0 0 0 0 0,0 0 0 0 0,0 0 0 0 0,-1 0 1 0 0,1 1-1 0 0,0-1-46 0 0,-6 14 324 0 0,-1 0 0 0 0,2 0 0 0 0,0 1 0 0 0,0 1-324 0 0,-8 25-291 0 0,10-35-435 0 0,1 0-1 0 0,1 0 1 0 0,-1 0 0 0 0,1 0-1 0 0,0 0 1 0 0,1 0-1 0 0,-1 3 727 0 0,1-3-1733 0 0</inkml:trace>
   <inkml:trace contextRef="#ctx0" brushRef="#br0" timeOffset="419.157">218 150 9914 0 0,'-2'-5'4605'0'0,"0"1"-3486"0"0,2 4-1113 0 0,0 0 1 0 0,0 0 0 0 0,-1 0-1 0 0,1 0 1 0 0,0 0 0 0 0,0 0 0 0 0,0 0-1 0 0,0 0 1 0 0,0 0 0 0 0,-1 1 0 0 0,1-1-1 0 0,0 0 1 0 0,0 0 0 0 0,0 0-1 0 0,0 0 1 0 0,0 0 0 0 0,-1 0 0 0 0,1 0-1 0 0,0 0 1 0 0,0 0 0 0 0,0 1 0 0 0,0-1-1 0 0,0 0 1 0 0,0 0 0 0 0,0 0-1 0 0,0 0 1 0 0,0 0 0 0 0,-1 1 0 0 0,1-1-1 0 0,0 0-6 0 0,-16 26-28 0 0,7-12-198 0 0,-4 5 226 0 0,-21 21-746 0 0,-1-1-1 0 0,-11 7 747 0 0,40-40 34 0 0,-1-1 0 0 0,0 1-1 0 0,-5 1-33 0 0,11-6 5 0 0,0 0 0 0 0,1-1 1 0 0,-1 0-1 0 0,0 1 0 0 0,0-1 1 0 0,1 1-1 0 0,-1-1 1 0 0,0 0-1 0 0,0 0 1 0 0,0 1-6 0 0,1-1 0 0 0,0 0 0 0 0,0 0 1 0 0,-1 0-1 0 0,1 0 0 0 0,0 0 1 0 0,0-1-1 0 0,0 1 0 0 0,-1 0 1 0 0,1 0-1 0 0,0 0 0 0 0,0 0 1 0 0,0 0-1 0 0,0 0 0 0 0,0 0 1 0 0,-1 0-1 0 0,1 0 1 0 0,0-1-1 0 0,0 1 0 0 0,0 0 1 0 0,0 0-1 0 0,0 0 0 0 0,0 0 1 0 0,0 0-1 0 0,-1 0 0 0 0,1-1 1 0 0,0 1-1 0 0,0 0 0 0 0,0 0 1 0 0,0 0-1 0 0,0 0 0 0 0,0-1 1 0 0,0 1-1 0 0,0 0 0 0 0,0 0 1 0 0,0 0-1 0 0,0-1 0 0 0,0 1 1 0 0,0 0-1 0 0,0 0 0 0 0,0 0 0 0 0,0-1 0 0 0,0 0-1 0 0,1 1 1 0 0,-1-1-1 0 0,0 0 1 0 0,0 1 0 0 0,1-1-1 0 0,-1 1 1 0 0,0-1-1 0 0,1 1 1 0 0,-1-1-1 0 0,1 0 1 0 0,-1 1-1 0 0,1-1 1 0 0,6-6-18 0 0,-2 3 31 0 0,0 1 0 0 0,0-1 0 0 0,5-1-13 0 0,-8 3 28 0 0,0 1 0 0 0,1 0-1 0 0,-1 0 1 0 0,0 1 0 0 0,1-1 0 0 0,-1 0-1 0 0,1 1 1 0 0,-1-1 0 0 0,1 1-1 0 0,1 0-27 0 0,-4 0 6 0 0,1 0 0 0 0,-1 0-1 0 0,1 0 1 0 0,-1 0-1 0 0,0 0 1 0 0,1 0 0 0 0,-1 0-1 0 0,0 0 1 0 0,1 1-1 0 0,-1-1 1 0 0,0 0 0 0 0,1 0-1 0 0,-1 0 1 0 0,0 1-1 0 0,1-1 1 0 0,-1 0 0 0 0,0 0-1 0 0,1 0 1 0 0,-1 1-1 0 0,0-1 1 0 0,0 0-1 0 0,1 1 1 0 0,-1-1 0 0 0,0 0-1 0 0,0 1 1 0 0,1-1-1 0 0,-1 0 1 0 0,0 1 0 0 0,0-1-1 0 0,0 0 1 0 0,0 1-1 0 0,0-1 1 0 0,0 0 0 0 0,0 1-1 0 0,0-1 1 0 0,0 1-1 0 0,0-1 1 0 0,0 0 0 0 0,0 1-1 0 0,0-1-5 0 0,0 3 26 0 0,0 0 0 0 0,-1 0 0 0 0,0-1 0 0 0,1 1 0 0 0,-2 1-26 0 0,0 3 19 0 0,2-7-36 0 0,0 0 1 0 0,0 1 0 0 0,0-1 0 0 0,0 0 0 0 0,0 1 0 0 0,0-1 0 0 0,0 0 0 0 0,0 1 0 0 0,0-1 0 0 0,0 0 0 0 0,0 1 0 0 0,0-1 0 0 0,0 0 0 0 0,0 1-1 0 0,0-1 1 0 0,0 0 0 0 0,0 0 0 0 0,0 1 0 0 0,0-1 0 0 0,1 0 0 0 0,-1 1 0 0 0,0-1 0 0 0,0 0 0 0 0,0 1 16 0 0,1-1-190 0 0,0 0 0 0 0,-1 1 1 0 0,1-1-1 0 0,0 1 0 0 0,0-1 0 0 0,-1 0 1 0 0,1 0-1 0 0,1 1 190 0 0,-2-1-89 0 0,3 1-704 0 0</inkml:trace>
   <inkml:trace contextRef="#ctx0" brushRef="#br0" timeOffset="857.92">218 371 8946 0 0,'-1'0'184'0'0,"1"0"0"0"0,0 0 0 0 0,0 0 0 0 0,0 0 0 0 0,0 0 0 0 0,0 0 0 0 0,-1 0 0 0 0,1 0 0 0 0,0-1 0 0 0,0 1 0 0 0,0 0 0 0 0,0 0 0 0 0,0 0 0 0 0,0 0 0 0 0,0 0 0 0 0,0 0 0 0 0,0-1 0 0 0,0 1 0 0 0,-1 0 0 0 0,1 0 0 0 0,0 0 0 0 0,0 0 0 0 0,0 0 0 0 0,0-1 0 0 0,0 1 0 0 0,0 0 0 0 0,0 0 0 0 0,0 0 0 0 0,0 0 0 0 0,0-1-184 0 0,3-3 1463 0 0,8-2-2014 0 0,-10 5 870 0 0,9-3-881 0 0,-7 3 511 0 0,0-1-1 0 0,-1 1 0 0 0,1-1 0 0 0,0 1 0 0 0,0-1 0 0 0,-1 0 0 0 0,1 0 0 0 0,-1 0 0 0 0,1 0 0 0 0,0-2 52 0 0,-3 4-40 0 0,1-1-1 0 0,-1 1 1 0 0,1-1-1 0 0,-1 0 1 0 0,0 0-1 0 0,1 1 1 0 0,-1-1-1 0 0,0 0 1 0 0,0 1-1 0 0,0-1 1 0 0,1 0-1 0 0,-1 0 1 0 0,0 1-1 0 0,0-1 1 0 0,0 0-1 0 0,0 0 1 0 0,0 0-1 0 0,-1 1 1 0 0,1-1-1 0 0,0 0 1 0 0,0 0 0 0 0,0 1 39 0 0,-1-1-17 0 0,1 1-1 0 0,0-1 0 0 0,0 1 0 0 0,-1-1 0 0 0,1 1 0 0 0,0-1 0 0 0,-1 1 0 0 0,1 0 0 0 0,-1-1 1 0 0,1 1-1 0 0,-1 0 0 0 0,1-1 0 0 0,0 1 0 0 0,-1 0 0 0 0,1 0 0 0 0,-1-1 0 0 0,1 1 0 0 0,-1 0 0 0 0,0 0 1 0 0,1 0-1 0 0,-1 0 0 0 0,1-1 0 0 0,-1 1 0 0 0,1 0 0 0 0,-1 0 0 0 0,1 0 0 0 0,-1 0 0 0 0,1 0 0 0 0,-1 1 19 0 0,-3-1 55 0 0,1 1 0 0 0,0 0 0 0 0,0 0 0 0 0,0 0 0 0 0,0 0 0 0 0,0 0 0 0 0,1 1 0 0 0,-1-1 0 0 0,0 1 0 0 0,1 0 0 0 0,-1 0 0 0 0,0 0-55 0 0,-6 6 691 0 0,1 1 0 0 0,-4 4-691 0 0,10-11 110 0 0,2-2-93 0 0,-14 16 792 0 0,13-14-701 0 0,0-1 1 0 0,-1 1-1 0 0,1 0 1 0 0,0 0-1 0 0,0 1 1 0 0,0-1-1 0 0,0 2-108 0 0,1-4 8 0 0,0 0 0 0 0,0 1 0 0 0,0-1 1 0 0,0 0-1 0 0,0 0 0 0 0,0 1 0 0 0,0-1 0 0 0,0 0 0 0 0,0 1 0 0 0,0-1 0 0 0,0 0 0 0 0,0 1 0 0 0,0-1 0 0 0,0 0 0 0 0,0 1 0 0 0,0-1 1 0 0,0 0-1 0 0,0 1 0 0 0,0-1 0 0 0,1 0 0 0 0,-1 0 0 0 0,0 1 0 0 0,0-1 0 0 0,0 0 0 0 0,1 1 0 0 0,-1-1 0 0 0,0 0-8 0 0,1 0 4 0 0,-1 1 0 0 0,1-1-1 0 0,-1 0 1 0 0,1 0 0 0 0,0 1-1 0 0,-1-1 1 0 0,1 0 0 0 0,-1 0 0 0 0,1 0-1 0 0,0 0 1 0 0,-1 0 0 0 0,1 0-1 0 0,0 0 1 0 0,-1 0-4 0 0,3 0 3 0 0,-1-1 0 0 0,1 1 0 0 0,0-1-1 0 0,-1 0 1 0 0,1 1 0 0 0,0-2-3 0 0,2 0 10 0 0,0 0 0 0 0,-1-1 1 0 0,1 0-1 0 0,-1 0 0 0 0,1 0 0 0 0,1-3-10 0 0,-4 4-32 0 0,0 0-1 0 0,0 0 1 0 0,-1 0 0 0 0,1 0-1 0 0,0-1 1 0 0,-1 1-1 0 0,0 0 1 0 0,1-1 0 0 0,-1 1-1 0 0,0-1 1 0 0,0 0-1 0 0,0 1 1 0 0,-1-2 32 0 0,0 3-41 0 0,1 0-1 0 0,-2 0 1 0 0,1 0 0 0 0,0 0 0 0 0,0 0 0 0 0,0 0-1 0 0,0 0 1 0 0,0 0 0 0 0,-1 1 0 0 0,1-1 0 0 0,-1 0-1 0 0,1 0 1 0 0,0 0 0 0 0,-1 0 0 0 0,1 1-1 0 0,-1-1 1 0 0,0 0 0 0 0,1 0 0 0 0,-1 1 0 0 0,1-1-1 0 0,-1 0 42 0 0,0 0-28 0 0,0 0 0 0 0,0 1-1 0 0,-1-1 1 0 0,1 0 0 0 0,0 0 0 0 0,0 0-1 0 0,-1 1 1 0 0,1-1 0 0 0,0 1-1 0 0,-1-1 1 0 0,1 1 0 0 0,0-1-1 0 0,-2 1 29 0 0,1 0-22 0 0,0 0 1 0 0,1 0-1 0 0,-1 0 0 0 0,0 1 0 0 0,0-1 0 0 0,0 0 0 0 0,0 1 0 0 0,1-1 0 0 0,-1 1 0 0 0,0 0 0 0 0,1 0 0 0 0,-1 0 1 0 0,0 0-1 0 0,1 0 0 0 0,-1 0 0 0 0,1 0 0 0 0,-1 0 0 0 0,1 1 0 0 0,0-1 0 0 0,0 0 0 0 0,-2 2 22 0 0,3-2-105 0 0,0-1 0 0 0,-1 1-1 0 0,1 0 1 0 0,0-1 0 0 0,-1 1 0 0 0,1 0-1 0 0,0 0 1 0 0,0-1 0 0 0,0 1 0 0 0,0 0-1 0 0,0 0 1 0 0,0 0 0 0 0,0-1-1 0 0,0 1 1 0 0,0 0 105 0 0,4 4-781 0 0</inkml:trace>
-  <inkml:trace contextRef="#ctx0" brushRef="#br0" timeOffset="1534.874">367 322 10282 0 0,'-7'4'4717'0'0,"6"-3"-4413"0"0,-1-1 0 0 0,1 1 1 0 0,0-1-1 0 0,0 1 0 0 0,0-1 0 0 0,0 1 0 0 0,-1-1 0 0 0,1 0 0 0 0,-1 1-304 0 0,4-1 1 0 0,-1 0 1 0 0,0-1-1 0 0,0 1 1 0 0,0 0-1 0 0,0 0 1 0 0,0-1 0 0 0,0 1-1 0 0,0-1 1 0 0,0 1-1 0 0,0-1 1 0 0,0 0-2 0 0,12-9-287 0 0,1 0-78 0 0,-14 10 366 0 0,0 0 0 0 0,0-1-1 0 0,0 1 1 0 0,0 0 0 0 0,0 0 0 0 0,1 0 0 0 0,-1 0 0 0 0,0 0-1 0 0,0 0 1 0 0,0 0 0 0 0,0 0 0 0 0,0 0 0 0 0,1 0-1 0 0,-1 0 1 0 0,0 0 0 0 0,0 0 0 0 0,0 0 0 0 0,0 0-1 0 0,0 0 1 0 0,1 0 0 0 0,-1 0 0 0 0,0 0 0 0 0,0 0 0 0 0,0 0-1 0 0,0 0 1 0 0,0 0 0 0 0,1 0 0 0 0,-1 0 0 0 0,0 0-1 0 0,0 0 1 0 0,0 0 0 0 0,0 0 0 0 0,0 1 0 0 0,0-1 0 0 0,0 0-1 0 0,1 0 0 0 0,-1 0 8 0 0,0 1 0 0 0,0-1-1 0 0,0 1 1 0 0,1-1-1 0 0,-1 1 1 0 0,0-1-1 0 0,0 1 1 0 0,0-1-1 0 0,0 1 1 0 0,0-1 0 0 0,0 1-8 0 0,-1 13 148 0 0,-1-10 27 0 0,1 0-1 0 0,0 0 0 0 0,-2 1-174 0 0,3-4 145 0 0,-1 0 1 0 0,0 1 0 0 0,1-1 0 0 0,-1 0-1 0 0,0 0 1 0 0,0 0 0 0 0,0 0-1 0 0,0 0 1 0 0,0 0 0 0 0,0-1-1 0 0,0 1 1 0 0,0 0 0 0 0,0 0-146 0 0,1-2 59 0 0,0 0 0 0 0,1 0 0 0 0,-1 0 1 0 0,0 0-1 0 0,1 0 0 0 0,-1 0 0 0 0,1 0 0 0 0,-1-1-59 0 0,5-4-127 0 0,0 1-1 0 0,-1-1 0 0 0,5-3 128 0 0,-6 7-105 0 0,0-1 1 0 0,0 1-1 0 0,0 0 0 0 0,0 0 0 0 0,0 0 0 0 0,1 1 1 0 0,-1-1-1 0 0,2 0 105 0 0,0 0-98 0 0,-4 2 96 0 0,0-1 0 0 0,0 1 0 0 0,0-1 0 0 0,0 1 0 0 0,0 0 0 0 0,0-1 0 0 0,0 1 0 0 0,0 0 0 0 0,0 0 0 0 0,0 0 0 0 0,0 0 0 0 0,1 0 2 0 0,-2 0 3 0 0,0 0 1 0 0,1 0-1 0 0,-1 0 0 0 0,0 1 0 0 0,0-1 0 0 0,0 0 0 0 0,0 0 0 0 0,0 0 0 0 0,0 1 0 0 0,0-1 0 0 0,0 0 0 0 0,0 0 0 0 0,0 0 0 0 0,0 0 0 0 0,0 1 0 0 0,0-1 1 0 0,0 0-1 0 0,0 0 0 0 0,0 0 0 0 0,0 0 0 0 0,0 1 0 0 0,-1-1 0 0 0,1 0 0 0 0,0 0 0 0 0,0 0 0 0 0,0 0 0 0 0,0 1 0 0 0,0-1 0 0 0,0 0-3 0 0,-4 7 75 0 0,4-7-64 0 0,-4 5 70 0 0,4-5-70 0 0,-1 1 0 0 0,1-1 0 0 0,-1 1 0 0 0,1-1 0 0 0,0 1 0 0 0,-1-1 0 0 0,1 1 0 0 0,0 0 0 0 0,-1 0-11 0 0,1-1 0 0 0,0 0-1 0 0,0 0 1 0 0,0 0 0 0 0,0 0 0 0 0,0 0-1 0 0,0 0 1 0 0,0 0 0 0 0,0 1-1 0 0,0-1 1 0 0,0 0 0 0 0,0 0-1 0 0,0 0 1 0 0,0 0 0 0 0,0 0-1 0 0,0 0 1 0 0,0 0 0 0 0,0 0-1 0 0,0 0 1 0 0,0 0 0 0 0,0 1-1 0 0,1-1 1 0 0,-1 0 0 0 0,0 0 0 0 0,0 0-1 0 0,0 0 1 0 0,0 0 0 0 0,0 0-1 0 0,0 0 1 0 0,0 0 0 0 0,0 0-1 0 0,0 0 1 0 0,0 0 0 0 0,0 0-1 0 0,0 0 1 0 0,1 0 0 0 0,-1 0-1 0 0,0 0 1 0 0,0 0 0 0 0,0 0-1 0 0,0 0 1 0 0,0 0 0 0 0,4 1-16 0 0,-4-1 16 0 0,2-1-7 0 0,0 0 0 0 0,0 0 0 0 0,0 0 0 0 0,0 0 0 0 0,0-1 0 0 0,0 1 1 0 0,-1 0-1 0 0,1-1 0 0 0,1-1 7 0 0,1-1-36 0 0,4-3 6 0 0,-7 6 25 0 0,0-1-1 0 0,1 1 1 0 0,0 0-1 0 0,-1 0 1 0 0,1-1-1 0 0,-1 1 0 0 0,1 0 1 0 0,1 0 5 0 0,-1 0 0 0 0,0 0 1 0 0,-1 0 1 0 0,1 1-1 0 0,0-1 0 0 0,0 0 1 0 0,0 1-1 0 0,-1 0 0 0 0,3-1-1 0 0,-4 1 1 0 0,0 0-1 0 0,1 0 1 0 0,-1 0-1 0 0,0 0 0 0 0,1 0 1 0 0,-1 0-1 0 0,0 0 1 0 0,1 0-1 0 0,-1 1 1 0 0,0-1-1 0 0,1 0 1 0 0,-1 0-1 0 0,0 0 1 0 0,0 0-1 0 0,1 1 0 0 0,-1-1 1 0 0,0 0-1 0 0,0 0 1 0 0,1 0-1 0 0,-1 1 0 0 0,0-1 1 0 0,0 1 0 0 0,1-1 0 0 0,-1 1-1 0 0,0-1 1 0 0,0 1 0 0 0,1 0 0 0 0,-1-1-1 0 0,0 1 1 0 0,0-1 0 0 0,0 1 0 0 0,0 0 0 0 0,0-1-1 0 0,0 1 1 0 0,0 0-1 0 0,0 2 15 0 0,-1 0-1 0 0,1 0 1 0 0,-1-1 0 0 0,0 1-1 0 0,0 0 1 0 0,0 0 0 0 0,0 0-15 0 0,-11 19-598 0 0,10-17 101 0 0,1-5 303 0 0,1 1 1 0 0,0 0-1 0 0,0-1 1 0 0,-1 1-1 0 0,1 0 1 0 0,0-1-1 0 0,0 1 1 0 0,0 0-1 0 0,0 0 1 0 0,0-1-1 0 0,0 1 194 0 0,0 0-1048 0 0</inkml:trace>
+  <inkml:trace contextRef="#ctx0" brushRef="#br0" timeOffset="1534.8739">367 322 10282 0 0,'-7'4'4717'0'0,"6"-3"-4413"0"0,-1-1 0 0 0,1 1 1 0 0,0-1-1 0 0,0 1 0 0 0,0-1 0 0 0,0 1 0 0 0,-1-1 0 0 0,1 0 0 0 0,-1 1-304 0 0,4-1 1 0 0,-1 0 1 0 0,0-1-1 0 0,0 1 1 0 0,0 0-1 0 0,0 0 1 0 0,0-1 0 0 0,0 1-1 0 0,0-1 1 0 0,0 1-1 0 0,0-1 1 0 0,0 0-2 0 0,12-9-287 0 0,1 0-78 0 0,-14 10 366 0 0,0 0 0 0 0,0-1-1 0 0,0 1 1 0 0,0 0 0 0 0,0 0 0 0 0,1 0 0 0 0,-1 0 0 0 0,0 0-1 0 0,0 0 1 0 0,0 0 0 0 0,0 0 0 0 0,0 0 0 0 0,1 0-1 0 0,-1 0 1 0 0,0 0 0 0 0,0 0 0 0 0,0 0 0 0 0,0 0-1 0 0,0 0 1 0 0,1 0 0 0 0,-1 0 0 0 0,0 0 0 0 0,0 0 0 0 0,0 0-1 0 0,0 0 1 0 0,0 0 0 0 0,1 0 0 0 0,-1 0 0 0 0,0 0-1 0 0,0 0 1 0 0,0 0 0 0 0,0 0 0 0 0,0 1 0 0 0,0-1 0 0 0,0 0-1 0 0,1 0 0 0 0,-1 0 8 0 0,0 1 0 0 0,0-1-1 0 0,0 1 1 0 0,1-1-1 0 0,-1 1 1 0 0,0-1-1 0 0,0 1 1 0 0,0-1-1 0 0,0 1 1 0 0,0-1 0 0 0,0 1-8 0 0,-1 13 148 0 0,-1-10 27 0 0,1 0-1 0 0,0 0 0 0 0,-2 1-174 0 0,3-4 145 0 0,-1 0 1 0 0,0 1 0 0 0,1-1 0 0 0,-1 0-1 0 0,0 0 1 0 0,0 0 0 0 0,0 0-1 0 0,0 0 1 0 0,0 0 0 0 0,0-1-1 0 0,0 1 1 0 0,0 0 0 0 0,0 0-146 0 0,1-2 59 0 0,0 0 0 0 0,1 0 0 0 0,-1 0 1 0 0,0 0-1 0 0,1 0 0 0 0,-1 0 0 0 0,1 0 0 0 0,-1-1-59 0 0,5-4-127 0 0,0 1-1 0 0,-1-1 0 0 0,5-3 128 0 0,-6 7-105 0 0,0-1 1 0 0,0 1-1 0 0,0 0 0 0 0,0 0 0 0 0,0 0 0 0 0,1 1 1 0 0,-1-1-1 0 0,2 0 105 0 0,0 0-98 0 0,-4 2 96 0 0,0-1 0 0 0,0 1 0 0 0,0-1 0 0 0,0 1 0 0 0,0 0 0 0 0,0-1 0 0 0,0 1 0 0 0,0 0 0 0 0,0 0 0 0 0,0 0 0 0 0,0 0 0 0 0,1 0 2 0 0,-2 0 3 0 0,0 0 1 0 0,1 0-1 0 0,-1 0 0 0 0,0 1 0 0 0,0-1 0 0 0,0 0 0 0 0,0 0 0 0 0,0 0 0 0 0,0 1 0 0 0,0-1 0 0 0,0 0 0 0 0,0 0 0 0 0,0 0 0 0 0,0 0 0 0 0,0 1 0 0 0,0-1 1 0 0,0 0-1 0 0,0 0 0 0 0,0 0 0 0 0,0 0 0 0 0,0 1 0 0 0,-1-1 0 0 0,1 0 0 0 0,0 0 0 0 0,0 0 0 0 0,0 0 0 0 0,0 1 0 0 0,0-1 0 0 0,0 0-3 0 0,-4 7 75 0 0,4-7-64 0 0,-4 5 70 0 0,4-5-70 0 0,-1 1 0 0 0,1-1 0 0 0,-1 1 0 0 0,1-1 0 0 0,0 1 0 0 0,-1-1 0 0 0,1 1 0 0 0,0 0 0 0 0,-1 0-11 0 0,1-1 0 0 0,0 0-1 0 0,0 0 1 0 0,0 0 0 0 0,0 0 0 0 0,0 0-1 0 0,0 0 1 0 0,0 0 0 0 0,0 1-1 0 0,0-1 1 0 0,0 0 0 0 0,0 0-1 0 0,0 0 1 0 0,0 0 0 0 0,0 0-1 0 0,0 0 1 0 0,0 0 0 0 0,0 0-1 0 0,0 0 1 0 0,0 0 0 0 0,0 1-1 0 0,1-1 1 0 0,-1 0 0 0 0,0 0 0 0 0,0 0-1 0 0,0 0 1 0 0,0 0 0 0 0,0 0-1 0 0,0 0 1 0 0,0 0 0 0 0,0 0-1 0 0,0 0 1 0 0,0 0 0 0 0,0 0-1 0 0,0 0 1 0 0,1 0 0 0 0,-1 0-1 0 0,0 0 1 0 0,0 0 0 0 0,0 0-1 0 0,0 0 1 0 0,0 0 0 0 0,4 1-16 0 0,-4-1 16 0 0,2-1-7 0 0,0 0 0 0 0,0 0 0 0 0,0 0 0 0 0,0 0 0 0 0,0-1 0 0 0,0 1 1 0 0,-1 0-1 0 0,1-1 0 0 0,1-1 7 0 0,1-1-36 0 0,4-3 6 0 0,-7 6 25 0 0,0-1-1 0 0,1 1 1 0 0,0 0-1 0 0,-1 0 1 0 0,1-1-1 0 0,-1 1 0 0 0,1 0 1 0 0,1 0 5 0 0,-1 0 0 0 0,0 0 1 0 0,-1 0 1 0 0,1 1-1 0 0,0-1 0 0 0,0 0 1 0 0,0 1-1 0 0,-1 0 0 0 0,3-1-1 0 0,-4 1 1 0 0,0 0-1 0 0,1 0 1 0 0,-1 0-1 0 0,0 0 0 0 0,1 0 1 0 0,-1 0-1 0 0,0 0 1 0 0,1 0-1 0 0,-1 1 1 0 0,0-1-1 0 0,1 0 1 0 0,-1 0-1 0 0,0 0 1 0 0,0 0-1 0 0,1 1 0 0 0,-1-1 1 0 0,0 0-1 0 0,0 0 1 0 0,1 0-1 0 0,-1 1 0 0 0,0-1 1 0 0,0 1 0 0 0,1-1 0 0 0,-1 1-1 0 0,0-1 1 0 0,0 1 0 0 0,1 0 0 0 0,-1-1-1 0 0,0 1 1 0 0,0-1 0 0 0,0 1 0 0 0,0 0 0 0 0,0-1-1 0 0,0 1 1 0 0,0 0-1 0 0,0 2 15 0 0,-1 0-1 0 0,1 0 1 0 0,-1-1 0 0 0,0 1-1 0 0,0 0 1 0 0,0 0 0 0 0,0 0-15 0 0,-11 19-598 0 0,10-17 101 0 0,1-5 303 0 0,1 1 1 0 0,0 0-1 0 0,0-1 1 0 0,-1 1-1 0 0,1 0 1 0 0,0-1-1 0 0,0 1 1 0 0,0 0-1 0 0,0 0 1 0 0,0-1-1 0 0,0 1 194 0 0,0 0-1048 0 0</inkml:trace>
   <inkml:trace contextRef="#ctx0" brushRef="#br0" timeOffset="2174.652">611 275 9074 0 0,'0'0'220'0'0,"0"0"0"0"0,0 0 0 0 0,0-1 0 0 0,0 1 0 0 0,0 0 0 0 0,1 0 0 0 0,-1 0 0 0 0,0-1 0 0 0,0 1 0 0 0,0 0 0 0 0,0 0 0 0 0,0 0 0 0 0,0-1 0 0 0,0 1 0 0 0,0 0 0 0 0,0 0 0 0 0,0 0 0 0 0,0-1 0 0 0,0 1 0 0 0,0 0 0 0 0,0 0 0 0 0,0 0 0 0 0,0-1 0 0 0,0 1 0 0 0,-1 0 0 0 0,1 0 0 0 0,0 0 0 0 0,0-1-220 0 0,0 2 110 0 0,0-1-1 0 0,-1 0 1 0 0,1 0-1 0 0,0 1 1 0 0,0-1-1 0 0,0 0 1 0 0,0 0-1 0 0,0 1 1 0 0,-1-1-1 0 0,1 0 1 0 0,0 1-1 0 0,0-1 1 0 0,0 0-1 0 0,0 1 0 0 0,0-1 1 0 0,0 0-1 0 0,0 1 1 0 0,0-1-1 0 0,0 1-109 0 0,0 5 221 0 0,-1 0 0 0 0,0 1-1 0 0,0-1 1 0 0,-1 0-1 0 0,0 1-220 0 0,0 2 66 0 0,-1 2-151 0 0,-1 0 1 0 0,0 0 0 0 0,-1 0 0 0 0,0 0 0 0 0,0-1 0 0 0,-1 1 0 0 0,0-2-1 0 0,-1 1 1 0 0,0-1 0 0 0,-8 8 84 0 0,14-16-5 0 0,1 0 0 0 0,-1-1-1 0 0,0 1 1 0 0,0-1 0 0 0,0 1 0 0 0,0-1-1 0 0,0 1 1 0 0,0-1 0 0 0,0 1-1 0 0,0-1 1 0 0,0 0 0 0 0,0 1 0 0 0,0-1 5 0 0,0 0-3 0 0,1 0 0 0 0,0 0 0 0 0,0 0 0 0 0,0 0 0 0 0,-1 0 0 0 0,1 0 0 0 0,0 0 0 0 0,0 0 0 0 0,0 0 0 0 0,-1 0 0 0 0,1 0 0 0 0,0 0 0 0 0,0 0 0 0 0,0 0 0 0 0,-1-1 0 0 0,1 1 0 0 0,0 0 0 0 0,0 0 0 0 0,0 0 0 0 0,-1 0 0 0 0,1 0 0 0 0,0-1 0 0 0,0 1 0 0 0,0 0 0 0 0,0 0 3 0 0,0-1-7 0 0,-1 1 0 0 0,1-1 1 0 0,0 1-1 0 0,0-1 0 0 0,0 1 0 0 0,0-1 1 0 0,0 1-1 0 0,0-1 0 0 0,0 1 1 0 0,0-1-1 0 0,0 1 0 0 0,0-1 0 0 0,0 1 1 0 0,0-1-1 0 0,0 0 7 0 0,2-4-28 0 0,0-1-1 0 0,1 1 1 0 0,-1-1-1 0 0,1 1 1 0 0,2-4 28 0 0,-2 5-3 0 0,16-28 33 0 0,2 1 0 0 0,1 2 0 0 0,5-6-30 0 0,-22 29 19 0 0,-2 3 9 0 0,0 0 0 0 0,0 0 0 0 0,0 0 0 0 0,0 0 0 0 0,0 0 0 0 0,2 0-28 0 0,6-5 110 0 0,-6 4 55 0 0,1 0 0 0 0,6-3-165 0 0,-10 6 28 0 0,-1 0 1 0 0,1 1-1 0 0,0-1 1 0 0,0 0-1 0 0,1 1 0 0 0,-1-1 1 0 0,0 1-1 0 0,0 0 0 0 0,0 0 1 0 0,0 0-1 0 0,2 0-28 0 0,-4 0 5 0 0,1 0-1 0 0,-1 0 0 0 0,0 0 0 0 0,1 0 1 0 0,-1 0-1 0 0,0 0 0 0 0,1 0 0 0 0,-1 0 1 0 0,0 1-1 0 0,1-1 0 0 0,-1 0 0 0 0,0 0 1 0 0,0 0-1 0 0,1 1 0 0 0,-1-1 0 0 0,0 0 1 0 0,1 0-1 0 0,-1 0 0 0 0,0 1 1 0 0,0-1-1 0 0,0 0 0 0 0,1 1 0 0 0,-1-1 1 0 0,0 0-5 0 0,0 1 6 0 0,0 0 1 0 0,1-1-1 0 0,-1 1 1 0 0,0 0-1 0 0,0 0 0 0 0,0 0 1 0 0,0-1-1 0 0,0 1 1 0 0,0 0-1 0 0,0 0 1 0 0,0 0-7 0 0,-1 2 22 0 0,1 0 0 0 0,-1 0-1 0 0,0 0 1 0 0,0 0 0 0 0,-1 1-22 0 0,-2 4-72 0 0,0-1 0 0 0,0 1 0 0 0,-1-1 0 0 0,0 0 0 0 0,-1 0 0 0 0,0 0 1 0 0,0-1-1 0 0,0 0 0 0 0,0 0 0 0 0,-1-1 0 0 0,0 1 0 0 0,0-2 0 0 0,-1 1 0 0 0,-2 0 72 0 0,9-4-394 0 0,-1 0-1 0 0,0 0 0 0 0,0-1 1 0 0,0 1-1 0 0,0-1 1 0 0,0 1-1 0 0,-2-1 395 0 0,-1 0-1624 0 0</inkml:trace>
   <inkml:trace contextRef="#ctx0" brushRef="#br0" timeOffset="2669.018">801 294 5089 0 0,'0'0'145'0'0,"0"0"-1"0"0,0 0 1 0 0,0 0-1 0 0,0 0 1 0 0,0 0 0 0 0,0 0-1 0 0,0 0 1 0 0,0 0-1 0 0,0 0 1 0 0,0 0 0 0 0,0 0-1 0 0,0 0 1 0 0,0 0-1 0 0,0 0 1 0 0,1 0-1 0 0,-1 0 1 0 0,0 0 0 0 0,0 0-1 0 0,0 0 1 0 0,0 0-1 0 0,0 0 1 0 0,0 0 0 0 0,0 0-1 0 0,0 0 1 0 0,0 0-1 0 0,0 0 1 0 0,0 0 0 0 0,0 0-1 0 0,0 0 1 0 0,0 0-1 0 0,0 0 1 0 0,0 0-1 0 0,0 0 1 0 0,1 0 0 0 0,-1 0-1 0 0,0 0 1 0 0,0 0-1 0 0,0 0 1 0 0,0 0 0 0 0,0 0-1 0 0,0 0 1 0 0,0 0-1 0 0,0 0 1 0 0,0 0-145 0 0,5-3 1919 0 0,3-3-1539 0 0,-2 0-147 0 0,-3 3-215 0 0,0 0 1 0 0,-1 0 0 0 0,1 0 0 0 0,-1 0-1 0 0,1 0 1 0 0,-1-2-19 0 0,0 3-19 0 0,-1 0 0 0 0,-1-1 0 0 0,1 1 0 0 0,0 0 0 0 0,0 0 0 0 0,-1-1-1 0 0,1 0 20 0 0,-1 2-4 0 0,0 1-1 0 0,0-1 1 0 0,0 1-1 0 0,0-1 0 0 0,0 1 1 0 0,0 0-1 0 0,0-1 0 0 0,0 1 1 0 0,-1-1-1 0 0,1 1 0 0 0,0-1 1 0 0,0 1-1 0 0,0 0 1 0 0,0-1-1 0 0,-1 1 0 0 0,1 0 1 0 0,0-1-1 0 0,0 1 0 0 0,-1 0 5 0 0,1-1-2 0 0,0 1 0 0 0,-1 0-1 0 0,1 0 1 0 0,-1-1 0 0 0,1 1 0 0 0,-1 0-1 0 0,1 0 1 0 0,-1 0 0 0 0,1-1-1 0 0,-1 1 1 0 0,1 0 0 0 0,-1 0-1 0 0,1 0 1 0 0,-1 0 0 0 0,0 0 0 0 0,1 0-1 0 0,-1 0 1 0 0,1 0 0 0 0,-1 1 2 0 0,-3-1 66 0 0,1 1 1 0 0,-1 1 0 0 0,0-1 0 0 0,1 0-1 0 0,-1 1 1 0 0,1 0 0 0 0,-1 0 0 0 0,1 0-1 0 0,0 0 1 0 0,-2 2-67 0 0,-3 2 512 0 0,1 1-1 0 0,1-1 0 0 0,-6 8-511 0 0,8-10 276 0 0,1 1 0 0 0,0-1 0 0 0,0 1 0 0 0,-1 2-276 0 0,4-5 47 0 0,-1-1-1 0 0,0 1 1 0 0,1-1-1 0 0,-1 1 1 0 0,1-1-1 0 0,-1 1 0 0 0,1-1 1 0 0,0 1-1 0 0,0-1 1 0 0,-1 1-1 0 0,1 0 1 0 0,0-1-1 0 0,1 1 1 0 0,-1 0-1 0 0,0-1 1 0 0,0 1-1 0 0,1 0-46 0 0,-1-1 3 0 0,1 0-1 0 0,-1-1 1 0 0,1 1-1 0 0,-1 0 1 0 0,1-1 0 0 0,0 1-1 0 0,-1-1 1 0 0,1 1-1 0 0,0-1 1 0 0,-1 1 0 0 0,1-1-1 0 0,0 1 1 0 0,-1-1-1 0 0,1 0 1 0 0,0 1-1 0 0,0-1 1 0 0,0 0 0 0 0,-1 0-1 0 0,1 1 1 0 0,0-1-1 0 0,0 0 1 0 0,0 0-3 0 0,2 0 1 0 0,-1 0 0 0 0,1 0 1 0 0,-1 0-1 0 0,1 0 0 0 0,-1 0 0 0 0,1 0 1 0 0,-1-1-2 0 0,4-1-14 0 0,0 1 0 0 0,-1-1 0 0 0,1-1 0 0 0,-1 1 1 0 0,0-1-1 0 0,0 0 0 0 0,0 0 0 0 0,0-1 1 0 0,0 1-1 0 0,1-2 14 0 0,-3 2-16 0 0,0 0 1 0 0,0-1-1 0 0,0 1 1 0 0,-1 0-1 0 0,1-1 1 0 0,-1 1-1 0 0,0-1 1 0 0,0 0-1 0 0,0 0 1 0 0,0 0-1 0 0,0 0 1 0 0,-1 0-1 0 0,0 0 1 0 0,0-2 15 0 0,0 5 3 0 0,-1-1 1 0 0,0 1 0 0 0,0 0-1 0 0,0-1 1 0 0,0 1 0 0 0,0 0-1 0 0,0-1 1 0 0,-1 1-1 0 0,1 0 1 0 0,0 0 0 0 0,-1-1-1 0 0,1 1 1 0 0,0 0 0 0 0,-1 0-4 0 0,1 0 2 0 0,-1 1 1 0 0,1-1 0 0 0,-1 1 0 0 0,1-1 0 0 0,0 1 0 0 0,-1-1 0 0 0,1 1 0 0 0,-1 0-1 0 0,1-1 1 0 0,-1 1 0 0 0,1 0 0 0 0,-1-1 0 0 0,1 1 0 0 0,-1 0 0 0 0,1 0 0 0 0,-1 0-1 0 0,1-1 1 0 0,-1 1 0 0 0,0 0 0 0 0,1 0 0 0 0,-1 0 0 0 0,1 0 0 0 0,-1 0 0 0 0,1 0 0 0 0,-1 0-1 0 0,0 0 1 0 0,1 0 0 0 0,-1 0 0 0 0,1 1 0 0 0,-1-1 0 0 0,1 0-3 0 0,-3 1 0 0 0,0 0 0 0 0,1 0 0 0 0,-1 0 1 0 0,0 0-1 0 0,1 1 0 0 0,0-1 0 0 0,-1 1 0 0 0,1 0 0 0 0,0 0 1 0 0,0 0-1 0 0,-1 0 0 0 0,2-1-102 0 0,0 1 0 0 0,-1-1 1 0 0,1 0-1 0 0,0 1 0 0 0,0-1 1 0 0,1 1-1 0 0,-1-1 0 0 0,0 1 1 0 0,0-1-1 0 0,1 1 0 0 0,-1-1 1 0 0,1 1-1 0 0,-1 0 0 0 0,1-1 0 0 0,0 1 1 0 0,0 0-1 0 0,-1 0 0 0 0,1 0 102 0 0,1 5-944 0 0</inkml:trace>
   <inkml:trace contextRef="#ctx0" brushRef="#br0" timeOffset="3012.976">880 326 9082 0 0,'-4'1'3577'0'0,"-1"-1"218"0"0,5 0-3728 0 0,0 0 1 0 0,0-1-1 0 0,0 1 0 0 0,0 0 0 0 0,0 0 0 0 0,0-1 1 0 0,0 1-1 0 0,0 0 0 0 0,0 0 0 0 0,0-1 1 0 0,0 1-1 0 0,0 0 0 0 0,1 0 0 0 0,-1-1 1 0 0,0 1-1 0 0,0 0 0 0 0,0 0 0 0 0,0 0 0 0 0,0-1 1 0 0,1 1-1 0 0,-1 0 0 0 0,0 0-67 0 0,6-9 143 0 0,0 0 0 0 0,2-1-143 0 0,0 1-46 0 0,4-8 46 0 0,-6 7-31 0 0,12-18-37 0 0,-15 24 62 0 0,0 0-1 0 0,0 1 0 0 0,0-1 1 0 0,0 1-1 0 0,4-2 7 0 0,-6 4 3 0 0,0 0-1 0 0,0 0 1 0 0,0 1 0 0 0,0-1-1 0 0,1 0 1 0 0,-1 1 0 0 0,0-1-1 0 0,0 1 1 0 0,1 0 0 0 0,-1-1-1 0 0,0 1 1 0 0,1 0-3 0 0,-1 0-1 0 0,0 0 0 0 0,0 0 0 0 0,-1 0 0 0 0,1 0 0 0 0,0 0 0 0 0,-1 1 0 0 0,1-1 0 0 0,0 0 0 0 0,-1 0 0 0 0,1 1 0 0 0,0-1 0 0 0,-1 0 0 0 0,1 1 0 0 0,-1-1 0 0 0,1 1 0 0 0,0-1 0 0 0,-1 0 0 0 0,1 1 0 0 0,-1 0 0 0 0,1-1 0 0 0,-1 1 0 0 0,0-1 1 0 0,1 1 0 0 0,0 1 3 0 0,-1-1 0 0 0,1 1 0 0 0,0-1 0 0 0,-1 0 0 0 0,1 1 0 0 0,-1 0 0 0 0,0-1 0 0 0,0 1 0 0 0,1-1 0 0 0,-1 1 1 0 0,0-1-1 0 0,0 1 0 0 0,-1-1 0 0 0,1 1 0 0 0,0 0 0 0 0,0-1 0 0 0,-1 1 0 0 0,1-1 0 0 0,-1 1 0 0 0,1-1 1 0 0,-1 0-1 0 0,0 1-3 0 0,-2 5 14 0 0,-1-1 1 0 0,1 0-1 0 0,-1 0 1 0 0,-2 1-15 0 0,5-5-4 0 0,-5 6-121 0 0,-4 6-1786 0 0,9-12 1235 0 0,2-2-270 0 0</inkml:trace>
@@ -8239,37 +8346,37 @@
       <inkml:brushProperty name="height" value="0.025" units="cm"/>
     </inkml:brush>
   </inkml:definitions>
-  <inkml:trace contextRef="#ctx0" brushRef="#br0">88 399 6529 0 0,'1'-3'4628'0'0,"3"-7"-3493"0"0,-2 7-718 0 0,6-14 56 0 0,-6 13-376 0 0,0 0 0 0 0,0 0 1 0 0,0 0-1 0 0,-1-1 0 0 0,0 1 1 0 0,1-3-98 0 0,-2 7 74 0 0,0-1-1 0 0,0 1 1 0 0,0-1 0 0 0,1 0 0 0 0,-1 1 0 0 0,0-1 0 0 0,0 1 0 0 0,-1-1 0 0 0,1 1 0 0 0,0-1 0 0 0,0 0 0 0 0,0 1 0 0 0,0-1 0 0 0,0 1 0 0 0,-1-1-1 0 0,1 1 1 0 0,0-1 0 0 0,0 1 0 0 0,-1-1 0 0 0,1 1 0 0 0,0-1 0 0 0,-1 1 0 0 0,1-1 0 0 0,-1 1-74 0 0,1-1 60 0 0,-1 1-1 0 0,0 0 1 0 0,0-1 0 0 0,1 1-1 0 0,-1 0 1 0 0,0-1 0 0 0,0 1-1 0 0,0 0 1 0 0,0 0 0 0 0,1 0-1 0 0,-1 0 1 0 0,0 0 0 0 0,0 0-1 0 0,0 0 1 0 0,0 0-60 0 0,-1 0 61 0 0,-1 0-1 0 0,1 1 1 0 0,-1-1 0 0 0,1 1-1 0 0,-1 0 1 0 0,1 0 0 0 0,0 0-1 0 0,-1 0 1 0 0,1 0 0 0 0,0 0-1 0 0,0 1-60 0 0,-7 5 188 0 0,1 0-1 0 0,0 1 1 0 0,1 0-1 0 0,-2 2-187 0 0,5-5 78 0 0,0 0-1 0 0,0 1 1 0 0,1 0 0 0 0,0-1-1 0 0,0 1 1 0 0,1 0 0 0 0,-2 5-78 0 0,3-10 4 0 0,1 0-1 0 0,0 0 1 0 0,0 0-1 0 0,0 0 1 0 0,-1 0 0 0 0,1 0-1 0 0,0 0 1 0 0,0 0-1 0 0,0 0 1 0 0,1 0 0 0 0,-1 0-1 0 0,0 1-3 0 0,0-2-1 0 0,0 1 0 0 0,1-1 0 0 0,-1 0 0 0 0,0 1 0 0 0,0-1 0 0 0,1 1 0 0 0,-1-1 0 0 0,0 1 0 0 0,1-1 0 0 0,-1 0 0 0 0,0 1 0 0 0,1-1 0 0 0,-1 0 0 0 0,0 1 0 0 0,1-1 0 0 0,-1 0 0 0 0,1 0 0 0 0,0 1 1 0 0,0-1-4 0 0,1 1 0 0 0,-1-1 0 0 0,1 0 0 0 0,0 0 0 0 0,-1 0 0 0 0,1 0 0 0 0,0 0-1 0 0,-1 0 1 0 0,1 0 0 0 0,0 0 0 0 0,-1 0 0 0 0,1-1 0 0 0,-1 1 0 0 0,2-1 4 0 0,3-1-5 0 0,0-1 0 0 0,0 1-1 0 0,0-1 1 0 0,0-1 0 0 0,0 0 5 0 0,-2 2 6 0 0,-1 0 0 0 0,0-1 0 0 0,0 1 0 0 0,0-1 0 0 0,-1 0 0 0 0,1 0 0 0 0,0 0 0 0 0,-1 0 0 0 0,1-1-6 0 0,-2 1 10 0 0,0 1 0 0 0,0 0 0 0 0,0-1 0 0 0,0 1 0 0 0,-1-1 0 0 0,1 1 0 0 0,-1-1 0 0 0,1 1 0 0 0,-1-1 0 0 0,0 1 0 0 0,0-1 0 0 0,0 1 0 0 0,0-1 0 0 0,-1-2-10 0 0,0 2 14 0 0,0 0 0 0 0,1 0 0 0 0,-2-1-1 0 0,1 1 1 0 0,0 0 0 0 0,-1 0 0 0 0,1 0 0 0 0,-1 0 0 0 0,0 1 0 0 0,-2-4-14 0 0,4 6 1 0 0,-1-1 0 0 0,1 1 0 0 0,-1-1 0 0 0,0 1 0 0 0,1-1 0 0 0,-1 1 0 0 0,0 0 0 0 0,1-1 0 0 0,-1 1 0 0 0,0 0 0 0 0,0 0 0 0 0,1 0 0 0 0,-1-1 0 0 0,0 1 0 0 0,0 0 0 0 0,1 0-1 0 0,-1 0 1 0 0,0 0 0 0 0,0 0 0 0 0,0 0 0 0 0,1 0 0 0 0,-1 1 0 0 0,0-1 0 0 0,0 0 0 0 0,1 0 0 0 0,-1 0 0 0 0,0 1 0 0 0,1-1 0 0 0,-1 0 0 0 0,0 1 0 0 0,1-1 0 0 0,-1 1-1 0 0,-1 0-12 0 0,0 0 0 0 0,1 0-1 0 0,-1 0 1 0 0,0 1-1 0 0,1-1 1 0 0,-1 1 0 0 0,1-1-1 0 0,-1 1 1 0 0,1 0 0 0 0,-1 1 12 0 0,1-2-108 0 0,1 0 0 0 0,0 0 0 0 0,-1 0 0 0 0,1 0 1 0 0,0 0-1 0 0,0 0 0 0 0,0-1 0 0 0,0 1 0 0 0,0 0 0 0 0,0 0 1 0 0,0 0-1 0 0,0 0 0 0 0,0 0 0 0 0,0 0 0 0 0,1 0 1 0 0,-1 0-1 0 0,0 0 0 0 0,1 0 0 0 0,-1 0 0 0 0,1-1 1 0 0,-1 1-1 0 0,1 0 0 0 0,-1 0 0 0 0,1 0 0 0 0,-1-1 0 0 0,1 1 1 0 0,0 0-1 0 0,-1-1 0 0 0,1 1 0 0 0,0-1 0 0 0,0 1 1 0 0,0 0 107 0 0,4 2-998 0 0</inkml:trace>
-  <inkml:trace contextRef="#ctx0" brushRef="#br0" timeOffset="391.428">150 395 4209 0 0,'-1'-1'1019'0'0,"1"0"0"0"0,-1 0 0 0 0,1 0 0 0 0,-1 0 0 0 0,1 0-1 0 0,0 0 1 0 0,-1 0 0 0 0,1-1 0 0 0,0 1 0 0 0,0 0 0 0 0,0 0-1019 0 0,0-1 620 0 0,0-1 1 0 0,0 1-1 0 0,0 0 0 0 0,0 0 0 0 0,1-3-620 0 0,1-2-673 0 0,1 0 0 0 0,0 0 0 0 0,1-2 673 0 0,-1 1 1086 0 0,-1 5-1073 0 0,-1 1 0 0 0,1-1 0 0 0,-1 1 0 0 0,1-1 0 0 0,0 1 0 0 0,0-1 0 0 0,0 1 0 0 0,1 0 0 0 0,-1 0 0 0 0,0 0 0 0 0,1 0 0 0 0,-1 1 0 0 0,1-1 0 0 0,0 1 0 0 0,-1-1 0 0 0,1 1 0 0 0,0 0 0 0 0,0 0 0 0 0,0 0 0 0 0,2 0-13 0 0,-4 1 2 0 0,-1 0 0 0 0,1 0 0 0 0,-1 0 0 0 0,1 0 0 0 0,-1 0 0 0 0,1 0 0 0 0,-1 0 0 0 0,1 0 0 0 0,-1 0 0 0 0,1 0 0 0 0,-1 0 0 0 0,1 0-1 0 0,-1 0 1 0 0,0 1 0 0 0,1-1 0 0 0,-1 0 0 0 0,1 0 0 0 0,-1 1 0 0 0,0-1 0 0 0,1 0 0 0 0,-1 1 0 0 0,1-1 0 0 0,-1 0 0 0 0,0 1-2 0 0,1 0 4 0 0,-1-1 1 0 0,1 1-1 0 0,-1 0 0 0 0,0 0 1 0 0,1 0-1 0 0,-1 0 1 0 0,0-1-1 0 0,0 1 0 0 0,0 0 1 0 0,1 0-1 0 0,-1 0 0 0 0,0 1-4 0 0,0 1 9 0 0,-1 1-1 0 0,1 0 0 0 0,-1-1 1 0 0,0 1-1 0 0,1 0 1 0 0,-2-1-9 0 0,-2 8-842 0 0,0-1 0 0 0,-6 10 842 0 0,3-7-2247 0 0,6-10 1162 0 0</inkml:trace>
+  <inkml:trace contextRef="#ctx0" brushRef="#br0">88 398 6529 0 0,'1'-3'4628'0'0,"3"-6"-3493"0"0,-2 6-718 0 0,6-14 56 0 0,-6 13-376 0 0,0 0 0 0 0,0 0 1 0 0,0 0-1 0 0,-1-1 0 0 0,0 1 1 0 0,1-3-98 0 0,-2 7 74 0 0,0-1-1 0 0,0 1 1 0 0,0-1 0 0 0,1 0 0 0 0,-1 1 0 0 0,0-1 0 0 0,0 1 0 0 0,-1-1 0 0 0,1 1 0 0 0,0-1 0 0 0,0 0 0 0 0,0 1 0 0 0,0-1 0 0 0,0 1 0 0 0,-1-1-1 0 0,1 1 1 0 0,0-1 0 0 0,0 1 0 0 0,-1-1 0 0 0,1 1 0 0 0,0-1 0 0 0,-1 1 0 0 0,1-1 0 0 0,-1 1-74 0 0,1-1 60 0 0,-1 1-1 0 0,0 0 1 0 0,0-1 0 0 0,1 1-1 0 0,-1 0 1 0 0,0-1 0 0 0,0 1-1 0 0,0 0 1 0 0,0 0 0 0 0,1 0-1 0 0,-1 0 1 0 0,0 0 0 0 0,0 0-1 0 0,0 0 1 0 0,0 0-60 0 0,-1 0 61 0 0,-1 0-1 0 0,1 1 1 0 0,-1-1 0 0 0,1 1-1 0 0,-1 0 1 0 0,1 0 0 0 0,0 0-1 0 0,-1 0 1 0 0,1 0 0 0 0,0 0-1 0 0,0 1-60 0 0,-7 5 188 0 0,1 0-1 0 0,0 1 1 0 0,1 0-1 0 0,-2 2-187 0 0,5-5 78 0 0,0 0-1 0 0,0 1 1 0 0,1-1 0 0 0,0 0-1 0 0,0 1 1 0 0,1 0 0 0 0,-2 5-78 0 0,3-10 4 0 0,1 0-1 0 0,0 0 1 0 0,0 0-1 0 0,0 0 1 0 0,-1 0 0 0 0,1 0-1 0 0,0 0 1 0 0,0 0-1 0 0,0 0 1 0 0,1 0 0 0 0,-1 0-1 0 0,0 1-3 0 0,0-2-1 0 0,0 1 0 0 0,1-1 0 0 0,-1 0 0 0 0,0 1 0 0 0,0-1 0 0 0,1 1 0 0 0,-1-1 0 0 0,0 1 0 0 0,1-1 0 0 0,-1 0 0 0 0,0 1 0 0 0,1-1 0 0 0,-1 0 0 0 0,0 1 0 0 0,1-1 0 0 0,-1 0 0 0 0,1 0 0 0 0,0 1 1 0 0,0-1-4 0 0,1 1 0 0 0,-1-1 0 0 0,1 0 0 0 0,0 0 0 0 0,-1 0 0 0 0,1 0 0 0 0,0 0-1 0 0,-1 0 1 0 0,1 0 0 0 0,0 0 0 0 0,-1 0 0 0 0,1-1 0 0 0,-1 1 0 0 0,2-1 4 0 0,3-1-5 0 0,0-1 0 0 0,0 1-1 0 0,0-1 1 0 0,0-1 0 0 0,0 0 5 0 0,-2 2 6 0 0,-1 0 0 0 0,0-1 0 0 0,0 1 0 0 0,0-1 0 0 0,-1 0 0 0 0,1 0 0 0 0,0 0 0 0 0,-1 0 0 0 0,1-1-6 0 0,-2 2 10 0 0,0 0 0 0 0,0 0 0 0 0,0-1 0 0 0,0 1 0 0 0,-1-1 0 0 0,1 1 0 0 0,-1-1 0 0 0,1 1 0 0 0,-1-1 0 0 0,0 1 0 0 0,0-1 0 0 0,0 1 0 0 0,0-1 0 0 0,-1-2-10 0 0,0 2 14 0 0,0 0 0 0 0,1 0 0 0 0,-2-1-1 0 0,1 1 1 0 0,0 0 0 0 0,-1 0 0 0 0,1 0 0 0 0,-1 0 0 0 0,0 1 0 0 0,-2-4-14 0 0,4 6 1 0 0,-1-1 0 0 0,1 1 0 0 0,-1-1 0 0 0,0 1 0 0 0,1-1 0 0 0,-1 1 0 0 0,0 0 0 0 0,1-1 0 0 0,-1 1 0 0 0,0 0 0 0 0,0 0 0 0 0,1 0 0 0 0,-1-1 0 0 0,0 1 0 0 0,0 0 0 0 0,1 0-1 0 0,-1 0 1 0 0,0 0 0 0 0,0 0 0 0 0,0 0 0 0 0,1 0 0 0 0,-1 1 0 0 0,0-1 0 0 0,0 0 0 0 0,1 0 0 0 0,-1 0 0 0 0,0 1 0 0 0,1-1 0 0 0,-1 0 0 0 0,0 1 0 0 0,1-1 0 0 0,-1 1-1 0 0,-1 0-12 0 0,0 0 0 0 0,1 0-1 0 0,-1 0 1 0 0,0 1-1 0 0,1-1 1 0 0,-1 1 0 0 0,1-1-1 0 0,-1 1 1 0 0,1 0 0 0 0,-1 1 12 0 0,1-2-108 0 0,1 0 0 0 0,0 0 0 0 0,-1 0 0 0 0,1 0 1 0 0,0 0-1 0 0,0 0 0 0 0,0-1 0 0 0,0 1 0 0 0,0 0 0 0 0,0 0 1 0 0,0 0-1 0 0,0 0 0 0 0,0 0 0 0 0,0 0 0 0 0,1 0 1 0 0,-1 0-1 0 0,0 0 0 0 0,1 0 0 0 0,-1 0 0 0 0,1-1 1 0 0,-1 1-1 0 0,1 0 0 0 0,-1 0 0 0 0,1 0 0 0 0,-1-1 0 0 0,1 1 1 0 0,0 0-1 0 0,-1-1 0 0 0,1 1 0 0 0,0-1 0 0 0,0 1 1 0 0,0 0 107 0 0,4 2-998 0 0</inkml:trace>
+  <inkml:trace contextRef="#ctx0" brushRef="#br0" timeOffset="391.4279">150 394 4209 0 0,'-1'-1'1019'0'0,"1"0"0"0"0,-1 0 0 0 0,1 0 0 0 0,-1 0 0 0 0,1 1-1 0 0,0-1 1 0 0,-1 0 0 0 0,1-1 0 0 0,0 1 0 0 0,0 0 0 0 0,0 0-1019 0 0,0-1 620 0 0,0-1 1 0 0,0 1-1 0 0,0 0 0 0 0,0 0 0 0 0,1-3-620 0 0,1-2-673 0 0,1 0 0 0 0,0 0 0 0 0,1-2 673 0 0,-1 1 1086 0 0,-1 5-1073 0 0,-1 1 0 0 0,1-1 0 0 0,-1 1 0 0 0,1-1 0 0 0,0 1 0 0 0,0-1 0 0 0,0 1 0 0 0,1 0 0 0 0,-1 0 0 0 0,0 0 0 0 0,1 0 0 0 0,-1 1 0 0 0,1-1 0 0 0,0 1 0 0 0,-1-1 0 0 0,1 1 0 0 0,0 0 0 0 0,0 0 0 0 0,0 0 0 0 0,2 0-13 0 0,-4 1 2 0 0,-1 0 0 0 0,1 0 0 0 0,-1 0 0 0 0,1 0 0 0 0,-1 0 0 0 0,1 0 0 0 0,-1 0 0 0 0,1 0 0 0 0,-1 0 0 0 0,1 0 0 0 0,-1 0 0 0 0,1 0-1 0 0,-1 0 1 0 0,0 1 0 0 0,1-1 0 0 0,-1 0 0 0 0,1 0 0 0 0,-1 1 0 0 0,0-1 0 0 0,1 0 0 0 0,-1 1 0 0 0,1-1 0 0 0,-1 0 0 0 0,0 1-2 0 0,1 0 4 0 0,-1-1 1 0 0,1 1-1 0 0,-1 0 0 0 0,0 0 1 0 0,1 0-1 0 0,-1 0 1 0 0,0-1-1 0 0,0 1 0 0 0,0 0 1 0 0,1 0-1 0 0,-1 0 0 0 0,0 1-4 0 0,0 1 9 0 0,-1 1-1 0 0,1 0 0 0 0,-1-1 1 0 0,0 1-1 0 0,1 0 1 0 0,-2-1-9 0 0,-2 8-842 0 0,0-1 0 0 0,-6 10 842 0 0,3-7-2247 0 0,6-10 1162 0 0</inkml:trace>
   <inkml:trace contextRef="#ctx0" brushRef="#br0" timeOffset="819.218">425 196 5305 0 0,'0'-3'915'0'0,"0"1"0"0"0,0 0 0 0 0,0-1 0 0 0,0 1 0 0 0,-1 0 0 0 0,1-1 0 0 0,-1 0-915 0 0,1 3 77 0 0,-1-1 0 0 0,1 1 0 0 0,0 0 0 0 0,0-1 0 0 0,0 1 1 0 0,-1 0-1 0 0,1-1 0 0 0,0 1 0 0 0,0 0 0 0 0,-1 0 0 0 0,1-1 1 0 0,0 1-1 0 0,0 0 0 0 0,-1 0 0 0 0,1-1 0 0 0,0 1 0 0 0,-1 0 0 0 0,1 0 1 0 0,0 0-1 0 0,-1 0-77 0 0,1 0 102 0 0,-1 0-1 0 0,0 0 1 0 0,1 0 0 0 0,-1 0-1 0 0,1 0 1 0 0,-1 0 0 0 0,0 0 0 0 0,1 0-1 0 0,-1 0 1 0 0,1 0 0 0 0,-1 1 0 0 0,0-1-1 0 0,1 0 1 0 0,-1 0 0 0 0,1 1 0 0 0,-1-1-102 0 0,-4 3 191 0 0,1 0 0 0 0,0 0 0 0 0,0 1 0 0 0,0-1 0 0 0,1 1 0 0 0,-2 1-191 0 0,-19 27 751 0 0,11-15-259 0 0,5-5-131 0 0,0 0-1 0 0,1 0 0 0 0,0 1 1 0 0,1 0-1 0 0,0 0 0 0 0,0 4-360 0 0,5-16 21 0 0,1 1 0 0 0,-1 0 0 0 0,1-1 0 0 0,-1 1-1 0 0,1 0 1 0 0,0 0 0 0 0,0-1 0 0 0,0 1 0 0 0,0 0 0 0 0,0 0 0 0 0,0 0 0 0 0,0-1-1 0 0,1 1-20 0 0,-1-1-3 0 0,0 0-1 0 0,1 0 0 0 0,-1-1 1 0 0,1 1-1 0 0,-1 0 0 0 0,1 0 0 0 0,-1-1 1 0 0,1 1-1 0 0,-1-1 0 0 0,1 1 0 0 0,-1 0 1 0 0,1-1-1 0 0,0 1 0 0 0,-1-1 1 0 0,1 1-1 0 0,0-1 0 0 0,-1 0 0 0 0,1 1 1 0 0,0-1-1 0 0,0 0 0 0 0,-1 1 0 0 0,1-1 1 0 0,0 0-1 0 0,0 0 0 0 0,0 0 1 0 0,0 0-1 0 0,0 0 4 0 0,3 1-193 0 0,0-1 0 0 0,0 0 0 0 0,0-1 0 0 0,0 1 0 0 0,0-1 0 0 0,0 1 1 0 0,0-1-1 0 0,0-1 193 0 0,8-2-2137 0 0,-1 0 1 0 0,1-1 2136 0 0,-6 2-739 0 0,4-1-1251 0 0</inkml:trace>
   <inkml:trace contextRef="#ctx0" brushRef="#br0" timeOffset="1178.459">540 135 7082 0 0,'-9'12'6341'0'0,"-7"12"-6341"0"0,5-3 561 0 0,0 1 0 0 0,1 0 0 0 0,1 3-561 0 0,7-21 29 0 0,-9 29 150 0 0,10-30-179 0 0,1 1 0 0 0,-1-1 0 0 0,0 0 0 0 0,1 1 0 0 0,0-1 0 0 0,0 1 0 0 0,0-1 0 0 0,1 3 0 0 0,-1-5-35 0 0,0 0 0 0 0,0 0 0 0 0,1 0-1 0 0,-1 0 1 0 0,0-1 0 0 0,1 1 0 0 0,-1 0 0 0 0,1 0 0 0 0,-1 0 0 0 0,1-1 0 0 0,-1 1 0 0 0,1 0-1 0 0,0-1 1 0 0,-1 1 0 0 0,1-1 0 0 0,0 1 0 0 0,0-1 0 0 0,-1 1 0 0 0,1-1 0 0 0,0 1-1 0 0,0-1 1 0 0,0 0 0 0 0,-1 1 0 0 0,1-1 0 0 0,0 0 0 0 0,0 0 0 0 0,0 1 0 0 0,0-1 0 0 0,0 0-1 0 0,0 0 1 0 0,0 0 35 0 0,2 0-536 0 0,0 0-1 0 0,0-1 0 0 0,0 1 0 0 0,0 0 1 0 0,1-1-1 0 0,-1 0 0 0 0,0 0 0 0 0,1 0 537 0 0,2-1-1185 0 0</inkml:trace>
   <inkml:trace contextRef="#ctx0" brushRef="#br0" timeOffset="1527.552">554 334 5873 0 0,'-1'0'2761'0'0,"1"-2"-1769"0"0,1 1-608 0 0,0-1 0 0 0,1 0-16 0 0,-1-2-8 0 0,1 1-32 0 0,0-3-23 0 0,0 2-201 0 0,1-1-24 0 0,0-1-56 0 0,0 0-80 0 0,-1-1-1297 0 0,1 1 1169 0 0,-2-1-576 0 0,1 2-552 0 0</inkml:trace>
   <inkml:trace contextRef="#ctx0" brushRef="#br0" timeOffset="1836.129">604 192 9170 0 0,'-1'-1'3665'0'0,"-1"1"-2609"0"0,0-1-808 0 0,0 1 16 0 0,0 0-136 0 0,2 0-240 0 0,0 1-448 0 0,0 0 456 0 0,1-1-312 0 0,1 2-160 0 0</inkml:trace>
-  <inkml:trace contextRef="#ctx0" brushRef="#br0" timeOffset="2158.99">693 265 3121 0 0,'0'-2'1100'0'0,"0"-1"1"0"0,-1 1-1 0 0,1 0 0 0 0,0 0 1 0 0,-1-1-1 0 0,1 1 1 0 0,-1 0-1 0 0,0-2-1100 0 0,0 4 70 0 0,1-1 1 0 0,0 1-1 0 0,0 0 0 0 0,0-1 0 0 0,-1 1 0 0 0,1 0 1 0 0,0-1-1 0 0,-1 1 0 0 0,1 0 0 0 0,0-1 1 0 0,0 1-1 0 0,-1 0 0 0 0,1 0 0 0 0,-1-1 0 0 0,1 1 1 0 0,0 0-1 0 0,-1 0 0 0 0,1 0 0 0 0,-1-1-70 0 0,1 1 46 0 0,-1 0 1 0 0,0 0-1 0 0,1 0 0 0 0,-1 0 0 0 0,1 0 0 0 0,-1 1 1 0 0,0-1-1 0 0,1 0 0 0 0,-1 0 0 0 0,1 0 0 0 0,-1 1 1 0 0,1-1-1 0 0,-1 0 0 0 0,0 0 0 0 0,1 1 0 0 0,-1-1 0 0 0,1 0 1 0 0,-1 1-47 0 0,-7 5 605 0 0,1 1 1 0 0,-1 0-1 0 0,1 1 1 0 0,1-1-1 0 0,-1 1 0 0 0,1 1 1 0 0,1-1-1 0 0,-2 4-605 0 0,6-11 60 0 0,0 1-1 0 0,0-1 0 0 0,1 1 0 0 0,-1 0 1 0 0,0 0-1 0 0,1-1 0 0 0,0 1 1 0 0,-1 0-1 0 0,1 0 0 0 0,0-1 0 0 0,0 1 1 0 0,0 0-1 0 0,0 0-59 0 0,0-1-12 0 0,0-1 1 0 0,0 1-1 0 0,0 0 1 0 0,1-1 0 0 0,-1 1-1 0 0,0-1 1 0 0,1 1-1 0 0,-1 0 1 0 0,0-1-1 0 0,1 1 1 0 0,-1-1-1 0 0,0 1 1 0 0,1-1-1 0 0,-1 1 1 0 0,1-1 0 0 0,-1 1-1 0 0,1-1 1 0 0,-1 0-1 0 0,1 1 1 0 0,0-1-1 0 0,-1 0 1 0 0,1 1-1 0 0,-1-1 1 0 0,1 0-1 0 0,0 0 1 0 0,-1 1-1 0 0,1-1 1 0 0,0 0 0 0 0,-1 0-1 0 0,1 0 1 0 0,0 0-1 0 0,-1 0 1 0 0,1 0-1 0 0,0 0 1 0 0,0 0 11 0 0,2 0-461 0 0,0-1 0 0 0,0 1 1 0 0,1-1-1 0 0,-1 1 0 0 0,0-1 1 0 0,0 0-1 0 0,0-1 0 0 0,0 1 1 0 0,2-1 460 0 0,4-4-1834 0 0</inkml:trace>
-  <inkml:trace contextRef="#ctx0" brushRef="#br0" timeOffset="2468.423">824 106 6193 0 0,'-4'4'5737'0'0,"-1"7"-3636"0"0,2-3-1141 0 0,-27 48 1494 0 0,17-34-2051 0 0,1 1 1 0 0,1 0 0 0 0,-4 14-404 0 0,13-30-523 0 0,0-1 1 0 0,1 1-1 0 0,0 0 523 0 0,0-5-363 0 0,1 0-1 0 0,0 0 1 0 0,0 0 0 0 0,0 1-1 0 0,0-1 1 0 0,0 0-1 0 0,0 0 1 0 0,1 0 0 0 0,-1 0-1 0 0,1 0 1 0 0,0 2 363 0 0,1 0-1873 0 0</inkml:trace>
-  <inkml:trace contextRef="#ctx0" brushRef="#br0" timeOffset="2777.287">917 127 8666 0 0,'0'-18'5668'0'0,"0"15"-5524"0"0,0 0-1 0 0,1 0 0 0 0,0 0 1 0 0,-1 0-1 0 0,1 0 1 0 0,0 0-1 0 0,2-2-143 0 0,-1 2 158 0 0,-3 6-65 0 0,-2 8-71 0 0,-8 8-147 0 0,-1-1 0 0 0,-1 0 0 0 0,0 0 0 0 0,-3 1 125 0 0,-63 64 371 0 0,44-48 226 0 0,34-33-556 0 0,0-1-2 0 0,0 0 0 0 0,1-1-1 0 0,-1 1 1 0 0,0 0-1 0 0,0 0 1 0 0,1-1 0 0 0,-1 1-1 0 0,0 0 1 0 0,0-1 0 0 0,0 1-1 0 0,0-1 1 0 0,0 1-1 0 0,0-1 1 0 0,0 1 0 0 0,-1-1-39 0 0,2 0 4 0 0,0 0 1 0 0,-1 0 0 0 0,1 0 0 0 0,0 0-1 0 0,0-1 1 0 0,0 1 0 0 0,0 0 0 0 0,0 0 0 0 0,0 0-1 0 0,0 0 1 0 0,0-1 0 0 0,0 1 0 0 0,0 0-1 0 0,0 0 1 0 0,0 0 0 0 0,0 0 0 0 0,0-1 0 0 0,0 1-1 0 0,0 0 1 0 0,0 0 0 0 0,0 0 0 0 0,0 0-1 0 0,0-1 1 0 0,0 1 0 0 0,0 0 0 0 0,0 0 0 0 0,0 0-1 0 0,0 0 1 0 0,0-1 0 0 0,0 1 0 0 0,0 0-1 0 0,0 0 1 0 0,0 0 0 0 0,0 0 0 0 0,1 0-5 0 0,2-7 28 0 0,-3 7-25 0 0,14-22-18 0 0,-12 20 25 0 0,0 0 0 0 0,0-1 0 0 0,0 1 0 0 0,0 0 0 0 0,0 1 0 0 0,0-1 1 0 0,1 0-1 0 0,-1 0-10 0 0,-2 2 18 0 0,0 0 0 0 0,1 0 1 0 0,-1 0-1 0 0,0 0 0 0 0,0 0 1 0 0,0 0-1 0 0,1 0 0 0 0,-1 0 1 0 0,0-1-1 0 0,0 1 0 0 0,1 0 1 0 0,-1 0-1 0 0,0 0 0 0 0,0 0 0 0 0,0 0 1 0 0,1 0-1 0 0,-1 0 0 0 0,0 0 1 0 0,0 0-1 0 0,0 0 0 0 0,1 1 1 0 0,-1-1-1 0 0,0 0 0 0 0,0 0 1 0 0,1 0-1 0 0,-1 0 0 0 0,0 0 1 0 0,0 0-1 0 0,0 0 0 0 0,0 0 1 0 0,1 1-1 0 0,-1-1 0 0 0,0 0 1 0 0,0 0-19 0 0,1 1 57 0 0,-1-1 1 0 0,0 1-1 0 0,1 0 0 0 0,-1 0 1 0 0,0-1-1 0 0,0 1 1 0 0,1 0-1 0 0,-1 0 1 0 0,0-1-1 0 0,0 1 0 0 0,0 0-57 0 0,0 2 266 0 0,0 1 0 0 0,0-1 0 0 0,0 0-1 0 0,-1 4-265 0 0,0-2 107 0 0,0-1 72 0 0,0 1-1 0 0,0-1 0 0 0,1 0 0 0 0,0 1 1 0 0,0 0-179 0 0,0-4 18 0 0,0 0 0 0 0,0-1 1 0 0,0 1-1 0 0,0 0 0 0 0,0 0 1 0 0,0-1-1 0 0,0 1 0 0 0,0 0 1 0 0,1-1-1 0 0,-1 1 0 0 0,0 0 1 0 0,0-1-1 0 0,1 1 0 0 0,-1-1 1 0 0,1 1-1 0 0,-1 0 0 0 0,0-1 1 0 0,1 1-1 0 0,-1-1 0 0 0,1 1 1 0 0,-1-1-1 0 0,1 1 0 0 0,0-1 1 0 0,-1 1-1 0 0,1-1 0 0 0,-1 0 0 0 0,1 1 1 0 0,0-1-1 0 0,-1 0 0 0 0,1 0 1 0 0,0 1-1 0 0,-1-1 0 0 0,2 0-18 0 0,1 0-90 0 0,-1 1 0 0 0,1-1-1 0 0,0 0 1 0 0,0 0-1 0 0,-1 0 1 0 0,1 0-1 0 0,0 0 1 0 0,0-1-1 0 0,0 1 1 0 0,-1-1-1 0 0,1 0 1 0 0,0 0 90 0 0,1 0-582 0 0,-2 0-253 0 0,1 0 1 0 0,0 0 0 0 0,0 0-1 0 0,-1 0 1 0 0,1-1 0 0 0,-1 1-1 0 0,3-3 835 0 0,0-1-1942 0 0</inkml:trace>
-  <inkml:trace contextRef="#ctx0" brushRef="#br0" timeOffset="3812.149">1206 168 6801 0 0,'4'-16'1891'0'0,"1"-1"0"0"0,2 1 0 0 0,-1 0-1 0 0,5-6-1890 0 0,-35 61 3090 0 0,-11 12-3090 0 0,5-8 521 0 0,1 5-521 0 0,26-44 33 0 0,0 2 33 0 0,0-1-1 0 0,0 1 1 0 0,-2 5-66 0 0,5-10 2 0 0,-1 0 0 0 0,1 0 1 0 0,0 0-1 0 0,-1 0 0 0 0,1 1 1 0 0,0-1-1 0 0,0 0 0 0 0,0 0 1 0 0,0 1-1 0 0,0-1 0 0 0,0 0 1 0 0,0 0-1 0 0,0 1 0 0 0,0-1 1 0 0,1 0-1 0 0,-1 0 0 0 0,0 0 1 0 0,1 1-1 0 0,-1-1 0 0 0,1 0 1 0 0,-1 0-1 0 0,1 0-2 0 0,0 0-39 0 0,0 0-1 0 0,0-1 1 0 0,0 1 0 0 0,-1 0 0 0 0,1-1 0 0 0,0 1-1 0 0,0-1 1 0 0,0 1 0 0 0,0-1 0 0 0,0 1-1 0 0,0-1 1 0 0,0 0 0 0 0,1 1 0 0 0,-1-1-1 0 0,0 0 1 0 0,0 0 0 0 0,0 0 0 0 0,0 0 0 0 0,0 0-1 0 0,0 0 1 0 0,0 0 0 0 0,1-1 39 0 0,4 0-1146 0 0,-1 0 0 0 0,1 0 1 0 0,4-3 1145 0 0,-7 3-684 0 0,5-2-849 0 0,0 0-572 0 0</inkml:trace>
-  <inkml:trace contextRef="#ctx0" brushRef="#br0" timeOffset="4117.92">1266 296 9082 0 0,'-1'0'3905'0'0,"0"-3"-2481"0"0,-1 1-912 0 0,1-2 112 0 0,0 1-104 0 0,4 0-63 0 0,-1 1-65 0 0,-1-2-200 0 0,-1 0-48 0 0,2 1-96 0 0,0-2-80 0 0,1 1-832 0 0,-2-1-905 0 0,2 2 1425 0 0,-2-3-928 0 0,2 1-593 0 0</inkml:trace>
-  <inkml:trace contextRef="#ctx0" brushRef="#br0" timeOffset="4425.021">1301 167 10194 0 0,'-5'0'4577'0'0,"3"0"-3161"0"0,-1 0-1039 0 0,1 1-65 0 0,2-1-56 0 0,1 2-24 0 0,-1-1-40 0 0,1 2-112 0 0,1 0-48 0 0,0 0-104 0 0,-1 0-760 0 0,1 1-625 0 0,0-1 1153 0 0,2 1-792 0 0,0 1-752 0 0</inkml:trace>
-  <inkml:trace contextRef="#ctx0" brushRef="#br0" timeOffset="4731.636">1333 291 6825 0 0,'-4'6'6023'0'0,"3"-4"-4902"0"0,3-5-221 0 0,6-12-434 0 0,-3 3-403 0 0,1 0 0 0 0,7-9-63 0 0,-11 19-4 0 0,0 0 1 0 0,0 0 0 0 0,0 0 0 0 0,0 1 0 0 0,1-1-1 0 0,-1 1 1 0 0,0-1 0 0 0,1 1 0 0 0,0 0 0 0 0,-1 0-1 0 0,1 0 1 0 0,-1 0 0 0 0,1 0 0 0 0,0 1 0 0 0,0-1-1 0 0,-1 1 1 0 0,1 0 0 0 0,0 0 0 0 0,0 0 0 0 0,2 0 3 0 0,-5 0 1 0 0,1 0 0 0 0,0 1 0 0 0,0-1 1 0 0,-1 0-1 0 0,1 0 0 0 0,0 1 0 0 0,-1-1 1 0 0,1 0-1 0 0,0 1 0 0 0,-1-1 0 0 0,1 1 0 0 0,-1-1 1 0 0,1 1-1 0 0,-1-1 0 0 0,1 1 0 0 0,-1-1 1 0 0,1 1-1 0 0,-1 0 0 0 0,1-1 0 0 0,-1 1 1 0 0,0-1-1 0 0,1 1 0 0 0,-1 0 0 0 0,0-1 1 0 0,0 1-1 0 0,0 0 0 0 0,1 0 0 0 0,-1-1 1 0 0,0 1-1 0 0,0 0-1 0 0,0 1 6 0 0,0 0 1 0 0,0-1 0 0 0,0 1-1 0 0,0 0 1 0 0,-1-1 0 0 0,1 1 0 0 0,0-1-1 0 0,-1 1 1 0 0,1 0 0 0 0,-1-1-1 0 0,0 1 1 0 0,1-1 0 0 0,-2 1-7 0 0,-25 35-1665 0 0,27-36 1028 0 0,-1-1-275 0 0</inkml:trace>
-  <inkml:trace contextRef="#ctx0" brushRef="#br0" timeOffset="5055.286">1597 99 4281 0 0,'2'-7'3378'0'0,"-1"3"2240"0"0,-4 9-3462 0 0,-26 52 817 0 0,12-27-2664 0 0,3 1 1 0 0,-6 16-310 0 0,19-44-116 0 0,0 0 0 0 0,1 0 0 0 0,-1 0 0 0 0,1 0 0 0 0,-1-1 0 0 0,1 4 116 0 0,0-6-68 0 0,0 1 1 0 0,0-1-1 0 0,0 0 0 0 0,0 1 0 0 0,0-1 1 0 0,0 0-1 0 0,0 1 0 0 0,0-1 0 0 0,0 0 1 0 0,0 1-1 0 0,0-1 0 0 0,1 1 1 0 0,-1-1-1 0 0,0 0 0 0 0,0 1 0 0 0,0-1 1 0 0,0 0-1 0 0,1 1 0 0 0,-1-1 0 0 0,0 0 1 0 0,0 0-1 0 0,1 1 0 0 0,-1-1 1 0 0,0 0-1 0 0,1 0 0 0 0,-1 1 0 0 0,0-1 1 0 0,0 0-1 0 0,1 0 0 0 0,-1 0 1 0 0,0 0-1 0 0,1 1 0 0 0,-1-1 0 0 0,1 0 1 0 0,-1 0-1 0 0,0 0 0 0 0,1 0 0 0 0,-1 0 1 0 0,0 0-1 0 0,1 0 0 0 0,-1 0 1 0 0,0 0-1 0 0,1 0 0 0 0,-1 0 0 0 0,1 0 1 0 0,-1 0-1 0 0,0 0 0 0 0,1-1 0 0 0,-1 1 1 0 0,0 0-1 0 0,1 0 0 0 0,-1 0 1 0 0,0 0-1 0 0,1-1 0 0 0,-1 1 0 0 0,0 0 68 0 0,6-4-1069 0 0</inkml:trace>
-  <inkml:trace contextRef="#ctx0" brushRef="#br0" timeOffset="5371.396">1704 91 5737 0 0,'7'-11'5789'0'0,"-7"11"-5620"0"0,0-1 0 0 0,0 1-1 0 0,1-1 1 0 0,-1 1 0 0 0,0 0 0 0 0,1-1-1 0 0,-1 1 1 0 0,0 0 0 0 0,1-1-1 0 0,-1 1 1 0 0,0 0 0 0 0,1-1 0 0 0,-1 1-1 0 0,1 0 1 0 0,-1 0 0 0 0,1 0-1 0 0,-1 0 1 0 0,0-1 0 0 0,1 1-1 0 0,-1 0 1 0 0,1 0 0 0 0,-1 0 0 0 0,1 0-1 0 0,-1 0-168 0 0,-4 9 1445 0 0,-9 9-1396 0 0,-1-1 0 0 0,0-1 0 0 0,-1 0 0 0 0,-1-1 0 0 0,-1 0 0 0 0,0-2 0 0 0,0 0 0 0 0,-18 10-49 0 0,28-20-28 0 0,7-3 26 0 0,0-1 1 0 0,0 1-1 0 0,0 0 0 0 0,0 0 1 0 0,0 0-1 0 0,0 0 0 0 0,0 0 1 0 0,0 0-1 0 0,0 0 0 0 0,0 0 1 0 0,0 0-1 0 0,0 0 0 0 0,0 0 1 0 0,0 0-1 0 0,0 0 0 0 0,0-1 0 0 0,0 1 1 0 0,0 0-1 0 0,0 0 0 0 0,0 0 1 0 0,0 0-1 0 0,0 0 0 0 0,0 0 1 0 0,0 0-1 0 0,0 0 0 0 0,0 0 1 0 0,0 0-1 0 0,0 0 0 0 0,0-1 1 0 0,0 1-1 0 0,0 0 0 0 0,0 0 1 0 0,0 0-1 0 0,0 0 0 0 0,0 0 1 0 0,0 0-1 0 0,0 0 0 0 0,0 0 1 0 0,0 0-1 0 0,1 0 0 0 0,-1 0 1 0 0,0 0 1 0 0,9-11-104 0 0,-8 10 107 0 0,6-5-27 0 0,1 0 0 0 0,6-5 24 0 0,-12 10 60 0 0,0 0 1 0 0,1 0-1 0 0,-1 0 0 0 0,0 0 1 0 0,0 0-1 0 0,1 0 0 0 0,-1 0 1 0 0,1 1-1 0 0,-1-1 0 0 0,1 1 1 0 0,-1 0-1 0 0,1 0 0 0 0,0 0-60 0 0,-3 0 35 0 0,1 0 0 0 0,-1 0-1 0 0,0 0 1 0 0,1 0 0 0 0,-1 0-1 0 0,0 1 1 0 0,1-1 0 0 0,-1 0 0 0 0,0 0-1 0 0,1 0 1 0 0,-1 1 0 0 0,0-1-1 0 0,0 0 1 0 0,1 0 0 0 0,-1 1 0 0 0,0-1-1 0 0,0 0 1 0 0,1 1 0 0 0,-1-1 0 0 0,0 0-1 0 0,0 1 1 0 0,0-1 0 0 0,0 0-1 0 0,0 1 1 0 0,1-1 0 0 0,-1 0 0 0 0,0 1-1 0 0,0-1 1 0 0,0 1 0 0 0,0-1-1 0 0,0 0 1 0 0,0 1 0 0 0,0-1 0 0 0,0 0-1 0 0,0 1-34 0 0,-3 14 586 0 0,3-12-496 0 0,-2 4 55 0 0,2-3-87 0 0,-1 0 0 0 0,0 0 1 0 0,1 0-1 0 0,0 0 1 0 0,-1 0-1 0 0,2 1-58 0 0,-1-4 1 0 0,0 1 0 0 0,0-1 0 0 0,0 0 0 0 0,1 0 0 0 0,-1 0 0 0 0,1 0 0 0 0,-1 0 0 0 0,0 0 0 0 0,1 0 0 0 0,0 0-1 0 0,-1 0 1 0 0,1 0 0 0 0,0-1 0 0 0,-1 1 0 0 0,1 0 0 0 0,0 0 0 0 0,0-1 0 0 0,0 1 0 0 0,-1 0 0 0 0,1-1 0 0 0,0 1 0 0 0,0 0 0 0 0,0-1 0 0 0,0 0 0 0 0,1 1-1 0 0,1 0-369 0 0,0 0 1 0 0,-1-1-1 0 0,1 1 1 0 0,0-1-1 0 0,-1 0 1 0 0,1 0-1 0 0,0 0 1 0 0,-1 0-1 0 0,1 0 0 0 0,0-1 1 0 0,-1 1-1 0 0,1-1 1 0 0,0 0-1 0 0,0 0 369 0 0,3-1-1796 0 0</inkml:trace>
-  <inkml:trace contextRef="#ctx0" brushRef="#br0" timeOffset="8233.932">1979 115 2953 0 0,'1'-2'1247'0'0,"2"-6"1220"0"0,-3 8-2320 0 0,0 0 1 0 0,0-1 0 0 0,0 1-1 0 0,1 0 1 0 0,-1 0-1 0 0,0-1 1 0 0,0 1 0 0 0,0 0-1 0 0,1 0 1 0 0,-1 0 0 0 0,0-1-1 0 0,0 1 1 0 0,1 0-1 0 0,-1 0 1 0 0,0 0 0 0 0,0 0-1 0 0,1 0 1 0 0,-1-1 0 0 0,0 1-1 0 0,1 0 1 0 0,-1 0 0 0 0,0 0-1 0 0,0 0-147 0 0,1 1 395 0 0,-1 1 0 0 0,0-1 1 0 0,0 0-1 0 0,0 0 0 0 0,0 0 0 0 0,0 1 0 0 0,0 0-395 0 0,-3 12 427 0 0,-1 0 0 0 0,-1 0 0 0 0,0 0 0 0 0,-1-1 0 0 0,-1 2-427 0 0,1-5 499 0 0,1-1 0 0 0,-6 7-499 0 0,11-16 14 0 0,0 0 0 0 0,0 0 0 0 0,0 1 0 0 0,0-1 0 0 0,0 0 0 0 0,0 0 0 0 0,0 0 0 0 0,0 0 0 0 0,0 0 0 0 0,-1 0 0 0 0,1 1 0 0 0,0-1 0 0 0,0 0 0 0 0,0 0 0 0 0,0 0 0 0 0,0 0 0 0 0,0 0 0 0 0,0 0 0 0 0,-1 0 0 0 0,1 0 0 0 0,0 0 0 0 0,0 0 0 0 0,0 0 0 0 0,0 0 0 0 0,0 0 0 0 0,0 0 0 0 0,-1 0 0 0 0,1 0 0 0 0,0 0 0 0 0,0 0 0 0 0,0 0 0 0 0,0 0 0 0 0,0 0 0 0 0,-1 0-14 0 0,0-4 267 0 0,1-7-95 0 0,1 0-148 0 0,1-1 0 0 0,1 1 0 0 0,0-1 0 0 0,1 1 0 0 0,2-3-24 0 0,1-9 0 0 0,-4 16-7 0 0,2-10-23 0 0,8-14 30 0 0,-11 27-7 0 0,0-1 0 0 0,1 1-1 0 0,-1 0 1 0 0,1 0-1 0 0,0 0 1 0 0,0 0 0 0 0,1 0-1 0 0,-1 1 1 0 0,1-1 7 0 0,1 1-9 0 0,-1-1 0 0 0,1 1 0 0 0,-1 1 0 0 0,1-1 0 0 0,0 1 1 0 0,0 0-1 0 0,0 0 0 0 0,1 0 9 0 0,-4 1 3 0 0,1 1 0 0 0,-1-1 0 0 0,1 1-1 0 0,-1-1 1 0 0,1 1 0 0 0,-1 0 0 0 0,1 0 0 0 0,-1 0 0 0 0,1 0 0 0 0,-1 1 0 0 0,1-1 0 0 0,-1 1 0 0 0,1-1 0 0 0,-1 1 0 0 0,1 0-1 0 0,-1 0 1 0 0,0 0 0 0 0,1 0-3 0 0,-2 0 10 0 0,0 0 0 0 0,0 0 0 0 0,-1 0 0 0 0,1 0 0 0 0,0 0 0 0 0,0 0 0 0 0,0 0-1 0 0,-1 0 1 0 0,1 0 0 0 0,-1 0 0 0 0,1 0 0 0 0,-1 0 0 0 0,1 0 0 0 0,-1 1 0 0 0,1-1 0 0 0,-1 0-1 0 0,0 0 1 0 0,0 0 0 0 0,0 1 0 0 0,0-1 0 0 0,0 0 0 0 0,0 0 0 0 0,0 1 0 0 0,0-1 0 0 0,0 1-10 0 0,-1 4 45 0 0,-1-1 0 0 0,1 0-1 0 0,-1 1 1 0 0,1-1 0 0 0,-2 1-45 0 0,-1 4 76 0 0,-1-1-1 0 0,-1 0 0 0 0,0 0 0 0 0,0 0 0 0 0,-1-1 0 0 0,0 1 1 0 0,0-2-1 0 0,-1 1 0 0 0,0-1 0 0 0,0 0 0 0 0,-1 0-75 0 0,-10 5 347 0 0,18-11-313 0 0,-1 0-1 0 0,0 0 1 0 0,0-1-1 0 0,0 1 1 0 0,0 0 0 0 0,1-1-1 0 0,-1 1 1 0 0,0-1 0 0 0,-1 0-34 0 0,2 0-1 0 0,1 0 1 0 0,0 0-1 0 0,-1 0 1 0 0,1 0-1 0 0,0 0 0 0 0,-1 0 1 0 0,1 0-1 0 0,0 0 1 0 0,0 0-1 0 0,-1 0 1 0 0,1 0-1 0 0,0 0 1 0 0,-1 0-1 0 0,1 0 1 0 0,0-1-1 0 0,0 1 1 0 0,-1 0-1 0 0,1 0 1 0 0,0 0-1 0 0,0-1 0 0 0,-1 1 1 0 0,1 0-1 0 0,0 0 1 0 0,0 0-1 0 0,0-1 1 0 0,-1 1-1 0 0,1 0 1 0 0,0 0-1 0 0,0-1 1 0 0,0 1-1 0 0,0 0 1 0 0,0-1-1 0 0,0 1 0 0 0,0 0 1 0 0,-1 0-1 0 0,1-1 1 0 0,0 1-1 0 0,0 0 1 0 0,0-1-1 0 0,0 1 1 0 0,0 0-1 0 0,0-1 1 0 0,0 1-1 0 0,1 0 1 0 0,-1-1-7 0 0,0 0-1 0 0,0 1 0 0 0,0-1 1 0 0,0 0-1 0 0,1 0 0 0 0,-1 1 1 0 0,0-1-1 0 0,1 0 0 0 0,-1 1 1 0 0,1-1-1 0 0,-1 1 1 0 0,0-1-1 0 0,1 0 0 0 0,0 1 1 0 0,-1-1-1 0 0,1 1 0 0 0,-1-1 8 0 0,1 0 11 0 0,1 1 0 0 0,-1-1 0 0 0,0 0 0 0 0,0 1 0 0 0,1-1 0 0 0,-1 1 0 0 0,0-1-1 0 0,1 1 1 0 0,-1-1 0 0 0,1 1 0 0 0,-1 0 0 0 0,1 0 0 0 0,-1 0 0 0 0,0 0 0 0 0,1 0 0 0 0,-1 0 0 0 0,1 0-1 0 0,-1 0 1 0 0,0 1 0 0 0,1-1 0 0 0,-1 0 0 0 0,1 1 0 0 0,-1 0 0 0 0,0-1 0 0 0,0 1 0 0 0,1-1 0 0 0,-1 1-1 0 0,0 0 1 0 0,0 0 0 0 0,0 0 0 0 0,0 0 0 0 0,0 0 0 0 0,0 0 0 0 0,0 0 0 0 0,0 0 0 0 0,0 0-1 0 0,0 0 1 0 0,-1 1 0 0 0,1-1 0 0 0,0 0 0 0 0,-1 1 0 0 0,1-1 0 0 0,-1 0 0 0 0,1 1 0 0 0,-1-1 0 0 0,0 0-1 0 0,1 2-10 0 0,-1-2 41 0 0,0 2 37 0 0,0-1 0 0 0,0 0-1 0 0,0 0 1 0 0,0 1 0 0 0,1-1 0 0 0,0 0 0 0 0,-1 0 0 0 0,1 1-78 0 0,0-2-30 0 0,-1 0 1 0 0,1-1 0 0 0,-1 1 0 0 0,1 0 0 0 0,0-1-1 0 0,-1 1 1 0 0,1-1 0 0 0,-1 1 0 0 0,1-1 0 0 0,0 1-1 0 0,0-1 1 0 0,-1 0 0 0 0,1 1 0 0 0,0-1 0 0 0,0 0-1 0 0,-1 1 1 0 0,1-1 0 0 0,0 0 0 0 0,0 0 0 0 0,0 0 0 0 0,0 0-1 0 0,-1 0 1 0 0,1 0 0 0 0,0 0 0 0 0,0 0 29 0 0,3 0-961 0 0,-1-1 0 0 0,0 1-1 0 0,0-1 1 0 0,1 0 0 0 0,-1 0 0 0 0,0 0 961 0 0,3-1-2338 0 0</inkml:trace>
-  <inkml:trace contextRef="#ctx0" brushRef="#br0" timeOffset="8583.703">2144 185 6569 0 0,'-5'-2'6941'0'0,"4"2"-4886"0"0,2 0-701 0 0,2 0-613 0 0,0 0-714 0 0,-1-1 1 0 0,0 0-1 0 0,1 1 1 0 0,-1-1-1 0 0,0 0 1 0 0,0 0-1 0 0,0 0 0 0 0,0-1 1 0 0,0 1-1 0 0,0 0 1 0 0,0-1-1 0 0,0 0 1 0 0,-1 1-1 0 0,1-1 1 0 0,0 0-1 0 0,-1 0 1 0 0,1 0-28 0 0,-2 1 7 0 0,1-1 1 0 0,0 1-1 0 0,-1 0 1 0 0,0-1-1 0 0,1 1 1 0 0,-1 0-1 0 0,0-1 1 0 0,0 1-1 0 0,1 0 1 0 0,-1-1-1 0 0,0 1 1 0 0,-1-1-1 0 0,1 1 1 0 0,0 0 0 0 0,0-2-8 0 0,-1 3 1 0 0,1-1 0 0 0,0 1 1 0 0,0-1-1 0 0,0 1 0 0 0,0 0 1 0 0,-1-1-1 0 0,1 1 1 0 0,0-1-1 0 0,0 1 0 0 0,-1 0 1 0 0,1-1-1 0 0,0 1 1 0 0,-1 0-1 0 0,1-1 0 0 0,0 1 1 0 0,-1 0-1 0 0,1 0 0 0 0,0-1 1 0 0,-1 1-1 0 0,1 0-1 0 0,-1 0 0 0 0,1 0 1 0 0,-1 0-1 0 0,1-1 0 0 0,-1 1 0 0 0,0 0 0 0 0,1 0 0 0 0,-1 0 1 0 0,1 1-1 0 0,-1-1 0 0 0,1 0 0 0 0,-1 0 0 0 0,1 0 0 0 0,-1 0 1 0 0,0 0-1 0 0,1 1 0 0 0,-1-1 0 0 0,1 0 0 0 0,-1 0 0 0 0,1 1 1 0 0,-1-1-1 0 0,-5 4 96 0 0,1 0-1 0 0,-1 1 1 0 0,1-1 0 0 0,0 1 0 0 0,0 0 0 0 0,0 0 0 0 0,1 1 0 0 0,-1-1 0 0 0,1 1 0 0 0,1 0 0 0 0,-1 0 0 0 0,1 1 0 0 0,0-1 0 0 0,1 1 0 0 0,-2 4-96 0 0,3-10 10 0 0,1 0 1 0 0,0 1-1 0 0,0-1 1 0 0,-1 0-1 0 0,1 1 1 0 0,0-1 0 0 0,0 0-1 0 0,0 1 1 0 0,1-1-1 0 0,-1 0 1 0 0,0 0-1 0 0,0 1 1 0 0,1-1 0 0 0,-1 0-1 0 0,1 0 1 0 0,-1 1-1 0 0,1-1 1 0 0,-1 0-11 0 0,1 0-44 0 0,0 0 0 0 0,-1-1-1 0 0,1 1 1 0 0,0 0 0 0 0,-1-1 0 0 0,1 1 0 0 0,0-1 0 0 0,0 1-1 0 0,0-1 1 0 0,0 1 0 0 0,0-1 0 0 0,-1 0 0 0 0,1 1 0 0 0,0-1-1 0 0,0 0 1 0 0,0 0 0 0 0,0 1 0 0 0,0-1 0 0 0,0 0 0 0 0,0 0-1 0 0,0 0 1 0 0,0 0 0 0 0,0 0 0 0 0,1-1 44 0 0,1 1-488 0 0,1-1-1 0 0,0 0 1 0 0,-1 0-1 0 0,1 0 1 0 0,0 0-1 0 0,-1-1 1 0 0,3-1 488 0 0,2-1-1482 0 0</inkml:trace>
-  <inkml:trace contextRef="#ctx0" brushRef="#br0" timeOffset="9141.645">2238 186 8138 0 0,'0'-1'866'0'0,"-1"1"-432"0"0,0-1 0 0 0,0 0 0 0 0,1 1 0 0 0,-1-1 0 0 0,0 0 1 0 0,1 1-1 0 0,-1-1 0 0 0,0 0 0 0 0,1 0 0 0 0,-1 0 0 0 0,1 0 0 0 0,-1 1 1 0 0,1-1-1 0 0,-1 0 0 0 0,1 0 0 0 0,0 0-434 0 0,0 1 295 0 0,8 4 988 0 0,-6-4-1217 0 0,0 1 1 0 0,1-1-1 0 0,-1 0 1 0 0,0 0 0 0 0,0 0-1 0 0,0 0 1 0 0,1-1-1 0 0,-1 1 1 0 0,0-1-1 0 0,0 1 1 0 0,0-1-1 0 0,0 0 1 0 0,0 0 0 0 0,1 0-67 0 0,2-2-2 0 0,0 0 1 0 0,-1 0 0 0 0,0 0 0 0 0,1-1-1 0 0,1-1 2 0 0,-5 4 2 0 0,0 0 1 0 0,0 0-1 0 0,0 0 0 0 0,0 1 0 0 0,0-1 0 0 0,1 0 0 0 0,0 0-2 0 0,-2 1 1 0 0,0 0-1 0 0,0 0 0 0 0,0 0 1 0 0,0 0-1 0 0,0 0 0 0 0,0 0 1 0 0,0 0-1 0 0,1 0 0 0 0,-1 0 1 0 0,0 0-1 0 0,0 0 0 0 0,0 0 1 0 0,0 0-1 0 0,0 0 0 0 0,0 0 1 0 0,0 0-1 0 0,0 0 0 0 0,0 0 1 0 0,0 0-1 0 0,0 0 0 0 0,1 0 1 0 0,-1 0-1 0 0,0 0 0 0 0,0 0 1 0 0,0 0-1 0 0,0 0 0 0 0,0 0 1 0 0,0 0-1 0 0,0 0 0 0 0,0 0 1 0 0,0 1-1 0 0,0-1 0 0 0,0 0 0 0 0,0 0 1 0 0,0 0-1 0 0,0 0 0 0 0,0 0 1 0 0,1 0-1 0 0,-1 0 0 0 0,0 0 1 0 0,0 0-1 0 0,0 0 0 0 0,-3 7 15 0 0,-1-1-10 0 0,-13 18 42 0 0,6-11-33 0 0,5-5-1 0 0,-1 0 0 0 0,-4 3-13 0 0,-21 18 232 0 0,-25 16-232 0 0,57-44 0 0 0,0-1-1 0 0,-1 0 0 0 0,1 0 1 0 0,0 1-1 0 0,-1-1 0 0 0,1 0 0 0 0,-1 0 1 0 0,1 1-1 0 0,-1-1 0 0 0,1 0 1 0 0,-1 0-1 0 0,1 0 0 0 0,0 0 1 0 0,-1 0-1 0 0,1 0 0 0 0,-1 0 1 0 0,1 0-1 0 0,-1 0 0 0 0,1 0 0 0 0,-1 0 1 0 0,1 0-1 0 0,-1 0 1 0 0,1 0-4 0 0,0 0 1 0 0,-1-1-1 0 0,1 1 1 0 0,0 0-1 0 0,0-1 1 0 0,0 1-1 0 0,0 0 1 0 0,-1-1-1 0 0,1 1 1 0 0,0 0-1 0 0,0-1 0 0 0,0 1 1 0 0,0 0-1 0 0,0-1 1 0 0,0 1-1 0 0,0 0 1 0 0,0-1-1 0 0,0 1 1 0 0,0-1-1 0 0,0 1 0 0 0,0 0 1 0 0,0-1-1 0 0,0 1 1 0 0,0 0-1 0 0,1-1 1 0 0,-1 1-1 0 0,0 0 1 0 0,0-1-1 0 0,0 1 1 0 0,0 0-1 0 0,1-1 4 0 0,1-3-7 0 0,0 0-1 0 0,0 1 1 0 0,1-1 0 0 0,-1 0-1 0 0,1 1 1 0 0,0 0-1 0 0,0-1 1 0 0,0 1 0 0 0,0 0-1 0 0,1 1 1 0 0,-1-1 0 0 0,1 1-1 0 0,0-1 1 0 0,0 1-1 0 0,0 0 1 0 0,0 0 0 0 0,0 1-1 0 0,0-1 1 0 0,1 1 7 0 0,-4 1 25 0 0,0-1 0 0 0,0 1 1 0 0,0 0-1 0 0,0 0 0 0 0,0 0 0 0 0,0 0 1 0 0,0 0-1 0 0,0 0 0 0 0,0 0 0 0 0,0 0 1 0 0,0 0-1 0 0,0 0 0 0 0,0 0 0 0 0,0 1 1 0 0,-1-1-1 0 0,1 0 0 0 0,0 1 0 0 0,0-1 1 0 0,0 1-1 0 0,0 0-25 0 0,0-1 60 0 0,0 1 0 0 0,-1 0 0 0 0,1 0 0 0 0,-1 0 0 0 0,1-1 0 0 0,-1 1 0 0 0,1 0 0 0 0,-1 0 0 0 0,1 0 0 0 0,-1 0 0 0 0,0 0 0 0 0,0 0 0 0 0,1 0 0 0 0,-1 0 0 0 0,0 0 1 0 0,0 0-1 0 0,0 0 0 0 0,0 0 0 0 0,0 0-60 0 0,0 0 23 0 0,0 0 0 0 0,0-1 1 0 0,0 1-1 0 0,0-1 1 0 0,0 1-1 0 0,0 0 1 0 0,0-1-1 0 0,0 1 0 0 0,0 0 1 0 0,0-1-1 0 0,1 1 1 0 0,-1-1-1 0 0,0 1 0 0 0,1-1 1 0 0,-1 1-1 0 0,0 0 1 0 0,1-1-1 0 0,-1 1 0 0 0,0-1 1 0 0,1 1-1 0 0,-1-1-23 0 0,1 0-56 0 0,-1 1 0 0 0,1-1 0 0 0,-1 0 0 0 0,1 0 0 0 0,0 0 0 0 0,-1 0 0 0 0,1 1 0 0 0,-1-1 0 0 0,1 0 0 0 0,-1 0 0 0 0,1 0 0 0 0,0 0 0 0 0,-1 0 0 0 0,1 0 0 0 0,-1-1 0 0 0,1 1-1 0 0,-1 0 1 0 0,1 0 56 0 0,4-2-1095 0 0,-1 0 0 0 0,0 0-1 0 0,0 0 1 0 0,0 0-1 0 0,2-2 1096 0 0,-2 1-1735 0 0,2-1-895 0 0</inkml:trace>
-  <inkml:trace contextRef="#ctx0" brushRef="#br0" timeOffset="9488.896">2375 197 8522 0 0,'-1'0'833'0'0,"0"0"-1"0"0,0 0 1 0 0,1 0 0 0 0,-1 0 0 0 0,0 0-1 0 0,0 0 1 0 0,0 0 0 0 0,1 0 0 0 0,-1-1-1 0 0,0 1 1 0 0,0-1-833 0 0,0-1 1933 0 0,5-2-1060 0 0,6-3-844 0 0,-6 5-22 0 0,0-1 0 0 0,0 1 0 0 0,-1-1 0 0 0,2-1-7 0 0,-4 3 2 0 0,-1 0 1 0 0,1 0-1 0 0,0 0 1 0 0,0 0-1 0 0,-1 0 1 0 0,1 0 0 0 0,0 0-1 0 0,-1 0 1 0 0,1 0-1 0 0,-1 0 1 0 0,1 0 0 0 0,-1-1-1 0 0,0 1 1 0 0,1 0-1 0 0,-1 0 1 0 0,0-1-1 0 0,0 0-2 0 0,0 2 1 0 0,0 0-1 0 0,0 0 0 0 0,0 0 0 0 0,0 0 0 0 0,0-1 1 0 0,0 1-1 0 0,0 0 0 0 0,0 0 0 0 0,0 0 1 0 0,0 0-1 0 0,0 0 0 0 0,0 0 0 0 0,0-1 0 0 0,0 1 1 0 0,0 0-1 0 0,0 0 0 0 0,0 0 0 0 0,-1 0 0 0 0,1 0 1 0 0,0 0-1 0 0,0 0 0 0 0,0 0 0 0 0,0-1 1 0 0,0 1-1 0 0,0 0 0 0 0,0 0 0 0 0,0 0 0 0 0,-1 0 1 0 0,1 0-1 0 0,0 0 0 0 0,0 0 0 0 0,0 0 0 0 0,0 0 1 0 0,0 0-1 0 0,0 0 0 0 0,-1 0 0 0 0,-5 1-2 0 0,-6 5-4 0 0,0 2 21 0 0,0 1 0 0 0,1 0 0 0 0,-2 3-15 0 0,7-7 31 0 0,1 1 0 0 0,0 1 0 0 0,0-1 0 0 0,0 1 0 0 0,1 0 0 0 0,-2 3-31 0 0,4-7 16 0 0,1 0 0 0 0,-1 0 0 0 0,1 1 0 0 0,0-1 0 0 0,0 0-16 0 0,1-1 1 0 0,0-1 1 0 0,-1 0 0 0 0,1 1 0 0 0,0-1 0 0 0,0 1 0 0 0,0-1 0 0 0,0 1 0 0 0,1-1 0 0 0,-1 0-1 0 0,0 1 1 0 0,1-1 0 0 0,-1 0 0 0 0,1 2-2 0 0,-1-3-3 0 0,1 1 1 0 0,-1-1-1 0 0,0 1 0 0 0,1-1 1 0 0,-1 1-1 0 0,1-1 0 0 0,-1 1 0 0 0,1-1 1 0 0,-1 0-1 0 0,1 1 0 0 0,0-1 0 0 0,-1 0 1 0 0,1 1-1 0 0,-1-1 0 0 0,1 0 1 0 0,0 0-1 0 0,-1 1 0 0 0,1-1 0 0 0,0 0 1 0 0,-1 0-1 0 0,1 0 0 0 0,0 0 1 0 0,-1 0-1 0 0,1 0 0 0 0,0 0 0 0 0,0 0 3 0 0,2 0-169 0 0,0-1 0 0 0,-1 1 0 0 0,1-1 0 0 0,0 1 0 0 0,2-2 169 0 0,-1 0-587 0 0,1 0 0 0 0,-1-1 1 0 0,0 1-1 0 0,3-3 587 0 0,-2 2-499 0 0,2-2-539 0 0</inkml:trace>
-  <inkml:trace contextRef="#ctx0" brushRef="#br0" timeOffset="10020.29">2458 198 7754 0 0,'4'-11'4036'0'0,"-4"11"-3991"0"0,0 0 0 0 0,0-1 1 0 0,0 1-1 0 0,0 0 1 0 0,1-1-1 0 0,-1 1 0 0 0,0 0 1 0 0,0-1-1 0 0,0 1 0 0 0,0 0 1 0 0,1 0-1 0 0,-1-1 1 0 0,0 1-1 0 0,0 0 0 0 0,1 0 1 0 0,-1 0-1 0 0,0-1 0 0 0,0 1 1 0 0,1 0-1 0 0,-1 0 1 0 0,0 0-1 0 0,1 0 0 0 0,-1 0 1 0 0,0-1-1 0 0,1 1 0 0 0,-1 0 1 0 0,0 0-1 0 0,1 0-45 0 0,-1 1 122 0 0,0 0 1 0 0,0-1-1 0 0,0 1 0 0 0,0 0 0 0 0,0 0 1 0 0,0-1-1 0 0,-1 1 0 0 0,1 0 0 0 0,0 0 0 0 0,0-1 1 0 0,-1 1-1 0 0,1 0-122 0 0,-1 0 191 0 0,-4 12 223 0 0,-1-1 0 0 0,0 0 1 0 0,-1-1-1 0 0,-3 4-414 0 0,-8 14 1257 0 0,-2 3 455 0 0,10-18 811 0 0,-7 15-2523 0 0,75-154 208 0 0,-54 117-221 0 0,1 0-1 0 0,-1 1 0 0 0,2-1 0 0 0,2-3 14 0 0,-6 9-2 0 0,0-1 1 0 0,1 1-1 0 0,-1-1 1 0 0,1 1-1 0 0,0 0 0 0 0,0 0 1 0 0,0 0-1 0 0,0 0 1 0 0,0 0-1 0 0,0 1 1 0 0,0-1-1 0 0,0 1 0 0 0,1 0 2 0 0,-3 1-1 0 0,1-1 0 0 0,0 1-1 0 0,0 0 1 0 0,-1 0 0 0 0,1 0-1 0 0,0 0 1 0 0,-1 0 0 0 0,1 0-1 0 0,0 0 1 0 0,-1 1 0 0 0,1-1-1 0 0,0 1 1 0 0,-1-1-1 0 0,1 1 1 0 0,0 0 0 0 0,-1 0-1 0 0,1-1 1 0 0,-1 1 0 0 0,0 0-1 0 0,1 0 1 0 0,-1 0 0 0 0,0 1-1 0 0,1-1 1 0 0,-1 0 0 0 0,0 1 1 0 0,0-1 6 0 0,0 0-1 0 0,0 0 1 0 0,-1 0 0 0 0,1 1 0 0 0,0-1 0 0 0,-1 0 0 0 0,1 1 0 0 0,-1-1 0 0 0,1 1 0 0 0,-1-1 0 0 0,0 0-1 0 0,1 1 1 0 0,-1-1 0 0 0,0 1 0 0 0,0-1 0 0 0,0 1 0 0 0,0-1 0 0 0,0 1 0 0 0,-1-1 0 0 0,1 1 0 0 0,0-1-1 0 0,-1 0 1 0 0,1 1 0 0 0,-1-1 0 0 0,1 0 0 0 0,-1 1 0 0 0,0-1 0 0 0,1 0 0 0 0,-1 1-6 0 0,-4 3 33 0 0,1 1 0 0 0,0-1 1 0 0,-1 0-1 0 0,0 0 0 0 0,0 0 1 0 0,-1-1-1 0 0,0 0 0 0 0,1 0 1 0 0,-1 0-1 0 0,0-1 0 0 0,-1 1 1 0 0,1-2-1 0 0,0 1 1 0 0,-1-1-1 0 0,-5 2-33 0 0,11-4-22 0 0,1 0 0 0 0,-1 0 0 0 0,0 0 0 0 0,0 0 1 0 0,1 0-1 0 0,-1 0 0 0 0,0 0 0 0 0,0 0 0 0 0,1 0 0 0 0,-1 0 1 0 0,0 0-1 0 0,0 0 0 0 0,1-1 0 0 0,-1 1 0 0 0,0 0 0 0 0,1-1 1 0 0,-1 1-1 0 0,0 0 0 0 0,1-1 0 0 0,-1 1 0 0 0,1-1 0 0 0,-1 1 0 0 0,1-1 1 0 0,-1 1-1 0 0,1-1 0 0 0,-1 1 22 0 0,1-1-150 0 0,0 1 0 0 0,-1-1 0 0 0,1 0 0 0 0,0 1 0 0 0,0-1 1 0 0,0 0-1 0 0,0 1 0 0 0,-1-1 0 0 0,1 1 0 0 0,0-1 0 0 0,0 0 0 0 0,0 1 0 0 0,0-1 0 0 0,1 0 0 0 0,-1 1 0 0 0,0-1 1 0 0,0 0-1 0 0,0 1 0 0 0,0-1 0 0 0,1 1 0 0 0,-1-1 0 0 0,0 1 0 0 0,1-1 0 0 0,-1 0 0 0 0,0 1 0 0 0,1-1 0 0 0,-1 1 1 0 0,1-1-1 0 0,-1 1 0 0 0,1-1 150 0 0,1 0-653 0 0,-1-1 1 0 0,1 1-1 0 0,0-1 1 0 0,0 1-1 0 0,0 0 1 0 0,0 0-1 0 0,2-1 653 0 0,4 0-1922 0 0</inkml:trace>
-  <inkml:trace contextRef="#ctx0" brushRef="#br0" timeOffset="10326.689">2643 2 9666 0 0,'0'0'113'0'0,"0"0"1"0"0,0 0-1 0 0,0 0 0 0 0,0 0 0 0 0,0 0 1 0 0,0-1-1 0 0,0 1 0 0 0,0 0 0 0 0,0 0 1 0 0,0 0-1 0 0,0 0 0 0 0,0 0 0 0 0,-1 0 1 0 0,1 0-1 0 0,0 0 0 0 0,0 0 0 0 0,0 0 1 0 0,0 0-1 0 0,0 0 0 0 0,0 0 0 0 0,0 0 1 0 0,0 0-1 0 0,0 0 0 0 0,0 0 0 0 0,0 0 1 0 0,0 0-1 0 0,0 0 0 0 0,0 0 0 0 0,-1 0 0 0 0,1 0 1 0 0,0 0-1 0 0,0 0 0 0 0,0 0 0 0 0,0 0 1 0 0,0 0-1 0 0,0 0 0 0 0,0 0 0 0 0,0 0 1 0 0,0 0-1 0 0,0 0 0 0 0,0 0 0 0 0,0 0 1 0 0,0 0-1 0 0,-1 0 0 0 0,1 0-113 0 0,-2 4 1655 0 0,-1 8-1923 0 0,3-10 853 0 0,-15 66 1718 0 0,3 9-2303 0 0,-5 18-2183 0 0,15-82 784 0 0,2-9 267 0 0</inkml:trace>
-  <inkml:trace contextRef="#ctx0" brushRef="#br0" timeOffset="10662.461">2527 137 10322 0 0,'0'0'87'0'0,"-1"0"1"0"0,1 0-1 0 0,0 0 0 0 0,0 0 0 0 0,0 0 0 0 0,0 0 0 0 0,0 0 0 0 0,0 0 1 0 0,0 0-1 0 0,0 0 0 0 0,-1 0 0 0 0,1 0 0 0 0,0 0 0 0 0,0 0 0 0 0,0-1 1 0 0,0 1-1 0 0,0 0 0 0 0,0 0 0 0 0,0 0 0 0 0,0 0 0 0 0,0 0 1 0 0,0 0-1 0 0,0 0 0 0 0,0 0 0 0 0,-1 0 0 0 0,1 0 0 0 0,0-1 0 0 0,0 1 1 0 0,0 0-1 0 0,0 0 0 0 0,0 0 0 0 0,0 0 0 0 0,0 0 0 0 0,0 0 0 0 0,0 0 1 0 0,0 0-1 0 0,0-1 0 0 0,0 1 0 0 0,0 0 0 0 0,0 0 0 0 0,0 0 1 0 0,0 0-1 0 0,0 0 0 0 0,1 0 0 0 0,-1 0 0 0 0,0 0 0 0 0,0-1 0 0 0,0 1 1 0 0,0 0-1 0 0,0 0-87 0 0,6-3 897 0 0,11-2-889 0 0,2 3 588 0 0,16 0-596 0 0,21 2-3498 0 0,-44 0 2105 0 0</inkml:trace>
-  <inkml:trace contextRef="#ctx0" brushRef="#br0" timeOffset="19258.931">155 682 7266 0 0,'-2'-2'6221'0'0,"2"0"-3508"0"0,1 0-1964 0 0,0 6-424 0 0,-1 3-674 0 0,0 0-1 0 0,-1 0 1 0 0,1-1-1 0 0,-1 1 1 0 0,-1 0-1 0 0,0 1 350 0 0,-1 6-2925 0 0,2-9 1243 0 0,1 1-622 0 0</inkml:trace>
-  <inkml:trace contextRef="#ctx0" brushRef="#br0" timeOffset="19564.458">174 586 10570 0 0,'-3'0'4041'0'0,"0"1"-3001"0"0,2 0-824 0 0,-1 0-96 0 0,1 1 0 0 0,1 0-24 0 0,0 0-8 0 0,1-1-560 0 0,1 2-792 0 0,-1-1 1032 0 0,2 1-624 0 0,0 0-616 0 0</inkml:trace>
-  <inkml:trace contextRef="#ctx0" brushRef="#br0" timeOffset="20056.459">307 675 6817 0 0,'2'-11'5903'0'0,"7"-5"-4333"0"0,-2 1-1228 0 0,-6 14-322 0 0,0-1 1 0 0,-1 1-1 0 0,1-1 0 0 0,-1 0 0 0 0,0 1 0 0 0,0-1 0 0 0,1 0 0 0 0,-1 1 0 0 0,0-1 0 0 0,0 0 0 0 0,-1 1 0 0 0,1-2-20 0 0,0 3 7 0 0,0-1 0 0 0,0 1 0 0 0,0 0 1 0 0,-1-1-1 0 0,1 1 0 0 0,0 0 0 0 0,0-1 1 0 0,0 1-1 0 0,-1 0 0 0 0,1-1 0 0 0,0 1 1 0 0,0 0-1 0 0,-1 0 0 0 0,1-1 0 0 0,0 1 0 0 0,-1 0 1 0 0,1 0-1 0 0,0-1 0 0 0,-1 1 0 0 0,1 0 1 0 0,0 0-8 0 0,-1 0 7 0 0,0 0 1 0 0,0-1 0 0 0,1 1-1 0 0,-1 0 1 0 0,0 0 0 0 0,0 0 0 0 0,1 0-1 0 0,-1 0 1 0 0,0 0 0 0 0,0 1-1 0 0,0-1 1 0 0,1 0 0 0 0,-1 0 0 0 0,0 1-8 0 0,-2 0 42 0 0,-1 1 1 0 0,1 0 0 0 0,1 0 0 0 0,-1 1 0 0 0,0-1-1 0 0,0 0 1 0 0,1 1 0 0 0,-1 0 0 0 0,1-1 0 0 0,0 1-1 0 0,0 1-42 0 0,-2 2 199 0 0,0 0-1 0 0,1 0 0 0 0,-2 4-198 0 0,-1 3 299 0 0,3-7-84 0 0,0 0 0 0 0,0 0 0 0 0,1 2-215 0 0,1-6 38 0 0,0 1 0 0 0,1-1 1 0 0,-1 0-1 0 0,1 1 0 0 0,0-1 0 0 0,0 1 0 0 0,0-1 0 0 0,0 0 1 0 0,0 1-1 0 0,0 0-38 0 0,1-2 1 0 0,-1 0 1 0 0,0 0-1 0 0,0-1 0 0 0,0 1 1 0 0,1 0-1 0 0,-1-1 0 0 0,0 1 1 0 0,1 0-1 0 0,-1-1 1 0 0,0 1-1 0 0,1 0 0 0 0,-1-1 1 0 0,1 1-1 0 0,-1-1 1 0 0,1 1-1 0 0,-1-1 0 0 0,1 1 1 0 0,0-1-1 0 0,-1 0 1 0 0,1 1-1 0 0,0-1-1 0 0,0 1 1 0 0,0-1-1 0 0,0 0 1 0 0,0 0-1 0 0,0 1 1 0 0,0-1 0 0 0,0 0-1 0 0,0 0 1 0 0,0 0 0 0 0,0 0-1 0 0,0 0 1 0 0,0-1-1 0 0,1 1 1 0 0,-1 0-1 0 0,3-1 9 0 0,-1 0 1 0 0,1-1-1 0 0,-1 1 0 0 0,1-1 1 0 0,-1 0-1 0 0,0 0 0 0 0,3-2-9 0 0,0-1 30 0 0,0 0-1 0 0,0-1 0 0 0,0 0 0 0 0,-1 0 0 0 0,0-1 0 0 0,3-4-29 0 0,0-2 31 0 0,-1 0-1 0 0,0 0 1 0 0,1-4-31 0 0,-7 13 12 0 0,14-32-8 0 0,-14 30 81 0 0,1 1 0 0 0,-1 0 0 0 0,0-1 0 0 0,0 1 0 0 0,-1-1 0 0 0,1 1-85 0 0,-1-7 250 0 0,0-10 245 0 0,0 21-440 0 0,0-1 0 0 0,0 1 0 0 0,-1-1 0 0 0,1 1-1 0 0,-1 0 1 0 0,1-1 0 0 0,-1 1 0 0 0,0-1-55 0 0,1 2-1 0 0,0 0 1 0 0,0 0-1 0 0,0 0 0 0 0,0-1 1 0 0,0 1-1 0 0,-1 0 1 0 0,1 0-1 0 0,0 0 0 0 0,0 0 1 0 0,0-1-1 0 0,-1 1 1 0 0,1 0-1 0 0,0 0 0 0 0,0 0 1 0 0,0 0-1 0 0,-1 0 1 0 0,1 0-1 0 0,0 0 0 0 0,0 0 1 0 0,-1 0-1 0 0,1 0 1 0 0,0 0-1 0 0,0 0 0 0 0,-1 0 1 0 0,1 0-1 0 0,0 0 1 0 0,0 0-1 0 0,-1 0 0 0 0,1 0 1 0 0,0 0-1 0 0,0 0 1 0 0,0 0-1 0 0,-1 0 0 0 0,1 0 1 0 0,0 0-1 0 0,0 0 1 0 0,0 1-1 0 0,-1-1 0 0 0,1 0 1 0 0,0 0-1 0 0,0 0 1 0 0,0 0-1 0 0,-1 0 0 0 0,1 1 1 0 0,0-1-1 0 0,0 0 0 0 0,0 0 1 0 0,0 1 0 0 0,-9 10-166 0 0,8-10 167 0 0,-8 13-59 0 0,1 0-1 0 0,0 1 1 0 0,-5 14 58 0 0,11-22-4 0 0,0 0 1 0 0,0-1-1 0 0,0 1 0 0 0,1 0 1 0 0,0 0-1 0 0,0 0 0 0 0,1 0 1 0 0,0 0-1 0 0,0 0 0 0 0,1 4 4 0 0,-1-7-80 0 0,1-1-1 0 0,0 0 1 0 0,-1 1-1 0 0,2-1 0 0 0,-1 0 1 0 0,1 3 80 0 0,-1-5-108 0 0,-1-1 1 0 0,0 1-1 0 0,1 0 1 0 0,-1-1-1 0 0,1 1 1 0 0,-1 0-1 0 0,1-1 1 0 0,-1 1-1 0 0,1-1 1 0 0,-1 1-1 0 0,1-1 1 0 0,0 1-1 0 0,-1-1 1 0 0,1 1-1 0 0,0-1 1 0 0,-1 0-1 0 0,1 1 1 0 0,0-1-1 0 0,-1 0 1 0 0,1 0-1 0 0,0 1 1 0 0,0-1-1 0 0,-1 0 0 0 0,1 0 1 0 0,0 0-1 0 0,0 0 1 0 0,0 0-1 0 0,-1 0 1 0 0,1 0-1 0 0,0 0 1 0 0,0 0-1 0 0,-1 0 1 0 0,1-1 107 0 0,5-1-1371 0 0</inkml:trace>
-  <inkml:trace contextRef="#ctx0" brushRef="#br0" timeOffset="20543.941">588 636 4369 0 0,'1'-4'980'0'0,"1"1"0"0"0,0 0 0 0 0,0 0 0 0 0,0 0 0 0 0,0 0-980 0 0,-1 1 356 0 0,1 0-1 0 0,0 0 1 0 0,-1 0 0 0 0,0-1 0 0 0,1 1-1 0 0,-1 0 1 0 0,0-1 0 0 0,0 1 0 0 0,0-3-356 0 0,-1 4 154 0 0,0 0 1 0 0,0-1 0 0 0,0 1-1 0 0,0 0 1 0 0,0 0 0 0 0,0-1-1 0 0,0 1 1 0 0,0 0 0 0 0,0 0 0 0 0,-1-1-1 0 0,1 1 1 0 0,-1 0 0 0 0,1 0-1 0 0,-1 0 1 0 0,1 0 0 0 0,-1 0-1 0 0,0-1-154 0 0,1 2 62 0 0,-1-1 0 0 0,1 1 0 0 0,0-1-1 0 0,-1 1 1 0 0,1-1 0 0 0,-1 1 0 0 0,0-1 0 0 0,1 1-1 0 0,-1 0 1 0 0,1-1 0 0 0,-1 1 0 0 0,1 0-1 0 0,-1 0 1 0 0,0-1 0 0 0,1 1 0 0 0,-1 0-1 0 0,0 0 1 0 0,1 0 0 0 0,-1 0 0 0 0,0 0 0 0 0,1 0-1 0 0,-1 0 1 0 0,0 0 0 0 0,1 0 0 0 0,-1 0-1 0 0,0 0 1 0 0,1 0 0 0 0,-1 1 0 0 0,0-1-1 0 0,1 0 1 0 0,-1 0 0 0 0,0 1-62 0 0,-2 1 167 0 0,-1 0 0 0 0,1 0 0 0 0,0 0 0 0 0,0 0 0 0 0,0 1 0 0 0,0 0 0 0 0,0-1 0 0 0,0 2-167 0 0,-4 5 507 0 0,0 0 1 0 0,-1 2-508 0 0,2-1 355 0 0,0 0-1 0 0,1 1 0 0 0,0 0 1 0 0,0 0-355 0 0,5-10 9 0 0,0 0 0 0 0,-1 0 0 0 0,1-1 0 0 0,0 1 0 0 0,-1 0 0 0 0,1 0 0 0 0,0 0 0 0 0,0 0 0 0 0,0 0 0 0 0,0 1 0 0 0,0-1 0 0 0,0 0 0 0 0,0 0 0 0 0,0 0 0 0 0,1 0 0 0 0,-1 0 0 0 0,0-1 0 0 0,1 2-9 0 0,-1-1-7 0 0,1 0 0 0 0,-1-1 0 0 0,1 1 1 0 0,-1-1-1 0 0,1 1 0 0 0,0 0 0 0 0,-1-1 0 0 0,1 1 1 0 0,0-1-1 0 0,-1 0 0 0 0,1 1 0 0 0,0-1 0 0 0,-1 0 1 0 0,1 1-1 0 0,0-1 0 0 0,0 0 0 0 0,0 0 1 0 0,0 1 6 0 0,2-1-257 0 0,0 0 0 0 0,0 1 1 0 0,0-1-1 0 0,0 0 0 0 0,0-1 1 0 0,0 1-1 0 0,0-1 0 0 0,0 1 1 0 0,0-1-1 0 0,0 0 1 0 0,0 0 256 0 0,1-1-486 0 0,1 0 1 0 0,-1 0 0 0 0,0-1 0 0 0,0 0 485 0 0,7-4-1719 0 0</inkml:trace>
-  <inkml:trace contextRef="#ctx0" brushRef="#br0" timeOffset="21163.36">738 500 3561 0 0,'4'-18'4153'0'0,"-3"11"-2102"0"0,-1 5-163 0 0,0 3 906 0 0,-20 47 284 0 0,-32 74-1784 0 0,46-112-1269 0 0,5-7-31 0 0,-1 0 1 0 0,0 0-1 0 0,1 0 1 0 0,0 0 0 0 0,0 0-1 0 0,0 0 1 0 0,0 1-1 0 0,0-1 1 0 0,1 2 5 0 0,0-4-3 0 0,0-1 1 0 0,0 0 0 0 0,0 0 0 0 0,0 0 0 0 0,0 0-1 0 0,0 0 1 0 0,0 0 0 0 0,0 0 0 0 0,0 0 0 0 0,0 0-1 0 0,0 0 1 0 0,0 0 0 0 0,0 0 0 0 0,0 0 0 0 0,0 0-1 0 0,0 0 1 0 0,0 0 0 0 0,1 0 0 0 0,-1 0 0 0 0,0 0-1 0 0,0 0 1 0 0,0 0 0 0 0,0 0 0 0 0,0 0 0 0 0,0 0-1 0 0,0 0 1 0 0,0 0 0 0 0,0 0 0 0 0,0 0-1 0 0,0 0 1 0 0,0 0 0 0 0,0 0 0 0 0,0 0 0 0 0,0 0-1 0 0,1 0 1 0 0,-1 0 0 0 0,0 0 0 0 0,0 0 0 0 0,0 0-1 0 0,0 0 1 0 0,0-1 0 0 0,0 1 0 0 0,0 0 0 0 0,0 0-1 0 0,0 0 1 0 0,0 0 0 0 0,0 0 0 0 0,0 0 0 0 0,0 0 2 0 0,3-2-36 0 0,33-46-291 0 0,-27 37 225 0 0,-6 6 63 0 0,1 0 0 0 0,0 0-1 0 0,0 0 1 0 0,1 1 0 0 0,-1 0-1 0 0,1-1 1 0 0,0 2 0 0 0,3-3 39 0 0,-8 6 2 0 0,0 0 0 0 0,0 0-1 0 0,0 0 1 0 0,1 0 0 0 0,-1 0 0 0 0,0 0 0 0 0,0 0 0 0 0,0-1-1 0 0,0 1 1 0 0,1 0 0 0 0,-1 0 0 0 0,0 0 0 0 0,0 0 0 0 0,0 0-1 0 0,0 0 1 0 0,0 0 0 0 0,1 0 0 0 0,-1 0 0 0 0,0 0 0 0 0,0 0-1 0 0,0 0 1 0 0,0 0 0 0 0,1 0 0 0 0,-1 0 0 0 0,0 1 0 0 0,0-1-1 0 0,0 0 1 0 0,0 0 0 0 0,0 0 0 0 0,1 0 0 0 0,-1 0 0 0 0,0 0-1 0 0,0 0-1 0 0,2 6 64 0 0,-4 6 31 0 0,-1-4-26 0 0,0 0 0 0 0,-1 0 0 0 0,1 0 0 0 0,-2-1 0 0 0,-3 7-69 0 0,1-3-859 0 0,-5 10 859 0 0,10-19-648 0 0,2-2-1040 0 0,3-2 286 0 0</inkml:trace>
-  <inkml:trace contextRef="#ctx0" brushRef="#br0" timeOffset="21794.695">851 646 9042 0 0,'-1'-2'4802'0'0,"3"-6"-4343"0"0,8-9-291 0 0,-7 13-144 0 0,0 0 0 0 0,0-1 0 0 0,0-1-24 0 0,-2 5 3 0 0,-1 0 0 0 0,1-1 1 0 0,-1 1-1 0 0,1 0 0 0 0,-1 0 0 0 0,0-1 0 0 0,0 1 0 0 0,1 0 0 0 0,-1-1 1 0 0,0 1-1 0 0,0 0 0 0 0,0-1 0 0 0,-1 1 0 0 0,1-2-3 0 0,0 3 2 0 0,0 0 0 0 0,0 0 0 0 0,0 0-1 0 0,-1 0 1 0 0,1 0 0 0 0,0 0 0 0 0,0-1 0 0 0,0 1 0 0 0,0 0-1 0 0,0 0 1 0 0,-1 0 0 0 0,1 0 0 0 0,0 0 0 0 0,0 0-1 0 0,0 0 1 0 0,0 0 0 0 0,-1 0 0 0 0,1 0 0 0 0,0 0 0 0 0,0 0-1 0 0,0 0 1 0 0,-1 0 0 0 0,1 0 0 0 0,0 0 0 0 0,0 0-1 0 0,0 0 1 0 0,-1 0 0 0 0,1 0 0 0 0,0 0 0 0 0,0 0 0 0 0,0 0-1 0 0,0 0 1 0 0,-1 0 0 0 0,1 0 0 0 0,0 0 0 0 0,0 0-1 0 0,0 0 1 0 0,0 1 0 0 0,-1-1-2 0 0,-6 4 161 0 0,3 0 93 0 0,-11 8 2728 0 0,-9 12-2982 0 0,21-20 307 0 0,0 0-1 0 0,-1 0 0 0 0,1 0 1 0 0,1 0-1 0 0,-1 0 0 0 0,1 1 1 0 0,-1-1-1 0 0,1 1 0 0 0,1 0-306 0 0,0-4 10 0 0,1-1 1 0 0,0 0-1 0 0,0 1 0 0 0,0-1 0 0 0,0 1 0 0 0,0-1 0 0 0,0 1 0 0 0,-1-1 0 0 0,1 1 0 0 0,0-1 0 0 0,0 1 0 0 0,0-1 0 0 0,1 0 0 0 0,-1 1 0 0 0,0-1 0 0 0,0 1 0 0 0,0-1 0 0 0,0 1 0 0 0,0-1 0 0 0,0 0 0 0 0,1 1 0 0 0,-1-1 1 0 0,0 1-1 0 0,0-1 0 0 0,1 0 0 0 0,-1 1 0 0 0,0-1-10 0 0,1 1 4 0 0,0-1 1 0 0,-1 0 0 0 0,1 1 0 0 0,0-1-1 0 0,-1 0 1 0 0,1 0 0 0 0,0 0 0 0 0,0 1-1 0 0,-1-1 1 0 0,1 0 0 0 0,0 0 0 0 0,0 0-1 0 0,-1 0 1 0 0,1 0 0 0 0,0 0-5 0 0,3-1-1 0 0,-1 1 0 0 0,0-1 0 0 0,0 0-1 0 0,0 0 1 0 0,0 0 0 0 0,0 0 0 0 0,2-1 1 0 0,-1-1-6 0 0,1 0-1 0 0,0 0 1 0 0,-1 0 0 0 0,0 0-1 0 0,0-1 1 0 0,0 0-1 0 0,0 1 1 0 0,0-2 0 0 0,-1 1-1 0 0,1-2 7 0 0,2-2-50 0 0,-4 5-21 0 0,0 0 0 0 0,0 0 0 0 0,0 0-1 0 0,1-4 72 0 0,-3 7-3 0 0,0 0 0 0 0,0 0 0 0 0,0 0-1 0 0,0 0 1 0 0,0-1 0 0 0,0 1 0 0 0,0 0-1 0 0,0 0 1 0 0,0 0 0 0 0,1-1 0 0 0,-1 1-1 0 0,0 0 1 0 0,0 0 0 0 0,0 0 0 0 0,0 0 0 0 0,0-1-1 0 0,0 1 1 0 0,0 0 0 0 0,0 0 0 0 0,0 0-1 0 0,0 0 1 0 0,0-1 0 0 0,-1 1 0 0 0,1 0-1 0 0,0 0 1 0 0,0 0 0 0 0,0-1 0 0 0,0 1-1 0 0,0 0 1 0 0,0 0 3 0 0,-1 0-4 0 0,1 0-1 0 0,0 0 1 0 0,-1 0 0 0 0,1 0-1 0 0,0 1 1 0 0,-1-1 0 0 0,1 0-1 0 0,0 0 1 0 0,-1 0 0 0 0,1 1-1 0 0,0-1 1 0 0,-1 0-1 0 0,1 0 1 0 0,0 1 0 0 0,-1-1 4 0 0,-2 4 15 0 0,-1 0-1 0 0,1 1 1 0 0,0-1 0 0 0,0 1 0 0 0,0-1 0 0 0,0 1-1 0 0,1 0 1 0 0,0 0 0 0 0,0 1-15 0 0,1-5 3 0 0,1 1 0 0 0,0-1 0 0 0,-1 1 0 0 0,1 0-1 0 0,0 0 1 0 0,0-1 0 0 0,0 1 0 0 0,0 0 0 0 0,0-1 0 0 0,0 1 0 0 0,0 0 0 0 0,1 0-4 0 0,-1-2 1 0 0,0 1-1 0 0,0-1 1 0 0,0 1-1 0 0,1-1 1 0 0,-1 1-1 0 0,0-1 1 0 0,0 1-1 0 0,1-1 1 0 0,-1 1-1 0 0,0-1 1 0 0,1 0-1 0 0,-1 1 1 0 0,0-1-1 0 0,1 0 1 0 0,-1 1-1 0 0,1-1 1 0 0,-1 0-1 0 0,0 1 0 0 0,1-1 1 0 0,-1 0-1 0 0,1 0 1 0 0,-1 1-1 0 0,1-1 1 0 0,-1 0-1 0 0,1 0 1 0 0,-1 0-1 0 0,1 0 1 0 0,-1 0-1 0 0,1 0 1 0 0,-1 0-1 0 0,1 0 1 0 0,0 0-1 0 0,-1 0 1 0 0,1 0-1 0 0,-1 0 1 0 0,1 0-1 0 0,-1 0 0 0 0,1 0 1 0 0,-1-1-1 0 0,1 1 1 0 0,2-1-110 0 0,0-1-1 0 0,1 1 1 0 0,-1-1-1 0 0,0 0 1 0 0,0 0-1 0 0,0 0 0 0 0,0 0 1 0 0,-1 0-1 0 0,1-1 1 0 0,1-1 110 0 0,14-12-3862 0 0,-14 13 2260 0 0</inkml:trace>
-  <inkml:trace contextRef="#ctx0" brushRef="#br0" timeOffset="22117.947">972 651 9978 0 0,'-4'6'8471'0'0,"8"-10"-6098"0"0,7-8-2549 0 0,1-8 120 0 0,-7 12 3 0 0,0 0 0 0 0,4-4 53 0 0,-9 12-1 0 0,1-1-1 0 0,-1 1 0 0 0,1-1 0 0 0,-1 1 0 0 0,1-1 0 0 0,0 1 1 0 0,-1-1-1 0 0,1 1 0 0 0,-1-1 0 0 0,1 1 0 0 0,0 0 0 0 0,-1-1 0 0 0,1 1 1 0 0,0 0-1 0 0,0 0 0 0 0,-1 0 0 0 0,1-1 2 0 0,0 1-3 0 0,-1 0-1 0 0,1 0 1 0 0,-1 0-1 0 0,1 1 1 0 0,-1-1-1 0 0,1 0 1 0 0,-1 0-1 0 0,1 0 1 0 0,-1 0-1 0 0,1 0 1 0 0,-1 1-1 0 0,0-1 1 0 0,1 0-1 0 0,-1 0 1 0 0,1 1-1 0 0,-1-1 1 0 0,0 0-1 0 0,1 1 1 0 0,-1-1-1 0 0,1 0 4 0 0,-1 1-4 0 0,1 0 0 0 0,-1 0 0 0 0,1 0-1 0 0,-1-1 1 0 0,0 1 0 0 0,1 0-1 0 0,-1 0 1 0 0,0 0 0 0 0,1 0 0 0 0,-1 0-1 0 0,0-1 1 0 0,0 1 0 0 0,0 0 0 0 0,0 0-1 0 0,0 0 1 0 0,0 0 0 0 0,0 0 0 0 0,0 0-1 0 0,0 0 1 0 0,0 0 0 0 0,-1 0-1 0 0,1-1 1 0 0,0 1 0 0 0,-1 0 0 0 0,1 0-1 0 0,0 0 5 0 0,-3 2-331 0 0,1 1-1 0 0,-1-1 1 0 0,0 1 0 0 0,0-1-1 0 0,-2 1 332 0 0,-4 5-2764 0 0,7-7 1553 0 0,0-2-370 0 0</inkml:trace>
-  <inkml:trace contextRef="#ctx0" brushRef="#br0" timeOffset="22859.287">1194 626 7922 0 0,'0'0'119'0'0,"0"0"0"0"0,0 0 0 0 0,-1 0 0 0 0,1 0 0 0 0,0 0 0 0 0,0 0 0 0 0,0 0 1 0 0,0 0-1 0 0,0 0 0 0 0,0 0 0 0 0,-1 0 0 0 0,1 0 0 0 0,0-1 0 0 0,0 1 0 0 0,0 0 0 0 0,0 0 1 0 0,0 0-1 0 0,0 0 0 0 0,0 0 0 0 0,-1 0 0 0 0,1 0 0 0 0,0 0 0 0 0,0 0 0 0 0,0-1 0 0 0,0 1 0 0 0,0 0 1 0 0,0 0-1 0 0,0 0 0 0 0,0 0 0 0 0,0 0 0 0 0,0 0 0 0 0,0-1 0 0 0,0 1-119 0 0,0-6 906 0 0,4-5-820 0 0,-1 5 132 0 0,-1 3-175 0 0,-1 1 0 0 0,1-1 0 0 0,-1 1-1 0 0,0-1 1 0 0,0 0 0 0 0,0 1 0 0 0,-1-1 0 0 0,1 0 0 0 0,-1 0 0 0 0,1 1 0 0 0,-1-2-43 0 0,0 4 23 0 0,0 0 1 0 0,0 0 0 0 0,0 0 0 0 0,0 0 0 0 0,0 0 0 0 0,0-1 0 0 0,0 1 0 0 0,0 0-1 0 0,0 0 1 0 0,0 0 0 0 0,0 0 0 0 0,0 0 0 0 0,0-1 0 0 0,0 1 0 0 0,-1 0 0 0 0,1 0-1 0 0,0 0 1 0 0,0 0 0 0 0,0 0 0 0 0,0 0 0 0 0,0-1 0 0 0,0 1 0 0 0,0 0 0 0 0,-1 0-1 0 0,1 0 1 0 0,0 0 0 0 0,0 0 0 0 0,0 0 0 0 0,0 0 0 0 0,0 0 0 0 0,-1 0 0 0 0,1 0 0 0 0,0 0-1 0 0,0 0 1 0 0,0 0 0 0 0,0 0 0 0 0,0 0 0 0 0,-1 0-24 0 0,-7 2 787 0 0,-5 8 447 0 0,3-2-416 0 0,-20 20 1257 0 0,26-24-1797 0 0,0 0 0 0 0,1 0 0 0 0,0 0 0 0 0,0 1 0 0 0,0-1 0 0 0,-1 4-278 0 0,4-8 14 0 0,-1 1 0 0 0,1-1 0 0 0,0 1 0 0 0,0-1 0 0 0,0 1 0 0 0,-1-1 0 0 0,1 1 0 0 0,0 0 0 0 0,0-1 0 0 0,0 1 0 0 0,0-1 0 0 0,0 1 0 0 0,0 0-1 0 0,0-1 1 0 0,0 1 0 0 0,0-1 0 0 0,0 1 0 0 0,0 0 0 0 0,0-1 0 0 0,1 1 0 0 0,-1-1 0 0 0,0 1 0 0 0,0 0 0 0 0,1-1 0 0 0,-1 1 0 0 0,0 0-14 0 0,1-1 2 0 0,0 0 0 0 0,-1 1 0 0 0,1-1 0 0 0,0 1 1 0 0,-1-1-1 0 0,1 0 0 0 0,0 0 0 0 0,-1 1 0 0 0,1-1 0 0 0,0 0 0 0 0,0 0 1 0 0,-1 0-1 0 0,1 0 0 0 0,0 0 0 0 0,0 0 0 0 0,-1 0 0 0 0,1 0 1 0 0,0 0-1 0 0,0 0 0 0 0,-1 0 0 0 0,1 0 0 0 0,0-1 0 0 0,-1 1-2 0 0,7-2 35 0 0,-1-1-1 0 0,0 0 0 0 0,1-1 1 0 0,-2 1-1 0 0,1-1 1 0 0,0 0-1 0 0,-1 0 0 0 0,0-1 1 0 0,4-3-35 0 0,-5 3 78 0 0,0 1 0 0 0,0-1 0 0 0,0 0 0 0 0,-1 0 0 0 0,0 0 0 0 0,0 0 1 0 0,0-1-1 0 0,-1 1 0 0 0,0-1 0 0 0,0 0 0 0 0,0 0 0 0 0,0-2-78 0 0,-3 3 8 0 0,-1 8 5 0 0,-4 10 8 0 0,5-12-20 0 0,-17 36-13 0 0,-2-1 0 0 0,-2-1 0 0 0,-9 10 12 0 0,20-32 62 0 0,0-1 0 0 0,-6 6-62 0 0,15-16 21 0 0,-1 0 0 0 0,0 1 0 0 0,0-1 0 0 0,0 0 0 0 0,-2 0-21 0 0,4-1 6 0 0,0-1-1 0 0,1 1 0 0 0,-1-1 1 0 0,0 1-1 0 0,0-1 0 0 0,0 0 1 0 0,0 0-1 0 0,0 1 0 0 0,0-1 1 0 0,0 0-1 0 0,0 0 0 0 0,0 0 1 0 0,0 0-1 0 0,1 0 0 0 0,-1 0 1 0 0,0 0-1 0 0,0-1 0 0 0,0 1 1 0 0,0 0-1 0 0,0 0 0 0 0,0-1 1 0 0,0 1-6 0 0,0-1-2 0 0,1 1 0 0 0,-1-1 1 0 0,1 1-1 0 0,-1-1 0 0 0,1 1 1 0 0,0-1-1 0 0,-1 1 0 0 0,1-1 1 0 0,0 0-1 0 0,-1 1 1 0 0,1-1-1 0 0,0 1 0 0 0,0-1 1 0 0,0 0-1 0 0,0 1 0 0 0,-1-1 1 0 0,1 0-1 0 0,0 1 0 0 0,0-1 1 0 0,0 0-1 0 0,0 1 0 0 0,0-1 1 0 0,1 0-1 0 0,-1 1 1 0 0,0-1-1 0 0,0 0 2 0 0,1-2-14 0 0,-1 1 0 0 0,1-1 0 0 0,0 0-1 0 0,0 1 1 0 0,1-3 14 0 0,1 1-4 0 0,0 0-1 0 0,0 0 0 0 0,0 0 0 0 0,1 0 1 0 0,-1 0-1 0 0,1 1 0 0 0,0-1 0 0 0,0 1 1 0 0,0 0-1 0 0,0 0 0 0 0,0 1 0 0 0,1-1 1 0 0,-1 1-1 0 0,1 0 0 0 0,0 0 0 0 0,0 1 1 0 0,0-1-1 0 0,2 1 5 0 0,-3 0 20 0 0,0 1 0 0 0,0 1 1 0 0,-1-1-1 0 0,1 0 0 0 0,2 1-20 0 0,-2 0 35 0 0,0 0-1 0 0,0-1 0 0 0,0 1 1 0 0,2-1-35 0 0,-3-1-366 0 0,0 0 1 0 0,1 0 0 0 0,-1 0 0 0 0,0 0 0 0 0,0 0-1 0 0,0 0 1 0 0,0-1 0 0 0,0 1 0 0 0,0-1 0 0 0,0 0-1 0 0,0 0 1 0 0,-1 0 0 0 0,2-2 365 0 0,3-1-1924 0 0</inkml:trace>
-  <inkml:trace contextRef="#ctx0" brushRef="#br0" timeOffset="23239.072">1319 578 11747 0 0,'-6'0'4419'0'0,"2"-1"-484"0"0,9-2-2769 0 0,2 0-1157 0 0,-1 0-1 0 0,1-1 1 0 0,5-3-9 0 0,-10 5 6 0 0,1 1 1 0 0,-1-1-1 0 0,0 0 1 0 0,0 0-1 0 0,0 0 0 0 0,0 0 1 0 0,0 0-1 0 0,0-1 0 0 0,0 1 1 0 0,-1-1-1 0 0,1 0-6 0 0,-2 3 0 0 0,0 0 1 0 0,0 0-1 0 0,0 0 0 0 0,0 0 0 0 0,0-1 0 0 0,0 1 0 0 0,0 0 1 0 0,0 0-1 0 0,0 0 0 0 0,1 0 0 0 0,-1-1 0 0 0,0 1 0 0 0,0 0 1 0 0,0 0-1 0 0,0 0 0 0 0,0-1 0 0 0,0 1 0 0 0,0 0 0 0 0,0 0 0 0 0,0 0 1 0 0,-1 0-1 0 0,1-1 0 0 0,0 1 0 0 0,0 0 0 0 0,0 0 0 0 0,-4 0 1 0 0,-5 4 5 0 0,1 2 145 0 0,0-1 0 0 0,0 2 1 0 0,0-1-1 0 0,1 1 0 0 0,-2 2-151 0 0,5-4 244 0 0,0 0-1 0 0,0 0 1 0 0,1 0-1 0 0,-1 1 1 0 0,1-1-1 0 0,0 1 1 0 0,0 0-1 0 0,-1 5-243 0 0,4-11 16 0 0,0 1-1 0 0,-1 0 0 0 0,1 0 0 0 0,0 0 0 0 0,0 0 1 0 0,0-1-1 0 0,0 1 0 0 0,0 0 0 0 0,0 0 0 0 0,0 0 0 0 0,0 0 1 0 0,0-1-1 0 0,0 1 0 0 0,0 0 0 0 0,0 0 0 0 0,1 0 0 0 0,-1 0 1 0 0,0-1-1 0 0,1 1 0 0 0,-1 1-15 0 0,1-2-4 0 0,-1 1 0 0 0,1-1 0 0 0,0 1 1 0 0,-1-1-1 0 0,1 1 0 0 0,0-1 0 0 0,-1 0 0 0 0,1 1 1 0 0,0-1-1 0 0,-1 0 0 0 0,1 1 0 0 0,0-1 0 0 0,0 0 0 0 0,-1 0 1 0 0,1 0-1 0 0,0 0 0 0 0,0 1 0 0 0,0-1 4 0 0,3 0-651 0 0,0-1 1 0 0,0 1-1 0 0,1-1 0 0 0,-1 1 0 0 0,0-1 0 0 0,0-1 1 0 0,2 0 650 0 0,12-5-3077 0 0,-10 2 375 0 0</inkml:trace>
+  <inkml:trace contextRef="#ctx0" brushRef="#br0" timeOffset="2158.99">692 265 3121 0 0,'0'-2'1100'0'0,"0"-1"1"0"0,-1 1-1 0 0,1 0 0 0 0,0 0 1 0 0,-1-1-1 0 0,1 1 1 0 0,-1 0-1 0 0,0-2-1100 0 0,0 4 70 0 0,1-1 1 0 0,0 1-1 0 0,0 0 0 0 0,0-1 0 0 0,-1 1 0 0 0,1 0 1 0 0,0-1-1 0 0,-1 1 0 0 0,1 0 0 0 0,0-1 1 0 0,0 1-1 0 0,-1 0 0 0 0,1 0 0 0 0,-1-1 0 0 0,1 1 1 0 0,0 0-1 0 0,-1 0 0 0 0,1 0 0 0 0,-1-1-70 0 0,1 1 46 0 0,-1 0 1 0 0,0 0-1 0 0,1 0 0 0 0,-1 0 0 0 0,1 0 0 0 0,-1 1 1 0 0,0-1-1 0 0,1 0 0 0 0,-1 0 0 0 0,1 0 0 0 0,-1 1 1 0 0,1-1-1 0 0,-1 0 0 0 0,0 0 0 0 0,1 1 0 0 0,-1-1 0 0 0,1 0 1 0 0,-1 1-47 0 0,-6 5 605 0 0,0 1 1 0 0,-1 0-1 0 0,1 1 1 0 0,1-1-1 0 0,-1 1 0 0 0,1 1 1 0 0,1-1-1 0 0,-2 4-605 0 0,6-11 60 0 0,0 1-1 0 0,0-1 0 0 0,1 1 0 0 0,-1 0 1 0 0,0 0-1 0 0,1-1 0 0 0,0 1 1 0 0,-1 0-1 0 0,1 0 0 0 0,0-1 0 0 0,0 1 1 0 0,0 0-1 0 0,0 0-59 0 0,0-1-12 0 0,0-1 1 0 0,0 1-1 0 0,0 0 1 0 0,1-1 0 0 0,-1 1-1 0 0,0-1 1 0 0,1 1-1 0 0,-1 0 1 0 0,0-1-1 0 0,1 1 1 0 0,-1-1-1 0 0,0 1 1 0 0,1-1-1 0 0,-1 1 1 0 0,1-1 0 0 0,-1 1-1 0 0,1-1 1 0 0,-1 0-1 0 0,1 1 1 0 0,0-1-1 0 0,-1 0 1 0 0,1 1-1 0 0,-1-1 1 0 0,1 0-1 0 0,0 0 1 0 0,-1 1-1 0 0,1-1 1 0 0,0 0 0 0 0,-1 0-1 0 0,1 0 1 0 0,0 0-1 0 0,-1 0 1 0 0,1 0-1 0 0,0 0 1 0 0,0 0 11 0 0,2 0-461 0 0,0-1 0 0 0,0 1 1 0 0,1-1-1 0 0,-1 1 0 0 0,0-1 1 0 0,0 0-1 0 0,0-1 0 0 0,0 1 1 0 0,2-1 460 0 0,4-4-1834 0 0</inkml:trace>
+  <inkml:trace contextRef="#ctx0" brushRef="#br0" timeOffset="2468.423">823 106 6193 0 0,'-4'4'5737'0'0,"-1"7"-3636"0"0,2-3-1141 0 0,-27 48 1494 0 0,17-34-2051 0 0,1 1 1 0 0,1 0 0 0 0,-4 14-404 0 0,13-30-523 0 0,0-1 1 0 0,1 1-1 0 0,0 0 523 0 0,0-5-363 0 0,1 0-1 0 0,0 0 1 0 0,0 0 0 0 0,0 1-1 0 0,0-1 1 0 0,0 0-1 0 0,0 0 1 0 0,1 0 0 0 0,-1 0-1 0 0,1 0 1 0 0,0 2 363 0 0,1 0-1873 0 0</inkml:trace>
+  <inkml:trace contextRef="#ctx0" brushRef="#br0" timeOffset="2777.2869">916 127 8666 0 0,'0'-18'5668'0'0,"0"15"-5524"0"0,0 0-1 0 0,1 0 0 0 0,0 0 1 0 0,-1 0-1 0 0,1 0 1 0 0,0 0-1 0 0,2-2-143 0 0,-1 2 158 0 0,-3 6-65 0 0,-2 8-71 0 0,-8 8-147 0 0,-1-1 0 0 0,-1 0 0 0 0,0 0 0 0 0,-3 1 125 0 0,-63 64 371 0 0,44-48 226 0 0,34-33-556 0 0,0-1-2 0 0,0 0 0 0 0,1-1-1 0 0,-1 1 1 0 0,0 0-1 0 0,0 0 1 0 0,1-1 0 0 0,-1 1-1 0 0,0 0 1 0 0,0-1 0 0 0,0 1-1 0 0,0-1 1 0 0,0 1-1 0 0,0-1 1 0 0,0 1 0 0 0,-1-1-39 0 0,2 0 4 0 0,0 0 1 0 0,-1 0 0 0 0,1 0 0 0 0,0 0-1 0 0,0-1 1 0 0,0 1 0 0 0,0 0 0 0 0,0 0 0 0 0,0 0-1 0 0,0 0 1 0 0,0-1 0 0 0,0 1 0 0 0,0 0-1 0 0,0 0 1 0 0,0 0 0 0 0,0 0 0 0 0,0-1 0 0 0,0 1-1 0 0,0 0 1 0 0,0 0 0 0 0,0 0 0 0 0,0 0-1 0 0,0-1 1 0 0,0 1 0 0 0,0 0 0 0 0,0 0 0 0 0,0 0-1 0 0,0 0 1 0 0,0-1 0 0 0,0 1 0 0 0,0 0-1 0 0,0 0 1 0 0,0 0 0 0 0,0 0 0 0 0,1 0-5 0 0,2-7 28 0 0,-3 7-25 0 0,14-22-18 0 0,-12 20 25 0 0,0 0 0 0 0,0-1 0 0 0,0 1 0 0 0,0 0 0 0 0,0 1 0 0 0,0-1 1 0 0,1 0-1 0 0,-1 0-10 0 0,-2 2 18 0 0,0 0 0 0 0,1 0 1 0 0,-1 0-1 0 0,0 0 0 0 0,0 0 1 0 0,0 0-1 0 0,1 0 0 0 0,-1 0 1 0 0,0-1-1 0 0,0 1 0 0 0,1 0 1 0 0,-1 0-1 0 0,0 0 0 0 0,0 0 0 0 0,0 0 1 0 0,1 0-1 0 0,-1 0 0 0 0,0 0 1 0 0,0 0-1 0 0,0 0 0 0 0,1 1 1 0 0,-1-1-1 0 0,0 0 0 0 0,0 0 1 0 0,1 0-1 0 0,-1 0 0 0 0,0 0 1 0 0,0 0-1 0 0,0 0 0 0 0,0 0 1 0 0,1 1-1 0 0,-1-1 0 0 0,0 0 1 0 0,0 0-19 0 0,1 1 57 0 0,-1-1 1 0 0,0 1-1 0 0,1 0 0 0 0,-1 0 1 0 0,0-1-1 0 0,0 1 1 0 0,1 0-1 0 0,-1 0 1 0 0,0-1-1 0 0,0 1 0 0 0,0 0-57 0 0,0 2 266 0 0,0 1 0 0 0,0-1 0 0 0,0 0-1 0 0,-1 4-265 0 0,0-2 107 0 0,0-1 72 0 0,0 1-1 0 0,0-1 0 0 0,1 0 0 0 0,0 1 1 0 0,0 0-179 0 0,0-4 18 0 0,0 0 0 0 0,0-1 1 0 0,0 1-1 0 0,0 0 0 0 0,0 0 1 0 0,0-1-1 0 0,0 1 0 0 0,0 0 1 0 0,1-1-1 0 0,-1 1 0 0 0,0 0 1 0 0,0-1-1 0 0,1 1 0 0 0,-1-1 1 0 0,1 1-1 0 0,-1 0 0 0 0,0-1 1 0 0,1 1-1 0 0,-1-1 0 0 0,1 1 1 0 0,-1-1-1 0 0,1 1 0 0 0,0-1 1 0 0,-1 1-1 0 0,1-1 0 0 0,-1 0 0 0 0,1 1 1 0 0,0-1-1 0 0,-1 0 0 0 0,1 0 1 0 0,0 1-1 0 0,-1-1 0 0 0,2 0-18 0 0,1 0-90 0 0,-1 1 0 0 0,1-1-1 0 0,0 0 1 0 0,0 0-1 0 0,-1 0 1 0 0,1 0-1 0 0,0 0 1 0 0,0-1-1 0 0,0 1 1 0 0,-1-1-1 0 0,1 0 1 0 0,0 0 90 0 0,1 0-582 0 0,-2 0-253 0 0,1 0 1 0 0,0 0 0 0 0,0 0-1 0 0,-1 0 1 0 0,1-1 0 0 0,-1 1-1 0 0,3-3 835 0 0,0-1-1942 0 0</inkml:trace>
+  <inkml:trace contextRef="#ctx0" brushRef="#br0" timeOffset="3812.149">1205 168 6801 0 0,'4'-16'1891'0'0,"1"-1"0"0"0,2 1 0 0 0,-1 0-1 0 0,5-6-1890 0 0,-35 61 3090 0 0,-11 12-3090 0 0,5-8 521 0 0,1 5-521 0 0,26-44 33 0 0,0 2 33 0 0,0-1-1 0 0,0 1 1 0 0,-2 5-66 0 0,5-10 2 0 0,-1 0 0 0 0,1 0 1 0 0,0 0-1 0 0,-1 0 0 0 0,1 1 1 0 0,0-1-1 0 0,0 0 0 0 0,0 0 1 0 0,0 1-1 0 0,0-1 0 0 0,0 0 1 0 0,0 0-1 0 0,0 1 0 0 0,0-1 1 0 0,1 0-1 0 0,-1 0 0 0 0,0 0 1 0 0,1 1-1 0 0,-1-1 0 0 0,1 0 1 0 0,-1 0-1 0 0,1 0-2 0 0,0 0-39 0 0,0 0-1 0 0,0-1 1 0 0,0 1 0 0 0,-1 0 0 0 0,1-1 0 0 0,0 1-1 0 0,0-1 1 0 0,0 1 0 0 0,0-1 0 0 0,0 1-1 0 0,0-1 1 0 0,0 0 0 0 0,1 1 0 0 0,-1-1-1 0 0,0 0 1 0 0,0 0 0 0 0,0 0 0 0 0,0 0 0 0 0,0 0-1 0 0,0 0 1 0 0,0 0 0 0 0,1-1 39 0 0,4 0-1146 0 0,-1 0 0 0 0,1 0 1 0 0,4-3 1145 0 0,-7 3-684 0 0,5-2-849 0 0,0 0-572 0 0</inkml:trace>
+  <inkml:trace contextRef="#ctx0" brushRef="#br0" timeOffset="4117.92">1265 296 9082 0 0,'-1'0'3905'0'0,"0"-3"-2481"0"0,-1 1-912 0 0,1-2 112 0 0,0 1-104 0 0,4 0-63 0 0,-1 1-65 0 0,-1-2-200 0 0,-1 0-48 0 0,2 1-96 0 0,0-2-80 0 0,1 1-832 0 0,-2-1-905 0 0,2 2 1425 0 0,-2-3-928 0 0,2 1-593 0 0</inkml:trace>
+  <inkml:trace contextRef="#ctx0" brushRef="#br0" timeOffset="4425.021">1300 167 10194 0 0,'-5'0'4577'0'0,"3"0"-3161"0"0,-1 0-1039 0 0,1 1-65 0 0,2-1-56 0 0,1 2-24 0 0,-1-1-40 0 0,1 2-112 0 0,1 0-48 0 0,0 0-104 0 0,-1 0-760 0 0,1 1-625 0 0,0-1 1153 0 0,2 1-792 0 0,0 1-752 0 0</inkml:trace>
+  <inkml:trace contextRef="#ctx0" brushRef="#br0" timeOffset="4731.636">1332 291 6825 0 0,'-4'6'6023'0'0,"3"-4"-4902"0"0,3-5-221 0 0,6-12-434 0 0,-3 3-403 0 0,1 0 0 0 0,7-9-63 0 0,-11 19-4 0 0,0 0 1 0 0,0 0 0 0 0,0 0 0 0 0,0 1 0 0 0,1-1-1 0 0,-1 1 1 0 0,0-1 0 0 0,1 1 0 0 0,0 0 0 0 0,-1 0-1 0 0,1 0 1 0 0,-1 0 0 0 0,1 0 0 0 0,0 1 0 0 0,0-1-1 0 0,-1 1 1 0 0,1 0 0 0 0,0 0 0 0 0,0 0 0 0 0,2 0 3 0 0,-5 0 1 0 0,1 0 0 0 0,0 1 0 0 0,0-1 1 0 0,-1 0-1 0 0,1 0 0 0 0,0 1 0 0 0,-1-1 1 0 0,1 0-1 0 0,0 1 0 0 0,-1-1 0 0 0,1 1 0 0 0,-1-1 1 0 0,1 1-1 0 0,-1-1 0 0 0,1 1 0 0 0,-1-1 1 0 0,1 1-1 0 0,-1 0 0 0 0,1-1 0 0 0,-1 1 1 0 0,0-1-1 0 0,1 1 0 0 0,-1 0 0 0 0,0-1 1 0 0,0 1-1 0 0,0 0 0 0 0,1 0 0 0 0,-1-1 1 0 0,0 1-1 0 0,0 0-1 0 0,0 1 6 0 0,0 0 1 0 0,0-1 0 0 0,0 1-1 0 0,0 0 1 0 0,-1-1 0 0 0,1 1 0 0 0,0-1-1 0 0,-1 1 1 0 0,1 0 0 0 0,-1-1-1 0 0,0 1 1 0 0,1-1 0 0 0,-2 1-7 0 0,-25 35-1665 0 0,27-36 1028 0 0,-1-1-275 0 0</inkml:trace>
+  <inkml:trace contextRef="#ctx0" brushRef="#br0" timeOffset="5055.286">1596 99 4281 0 0,'2'-7'3378'0'0,"-1"3"2240"0"0,-4 9-3462 0 0,-26 52 817 0 0,12-27-2664 0 0,3 1 1 0 0,-6 16-310 0 0,19-44-116 0 0,0 0 0 0 0,1 0 0 0 0,-1 0 0 0 0,1 0 0 0 0,-1-1 0 0 0,1 4 116 0 0,0-6-68 0 0,0 1 1 0 0,0-1-1 0 0,0 0 0 0 0,0 1 0 0 0,0-1 1 0 0,0 0-1 0 0,0 1 0 0 0,0-1 0 0 0,0 0 1 0 0,0 1-1 0 0,0-1 0 0 0,1 1 1 0 0,-1-1-1 0 0,0 0 0 0 0,0 1 0 0 0,0-1 1 0 0,0 0-1 0 0,1 1 0 0 0,-1-1 0 0 0,0 0 1 0 0,0 0-1 0 0,1 1 0 0 0,-1-1 1 0 0,0 0-1 0 0,1 0 0 0 0,-1 1 0 0 0,0-1 1 0 0,0 0-1 0 0,1 0 0 0 0,-1 0 1 0 0,0 0-1 0 0,1 1 0 0 0,-1-1 0 0 0,1 0 1 0 0,-1 0-1 0 0,0 0 0 0 0,1 0 0 0 0,-1 0 1 0 0,0 0-1 0 0,1 0 0 0 0,-1 0 1 0 0,0 0-1 0 0,1 0 0 0 0,-1 0 0 0 0,1 0 1 0 0,-1 0-1 0 0,0 0 0 0 0,1-1 0 0 0,-1 1 1 0 0,0 0-1 0 0,1 0 0 0 0,-1 0 1 0 0,0 0-1 0 0,1-1 0 0 0,-1 1 0 0 0,0 0 68 0 0,6-4-1069 0 0</inkml:trace>
+  <inkml:trace contextRef="#ctx0" brushRef="#br0" timeOffset="5371.396">1703 91 5737 0 0,'7'-11'5789'0'0,"-7"11"-5620"0"0,0-1 0 0 0,0 1-1 0 0,1-1 1 0 0,-1 1 0 0 0,0 0 0 0 0,1-1-1 0 0,-1 1 1 0 0,0 0 0 0 0,1-1-1 0 0,-1 1 1 0 0,0 0 0 0 0,1-1 0 0 0,-1 1-1 0 0,1 0 1 0 0,-1 0 0 0 0,1 0-1 0 0,-1 0 1 0 0,0-1 0 0 0,1 1-1 0 0,-1 0 1 0 0,1 0 0 0 0,-1 0 0 0 0,1 0-1 0 0,-1 0-168 0 0,-4 9 1445 0 0,-9 9-1396 0 0,-1-1 0 0 0,0-1 0 0 0,-1 0 0 0 0,-1-1 0 0 0,-1 0 0 0 0,0-2 0 0 0,0 0 0 0 0,-18 10-49 0 0,28-20-28 0 0,7-3 26 0 0,0-1 1 0 0,0 1-1 0 0,0 0 0 0 0,0 0 1 0 0,0 0-1 0 0,0 0 0 0 0,0 0 1 0 0,0 0-1 0 0,0 0 0 0 0,0 0 1 0 0,0 0-1 0 0,0 0 0 0 0,0 0 1 0 0,0 0-1 0 0,0 0 0 0 0,0-1 0 0 0,0 1 1 0 0,0 0-1 0 0,0 0 0 0 0,0 0 1 0 0,0 0-1 0 0,0 0 0 0 0,0 0 1 0 0,0 0-1 0 0,0 0 0 0 0,0 0 1 0 0,0 0-1 0 0,0 0 0 0 0,0-1 1 0 0,0 1-1 0 0,0 0 0 0 0,0 0 1 0 0,0 0-1 0 0,0 0 0 0 0,0 0 1 0 0,0 0-1 0 0,0 0 0 0 0,0 0 1 0 0,0 0-1 0 0,1 0 0 0 0,-1 0 1 0 0,0 0 1 0 0,9-11-104 0 0,-8 10 107 0 0,6-5-27 0 0,1 0 0 0 0,6-5 24 0 0,-12 10 60 0 0,0 0 1 0 0,1 0-1 0 0,-1 0 0 0 0,0 0 1 0 0,0 0-1 0 0,1 0 0 0 0,-1 0 1 0 0,1 1-1 0 0,-1-1 0 0 0,1 1 1 0 0,-1 0-1 0 0,1 0 0 0 0,0 0-60 0 0,-3 0 35 0 0,1 0 0 0 0,-1 0-1 0 0,0 0 1 0 0,1 0 0 0 0,-1 0-1 0 0,0 1 1 0 0,1-1 0 0 0,-1 0 0 0 0,0 0-1 0 0,1 0 1 0 0,-1 1 0 0 0,0-1-1 0 0,0 0 1 0 0,1 0 0 0 0,-1 1 0 0 0,0-1-1 0 0,0 0 1 0 0,1 1 0 0 0,-1-1 0 0 0,0 0-1 0 0,0 1 1 0 0,0-1 0 0 0,0 0-1 0 0,0 1 1 0 0,1-1 0 0 0,-1 0 0 0 0,0 1-1 0 0,0-1 1 0 0,0 1 0 0 0,0-1-1 0 0,0 0 1 0 0,0 1 0 0 0,0-1 0 0 0,0 0-1 0 0,0 1-34 0 0,-3 14 586 0 0,3-12-496 0 0,-2 4 55 0 0,2-3-87 0 0,-1 0 0 0 0,0 0 1 0 0,1 0-1 0 0,0 0 1 0 0,-1 0-1 0 0,2 1-58 0 0,-1-4 1 0 0,0 1 0 0 0,0-1 0 0 0,0 0 0 0 0,1 0 0 0 0,-1 0 0 0 0,1 0 0 0 0,-1 0 0 0 0,0 0 0 0 0,1 0 0 0 0,0 0-1 0 0,-1 0 1 0 0,1 0 0 0 0,0-1 0 0 0,-1 1 0 0 0,1 0 0 0 0,0 0 0 0 0,0-1 0 0 0,0 1 0 0 0,-1 0 0 0 0,1-1 0 0 0,0 1 0 0 0,0 0 0 0 0,0-1 0 0 0,0 0 0 0 0,1 1-1 0 0,1 0-369 0 0,0 0 1 0 0,-1-1-1 0 0,1 1 1 0 0,0-1-1 0 0,-1 0 1 0 0,1 0-1 0 0,0 0 1 0 0,-1 0-1 0 0,1 0 0 0 0,0-1 1 0 0,-1 1-1 0 0,1-1 1 0 0,0 0-1 0 0,0 0 369 0 0,3-1-1796 0 0</inkml:trace>
+  <inkml:trace contextRef="#ctx0" brushRef="#br0" timeOffset="8233.932">1978 115 2953 0 0,'1'-2'1247'0'0,"2"-6"1220"0"0,-3 8-2320 0 0,0 0 1 0 0,0-1 0 0 0,0 1-1 0 0,1 0 1 0 0,-1 0-1 0 0,0-1 1 0 0,0 1 0 0 0,0 0-1 0 0,1 0 1 0 0,-1 0 0 0 0,0-1-1 0 0,0 1 1 0 0,1 0-1 0 0,-1 0 1 0 0,0 0 0 0 0,0 0-1 0 0,1 0 1 0 0,-1-1 0 0 0,0 1-1 0 0,1 0 1 0 0,-1 0 0 0 0,0 0-1 0 0,0 0-147 0 0,1 1 395 0 0,-1 1 0 0 0,0-1 1 0 0,0 0-1 0 0,0 0 0 0 0,0 0 0 0 0,0 1 0 0 0,0 0-395 0 0,-3 12 427 0 0,-1 0 0 0 0,-1 0 0 0 0,0 0 0 0 0,-1-1 0 0 0,-1 2-427 0 0,1-5 499 0 0,1-1 0 0 0,-6 7-499 0 0,11-16 14 0 0,0 0 0 0 0,0 0 0 0 0,0 1 0 0 0,0-1 0 0 0,0 0 0 0 0,0 0 0 0 0,0 0 0 0 0,0 0 0 0 0,0 0 0 0 0,-1 0 0 0 0,1 1 0 0 0,0-1 0 0 0,0 0 0 0 0,0 0 0 0 0,0 0 0 0 0,0 0 0 0 0,0 0 0 0 0,0 0 0 0 0,-1 0 0 0 0,1 0 0 0 0,0 0 0 0 0,0 0 0 0 0,0 0 0 0 0,0 0 0 0 0,0 0 0 0 0,0 0 0 0 0,-1 0 0 0 0,1 0 0 0 0,0 0 0 0 0,0 0 0 0 0,0 0 0 0 0,0 0 0 0 0,0 0 0 0 0,-1 0-14 0 0,0-4 267 0 0,1-7-95 0 0,1 0-148 0 0,1-1 0 0 0,1 1 0 0 0,0-1 0 0 0,1 1 0 0 0,2-3-24 0 0,1-9 0 0 0,-4 16-7 0 0,2-10-23 0 0,8-14 30 0 0,-11 27-7 0 0,0-1 0 0 0,1 1-1 0 0,-1 0 1 0 0,1 0-1 0 0,0 0 1 0 0,0 0 0 0 0,1 0-1 0 0,-2 1 1 0 0,2-1 7 0 0,1 1-9 0 0,-1-1 0 0 0,1 1 0 0 0,-1 1 0 0 0,1-1 0 0 0,0 1 1 0 0,0 0-1 0 0,0 0 0 0 0,1 0 9 0 0,-4 1 3 0 0,1 1 0 0 0,-1-1 0 0 0,1 1-1 0 0,-1-1 1 0 0,1 1 0 0 0,-1 0 0 0 0,1 0 0 0 0,-1 0 0 0 0,1 0 0 0 0,-1 1 0 0 0,1-1 0 0 0,-1 1 0 0 0,1-1 0 0 0,-1 1 0 0 0,1 0-1 0 0,-1 0 1 0 0,0 0 0 0 0,1 0-3 0 0,-2 0 10 0 0,0 0 0 0 0,0 0 0 0 0,-1 0 0 0 0,1 0 0 0 0,0 0 0 0 0,0 0 0 0 0,0 0-1 0 0,-1 0 1 0 0,1 0 0 0 0,-1 0 0 0 0,1 0 0 0 0,-1 0 0 0 0,1 0 0 0 0,-1 1 0 0 0,1-1 0 0 0,-1 0-1 0 0,0 0 1 0 0,0 0 0 0 0,0 1 0 0 0,0-1 0 0 0,0 0 0 0 0,0 0 0 0 0,0 1 0 0 0,0-1 0 0 0,0 1-10 0 0,-1 4 45 0 0,-1-1 0 0 0,1 0-1 0 0,-1 1 1 0 0,1-1 0 0 0,-2 1-45 0 0,-1 4 76 0 0,-1-1-1 0 0,-1 0 0 0 0,0 0 0 0 0,0 0 0 0 0,-1-1 0 0 0,0 1 1 0 0,0-2-1 0 0,-1 1 0 0 0,0-1 0 0 0,0 0 0 0 0,-1 0-75 0 0,-9 5 347 0 0,17-11-313 0 0,-1 0-1 0 0,0 0 1 0 0,0-1-1 0 0,0 1 1 0 0,0 0 0 0 0,1-1-1 0 0,-1 1 1 0 0,0-1 0 0 0,-1 0-34 0 0,2 0-1 0 0,1 0 1 0 0,0 0-1 0 0,-1 0 1 0 0,1 0-1 0 0,0 0 0 0 0,-1 0 1 0 0,1 0-1 0 0,0 0 1 0 0,0 0-1 0 0,-1 0 1 0 0,1 0-1 0 0,0 0 1 0 0,-1 0-1 0 0,1 0 1 0 0,0-1-1 0 0,0 1 1 0 0,-1 0-1 0 0,1 0 1 0 0,0 0-1 0 0,0-1 0 0 0,-1 1 1 0 0,1 0-1 0 0,0 0 1 0 0,0 0-1 0 0,0-1 1 0 0,-1 1-1 0 0,1 0 1 0 0,0 0-1 0 0,0-1 1 0 0,0 1-1 0 0,0 0 1 0 0,0-1-1 0 0,0 1 0 0 0,0 0 1 0 0,-1 0-1 0 0,1-1 1 0 0,0 1-1 0 0,0 0 1 0 0,0-1-1 0 0,0 1 1 0 0,0 0-1 0 0,0-1 1 0 0,0 1-1 0 0,1 0 1 0 0,-1-1-7 0 0,0 0-1 0 0,0 1 0 0 0,0-1 1 0 0,0 0-1 0 0,1 0 0 0 0,-1 1 1 0 0,0-1-1 0 0,1 0 0 0 0,-1 1 1 0 0,1-1-1 0 0,-1 1 1 0 0,0-1-1 0 0,1 0 0 0 0,0 1 1 0 0,-1-1-1 0 0,1 1 0 0 0,-1-1 8 0 0,1 0 11 0 0,1 1 0 0 0,-1-1 0 0 0,0 0 0 0 0,0 1 0 0 0,1-1 0 0 0,-1 1 0 0 0,0-1-1 0 0,1 1 1 0 0,-1-1 0 0 0,1 1 0 0 0,-1 0 0 0 0,1 0 0 0 0,-1 0 0 0 0,0 0 0 0 0,1 0 0 0 0,-1 0 0 0 0,0 0-1 0 0,0 0 1 0 0,0 1 0 0 0,1-1 0 0 0,-1 0 0 0 0,1 1 0 0 0,-1 0 0 0 0,0-1 0 0 0,0 1 0 0 0,1-1 0 0 0,-1 1-1 0 0,0 0 1 0 0,0 0 0 0 0,0 0 0 0 0,0 0 0 0 0,0 0 0 0 0,0 0 0 0 0,0 0 0 0 0,0 0 0 0 0,0 0-1 0 0,0 0 1 0 0,-1 1 0 0 0,1-1 0 0 0,0 0 0 0 0,-1 1 0 0 0,1-1 0 0 0,-1 0 0 0 0,1 1 0 0 0,-1-1 0 0 0,0 0-1 0 0,1 2-10 0 0,-1-2 41 0 0,0 2 37 0 0,0-1 0 0 0,0 0-1 0 0,0 0 1 0 0,0 1 0 0 0,1-1 0 0 0,0 0 0 0 0,-1 0 0 0 0,1 1-78 0 0,0-2-30 0 0,-1 0 1 0 0,1-1 0 0 0,-1 1 0 0 0,1 0 0 0 0,0-1-1 0 0,-1 1 1 0 0,1-1 0 0 0,-1 1 0 0 0,1-1 0 0 0,0 1-1 0 0,0-1 1 0 0,-1 0 0 0 0,1 1 0 0 0,0-1 0 0 0,0 0-1 0 0,-1 1 1 0 0,1-1 0 0 0,0 0 0 0 0,0 0 0 0 0,0 0 0 0 0,0 0-1 0 0,-1 0 1 0 0,1 0 0 0 0,0 0 0 0 0,0 0 29 0 0,3 0-961 0 0,-1-1 0 0 0,0 1-1 0 0,0-1 1 0 0,1 0 0 0 0,-1 0 0 0 0,0 0 961 0 0,3-1-2338 0 0</inkml:trace>
+  <inkml:trace contextRef="#ctx0" brushRef="#br0" timeOffset="8583.703">2142 185 6569 0 0,'-5'-2'6941'0'0,"4"2"-4886"0"0,2 0-701 0 0,2 0-613 0 0,0 0-714 0 0,-1-1 1 0 0,0 0-1 0 0,1 1 1 0 0,-1-1-1 0 0,0 0 1 0 0,0 0-1 0 0,0 0 0 0 0,0-1 1 0 0,0 1-1 0 0,0 0 1 0 0,0-1-1 0 0,0 0 1 0 0,-1 1-1 0 0,1-1 1 0 0,0 0-1 0 0,-1 0 1 0 0,1 0-28 0 0,-2 1 7 0 0,1-1 1 0 0,0 1-1 0 0,-1 0 1 0 0,0-1-1 0 0,1 1 1 0 0,-1 0-1 0 0,0-1 1 0 0,0 1-1 0 0,1 0 1 0 0,-1-1-1 0 0,0 1 1 0 0,-1-1-1 0 0,1 1 1 0 0,0 0 0 0 0,0-2-8 0 0,-1 3 1 0 0,1-1 0 0 0,0 1 1 0 0,0-1-1 0 0,0 1 0 0 0,0 0 1 0 0,-1-1-1 0 0,1 1 1 0 0,0-1-1 0 0,0 1 0 0 0,-1 0 1 0 0,1-1-1 0 0,0 1 1 0 0,-1 0-1 0 0,1-1 0 0 0,0 1 1 0 0,-1 0-1 0 0,1 0 0 0 0,0-1 1 0 0,-1 1-1 0 0,1 0-1 0 0,-1 0 0 0 0,1 0 1 0 0,-1 0-1 0 0,1-1 0 0 0,-1 1 0 0 0,0 0 0 0 0,1 0 0 0 0,-1 0 1 0 0,1 1-1 0 0,-1-1 0 0 0,1 0 0 0 0,-1 0 0 0 0,1 0 0 0 0,-1 0 1 0 0,0 0-1 0 0,1 1 0 0 0,-1-1 0 0 0,1 0 0 0 0,-1 0 0 0 0,1 1 1 0 0,-1-1-1 0 0,-5 4 96 0 0,1 0-1 0 0,-1 1 1 0 0,1-1 0 0 0,0 1 0 0 0,0 0 0 0 0,0 0 0 0 0,1 1 0 0 0,-1-1 0 0 0,1 1 0 0 0,1 0 0 0 0,-1 0 0 0 0,1 1 0 0 0,0-1 0 0 0,1 1 0 0 0,-2 4-96 0 0,3-10 10 0 0,1 0 1 0 0,0 1-1 0 0,0-1 1 0 0,-1 0-1 0 0,1 1 1 0 0,0-1 0 0 0,0 0-1 0 0,0 1 1 0 0,1-1-1 0 0,-1 0 1 0 0,0 0-1 0 0,0 1 1 0 0,1-1 0 0 0,-1 0-1 0 0,1 0 1 0 0,-1 1-1 0 0,1-1 1 0 0,-1 0-11 0 0,1 0-44 0 0,0 0 0 0 0,-1-1-1 0 0,1 1 1 0 0,0 0 0 0 0,-1-1 0 0 0,1 1 0 0 0,0-1 0 0 0,0 1-1 0 0,0-1 1 0 0,0 1 0 0 0,0-1 0 0 0,-1 0 0 0 0,1 1 0 0 0,0-1-1 0 0,0 0 1 0 0,0 0 0 0 0,0 1 0 0 0,0-1 0 0 0,0 0 0 0 0,0 0-1 0 0,0 0 1 0 0,0 0 0 0 0,0 0 0 0 0,1-1 44 0 0,1 1-488 0 0,1-1-1 0 0,0 0 1 0 0,-1 0-1 0 0,1 0 1 0 0,0 0-1 0 0,-1-1 1 0 0,3-1 488 0 0,2-1-1482 0 0</inkml:trace>
+  <inkml:trace contextRef="#ctx0" brushRef="#br0" timeOffset="9141.645">2236 186 8138 0 0,'0'-1'866'0'0,"-1"1"-432"0"0,0-1 0 0 0,0 0 0 0 0,1 1 0 0 0,-1-1 0 0 0,0 0 1 0 0,1 1-1 0 0,-1-1 0 0 0,0 0 0 0 0,1 0 0 0 0,-1 0 0 0 0,1 0 0 0 0,-1 1 1 0 0,1-1-1 0 0,-1 0 0 0 0,1 0 0 0 0,0 0-434 0 0,0 1 295 0 0,8 4 988 0 0,-6-4-1217 0 0,0 1 1 0 0,1-1-1 0 0,-1 0 1 0 0,0 0 0 0 0,0 0-1 0 0,0 0 1 0 0,1-1-1 0 0,-1 1 1 0 0,0-1-1 0 0,0 1 1 0 0,0-1-1 0 0,0 0 1 0 0,0 0 0 0 0,1 0-67 0 0,2-2-2 0 0,0 0 1 0 0,-1 0 0 0 0,0 0 0 0 0,1-1-1 0 0,1-1 2 0 0,-5 4 2 0 0,0 0 1 0 0,0 0-1 0 0,0 0 0 0 0,0 1 0 0 0,0-1 0 0 0,1 0 0 0 0,0 0-2 0 0,-2 1 1 0 0,0 0-1 0 0,0 0 0 0 0,0 0 1 0 0,0 0-1 0 0,0 0 0 0 0,0 0 1 0 0,0 0-1 0 0,1 0 0 0 0,-1 0 1 0 0,0 0-1 0 0,0 0 0 0 0,0 0 1 0 0,0 0-1 0 0,0 0 0 0 0,0 0 1 0 0,0 0-1 0 0,0 0 0 0 0,0 0 1 0 0,0 0-1 0 0,0 0 0 0 0,1 0 1 0 0,-1 0-1 0 0,0 0 0 0 0,0 0 1 0 0,0 0-1 0 0,0 0 0 0 0,0 0 1 0 0,0 0-1 0 0,0 0 0 0 0,0 0 1 0 0,0 1-1 0 0,0-1 0 0 0,0 0 0 0 0,0 0 1 0 0,0 0-1 0 0,0 0 0 0 0,0 0 1 0 0,1 0-1 0 0,-1 0 0 0 0,0 0 1 0 0,0 0-1 0 0,0 0 0 0 0,-3 7 15 0 0,-1-1-10 0 0,-13 18 42 0 0,6-11-33 0 0,5-5-1 0 0,-1 0 0 0 0,-4 3-13 0 0,-21 18 232 0 0,-25 16-232 0 0,57-44 0 0 0,0-1-1 0 0,-1 0 0 0 0,1 0 1 0 0,0 1-1 0 0,-1-1 0 0 0,1 0 0 0 0,-1 0 1 0 0,1 1-1 0 0,-1-1 0 0 0,1 0 1 0 0,-1 0-1 0 0,1 0 0 0 0,0 0 1 0 0,-1 0-1 0 0,1 0 0 0 0,-1 0 1 0 0,1 0-1 0 0,-1 0 0 0 0,1 0 0 0 0,-1 0 1 0 0,1 0-1 0 0,-1 0 1 0 0,1 0-4 0 0,0 0 1 0 0,-1-1-1 0 0,1 1 1 0 0,0 0-1 0 0,0-1 1 0 0,0 1-1 0 0,0 0 1 0 0,-1-1-1 0 0,1 1 1 0 0,0 0-1 0 0,0-1 0 0 0,0 1 1 0 0,0 0-1 0 0,0-1 1 0 0,0 1-1 0 0,0 0 1 0 0,0-1-1 0 0,0 1 1 0 0,0-1-1 0 0,0 1 0 0 0,0 0 1 0 0,0-1-1 0 0,0 1 1 0 0,0 0-1 0 0,1-1 1 0 0,-1 1-1 0 0,0 0 1 0 0,0-1-1 0 0,0 1 1 0 0,0 0-1 0 0,1-1 4 0 0,1-3-7 0 0,0 0-1 0 0,0 1 1 0 0,1-1 0 0 0,-1 0-1 0 0,1 1 1 0 0,0 0-1 0 0,0-1 1 0 0,0 1 0 0 0,0 0-1 0 0,1 1 1 0 0,-1-1 0 0 0,1 1-1 0 0,0-1 1 0 0,0 1-1 0 0,0 0 1 0 0,0 0 0 0 0,0 1-1 0 0,0-1 1 0 0,1 1 7 0 0,-4 1 25 0 0,0-1 0 0 0,0 1 1 0 0,0 0-1 0 0,0 0 0 0 0,0 0 0 0 0,0 0 1 0 0,0 0-1 0 0,0 0 0 0 0,0 0 0 0 0,0 0 1 0 0,0 0-1 0 0,0 0 0 0 0,0 0 0 0 0,0 1 1 0 0,-1-1-1 0 0,1 0 0 0 0,0 1 0 0 0,0-1 1 0 0,0 1-1 0 0,0 0-25 0 0,0-1 60 0 0,0 1 0 0 0,-1 0 0 0 0,1 0 0 0 0,-1 0 0 0 0,1-1 0 0 0,-1 1 0 0 0,1 0 0 0 0,-1 0 0 0 0,1 0 0 0 0,-1 0 0 0 0,0 0 0 0 0,0 0 0 0 0,1 0 0 0 0,-1 0 0 0 0,0 0 1 0 0,0 0-1 0 0,0 0 0 0 0,0 0 0 0 0,0 0-60 0 0,0 0 23 0 0,0 0 0 0 0,0-1 1 0 0,0 1-1 0 0,0-1 1 0 0,0 1-1 0 0,0 0 1 0 0,0-1-1 0 0,0 1 0 0 0,0 0 1 0 0,0-1-1 0 0,1 1 1 0 0,-1-1-1 0 0,0 1 0 0 0,1-1 1 0 0,-1 1-1 0 0,0 0 1 0 0,1-1-1 0 0,-1 1 0 0 0,0-1 1 0 0,1 1-1 0 0,-1-1-23 0 0,1 0-56 0 0,-1 1 0 0 0,1-1 0 0 0,-1 0 0 0 0,1 0 0 0 0,0 0 0 0 0,-1 0 0 0 0,1 1 0 0 0,-1-1 0 0 0,1 0 0 0 0,-1 0 0 0 0,1 0 0 0 0,0 0 0 0 0,-1 0 0 0 0,1 0 0 0 0,-1-1 0 0 0,1 1-1 0 0,-1 0 1 0 0,1 0 56 0 0,4-2-1095 0 0,-1 0 0 0 0,0 0-1 0 0,0 0 1 0 0,0 0-1 0 0,2-2 1096 0 0,-2 1-1735 0 0,2-1-895 0 0</inkml:trace>
+  <inkml:trace contextRef="#ctx0" brushRef="#br0" timeOffset="9488.8959">2373 197 8522 0 0,'-1'0'833'0'0,"0"0"-1"0"0,0 0 1 0 0,1 0 0 0 0,-1 0 0 0 0,0 0-1 0 0,0 0 1 0 0,0 0 0 0 0,1 0 0 0 0,-1-1-1 0 0,0 1 1 0 0,0-1-833 0 0,0-1 1933 0 0,5-2-1060 0 0,6-3-844 0 0,-6 5-22 0 0,0-1 0 0 0,0 1 0 0 0,-1-1 0 0 0,2-1-7 0 0,-4 3 2 0 0,-1 0 1 0 0,1 0-1 0 0,0 0 1 0 0,0 0-1 0 0,-1 0 1 0 0,1 0 0 0 0,0 0-1 0 0,-1 0 1 0 0,1 0-1 0 0,-1 0 1 0 0,1 0 0 0 0,-1-1-1 0 0,0 1 1 0 0,1 0-1 0 0,-1 0 1 0 0,0-1-1 0 0,0 0-2 0 0,0 2 1 0 0,0 0-1 0 0,0 0 0 0 0,0 0 0 0 0,0 0 0 0 0,0-1 1 0 0,0 1-1 0 0,0 0 0 0 0,0 0 0 0 0,0 0 1 0 0,0 0-1 0 0,0 0 0 0 0,0 0 0 0 0,0-1 0 0 0,0 1 1 0 0,0 0-1 0 0,0 0 0 0 0,0 0 0 0 0,-1 0 0 0 0,1 0 1 0 0,0 0-1 0 0,0 0 0 0 0,0 0 0 0 0,0-1 1 0 0,0 1-1 0 0,0 0 0 0 0,0 0 0 0 0,0 0 0 0 0,-1 0 1 0 0,1 0-1 0 0,0 0 0 0 0,0 0 0 0 0,0 0 0 0 0,0 0 1 0 0,0 0-1 0 0,0 0 0 0 0,-1 0 0 0 0,-5 1-2 0 0,-6 5-4 0 0,0 2 21 0 0,0 1 0 0 0,1 0 0 0 0,-2 3-15 0 0,7-7 31 0 0,1 1 0 0 0,0 1 0 0 0,0-1 0 0 0,0 1 0 0 0,1 0 0 0 0,-2 3-31 0 0,4-7 16 0 0,1 0 0 0 0,-1 0 0 0 0,1 1 0 0 0,0-1 0 0 0,0 0-16 0 0,1-1 1 0 0,0-1 1 0 0,-1 0 0 0 0,1 1 0 0 0,0-1 0 0 0,0 1 0 0 0,0-1 0 0 0,0 1 0 0 0,1-1 0 0 0,-1 0-1 0 0,0 1 1 0 0,1-1 0 0 0,-1 0 0 0 0,1 2-2 0 0,-1-3-3 0 0,1 1 1 0 0,-1-1-1 0 0,0 1 0 0 0,1-1 1 0 0,-1 1-1 0 0,1-1 0 0 0,-1 1 0 0 0,1-1 1 0 0,-1 0-1 0 0,1 1 0 0 0,0-1 0 0 0,-1 0 1 0 0,1 1-1 0 0,-1-1 0 0 0,1 0 1 0 0,0 0-1 0 0,-1 1 0 0 0,1-1 0 0 0,0 0 1 0 0,-1 0-1 0 0,1 0 0 0 0,0 0 1 0 0,-1 0-1 0 0,1 0 0 0 0,0 0 0 0 0,0 0 3 0 0,2 0-169 0 0,0-1 0 0 0,-1 1 0 0 0,1-1 0 0 0,0 1 0 0 0,2-2 169 0 0,-1 0-587 0 0,1 0 0 0 0,-1-1 1 0 0,0 1-1 0 0,3-3 587 0 0,-2 2-499 0 0,2-2-539 0 0</inkml:trace>
+  <inkml:trace contextRef="#ctx0" brushRef="#br0" timeOffset="10020.29">2456 198 7754 0 0,'4'-11'4036'0'0,"-4"11"-3991"0"0,0 0 0 0 0,0-1 1 0 0,0 1-1 0 0,0 0 1 0 0,1-1-1 0 0,-1 1 0 0 0,0 0 1 0 0,0-1-1 0 0,0 1 0 0 0,0 0 1 0 0,1 0-1 0 0,-1-1 1 0 0,0 1-1 0 0,0 0 0 0 0,1 0 1 0 0,-1 0-1 0 0,0-1 0 0 0,0 1 1 0 0,1 0-1 0 0,-1 0 1 0 0,0 0-1 0 0,1 0 0 0 0,-1 0 1 0 0,0-1-1 0 0,1 1 0 0 0,-1 0 1 0 0,0 0-1 0 0,1 0-45 0 0,-1 1 122 0 0,0 0 1 0 0,0-1-1 0 0,0 1 0 0 0,0 0 0 0 0,0 0 1 0 0,0-1-1 0 0,-1 1 0 0 0,1 0 0 0 0,0 0 0 0 0,0-1 1 0 0,-1 1-1 0 0,1 0-122 0 0,-1 0 191 0 0,-4 12 223 0 0,-1-1 0 0 0,0 0 1 0 0,-1-1-1 0 0,-3 4-414 0 0,-8 14 1257 0 0,-2 3 455 0 0,10-18 811 0 0,-7 15-2523 0 0,75-154 208 0 0,-54 117-221 0 0,1 0-1 0 0,-1 1 0 0 0,2-1 0 0 0,2-3 14 0 0,-6 9-2 0 0,0-1 1 0 0,1 1-1 0 0,-1-1 1 0 0,1 1-1 0 0,0 0 0 0 0,0 0 1 0 0,0 0-1 0 0,0 0 1 0 0,0 0-1 0 0,0 1 1 0 0,0-1-1 0 0,0 1 0 0 0,1 0 2 0 0,-3 1-1 0 0,1-1 0 0 0,0 1-1 0 0,0 0 1 0 0,-1 0 0 0 0,1 0-1 0 0,0 0 1 0 0,-1 0 0 0 0,1 0-1 0 0,0 0 1 0 0,-1 1 0 0 0,1-1-1 0 0,0 1 1 0 0,-1-1-1 0 0,1 1 1 0 0,0 0 0 0 0,-1 0-1 0 0,1-1 1 0 0,-1 1 0 0 0,0 0-1 0 0,1 0 1 0 0,-1 0 0 0 0,0 1-1 0 0,1-1 1 0 0,-1 0 0 0 0,0 1 1 0 0,0-1 6 0 0,0 0-1 0 0,0 0 1 0 0,-1 0 0 0 0,1 1 0 0 0,0-1 0 0 0,-1 0 0 0 0,1 1 0 0 0,-1-1 0 0 0,1 1 0 0 0,-1-1 0 0 0,0 0-1 0 0,1 1 1 0 0,-1-1 0 0 0,0 1 0 0 0,0-1 0 0 0,0 1 0 0 0,0-1 0 0 0,0 1 0 0 0,-1-1 0 0 0,1 1 0 0 0,0-1-1 0 0,-1 0 1 0 0,1 1 0 0 0,-1-1 0 0 0,1 0 0 0 0,-1 1 0 0 0,0-1 0 0 0,1 0 0 0 0,-1 1-6 0 0,-4 3 33 0 0,1 1 0 0 0,0-1 1 0 0,-1 0-1 0 0,0 0 0 0 0,0 0 1 0 0,-1-1-1 0 0,0 0 0 0 0,1 0 1 0 0,-1 0-1 0 0,0-1 0 0 0,-1 1 1 0 0,1-2-1 0 0,0 1 1 0 0,-1-1-1 0 0,-5 2-33 0 0,11-4-22 0 0,1 0 0 0 0,-1 0 0 0 0,0 0 0 0 0,0 0 1 0 0,1 0-1 0 0,-1 0 0 0 0,0 0 0 0 0,0 0 0 0 0,1 0 0 0 0,-1 0 1 0 0,0 0-1 0 0,0 0 0 0 0,1-1 0 0 0,-1 1 0 0 0,0 0 0 0 0,1-1 1 0 0,-1 1-1 0 0,0 0 0 0 0,1-1 0 0 0,-1 1 0 0 0,1-1 0 0 0,-1 1 0 0 0,1-1 1 0 0,-1 1-1 0 0,1-1 0 0 0,-1 1 22 0 0,1-1-150 0 0,0 1 0 0 0,-1-1 0 0 0,1 0 0 0 0,0 1 0 0 0,0-1 1 0 0,0 0-1 0 0,0 1 0 0 0,-1-1 0 0 0,1 1 0 0 0,0-1 0 0 0,0 0 0 0 0,0 1 0 0 0,0-1 0 0 0,1 0 0 0 0,-1 1 0 0 0,0-1 1 0 0,0 0-1 0 0,0 1 0 0 0,0-1 0 0 0,1 1 0 0 0,-1-1 0 0 0,0 1 0 0 0,1-1 0 0 0,-1 0 0 0 0,0 1 0 0 0,1-1 0 0 0,-1 1 1 0 0,1-1-1 0 0,-1 1 0 0 0,1-1 150 0 0,1 0-653 0 0,-1-1 1 0 0,1 1-1 0 0,0-1 1 0 0,0 1-1 0 0,0 0 1 0 0,0 0-1 0 0,2-1 653 0 0,4 0-1922 0 0</inkml:trace>
+  <inkml:trace contextRef="#ctx0" brushRef="#br0" timeOffset="10326.689">2641 2 9666 0 0,'0'0'113'0'0,"0"0"1"0"0,0 0-1 0 0,0 0 0 0 0,0 0 0 0 0,0 0 1 0 0,0-1-1 0 0,0 1 0 0 0,0 0 0 0 0,0 0 1 0 0,0 0-1 0 0,0 0 0 0 0,0 0 0 0 0,-1 0 1 0 0,1 0-1 0 0,0 0 0 0 0,0 0 0 0 0,0 0 1 0 0,0 0-1 0 0,0 0 0 0 0,0 0 0 0 0,0 0 1 0 0,0 0-1 0 0,0 0 0 0 0,0 0 0 0 0,0 0 1 0 0,0 0-1 0 0,0 0 0 0 0,0 0 0 0 0,-1 0 0 0 0,1 0 1 0 0,0 0-1 0 0,0 0 0 0 0,0 0 0 0 0,0 0 1 0 0,0 0-1 0 0,0 0 0 0 0,0 0 0 0 0,0 0 1 0 0,0 0-1 0 0,0 0 0 0 0,0 0 0 0 0,0 0 1 0 0,0 0-1 0 0,-1 0 0 0 0,1 0-113 0 0,-2 4 1655 0 0,-1 8-1923 0 0,3-10 853 0 0,-15 66 1718 0 0,3 9-2303 0 0,-5 18-2183 0 0,15-82 784 0 0,2-9 267 0 0</inkml:trace>
+  <inkml:trace contextRef="#ctx0" brushRef="#br0" timeOffset="10662.461">2525 137 10322 0 0,'0'0'87'0'0,"-1"0"1"0"0,1 0-1 0 0,0 0 0 0 0,0 0 0 0 0,0 0 0 0 0,0 0 0 0 0,0 0 0 0 0,0 0 1 0 0,0 0-1 0 0,0 0 0 0 0,-1 0 0 0 0,1 0 0 0 0,0 0 0 0 0,0 0 0 0 0,0-1 1 0 0,0 1-1 0 0,0 0 0 0 0,0 0 0 0 0,0 0 0 0 0,0 0 0 0 0,0 0 1 0 0,0 0-1 0 0,0 0 0 0 0,0 0 0 0 0,-1 0 0 0 0,1 0 0 0 0,0-1 0 0 0,0 1 1 0 0,0 0-1 0 0,0 0 0 0 0,0 0 0 0 0,0 0 0 0 0,0 0 0 0 0,0 0 0 0 0,0 0 1 0 0,0 0-1 0 0,0-1 0 0 0,0 1 0 0 0,0 0 0 0 0,0 0 0 0 0,0 0 1 0 0,0 0-1 0 0,0 0 0 0 0,1 0 0 0 0,-1 0 0 0 0,0 0 0 0 0,0-1 0 0 0,0 1 1 0 0,0 0-1 0 0,0 0-87 0 0,6-3 897 0 0,11-2-889 0 0,2 3 588 0 0,16 0-596 0 0,21 2-3498 0 0,-44 0 2105 0 0</inkml:trace>
+  <inkml:trace contextRef="#ctx0" brushRef="#br0" timeOffset="19258.931">155 681 7266 0 0,'-2'-2'6221'0'0,"2"0"-3508"0"0,1 0-1964 0 0,0 6-424 0 0,-1 3-674 0 0,0 0-1 0 0,-1 0 1 0 0,1-1-1 0 0,-1 1 1 0 0,-1 0-1 0 0,0 1 350 0 0,-1 6-2925 0 0,2-9 1243 0 0,1 1-622 0 0</inkml:trace>
+  <inkml:trace contextRef="#ctx0" brushRef="#br0" timeOffset="19564.458">174 585 10570 0 0,'-3'0'4041'0'0,"0"1"-3001"0"0,2 0-824 0 0,-1 0-96 0 0,1 1 0 0 0,1 0-24 0 0,0 0-8 0 0,1-1-560 0 0,1 2-792 0 0,-1-1 1032 0 0,2 1-624 0 0,0 0-616 0 0</inkml:trace>
+  <inkml:trace contextRef="#ctx0" brushRef="#br0" timeOffset="20056.459">307 674 6817 0 0,'2'-11'5903'0'0,"7"-5"-4333"0"0,-2 1-1228 0 0,-6 14-322 0 0,0-1 1 0 0,-1 1-1 0 0,1-1 0 0 0,-1 0 0 0 0,0 1 0 0 0,0-1 0 0 0,1 0 0 0 0,-1 1 0 0 0,0-1 0 0 0,0 0 0 0 0,-1 1 0 0 0,1-2-20 0 0,0 3 7 0 0,0-1 0 0 0,0 1 0 0 0,0 0 1 0 0,-1-1-1 0 0,1 1 0 0 0,0 0 0 0 0,0-1 1 0 0,0 1-1 0 0,-1 0 0 0 0,1-1 0 0 0,0 1 1 0 0,0 0-1 0 0,-1 0 0 0 0,1-1 0 0 0,0 1 0 0 0,-1 0 1 0 0,1 0-1 0 0,0-1 0 0 0,-1 1 0 0 0,1 0 1 0 0,0 0-8 0 0,-1 0 7 0 0,0 0 1 0 0,0-1 0 0 0,1 1-1 0 0,-1 0 1 0 0,0 0 0 0 0,0 0 0 0 0,1 0-1 0 0,-1 0 1 0 0,0 0 0 0 0,0 1-1 0 0,0-1 1 0 0,1 0 0 0 0,-1 0 0 0 0,0 1-8 0 0,-2 0 42 0 0,-1 1 1 0 0,1 0 0 0 0,1 0 0 0 0,-1 1 0 0 0,0-1-1 0 0,0 0 1 0 0,1 1 0 0 0,-1 0 0 0 0,1-1 0 0 0,0 1-1 0 0,0 1-42 0 0,-2 2 199 0 0,0 0-1 0 0,1 0 0 0 0,-2 4-198 0 0,-1 3 299 0 0,3-7-84 0 0,0 0 0 0 0,0 0 0 0 0,1 2-215 0 0,1-6 38 0 0,0 1 0 0 0,1-1 1 0 0,-1 0-1 0 0,1 1 0 0 0,0-1 0 0 0,0 1 0 0 0,0-1 0 0 0,0 0 1 0 0,0 1-1 0 0,0 0-38 0 0,1-2 1 0 0,-1 0 1 0 0,0 0-1 0 0,0-1 0 0 0,0 1 1 0 0,1 0-1 0 0,-1-1 0 0 0,0 1 1 0 0,1 0-1 0 0,-1-1 1 0 0,0 1-1 0 0,1 0 0 0 0,-1-1 1 0 0,1 1-1 0 0,-1-1 1 0 0,1 1-1 0 0,-1-1 0 0 0,1 1 1 0 0,0-1-1 0 0,-1 0 1 0 0,1 1-1 0 0,0-1-1 0 0,0 1 1 0 0,0-1-1 0 0,0 0 1 0 0,0 0-1 0 0,0 1 1 0 0,0-1 0 0 0,0 0-1 0 0,0 0 1 0 0,0 0 0 0 0,0 0-1 0 0,0 0 1 0 0,0-1-1 0 0,1 1 1 0 0,-1 0-1 0 0,3-1 9 0 0,-1 0 1 0 0,1-1-1 0 0,-1 1 0 0 0,1-1 1 0 0,-1 0-1 0 0,0 0 0 0 0,3-2-9 0 0,0-1 30 0 0,0 0-1 0 0,0-1 0 0 0,0 0 0 0 0,-1 0 0 0 0,0-1 0 0 0,3-4-29 0 0,0-2 31 0 0,-1 0-1 0 0,0 0 1 0 0,1-4-31 0 0,-7 13 12 0 0,14-32-8 0 0,-14 30 81 0 0,1 1 0 0 0,-1 0 0 0 0,0-1 0 0 0,0 1 0 0 0,-1-1 0 0 0,1 1-85 0 0,-1-7 250 0 0,0-10 245 0 0,0 21-440 0 0,0-1 0 0 0,0 1 0 0 0,-1-1 0 0 0,1 1-1 0 0,-1 0 1 0 0,1-1 0 0 0,-1 1 0 0 0,0-1-55 0 0,1 2-1 0 0,0 0 1 0 0,0 0-1 0 0,0 0 0 0 0,0-1 1 0 0,0 1-1 0 0,-1 0 1 0 0,1 0-1 0 0,0 0 0 0 0,0 0 1 0 0,0-1-1 0 0,-1 1 1 0 0,1 0-1 0 0,0 0 0 0 0,0 0 1 0 0,0 0-1 0 0,-1 0 1 0 0,1 0-1 0 0,0 0 0 0 0,0 0 1 0 0,-1 0-1 0 0,1 0 1 0 0,0 0-1 0 0,0 0 0 0 0,-1 0 1 0 0,1 0-1 0 0,0 0 1 0 0,0 0-1 0 0,-1 0 0 0 0,1 0 1 0 0,0 0-1 0 0,0 0 1 0 0,0 0-1 0 0,-1 0 0 0 0,1 0 1 0 0,0 0-1 0 0,0 0 1 0 0,0 1-1 0 0,-1-1 0 0 0,1 0 1 0 0,0 0-1 0 0,0 0 1 0 0,0 0-1 0 0,-1 0 0 0 0,1 1 1 0 0,0-1-1 0 0,0 0 0 0 0,0 0 1 0 0,0 1 0 0 0,-9 10-166 0 0,8-10 167 0 0,-8 13-59 0 0,1 0-1 0 0,0 1 1 0 0,-5 14 58 0 0,11-22-4 0 0,0 0 1 0 0,0-1-1 0 0,0 1 0 0 0,1 0 1 0 0,0 0-1 0 0,0 0 0 0 0,1 0 1 0 0,0 0-1 0 0,0 0 0 0 0,1 4 4 0 0,-1-7-80 0 0,1-1-1 0 0,0 0 1 0 0,-1 1-1 0 0,2-1 0 0 0,-1 0 1 0 0,1 3 80 0 0,-1-5-108 0 0,-1-1 1 0 0,0 1-1 0 0,1 0 1 0 0,-1-1-1 0 0,1 1 1 0 0,-1 0-1 0 0,1-1 1 0 0,-1 1-1 0 0,1-1 1 0 0,-1 1-1 0 0,1-1 1 0 0,0 1-1 0 0,-1-1 1 0 0,1 1-1 0 0,0-1 1 0 0,-1 0-1 0 0,1 1 1 0 0,0-1-1 0 0,-1 0 1 0 0,1 0-1 0 0,0 1 1 0 0,0-1-1 0 0,-1 0 0 0 0,1 0 1 0 0,0 0-1 0 0,0 0 1 0 0,0 0-1 0 0,-1 0 1 0 0,1 0-1 0 0,0 0 1 0 0,0 0-1 0 0,-1 0 1 0 0,1-1 107 0 0,5-1-1371 0 0</inkml:trace>
+  <inkml:trace contextRef="#ctx0" brushRef="#br0" timeOffset="20543.941">588 635 4369 0 0,'1'-4'980'0'0,"1"1"0"0"0,0 0 0 0 0,0 0 0 0 0,0 0 0 0 0,0 0-980 0 0,-1 1 356 0 0,1 0-1 0 0,0 0 1 0 0,-1 0 0 0 0,0-1 0 0 0,1 1-1 0 0,-1 0 1 0 0,0-1 0 0 0,0 1 0 0 0,0-3-356 0 0,-1 4 154 0 0,0 0 1 0 0,0-1 0 0 0,0 1-1 0 0,0 0 1 0 0,0 0 0 0 0,0-1-1 0 0,0 1 1 0 0,0 0 0 0 0,0 0 0 0 0,-1-1-1 0 0,1 1 1 0 0,-1 0 0 0 0,1 0-1 0 0,-1 0 1 0 0,1 0 0 0 0,-1 0-1 0 0,0-1-154 0 0,1 2 62 0 0,-1-1 0 0 0,1 1 0 0 0,0-1-1 0 0,-1 1 1 0 0,1-1 0 0 0,-1 1 0 0 0,0-1 0 0 0,1 1-1 0 0,-1 0 1 0 0,1-1 0 0 0,-1 1 0 0 0,1 0-1 0 0,-1 0 1 0 0,0-1 0 0 0,1 1 0 0 0,-1 0-1 0 0,0 0 1 0 0,1 0 0 0 0,-1 0 0 0 0,0 0 0 0 0,1 0-1 0 0,-1 0 1 0 0,0 0 0 0 0,1 0 0 0 0,-1 0-1 0 0,0 0 1 0 0,1 0 0 0 0,-1 1 0 0 0,0-1-1 0 0,1 0 1 0 0,-1 0 0 0 0,0 1-62 0 0,-2 1 167 0 0,-1 0 0 0 0,1 0 0 0 0,0 0 0 0 0,0 0 0 0 0,0 1 0 0 0,0 0 0 0 0,0-1 0 0 0,0 2-167 0 0,-4 5 507 0 0,0 0 1 0 0,-1 2-508 0 0,2-1 355 0 0,0 0-1 0 0,1 1 0 0 0,0 0 1 0 0,0 0-355 0 0,5-10 9 0 0,0 0 0 0 0,-1 0 0 0 0,1-1 0 0 0,0 1 0 0 0,-1 0 0 0 0,1 0 0 0 0,0 0 0 0 0,0 0 0 0 0,0 0 0 0 0,0 1 0 0 0,0-1 0 0 0,0 0 0 0 0,0 0 0 0 0,0 0 0 0 0,1 0 0 0 0,-1 0 0 0 0,0-1 0 0 0,1 2-9 0 0,-1-1-7 0 0,1 0 0 0 0,-1-1 0 0 0,1 1 1 0 0,-1-1-1 0 0,1 1 0 0 0,0 0 0 0 0,-1-1 0 0 0,1 1 1 0 0,0-1-1 0 0,-1 0 0 0 0,1 1 0 0 0,0-1 0 0 0,-1 0 1 0 0,1 1-1 0 0,0-1 0 0 0,0 0 0 0 0,0 0 1 0 0,0 1 6 0 0,2-1-257 0 0,0 0 0 0 0,0 1 1 0 0,0-1-1 0 0,0 0 0 0 0,0-1 1 0 0,0 1-1 0 0,0-1 0 0 0,0 1 1 0 0,0-1-1 0 0,0 0 1 0 0,0 0 256 0 0,1-1-486 0 0,1 0 1 0 0,-1 0 0 0 0,0-1 0 0 0,0 0 485 0 0,7-4-1719 0 0</inkml:trace>
+  <inkml:trace contextRef="#ctx0" brushRef="#br0" timeOffset="21163.36">737 499 3561 0 0,'4'-18'4153'0'0,"-3"11"-2102"0"0,-1 5-163 0 0,0 3 906 0 0,-20 47 284 0 0,-32 74-1784 0 0,47-112-1269 0 0,4-7-31 0 0,-1 0 1 0 0,0 0-1 0 0,1 0 1 0 0,0 0 0 0 0,0 0-1 0 0,0 0 1 0 0,0 1-1 0 0,0-1 1 0 0,1 2 5 0 0,0-4-3 0 0,0-1 1 0 0,0 0 0 0 0,0 0 0 0 0,0 0 0 0 0,0 0-1 0 0,0 0 1 0 0,0 0 0 0 0,0 0 0 0 0,0 0 0 0 0,0 0-1 0 0,0 0 1 0 0,0 0 0 0 0,0 0 0 0 0,0 0 0 0 0,0 0-1 0 0,0 0 1 0 0,0 0 0 0 0,1 0 0 0 0,-1 0 0 0 0,0 0-1 0 0,0 0 1 0 0,0 0 0 0 0,0 0 0 0 0,0 0 0 0 0,0 0-1 0 0,0 0 1 0 0,0 0 0 0 0,0 0 0 0 0,0 0-1 0 0,0 0 1 0 0,0 0 0 0 0,0 0 0 0 0,0 0 0 0 0,0 0-1 0 0,1 0 1 0 0,-1 0 0 0 0,0 0 0 0 0,0 0 0 0 0,0 0-1 0 0,0 0 1 0 0,0-1 0 0 0,0 1 0 0 0,0 0 0 0 0,0 0-1 0 0,0 0 1 0 0,0 0 0 0 0,0 0 0 0 0,0 0 0 0 0,0 0 2 0 0,3-2-36 0 0,32-46-291 0 0,-26 37 225 0 0,-6 6 63 0 0,1 0 0 0 0,0 0-1 0 0,0 0 1 0 0,1 1 0 0 0,-1 0-1 0 0,1-1 1 0 0,0 2 0 0 0,3-3 39 0 0,-8 6 2 0 0,0 0 0 0 0,0 0-1 0 0,0 0 1 0 0,1 0 0 0 0,-1 0 0 0 0,0 0 0 0 0,0 0 0 0 0,0-1-1 0 0,0 1 1 0 0,1 0 0 0 0,-1 0 0 0 0,0 0 0 0 0,0 0 0 0 0,0 0-1 0 0,0 0 1 0 0,0 0 0 0 0,1 0 0 0 0,-1 0 0 0 0,0 0 0 0 0,0 0-1 0 0,0 0 1 0 0,0 0 0 0 0,1 0 0 0 0,-1 0 0 0 0,0 1 0 0 0,0-1-1 0 0,0 0 1 0 0,0 0 0 0 0,0 0 0 0 0,1 0 0 0 0,-1 0 0 0 0,0 0-1 0 0,0 0-1 0 0,2 6 64 0 0,-4 6 31 0 0,-1-4-26 0 0,0 0 0 0 0,-1 0 0 0 0,1 0 0 0 0,-2-1 0 0 0,-3 7-69 0 0,1-3-859 0 0,-5 10 859 0 0,10-19-648 0 0,2-2-1040 0 0,3-2 286 0 0</inkml:trace>
+  <inkml:trace contextRef="#ctx0" brushRef="#br0" timeOffset="21794.695">850 645 9042 0 0,'-1'-2'4802'0'0,"3"-6"-4343"0"0,8-9-291 0 0,-7 13-144 0 0,0 0 0 0 0,0-1 0 0 0,0-1-24 0 0,-2 5 3 0 0,-1 0 0 0 0,1-1 1 0 0,-1 1-1 0 0,1 0 0 0 0,-1 0 0 0 0,0-1 0 0 0,0 1 0 0 0,1 0 0 0 0,-1-1 1 0 0,0 1-1 0 0,0 0 0 0 0,0-1 0 0 0,-1 1 0 0 0,1-2-3 0 0,0 3 2 0 0,0 0 0 0 0,0 0 0 0 0,0 0-1 0 0,-1 0 1 0 0,1 0 0 0 0,0 0 0 0 0,0-1 0 0 0,0 1 0 0 0,0 0-1 0 0,0 0 1 0 0,-1 0 0 0 0,1 0 0 0 0,0 0 0 0 0,0 0-1 0 0,0 0 1 0 0,0 0 0 0 0,-1 0 0 0 0,1 0 0 0 0,0 0 0 0 0,0 0-1 0 0,0 0 1 0 0,-1 0 0 0 0,1 0 0 0 0,0 0 0 0 0,0 0-1 0 0,0 0 1 0 0,-1 0 0 0 0,1 0 0 0 0,0 0 0 0 0,0 0 0 0 0,0 0-1 0 0,0 0 1 0 0,-1 0 0 0 0,1 0 0 0 0,0 0 0 0 0,0 0-1 0 0,0 0 1 0 0,0 1 0 0 0,-1-1-2 0 0,-6 4 161 0 0,3 0 93 0 0,-11 8 2728 0 0,-9 12-2982 0 0,21-20 307 0 0,0 0-1 0 0,-1 0 0 0 0,1 0 1 0 0,1 0-1 0 0,-1 0 0 0 0,1 1 1 0 0,-1-1-1 0 0,1 1 0 0 0,1 0-306 0 0,0-4 10 0 0,1-1 1 0 0,0 0-1 0 0,0 1 0 0 0,0-1 0 0 0,0 1 0 0 0,0-1 0 0 0,0 1 0 0 0,-1-1 0 0 0,1 1 0 0 0,0-1 0 0 0,0 1 0 0 0,0-1 0 0 0,1 0 0 0 0,-1 1 0 0 0,0-1 0 0 0,0 1 0 0 0,0-1 0 0 0,0 1 0 0 0,0-1 0 0 0,0 0 0 0 0,1 1 0 0 0,-1-1 1 0 0,0 1-1 0 0,0-1 0 0 0,1 0 0 0 0,-1 1 0 0 0,0-1-10 0 0,1 1 4 0 0,0-1 1 0 0,-1 0 0 0 0,1 1 0 0 0,0-1-1 0 0,-1 0 1 0 0,1 0 0 0 0,0 0 0 0 0,0 1-1 0 0,-1-1 1 0 0,1 0 0 0 0,0 0 0 0 0,0 0-1 0 0,-1 0 1 0 0,1 0 0 0 0,0 0-5 0 0,3-1-1 0 0,-1 1 0 0 0,0-1 0 0 0,0 0-1 0 0,0 0 1 0 0,0 0 0 0 0,0 0 0 0 0,2-1 1 0 0,-1-1-6 0 0,1 0-1 0 0,0 0 1 0 0,-1 0 0 0 0,0 0-1 0 0,0-1 1 0 0,0 0-1 0 0,0 1 1 0 0,0-2 0 0 0,-1 1-1 0 0,1-2 7 0 0,2-2-50 0 0,-4 5-21 0 0,0 0 0 0 0,0 0 0 0 0,0 0-1 0 0,1-4 72 0 0,-3 7-3 0 0,0 0 0 0 0,0 0 0 0 0,0 0-1 0 0,0 0 1 0 0,0-1 0 0 0,0 1 0 0 0,0 0-1 0 0,0 0 1 0 0,0 0 0 0 0,1-1 0 0 0,-1 1-1 0 0,0 0 1 0 0,0 0 0 0 0,0 0 0 0 0,0 0 0 0 0,0-1-1 0 0,0 1 1 0 0,0 0 0 0 0,0 0 0 0 0,0 0-1 0 0,0 0 1 0 0,0-1 0 0 0,-1 1 0 0 0,1 0-1 0 0,0 0 1 0 0,0 0 0 0 0,0-1 0 0 0,0 1-1 0 0,0 0 1 0 0,0 0 3 0 0,-1 0-4 0 0,1 0-1 0 0,0 0 1 0 0,-1 0 0 0 0,1 0-1 0 0,0 1 1 0 0,-1-1 0 0 0,1 0-1 0 0,0 0 1 0 0,-1 0 0 0 0,1 1-1 0 0,0-1 1 0 0,-1 0-1 0 0,1 0 1 0 0,0 1 0 0 0,-1-1 4 0 0,-2 4 15 0 0,-1 0-1 0 0,1 1 1 0 0,0-1 0 0 0,0 1 0 0 0,0-1 0 0 0,0 1-1 0 0,1 0 1 0 0,0 0 0 0 0,0 1-15 0 0,1-5 3 0 0,1 1 0 0 0,0-1 0 0 0,-1 1 0 0 0,1 0-1 0 0,0 0 1 0 0,0-1 0 0 0,0 1 0 0 0,0 0 0 0 0,0-1 0 0 0,0 1 0 0 0,0 0 0 0 0,1 0-4 0 0,-1-2 1 0 0,0 1-1 0 0,0-1 1 0 0,0 1-1 0 0,1-1 1 0 0,-1 1-1 0 0,0-1 1 0 0,0 1-1 0 0,1-1 1 0 0,-1 1-1 0 0,0-1 1 0 0,1 0-1 0 0,-1 1 1 0 0,0-1-1 0 0,1 0 1 0 0,-1 1-1 0 0,1-1 1 0 0,-1 0-1 0 0,0 1 0 0 0,1-1 1 0 0,-1 0-1 0 0,1 0 1 0 0,-1 1-1 0 0,1-1 1 0 0,-1 0-1 0 0,1 0 1 0 0,-1 0-1 0 0,1 0 1 0 0,-1 0-1 0 0,1 0 1 0 0,-1 0-1 0 0,1 0 1 0 0,0 0-1 0 0,-1 0 1 0 0,1 0-1 0 0,-1 0 1 0 0,1 0-1 0 0,-1 0 0 0 0,1 0 1 0 0,-1-1-1 0 0,1 1 1 0 0,2-1-110 0 0,0-1-1 0 0,1 1 1 0 0,-1-1-1 0 0,0 0 1 0 0,0 0-1 0 0,0 0 0 0 0,0 0 1 0 0,-1 0-1 0 0,1-1 1 0 0,1-1 110 0 0,14-12-3862 0 0,-14 13 2260 0 0</inkml:trace>
+  <inkml:trace contextRef="#ctx0" brushRef="#br0" timeOffset="22117.947">971 650 9978 0 0,'-4'6'8471'0'0,"8"-10"-6098"0"0,7-8-2549 0 0,1-8 120 0 0,-7 12 3 0 0,0 0 0 0 0,4-4 53 0 0,-9 12-1 0 0,1-1-1 0 0,-1 1 0 0 0,1-1 0 0 0,-1 1 0 0 0,1-1 0 0 0,0 1 1 0 0,-1-1-1 0 0,1 1 0 0 0,-1-1 0 0 0,1 1 0 0 0,0 0 0 0 0,-1-1 0 0 0,1 1 1 0 0,0 0-1 0 0,0 0 0 0 0,-1 0 0 0 0,1-1 2 0 0,0 1-3 0 0,-1 0-1 0 0,1 0 1 0 0,-1 0-1 0 0,1 1 1 0 0,-1-1-1 0 0,1 0 1 0 0,-1 0-1 0 0,1 0 1 0 0,-1 0-1 0 0,1 0 1 0 0,-1 1-1 0 0,0-1 1 0 0,1 0-1 0 0,-1 0 1 0 0,1 1-1 0 0,-1-1 1 0 0,0 0-1 0 0,1 1 1 0 0,-1-1-1 0 0,1 0 4 0 0,-1 1-4 0 0,1 0 0 0 0,-1 0 0 0 0,1 0-1 0 0,-1-1 1 0 0,0 1 0 0 0,1 0-1 0 0,-1 0 1 0 0,0 0 0 0 0,1 0 0 0 0,-1 0-1 0 0,0-1 1 0 0,0 1 0 0 0,0 0 0 0 0,0 0-1 0 0,0 0 1 0 0,0 0 0 0 0,0 0 0 0 0,0 0-1 0 0,0 0 1 0 0,0 0 0 0 0,-1 0-1 0 0,1-1 1 0 0,0 1 0 0 0,-1 0 0 0 0,1 0-1 0 0,0 0 5 0 0,-3 2-331 0 0,1 1-1 0 0,-1-1 1 0 0,0 1 0 0 0,0-1-1 0 0,-2 1 332 0 0,-4 5-2764 0 0,7-7 1553 0 0,0-2-370 0 0</inkml:trace>
+  <inkml:trace contextRef="#ctx0" brushRef="#br0" timeOffset="22859.287">1193 625 7922 0 0,'0'0'119'0'0,"0"0"0"0"0,0 0 0 0 0,-1 0 0 0 0,1 0 0 0 0,0 0 0 0 0,0 0 0 0 0,0 0 1 0 0,0 0-1 0 0,0 0 0 0 0,0 0 0 0 0,-1 0 0 0 0,1 0 0 0 0,0-1 0 0 0,0 1 0 0 0,0 0 0 0 0,0 0 1 0 0,0 0-1 0 0,0 0 0 0 0,0 0 0 0 0,-1 0 0 0 0,1 0 0 0 0,0 0 0 0 0,0 0 0 0 0,0-1 0 0 0,0 1 0 0 0,0 0 1 0 0,0 0-1 0 0,0 0 0 0 0,0 0 0 0 0,0 0 0 0 0,0 0 0 0 0,0-1 0 0 0,0 1-119 0 0,0-6 906 0 0,4-5-820 0 0,-1 5 132 0 0,-1 3-175 0 0,-1 1 0 0 0,1-1 0 0 0,-1 1-1 0 0,0-1 1 0 0,0 0 0 0 0,0 1 0 0 0,-1-1 0 0 0,1 0 0 0 0,-1 0 0 0 0,1 1 0 0 0,-1-2-43 0 0,0 4 23 0 0,0 0 1 0 0,0 0 0 0 0,0 0 0 0 0,0 0 0 0 0,0 0 0 0 0,0-1 0 0 0,0 1 0 0 0,0 0-1 0 0,0 0 1 0 0,0 0 0 0 0,0 0 0 0 0,0 0 0 0 0,0-1 0 0 0,0 1 0 0 0,-1 0 0 0 0,1 0-1 0 0,0 0 1 0 0,0 0 0 0 0,0 0 0 0 0,0 0 0 0 0,0-1 0 0 0,0 1 0 0 0,0 0 0 0 0,-1 0-1 0 0,1 0 1 0 0,0 0 0 0 0,0 0 0 0 0,0 0 0 0 0,0 0 0 0 0,0 0 0 0 0,-1 0 0 0 0,1 0 0 0 0,0 0-1 0 0,0 0 1 0 0,0 0 0 0 0,0 0 0 0 0,0 0 0 0 0,-1 0-24 0 0,-7 2 787 0 0,-5 8 447 0 0,3-2-416 0 0,-20 20 1257 0 0,26-24-1797 0 0,0 0 0 0 0,1 0 0 0 0,0 0 0 0 0,0 1 0 0 0,0-1 0 0 0,-1 4-278 0 0,4-8 14 0 0,-1 1 0 0 0,1-1 0 0 0,0 1 0 0 0,0-1 0 0 0,0 1 0 0 0,-1-1 0 0 0,1 1 0 0 0,0 0 0 0 0,0-1 0 0 0,0 1 0 0 0,0-1 0 0 0,0 1 0 0 0,0 0-1 0 0,0-1 1 0 0,0 1 0 0 0,0-1 0 0 0,0 1 0 0 0,0 0 0 0 0,0-1 0 0 0,1 1 0 0 0,-1-1 0 0 0,0 1 0 0 0,0 0 0 0 0,1-1 0 0 0,-1 1 0 0 0,0 0-14 0 0,1-1 2 0 0,0 0 0 0 0,-1 1 0 0 0,1-1 0 0 0,0 1 1 0 0,-1-1-1 0 0,1 0 0 0 0,0 0 0 0 0,-1 1 0 0 0,1-1 0 0 0,0 0 0 0 0,0 0 1 0 0,-1 0-1 0 0,1 0 0 0 0,0 0 0 0 0,0 0 0 0 0,-1 0 0 0 0,1 0 1 0 0,0 0-1 0 0,0 0 0 0 0,-1 0 0 0 0,1 0 0 0 0,0-1 0 0 0,-1 1-2 0 0,7-2 35 0 0,-1-1-1 0 0,0 0 0 0 0,1-1 1 0 0,-2 1-1 0 0,1-1 1 0 0,0 0-1 0 0,-1 0 0 0 0,0-1 1 0 0,4-3-35 0 0,-5 3 78 0 0,0 1 0 0 0,0-1 0 0 0,0 0 0 0 0,-1 0 0 0 0,0 0 0 0 0,0 0 1 0 0,0-1-1 0 0,-1 1 0 0 0,0-1 0 0 0,0 0 0 0 0,0 0 0 0 0,0-2-78 0 0,-3 3 8 0 0,-1 8 5 0 0,-4 10 8 0 0,5-12-20 0 0,-17 36-13 0 0,-2-1 0 0 0,-2-1 0 0 0,-9 10 12 0 0,20-32 62 0 0,0-1 0 0 0,-6 6-62 0 0,15-16 21 0 0,-1 0 0 0 0,0 1 0 0 0,0-1 0 0 0,0 0 0 0 0,-2 0-21 0 0,4-1 6 0 0,0-1-1 0 0,1 1 0 0 0,-1-1 1 0 0,0 1-1 0 0,0-1 0 0 0,0 0 1 0 0,0 0-1 0 0,0 1 0 0 0,0-1 1 0 0,0 0-1 0 0,0 0 0 0 0,0 0 1 0 0,0 0-1 0 0,1 0 0 0 0,-1 0 1 0 0,0 0-1 0 0,0-1 0 0 0,0 1 1 0 0,0 0-1 0 0,0 0 0 0 0,0-1 1 0 0,0 1-6 0 0,0-1-2 0 0,1 1 0 0 0,-1-1 1 0 0,1 1-1 0 0,-1-1 0 0 0,1 1 1 0 0,0-1-1 0 0,-1 1 0 0 0,1-1 1 0 0,0 0-1 0 0,-1 1 1 0 0,1-1-1 0 0,0 1 0 0 0,0-1 1 0 0,0 0-1 0 0,0 1 0 0 0,-1-1 1 0 0,1 0-1 0 0,0 1 0 0 0,0-1 1 0 0,0 0-1 0 0,0 1 0 0 0,0-1 1 0 0,1 0-1 0 0,-1 1 1 0 0,0-1-1 0 0,0 0 2 0 0,1-2-14 0 0,-1 1 0 0 0,1-1 0 0 0,0 0-1 0 0,0 1 1 0 0,1-3 14 0 0,1 1-4 0 0,0 0-1 0 0,0 0 0 0 0,0 0 0 0 0,1 0 1 0 0,-1 0-1 0 0,1 1 0 0 0,0-1 0 0 0,0 1 1 0 0,0 0-1 0 0,0 0 0 0 0,0 1 0 0 0,1-1 1 0 0,-1 1-1 0 0,1 0 0 0 0,0 0 0 0 0,0 1 1 0 0,0-1-1 0 0,2 1 5 0 0,-3 0 20 0 0,0 1 0 0 0,0 1 1 0 0,-1-1-1 0 0,1 0 0 0 0,2 1-20 0 0,-2 0 35 0 0,0 0-1 0 0,0-1 0 0 0,0 1 1 0 0,2-1-35 0 0,-3-1-366 0 0,0 0 1 0 0,1 0 0 0 0,-1 0 0 0 0,0 0 0 0 0,0 0-1 0 0,0 0 1 0 0,0-1 0 0 0,0 1 0 0 0,0-1 0 0 0,0 0-1 0 0,0 0 1 0 0,-1 0 0 0 0,2-2 365 0 0,3-1-1924 0 0</inkml:trace>
+  <inkml:trace contextRef="#ctx0" brushRef="#br0" timeOffset="23239.072">1318 577 11747 0 0,'-6'0'4419'0'0,"2"-1"-484"0"0,9-2-2769 0 0,2 0-1157 0 0,-1 0-1 0 0,1-1 1 0 0,5-3-9 0 0,-10 5 6 0 0,1 1 1 0 0,-1-1-1 0 0,0 0 1 0 0,0 0-1 0 0,0 0 0 0 0,0 0 1 0 0,0 0-1 0 0,0-1 0 0 0,0 1 1 0 0,-1-1-1 0 0,1 0-6 0 0,-2 3 0 0 0,0 0 1 0 0,0 0-1 0 0,0 0 0 0 0,0 0 0 0 0,0-1 0 0 0,0 1 0 0 0,0 0 1 0 0,0 0-1 0 0,0 0 0 0 0,1 0 0 0 0,-1-1 0 0 0,0 1 0 0 0,0 0 1 0 0,0 0-1 0 0,0 0 0 0 0,0-1 0 0 0,0 1 0 0 0,0 0 0 0 0,0 0 0 0 0,0 0 1 0 0,-1 0-1 0 0,1-1 0 0 0,0 1 0 0 0,0 0 0 0 0,0 0 0 0 0,-4 0 1 0 0,-5 4 5 0 0,1 2 145 0 0,0-1 0 0 0,0 2 1 0 0,0-1-1 0 0,1 1 0 0 0,-2 2-151 0 0,5-4 244 0 0,0 0-1 0 0,0 0 1 0 0,1 0-1 0 0,-1 1 1 0 0,1-1-1 0 0,0 1 1 0 0,0 0-1 0 0,-1 5-243 0 0,4-11 16 0 0,0 1-1 0 0,-1 0 0 0 0,1 0 0 0 0,0 0 0 0 0,0 0 1 0 0,0-1-1 0 0,0 1 0 0 0,0 0 0 0 0,0 0 0 0 0,0 0 0 0 0,0 0 1 0 0,0-1-1 0 0,0 1 0 0 0,0 0 0 0 0,0 0 0 0 0,1 0 0 0 0,-1 0 1 0 0,0-1-1 0 0,1 1 0 0 0,-1 1-15 0 0,1-2-4 0 0,-1 1 0 0 0,1-1 0 0 0,0 1 1 0 0,-1-1-1 0 0,1 1 0 0 0,0-1 0 0 0,-1 0 0 0 0,1 1 1 0 0,0-1-1 0 0,-1 0 0 0 0,1 1 0 0 0,0-1 0 0 0,0 0 0 0 0,-1 0 1 0 0,1 0-1 0 0,0 0 0 0 0,0 1 0 0 0,0-1 4 0 0,3 0-651 0 0,0-1 1 0 0,0 1-1 0 0,1-1 0 0 0,-1 1 0 0 0,0-1 0 0 0,0-1 1 0 0,2 0 650 0 0,12-5-3077 0 0,-10 2 375 0 0</inkml:trace>
 </inkml:ink>
 </file>
 
@@ -8300,23 +8407,23 @@
       <inkml:brushProperty name="height" value="0.025" units="cm"/>
     </inkml:brush>
   </inkml:definitions>
-  <inkml:trace contextRef="#ctx0" brushRef="#br0">93 309 2537 0 0,'0'-1'738'0'0,"0"1"0"0"0,1-1 0 0 0,-1 0 1 0 0,0 0-1 0 0,1 0 0 0 0,-1 0 0 0 0,0 0 1 0 0,1 1-1 0 0,-1-1 0 0 0,1 0-738 0 0,3-7 1570 0 0,-2 2-781 0 0,-2 5-646 0 0,1-1 0 0 0,-1 0 0 0 0,1 0 1 0 0,-1 1-1 0 0,0-1 0 0 0,0 0 0 0 0,1 0 0 0 0,-1 0-143 0 0,0 1 18 0 0,0 0 0 0 0,0 1 0 0 0,-1-1 0 0 0,1 1 0 0 0,0-1 0 0 0,0 0 1 0 0,0 1-1 0 0,0-1 0 0 0,0 0 0 0 0,-1 1 0 0 0,1-1 0 0 0,0 1 0 0 0,-1-1 0 0 0,1 1 0 0 0,0-1 0 0 0,-1 1 0 0 0,1-1 1 0 0,0 1-1 0 0,-1-1 0 0 0,1 1 0 0 0,-1-1 0 0 0,1 1 0 0 0,-1-1-18 0 0,0 1 12 0 0,1 0-1 0 0,-1 0 1 0 0,0-1 0 0 0,0 1 0 0 0,0 0-1 0 0,1 0 1 0 0,-1 0 0 0 0,0 0-1 0 0,0 0 1 0 0,0 0 0 0 0,1 0 0 0 0,-1 0-1 0 0,0 0 1 0 0,0 0 0 0 0,1 1 0 0 0,-1-1-12 0 0,-3 1 61 0 0,1 0 0 0 0,0 1 1 0 0,0-1-1 0 0,1 1 1 0 0,-1 0-1 0 0,0-1 0 0 0,0 1 1 0 0,0 2-62 0 0,-2 0 219 0 0,0 1 0 0 0,1 0 0 0 0,0 0 0 0 0,0 1 0 0 0,1-1 0 0 0,-1 1 0 0 0,1 1-219 0 0,2-7 8 0 0,1 0-1 0 0,0 1 0 0 0,0-1 0 0 0,0 1 0 0 0,-1-1 1 0 0,1 1-1 0 0,0 0 0 0 0,0-1 0 0 0,0 1 0 0 0,0-1 1 0 0,0 1-1 0 0,0-1 0 0 0,0 1 0 0 0,0-1 0 0 0,0 1 1 0 0,0-1-1 0 0,0 1 0 0 0,0-1 0 0 0,0 1 0 0 0,1 0 1 0 0,-1-1-1 0 0,0 1-7 0 0,0-1 1 0 0,1 1 0 0 0,-1-1 0 0 0,1 1 0 0 0,-1-1-1 0 0,1 1 1 0 0,0-1 0 0 0,-1 1 0 0 0,1-1 0 0 0,-1 1 0 0 0,1-1 0 0 0,0 0 0 0 0,-1 1 0 0 0,1-1 0 0 0,0 0-1 0 0,3 1-4 0 0,-1 0 0 0 0,1 0 0 0 0,-1-1-1 0 0,1 0 1 0 0,0 0 0 0 0,-1 0 4 0 0,4 0 13 0 0,6-1-3 0 0,-13 1-7 0 0,1 0-1 0 0,-1 0 1 0 0,1 0 0 0 0,0 0-1 0 0,-1 0 1 0 0,1 1-1 0 0,-1-1 1 0 0,1 0-1 0 0,-1 0 1 0 0,1 0-1 0 0,-1 1 1 0 0,1-1 0 0 0,-1 0-1 0 0,1 0 1 0 0,-1 1-1 0 0,1-1 1 0 0,-1 1-3 0 0,0-1 6 0 0,1 0 1 0 0,-1 1-1 0 0,0-1 1 0 0,0 1-1 0 0,0-1 1 0 0,0 1-1 0 0,0-1 0 0 0,0 1 1 0 0,0-1-1 0 0,0 1 1 0 0,0-1-1 0 0,0 1 1 0 0,0-1-1 0 0,0 1 1 0 0,0-1-1 0 0,0 1 1 0 0,-1-1-1 0 0,1 0 0 0 0,0 1 1 0 0,0-1-1 0 0,0 1 1 0 0,-1-1-1 0 0,1 1-6 0 0,-7 9 72 0 0,-7 6 39 0 0,12-14-95 0 0,0 0 1 0 0,1-1 0 0 0,-1 1 0 0 0,0-1-1 0 0,0 0 1 0 0,0 1 0 0 0,0-1 0 0 0,-2 0-17 0 0,-4 4 42 0 0,6-4-38 0 0,0 0 1 0 0,0 0 0 0 0,0-1 0 0 0,-1 1-1 0 0,1-1 1 0 0,0 1 0 0 0,-1-1-5 0 0,-9 3-157 0 0,9-2 55 0 0,3-1 16 0 0,0 0 1 0 0,-1 0-1 0 0,1 0 1 0 0,0 0-1 0 0,-1 0 1 0 0,1 0-1 0 0,0 1 1 0 0,-1-1 0 0 0,1 0-1 0 0,0 0 1 0 0,-1 0-1 0 0,1 1 1 0 0,0-1-1 0 0,-1 0 1 0 0,1 0-1 0 0,0 1 1 0 0,0-1 0 0 0,-1 0-1 0 0,1 0 1 0 0,0 1-1 0 0,0-1 1 0 0,0 0 85 0 0,-1 2-703 0 0</inkml:trace>
-  <inkml:trace contextRef="#ctx0" brushRef="#br0" timeOffset="337.847">209 152 7450 0 0,'15'-27'6154'0'0,"-13"24"-4622"0"0,-2 6-905 0 0,0 9-489 0 0,-1-10 35 0 0,1 5-106 0 0,-1-1-1 0 0,-1 1 1 0 0,1-1 0 0 0,-1 1-1 0 0,-1 1-66 0 0,-14 31 40 0 0,14-31-27 0 0,-7 10 73 0 0,1 0 1 0 0,-5 3-87 0 0,4-5-2477 0 0,0 1-1 0 0,-5 12 2478 0 0,14-24-1297 0 0,0-2-362 0 0</inkml:trace>
-  <inkml:trace contextRef="#ctx0" brushRef="#br0" timeOffset="651.205">136 291 9922 0 0,'-3'-2'3905'0'0,"2"1"-2761"0"0,0 1-824 0 0,1 0 72 0 0,0-1-120 0 0,2 1-80 0 0,-1-1 8 0 0,3 1-31 0 0,0-1-57 0 0,0 1-40 0 0,1-1-24 0 0,1 1-48 0 0,1 0-72 0 0,2 1-208 0 0,-2-1-337 0 0,0 0 489 0 0,2 2-296 0 0,-1-1-184 0 0</inkml:trace>
-  <inkml:trace contextRef="#ctx0" brushRef="#br0" timeOffset="1005.19">296 338 9498 0 0,'0'0'219'0'0,"0"0"-1"0"0,-1 0 1 0 0,1 0-1 0 0,0 0 1 0 0,0 0-1 0 0,0 0 1 0 0,-1 0-1 0 0,1 1 1 0 0,0-1 0 0 0,0 0-1 0 0,0 0 1 0 0,-1 0-1 0 0,1 0 1 0 0,0 0-1 0 0,0 0 1 0 0,-1 0-1 0 0,1 0 1 0 0,0 0-1 0 0,0 0 1 0 0,0 0 0 0 0,-1-1-1 0 0,1 1 1 0 0,0 0-1 0 0,0 0 1 0 0,-1 0-1 0 0,1 0 1 0 0,0 0-1 0 0,0 0-218 0 0,0-1 8 0 0,0 1 1 0 0,0 0-1 0 0,0 0 0 0 0,0 0 0 0 0,0-1 0 0 0,0 1 0 0 0,0 0 0 0 0,0 0 0 0 0,0 0 0 0 0,0-1 0 0 0,0 1 0 0 0,0 0 0 0 0,1 0 0 0 0,-1 0 0 0 0,0 0 0 0 0,0-1 0 0 0,0 1 1 0 0,0 0-1 0 0,0 0 0 0 0,0 0 0 0 0,1 0 0 0 0,-1 0 0 0 0,0 0 0 0 0,0-1 0 0 0,0 1 0 0 0,0 0 0 0 0,1 0 0 0 0,-1 0 0 0 0,0 0 0 0 0,0 0 0 0 0,1 0-8 0 0,4-3-74 0 0,-4 3 51 0 0,0-1-1 0 0,1 1 0 0 0,-1-1 1 0 0,0 0-1 0 0,0 0 1 0 0,0 1-1 0 0,1-1 1 0 0,-1-1 23 0 0,-1 2 2 0 0,1-1 1 0 0,-1 1 0 0 0,0 0 0 0 0,0-1 0 0 0,0 1 0 0 0,0 0 0 0 0,0-1 0 0 0,1 1 0 0 0,-1 0 0 0 0,0-1 0 0 0,0 1 0 0 0,0-1 0 0 0,0 1 0 0 0,0 0 0 0 0,0-1 0 0 0,0 1-1 0 0,0-1 1 0 0,0 1 0 0 0,-1 0 0 0 0,1-1 0 0 0,0 1 0 0 0,0 0 0 0 0,0-1 0 0 0,0 1 0 0 0,0 0 0 0 0,-1-1 0 0 0,1 1 0 0 0,0 0 0 0 0,0-1 0 0 0,-1 1 0 0 0,1 0 0 0 0,0 0-1 0 0,0-1 1 0 0,-1 1 0 0 0,1 0-3 0 0,-1-1 5 0 0,0 1 1 0 0,1-1-1 0 0,-1 1 0 0 0,0-1 0 0 0,1 1 0 0 0,-1 0 0 0 0,0-1 0 0 0,0 1 0 0 0,0 0 0 0 0,1-1 0 0 0,-1 1 0 0 0,0 0 0 0 0,0 0 0 0 0,0 0 0 0 0,0 0 1 0 0,0 0-1 0 0,1 0 0 0 0,-1 0 0 0 0,0 0 0 0 0,0 0 0 0 0,0 1-5 0 0,-1-1 23 0 0,0 0 0 0 0,0 1 0 0 0,0-1 0 0 0,0 1 1 0 0,1 0-1 0 0,-1 0 0 0 0,0 0 0 0 0,1 0 0 0 0,-1 0-23 0 0,-1 1 92 0 0,1 0 0 0 0,0 0 0 0 0,0 0 1 0 0,0 1-1 0 0,0-1 0 0 0,0 1 0 0 0,0-1 0 0 0,0 3-92 0 0,1-4 36 0 0,0 0-1 0 0,1 1 1 0 0,-1-1-1 0 0,1 0 1 0 0,-1 1 0 0 0,1-1-1 0 0,0 0 1 0 0,-1 1-1 0 0,1-1 1 0 0,0 1 0 0 0,0-1-1 0 0,0 0 1 0 0,0 1 0 0 0,0-1-1 0 0,0 1 1 0 0,1-1-1 0 0,-1 1 1 0 0,0-1 0 0 0,1 1-36 0 0,-1-1-2 0 0,1-1 0 0 0,-1 1 0 0 0,0-1 0 0 0,1 1 0 0 0,-1-1 1 0 0,1 1-1 0 0,-1-1 0 0 0,1 1 0 0 0,-1-1 0 0 0,1 0 0 0 0,-1 1 1 0 0,1-1-1 0 0,-1 0 0 0 0,1 1 0 0 0,-1-1 0 0 0,1 0 0 0 0,-1 0 0 0 0,1 1 1 0 0,0-1-1 0 0,-1 0 0 0 0,1 0 0 0 0,0 0 0 0 0,-1 0 0 0 0,1 0 0 0 0,-1 0 1 0 0,1 0-1 0 0,0 0 0 0 0,-1 0 0 0 0,1 0 0 0 0,0 0 0 0 0,0-1 2 0 0,2 0-13 0 0,0 0 0 0 0,0 0 0 0 0,1 0 0 0 0,-1 0 0 0 0,0-1 13 0 0,5-2-96 0 0,-1 0 0 0 0,1 0-1 0 0,1-3 97 0 0,-7 6-5 0 0,0-1 0 0 0,0 0 0 0 0,0 0 0 0 0,0 0 0 0 0,0 0 0 0 0,0 0 0 0 0,-1 0 0 0 0,1 0 0 0 0,-1-1 0 0 0,0 1 0 0 0,0 0 0 0 0,1-3 5 0 0,-2 5 1 0 0,0 0 1 0 0,0 0 0 0 0,0 0 0 0 0,0 0-1 0 0,0 0 1 0 0,0 0 0 0 0,0 0 0 0 0,0 0-1 0 0,0 0 1 0 0,0 0 0 0 0,0 0 0 0 0,0 0-1 0 0,0 0 1 0 0,0 0 0 0 0,0 0 0 0 0,0 0-1 0 0,0-1 1 0 0,0 1 0 0 0,0 0 0 0 0,0 0-1 0 0,0 0 1 0 0,0 0 0 0 0,0 0 0 0 0,0 0-1 0 0,0 0 1 0 0,0 0 0 0 0,0 0 0 0 0,0 0-1 0 0,0 0 1 0 0,0 0 0 0 0,0 0 0 0 0,0 0-1 0 0,0 0 1 0 0,0 0 0 0 0,0 0 0 0 0,0 0-1 0 0,0 0 1 0 0,0 0 0 0 0,0 0 0 0 0,0 0-1 0 0,0 0 1 0 0,0 0 0 0 0,0 0 0 0 0,0 0-1 0 0,0 0 1 0 0,0 0 0 0 0,0 0 0 0 0,0 0-1 0 0,0 0 1 0 0,0 0 0 0 0,0 0 0 0 0,0 0-1 0 0,0 0 1 0 0,0 0 0 0 0,0 0 0 0 0,0 0-1 0 0,0 0 1 0 0,0 0 0 0 0,0 0 0 0 0,0 0-1 0 0,0 0 1 0 0,0 0 0 0 0,0 0-2 0 0,-3 1 68 0 0,-2 2-13 0 0,4-1-34 0 0,-1 0-1 0 0,0-1 1 0 0,1 1-1 0 0,-1 0 1 0 0,1 0-1 0 0,-1 2-20 0 0,1-4-3 0 0,1 1-1 0 0,-1 0 0 0 0,1 0 1 0 0,-1 1-1 0 0,1-1 1 0 0,0 0-1 0 0,0 0 1 0 0,-1 0-1 0 0,1 0 1 0 0,0 0-1 0 0,0 0 0 0 0,0 0 1 0 0,0 0-1 0 0,0 2 4 0 0,0-3-61 0 0,0 0-1 0 0,1 0 0 0 0,-1 1 0 0 0,0-1 1 0 0,0 0-1 0 0,1 1 0 0 0,-1-1 0 0 0,0 0 0 0 0,0 0 1 0 0,1 1-1 0 0,-1-1 0 0 0,0 0 0 0 0,1 0 1 0 0,-1 0-1 0 0,0 1 0 0 0,1-1 0 0 0,-1 0 1 0 0,0 0-1 0 0,1 0 0 0 0,-1 0 0 0 0,0 0 0 0 0,1 0 1 0 0,-1 0-1 0 0,0 0 0 0 0,1 0 0 0 0,-1 0 1 0 0,0 0-1 0 0,1 0 0 0 0,-1 0 0 0 0,1 0 62 0 0,10-2-2665 0 0,-6 1 1394 0 0,1 0-408 0 0</inkml:trace>
-  <inkml:trace contextRef="#ctx0" brushRef="#br0" timeOffset="1328.722">519 153 6289 0 0,'5'-19'3154'0'0,"-2"9"-2205"0"0,1 0 0 0 0,-1 0-1 0 0,3-3-948 0 0,-6 13 10 0 0,0 0 0 0 0,0 0-1 0 0,0 0 1 0 0,-1 0 0 0 0,1 0-1 0 0,0 0 1 0 0,0 0 0 0 0,0 0-1 0 0,0 0 1 0 0,0 0 0 0 0,0 0-1 0 0,0 0 1 0 0,0 0 0 0 0,0 0-1 0 0,0 0 1 0 0,0 0 0 0 0,1 0-1 0 0,-1 1 1 0 0,0-1 0 0 0,0 0-1 0 0,0 0 1 0 0,0 0 0 0 0,0 0 0 0 0,0 0-1 0 0,0 0 1 0 0,0 0 0 0 0,0 0-1 0 0,0 0 1 0 0,0 0 0 0 0,0 0-1 0 0,0 0 1 0 0,0 0 0 0 0,0 0-1 0 0,0 0 1 0 0,0 0 0 0 0,0 0-1 0 0,0 0 1 0 0,0 0 0 0 0,0 0-1 0 0,0 0 1 0 0,0 0 0 0 0,0 0-1 0 0,0 0 1 0 0,0 0 0 0 0,0 0-1 0 0,0 0 1 0 0,0 0 0 0 0,0 0-1 0 0,0 0 1 0 0,0 0 0 0 0,0 0-1 0 0,0 0 1 0 0,0 0 0 0 0,0 0-1 0 0,0 0 1 0 0,0 0 0 0 0,0 0-1 0 0,0 0 1 0 0,0 0 0 0 0,0 0-1 0 0,1 0 1 0 0,-1 0 0 0 0,0 0 0 0 0,0 0-1 0 0,0 0 1 0 0,0 0 0 0 0,0 0-1 0 0,0 0 1 0 0,0 0-10 0 0,0 3 247 0 0,-1 2-105 0 0,0 0 0 0 0,-1 1 0 0 0,0-1-1 0 0,0 0 1 0 0,0 0 0 0 0,-1 0-142 0 0,2-3 19 0 0,-34 65-1816 0 0,-31 44 1797 0 0,60-101-697 0 0,2-4-329 0 0</inkml:trace>
-  <inkml:trace contextRef="#ctx0" brushRef="#br0" timeOffset="1652.805">414 267 10738 0 0,'-7'-1'4424'0'0,"-1"1"-3299"0"0,25 5-1027 0 0,-11-4-950 0 0,0-1 0 0 0,0 1 0 0 0,0-1 0 0 0,0-1 0 0 0,4 0 852 0 0,-4 1-1651 0 0</inkml:trace>
-  <inkml:trace contextRef="#ctx0" brushRef="#br0" timeOffset="2018.789">569 280 8434 0 0,'-5'0'5077'0'0,"5"0"-5046"0"0,0 0-1 0 0,0 0 1 0 0,0 0 0 0 0,0 0-1 0 0,0 0 1 0 0,-1 0 0 0 0,1 0 0 0 0,0 0-1 0 0,0 0 1 0 0,0 0 0 0 0,0 0-1 0 0,0 0 1 0 0,0 1 0 0 0,0-1-1 0 0,0 0 1 0 0,0 0 0 0 0,0 0 0 0 0,0 0-1 0 0,0 0 1 0 0,0 0 0 0 0,-1 0-1 0 0,1 0 1 0 0,0 0 0 0 0,0 0-1 0 0,0 0 1 0 0,0 0 0 0 0,0 0-1 0 0,0 0 1 0 0,0 0 0 0 0,0 0 0 0 0,0 1-1 0 0,0-1 1 0 0,0 0 0 0 0,0 0-1 0 0,0 0 1 0 0,0 0 0 0 0,0 0-1 0 0,0 0 1 0 0,0 0 0 0 0,0 0 0 0 0,0 0-1 0 0,0 0 1 0 0,0 0 0 0 0,0 0-1 0 0,0 1 1 0 0,0-1 0 0 0,0 0-1 0 0,0 0 1 0 0,0 0 0 0 0,0 0 0 0 0,0 0-31 0 0,1 0-140 0 0,0 0 1 0 0,0 0-1 0 0,0 0 1 0 0,0 0-1 0 0,0 0 1 0 0,0 0-1 0 0,0 0 1 0 0,0 0 0 0 0,0 0 139 0 0,1-1-232 0 0,1 1 1 0 0,-1-1-1 0 0,0 0 1 0 0,0 0 0 0 0,0 0-1 0 0,0 0 1 0 0,0 0-1 0 0,0-1 1 0 0,0 1-1 0 0,1-2 232 0 0,-2 3-24 0 0,0-1-1 0 0,0 0 0 0 0,0 0 0 0 0,-1 0 0 0 0,1 0 0 0 0,0 1 0 0 0,-1-1 0 0 0,1 0 0 0 0,-1 0 0 0 0,1 0 1 0 0,-1-1-1 0 0,1 1 0 0 0,-1 0 0 0 0,0 0 0 0 0,1 0 0 0 0,-1 0 0 0 0,0 0 0 0 0,0 0 0 0 0,0-1 0 0 0,0 1 1 0 0,0 0-1 0 0,0-1 25 0 0,0 2 51 0 0,0-1 0 0 0,0 1 1 0 0,0 0-1 0 0,0-1 0 0 0,0 1 1 0 0,-1 0-1 0 0,1-1 0 0 0,0 1 1 0 0,0 0-1 0 0,0-1 0 0 0,0 1 1 0 0,-1 0-1 0 0,1-1 0 0 0,0 1 1 0 0,0 0-1 0 0,-1 0 0 0 0,1-1 1 0 0,0 1-1 0 0,-1 0 0 0 0,1 0 1 0 0,0-1-1 0 0,0 1 0 0 0,-1 0 1 0 0,1 0-1 0 0,-1 0 0 0 0,1 0-51 0 0,-1-1 111 0 0,1 1-1 0 0,-1 0 1 0 0,0 0-1 0 0,0 0 1 0 0,0 0-1 0 0,1 0 1 0 0,-1 0-1 0 0,0 1 1 0 0,0-1-1 0 0,0 0 1 0 0,1 0-1 0 0,-1 1-110 0 0,-2-1 216 0 0,1 1 0 0 0,0 0 0 0 0,0 1 0 0 0,0-1 0 0 0,-1 0 0 0 0,1 1-1 0 0,1-1 1 0 0,-1 1-216 0 0,-3 3 351 0 0,0 0 1 0 0,1 0-1 0 0,0 1 0 0 0,1-1 0 0 0,-1 1 0 0 0,1 0 0 0 0,-2 5-351 0 0,4-10 16 0 0,1 0-1 0 0,-1 0 0 0 0,1 0 1 0 0,0 0-1 0 0,0 0 1 0 0,-1 0-1 0 0,1-1 0 0 0,0 1 1 0 0,0 0-1 0 0,0 0 1 0 0,0 0-1 0 0,0 0 0 0 0,0 0 1 0 0,0 0-1 0 0,1 1-15 0 0,-1-2-78 0 0,0 0-1 0 0,0 1 1 0 0,1-1 0 0 0,-1 1-1 0 0,0-1 1 0 0,1 0 0 0 0,-1 1-1 0 0,0-1 1 0 0,1 0-1 0 0,-1 1 1 0 0,0-1 0 0 0,1 0-1 0 0,-1 1 1 0 0,1-1 0 0 0,-1 0-1 0 0,1 0 1 0 0,-1 0-1 0 0,1 1 1 0 0,-1-1 0 0 0,1 0-1 0 0,-1 0 1 0 0,1 0 0 0 0,-1 0-1 0 0,1 0 1 0 0,-1 0-1 0 0,1 0 1 0 0,-1 0 0 0 0,0 0-1 0 0,1 0 79 0 0,9-1-1429 0 0,-4 0 170 0 0</inkml:trace>
-  <inkml:trace contextRef="#ctx0" brushRef="#br0" timeOffset="3313.752">878 135 6433 0 0,'1'-4'967'0'0,"0"0"-1"0"0,0-1 0 0 0,0 1 0 0 0,-1-1 0 0 0,0 0-966 0 0,0 0 625 0 0,1 0 0 0 0,-1-1 0 0 0,2 0-625 0 0,-1 3 685 0 0,1 4 31 0 0,-1 5-231 0 0,0 10-311 0 0,-2 0 0 0 0,0 1 1 0 0,0-1-1 0 0,-3 7-174 0 0,-16 63-35 0 0,16-69 95 0 0,-9 26 67 0 0,13-42-120 0 0,0-1-1 0 0,-1 1 0 0 0,1-1 1 0 0,0 0-1 0 0,0 1 1 0 0,0-1-1 0 0,0 1 1 0 0,0-1-1 0 0,0 1 1 0 0,0-1-1 0 0,0 1 1 0 0,0-1-1 0 0,1 0 1 0 0,-1 1-1 0 0,0 0-6 0 0,2-1 63 0 0,2-3-14 0 0,7-10-8 0 0,0-1-1 0 0,-1 0 0 0 0,0 0 0 0 0,2-5-40 0 0,16-25-30 0 0,-19 31 13 0 0,6-7-92 0 0,0 0 0 0 0,10-9 109 0 0,-21 26-344 0 0,0-1 0 0 0,3-2 344 0 0,-6 5-173 0 0,0 1-1 0 0,0-1 0 0 0,0 0 1 0 0,0 1-1 0 0,0-1 1 0 0,0 1-1 0 0,0-1 1 0 0,1 1-1 0 0,-1 0 1 0 0,0-1-1 0 0,0 1 1 0 0,0 0-1 0 0,0 0 1 0 0,0 0-1 0 0,1 0 174 0 0,1 1-1063 0 0,-1 3-448 0 0</inkml:trace>
-  <inkml:trace contextRef="#ctx0" brushRef="#br0" timeOffset="3834.271">973 309 5201 0 0,'6'-4'2641'0'0,"0"1"0"0"0,3-4-2641 0 0,-8 6-6 0 0,1-1 0 0 0,-1 1 0 0 0,0 0 0 0 0,1 0 0 0 0,-1-1 0 0 0,0 1 0 0 0,0-1 0 0 0,0 1 0 0 0,0-1-1 0 0,-1 0 1 0 0,1 1 0 0 0,0-2 6 0 0,0 2 30 0 0,-1 1-1 0 0,0-1 0 0 0,0 0 1 0 0,0 1-1 0 0,0-1 0 0 0,0 1 1 0 0,0-1-1 0 0,0 0 0 0 0,0 1 1 0 0,0-1-1 0 0,0 1 1 0 0,0-1-1 0 0,0 0 0 0 0,0 1 1 0 0,0-1-1 0 0,-1 1 0 0 0,1-1 1 0 0,0 1-1 0 0,0-1 0 0 0,-1 0 1 0 0,1 1-1 0 0,0-1 0 0 0,-1 1 1 0 0,1-1-1 0 0,0 1 1 0 0,-1 0-1 0 0,1-1 0 0 0,-1 1 1 0 0,1-1-1 0 0,-1 1 0 0 0,1 0 1 0 0,-1-1-1 0 0,1 1 0 0 0,-1 0 1 0 0,1 0-1 0 0,-1-1 0 0 0,0 1 1 0 0,1 0-1 0 0,-1 0 1 0 0,1 0-30 0 0,-2 0 127 0 0,1-1 0 0 0,-1 1 0 0 0,1 0 1 0 0,-1 0-1 0 0,1 0 0 0 0,-1 0 0 0 0,1 0 1 0 0,-1 0-1 0 0,1 1 0 0 0,-1-1 0 0 0,1 0 1 0 0,-1 1-1 0 0,1-1 0 0 0,0 1 1 0 0,-2 0-128 0 0,-1 2 222 0 0,1 0 0 0 0,-1-1 0 0 0,1 1 0 0 0,-1 1 0 0 0,1-1 0 0 0,0 0 0 0 0,0 1 0 0 0,0 0-222 0 0,1-1 69 0 0,1 0 0 0 0,-1-1 0 0 0,0 1 0 0 0,1 0 0 0 0,0 0 0 0 0,0 0 0 0 0,0 0 0 0 0,0 0 0 0 0,0 1 0 0 0,0-1 0 0 0,1 2-69 0 0,0-4-2 0 0,0-1-1 0 0,0 1 1 0 0,0-1 0 0 0,0 1 0 0 0,0-1 0 0 0,0 1-1 0 0,0 0 1 0 0,0-1 0 0 0,0 1 0 0 0,1-1 0 0 0,-1 1-1 0 0,0-1 1 0 0,0 1 0 0 0,0-1 0 0 0,1 0 0 0 0,-1 1-1 0 0,0-1 1 0 0,1 1 0 0 0,-1-1 0 0 0,0 0 0 0 0,1 1 2 0 0,0 0-5 0 0,0-1 0 0 0,-1 0 1 0 0,1 1-1 0 0,0-1 0 0 0,0 0 0 0 0,0 1 1 0 0,-1-1-1 0 0,1 0 0 0 0,0 0 1 0 0,0 0-1 0 0,0 0 0 0 0,0 0 0 0 0,0 0 5 0 0,1 0-7 0 0,1 0-1 0 0,-1 0 1 0 0,1-1-1 0 0,-1 1 0 0 0,1-1 1 0 0,-1 1-1 0 0,1-1 1 0 0,1-1 7 0 0,2-1 7 0 0,-1 0 0 0 0,1 0 0 0 0,-1 0 0 0 0,0 0 0 0 0,0-1 0 0 0,0 0-1 0 0,0 0 1 0 0,-1-1 0 0 0,2-2-7 0 0,-5 6 11 0 0,0 0 0 0 0,0-1 0 0 0,-1 1-1 0 0,1-1 1 0 0,0 1 0 0 0,-1 0 0 0 0,0-1-1 0 0,1 1 1 0 0,-1-1 0 0 0,0 1-1 0 0,0-1 1 0 0,0 0 0 0 0,0 1 0 0 0,0-1-1 0 0,0 1 1 0 0,0-1 0 0 0,0 1 0 0 0,-1-1-1 0 0,1 1 1 0 0,-1-2-11 0 0,1 3 2 0 0,0 0 1 0 0,0 0-1 0 0,0 0 0 0 0,0-1 0 0 0,0 1 1 0 0,-1 0-1 0 0,1 0 0 0 0,0 0 1 0 0,0 0-1 0 0,0 0 0 0 0,0-1 0 0 0,0 1 1 0 0,-1 0-1 0 0,1 0 0 0 0,0 0 1 0 0,0 0-1 0 0,0 0 0 0 0,0 0 0 0 0,-1 0 1 0 0,1 0-1 0 0,0 0 0 0 0,0 0 0 0 0,0 0 1 0 0,-1 0-1 0 0,1 0 0 0 0,0 0 1 0 0,0 0-1 0 0,0 0 0 0 0,0 0 0 0 0,-1 0 1 0 0,1 0-1 0 0,0 0 0 0 0,0 0 1 0 0,0 0-1 0 0,-1 0 0 0 0,1 0 0 0 0,0 0 1 0 0,0 0-3 0 0,-6 4 24 0 0,2-1-23 0 0,0-1-3 0 0,1 1 0 0 0,-1 0 0 0 0,1 0-1 0 0,-1 1 3 0 0,3-3-7 0 0,0 0-1 0 0,1 0 1 0 0,-1 0-1 0 0,0 0 0 0 0,1 0 1 0 0,-1 0-1 0 0,1 0 1 0 0,-1 0-1 0 0,1 1 1 0 0,0-1-1 0 0,-1 0 0 0 0,1 0 1 0 0,0 0-1 0 0,0 0 1 0 0,-1 1-1 0 0,1-1 0 0 0,0 0 1 0 0,1 1 7 0 0,-1-2-31 0 0,0 1 1 0 0,0-1-1 0 0,0 0 1 0 0,0 0-1 0 0,0 1 1 0 0,0-1-1 0 0,0 0 1 0 0,1 1-1 0 0,-1-1 1 0 0,0 0-1 0 0,0 0 1 0 0,0 1-1 0 0,1-1 1 0 0,-1 0-1 0 0,0 0 1 0 0,0 1-1 0 0,1-1 0 0 0,-1 0 1 0 0,0 0-1 0 0,1 0 1 0 0,-1 0-1 0 0,0 1 1 0 0,0-1-1 0 0,1 0 1 0 0,-1 0-1 0 0,0 0 1 0 0,1 0-1 0 0,-1 0 1 0 0,0 0-1 0 0,1 0 1 0 0,-1 0-1 0 0,0 0 1 0 0,1 0 30 0 0,12-1-2565 0 0,-8 0 1685 0 0,1 1-347 0 0</inkml:trace>
-  <inkml:trace contextRef="#ctx0" brushRef="#br0" timeOffset="4161.246">1102 326 9426 0 0,'-5'0'5330'0'0,"7"-3"-5506"0"0,0 0 7 0 0,0 0-75 0 0,0 1-1 0 0,-1-1 1 0 0,0 0 0 0 0,1 0-1 0 0,-1 0 1 0 0,0 0-1 0 0,-1 0 1 0 0,1 0 0 0 0,0-1-1 0 0,-1 1 1 0 0,0 0-1 0 0,0 0 1 0 0,0 0 0 0 0,0-1-1 0 0,0 1 1 0 0,-1-1 244 0 0,1 4 94 0 0,0-1 0 0 0,0 1 0 0 0,0-1 0 0 0,0 1 0 0 0,0-1 0 0 0,-1 1 0 0 0,1-1 0 0 0,0 1 0 0 0,0 0 0 0 0,-1-1 0 0 0,1 1 0 0 0,0-1 0 0 0,-1 1-1 0 0,1-1 1 0 0,0 1 0 0 0,-1 0 0 0 0,1-1 0 0 0,0 1 0 0 0,-1 0 0 0 0,1-1 0 0 0,-1 1 0 0 0,1 0 0 0 0,-1 0 0 0 0,1 0 0 0 0,-1-1 0 0 0,1 1 0 0 0,-1 0 0 0 0,1 0 0 0 0,-1 0 0 0 0,1 0 0 0 0,-1 0 0 0 0,1 0 0 0 0,-1 0 0 0 0,1 0 0 0 0,-1 0 0 0 0,1 0 0 0 0,-1 0-94 0 0,0 0 98 0 0,0 0 1 0 0,1 0 0 0 0,-1 1-1 0 0,0-1 1 0 0,0 0 0 0 0,1 0-1 0 0,-1 1 1 0 0,0-1-1 0 0,1 0 1 0 0,-1 1 0 0 0,1-1-1 0 0,-1 1 1 0 0,0-1 0 0 0,1 1-1 0 0,-1-1 1 0 0,1 1 0 0 0,-1 0-1 0 0,1-1 1 0 0,-1 1-1 0 0,1-1 1 0 0,0 1 0 0 0,-1 0-1 0 0,1 0 1 0 0,0-1 0 0 0,-1 1-1 0 0,1 0-98 0 0,0-1 1 0 0,0 0 0 0 0,0 0 1 0 0,0 0-1 0 0,0 1 0 0 0,0-1 0 0 0,0 0 0 0 0,0 0 0 0 0,0 0 0 0 0,0 0 0 0 0,0 1 1 0 0,0-1-1 0 0,0 0 0 0 0,0 0 0 0 0,0 0 0 0 0,0 0 0 0 0,1 1 0 0 0,-1-1 1 0 0,0 0-1 0 0,0 0 0 0 0,0 0 0 0 0,0 0 0 0 0,0 0 0 0 0,0 1 0 0 0,0-1 0 0 0,0 0 1 0 0,1 0-1 0 0,-1 0 0 0 0,0 0 0 0 0,0 0 0 0 0,0 0 0 0 0,0 0 0 0 0,1 0 0 0 0,-1 1 1 0 0,0-1-1 0 0,0 0 0 0 0,0 0 0 0 0,0 0 0 0 0,0 0 0 0 0,1 0 0 0 0,-1 0 0 0 0,0 0 1 0 0,0 0-1 0 0,0 0 0 0 0,1 0 0 0 0,-1 0 0 0 0,0 0 0 0 0,0 0 0 0 0,0 0 1 0 0,0 0-1 0 0,1-1-1 0 0,9-1-125 0 0,-9 2 91 0 0,47-17-5678 0 0,-41 15 4442 0 0</inkml:trace>
-  <inkml:trace contextRef="#ctx0" brushRef="#br0" timeOffset="4479.591">1221 296 8554 0 0,'-1'0'597'0'0,"0"1"0"0"0,0-1-1 0 0,-1 1 1 0 0,1-1 0 0 0,0 1 0 0 0,0-1 0 0 0,0 1 0 0 0,0 0 0 0 0,0 0-597 0 0,1-1 8 0 0,0 0 1 0 0,0 0-1 0 0,0 0 1 0 0,0 0-1 0 0,0 0 1 0 0,-1 0 0 0 0,1 1-1 0 0,0-1 1 0 0,0 0-1 0 0,0 0 1 0 0,0 0-1 0 0,0 0 1 0 0,0 0 0 0 0,0 1-1 0 0,0-1 1 0 0,0 0-1 0 0,0 0 1 0 0,0 0 0 0 0,0 0-1 0 0,0 0 1 0 0,0 1-1 0 0,0-1 1 0 0,0 0-1 0 0,0 0 1 0 0,0 0 0 0 0,0 0-1 0 0,0 0 1 0 0,0 1-9 0 0,0-1 15 0 0,1 0 0 0 0,-1 0 1 0 0,0 1-1 0 0,0-1 0 0 0,1 0 1 0 0,-1 0-1 0 0,0 0 0 0 0,1 1 0 0 0,-1-1 1 0 0,0 0-1 0 0,1 0 0 0 0,-1 0 1 0 0,0 0-1 0 0,1 0 0 0 0,-1 0 0 0 0,0 1 1 0 0,1-1-16 0 0,-1 0-88 0 0,1 0 0 0 0,-1 0 1 0 0,1 0-1 0 0,-1 0 1 0 0,1-1-1 0 0,-1 1 0 0 0,1 0 1 0 0,-1 0-1 0 0,1 0 0 0 0,-1 0 1 0 0,1 0-1 0 0,-1-1 0 0 0,1 1 1 0 0,-1 0-1 0 0,1 0 1 0 0,-1-1-1 0 0,0 1 0 0 0,1 0 1 0 0,-1-1-1 0 0,0 1 0 0 0,1 0 1 0 0,-1-1-1 0 0,0 1 88 0 0,4-3-1057 0 0,-2 1-230 0 0</inkml:trace>
-  <inkml:trace contextRef="#ctx0" brushRef="#br0" timeOffset="4862.148">1261 185 8538 0 0,'-1'-1'4425'0'0,"-1"0"-2545"0"0,0 1-1256 0 0,1-1 873 0 0,0 0-1113 0 0,1 1-248 0 0,0 0-16 0 0,0 0-24 0 0,0 1-48 0 0,1-1-128 0 0,0 1-552 0 0,0 0-593 0 0,0 0 953 0 0,1 1-624 0 0,-1-2-576 0 0</inkml:trace>
-  <inkml:trace contextRef="#ctx0" brushRef="#br0" timeOffset="5231.188">1376 305 8874 0 0,'-3'-1'2034'0'0,"1"1"-1772"0"0,1 0 1 0 0,0-1-1 0 0,0 1 1 0 0,0 0-1 0 0,-1-1 0 0 0,1 1 1 0 0,0-1-1 0 0,0 1 1 0 0,0-1-1 0 0,0 1 1 0 0,0-1-1 0 0,-1 0 0 0 0,1 0 1 0 0,0 1-263 0 0,1-1-14 0 0,0 1 0 0 0,0 0 0 0 0,0 0 0 0 0,0 0 0 0 0,0 0 0 0 0,0 0 1 0 0,1-1-1 0 0,-1 1 0 0 0,0 0 0 0 0,0 0 0 0 0,0 0 0 0 0,0 0 0 0 0,0 0 0 0 0,0 0 0 0 0,0 0 1 0 0,0-1-1 0 0,0 1 0 0 0,0 0 0 0 0,0 0 0 0 0,1 0 0 0 0,-1 0 0 0 0,0 0 0 0 0,0 0 0 0 0,0 0 1 0 0,0 0-1 0 0,0 0 0 0 0,0 0 0 0 0,0 0 0 0 0,1 0 0 0 0,-1 0 0 0 0,0-1 0 0 0,0 1 0 0 0,0 0 1 0 0,0 0-1 0 0,0 0 0 0 0,1 0 0 0 0,-1 0 0 0 0,0 0 0 0 0,0 0 0 0 0,0 1 0 0 0,0-1 14 0 0,7-1-1283 0 0,-6 1 830 0 0,0 0 0 0 0,0 0 0 0 0,0-1 0 0 0,0 1 0 0 0,0 0-1 0 0,0 0 1 0 0,-1-1 0 0 0,1 1 0 0 0,0 0 0 0 0,0-1-1 0 0,0 1 1 0 0,0-1 0 0 0,-1 1 0 0 0,1-1 0 0 0,0 0 0 0 0,0 1-1 0 0,-1-1 1 0 0,1 0 0 0 0,0 1 453 0 0,-1-1-130 0 0,0 1 0 0 0,0-1-1 0 0,1 1 1 0 0,-1-1 0 0 0,0 1 0 0 0,0-1 0 0 0,0 1-1 0 0,1-1 1 0 0,-1 0 0 0 0,0 1 0 0 0,0-1 0 0 0,0 1-1 0 0,0-1 1 0 0,0 1 130 0 0,0-1 193 0 0,0 0 0 0 0,0 0-1 0 0,-1 1 1 0 0,1-1 0 0 0,0 0 0 0 0,0 1-1 0 0,0-1 1 0 0,-1 0 0 0 0,1 0 0 0 0,-1 1-1 0 0,1-1 1 0 0,-1 0-193 0 0,0 0 509 0 0,0-1 0 0 0,0 1 0 0 0,0 0 1 0 0,0-1-1 0 0,-1 1 0 0 0,1 0 0 0 0,0 0 0 0 0,-1 0 0 0 0,1 0 1 0 0,-2 0-510 0 0,2 0 251 0 0,0 1 1 0 0,0-1 0 0 0,0 1-1 0 0,0 0 1 0 0,0 0 0 0 0,0-1-1 0 0,0 1 1 0 0,-1 0 0 0 0,1 0-1 0 0,0 0 1 0 0,0 0 0 0 0,0 0-1 0 0,0 1 1 0 0,0-1 0 0 0,0 0-1 0 0,0 0 1 0 0,-1 1-252 0 0,-2 1 433 0 0,0 0-1 0 0,0-1 1 0 0,1 1-1 0 0,-1 1 1 0 0,0-1-1 0 0,1 1 1 0 0,-2 0-433 0 0,4-1 64 0 0,-1-1 0 0 0,1 1 0 0 0,0-1 0 0 0,-1 1 0 0 0,1-1 0 0 0,0 1 0 0 0,0 0 0 0 0,0 0 0 0 0,0-1 0 0 0,0 1 0 0 0,0 0 1 0 0,1 0-1 0 0,-1 0 0 0 0,1 0 0 0 0,-1 0 0 0 0,1 1-64 0 0,0-2 0 0 0,0-1 1 0 0,0 1-1 0 0,0 0 1 0 0,0 0-1 0 0,0-1 1 0 0,0 1-1 0 0,0 0 1 0 0,0-1-1 0 0,1 1 1 0 0,-1 0-1 0 0,0-1 1 0 0,0 1-1 0 0,1 0 1 0 0,-1-1 0 0 0,1 1-1 0 0,-1 0 1 0 0,0-1-1 0 0,1 1 1 0 0,0 0-1 0 0,0-1-16 0 0,0 1 0 0 0,0 0 0 0 0,0 0 1 0 0,0-1-1 0 0,0 1 0 0 0,0-1 0 0 0,0 1 1 0 0,0-1-1 0 0,0 1 0 0 0,0-1 0 0 0,1 0 16 0 0,1 1-153 0 0,0-1 0 0 0,0 0 0 0 0,0 1-1 0 0,0-1 1 0 0,0-1 0 0 0,0 1-1 0 0,0 0 1 0 0,0-1 0 0 0,1 0 153 0 0,1 0-60 0 0,-1-1 0 0 0,1 0 0 0 0,-1 0 0 0 0,1 0 0 0 0,-1 0 1 0 0,0-1-1 0 0,0 0 0 0 0,0 0 0 0 0,0 0 0 0 0,-1 0 0 0 0,1 0 0 0 0,-1-1 0 0 0,0 0 1 0 0,0 0-1 0 0,0 0 0 0 0,0 0 0 0 0,-1 0 0 0 0,1 0 0 0 0,-1-1 0 0 0,1-4 60 0 0,-3 9 15 0 0,0 0 0 0 0,0 0 0 0 0,0 0 0 0 0,0 0 0 0 0,0 0 0 0 0,0 0 0 0 0,0 0 0 0 0,0 0 1 0 0,0 0-1 0 0,0 0 0 0 0,0 0 0 0 0,0 0 0 0 0,0 0 0 0 0,0 0 0 0 0,0 0 0 0 0,0 0 0 0 0,0 0 0 0 0,0 0 0 0 0,0 0 0 0 0,0 0 0 0 0,0 0 0 0 0,0 0 0 0 0,0 0 0 0 0,0 0 0 0 0,-1 0 0 0 0,1 0 0 0 0,0 0 0 0 0,0 0 0 0 0,0 0 0 0 0,0 0 0 0 0,0 0 0 0 0,0 0 0 0 0,0 0 0 0 0,0 0 0 0 0,0 0 0 0 0,0 0 0 0 0,0 0 0 0 0,0 0 0 0 0,0 0 0 0 0,0 0 0 0 0,0 0 0 0 0,0 0 0 0 0,0 0 0 0 0,0 0 1 0 0,0 0-1 0 0,0-1 0 0 0,0 1 0 0 0,0 0 0 0 0,0 0 0 0 0,0 0 0 0 0,0 0 0 0 0,0 0 0 0 0,0 0 0 0 0,1 0 0 0 0,-1 0 0 0 0,0 0 0 0 0,0 0 0 0 0,0 0 0 0 0,0 0 0 0 0,0 0 0 0 0,0 0 0 0 0,0 0 0 0 0,0 0 0 0 0,0 0 0 0 0,0 0 0 0 0,0 0 0 0 0,0 0 0 0 0,0 0-15 0 0,-3 2 492 0 0,-3 5-48 0 0,3-4-341 0 0,1 0 0 0 0,0 0 0 0 0,0 1 1 0 0,0-1-104 0 0,1-2-68 0 0,1 0 0 0 0,-1 0 1 0 0,1-1-1 0 0,0 1 1 0 0,0 0-1 0 0,-1 0 1 0 0,1 0-1 0 0,0 0 0 0 0,0 0 1 0 0,0-1-1 0 0,0 1 1 0 0,0 0-1 0 0,0 0 1 0 0,0 0-1 0 0,0 0 0 0 0,0 0 1 0 0,0 0-1 0 0,0 0 1 0 0,1-1-1 0 0,-1 1 68 0 0,0 0-142 0 0,0-1-1 0 0,1 0 1 0 0,-1 1 0 0 0,0-1 0 0 0,1 0-1 0 0,-1 0 1 0 0,0 1 0 0 0,0-1-1 0 0,1 0 1 0 0,-1 0 0 0 0,1 0-1 0 0,-1 1 1 0 0,0-1 0 0 0,1 0-1 0 0,-1 0 1 0 0,0 0 0 0 0,1 0-1 0 0,-1 0 143 0 0,3 1-1457 0 0</inkml:trace>
-  <inkml:trace contextRef="#ctx0" brushRef="#br0" timeOffset="5562.097">1614 0 5313 0 0,'-4'12'5940'0'0,"0"3"-4385"0"0,-8 27-2086 0 0,5-24 783 0 0,1 0-1 0 0,-2 0 1 0 0,0-1-1 0 0,-2-1 1 0 0,-4 7-252 0 0,10-16 188 0 0,-12 17 1266 0 0,-18 19-1454 0 0,18-30 8 0 0,23-15-119 0 0,-1-2 55 0 0,-1 0 0 0 0,1 0 0 0 0,-1 0 0 0 0,1-1-1 0 0,0-2 57 0 0,2 0-31 0 0,-1 1 0 0 0,4-3 31 0 0,-9 8 17 0 0,1-1 0 0 0,0 0-1 0 0,-1 1 1 0 0,1 0-1 0 0,0-1 1 0 0,0 1-1 0 0,0 0 1 0 0,0 1 0 0 0,2-1-17 0 0,-4 0 17 0 0,0 1 0 0 0,0 0 0 0 0,-1 0 0 0 0,1 0 0 0 0,0 0 1 0 0,0 0-1 0 0,0 0 0 0 0,0 0 0 0 0,0 0 0 0 0,0 1 0 0 0,0-1 0 0 0,-1 0 1 0 0,1 0-1 0 0,0 1 0 0 0,0-1 0 0 0,0 1 0 0 0,0-1 0 0 0,-1 1 1 0 0,1-1-1 0 0,0 1 0 0 0,0 0-17 0 0,0-1 34 0 0,-1 1 0 0 0,1 0-1 0 0,-1 0 1 0 0,1 0 0 0 0,0 0 0 0 0,-1 0 0 0 0,0 0 0 0 0,1 1-1 0 0,-1-1 1 0 0,0 0 0 0 0,1 0 0 0 0,-1 0 0 0 0,0 0-1 0 0,0 0 1 0 0,0 0 0 0 0,0 1-34 0 0,0 0 37 0 0,0 0 1 0 0,0 0-1 0 0,-1 0 1 0 0,1 0-1 0 0,-1 0 1 0 0,1 0-1 0 0,-1-1 1 0 0,0 1-1 0 0,0 0 0 0 0,0 0 1 0 0,0-1-1 0 0,0 1 1 0 0,0 0-1 0 0,0-1 1 0 0,-1 1-38 0 0,-3 3 129 0 0,0 0 0 0 0,0 0 0 0 0,-4 2-129 0 0,1-1 178 0 0,5-3-58 0 0,-1 0 1 0 0,0-1-1 0 0,-3 3-120 0 0,6-5 7 0 0,0 1 1 0 0,-1-1-1 0 0,1 1 0 0 0,0-1 0 0 0,0 1 0 0 0,0-1 0 0 0,-1 1 0 0 0,1-1 0 0 0,0 0 0 0 0,-1 0 1 0 0,1 0-1 0 0,0 0 0 0 0,-1 0 0 0 0,1 0 0 0 0,-1 0-7 0 0,2 0-94 0 0,-1-1-1 0 0,0 1 1 0 0,1-1 0 0 0,-1 1-1 0 0,1 0 1 0 0,-1-1-1 0 0,1 1 1 0 0,-1-1 0 0 0,1 0-1 0 0,-1 1 1 0 0,1-1 0 0 0,-1 1-1 0 0,1-1 1 0 0,-1 0-1 0 0,1 1 1 0 0,0-1 0 0 0,0 0-1 0 0,-1 1 1 0 0,1-1 0 0 0,0 0-1 0 0,0 1 1 0 0,0-1-1 0 0,0 0 95 0 0,-1-2-485 0 0,1 1 0 0 0,0 0 0 0 0,0-1-1 0 0,0 1 1 0 0,0-1 0 0 0,0 0 485 0 0,2-3-1373 0 0</inkml:trace>
-  <inkml:trace contextRef="#ctx0" brushRef="#br0" timeOffset="5960.652">1771 62 1952 0 0,'3'-9'1396'0'0,"1"2"362"0"0,-1-1 0 0 0,1 0 0 0 0,1 1 0 0 0,3-6-1758 0 0,-5 10 1522 0 0,-3 5-81 0 0,-2 4-240 0 0,-15 25-164 0 0,-30 48-677 0 0,43-73-352 0 0,-32 52 127 0 0,27-41-125 0 0,0 0 1 0 0,-3 10-11 0 0,10-18-64 0 0,2-8 24 0 0,-1-1 1 0 0,1 0-1 0 0,0 0 1 0 0,0 1-1 0 0,0-1 1 0 0,0 0-1 0 0,0 1 1 0 0,0-1-1 0 0,0 0 1 0 0,0 0-1 0 0,0 1 0 0 0,0-1 1 0 0,0 0-1 0 0,0 0 1 0 0,1 1-1 0 0,-1-1 1 0 0,0 0-1 0 0,0 0 1 0 0,0 1-1 0 0,0-1 1 0 0,0 0-1 0 0,0 0 0 0 0,1 1 1 0 0,-1-1-1 0 0,0 0 1 0 0,0 0-1 0 0,0 0 1 0 0,1 1-1 0 0,-1-1 1 0 0,0 0-1 0 0,0 0 40 0 0,1 0-261 0 0,0 0 0 0 0,-1-1 0 0 0,1 1 0 0 0,0 0 0 0 0,-1-1 0 0 0,1 1 0 0 0,0-1 0 0 0,-1 1-1 0 0,1-1 1 0 0,-1 1 0 0 0,1-1 0 0 0,-1 1 0 0 0,1-1 261 0 0,-1 0-152 0 0,4-3-983 0 0,1-1-333 0 0</inkml:trace>
-  <inkml:trace contextRef="#ctx0" brushRef="#br0" timeOffset="6346.711">1795 185 7410 0 0,'0'0'170'0'0,"0"0"1"0"0,-1 0-1 0 0,1 0 0 0 0,0 0 1 0 0,-1 0-1 0 0,1 0 1 0 0,0 0-1 0 0,-1 0 1 0 0,1 0-1 0 0,0 0 1 0 0,-1 0-1 0 0,1 0 1 0 0,0 0-1 0 0,0 1 1 0 0,-1-1-1 0 0,1 0 1 0 0,0 0-1 0 0,0 0 1 0 0,-1 1-1 0 0,1-1 1 0 0,0 0-1 0 0,0 0 1 0 0,-1 1-1 0 0,1-1 1 0 0,0 0-1 0 0,0 0 0 0 0,0 1 1 0 0,0-1-1 0 0,-1 0 1 0 0,1 1-171 0 0,0-1 149 0 0,0 1 0 0 0,0 0 1 0 0,0 0-1 0 0,0 0 0 0 0,0 0 0 0 0,0 0 0 0 0,0-1 1 0 0,0 1-1 0 0,0 0 0 0 0,0 0 0 0 0,1 0 1 0 0,-1 0-150 0 0,0 1 34 0 0,1-1 0 0 0,0 1 0 0 0,-1 0 0 0 0,1-1 0 0 0,0 1 0 0 0,0-1 0 0 0,0 1 0 0 0,0-1 0 0 0,0 0 0 0 0,0 1 0 0 0,1-1 0 0 0,0 1-34 0 0,-1-1-11 0 0,0-1-1 0 0,0 0 1 0 0,0 1-1 0 0,0-1 1 0 0,0 0 0 0 0,0 0-1 0 0,0 0 1 0 0,0 1-1 0 0,0-1 1 0 0,0 0-1 0 0,0 0 1 0 0,0-1 0 0 0,0 1-1 0 0,0 0 1 0 0,0 0-1 0 0,0 0 1 0 0,-1-1-1 0 0,1 1 1 0 0,0 0 0 0 0,0-1-1 0 0,0 1 1 0 0,0-1-1 0 0,0 1 1 0 0,0-1 0 0 0,-1 1 11 0 0,4-3-335 0 0,0 0 1 0 0,0-1-1 0 0,0 1 1 0 0,1-3 334 0 0,-3 4-216 0 0,1-1 12 0 0,-1 0-1 0 0,1-1 1 0 0,-1 1-1 0 0,2-3 205 0 0,-3 4 49 0 0,0 0-1 0 0,0 0 0 0 0,0 0 0 0 0,-1 0 0 0 0,1 0 0 0 0,0 0 1 0 0,-1 0-1 0 0,0 0 0 0 0,1-2-48 0 0,-1 3 48 0 0,0 1 1 0 0,0 0-1 0 0,0-1 1 0 0,0 1-1 0 0,0 0 1 0 0,0-1-1 0 0,0 1 1 0 0,0 0-1 0 0,0-1 0 0 0,0 1 1 0 0,-1 0-1 0 0,1-1 1 0 0,0 1-1 0 0,0 0 1 0 0,0 0-1 0 0,0-1 0 0 0,0 1 1 0 0,-1 0-1 0 0,1 0 1 0 0,0-1-1 0 0,0 1 1 0 0,-1 0-1 0 0,1 0 1 0 0,0 0-1 0 0,0-1 0 0 0,-1 1-48 0 0,1 0 96 0 0,-1 0-1 0 0,1 0 1 0 0,-1-1-1 0 0,0 1 1 0 0,1 0-1 0 0,-1 0 1 0 0,1 0-1 0 0,-1 0 1 0 0,0 0-1 0 0,1 0 1 0 0,-1 0-1 0 0,1 1 1 0 0,-1-1-96 0 0,-3 1 486 0 0,1 0-1 0 0,0 0 1 0 0,-1 1-1 0 0,-1 0-485 0 0,5-1 69 0 0,-9 4 736 0 0,0 0 0 0 0,0 1 0 0 0,-3 3-805 0 0,8-6 143 0 0,0 1 1 0 0,-1 0-1 0 0,2 0 1 0 0,-1 0-1 0 0,0 1 1 0 0,1-1-1 0 0,0 1-143 0 0,2-4-29 0 0,0 0 0 0 0,1 0 0 0 0,-1 0 0 0 0,1 0 0 0 0,0 1 1 0 0,-1-1-1 0 0,1 0 0 0 0,0 0 0 0 0,0 0 0 0 0,-1 0 0 0 0,1 0 0 0 0,0 2 29 0 0,0-3-114 0 0,0 0 0 0 0,1 1 0 0 0,-1-1 0 0 0,0 1 0 0 0,0-1 0 0 0,0 1-1 0 0,0-1 1 0 0,1 1 0 0 0,-1-1 0 0 0,0 0 0 0 0,0 1 0 0 0,1-1 0 0 0,-1 1 0 0 0,0-1 0 0 0,1 0 0 0 0,-1 1 0 0 0,0-1 0 0 0,1 0-1 0 0,-1 1 1 0 0,0-1 0 0 0,1 0 0 0 0,-1 0 0 0 0,1 1 0 0 0,-1-1 0 0 0,0 0 0 0 0,1 0 0 0 0,-1 0 0 0 0,1 0 0 0 0,-1 0 0 0 0,1 0 0 0 0,0 1 114 0 0,3-1-1174 0 0,2 1-477 0 0</inkml:trace>
-  <inkml:trace contextRef="#ctx0" brushRef="#br0" timeOffset="6744.813">1917 226 4649 0 0,'-4'2'4458'0'0,"4"-2"-4426"0"0,0 0 0 0 0,0 0 0 0 0,0 0 0 0 0,0 0 0 0 0,0 0 0 0 0,0 0 0 0 0,0 0 0 0 0,0 0 0 0 0,0 0-1 0 0,0 0 1 0 0,0 0 0 0 0,0 0 0 0 0,0 0 0 0 0,0 0 0 0 0,0 0 0 0 0,0 0 0 0 0,0 0 0 0 0,0 0 0 0 0,0 0 0 0 0,0 0 0 0 0,0 0 0 0 0,0 0 0 0 0,0 0 0 0 0,0 0 0 0 0,0 0 0 0 0,0 0 0 0 0,0 0 0 0 0,0 0-1 0 0,0 0 1 0 0,0 0 0 0 0,0 0 0 0 0,0 0 0 0 0,0 0 0 0 0,0 0 0 0 0,1 0 0 0 0,-1 0 0 0 0,0 0 0 0 0,0 0 0 0 0,0 0 0 0 0,0 0 0 0 0,0 0 0 0 0,0 0 0 0 0,0 0 0 0 0,0 0 0 0 0,0 0 0 0 0,0 0 0 0 0,0 0 0 0 0,0 0-1 0 0,0 0 1 0 0,0 0 0 0 0,0 0 0 0 0,0 0 0 0 0,0 0 0 0 0,0 0 0 0 0,0 0 0 0 0,0 0 0 0 0,-1 0 0 0 0,1 0 0 0 0,0 0 0 0 0,0 0 0 0 0,0 0 0 0 0,0 0 0 0 0,0 0 0 0 0,0 0 0 0 0,0 0 0 0 0,0 0 0 0 0,0 0-1 0 0,0 0-31 0 0,1 0 43 0 0,-1 0 0 0 0,1 0 0 0 0,-1 0 0 0 0,0 0 0 0 0,1 0 0 0 0,-1-1 0 0 0,1 1 0 0 0,-1 0 0 0 0,0 0 0 0 0,1-1 0 0 0,-1 1 0 0 0,1 0 0 0 0,-1 0 0 0 0,0-1 0 0 0,0 1 0 0 0,1-1-43 0 0,2-3 34 0 0,0-1 0 0 0,0 0 0 0 0,0 0 1 0 0,-1 0-1 0 0,1-1-34 0 0,8-16-37 0 0,-9 18 27 0 0,1 0 0 0 0,0 0 0 0 0,0 0 1 0 0,1 0-1 0 0,-1 0 0 0 0,1 1 0 0 0,0-1 0 0 0,1 0 10 0 0,-3 3 93 0 0,0 0 0 0 0,0-1-1 0 0,0 1 1 0 0,0 0 0 0 0,1 0 0 0 0,-1 0 0 0 0,0 0 0 0 0,0 1 0 0 0,1-1 0 0 0,-1 1-1 0 0,1-1 1 0 0,-1 1 0 0 0,0 0 0 0 0,1 0 0 0 0,-1 0 0 0 0,1 0 0 0 0,-1 0 0 0 0,2 1-93 0 0,-3-1 72 0 0,-1 0 0 0 0,1 1 0 0 0,0-1 0 0 0,0 0 0 0 0,0 1 0 0 0,-1-1 0 0 0,1 0 0 0 0,0 1 0 0 0,-1-1 0 0 0,1 1 0 0 0,0-1 0 0 0,-1 1 0 0 0,1-1 0 0 0,-1 1 0 0 0,1-1 0 0 0,0 1 0 0 0,-1 0 0 0 0,0-1 0 0 0,1 1 0 0 0,-1 0-72 0 0,1 0 78 0 0,-1 0 1 0 0,1 1-1 0 0,-1-1 0 0 0,0 0 0 0 0,1 1 1 0 0,-1-1-1 0 0,0 0 0 0 0,0 1 0 0 0,0-1 1 0 0,0 0-1 0 0,-1 2-78 0 0,0 3 92 0 0,0 0 0 0 0,-1-1 1 0 0,0 1-1 0 0,0 0 0 0 0,0 0-92 0 0,1-5-7 0 0,-4 12-752 0 0,-1 0 1 0 0,-1-1 0 0 0,-3 4 758 0 0,5-9-947 0 0</inkml:trace>
+  <inkml:trace contextRef="#ctx0" brushRef="#br0">93 307 2537 0 0,'0'-1'738'0'0,"0"1"0"0"0,1-1 0 0 0,-1 0 1 0 0,0 0-1 0 0,1 0 0 0 0,-1 0 0 0 0,0 0 1 0 0,1 1-1 0 0,-1-1 0 0 0,1 0-738 0 0,3-7 1570 0 0,-2 2-781 0 0,-2 5-646 0 0,1-1 0 0 0,-1 0 0 0 0,1 0 1 0 0,-1 1-1 0 0,0-1 0 0 0,0 0 0 0 0,1 0 0 0 0,-1 0-143 0 0,0 1 18 0 0,0 0 0 0 0,0 1 0 0 0,-1-1 0 0 0,1 1 0 0 0,0-1 0 0 0,0 0 1 0 0,0 1-1 0 0,0-1 0 0 0,0 0 0 0 0,-1 1 0 0 0,1-1 0 0 0,0 1 0 0 0,-1-1 0 0 0,1 1 0 0 0,0-1 0 0 0,-1 1 0 0 0,1-1 1 0 0,0 1-1 0 0,-1-1 0 0 0,1 1 0 0 0,-1-1 0 0 0,1 1 0 0 0,-1-1-18 0 0,0 1 12 0 0,1 0-1 0 0,-1 0 1 0 0,0-1 0 0 0,0 1 0 0 0,0 0-1 0 0,1 0 1 0 0,-1 0 0 0 0,0 0-1 0 0,0 0 1 0 0,0 0 0 0 0,1 0 0 0 0,-1 0-1 0 0,0 0 1 0 0,0 0 0 0 0,1 1 0 0 0,-1-1-12 0 0,-3 1 61 0 0,1 0 0 0 0,0 1 1 0 0,0-1-1 0 0,1 1 1 0 0,-1 0-1 0 0,0-1 0 0 0,0 1 1 0 0,0 2-62 0 0,-2 0 219 0 0,0 1 0 0 0,1 0 0 0 0,0 0 0 0 0,0 1 0 0 0,1-1 0 0 0,-1 1 0 0 0,1 1-219 0 0,2-7 8 0 0,1 0-1 0 0,0 1 0 0 0,0-1 0 0 0,0 1 0 0 0,-1-1 1 0 0,1 1-1 0 0,0 0 0 0 0,0-1 0 0 0,0 1 0 0 0,0-1 1 0 0,0 1-1 0 0,0-1 0 0 0,0 1 0 0 0,0-1 0 0 0,0 1 1 0 0,0-1-1 0 0,0 1 0 0 0,0-1 0 0 0,0 1 0 0 0,1 0 1 0 0,-1-1-1 0 0,0 1-7 0 0,0-1 1 0 0,1 1 0 0 0,-1-1 0 0 0,1 1 0 0 0,-1-1-1 0 0,1 1 1 0 0,0-1 0 0 0,-1 1 0 0 0,1-1 0 0 0,-1 1 0 0 0,1-1 0 0 0,0 0 0 0 0,-1 1 0 0 0,1-1 0 0 0,0 0-1 0 0,3 1-4 0 0,-1 0 0 0 0,1 0 0 0 0,-1-1-1 0 0,1 0 1 0 0,0 0 0 0 0,-1 0 4 0 0,4 0 13 0 0,6-1-3 0 0,-13 1-7 0 0,1 0-1 0 0,-1 0 1 0 0,1 0 0 0 0,0 0-1 0 0,-1 0 1 0 0,1 1-1 0 0,-1-1 1 0 0,1 0-1 0 0,-1 0 1 0 0,1 0-1 0 0,-1 1 1 0 0,1-1 0 0 0,-1 0-1 0 0,1 0 1 0 0,-1 1-1 0 0,1-1 1 0 0,-1 1-3 0 0,0-1 6 0 0,1 0 1 0 0,-1 1-1 0 0,0-1 1 0 0,0 1-1 0 0,0-1 1 0 0,0 0-1 0 0,0 0 0 0 0,0 1 1 0 0,0-1-1 0 0,0 1 1 0 0,0-1-1 0 0,0 1 1 0 0,0-1-1 0 0,0 1 1 0 0,0-1-1 0 0,0 1 1 0 0,-1-1-1 0 0,1 0 0 0 0,0 1 1 0 0,0-1-1 0 0,0 1 1 0 0,-1-1-1 0 0,1 1-6 0 0,-7 9 72 0 0,-7 6 39 0 0,12-14-95 0 0,0 0 1 0 0,1-1 0 0 0,-1 1 0 0 0,0-1-1 0 0,0 0 1 0 0,0 1 0 0 0,0-1 0 0 0,-2 0-17 0 0,-4 4 42 0 0,6-4-38 0 0,0 0 1 0 0,0 0 0 0 0,0-1 0 0 0,-1 1-1 0 0,1-1 1 0 0,0 1 0 0 0,-1-1-5 0 0,-9 3-157 0 0,9-2 55 0 0,3-1 16 0 0,0 0 1 0 0,-1 0-1 0 0,1 0 1 0 0,0 0-1 0 0,-1 0 1 0 0,1 0-1 0 0,0 1 1 0 0,-1-1 0 0 0,1 0-1 0 0,0 0 1 0 0,-1 0-1 0 0,1 1 1 0 0,0-1-1 0 0,-1 0 1 0 0,1 0-1 0 0,0 1 1 0 0,0-1 0 0 0,-1 0-1 0 0,1 0 1 0 0,0 1-1 0 0,0-1 1 0 0,0 0 85 0 0,-1 2-703 0 0</inkml:trace>
+  <inkml:trace contextRef="#ctx0" brushRef="#br0" timeOffset="337.847">209 151 7450 0 0,'15'-27'6154'0'0,"-13"24"-4622"0"0,-2 6-905 0 0,0 9-489 0 0,-1-10 35 0 0,1 5-106 0 0,-1-1-1 0 0,-1 1 1 0 0,1-1 0 0 0,-1 1-1 0 0,-1 1-66 0 0,-14 30 40 0 0,14-30-27 0 0,-7 10 73 0 0,1 0 1 0 0,-5 3-87 0 0,4-5-2477 0 0,0 1-1 0 0,-5 11 2478 0 0,14-23-1297 0 0,0-2-362 0 0</inkml:trace>
+  <inkml:trace contextRef="#ctx0" brushRef="#br0" timeOffset="651.205">136 289 9922 0 0,'-3'-2'3905'0'0,"2"1"-2761"0"0,0 1-824 0 0,1 0 72 0 0,0-1-120 0 0,2 1-80 0 0,-1-1 8 0 0,3 1-31 0 0,0-1-57 0 0,0 1-40 0 0,1-1-24 0 0,1 1-48 0 0,1 0-72 0 0,2 1-208 0 0,-2-1-337 0 0,0 0 489 0 0,2 2-296 0 0,-1-1-184 0 0</inkml:trace>
+  <inkml:trace contextRef="#ctx0" brushRef="#br0" timeOffset="1005.19">296 336 9498 0 0,'0'0'219'0'0,"0"0"-1"0"0,-1 0 1 0 0,1 0-1 0 0,0 0 1 0 0,0 0-1 0 0,0 0 1 0 0,-1 0-1 0 0,1 1 1 0 0,0-1 0 0 0,0 0-1 0 0,0 0 1 0 0,-1 0-1 0 0,1 0 1 0 0,0 0-1 0 0,0 0 1 0 0,-1 0-1 0 0,1 0 1 0 0,0 0-1 0 0,0 0 1 0 0,0 0 0 0 0,-1-1-1 0 0,1 1 1 0 0,0 0-1 0 0,0 0 1 0 0,-1 0-1 0 0,1 0 1 0 0,0 0-1 0 0,0 0-218 0 0,0-1 8 0 0,0 1 1 0 0,0 0-1 0 0,0 0 0 0 0,0 0 0 0 0,0-1 0 0 0,0 1 0 0 0,0 0 0 0 0,0 0 0 0 0,0 0 0 0 0,0-1 0 0 0,0 1 0 0 0,0 0 0 0 0,1 0 0 0 0,-1 0 0 0 0,0 0 0 0 0,0-1 0 0 0,0 1 1 0 0,0 0-1 0 0,0 0 0 0 0,0 0 0 0 0,1 0 0 0 0,-1 0 0 0 0,0 0 0 0 0,0-1 0 0 0,0 1 0 0 0,0 0 0 0 0,1 0 0 0 0,-1 0 0 0 0,0 0 0 0 0,0 0 0 0 0,1 0-8 0 0,4-3-74 0 0,-4 3 51 0 0,0-1-1 0 0,1 1 0 0 0,-1-1 1 0 0,0 0-1 0 0,0 0 1 0 0,0 1-1 0 0,1-1 1 0 0,-1-1 23 0 0,-1 2 2 0 0,1-1 1 0 0,-1 1 0 0 0,0 0 0 0 0,0-1 0 0 0,0 1 0 0 0,0 0 0 0 0,0-1 0 0 0,1 1 0 0 0,-1 0 0 0 0,0-1 0 0 0,0 1 0 0 0,0-1 0 0 0,0 1 0 0 0,0 0 0 0 0,0-1 0 0 0,0 1-1 0 0,0-1 1 0 0,0 1 0 0 0,-1 0 0 0 0,1-1 0 0 0,0 1 0 0 0,0 0 0 0 0,0-1 0 0 0,0 1 0 0 0,0 0 0 0 0,-1-1 0 0 0,1 1 0 0 0,0 0 0 0 0,0-1 0 0 0,-1 1 0 0 0,1 0 0 0 0,0 0-1 0 0,0-1 1 0 0,-1 1 0 0 0,1 0-3 0 0,-1-1 5 0 0,0 1 1 0 0,1-1-1 0 0,-1 1 0 0 0,0-1 0 0 0,1 1 0 0 0,-1 0 0 0 0,0-1 0 0 0,0 1 0 0 0,0 0 0 0 0,1-1 0 0 0,-1 1 0 0 0,0 0 0 0 0,0 0 0 0 0,0 0 0 0 0,0 0 1 0 0,0 0-1 0 0,1 0 0 0 0,-1 0 0 0 0,0 0 0 0 0,0 0 0 0 0,0 1-5 0 0,-1-1 23 0 0,0 0 0 0 0,0 1 0 0 0,0-1 0 0 0,0 1 1 0 0,1 0-1 0 0,-1 0 0 0 0,0 0 0 0 0,1 0 0 0 0,-1 0-23 0 0,-1 1 92 0 0,1 0 0 0 0,0 0 0 0 0,0 0 1 0 0,0 1-1 0 0,0-1 0 0 0,0 1 0 0 0,0-1 0 0 0,0 3-92 0 0,1-4 36 0 0,0 0-1 0 0,1 1 1 0 0,-1-2-1 0 0,1 1 1 0 0,-1 1 0 0 0,1-1-1 0 0,0 0 1 0 0,-1 1-1 0 0,1-1 1 0 0,0 1 0 0 0,0-1-1 0 0,0 0 1 0 0,0 1 0 0 0,0-1-1 0 0,0 1 1 0 0,1-1-1 0 0,-1 1 1 0 0,0-1 0 0 0,1 1-36 0 0,-1-1-2 0 0,1-1 0 0 0,-1 1 0 0 0,0-1 0 0 0,1 1 0 0 0,-1-1 1 0 0,1 1-1 0 0,-1-1 0 0 0,1 1 0 0 0,-1-1 0 0 0,1 0 0 0 0,-1 1 1 0 0,1-1-1 0 0,-1 0 0 0 0,1 1 0 0 0,-1-1 0 0 0,1 0 0 0 0,-1 0 0 0 0,1 1 1 0 0,0-1-1 0 0,-1 0 0 0 0,1 0 0 0 0,0 0 0 0 0,-1 0 0 0 0,1 0 0 0 0,-1 0 1 0 0,1 0-1 0 0,0 0 0 0 0,-1 0 0 0 0,1 0 0 0 0,0 0 0 0 0,0-1 2 0 0,2 0-13 0 0,0 0 0 0 0,0 0 0 0 0,1 0 0 0 0,-1 0 0 0 0,0-1 13 0 0,5-2-96 0 0,-1 0 0 0 0,1 0-1 0 0,1-3 97 0 0,-7 6-5 0 0,0-1 0 0 0,0 1 0 0 0,0-1 0 0 0,0 0 0 0 0,0 0 0 0 0,0 0 0 0 0,-1 0 0 0 0,1 0 0 0 0,-1-1 0 0 0,0 1 0 0 0,0 0 0 0 0,1-3 5 0 0,-2 5 1 0 0,0 0 1 0 0,0 0 0 0 0,0 0 0 0 0,0 0-1 0 0,0 0 1 0 0,0 0 0 0 0,0 0 0 0 0,0 0-1 0 0,0 0 1 0 0,0 0 0 0 0,0 0 0 0 0,0 0-1 0 0,0 0 1 0 0,0 0 0 0 0,0 0 0 0 0,0 0-1 0 0,0-1 1 0 0,0 1 0 0 0,0 0 0 0 0,0 0-1 0 0,0 0 1 0 0,0 0 0 0 0,0 0 0 0 0,0 0-1 0 0,0 0 1 0 0,0 0 0 0 0,0 0 0 0 0,0 0-1 0 0,0 0 1 0 0,0 0 0 0 0,0 0 0 0 0,0 0-1 0 0,0 0 1 0 0,0 0 0 0 0,0 0 0 0 0,0 0-1 0 0,0 0 1 0 0,0 0 0 0 0,0 0 0 0 0,0 0-1 0 0,0 0 1 0 0,0 0 0 0 0,0 0 0 0 0,0 0-1 0 0,0 0 1 0 0,0 0 0 0 0,0 0 0 0 0,0 0-1 0 0,0 0 1 0 0,0 0 0 0 0,0 0 0 0 0,0 0-1 0 0,0 0 1 0 0,0 0 0 0 0,0 0 0 0 0,0 0-1 0 0,0 0 1 0 0,0 0 0 0 0,0 0 0 0 0,0 0-1 0 0,0 0 1 0 0,0 0 0 0 0,0 0-2 0 0,-3 1 68 0 0,-2 2-13 0 0,4-1-34 0 0,-1 0-1 0 0,0-1 1 0 0,1 1-1 0 0,-1 0 1 0 0,1 0-1 0 0,-1 2-20 0 0,1-4-3 0 0,1 1-1 0 0,-1 0 0 0 0,1 0 1 0 0,-1 1-1 0 0,1-1 1 0 0,0-1-1 0 0,0 1 1 0 0,-1 0-1 0 0,1 0 1 0 0,0 0-1 0 0,0 0 0 0 0,0 0 1 0 0,0 0-1 0 0,0 2 4 0 0,0-3-61 0 0,0 0-1 0 0,1 0 0 0 0,-1 1 0 0 0,0-1 1 0 0,0 0-1 0 0,1 1 0 0 0,-1-1 0 0 0,0 0 0 0 0,0 0 1 0 0,1 1-1 0 0,-1-1 0 0 0,0 0 0 0 0,1 0 1 0 0,-1 0-1 0 0,0 1 0 0 0,1-1 0 0 0,-1 0 1 0 0,0 0-1 0 0,1 0 0 0 0,-1 0 0 0 0,0 0 0 0 0,1 0 1 0 0,-1 0-1 0 0,0 0 0 0 0,1 0 0 0 0,-1 0 1 0 0,0 0-1 0 0,1 0 0 0 0,-1 0 0 0 0,1 0 62 0 0,10-2-2665 0 0,-6 1 1394 0 0,1 0-408 0 0</inkml:trace>
+  <inkml:trace contextRef="#ctx0" brushRef="#br0" timeOffset="1328.722">518 152 6289 0 0,'5'-19'3154'0'0,"-2"9"-2205"0"0,1 0 0 0 0,-1 0-1 0 0,3-3-948 0 0,-6 13 10 0 0,0 0 0 0 0,0 0-1 0 0,0 0 1 0 0,-1 0 0 0 0,1 0-1 0 0,0 0 1 0 0,0 0 0 0 0,0 0-1 0 0,0 0 1 0 0,0 0 0 0 0,0 0-1 0 0,0 0 1 0 0,0 0 0 0 0,0 0-1 0 0,0 0 1 0 0,0 0 0 0 0,1 0-1 0 0,-1 1 1 0 0,0-1 0 0 0,0 0-1 0 0,0 0 1 0 0,0 0 0 0 0,0 0 0 0 0,0 0-1 0 0,0 0 1 0 0,0 0 0 0 0,0 0-1 0 0,0 0 1 0 0,0 0 0 0 0,0 0-1 0 0,0 0 1 0 0,0 0 0 0 0,0 0-1 0 0,0 0 1 0 0,0 0 0 0 0,0 0-1 0 0,0 0 1 0 0,0 0 0 0 0,0 0-1 0 0,0 0 1 0 0,0 0 0 0 0,0 0-1 0 0,0 0 1 0 0,0 0 0 0 0,0 0-1 0 0,0 0 1 0 0,0 0 0 0 0,0 0-1 0 0,0 0 1 0 0,0 0 0 0 0,0 0-1 0 0,0 0 1 0 0,0 0 0 0 0,0 0-1 0 0,0 0 1 0 0,0 0 0 0 0,0 0-1 0 0,0 0 1 0 0,0 0 0 0 0,0 0-1 0 0,1 0 1 0 0,-1 0 0 0 0,0 0 0 0 0,0 0-1 0 0,0 0 1 0 0,0 0 0 0 0,0 0-1 0 0,0 0 1 0 0,0 0-10 0 0,0 3 247 0 0,-1 2-105 0 0,0 0 0 0 0,-1 1 0 0 0,0-1-1 0 0,0 0 1 0 0,0 0 0 0 0,-1 0-142 0 0,2-3 19 0 0,-33 65-1816 0 0,-32 43 1797 0 0,60-100-697 0 0,2-4-329 0 0</inkml:trace>
+  <inkml:trace contextRef="#ctx0" brushRef="#br0" timeOffset="1652.805">414 265 10738 0 0,'-7'-1'4424'0'0,"-1"1"-3299"0"0,25 5-1027 0 0,-11-4-950 0 0,0-1 0 0 0,0 1 0 0 0,0-1 0 0 0,0-1 0 0 0,4 0 852 0 0,-4 1-1651 0 0</inkml:trace>
+  <inkml:trace contextRef="#ctx0" brushRef="#br0" timeOffset="2018.789">568 278 8434 0 0,'-5'0'5077'0'0,"5"0"-5046"0"0,0 0-1 0 0,0 0 1 0 0,0 0 0 0 0,0 0-1 0 0,0 0 1 0 0,-1 0 0 0 0,1 0 0 0 0,0 0-1 0 0,0 0 1 0 0,0 0 0 0 0,0 0-1 0 0,0 0 1 0 0,0 1 0 0 0,0-1-1 0 0,0 0 1 0 0,0 0 0 0 0,0 0 0 0 0,0 0-1 0 0,0 0 1 0 0,0 0 0 0 0,-1 0-1 0 0,1 0 1 0 0,0 0 0 0 0,0 0-1 0 0,0 0 1 0 0,0 0 0 0 0,0 0-1 0 0,0 0 1 0 0,0 0 0 0 0,0 0 0 0 0,0 1-1 0 0,0-1 1 0 0,0 0 0 0 0,0 0-1 0 0,0 0 1 0 0,0 0 0 0 0,0 0-1 0 0,0 0 1 0 0,0 0 0 0 0,0 0 0 0 0,0 0-1 0 0,0 0 1 0 0,0 0 0 0 0,0 0-1 0 0,0 1 1 0 0,0-1 0 0 0,0 0-1 0 0,0 0 1 0 0,0 0 0 0 0,0 0 0 0 0,0 0-31 0 0,1 0-140 0 0,0 0 1 0 0,0 0-1 0 0,0 0 1 0 0,0 0-1 0 0,0 0 1 0 0,0 0-1 0 0,0 0 1 0 0,0 0 0 0 0,0 0 139 0 0,1-1-232 0 0,1 1 1 0 0,-1-1-1 0 0,0 0 1 0 0,0 0 0 0 0,0 0-1 0 0,0 0 1 0 0,0 0-1 0 0,0-1 1 0 0,0 1-1 0 0,1-2 232 0 0,-2 3-24 0 0,0-1-1 0 0,0 0 0 0 0,0 0 0 0 0,-1 0 0 0 0,1 0 0 0 0,0 1 0 0 0,-1-1 0 0 0,1 0 0 0 0,-1 0 0 0 0,1 0 1 0 0,-1-1-1 0 0,1 1 0 0 0,-1 0 0 0 0,0 0 0 0 0,1 0 0 0 0,-1 0 0 0 0,0 0 0 0 0,0 0 0 0 0,0-1 0 0 0,0 1 1 0 0,0 0-1 0 0,0-1 25 0 0,0 2 51 0 0,0-1 0 0 0,0 1 1 0 0,0 0-1 0 0,0-1 0 0 0,0 1 1 0 0,-1 0-1 0 0,1-1 0 0 0,0 1 1 0 0,0 0-1 0 0,0-1 0 0 0,0 1 1 0 0,-1 0-1 0 0,1-1 0 0 0,0 1 1 0 0,0 0-1 0 0,-1 0 0 0 0,1-1 1 0 0,0 1-1 0 0,-1 0 0 0 0,1 0 1 0 0,0-1-1 0 0,0 1 0 0 0,-1 0 1 0 0,1 0-1 0 0,-1 0 0 0 0,1 0-51 0 0,-1-1 111 0 0,1 1-1 0 0,-1 0 1 0 0,0 0-1 0 0,0 0 1 0 0,0 0-1 0 0,1 0 1 0 0,-1 0-1 0 0,0 1 1 0 0,0-1-1 0 0,0 0 1 0 0,1 0-1 0 0,-1 1-110 0 0,-2-1 216 0 0,1 1 0 0 0,0 0 0 0 0,0 1 0 0 0,0-1 0 0 0,-1 0 0 0 0,1 1-1 0 0,1-1 1 0 0,-1 1-216 0 0,-3 3 351 0 0,0 0 1 0 0,1 0-1 0 0,0 1 0 0 0,1-1 0 0 0,-1 1 0 0 0,1 0 0 0 0,-2 5-351 0 0,4-10 16 0 0,1 0-1 0 0,-1 0 0 0 0,1 0 1 0 0,0 0-1 0 0,0 0 1 0 0,-1 0-1 0 0,1-1 0 0 0,0 1 1 0 0,0 0-1 0 0,0 0 1 0 0,0 0-1 0 0,0 0 0 0 0,0 0 1 0 0,0 0-1 0 0,1 1-15 0 0,-1-2-78 0 0,0 0-1 0 0,0 1 1 0 0,1-1 0 0 0,-1 1-1 0 0,0-1 1 0 0,1 0 0 0 0,-1 1-1 0 0,0-1 1 0 0,1 0-1 0 0,-1 1 1 0 0,0-1 0 0 0,1 0-1 0 0,-1 1 1 0 0,1-1 0 0 0,-1 0-1 0 0,1 0 1 0 0,-1 0-1 0 0,1 1 1 0 0,-1-1 0 0 0,1 0-1 0 0,-1 0 1 0 0,1 0 0 0 0,-1 0-1 0 0,1 0 1 0 0,-1 0-1 0 0,1 0 1 0 0,-1 0 0 0 0,0 0-1 0 0,1 0 79 0 0,9-1-1429 0 0,-4 0 170 0 0</inkml:trace>
+  <inkml:trace contextRef="#ctx0" brushRef="#br0" timeOffset="3313.752">877 134 6433 0 0,'1'-4'967'0'0,"0"0"-1"0"0,0-1 0 0 0,0 1 0 0 0,-1-1 0 0 0,0 0-966 0 0,0 0 625 0 0,1 0 0 0 0,-1-1 0 0 0,2 0-625 0 0,-1 3 685 0 0,1 4 31 0 0,-1 5-231 0 0,0 10-311 0 0,-2 0 0 0 0,0 1 1 0 0,0-1-1 0 0,-3 7-174 0 0,-16 62-35 0 0,16-68 95 0 0,-9 26 67 0 0,13-42-120 0 0,0-1-1 0 0,-1 1 0 0 0,1-1 1 0 0,0 0-1 0 0,0 1 1 0 0,0-1-1 0 0,0 1 1 0 0,0-1-1 0 0,0 1 1 0 0,0-1-1 0 0,0 1 1 0 0,0-1-1 0 0,1 0 1 0 0,-1 1-1 0 0,0 0-6 0 0,2-1 63 0 0,2-3-14 0 0,7-10-8 0 0,0-1-1 0 0,-1 0 0 0 0,0 0 0 0 0,2-5-40 0 0,16-25-30 0 0,-19 32 13 0 0,6-8-92 0 0,0 0 0 0 0,10-9 109 0 0,-21 26-344 0 0,0-1 0 0 0,3-2 344 0 0,-6 5-173 0 0,0 1-1 0 0,0-1 0 0 0,0 0 1 0 0,0 1-1 0 0,0-1 1 0 0,0 1-1 0 0,0-1 1 0 0,1 1-1 0 0,-1 0 1 0 0,0-1-1 0 0,0 1 1 0 0,0 0-1 0 0,0 0 1 0 0,0 0-1 0 0,1 0 174 0 0,1 1-1063 0 0,-1 3-448 0 0</inkml:trace>
+  <inkml:trace contextRef="#ctx0" brushRef="#br0" timeOffset="3834.271">972 307 5201 0 0,'6'-4'2641'0'0,"0"1"0"0"0,3-4-2641 0 0,-8 6-6 0 0,1-1 0 0 0,-1 1 0 0 0,0 0 0 0 0,1 0 0 0 0,-1-1 0 0 0,0 1 0 0 0,0-1 0 0 0,0 1 0 0 0,0-1-1 0 0,-1 0 1 0 0,1 1 0 0 0,0-2 6 0 0,0 2 30 0 0,-1 1-1 0 0,0-1 0 0 0,0 0 1 0 0,0 1-1 0 0,0-1 0 0 0,0 1 1 0 0,0-1-1 0 0,0 0 0 0 0,0 1 1 0 0,0-1-1 0 0,0 1 1 0 0,0-1-1 0 0,0 0 0 0 0,0 1 1 0 0,0-1-1 0 0,-1 1 0 0 0,1-1 1 0 0,0 1-1 0 0,0-1 0 0 0,-1 0 1 0 0,1 1-1 0 0,0-1 0 0 0,-1 1 1 0 0,1-1-1 0 0,0 1 1 0 0,-1 0-1 0 0,1-1 0 0 0,-1 1 1 0 0,1-1-1 0 0,-1 1 0 0 0,1 0 1 0 0,-1-1-1 0 0,1 1 0 0 0,-1 0 1 0 0,1 0-1 0 0,-1-1 0 0 0,0 1 1 0 0,1 0-1 0 0,-1 0 1 0 0,1 0-30 0 0,-2 0 127 0 0,1-1 0 0 0,-1 1 0 0 0,1 0 1 0 0,-1 0-1 0 0,1 0 0 0 0,-1 0 0 0 0,1 0 1 0 0,-1 0-1 0 0,1 1 0 0 0,-1-1 0 0 0,1 0 1 0 0,-1 1-1 0 0,1-1 0 0 0,0 1 1 0 0,-2 0-128 0 0,-1 2 222 0 0,1 0 0 0 0,-1-1 0 0 0,1 1 0 0 0,-1 1 0 0 0,1-1 0 0 0,0 0 0 0 0,0 1 0 0 0,0 0-222 0 0,1-1 69 0 0,1 0 0 0 0,-1-1 0 0 0,0 1 0 0 0,1 0 0 0 0,0 0 0 0 0,0 0 0 0 0,0 0 0 0 0,0 0 0 0 0,0 1 0 0 0,0-1 0 0 0,1 2-69 0 0,0-4-2 0 0,0-1-1 0 0,0 1 1 0 0,0-1 0 0 0,0 1 0 0 0,0-1 0 0 0,0 1-1 0 0,0 0 1 0 0,0-1 0 0 0,0 1 0 0 0,1-1 0 0 0,-1 1-1 0 0,0-1 1 0 0,0 1 0 0 0,0-1 0 0 0,1 0 0 0 0,-1 1-1 0 0,0-1 1 0 0,1 1 0 0 0,-1-1 0 0 0,0 0 0 0 0,1 1 2 0 0,0 0-5 0 0,0-1 0 0 0,-1 0 1 0 0,1 1-1 0 0,0-1 0 0 0,0 0 0 0 0,0 1 1 0 0,-1-1-1 0 0,1 0 0 0 0,0 0 1 0 0,0 0-1 0 0,0 0 0 0 0,0 0 0 0 0,0 0 5 0 0,1 0-7 0 0,1 0-1 0 0,-1 0 1 0 0,1-1-1 0 0,-1 1 0 0 0,1-1 1 0 0,-1 1-1 0 0,1-1 1 0 0,1-1 7 0 0,2-1 7 0 0,-1 0 0 0 0,1 0 0 0 0,-1 0 0 0 0,0 0 0 0 0,0-1 0 0 0,0 0-1 0 0,0 0 1 0 0,-1-1 0 0 0,2-2-7 0 0,-5 6 11 0 0,0 0 0 0 0,0-1 0 0 0,-1 1-1 0 0,1-1 1 0 0,0 1 0 0 0,-1 0 0 0 0,0-1-1 0 0,1 1 1 0 0,-1-1 0 0 0,0 1-1 0 0,0-1 1 0 0,0 0 0 0 0,0 1 0 0 0,0-1-1 0 0,0 1 1 0 0,0-1 0 0 0,0 1 0 0 0,-1-1-1 0 0,1 1 1 0 0,-1-2-11 0 0,1 3 2 0 0,0 0 1 0 0,0 0-1 0 0,0 0 0 0 0,0-1 0 0 0,0 1 1 0 0,-1 0-1 0 0,1 0 0 0 0,0 0 1 0 0,0 0-1 0 0,0 0 0 0 0,0-1 0 0 0,0 1 1 0 0,-1 0-1 0 0,1 0 0 0 0,0 0 1 0 0,0 0-1 0 0,0 0 0 0 0,0 0 0 0 0,-1 0 1 0 0,1 0-1 0 0,0 0 0 0 0,0 0 0 0 0,0 0 1 0 0,-1 0-1 0 0,1 0 0 0 0,0 0 1 0 0,0 0-1 0 0,0 0 0 0 0,0 0 0 0 0,-1 0 1 0 0,1 0-1 0 0,0 0 0 0 0,0 0 1 0 0,0 0-1 0 0,-1 0 0 0 0,1 0 0 0 0,0 0 1 0 0,0 0-3 0 0,-6 4 24 0 0,2-1-23 0 0,0-1-3 0 0,1 1 0 0 0,-1 0 0 0 0,1 0-1 0 0,-1 1 3 0 0,3-3-7 0 0,0 0-1 0 0,1 0 1 0 0,-1 0-1 0 0,0 0 0 0 0,1 0 1 0 0,-1 0-1 0 0,1 0 1 0 0,-1 0-1 0 0,1 1 1 0 0,0-1-1 0 0,-1 0 0 0 0,1 0 1 0 0,0 0-1 0 0,0 0 1 0 0,-1 1-1 0 0,1-1 0 0 0,0 0 1 0 0,1 1 7 0 0,-1-2-31 0 0,0 1 1 0 0,0-1-1 0 0,0 0 1 0 0,0 0-1 0 0,0 1 1 0 0,0-1-1 0 0,0 0 1 0 0,1 1-1 0 0,-1-1 1 0 0,0 0-1 0 0,0 0 1 0 0,0 1-1 0 0,1-1 1 0 0,-1 0-1 0 0,0 0 1 0 0,0 1-1 0 0,1-1 0 0 0,-1 0 1 0 0,0 0-1 0 0,1 0 1 0 0,-1 0-1 0 0,0 1 1 0 0,0-1-1 0 0,1 0 1 0 0,-1 0-1 0 0,0 0 1 0 0,1 0-1 0 0,-1 0 1 0 0,0 0-1 0 0,1 0 1 0 0,-1 0-1 0 0,0 0 1 0 0,1 0 30 0 0,12-1-2565 0 0,-8 0 1685 0 0,1 1-347 0 0</inkml:trace>
+  <inkml:trace contextRef="#ctx0" brushRef="#br0" timeOffset="4161.246">1101 324 9426 0 0,'-5'0'5330'0'0,"7"-3"-5506"0"0,0 0 7 0 0,0 0-75 0 0,0 1-1 0 0,-1-1 1 0 0,0 0 0 0 0,1 0-1 0 0,-1 0 1 0 0,0 0-1 0 0,-1 0 1 0 0,1 0 0 0 0,0-1-1 0 0,-1 1 1 0 0,0 0-1 0 0,0 0 1 0 0,0 0 0 0 0,0-1-1 0 0,0 1 1 0 0,-1-1 244 0 0,1 4 94 0 0,0-1 0 0 0,0 1 0 0 0,0-1 0 0 0,0 1 0 0 0,0-1 0 0 0,-1 1 0 0 0,1-1 0 0 0,0 1 0 0 0,0 0 0 0 0,-1-1 0 0 0,1 1 0 0 0,0-1 0 0 0,-1 1-1 0 0,1-1 1 0 0,0 1 0 0 0,-1 0 0 0 0,1-1 0 0 0,0 1 0 0 0,-1 0 0 0 0,1-1 0 0 0,-1 1 0 0 0,1 0 0 0 0,-1 0 0 0 0,1 0 0 0 0,-1-1 0 0 0,1 1 0 0 0,-1 0 0 0 0,1 0 0 0 0,-1 0 0 0 0,1 0 0 0 0,-1 0 0 0 0,1 0 0 0 0,-1 0 0 0 0,1 0 0 0 0,-1 0 0 0 0,1 0 0 0 0,-1 0-94 0 0,0 0 98 0 0,0 0 1 0 0,1 0 0 0 0,-1 1-1 0 0,0-1 1 0 0,0 0 0 0 0,1 0-1 0 0,-1 1 1 0 0,0-1-1 0 0,1 0 1 0 0,-1 1 0 0 0,1-1-1 0 0,-1 1 1 0 0,0-1 0 0 0,1 1-1 0 0,-1-1 1 0 0,1 1 0 0 0,-1 0-1 0 0,1-1 1 0 0,-1 1-1 0 0,1-1 1 0 0,0 1 0 0 0,-1 0-1 0 0,1 0 1 0 0,0-1 0 0 0,-1 1-1 0 0,1 0-98 0 0,0-1 1 0 0,0 0 0 0 0,0 0 1 0 0,0 0-1 0 0,0 1 0 0 0,0-1 0 0 0,0 0 0 0 0,0 0 0 0 0,0 0 0 0 0,0 0 0 0 0,0 1 1 0 0,0-1-1 0 0,0 0 0 0 0,0 0 0 0 0,0 0 0 0 0,0 0 0 0 0,1 1 0 0 0,-1-1 1 0 0,0 0-1 0 0,0 0 0 0 0,0 0 0 0 0,0 0 0 0 0,0 0 0 0 0,0 1 0 0 0,0-1 0 0 0,0 0 1 0 0,1 0-1 0 0,-1 0 0 0 0,0 0 0 0 0,0 0 0 0 0,0 0 0 0 0,0 0 0 0 0,1 0 0 0 0,-1 1 1 0 0,0-1-1 0 0,0 0 0 0 0,0 0 0 0 0,0 0 0 0 0,0 0 0 0 0,1 0 0 0 0,-1 0 0 0 0,0 0 1 0 0,0 0-1 0 0,0 0 0 0 0,1 0 0 0 0,-1 0 0 0 0,0 0 0 0 0,0 0 0 0 0,0 0 1 0 0,0 0-1 0 0,1-1-1 0 0,9-1-125 0 0,-9 2 91 0 0,47-17-5678 0 0,-41 15 4442 0 0</inkml:trace>
+  <inkml:trace contextRef="#ctx0" brushRef="#br0" timeOffset="4479.591">1220 294 8554 0 0,'-1'0'597'0'0,"0"1"0"0"0,0-1-1 0 0,-1 1 1 0 0,1-1 0 0 0,0 1 0 0 0,0-1 0 0 0,0 1 0 0 0,0 0 0 0 0,0 0-597 0 0,1-1 8 0 0,0 0 1 0 0,0 0-1 0 0,0 0 1 0 0,0 0-1 0 0,0 0 1 0 0,-1 0 0 0 0,1 1-1 0 0,0-1 1 0 0,0 0-1 0 0,0 0 1 0 0,0 0-1 0 0,0 0 1 0 0,0 0 0 0 0,0 1-1 0 0,0-1 1 0 0,0 0-1 0 0,0 0 1 0 0,0 0 0 0 0,0 0-1 0 0,0 0 1 0 0,0 1-1 0 0,0-1 1 0 0,0 0-1 0 0,0 0 1 0 0,0 0 0 0 0,0 0-1 0 0,0 0 1 0 0,0 1-9 0 0,0-1 15 0 0,1 0 0 0 0,-1 0 1 0 0,0 1-1 0 0,0-1 0 0 0,1 0 1 0 0,-1 0-1 0 0,0 0 0 0 0,1 1 0 0 0,-1-1 1 0 0,0 0-1 0 0,1 0 0 0 0,-1 0 1 0 0,0 0-1 0 0,1 0 0 0 0,-1 0 0 0 0,0 1 1 0 0,1-1-16 0 0,-1 0-88 0 0,1 0 0 0 0,-1 0 1 0 0,1 0-1 0 0,-1 0 1 0 0,1-1-1 0 0,-1 1 0 0 0,1 0 1 0 0,-1 0-1 0 0,1 0 0 0 0,-1 0 1 0 0,1 0-1 0 0,-1-1 0 0 0,1 1 1 0 0,-1 0-1 0 0,1 0 1 0 0,-1-1-1 0 0,0 1 0 0 0,1 0 1 0 0,-1-1-1 0 0,0 1 0 0 0,1 0 1 0 0,-1-1-1 0 0,0 1 88 0 0,4-3-1057 0 0,-2 1-230 0 0</inkml:trace>
+  <inkml:trace contextRef="#ctx0" brushRef="#br0" timeOffset="4862.148">1260 184 8538 0 0,'-1'-1'4425'0'0,"-1"0"-2545"0"0,0 1-1256 0 0,1-1 873 0 0,0 0-1113 0 0,1 1-248 0 0,0 0-16 0 0,0 0-24 0 0,0 1-48 0 0,1-1-128 0 0,0 1-552 0 0,0 0-593 0 0,0 0 953 0 0,1 1-624 0 0,-1-2-576 0 0</inkml:trace>
+  <inkml:trace contextRef="#ctx0" brushRef="#br0" timeOffset="5231.188">1375 303 8874 0 0,'-3'-1'2034'0'0,"1"1"-1772"0"0,1 0 1 0 0,0-1-1 0 0,0 1 1 0 0,0 0-1 0 0,-1-1 0 0 0,1 1 1 0 0,0-1-1 0 0,0 1 1 0 0,0-1-1 0 0,0 1 1 0 0,0-1-1 0 0,-1 0 0 0 0,1 0 1 0 0,0 1-263 0 0,1-1-14 0 0,0 1 0 0 0,0 0 0 0 0,0 0 0 0 0,0 0 0 0 0,0 0 0 0 0,0 0 1 0 0,1-1-1 0 0,-1 1 0 0 0,0 0 0 0 0,0 0 0 0 0,0 0 0 0 0,0 0 0 0 0,0 0 0 0 0,0 0 0 0 0,0 0 1 0 0,0-1-1 0 0,0 1 0 0 0,0 0 0 0 0,0 0 0 0 0,1 0 0 0 0,-1 0 0 0 0,0 0 0 0 0,0 0 0 0 0,0 0 1 0 0,0 0-1 0 0,0 0 0 0 0,0 0 0 0 0,0 0 0 0 0,1 0 0 0 0,-1 0 0 0 0,0-1 0 0 0,0 1 0 0 0,0 0 1 0 0,0 0-1 0 0,0 0 0 0 0,1 0 0 0 0,-1 0 0 0 0,0 0 0 0 0,0 0 0 0 0,0 1 0 0 0,0-1 14 0 0,7-1-1283 0 0,-6 1 830 0 0,0 0 0 0 0,0 0 0 0 0,0-1 0 0 0,0 1 0 0 0,0 0-1 0 0,0 0 1 0 0,-1-1 0 0 0,1 1 0 0 0,0 0 0 0 0,0-1-1 0 0,0 1 1 0 0,0-1 0 0 0,-1 1 0 0 0,1-1 0 0 0,0 0 0 0 0,0 1-1 0 0,-1-1 1 0 0,1 0 0 0 0,0 1 453 0 0,-1-1-130 0 0,0 1 0 0 0,0-1-1 0 0,1 1 1 0 0,-1-1 0 0 0,0 1 0 0 0,0-1 0 0 0,0 1-1 0 0,1-1 1 0 0,-1 0 0 0 0,0 1 0 0 0,0-1 0 0 0,0 1-1 0 0,0-1 1 0 0,0 1 130 0 0,0-1 193 0 0,0 0 0 0 0,0 0-1 0 0,-1 1 1 0 0,1-1 0 0 0,0 0 0 0 0,0 1-1 0 0,0-1 1 0 0,-1 0 0 0 0,1 0 0 0 0,-1 1-1 0 0,1-1 1 0 0,-1 0-193 0 0,0 0 509 0 0,0-1 0 0 0,0 1 0 0 0,0 0 1 0 0,0-1-1 0 0,-1 1 0 0 0,1 0 0 0 0,0 0 0 0 0,-1 0 0 0 0,1 0 1 0 0,-2 0-510 0 0,2 0 251 0 0,0 1 1 0 0,0-1 0 0 0,0 1-1 0 0,0 0 1 0 0,0 0 0 0 0,0-1-1 0 0,0 1 1 0 0,-1 0 0 0 0,1 0-1 0 0,0 0 1 0 0,0 0 0 0 0,0 0-1 0 0,0 1 1 0 0,0-1 0 0 0,0 0-1 0 0,0 0 1 0 0,-1 1-252 0 0,-2 1 433 0 0,0 0-1 0 0,0-1 1 0 0,1 1-1 0 0,-1 1 1 0 0,0-1-1 0 0,1 1 1 0 0,-2 0-433 0 0,4-1 64 0 0,-1-1 0 0 0,1 1 0 0 0,0-1 0 0 0,-1 1 0 0 0,1-1 0 0 0,0 1 0 0 0,0 0 0 0 0,0 0 0 0 0,0-1 0 0 0,0 1 0 0 0,0 0 1 0 0,1 0-1 0 0,-1 0 0 0 0,1 0 0 0 0,-1 0 0 0 0,1 1-64 0 0,0-2 0 0 0,0-1 1 0 0,0 1-1 0 0,0 0 1 0 0,0 0-1 0 0,0-1 1 0 0,0 1-1 0 0,0 0 1 0 0,0-1-1 0 0,1 1 1 0 0,-1 0-1 0 0,0-1 1 0 0,0 1-1 0 0,1 0 1 0 0,-1-1 0 0 0,1 1-1 0 0,-1 0 1 0 0,0-1-1 0 0,1 1 1 0 0,0 0-1 0 0,0-1-16 0 0,0 1 0 0 0,0 0 0 0 0,0 0 1 0 0,0-1-1 0 0,0 1 0 0 0,0-1 0 0 0,0 1 1 0 0,0-1-1 0 0,0 1 0 0 0,0-1 0 0 0,1 0 16 0 0,1 1-153 0 0,0-1 0 0 0,0 0 0 0 0,0 1-1 0 0,0-1 1 0 0,0-1 0 0 0,0 1-1 0 0,0 0 1 0 0,0-1 0 0 0,1 0 153 0 0,1 0-60 0 0,-1-1 0 0 0,1 0 0 0 0,-1 0 0 0 0,1 0 0 0 0,-1 0 1 0 0,0-1-1 0 0,0 0 0 0 0,0 0 0 0 0,0 0 0 0 0,-1 0 0 0 0,1 0 0 0 0,-1-1 0 0 0,0 0 1 0 0,0 0-1 0 0,0 0 0 0 0,0 0 0 0 0,-1 0 0 0 0,1 0 0 0 0,-1-1 0 0 0,1-4 60 0 0,-3 9 15 0 0,0 0 0 0 0,0 0 0 0 0,0 0 0 0 0,0 0 0 0 0,0 0 0 0 0,0 0 0 0 0,0 0 0 0 0,0 0 1 0 0,0 0-1 0 0,0 0 0 0 0,0 0 0 0 0,0 0 0 0 0,0 0 0 0 0,0 0 0 0 0,0 0 0 0 0,0 0 0 0 0,0 0 0 0 0,0 0 0 0 0,0 0 0 0 0,0 0 0 0 0,0 0 0 0 0,0 0 0 0 0,0 0 0 0 0,0 0 0 0 0,-1 0 0 0 0,1 0 0 0 0,0 0 0 0 0,0 0 0 0 0,0 0 0 0 0,0 0 0 0 0,0 0 0 0 0,0 0 0 0 0,0 0 0 0 0,0 0 0 0 0,0 0 0 0 0,0 0 0 0 0,0 0 0 0 0,0 0 0 0 0,0 0 0 0 0,0 0 0 0 0,0 0 0 0 0,0 0 0 0 0,0 0 0 0 0,0 0 1 0 0,0 0-1 0 0,0-1 0 0 0,0 1 0 0 0,0 0 0 0 0,0 0 0 0 0,0 0 0 0 0,0 0 0 0 0,0 0 0 0 0,0 0 0 0 0,1 0 0 0 0,-1 0 0 0 0,0 0 0 0 0,0 0 0 0 0,0 0 0 0 0,0 0 0 0 0,0 0 0 0 0,0 0 0 0 0,0 0 0 0 0,0 0 0 0 0,0 0 0 0 0,0 0 0 0 0,0 0 0 0 0,0 0 0 0 0,0 0-15 0 0,-3 2 492 0 0,-3 5-48 0 0,3-4-341 0 0,1 0 0 0 0,0 0 0 0 0,0 1 1 0 0,0-1-104 0 0,1-2-68 0 0,1 0 0 0 0,-1 0 1 0 0,1-1-1 0 0,0 1 1 0 0,0 0-1 0 0,-1 0 1 0 0,1 0-1 0 0,0 0 0 0 0,0 0 1 0 0,0-1-1 0 0,0 1 1 0 0,0 0-1 0 0,0 0 1 0 0,0 0-1 0 0,0 0 0 0 0,0 0 1 0 0,0 0-1 0 0,0 0 1 0 0,1-1-1 0 0,-1 1 68 0 0,0 0-142 0 0,0-1-1 0 0,1 0 1 0 0,-1 1 0 0 0,0-1 0 0 0,1 0-1 0 0,-1 0 1 0 0,0 1 0 0 0,0-1-1 0 0,1 0 1 0 0,-1 0 0 0 0,1 0-1 0 0,-1 1 1 0 0,0-1 0 0 0,1 0-1 0 0,-1 0 1 0 0,0 0 0 0 0,1 0-1 0 0,-1 0 143 0 0,3 1-1457 0 0</inkml:trace>
+  <inkml:trace contextRef="#ctx0" brushRef="#br0" timeOffset="5562.097">1612 0 5313 0 0,'-4'12'5940'0'0,"0"3"-4385"0"0,-8 26-2086 0 0,5-23 783 0 0,1 0-1 0 0,-2 0 1 0 0,0-1-1 0 0,-2-1 1 0 0,-4 7-252 0 0,10-16 188 0 0,-11 16 1266 0 0,-19 20-1454 0 0,18-30 8 0 0,23-15-119 0 0,-1-2 55 0 0,-1 0 0 0 0,1 0 0 0 0,-1 0 0 0 0,1-1-1 0 0,0-2 57 0 0,2 0-31 0 0,-1 1 0 0 0,3-3 31 0 0,-8 8 17 0 0,1-1 0 0 0,0 0-1 0 0,-1 1 1 0 0,1 0-1 0 0,0 0 1 0 0,0 0-1 0 0,0 0 1 0 0,0 1 0 0 0,2-1-17 0 0,-4 0 17 0 0,0 1 0 0 0,0 0 0 0 0,-1 0 0 0 0,1 0 0 0 0,0 0 1 0 0,0 0-1 0 0,0 0 0 0 0,0 0 0 0 0,0 0 0 0 0,0 1 0 0 0,0-1 0 0 0,-1 0 1 0 0,1 0-1 0 0,0 1 0 0 0,0-1 0 0 0,0 1 0 0 0,0-1 0 0 0,-1 1 1 0 0,1-1-1 0 0,0 0 0 0 0,0 1-17 0 0,0-1 34 0 0,-1 1 0 0 0,1 0-1 0 0,-1 0 1 0 0,1 0 0 0 0,0 0 0 0 0,-1 0 0 0 0,0 0 0 0 0,1 1-1 0 0,-1-1 1 0 0,0 0 0 0 0,1 0 0 0 0,-1 0 0 0 0,0 0-1 0 0,0 0 1 0 0,0 0 0 0 0,0 1-34 0 0,0 0 37 0 0,0 0 1 0 0,0 0-1 0 0,-1 0 1 0 0,1 0-1 0 0,-1 0 1 0 0,1 0-1 0 0,-1-1 1 0 0,0 1-1 0 0,0 0 0 0 0,0 0 1 0 0,0-1-1 0 0,0 1 1 0 0,0 0-1 0 0,0-1 1 0 0,-1 1-38 0 0,-3 3 129 0 0,0 0 0 0 0,0 0 0 0 0,-4 2-129 0 0,1-1 178 0 0,5-3-58 0 0,-1 0 1 0 0,0-1-1 0 0,-3 3-120 0 0,7-5 7 0 0,-1 1 1 0 0,-1-1-1 0 0,1 1 0 0 0,0-1 0 0 0,0 1 0 0 0,0-1 0 0 0,-1 1 0 0 0,1-1 0 0 0,0 0 0 0 0,-1 0 1 0 0,1 0-1 0 0,0 0 0 0 0,-1 0 0 0 0,1 0 0 0 0,-1 0-7 0 0,2 0-94 0 0,-1-1-1 0 0,0 1 1 0 0,1-1 0 0 0,-1 1-1 0 0,1 0 1 0 0,-1-1-1 0 0,1 1 1 0 0,-1-1 0 0 0,1 0-1 0 0,-1 1 1 0 0,1-1 0 0 0,-1 1-1 0 0,1-1 1 0 0,-1 0-1 0 0,1 1 1 0 0,0-1 0 0 0,0 0-1 0 0,-1 1 1 0 0,1-1 0 0 0,0 0-1 0 0,0 1 1 0 0,0-1-1 0 0,0 0 95 0 0,-1-2-485 0 0,1 1 0 0 0,0 0 0 0 0,0-1-1 0 0,0 1 1 0 0,0-1 0 0 0,0 0 485 0 0,2-3-1373 0 0</inkml:trace>
+  <inkml:trace contextRef="#ctx0" brushRef="#br0" timeOffset="5960.652">1769 62 1952 0 0,'3'-9'1396'0'0,"1"2"362"0"0,-1-1 0 0 0,1 0 0 0 0,1 1 0 0 0,3-6-1758 0 0,-5 10 1522 0 0,-3 5-81 0 0,-2 4-240 0 0,-15 25-164 0 0,-30 47-677 0 0,43-72-352 0 0,-32 52 127 0 0,27-42-125 0 0,0 1 1 0 0,-3 10-11 0 0,10-18-64 0 0,2-8 24 0 0,-1-1 1 0 0,1 0-1 0 0,0 0 1 0 0,0 1-1 0 0,0-1 1 0 0,0 0-1 0 0,0 1 1 0 0,0-1-1 0 0,0 0 1 0 0,0 0-1 0 0,0 1 0 0 0,0-1 1 0 0,0 0-1 0 0,0 0 1 0 0,1 1-1 0 0,-1-1 1 0 0,0 0-1 0 0,0 0 1 0 0,0 1-1 0 0,0-1 1 0 0,0 0-1 0 0,0 0 0 0 0,1 1 1 0 0,-1-1-1 0 0,0 0 1 0 0,0 0-1 0 0,0 0 1 0 0,1 1-1 0 0,-1-1 1 0 0,0 0-1 0 0,0 0 40 0 0,1 0-261 0 0,0 0 0 0 0,-1-1 0 0 0,1 1 0 0 0,0 0 0 0 0,-1-1 0 0 0,1 1 0 0 0,0-1 0 0 0,-1 1-1 0 0,1-1 1 0 0,-1 1 0 0 0,1-1 0 0 0,-1 1 0 0 0,1-1 261 0 0,-1 0-152 0 0,4-3-983 0 0,1-1-333 0 0</inkml:trace>
+  <inkml:trace contextRef="#ctx0" brushRef="#br0" timeOffset="6346.711">1793 184 7410 0 0,'0'0'170'0'0,"0"0"1"0"0,-1 0-1 0 0,1 0 0 0 0,0 0 1 0 0,-1 0-1 0 0,1 0 1 0 0,0 0-1 0 0,-1 0 1 0 0,1 0-1 0 0,0 0 1 0 0,-1 0-1 0 0,1 0 1 0 0,0 0-1 0 0,0 1 1 0 0,-1-1-1 0 0,1 0 1 0 0,0 0-1 0 0,0 0 1 0 0,-1 1-1 0 0,1-1 1 0 0,0 0-1 0 0,0 0 1 0 0,-1 1-1 0 0,1-1 1 0 0,0 0-1 0 0,0 0 0 0 0,0 1 1 0 0,0-1-1 0 0,-1 0 1 0 0,1 1-171 0 0,0-1 149 0 0,0 1 0 0 0,0 0 1 0 0,0 0-1 0 0,0 0 0 0 0,0 0 0 0 0,0 0 0 0 0,0-1 1 0 0,0 1-1 0 0,0 0 0 0 0,0 0 0 0 0,1 0 1 0 0,-1 0-150 0 0,0 1 34 0 0,1-1 0 0 0,0 0 0 0 0,-1 1 0 0 0,1-1 0 0 0,0 1 0 0 0,0-1 0 0 0,0 1 0 0 0,0-1 0 0 0,0 0 0 0 0,0 1 0 0 0,1-1 0 0 0,0 1-34 0 0,-1-1-11 0 0,0-1-1 0 0,0 0 1 0 0,0 1-1 0 0,0-1 1 0 0,0 0 0 0 0,0 0-1 0 0,0 0 1 0 0,0 1-1 0 0,0-1 1 0 0,0 0-1 0 0,0 0 1 0 0,0-1 0 0 0,0 1-1 0 0,0 0 1 0 0,0 0-1 0 0,0 0 1 0 0,-1-1-1 0 0,1 1 1 0 0,0 0 0 0 0,0-1-1 0 0,0 1 1 0 0,0-1-1 0 0,0 1 1 0 0,0-1 0 0 0,-1 1 11 0 0,4-3-335 0 0,0 0 1 0 0,0-1-1 0 0,0 1 1 0 0,1-2 334 0 0,-3 3-216 0 0,1-1 12 0 0,-1 0-1 0 0,1-1 1 0 0,-1 1-1 0 0,2-3 205 0 0,-3 4 49 0 0,0 0-1 0 0,0 0 0 0 0,0 0 0 0 0,-1 0 0 0 0,1 0 0 0 0,0 0 1 0 0,-1 0-1 0 0,0 0 0 0 0,1-2-48 0 0,-1 3 48 0 0,0 1 1 0 0,0 0-1 0 0,0-1 1 0 0,0 1-1 0 0,0 0 1 0 0,0-1-1 0 0,0 1 1 0 0,0 0-1 0 0,0-1 0 0 0,0 1 1 0 0,-1 0-1 0 0,1-1 1 0 0,0 1-1 0 0,0 0 1 0 0,0 0-1 0 0,0-1 0 0 0,0 1 1 0 0,-1 0-1 0 0,1 0 1 0 0,0-1-1 0 0,0 1 1 0 0,-1 0-1 0 0,1 0 1 0 0,0 0-1 0 0,0-1 0 0 0,-1 1-48 0 0,1 0 96 0 0,-1 0-1 0 0,1 0 1 0 0,-1-1-1 0 0,0 1 1 0 0,1 0-1 0 0,-1 0 1 0 0,1 0-1 0 0,-1 0 1 0 0,0 0-1 0 0,1 0 1 0 0,-1 0-1 0 0,1 1 1 0 0,-1-1-96 0 0,-3 1 486 0 0,1 0-1 0 0,0 0 1 0 0,-1 1-1 0 0,-1 0-485 0 0,5-1 69 0 0,-9 4 736 0 0,0 0 0 0 0,0 1 0 0 0,-3 3-805 0 0,8-6 143 0 0,0 1 1 0 0,-1 0-1 0 0,2 0 1 0 0,-1 0-1 0 0,0 0 1 0 0,1 0-1 0 0,0 1-143 0 0,2-4-29 0 0,0 0 0 0 0,1 0 0 0 0,-1 0 0 0 0,1 0 0 0 0,0 1 1 0 0,-1-1-1 0 0,1 0 0 0 0,0 0 0 0 0,0 0 0 0 0,-1 0 0 0 0,1 0 0 0 0,0 2 29 0 0,0-3-114 0 0,0 0 0 0 0,1 1 0 0 0,-1-1 0 0 0,0 1 0 0 0,0-1 0 0 0,0 1-1 0 0,0-1 1 0 0,1 1 0 0 0,-1-1 0 0 0,0 0 0 0 0,0 1 0 0 0,1-1 0 0 0,-1 1 0 0 0,0-1 0 0 0,1 0 0 0 0,-1 1 0 0 0,0-1 0 0 0,1 0-1 0 0,-1 1 1 0 0,0-1 0 0 0,1 0 0 0 0,-1 0 0 0 0,1 1 0 0 0,-1-1 0 0 0,0 0 0 0 0,1 0 0 0 0,-1 0 0 0 0,1 0 0 0 0,-1 0 0 0 0,1 0 0 0 0,0 1 114 0 0,3-1-1174 0 0,2 1-477 0 0</inkml:trace>
+  <inkml:trace contextRef="#ctx0" brushRef="#br0" timeOffset="6744.813">1915 224 4649 0 0,'-4'2'4458'0'0,"4"-2"-4426"0"0,0 0 0 0 0,0 0 0 0 0,0 0 0 0 0,0 0 0 0 0,0 0 0 0 0,0 0 0 0 0,0 0 0 0 0,0 0 0 0 0,0 0-1 0 0,0 0 1 0 0,0 0 0 0 0,0 0 0 0 0,0 0 0 0 0,0 0 0 0 0,0 0 0 0 0,0 0 0 0 0,0 0 0 0 0,0 0 0 0 0,0 0 0 0 0,0 0 0 0 0,0 0 0 0 0,0 0 0 0 0,0 0 0 0 0,0 0 0 0 0,0 0 0 0 0,0 0 0 0 0,0 0 0 0 0,0 0-1 0 0,0 0 1 0 0,0 0 0 0 0,0 0 0 0 0,0 0 0 0 0,0 0 0 0 0,0 0 0 0 0,1 0 0 0 0,-1 0 0 0 0,0 0 0 0 0,0 0 0 0 0,0 0 0 0 0,0 0 0 0 0,0 0 0 0 0,0 0 0 0 0,0 0 0 0 0,0 0 0 0 0,0 0 0 0 0,0 0 0 0 0,0 0 0 0 0,0 0-1 0 0,0 0 1 0 0,0 0 0 0 0,0 0 0 0 0,0 0 0 0 0,0 0 0 0 0,0 0 0 0 0,0 0 0 0 0,0 0 0 0 0,-1 0 0 0 0,1 0 0 0 0,0 0 0 0 0,0 0 0 0 0,0 0 0 0 0,0 0 0 0 0,0 0 0 0 0,0 0 0 0 0,0 0 0 0 0,0 0 0 0 0,0 0-1 0 0,0 0-31 0 0,1 0 43 0 0,-1 0 0 0 0,1 0 0 0 0,-1 0 0 0 0,0 0 0 0 0,1 0 0 0 0,-1-1 0 0 0,1 1 0 0 0,-1 0 0 0 0,0 0 0 0 0,1-1 0 0 0,-1 1 0 0 0,1 0 0 0 0,-1 0 0 0 0,0-1 0 0 0,0 1 0 0 0,1-1-43 0 0,2-3 34 0 0,0-1 0 0 0,0 0 0 0 0,0 1 1 0 0,-1-1-1 0 0,1-1-34 0 0,8-16-37 0 0,-9 18 27 0 0,1 0 0 0 0,0 0 0 0 0,0 0 1 0 0,1 0-1 0 0,-1 0 0 0 0,1 1 0 0 0,0-1 0 0 0,1 0 10 0 0,-3 3 93 0 0,0 0 0 0 0,0-1-1 0 0,0 1 1 0 0,0 0 0 0 0,1 0 0 0 0,-1 0 0 0 0,0 0 0 0 0,0 1 0 0 0,1-1 0 0 0,-1 1-1 0 0,1-1 1 0 0,-1 1 0 0 0,0 0 0 0 0,1 0 0 0 0,-1 0 0 0 0,1 0 0 0 0,-1 0 0 0 0,2 1-93 0 0,-3-1 72 0 0,-1 0 0 0 0,1 1 0 0 0,0-1 0 0 0,0 0 0 0 0,0 1 0 0 0,-1-1 0 0 0,1 0 0 0 0,0 1 0 0 0,-1-1 0 0 0,1 1 0 0 0,0-1 0 0 0,-1 1 0 0 0,1-1 0 0 0,-1 1 0 0 0,1-1 0 0 0,0 1 0 0 0,-1 0 0 0 0,0-1 0 0 0,1 1 0 0 0,-1 0-72 0 0,1 0 78 0 0,-1 0 1 0 0,1 1-1 0 0,-1-1 0 0 0,0 0 0 0 0,1 1 1 0 0,-1-1-1 0 0,0 0 0 0 0,0 1 0 0 0,0-1 1 0 0,0 0-1 0 0,-1 2-78 0 0,0 3 92 0 0,0 0 0 0 0,-1-1 1 0 0,0 1-1 0 0,0 0 0 0 0,0 0-92 0 0,1-5-7 0 0,-4 12-752 0 0,-1-1 1 0 0,-1 0 0 0 0,-3 4 758 0 0,5-9-947 0 0</inkml:trace>
 </inkml:ink>
 </file>
 
@@ -8347,16 +8454,16 @@
       <inkml:brushProperty name="height" value="0.025" units="cm"/>
     </inkml:brush>
   </inkml:definitions>
-  <inkml:trace contextRef="#ctx0" brushRef="#br0">4 169 11731 0 0,'-2'-1'5689'0'0,"1"2"-3938"0"0,1-1-1737 0 0,0 0 0 0 0,0 0 0 0 0,0 0 0 0 0,0 0 1 0 0,0 0-1 0 0,0 0 0 0 0,0 0 0 0 0,0 0 0 0 0,0 0 0 0 0,0 0 0 0 0,0 0 0 0 0,0 0 0 0 0,0 0 0 0 0,0 0 0 0 0,0 0 0 0 0,0 0 0 0 0,0 1 0 0 0,0-1 0 0 0,0 0 0 0 0,0 0 0 0 0,0 0 0 0 0,0 0 0 0 0,0 0 0 0 0,0 0 1 0 0,0 0-1 0 0,0 0 0 0 0,0 0 0 0 0,0 0 0 0 0,0 0 0 0 0,0 0 0 0 0,0 0 0 0 0,0 0 0 0 0,0 0 0 0 0,0 0 0 0 0,0 0 0 0 0,0 0 0 0 0,0 1 0 0 0,0-1 0 0 0,0 0 0 0 0,0 0 0 0 0,0 0 0 0 0,0 0 0 0 0,0 0 0 0 0,0 0 1 0 0,0 0-1 0 0,0 0 0 0 0,0 0 0 0 0,1 0 0 0 0,-1 0 0 0 0,0 0 0 0 0,0 0 0 0 0,0 0 0 0 0,0 0 0 0 0,0 0 0 0 0,0 0 0 0 0,0 0 0 0 0,0 0 0 0 0,0 0 0 0 0,0 0 0 0 0,0 0 0 0 0,0 0-14 0 0,4 0 124 0 0,-1 1 0 0 0,1-1 0 0 0,-1 1-1 0 0,1-1 1 0 0,0 0 0 0 0,-1-1-1 0 0,1 1 1 0 0,0-1-124 0 0,13 0-834 0 0,-11 1-1107 0 0,-1 1 0 0 0,1-1-1 0 0,1 2 1942 0 0,-1-1-2653 0 0</inkml:trace>
-  <inkml:trace contextRef="#ctx0" brushRef="#br0" timeOffset="1400.793">315 48 8018 0 0,'-1'1'774'0'0,"0"-1"-76"0"0,0 0-1 0 0,-1 1 1 0 0,1-1 0 0 0,0 1 0 0 0,-1-1 0 0 0,1 1 0 0 0,-1 0-698 0 0,2-1 78 0 0,-1 1 0 0 0,1-1-1 0 0,-1 1 1 0 0,1-1 0 0 0,0 1 0 0 0,-1-1 0 0 0,1 1 0 0 0,-1 0-1 0 0,1-1 1 0 0,0 1 0 0 0,-1 0 0 0 0,1-1 0 0 0,0 1 0 0 0,0 0 0 0 0,0 0-78 0 0,-1 0 20 0 0,1 0 0 0 0,0 1 0 0 0,-1-1 0 0 0,1 0 0 0 0,0 0 0 0 0,0 1 0 0 0,0-1 0 0 0,0 0 0 0 0,0 1 0 0 0,0-1 0 0 0,1 0 0 0 0,-1 0 1 0 0,0 1-1 0 0,1-1 0 0 0,-1 0 0 0 0,1 0 0 0 0,-1 0 0 0 0,1 0 0 0 0,-1 0 0 0 0,1 1 0 0 0,0-1 0 0 0,0 0 0 0 0,-1 0 0 0 0,1-1 0 0 0,0 1 1 0 0,0 0-1 0 0,0 0 0 0 0,0 0 0 0 0,0 0 0 0 0,0-1 0 0 0,0 1 0 0 0,0-1 0 0 0,1 1 0 0 0,-1-1 0 0 0,0 1 0 0 0,0-1 0 0 0,2 1-20 0 0,-1-1-4 0 0,0 0 0 0 0,1 0-1 0 0,-1 0 1 0 0,0 0 0 0 0,0-1-1 0 0,1 1 1 0 0,-1-1 0 0 0,0 1-1 0 0,0-1 1 0 0,1 0 0 0 0,-1 0-1 0 0,0 0 1 0 0,0 0 0 0 0,0 0-1 0 0,0 0 5 0 0,6-5-54 0 0,0 0-1 0 0,0 0 1 0 0,0-2 54 0 0,9-6-189 0 0,18-17-458 0 0,-45 46 712 0 0,-7 7-17 0 0,5-6 6 0 0,-1 2-54 0 0,-6 9 175 0 0,-2 0 0 0 0,-1-2 0 0 0,-2 2-175 0 0,11-15 445 0 0,-2 1-445 0 0,-7 7 445 0 0,22-20-444 0 0,-4 4 104 0 0,0 0 0 0 0,0 0 1 0 0,0-1-1 0 0,0 0 0 0 0,-1 0 0 0 0,1 0 0 0 0,-5 2-105 0 0,9-5 1 0 0,0 0-1 0 0,0 0 1 0 0,0 0 0 0 0,0 0-1 0 0,-1 0 1 0 0,1 0-1 0 0,0 0 1 0 0,0 0 0 0 0,0 0-1 0 0,-1 0 1 0 0,1 0 0 0 0,0 0-1 0 0,0 0 1 0 0,0 0-1 0 0,-1 0 1 0 0,1 0 0 0 0,0 0-1 0 0,0 0 1 0 0,0 0-1 0 0,-1 0 1 0 0,1 0 0 0 0,0 0-1 0 0,0 0 1 0 0,0 0-1 0 0,0 0 1 0 0,-1 0 0 0 0,1-1-1 0 0,0 1 1 0 0,0 0-1 0 0,0 0 0 0 0,-1-1-2 0 0,1 1 0 0 0,0 0-1 0 0,0-1 1 0 0,0 1 0 0 0,-1-1 0 0 0,1 1-1 0 0,0-1 1 0 0,0 1 0 0 0,0-1-1 0 0,0 1 1 0 0,0-1 0 0 0,0 0 2 0 0,1-13-119 0 0,-1 13 112 0 0,0 1 0 0 0,0-1 0 0 0,0 0-1 0 0,0 1 1 0 0,1-1 0 0 0,-1 0 0 0 0,0 0-1 0 0,1 1 1 0 0,-1-1 0 0 0,0 0 0 0 0,1 1 0 0 0,-1-1-1 0 0,0 0 1 0 0,1 1 0 0 0,-1-1 0 0 0,1 1-1 0 0,0-1 1 0 0,-1 1 0 0 0,1-1 0 0 0,-1 1-1 0 0,1-1 1 0 0,0 1 7 0 0,1-1-9 0 0,-1 1 0 0 0,1-1 0 0 0,0 1 0 0 0,0 0 0 0 0,-1 0-1 0 0,1 0 1 0 0,0 0 0 0 0,1 0 9 0 0,5 0 5 0 0,0 0 0 0 0,0-1 0 0 0,-1 0-1 0 0,1 0 1 0 0,7-3-5 0 0,-11 3 99 0 0,1 0-783 0 0,-1 0 0 0 0,0 0 0 0 0,0 0-1 0 0,1 0 1 0 0,2 0 684 0 0,-4 1-1317 0 0</inkml:trace>
-  <inkml:trace contextRef="#ctx0" brushRef="#br0" timeOffset="2821.314">444 181 7066 0 0,'-1'-5'3523'0'0,"0"-1"-2267"0"0,1 6-1247 0 0,0-1-1 0 0,0 1 1 0 0,0 0-1 0 0,0 0 1 0 0,0 0-1 0 0,0 0 1 0 0,0 0-1 0 0,0 0 1 0 0,0-1-1 0 0,0 1 1 0 0,0 0-1 0 0,0 0 1 0 0,0 0-1 0 0,0 0 1 0 0,1 0-1 0 0,-1 0 1 0 0,0 0-1 0 0,0-1 1 0 0,0 1-1 0 0,0 0 1 0 0,0 0-1 0 0,0 0 1 0 0,0 0-1 0 0,1 0 1 0 0,-1 0-1 0 0,0 0 1 0 0,0 0-1 0 0,0 0 1 0 0,0 0-1 0 0,0 0 1 0 0,1 0-1 0 0,-1 0 0 0 0,0 0 1 0 0,0 0-1 0 0,0 0 1 0 0,0 0-1 0 0,0 0 1 0 0,1 0-9 0 0,-1 0 1 0 0,0 0-1 0 0,0 0 1 0 0,0 0 0 0 0,1 0 0 0 0,-1 0-1 0 0,0 0 1 0 0,0 0 0 0 0,0 1-1 0 0,0-1 1 0 0,1 0 0 0 0,-1 0 0 0 0,0 0-1 0 0,0 0 1 0 0,0 0 0 0 0,0 1 0 0 0,0-1-1 0 0,1 0 1 0 0,-1 0 0 0 0,0 0-1 0 0,0 0 1 0 0,0 1 0 0 0,0-1 0 0 0,0 0-1 0 0,0 0 1 0 0,0 0 0 0 0,0 1-1 0 0,0-1 1 0 0,0 0 0 0 0,0 0 0 0 0,0 0-1 0 0,0 1 1 0 0,0-1 0 0 0,0 0 0 0 0,0 0-1 0 0,0 0 1 0 0,0 1 0 0 0,0-1-1 0 0,0 0 1 0 0,0 0-1 0 0,-2 9 92 0 0,-1-4 115 0 0,0 0 0 0 0,-2 4-207 0 0,-5 7 564 0 0,9-14-510 0 0,-6 16 509 0 0,6-17-542 0 0,1 0 1 0 0,-1 1-1 0 0,1-1 0 0 0,0 0 0 0 0,0 0 0 0 0,0 0 0 0 0,0 0 0 0 0,0 1 1 0 0,0-1-1 0 0,0 0 0 0 0,0 0 0 0 0,0 0 0 0 0,0 0 0 0 0,1 1 0 0 0,-1-1-21 0 0,0-1-3 0 0,1 1 1 0 0,-1-1-1 0 0,0 1 0 0 0,1-1 0 0 0,-1 0 0 0 0,0 1 0 0 0,1-1 0 0 0,-1 0 0 0 0,1 0 0 0 0,-1 1 0 0 0,1-1 0 0 0,-1 0 0 0 0,1 0 0 0 0,-1 1 0 0 0,0-1 1 0 0,1 0-1 0 0,-1 0 0 0 0,1 0 0 0 0,0 0 0 0 0,-1 0 0 0 0,1 0 0 0 0,-1 0 0 0 0,1 0 0 0 0,-1 0 0 0 0,1 0 0 0 0,-1 0 3 0 0,2 0-34 0 0,0 0-1 0 0,0-1 1 0 0,0 1-1 0 0,-1-1 1 0 0,1 1-1 0 0,0-1 1 0 0,0 0 34 0 0,2-1-136 0 0,0 0-1 0 0,0-1 1 0 0,0 0 0 0 0,-1 0-1 0 0,3-2 137 0 0,16-18-508 0 0,-16 17 414 0 0,-2 2 120 0 0,-1-1 0 0 0,0 1 1 0 0,0 0-1 0 0,0-1 0 0 0,0 1 0 0 0,-1-1-26 0 0,-1 2 44 0 0,1 0-1 0 0,-1 0 1 0 0,0-1-1 0 0,0 1 1 0 0,-1 0-1 0 0,1 0 0 0 0,-1-1 1 0 0,1 1-1 0 0,-1 0 1 0 0,0-1-44 0 0,0 4 3 0 0,0 0 1 0 0,0 0 0 0 0,0 0-1 0 0,0 0 1 0 0,0-1-1 0 0,0 1 1 0 0,0 0-1 0 0,0 0 1 0 0,0 0-1 0 0,0 0 1 0 0,0 0 0 0 0,0 0-1 0 0,0 0 1 0 0,0 0-1 0 0,0 0 1 0 0,0 0-1 0 0,0-1 1 0 0,0 1 0 0 0,0 0-1 0 0,0 0 1 0 0,0 0-1 0 0,0 0 1 0 0,-1 0-1 0 0,1 0 1 0 0,0 0-1 0 0,0 0 1 0 0,0 0 0 0 0,0 0-1 0 0,0 0 1 0 0,0 0-1 0 0,0 0 1 0 0,0 0-1 0 0,0 0 1 0 0,0 0 0 0 0,0 0-1 0 0,0-1 1 0 0,0 1-1 0 0,-1 0 1 0 0,1 0-1 0 0,0 0 1 0 0,0 0-1 0 0,0 0-3 0 0,-3 3 52 0 0,-3 5-195 0 0,4-3-757 0 0,1-1 0 0 0,0 1 0 0 0,0 2 900 0 0,1-2-1227 0 0</inkml:trace>
-  <inkml:trace contextRef="#ctx0" brushRef="#br0" timeOffset="3169.757">692 39 4065 0 0,'5'-12'2903'0'0,"-3"9"-1972"0"0,-1-1 0 0 0,1 0 0 0 0,0 1 0 0 0,0 0 1 0 0,0-1-1 0 0,0 0-931 0 0,-2 4 20 0 0,0 0 1 0 0,0 0-1 0 0,0 0 1 0 0,0 0-1 0 0,0 0 1 0 0,0 0-1 0 0,0 0 1 0 0,0 0-1 0 0,0 0 0 0 0,0 0 1 0 0,0 0-1 0 0,0 0 1 0 0,0 0-1 0 0,0 0 1 0 0,1 0-1 0 0,-1 0 1 0 0,0 0-1 0 0,0 0 1 0 0,0 0-1 0 0,0 0 1 0 0,0 0-1 0 0,0 0 1 0 0,0 0-1 0 0,0 0 1 0 0,0 0-1 0 0,0 0 1 0 0,0 0-1 0 0,0 0 1 0 0,0 0-1 0 0,0 0 1 0 0,0 0-1 0 0,0 0 0 0 0,0 0 1 0 0,0 0-1 0 0,0 0 1 0 0,0 0-1 0 0,0 0 1 0 0,0 0-1 0 0,0 0 1 0 0,0 0-1 0 0,0 0 1 0 0,0 0-1 0 0,0 0 1 0 0,0 0-1 0 0,0 0 1 0 0,0 0-1 0 0,0 0 1 0 0,0 0-1 0 0,0 0 1 0 0,0 0-1 0 0,0 0 1 0 0,0 0-1 0 0,0 0 1 0 0,0 1-1 0 0,0-1 1 0 0,0 0-1 0 0,0 0 0 0 0,0 0 1 0 0,0 0-1 0 0,0 0 1 0 0,0 0-1 0 0,0 0 1 0 0,0 0-21 0 0,1 3 668 0 0,-2 3-42 0 0,-17 47-446 0 0,-2 0 0 0 0,-24 41-180 0 0,41-87-708 0 0,-3 4-3613 0 0,-2 7 4321 0 0,5-11-2148 0 0</inkml:trace>
-  <inkml:trace contextRef="#ctx0" brushRef="#br0" timeOffset="3512.72">610 178 7898 0 0,'-6'-3'5166'0'0,"-1"0"-1670"0"0,4 2-2391 0 0,8 3-171 0 0,4 1-2227 0 0,0 0 0 0 0,4 0 1293 0 0,-7-2-1250 0 0</inkml:trace>
-  <inkml:trace contextRef="#ctx0" brushRef="#br0" timeOffset="3872.206">752 207 7946 0 0,'-10'1'4645'0'0,"9"-1"-4658"0"0,6 0-93 0 0,-4 0 86 0 0,-1 0 1 0 0,1 0-1 0 0,0 0 0 0 0,-1 0 1 0 0,1 0-1 0 0,0-1 1 0 0,-1 1-1 0 0,1 0 0 0 0,0 0 1 0 0,-1 0-1 0 0,1-1 0 0 0,-1 1 1 0 0,1 0-1 0 0,0-1 0 0 0,-1 1 1 0 0,1-1-1 0 0,-1 1 1 0 0,1-1-1 0 0,-1 1 0 0 0,1-1 1 0 0,-1 1-1 0 0,0-1 0 0 0,1 1 1 0 0,-1-1-1 0 0,1 1 0 0 0,-1-1 1 0 0,0 0-1 0 0,0 1 0 0 0,1-1 1 0 0,-1 0 19 0 0,0 0 4 0 0,0-1 0 0 0,1 1 0 0 0,-1 0-1 0 0,0 0 1 0 0,0-1 0 0 0,0 1 0 0 0,0 0 0 0 0,-1 0 0 0 0,1-1 0 0 0,0 1 0 0 0,0 0 0 0 0,-1 0 0 0 0,1 0-1 0 0,-1-1 1 0 0,1 1 0 0 0,-1-1-4 0 0,1 2 4 0 0,-1-1-1 0 0,1 1 1 0 0,0 0-1 0 0,0-1 1 0 0,-1 1-1 0 0,1 0 1 0 0,0-1-1 0 0,-1 1 1 0 0,1 0-1 0 0,0 0 1 0 0,-1-1-1 0 0,1 1 1 0 0,0 0-1 0 0,-1 0 1 0 0,1 0-1 0 0,0-1 1 0 0,-1 1-1 0 0,1 0 1 0 0,-1 0-1 0 0,1 0 1 0 0,0 0-1 0 0,-1 0 1 0 0,1 0 0 0 0,-1 0-4 0 0,0 0 27 0 0,0 0 0 0 0,0 0 0 0 0,0 0 0 0 0,1 1 0 0 0,-1-1 1 0 0,0 0-1 0 0,0 1 0 0 0,0-1 0 0 0,0 0 0 0 0,1 1 1 0 0,-2 0-28 0 0,0 1 177 0 0,-1 0 0 0 0,1 0 0 0 0,-1 0 0 0 0,1 1 0 0 0,0-1 0 0 0,-1 1-177 0 0,1-1 168 0 0,-2 4 425 0 0,0-1 0 0 0,-2 6-593 0 0,5-10 46 0 0,0 1 0 0 0,0 0-1 0 0,0 0 1 0 0,1 0 0 0 0,-1 0 0 0 0,1 0-1 0 0,-1 0 1 0 0,1 0 0 0 0,0 0 0 0 0,0 0 0 0 0,0 1-46 0 0,0-3 1 0 0,0 1 0 0 0,0-1 0 0 0,0 0 0 0 0,0 1 0 0 0,0-1-1 0 0,0 0 1 0 0,0 0 0 0 0,0 1 0 0 0,0-1 0 0 0,0 0 0 0 0,0 0 0 0 0,1 1 0 0 0,-1-1 0 0 0,0 0 0 0 0,0 0 0 0 0,0 1 0 0 0,0-1 0 0 0,1 0 0 0 0,-1 0 0 0 0,0 0 0 0 0,0 1 0 0 0,0-1 0 0 0,1 0 0 0 0,-1 0 0 0 0,0 0 0 0 0,0 0 0 0 0,1 0 0 0 0,-1 0 0 0 0,0 1-1 0 0,1-1 2 0 0,0 0-1 0 0,0 0 0 0 0,0 0 1 0 0,0 0-1 0 0,0 0 0 0 0,0 0 1 0 0,-1 0-1 0 0,1 0 0 0 0,0 0 1 0 0,0-1-2 0 0,2 0-51 0 0,0 1 0 0 0,0-2 0 0 0,0 1 0 0 0,0 0 1 0 0,1-1 50 0 0,5-5-2104 0 0,0 0 1 0 0,4-4 2103 0 0,-5 4-1595 0 0,-3 2-102 0 0</inkml:trace>
-  <inkml:trace contextRef="#ctx0" brushRef="#br0" timeOffset="3873.206">795 184 3505 0 0,'-4'2'5701'0'0,"-3"4"-3440"0"0,5-3-995 0 0,-1 0-515 0 0,0 0-1 0 0,1 0 0 0 0,-1 0 1 0 0,0 1-751 0 0,2-3 26 0 0,1 0 0 0 0,-1-1 0 0 0,1 1-1 0 0,0 0 1 0 0,-1-1 0 0 0,1 1 0 0 0,0 0 0 0 0,-1 0 0 0 0,1 0 0 0 0,0-1 0 0 0,0 1 0 0 0,0 0 0 0 0,-1 0 0 0 0,1 0 0 0 0,0-1-1 0 0,0 1 1 0 0,0 0 0 0 0,0 0 0 0 0,1 0 0 0 0,-1 0 0 0 0,0-1 0 0 0,0 1 0 0 0,0 0 0 0 0,1 0-26 0 0,-1 0-97 0 0,1-1 0 0 0,-1 0 0 0 0,0 1 0 0 0,1-1 0 0 0,-1 1 0 0 0,1-1 0 0 0,-1 0 0 0 0,0 1 0 0 0,1-1 0 0 0,-1 0 0 0 0,1 0 0 0 0,-1 1 1 0 0,1-1-1 0 0,-1 0 0 0 0,1 0 0 0 0,-1 0 0 0 0,1 0 0 0 0,0 0 0 0 0,-1 1 0 0 0,1-1 0 0 0,-1 0 0 0 0,1 0 97 0 0,1-1-447 0 0,-1 1-1 0 0,1 0 1 0 0,0 0 0 0 0,-1 0 0 0 0,1-1-1 0 0,-1 1 1 0 0,1-1 447 0 0,4-1-1651 0 0</inkml:trace>
-  <inkml:trace contextRef="#ctx0" brushRef="#br0" timeOffset="4200.091">962 36 5249 0 0,'7'-13'3316'0'0,"-5"10"-2924"0"0,-1 0 1 0 0,1 0-1 0 0,0 0 0 0 0,-1 0 0 0 0,1 0 0 0 0,1 0-392 0 0,-3 3 44 0 0,0 0-1 0 0,0 0 1 0 0,0 0-1 0 0,0 0 0 0 0,0 0 1 0 0,0 0-1 0 0,1 0 1 0 0,-1-1-1 0 0,0 1 0 0 0,0 0 1 0 0,0 0-1 0 0,0 0 0 0 0,0 0 1 0 0,0 0-1 0 0,0 0 1 0 0,1 0-1 0 0,-1 0 0 0 0,0 0 1 0 0,0 0-1 0 0,0 0 1 0 0,0 0-1 0 0,0 0 0 0 0,1 0 1 0 0,-1 0-1 0 0,0 0 1 0 0,0 0-1 0 0,0 0 0 0 0,0 0 1 0 0,0 0-1 0 0,1 0 1 0 0,-1 0-1 0 0,0 0 0 0 0,0 0 1 0 0,0 0-44 0 0,2 5 988 0 0,-3 6-156 0 0,-1 1-573 0 0,-1-1 1 0 0,0 0-1 0 0,-1 0 1 0 0,-1 2-260 0 0,-6 11 77 0 0,-4 5-77 0 0,-8 10 183 0 0,-5 4-183 0 0,17-26 35 0 0,11-17-37 0 0,-3 4-188 0 0,0 1-1 0 0,0 0 1 0 0,1 0-1 0 0,-2 5 191 0 0,4-9-1277 0 0,2-2 371 0 0,1-2-380 0 0</inkml:trace>
-  <inkml:trace contextRef="#ctx0" brushRef="#br0" timeOffset="4514.963">891 191 8410 0 0,'-3'-1'2298'0'0,"-10"0"2146"0"0,12 1-4323 0 0,0 0 1 0 0,1 0-1 0 0,-1 0 0 0 0,0 0 1 0 0,1 0-1 0 0,-1 0 0 0 0,0 1 1 0 0,1-1-1 0 0,-1 0 0 0 0,0 0 0 0 0,1 1 1 0 0,-1-1-1 0 0,0 0 0 0 0,1 1 1 0 0,-1-1-1 0 0,0 1-121 0 0,1-1 2 0 0,0 0 0 0 0,0 0 1 0 0,0 0-1 0 0,0 0 0 0 0,0 0 0 0 0,0 0 1 0 0,0 0-1 0 0,0 0 0 0 0,0 0 0 0 0,0 0 1 0 0,0 0-1 0 0,0 0 0 0 0,0 0 0 0 0,0 0 0 0 0,0 1 1 0 0,0-1-1 0 0,0 0 0 0 0,0 0 0 0 0,0 0 1 0 0,0 0-1 0 0,0 0 0 0 0,0 0 0 0 0,0 0 1 0 0,0 0-1 0 0,0 0 0 0 0,0 0 0 0 0,0 0 1 0 0,0 0-1 0 0,0 0 0 0 0,0 0 0 0 0,0 0 0 0 0,0 0 1 0 0,0 0-1 0 0,0 0 0 0 0,0 0 0 0 0,0 0 1 0 0,0 0-1 0 0,0 0 0 0 0,0 0 0 0 0,0 1 1 0 0,0-1-1 0 0,0 0 0 0 0,0 0 0 0 0,1 0 0 0 0,-1 0-2 0 0,2 1 19 0 0,4 0-205 0 0,-6-1 153 0 0,25 1-2924 0 0,-18-1 1940 0 0</inkml:trace>
-  <inkml:trace contextRef="#ctx0" brushRef="#br0" timeOffset="4873.442">1044 218 3473 0 0,'1'-1'6644'0'0,"6"-5"-5785"0"0,5-2-1056 0 0,-8 5-68 0 0,1 0 0 0 0,-1 0-1 0 0,0 0 1 0 0,0-1 265 0 0,-3 3-8 0 0,0 0 0 0 0,0 0 0 0 0,-1 0 0 0 0,1 0 0 0 0,0 0 0 0 0,-1 0 0 0 0,1 0 0 0 0,0 0 0 0 0,-1 0 0 0 0,1 0 0 0 0,-1 0 0 0 0,0-1 0 0 0,1 1 0 0 0,-1 0 0 0 0,0 0 0 0 0,0 0 0 0 0,0-1 0 0 0,1 0 8 0 0,-1 2 43 0 0,0-1 0 0 0,0 1 0 0 0,0 0 0 0 0,-1-1 0 0 0,1 1 0 0 0,0-1 0 0 0,0 1 0 0 0,0 0 0 0 0,0-1 0 0 0,0 1 0 0 0,0 0 0 0 0,0-1 0 0 0,-1 1-1 0 0,1 0 1 0 0,0-1 0 0 0,0 1 0 0 0,-1 0 0 0 0,1-1 0 0 0,0 1 0 0 0,0 0 0 0 0,-1 0 0 0 0,1-1 0 0 0,0 1 0 0 0,-1 0 0 0 0,1 0 0 0 0,0 0 0 0 0,-1-1-43 0 0,1 1 117 0 0,-1 0 0 0 0,0 0 0 0 0,0 0 0 0 0,0 0 0 0 0,1 0 0 0 0,-1 0 0 0 0,0 0 0 0 0,0 0 0 0 0,0 0 0 0 0,1 0 0 0 0,-1 0 1 0 0,-1 1-118 0 0,-1 0 455 0 0,0 0 0 0 0,-1 0 0 0 0,1 1 1 0 0,0-1-1 0 0,-1 2-455 0 0,-5 3 702 0 0,2 0 0 0 0,-1 0-1 0 0,1 1 1 0 0,0 0 0 0 0,-4 5-702 0 0,1 0 404 0 0,1 1 0 0 0,0 0 0 0 0,0 2-404 0 0,8-14 7 0 0,1 0-1 0 0,-1 0 0 0 0,1 0 1 0 0,0 0-1 0 0,-1 0 1 0 0,1 0-1 0 0,0 1 1 0 0,0-1-1 0 0,-1 0 0 0 0,1 0 1 0 0,0 0-1 0 0,0 0-6 0 0,0 0-51 0 0,0-1-1 0 0,0 1 1 0 0,1-1-1 0 0,-1 1 1 0 0,0-1-1 0 0,0 0 1 0 0,0 1-1 0 0,0-1 1 0 0,0 1 0 0 0,1-1-1 0 0,-1 0 1 0 0,0 1-1 0 0,0-1 1 0 0,1 0-1 0 0,-1 1 1 0 0,0-1-1 0 0,0 0 1 0 0,1 1-1 0 0,-1-1 1 0 0,0 0-1 0 0,1 1 1 0 0,-1-1-1 0 0,1 0 1 0 0,-1 0-1 0 0,0 0 1 0 0,1 1 0 0 0,-1-1-1 0 0,1 0 1 0 0,-1 0-1 0 0,1 0 52 0 0,10 1-1195 0 0,-2-1 76 0 0</inkml:trace>
+  <inkml:trace contextRef="#ctx0" brushRef="#br0">4 168 11731 0 0,'-2'-1'5689'0'0,"1"2"-3938"0"0,1-1-1737 0 0,0 0 0 0 0,0 0 0 0 0,0 0 0 0 0,0 0 1 0 0,0 0-1 0 0,0 0 0 0 0,0 0 0 0 0,0 0 0 0 0,0 0 0 0 0,0 0 0 0 0,0 0 0 0 0,0 0 0 0 0,0 0 0 0 0,0 0 0 0 0,0 0 0 0 0,0 0 0 0 0,0 1 0 0 0,0-1 0 0 0,0 0 0 0 0,0 0 0 0 0,0 0 0 0 0,0 0 0 0 0,0 0 0 0 0,0 0 1 0 0,0 0-1 0 0,0 0 0 0 0,0 0 0 0 0,0 0 0 0 0,0 0 0 0 0,0 0 0 0 0,0 0 0 0 0,0 0 0 0 0,0 0 0 0 0,0 0 0 0 0,0 0 0 0 0,0 0 0 0 0,0 1 0 0 0,0-1 0 0 0,0 0 0 0 0,0 0 0 0 0,0 0 0 0 0,0 0 0 0 0,0 0 0 0 0,0 0 1 0 0,0 0-1 0 0,0 0 0 0 0,0 0 0 0 0,1 0 0 0 0,-1 0 0 0 0,0 0 0 0 0,0 0 0 0 0,0 0 0 0 0,0 0 0 0 0,0 0 0 0 0,0 0 0 0 0,0 0 0 0 0,0 0 0 0 0,0 0 0 0 0,0 0 0 0 0,0 0 0 0 0,0 0-14 0 0,4 0 124 0 0,-1 1 0 0 0,1-1 0 0 0,-1 1-1 0 0,1-1 1 0 0,0 0 0 0 0,-1-1-1 0 0,1 1 1 0 0,0-1-124 0 0,13 0-834 0 0,-11 1-1107 0 0,-1 1 0 0 0,1-1-1 0 0,1 2 1942 0 0,-1-1-2653 0 0</inkml:trace>
+  <inkml:trace contextRef="#ctx0" brushRef="#br0" timeOffset="1400.7929">315 48 8018 0 0,'-1'1'774'0'0,"0"-1"-76"0"0,0 0-1 0 0,-1 1 1 0 0,1-1 0 0 0,0 1 0 0 0,-1-1 0 0 0,1 1 0 0 0,-1 0-698 0 0,2-1 78 0 0,-1 1 0 0 0,1-1-1 0 0,-1 1 1 0 0,1-1 0 0 0,0 1 0 0 0,-1-1 0 0 0,1 1 0 0 0,-1 0-1 0 0,1-1 1 0 0,0 1 0 0 0,-1 0 0 0 0,1-1 0 0 0,0 1 0 0 0,0 0 0 0 0,0 0-78 0 0,-1 0 20 0 0,1 0 0 0 0,0 1 0 0 0,-1-1 0 0 0,1 0 0 0 0,0 0 0 0 0,0 1 0 0 0,0-1 0 0 0,0-1 0 0 0,0 2 0 0 0,0-1 0 0 0,1 0 0 0 0,-1 0 1 0 0,0 1-1 0 0,1-1 0 0 0,-1 0 0 0 0,1 0 0 0 0,-1 0 0 0 0,1 0 0 0 0,-1 0 0 0 0,1 1 0 0 0,0-1 0 0 0,0 0 0 0 0,-1 0 0 0 0,1-1 0 0 0,0 1 1 0 0,0 0-1 0 0,0 0 0 0 0,0 0 0 0 0,0 0 0 0 0,0-1 0 0 0,0 1 0 0 0,0-1 0 0 0,1 1 0 0 0,-1-1 0 0 0,0 1 0 0 0,0-1 0 0 0,2 1-20 0 0,-1-1-4 0 0,0 0 0 0 0,1 0-1 0 0,-1 0 1 0 0,0 0 0 0 0,0-1-1 0 0,1 1 1 0 0,-1-1 0 0 0,0 1-1 0 0,0-1 1 0 0,1 0 0 0 0,-1 0-1 0 0,0 0 1 0 0,0 0 0 0 0,0 0-1 0 0,0 0 5 0 0,6-5-54 0 0,0 0-1 0 0,0 0 1 0 0,0-1 54 0 0,9-7-189 0 0,18-17-458 0 0,-45 46 712 0 0,-7 7-17 0 0,5-7 6 0 0,-1 3-54 0 0,-6 9 175 0 0,-2 0 0 0 0,-1-2 0 0 0,-2 2-175 0 0,11-15 445 0 0,-2 0-445 0 0,-7 8 445 0 0,22-20-444 0 0,-4 4 104 0 0,0 0 0 0 0,0 0 1 0 0,0-1-1 0 0,0 0 0 0 0,-1 0 0 0 0,1 0 0 0 0,-5 2-105 0 0,9-5 1 0 0,0 0-1 0 0,0 0 1 0 0,0 0 0 0 0,0 0-1 0 0,-1 0 1 0 0,1 0-1 0 0,0 0 1 0 0,0 0 0 0 0,0 0-1 0 0,-1 0 1 0 0,1 0 0 0 0,0 0-1 0 0,0 0 1 0 0,0 0-1 0 0,-1 0 1 0 0,1 0 0 0 0,0 0-1 0 0,0 0 1 0 0,0 0-1 0 0,-1 0 1 0 0,1 0 0 0 0,0 0-1 0 0,0 0 1 0 0,0 0-1 0 0,0 0 1 0 0,-1 0 0 0 0,1-1-1 0 0,0 1 1 0 0,0 0-1 0 0,0 0 0 0 0,-1-1-2 0 0,1 1 0 0 0,0 0-1 0 0,0-1 1 0 0,0 1 0 0 0,-1-1 0 0 0,1 1-1 0 0,0-1 1 0 0,0 1 0 0 0,0-1-1 0 0,0 1 1 0 0,0-1 0 0 0,0 0 2 0 0,1-13-119 0 0,-1 13 112 0 0,0 1 0 0 0,0-1 0 0 0,0 0-1 0 0,0 1 1 0 0,1-1 0 0 0,-1 0 0 0 0,0 0-1 0 0,1 1 1 0 0,-1-1 0 0 0,0 0 0 0 0,1 1 0 0 0,-1-1-1 0 0,0 0 1 0 0,1 1 0 0 0,-1-1 0 0 0,1 1-1 0 0,0-1 1 0 0,-1 1 0 0 0,1-1 0 0 0,-1 1-1 0 0,1-1 1 0 0,0 1 7 0 0,1-1-9 0 0,-1 1 0 0 0,1-1 0 0 0,0 1 0 0 0,0 0 0 0 0,-1 0-1 0 0,1 0 1 0 0,0 0 0 0 0,1 0 9 0 0,5 0 5 0 0,0 0 0 0 0,0-1 0 0 0,-1 0-1 0 0,1 0 1 0 0,7-3-5 0 0,-11 3 99 0 0,1 0-783 0 0,-1 0 0 0 0,0 0 0 0 0,0 0-1 0 0,1 0 1 0 0,2 0 684 0 0,-4 1-1317 0 0</inkml:trace>
+  <inkml:trace contextRef="#ctx0" brushRef="#br0" timeOffset="2821.314">444 180 7066 0 0,'-1'-5'3523'0'0,"0"-1"-2267"0"0,1 6-1247 0 0,0-1-1 0 0,0 1 1 0 0,0 0-1 0 0,0 0 1 0 0,0 0-1 0 0,0 0 1 0 0,0 0-1 0 0,0 0 1 0 0,0-1-1 0 0,0 1 1 0 0,0 0-1 0 0,0 0 1 0 0,0 0-1 0 0,0 0 1 0 0,1 0-1 0 0,-1 0 1 0 0,0 0-1 0 0,0-1 1 0 0,0 1-1 0 0,0 0 1 0 0,0 0-1 0 0,0 0 1 0 0,0 0-1 0 0,1 0 1 0 0,-1 0-1 0 0,0 0 1 0 0,0 0-1 0 0,0 0 1 0 0,0 0-1 0 0,0 0 1 0 0,1 0-1 0 0,-1 0 0 0 0,0 0 1 0 0,0 0-1 0 0,0 0 1 0 0,0 0-1 0 0,0 0 1 0 0,1 0-9 0 0,-1 0 1 0 0,0 0-1 0 0,0 0 1 0 0,0 0 0 0 0,1 0 0 0 0,-1 0-1 0 0,0 0 1 0 0,0 0 0 0 0,0 1-1 0 0,0-1 1 0 0,1 0 0 0 0,-1 0 0 0 0,0 0-1 0 0,0 0 1 0 0,0 0 0 0 0,0 1 0 0 0,0-1-1 0 0,1 0 1 0 0,-1 0 0 0 0,0 0-1 0 0,0 0 1 0 0,0 1 0 0 0,0-1 0 0 0,0 0-1 0 0,0 0 1 0 0,0 0 0 0 0,0 1-1 0 0,0-1 1 0 0,0 0 0 0 0,0 0 0 0 0,0 0-1 0 0,0 1 1 0 0,0-1 0 0 0,0 0 0 0 0,0 0-1 0 0,0 0 1 0 0,0 1 0 0 0,0-1-1 0 0,0 0 1 0 0,0 0-1 0 0,-2 9 92 0 0,-1-4 115 0 0,0 0 0 0 0,-2 4-207 0 0,-5 7 564 0 0,9-15-510 0 0,-6 17 509 0 0,6-17-542 0 0,1 0 1 0 0,-1 1-1 0 0,1-1 0 0 0,0 0 0 0 0,0 0 0 0 0,0 0 0 0 0,0 0 0 0 0,0 1 1 0 0,0-1-1 0 0,0 0 0 0 0,0 0 0 0 0,0 0 0 0 0,0 0 0 0 0,1 1 0 0 0,-1-1-21 0 0,0-1-3 0 0,1 1 1 0 0,-1-1-1 0 0,0 1 0 0 0,1-1 0 0 0,-1 0 0 0 0,0 1 0 0 0,1-1 0 0 0,-1 0 0 0 0,1 0 0 0 0,-1 1 0 0 0,1-1 0 0 0,-1 0 0 0 0,1 0 0 0 0,-1 1 0 0 0,0-1 1 0 0,1 0-1 0 0,-1 0 0 0 0,1 0 0 0 0,0 0 0 0 0,-1 0 0 0 0,1 0 0 0 0,-1 0 0 0 0,1 0 0 0 0,-1 0 0 0 0,1 0 0 0 0,-1 0 3 0 0,2 0-34 0 0,0 0-1 0 0,0-1 1 0 0,0 1-1 0 0,-1-1 1 0 0,1 1-1 0 0,0-1 1 0 0,0 0 34 0 0,2-1-136 0 0,0 0-1 0 0,0-1 1 0 0,0 0 0 0 0,-1 0-1 0 0,3-2 137 0 0,16-17-508 0 0,-16 16 414 0 0,-2 2 120 0 0,-1-1 0 0 0,0 1 1 0 0,0 0-1 0 0,0-1 0 0 0,0 1 0 0 0,-1-1-26 0 0,-1 2 44 0 0,1 0-1 0 0,-1 0 1 0 0,0-1-1 0 0,0 1 1 0 0,-1 0-1 0 0,1 0 0 0 0,-1-1 1 0 0,1 1-1 0 0,-1 0 1 0 0,0-1-44 0 0,0 4 3 0 0,0 0 1 0 0,0 0 0 0 0,0 0-1 0 0,0 0 1 0 0,0-1-1 0 0,0 1 1 0 0,0 0-1 0 0,0 0 1 0 0,0 0-1 0 0,0 0 1 0 0,0 0 0 0 0,0 0-1 0 0,0 0 1 0 0,0 0-1 0 0,0 0 1 0 0,0 0-1 0 0,0-1 1 0 0,0 1 0 0 0,0 0-1 0 0,0 0 1 0 0,0 0-1 0 0,0 0 1 0 0,-1 0-1 0 0,1 0 1 0 0,0 0-1 0 0,0 0 1 0 0,0 0 0 0 0,0 0-1 0 0,0 0 1 0 0,0 0-1 0 0,0 0 1 0 0,0 0-1 0 0,0 0 1 0 0,0 0 0 0 0,0 0-1 0 0,0-1 1 0 0,0 1-1 0 0,-1 0 1 0 0,1 0-1 0 0,0 0 1 0 0,0 0-1 0 0,0 0-3 0 0,-3 3 52 0 0,-3 5-195 0 0,4-3-757 0 0,1-1 0 0 0,0 1 0 0 0,0 2 900 0 0,1-2-1227 0 0</inkml:trace>
+  <inkml:trace contextRef="#ctx0" brushRef="#br0" timeOffset="3169.757">691 39 4065 0 0,'5'-12'2903'0'0,"-3"9"-1972"0"0,-1-1 0 0 0,1 0 0 0 0,0 1 0 0 0,0 0 1 0 0,0-1-1 0 0,0 0-931 0 0,-2 4 20 0 0,0 0 1 0 0,0 0-1 0 0,0 0 1 0 0,0 0-1 0 0,0 0 1 0 0,0 0-1 0 0,0 0 1 0 0,0 0-1 0 0,0 0 0 0 0,0 0 1 0 0,0 0-1 0 0,0 0 1 0 0,0 0-1 0 0,0 0 1 0 0,1 0-1 0 0,-1 0 1 0 0,0 0-1 0 0,0 0 1 0 0,0 0-1 0 0,0 0 1 0 0,0 0-1 0 0,0 0 1 0 0,0 0-1 0 0,0 0 1 0 0,0 0-1 0 0,0 0 1 0 0,0 0-1 0 0,0 0 1 0 0,0 0-1 0 0,0 0 1 0 0,0 0-1 0 0,0 0 0 0 0,0 0 1 0 0,0 0-1 0 0,0 0 1 0 0,0 0-1 0 0,0 0 1 0 0,0 0-1 0 0,0 0 1 0 0,0 0-1 0 0,0 0 1 0 0,0 0-1 0 0,0 0 1 0 0,0 0-1 0 0,0 0 1 0 0,0 0-1 0 0,0 0 1 0 0,0 0-1 0 0,0 0 1 0 0,0 0-1 0 0,0 0 1 0 0,0 0-1 0 0,0 0 1 0 0,0 1-1 0 0,0-1 1 0 0,0 0-1 0 0,0 0 0 0 0,0 0 1 0 0,0 0-1 0 0,0 0 1 0 0,0 0-1 0 0,0 0 1 0 0,0 0-21 0 0,1 3 668 0 0,-2 3-42 0 0,-17 47-446 0 0,-2-1 0 0 0,-24 42-180 0 0,41-88-708 0 0,-3 5-3613 0 0,-2 7 4321 0 0,5-11-2148 0 0</inkml:trace>
+  <inkml:trace contextRef="#ctx0" brushRef="#br0" timeOffset="3512.72">609 177 7898 0 0,'-6'-3'5166'0'0,"-1"0"-1670"0"0,4 2-2391 0 0,8 3-171 0 0,4 1-2227 0 0,0 0 0 0 0,4 0 1293 0 0,-7-2-1250 0 0</inkml:trace>
+  <inkml:trace contextRef="#ctx0" brushRef="#br0" timeOffset="3872.206">751 206 7946 0 0,'-10'1'4645'0'0,"9"-1"-4658"0"0,6 0-93 0 0,-4 0 86 0 0,-1 0 1 0 0,1 0-1 0 0,0 0 0 0 0,-1 0 1 0 0,1 0-1 0 0,0-1 1 0 0,-1 1-1 0 0,1 0 0 0 0,0 0 1 0 0,-1 0-1 0 0,1-1 0 0 0,-1 1 1 0 0,1 0-1 0 0,0-1 0 0 0,-1 1 1 0 0,1-1-1 0 0,-1 1 1 0 0,1-1-1 0 0,-1 1 0 0 0,1-1 1 0 0,-1 1-1 0 0,0-1 0 0 0,1 1 1 0 0,-1-1-1 0 0,1 1 0 0 0,-1-1 1 0 0,0 0-1 0 0,0 1 0 0 0,1-1 1 0 0,-1 0 19 0 0,0 0 4 0 0,0-1 0 0 0,1 1 0 0 0,-1 0-1 0 0,0 0 1 0 0,0-1 0 0 0,0 1 0 0 0,0 0 0 0 0,-1 0 0 0 0,1-1 0 0 0,0 1 0 0 0,0 0 0 0 0,-1 0 0 0 0,1 0-1 0 0,-1-1 1 0 0,1 1 0 0 0,-1-1-4 0 0,1 2 4 0 0,-1-1-1 0 0,1 1 1 0 0,0 0-1 0 0,0-1 1 0 0,-1 1-1 0 0,1 0 1 0 0,0-1-1 0 0,-1 1 1 0 0,1 0-1 0 0,0 0 1 0 0,-1-1-1 0 0,1 1 1 0 0,0 0-1 0 0,-1 0 1 0 0,1 0-1 0 0,0-1 1 0 0,-1 1-1 0 0,1 0 1 0 0,-1 0-1 0 0,1 0 1 0 0,0 0-1 0 0,-1 0 1 0 0,1 0 0 0 0,-1 0-4 0 0,0 0 27 0 0,0 0 0 0 0,0 0 0 0 0,0 0 0 0 0,1 1 0 0 0,-1-1 1 0 0,0 0-1 0 0,0 1 0 0 0,0-1 0 0 0,0 0 0 0 0,1 1 1 0 0,-2 0-28 0 0,0 1 177 0 0,-1 0 0 0 0,1 0 0 0 0,-1 0 0 0 0,1 1 0 0 0,0-1 0 0 0,-1 1-177 0 0,1-1 168 0 0,-2 4 425 0 0,0-1 0 0 0,-2 6-593 0 0,5-10 46 0 0,0 1 0 0 0,0-1-1 0 0,0 1 1 0 0,1 0 0 0 0,-1 0 0 0 0,1 0-1 0 0,-1 0 1 0 0,1 0 0 0 0,0 0 0 0 0,0 0 0 0 0,0 1-46 0 0,0-3 1 0 0,0 1 0 0 0,0-1 0 0 0,0 0 0 0 0,0 1 0 0 0,0-1-1 0 0,0 0 1 0 0,0 0 0 0 0,0 1 0 0 0,0-1 0 0 0,0 0 0 0 0,0 0 0 0 0,1 1 0 0 0,-1-1 0 0 0,0 0 0 0 0,0 0 0 0 0,0 1 0 0 0,0-1 0 0 0,1 0 0 0 0,-1 0 0 0 0,0 0 0 0 0,0 1 0 0 0,0-1 0 0 0,1 0 0 0 0,-1 0 0 0 0,0 0 0 0 0,0 0 0 0 0,1 0 0 0 0,-1 0 0 0 0,0 1-1 0 0,1-1 2 0 0,0 0-1 0 0,0 0 0 0 0,0 0 1 0 0,0 0-1 0 0,0 0 0 0 0,0 0 1 0 0,-1 0-1 0 0,1 0 0 0 0,0 0 1 0 0,0-1-2 0 0,2 0-51 0 0,0 1 0 0 0,0-2 0 0 0,0 1 0 0 0,0 0 1 0 0,1-1 50 0 0,5-5-2104 0 0,0 0 1 0 0,4-3 2103 0 0,-5 3-1595 0 0,-3 2-102 0 0</inkml:trace>
+  <inkml:trace contextRef="#ctx0" brushRef="#br0" timeOffset="3873.206">794 183 3505 0 0,'-4'2'5701'0'0,"-3"4"-3440"0"0,5-3-995 0 0,-1 0-515 0 0,0 0-1 0 0,1 0 0 0 0,-1 0 1 0 0,0 1-751 0 0,2-3 26 0 0,1 0 0 0 0,-1-1 0 0 0,1 1-1 0 0,0 0 1 0 0,-1-1 0 0 0,1 1 0 0 0,0 0 0 0 0,-1-1 0 0 0,1 1 0 0 0,0-1 0 0 0,0 1 0 0 0,0 0 0 0 0,-1 0 0 0 0,1 0 0 0 0,0-1-1 0 0,0 1 1 0 0,0 0 0 0 0,0 0 0 0 0,1 0 0 0 0,-1 0 0 0 0,0-1 0 0 0,0 1 0 0 0,0 0 0 0 0,1 0-26 0 0,-1 0-97 0 0,1-1 0 0 0,-1 0 0 0 0,0 1 0 0 0,1-1 0 0 0,-1 1 0 0 0,1-1 0 0 0,-1 0 0 0 0,0 1 0 0 0,1-1 0 0 0,-1 0 0 0 0,1 0 0 0 0,-1 1 1 0 0,1-1-1 0 0,-1 0 0 0 0,1 0 0 0 0,-1 0 0 0 0,1 0 0 0 0,0 0 0 0 0,-1 1 0 0 0,1-1 0 0 0,-1 0 0 0 0,1 0 97 0 0,1-1-447 0 0,-1 1-1 0 0,1 0 1 0 0,0 0 0 0 0,-1 0 0 0 0,1-1-1 0 0,-1 1 1 0 0,1-1 447 0 0,4-1-1651 0 0</inkml:trace>
+  <inkml:trace contextRef="#ctx0" brushRef="#br0" timeOffset="4200.091">961 36 5249 0 0,'7'-13'3316'0'0,"-5"10"-2924"0"0,-1 0 1 0 0,1 0-1 0 0,0 0 0 0 0,-1 0 0 0 0,1 0 0 0 0,1 0-392 0 0,-3 3 44 0 0,0 0-1 0 0,0 0 1 0 0,0 0-1 0 0,0 0 0 0 0,0 0 1 0 0,0 0-1 0 0,1 0 1 0 0,-1-1-1 0 0,0 1 0 0 0,0 0 1 0 0,0 0-1 0 0,0 0 0 0 0,0 0 1 0 0,0 0-1 0 0,0 0 1 0 0,1 0-1 0 0,-1 0 0 0 0,0 0 1 0 0,0 0-1 0 0,0 0 1 0 0,0 0-1 0 0,0 0 0 0 0,1 0 1 0 0,-1 0-1 0 0,0 0 1 0 0,0 0-1 0 0,0 0 0 0 0,0 0 1 0 0,0 0-1 0 0,1 0 1 0 0,-1 0-1 0 0,0 0 0 0 0,0 0 1 0 0,0 0-44 0 0,2 5 988 0 0,-3 6-156 0 0,-1 1-573 0 0,-1-1 1 0 0,0 0-1 0 0,-1 0 1 0 0,-1 1-260 0 0,-6 12 77 0 0,-4 5-77 0 0,-8 10 183 0 0,-5 4-183 0 0,17-27 35 0 0,11-16-37 0 0,-3 4-188 0 0,0 1-1 0 0,0 0 1 0 0,1 0-1 0 0,-2 5 191 0 0,4-9-1277 0 0,2-2 371 0 0,1-2-380 0 0</inkml:trace>
+  <inkml:trace contextRef="#ctx0" brushRef="#br0" timeOffset="4514.963">890 190 8410 0 0,'-3'-1'2298'0'0,"-10"0"2146"0"0,12 1-4323 0 0,0 0 1 0 0,1 0-1 0 0,-1 0 0 0 0,0 0 1 0 0,1 0-1 0 0,-1 0 0 0 0,0 1 1 0 0,1-1-1 0 0,-1 0 0 0 0,0 0 0 0 0,1 1 1 0 0,-1-1-1 0 0,0 0 0 0 0,1 1 1 0 0,-1-1-1 0 0,0 1-121 0 0,1-1 2 0 0,0 0 0 0 0,0 0 1 0 0,0 0-1 0 0,0 0 0 0 0,0 0 0 0 0,0 0 1 0 0,0 0-1 0 0,0 0 0 0 0,0 0 0 0 0,0 0 1 0 0,0 0-1 0 0,0 0 0 0 0,0 0 0 0 0,0 0 0 0 0,0 1 1 0 0,0-1-1 0 0,0 0 0 0 0,0 0 0 0 0,0 0 1 0 0,0 0-1 0 0,0 0 0 0 0,0 0 0 0 0,0 0 1 0 0,0 0-1 0 0,0 0 0 0 0,0 0 0 0 0,0 0 1 0 0,0 0-1 0 0,0 0 0 0 0,0 0 0 0 0,0 0 0 0 0,0 0 1 0 0,0 0-1 0 0,0 0 0 0 0,0 0 0 0 0,0 0 1 0 0,0 0-1 0 0,0 0 0 0 0,0 0 0 0 0,0 1 1 0 0,0-1-1 0 0,0 0 0 0 0,0 0 0 0 0,1 0 0 0 0,-1 0-2 0 0,2 1 19 0 0,4 0-205 0 0,-6-1 153 0 0,25 1-2924 0 0,-18-1 1940 0 0</inkml:trace>
+  <inkml:trace contextRef="#ctx0" brushRef="#br0" timeOffset="4873.442">1043 216 3473 0 0,'1'0'6644'0'0,"6"-6"-5785"0"0,5-2-1056 0 0,-8 5-68 0 0,1 0 0 0 0,-1 0-1 0 0,0 0 1 0 0,0-1 265 0 0,-3 3-8 0 0,0 0 0 0 0,0 0 0 0 0,-1 0 0 0 0,1 0 0 0 0,0 0 0 0 0,-1 0 0 0 0,1 0 0 0 0,0 0 0 0 0,-1 0 0 0 0,1 0 0 0 0,-1 0 0 0 0,0-1 0 0 0,1 1 0 0 0,-1 0 0 0 0,0 0 0 0 0,0 0 0 0 0,0-1 0 0 0,1 0 8 0 0,-1 2 43 0 0,0-1 0 0 0,0 1 0 0 0,0 0 0 0 0,-1-1 0 0 0,1 1 0 0 0,0-1 0 0 0,0 1 0 0 0,0 0 0 0 0,0-1 0 0 0,0 1 0 0 0,0 0 0 0 0,0-1 0 0 0,-1 1-1 0 0,1 0 1 0 0,0-1 0 0 0,0 1 0 0 0,-1 0 0 0 0,1-1 0 0 0,0 1 0 0 0,0 0 0 0 0,-1 0 0 0 0,1-1 0 0 0,0 1 0 0 0,-1 0 0 0 0,1 0 0 0 0,0 0 0 0 0,-1-1-43 0 0,1 1 117 0 0,-1 0 0 0 0,0 0 0 0 0,0 0 0 0 0,0 0 0 0 0,1 0 0 0 0,-1 0 0 0 0,0 0 0 0 0,0 0 0 0 0,0 0 0 0 0,1 0 0 0 0,-1 0 1 0 0,-1 1-118 0 0,-1 0 455 0 0,0 0 0 0 0,-1 0 0 0 0,1 1 1 0 0,0-1-1 0 0,-1 2-455 0 0,-5 3 702 0 0,2 0 0 0 0,-1 0-1 0 0,1 1 1 0 0,0 0 0 0 0,-4 5-702 0 0,1-1 404 0 0,1 2 0 0 0,0 0 0 0 0,0 2-404 0 0,8-14 7 0 0,1 0-1 0 0,-1 0 0 0 0,1 0 1 0 0,0 0-1 0 0,-1 0 1 0 0,1 0-1 0 0,0 1 1 0 0,0-1-1 0 0,-1 0 0 0 0,1 0 1 0 0,0 0-1 0 0,0 0-6 0 0,0 0-51 0 0,0-1-1 0 0,0 1 1 0 0,1-1-1 0 0,-1 1 1 0 0,0-1-1 0 0,0 0 1 0 0,0 1-1 0 0,0-1 1 0 0,0 1 0 0 0,1-1-1 0 0,-1 0 1 0 0,0 1-1 0 0,0-1 1 0 0,1 0-1 0 0,-1 1 1 0 0,0-1-1 0 0,0 0 1 0 0,1 1-1 0 0,-1-1 1 0 0,0 0-1 0 0,1 1 1 0 0,-1-1-1 0 0,1 0 1 0 0,-1 0-1 0 0,0 0 1 0 0,1 1 0 0 0,-1-1-1 0 0,1 0 1 0 0,-1 0-1 0 0,1 0 52 0 0,10 1-1195 0 0,-2-1 76 0 0</inkml:trace>
 </inkml:ink>
 </file>
 
@@ -8387,10 +8494,10 @@
       <inkml:brushProperty name="height" value="0.025" units="cm"/>
     </inkml:brush>
   </inkml:definitions>
-  <inkml:trace contextRef="#ctx0" brushRef="#br0">13 219 8282 0 0,'-1'0'1039'0'0,"0"0"-841"0"0,1 1 0 0 0,-1-1 1 0 0,1 0-1 0 0,-1 0 0 0 0,1 0 1 0 0,-1 0-1 0 0,0 0 1 0 0,1 0-1 0 0,-1 0 0 0 0,1 0 1 0 0,-1 0-1 0 0,1 0 0 0 0,-1 0 1 0 0,0 0-1 0 0,1 0 0 0 0,-1 0 1 0 0,1 0-1 0 0,-1-1 0 0 0,1 1-198 0 0,1-1 237 0 0,1 0 0 0 0,0 0 0 0 0,0 0 0 0 0,0 0 0 0 0,0 0 0 0 0,0 1 0 0 0,0-1-237 0 0,7-1-283 0 0,0 0-1 0 0,1 1 0 0 0,-1 0 0 0 0,0 1 1 0 0,6 0 283 0 0,-9 1-815 0 0</inkml:trace>
-  <inkml:trace contextRef="#ctx0" brushRef="#br0" timeOffset="538.117">226 177 5505 0 0,'-1'-1'2123'0'0,"-1"-2"1437"0"0,5 4-2104 0 0,-3-1-1428 0 0,0 0-1 0 0,1 1 1 0 0,-1-1 0 0 0,0 0-1 0 0,0 1 1 0 0,1-1 0 0 0,-1 0-1 0 0,0 1 1 0 0,0-1 0 0 0,0 0-1 0 0,0 1 1 0 0,0-1 0 0 0,0 0-1 0 0,0 1 1 0 0,1-1 0 0 0,-1 0-1 0 0,0 1 1 0 0,0-1 0 0 0,0 1-28 0 0,0 8 43 0 0,0-7-8 0 0,-1 6-812 0 0,1 0 0 0 0,-3 7 777 0 0,3-14-236 0 0,0 2-580 0 0</inkml:trace>
-  <inkml:trace contextRef="#ctx0" brushRef="#br0" timeOffset="911.696">241 124 5401 0 0,'-1'-1'2081'0'0,"0"0"-1505"0"0,0 0-456 0 0,1 0 104 0 0,1-1-128 0 0,-1 1-96 0 0,1 0 24 0 0,-1 1-8 0 0,1-1-16 0 0,-1 1 0 0 0,1 0-16 0 0,-1 1-56 0 0,1 0-248 0 0,-1 0 272 0 0,2 0-128 0 0,-1 1-80 0 0</inkml:trace>
-  <inkml:trace contextRef="#ctx0" brushRef="#br0" timeOffset="1466.848">352 184 5553 0 0,'1'0'286'0'0,"1"0"1"0"0,-1 0-1 0 0,0-1 0 0 0,0 1 1 0 0,1-1-1 0 0,-1 1 0 0 0,0-1 0 0 0,0 0 1 0 0,0 1-1 0 0,0-1 0 0 0,0 0 0 0 0,0 0 1 0 0,0 0-1 0 0,0 0 0 0 0,0 0-286 0 0,1-1 76 0 0,0-1 1 0 0,0 1-1 0 0,0 0 0 0 0,-1 0 1 0 0,1-1-1 0 0,0-2-76 0 0,-1 3 5 0 0,0-1 0 0 0,0 0 0 0 0,0 0 0 0 0,0 0 0 0 0,0 0 0 0 0,-1 0 0 0 0,1 0 0 0 0,-1 0 0 0 0,0 0 0 0 0,0 0 0 0 0,0 0 0 0 0,0 0 0 0 0,-1-1-5 0 0,1 3 2 0 0,0 1 0 0 0,0 0 1 0 0,0 0-1 0 0,0-1 0 0 0,0 1 0 0 0,0 0 0 0 0,0 0 0 0 0,0-1 0 0 0,-1 1 0 0 0,1 0 0 0 0,0 0 0 0 0,0 0 1 0 0,0-1-1 0 0,0 1 0 0 0,0 0 0 0 0,-1 0 0 0 0,1 0 0 0 0,0-1 0 0 0,0 1 0 0 0,0 0 0 0 0,-1 0 0 0 0,1 0 1 0 0,0 0-1 0 0,0 0 0 0 0,-1 0 0 0 0,1-1 0 0 0,0 1 0 0 0,0 0 0 0 0,-1 0-2 0 0,1 0 9 0 0,-1 0-1 0 0,1 0 0 0 0,-1 1 0 0 0,1-1 1 0 0,-1 0-1 0 0,1 0 0 0 0,-1 0 1 0 0,1 0-1 0 0,-1 1 0 0 0,1-1 0 0 0,-1 0 1 0 0,1 1-1 0 0,0-1 0 0 0,-1 0-8 0 0,-1 2 98 0 0,0 0 0 0 0,0 1 0 0 0,0-1-1 0 0,-1 2-97 0 0,-3 4 356 0 0,0 1 0 0 0,1 0 1 0 0,0 0-1 0 0,0 0 0 0 0,1 0 0 0 0,1 1 0 0 0,-1 2-356 0 0,3-11 3 0 0,1 0 0 0 0,0-1 0 0 0,0 1 1 0 0,0 0-1 0 0,0 0 0 0 0,0 0 0 0 0,0 0 0 0 0,0-1 0 0 0,0 1 1 0 0,0 0-1 0 0,0 0 0 0 0,0 0 0 0 0,1-1 0 0 0,-1 1 0 0 0,0 0-3 0 0,0-1 4 0 0,1 1-1 0 0,-1-1 0 0 0,0 1 0 0 0,0-1 1 0 0,1 0-1 0 0,-1 1 0 0 0,0-1 1 0 0,1 0-1 0 0,-1 0 0 0 0,0 1 0 0 0,1-1 1 0 0,-1 0-1 0 0,1 0 0 0 0,-1 1 1 0 0,0-1-1 0 0,1 0 0 0 0,-1 0 0 0 0,1 0 1 0 0,-1 0-1 0 0,1 0-3 0 0,0 0 5 0 0,1 0 1 0 0,-1 0 0 0 0,1 0-1 0 0,-1 0 1 0 0,0 0-1 0 0,1 0 1 0 0,-1-1-1 0 0,1 1 1 0 0,-1-1-1 0 0,0 1 1 0 0,1-1-1 0 0,-1 1 1 0 0,0-1-1 0 0,0 0 1 0 0,2 0-6 0 0,5-6-5 0 0,0 0-1 0 0,0 0 1 0 0,0-1-1 0 0,-1 1 1 0 0,0-2 0 0 0,0 1-1 0 0,-1-1 1 0 0,-1 0 0 0 0,1-1 5 0 0,6-12-16 0 0,-2 0 1 0 0,0-1-1 0 0,1-9 16 0 0,-9 26 23 0 0,0 0-1 0 0,0 1 0 0 0,-1-1 1 0 0,0 0-23 0 0,-10 24 718 0 0,1 7-263 0 0,1 0-1 0 0,1 0 0 0 0,-2 25-454 0 0,8-50-4 0 0,-1 5 8 0 0,0 1 0 0 0,1-1-1 0 0,0 0 1 0 0,0 3-4 0 0,0-6-108 0 0,0-1 0 0 0,0 0-1 0 0,0 0 1 0 0,1 0 0 0 0,-1 0 0 0 0,0 0 0 0 0,1 0 0 0 0,-1 0 0 0 0,1 0 0 0 0,-1 0-1 0 0,1 0 1 0 0,-1 0 0 0 0,1 0 0 0 0,0 0 0 0 0,-1 0 0 0 0,1 0 0 0 0,0 0 0 0 0,0 0-1 0 0,0-1 1 0 0,-1 1 0 0 0,1 0 0 0 0,0-1 0 0 0,0 1 0 0 0,0-1 108 0 0,3 2-884 0 0</inkml:trace>
+  <inkml:trace contextRef="#ctx0" brushRef="#br0">13 218 8282 0 0,'-1'0'1039'0'0,"0"0"-841"0"0,1 1 0 0 0,-1-1 1 0 0,1 0-1 0 0,-1 0 0 0 0,1 0 1 0 0,-1 0-1 0 0,0 0 1 0 0,1 0-1 0 0,-1 0 0 0 0,1 0 1 0 0,-1 0-1 0 0,1 0 0 0 0,-1 0 1 0 0,0 0-1 0 0,1 0 0 0 0,-1 0 1 0 0,1 0-1 0 0,-1-1 0 0 0,1 1-198 0 0,1-1 237 0 0,1 0 0 0 0,0 0 0 0 0,0 0 0 0 0,0 0 0 0 0,0 0 0 0 0,0 1 0 0 0,0-1-237 0 0,7-1-283 0 0,0 0-1 0 0,1 1 0 0 0,-1 0 0 0 0,0 1 1 0 0,6 0 283 0 0,-9 1-815 0 0</inkml:trace>
+  <inkml:trace contextRef="#ctx0" brushRef="#br0" timeOffset="538.117">226 176 5505 0 0,'-1'-1'2123'0'0,"-1"-2"1437"0"0,5 4-2104 0 0,-3-1-1428 0 0,0 0-1 0 0,1 1 1 0 0,-1-1 0 0 0,0 0-1 0 0,0 1 1 0 0,1-1 0 0 0,-1 0-1 0 0,0 1 1 0 0,0-1 0 0 0,0 0-1 0 0,0 1 1 0 0,0-1 0 0 0,0 0-1 0 0,0 1 1 0 0,1-1 0 0 0,-1 0-1 0 0,0 1 1 0 0,0-1 0 0 0,0 1-28 0 0,0 8 43 0 0,0-7-8 0 0,-1 6-812 0 0,1 0 0 0 0,-3 7 777 0 0,3-14-236 0 0,0 2-580 0 0</inkml:trace>
+  <inkml:trace contextRef="#ctx0" brushRef="#br0" timeOffset="911.696">241 123 5401 0 0,'-1'-1'2081'0'0,"0"0"-1505"0"0,0 0-456 0 0,1 0 104 0 0,1-1-128 0 0,-1 1-96 0 0,1 0 24 0 0,-1 1-8 0 0,1-1-16 0 0,-1 1 0 0 0,1 0-16 0 0,-1 1-56 0 0,1 0-248 0 0,-1 0 272 0 0,2 0-128 0 0,-1 1-80 0 0</inkml:trace>
+  <inkml:trace contextRef="#ctx0" brushRef="#br0" timeOffset="1466.848">352 183 5553 0 0,'1'0'286'0'0,"1"0"1"0"0,-1 0-1 0 0,0-1 0 0 0,0 1 1 0 0,1-1-1 0 0,-1 1 0 0 0,0-1 0 0 0,0 0 1 0 0,0 1-1 0 0,0-1 0 0 0,0 0 0 0 0,0 0 1 0 0,0 0-1 0 0,0 0 0 0 0,0 0-286 0 0,1-1 76 0 0,0-1 1 0 0,0 1-1 0 0,0 0 0 0 0,-1 0 1 0 0,1-1-1 0 0,0-2-76 0 0,-1 3 5 0 0,0-1 0 0 0,0 0 0 0 0,0 0 0 0 0,0 0 0 0 0,0 0 0 0 0,-1 0 0 0 0,1 0 0 0 0,-1 0 0 0 0,0 0 0 0 0,0 0 0 0 0,0 0 0 0 0,0 0 0 0 0,-1 0-5 0 0,1 2 2 0 0,0 1 0 0 0,0 0 1 0 0,0 0-1 0 0,0-1 0 0 0,0 1 0 0 0,0 0 0 0 0,0 0 0 0 0,0-1 0 0 0,-1 1 0 0 0,1 0 0 0 0,0 0 0 0 0,0 0 1 0 0,0-1-1 0 0,0 1 0 0 0,0 0 0 0 0,-1 0 0 0 0,1 0 0 0 0,0-1 0 0 0,0 1 0 0 0,0 0 0 0 0,-1 0 0 0 0,1 0 1 0 0,0 0-1 0 0,0 0 0 0 0,-1 0 0 0 0,1-1 0 0 0,0 1 0 0 0,0 0 0 0 0,-1 0-2 0 0,1 0 9 0 0,-1 0-1 0 0,1 0 0 0 0,-1 1 0 0 0,1-1 1 0 0,-1 0-1 0 0,1 0 0 0 0,-1 0 1 0 0,1 0-1 0 0,-1 1 0 0 0,1-1 0 0 0,-1 0 1 0 0,1 1-1 0 0,0-1 0 0 0,-1 0-8 0 0,-1 2 98 0 0,0 0 0 0 0,0 0 0 0 0,0 0-1 0 0,-1 2-97 0 0,-3 4 356 0 0,0 1 0 0 0,1 0 1 0 0,0 0-1 0 0,0 0 0 0 0,1 0 0 0 0,1 1 0 0 0,-1 2-356 0 0,3-11 3 0 0,1 0 0 0 0,0-1 0 0 0,0 1 1 0 0,0 0-1 0 0,0 0 0 0 0,0 0 0 0 0,0 0 0 0 0,0-1 0 0 0,0 1 1 0 0,0 0-1 0 0,0 0 0 0 0,0 0 0 0 0,1-1 0 0 0,-1 1 0 0 0,0 0-3 0 0,0-1 4 0 0,1 1-1 0 0,-1-1 0 0 0,0 1 0 0 0,0-1 1 0 0,1 0-1 0 0,-1 1 0 0 0,0-1 1 0 0,1 0-1 0 0,-1 0 0 0 0,0 1 0 0 0,1-1 1 0 0,-1 0-1 0 0,1 0 0 0 0,-1 1 1 0 0,0-1-1 0 0,1 0 0 0 0,-1 0 0 0 0,1 0 1 0 0,-1 0-1 0 0,1 0-3 0 0,0 0 5 0 0,1 0 1 0 0,-1 0 0 0 0,1 0-1 0 0,-1 0 1 0 0,0 0-1 0 0,1 0 1 0 0,-1-1-1 0 0,1 1 1 0 0,-1-1-1 0 0,0 1 1 0 0,1-1-1 0 0,-1 1 1 0 0,0-1-1 0 0,0 0 1 0 0,2 0-6 0 0,5-6-5 0 0,0 0-1 0 0,0 0 1 0 0,0-1-1 0 0,-1 1 1 0 0,0-2 0 0 0,0 1-1 0 0,-1-1 1 0 0,-1 0 0 0 0,1-1 5 0 0,6-11-16 0 0,-2-1 1 0 0,0-1-1 0 0,1-9 16 0 0,-9 26 23 0 0,0 0-1 0 0,0 1 0 0 0,-1-1 1 0 0,0 0-23 0 0,-10 24 718 0 0,1 7-263 0 0,1 0-1 0 0,1 0 0 0 0,-2 24-454 0 0,8-49-4 0 0,-1 5 8 0 0,0 1 0 0 0,1-1-1 0 0,0 0 1 0 0,0 3-4 0 0,0-6-108 0 0,0-1 0 0 0,0 0-1 0 0,0 0 1 0 0,1 0 0 0 0,-1 0 0 0 0,0 0 0 0 0,1 0 0 0 0,-1 0 0 0 0,1 0 0 0 0,-1 0-1 0 0,1 0 1 0 0,-1 0 0 0 0,1 0 0 0 0,0 0 0 0 0,-1 0 0 0 0,1 0 0 0 0,0 0 0 0 0,0 0-1 0 0,0-1 1 0 0,-1 1 0 0 0,1 0 0 0 0,0-1 0 0 0,0 1 0 0 0,0-1 108 0 0,3 2-884 0 0</inkml:trace>
 </inkml:ink>
 </file>
 
@@ -8420,37 +8527,33 @@
       <inkml:brushProperty name="width" value="0.025" units="cm"/>
       <inkml:brushProperty name="height" value="0.025" units="cm"/>
     </inkml:brush>
-    <inkml:brush xml:id="br1">
-      <inkml:brushProperty name="width" value="0.025" units="cm"/>
-      <inkml:brushProperty name="height" value="0.025" units="cm"/>
-    </inkml:brush>
   </inkml:definitions>
-  <inkml:trace contextRef="#ctx0" brushRef="#br0">38 628 2689 0 0,'0'0'449'0'0,"-1"0"0"0"0,1 0 1 0 0,-1 0-1 0 0,1 0 0 0 0,-1 0 1 0 0,1 0-1 0 0,-1-1 0 0 0,1 1 1 0 0,-1 0-1 0 0,1 0 0 0 0,-1 0 1 0 0,1 0-1 0 0,-1-1 0 0 0,1 1 1 0 0,0 0-1 0 0,-1-1 0 0 0,1 1 1 0 0,-1 0-1 0 0,1-1 0 0 0,0 1 1 0 0,-1 0-1 0 0,1-1 0 0 0,0 1 1 0 0,-1 0-1 0 0,1-1 1 0 0,0 1-1 0 0,0-1 0 0 0,0 1 1 0 0,-1-1-1 0 0,1 1 0 0 0,0-1-449 0 0,1 0 333 0 0,-1 0 1 0 0,1 1-1 0 0,0-1 0 0 0,0 0 1 0 0,0 0-1 0 0,0 1 0 0 0,0-1 0 0 0,0 1 1 0 0,1-1-334 0 0,0 0 97 0 0,1 0 0 0 0,0 0 0 0 0,0 1 0 0 0,-1-1 0 0 0,1 1 0 0 0,0 0 0 0 0,0 0 0 0 0,0 0 0 0 0,0 0 0 0 0,2 1-97 0 0,4 1-1155 0 0,0 0 1 0 0,6 2 1154 0 0,-2 0-1503 0 0,-6-1-286 0 0</inkml:trace>
-  <inkml:trace contextRef="#ctx0" brushRef="#br0" timeOffset="-4098.555">1198 391 7578 0 0,'-1'0'145'0'0,"1"0"0"0"0,0 0 1 0 0,0 0-1 0 0,0-1 0 0 0,0 1 1 0 0,-1 0-1 0 0,1 0 1 0 0,0 0-1 0 0,0 0 0 0 0,0 0 1 0 0,0-1-1 0 0,0 1 0 0 0,0 0 1 0 0,-1 0-1 0 0,1 0 1 0 0,0-1-1 0 0,0 1 0 0 0,0 0 1 0 0,0 0-1 0 0,0 0 0 0 0,0-1 1 0 0,0 1-1 0 0,0 0 1 0 0,0 0-1 0 0,0-1 0 0 0,0 1 1 0 0,0 0-1 0 0,0 0 0 0 0,0 0 1 0 0,0-1-1 0 0,0 1 1 0 0,0 0-1 0 0,0 0 0 0 0,0 0 1 0 0,0-1-1 0 0,1 1 0 0 0,-1 0 1 0 0,0 0-1 0 0,0 0 1 0 0,0-1-1 0 0,0 1-145 0 0,7-9-547 0 0,-6 7 895 0 0,4-6-324 0 0,0 0-1 0 0,0 0 1 0 0,0-1 0 0 0,-1 1 0 0 0,1-7-24 0 0,-2 9 65 0 0,-1 0 1 0 0,4-5-66 0 0,-4 9 63 0 0,-1 0 1 0 0,0 0-1 0 0,1 0 0 0 0,0 0 0 0 0,-1 0 0 0 0,1 0 0 0 0,0 0 1 0 0,0 1-1 0 0,1-2-63 0 0,-3 3 19 0 0,1 0 0 0 0,-1 0 0 0 0,1 0 0 0 0,0-1 0 0 0,-1 1 0 0 0,1 0 0 0 0,-1 0 0 0 0,1 0 0 0 0,0 0 0 0 0,-1 0 0 0 0,1 0 0 0 0,-1 0 0 0 0,1 0 0 0 0,-1 0 1 0 0,1 0-1 0 0,0 0 0 0 0,-1 0 0 0 0,1 1 0 0 0,-1-1 0 0 0,1 0 0 0 0,-1 0 0 0 0,1 1 0 0 0,-1-1 0 0 0,1 0 0 0 0,-1 1 0 0 0,1-1 0 0 0,-1 0 0 0 0,1 1 0 0 0,-1-1 0 0 0,1 1 0 0 0,-1-1 0 0 0,0 1 0 0 0,1-1 1 0 0,-1 1-1 0 0,0-1-19 0 0,1 2 19 0 0,1-1 0 0 0,-1 1-1 0 0,0 0 1 0 0,-1 0 0 0 0,1 0 0 0 0,0-1 0 0 0,0 1 0 0 0,-1 0 0 0 0,1 2-19 0 0,-1-1 20 0 0,0 1 0 0 0,0-1 0 0 0,0 1 0 0 0,0-1 0 0 0,-1 0 0 0 0,1 1 0 0 0,-1-1 0 0 0,0 1 0 0 0,0-1 0 0 0,0 0 0 0 0,0 0 0 0 0,-1 0 0 0 0,0 0 0 0 0,0 1-20 0 0,-1 2-194 0 0,-2 0 0 0 0,1-1 0 0 0,0 1 0 0 0,-1-1 0 0 0,0 0 0 0 0,-3 2 194 0 0,5-5-396 0 0</inkml:trace>
-  <inkml:trace contextRef="#ctx0" brushRef="#br0" timeOffset="-3645.973">1363 323 7106 0 0,'2'0'354'0'0,"-1"0"0"0"0,0 0 0 0 0,0 0 0 0 0,1 0 0 0 0,-1 0 0 0 0,0 0 0 0 0,1-1 0 0 0,-1 1 0 0 0,0 0 0 0 0,1-1-354 0 0,16-7 3713 0 0,-7 4-2701 0 0,-8 2-1002 0 0,0 1 0 0 0,0 0 0 0 0,0-1 0 0 0,-1 0 0 0 0,1 1 0 0 0,-1-1 0 0 0,2-2-10 0 0,-3 3 5 0 0,0 1-1 0 0,0-1 1 0 0,0 0-1 0 0,0 0 1 0 0,-1 0-1 0 0,1 0 1 0 0,0 0 0 0 0,-1 0-1 0 0,1 0 1 0 0,-1 0-1 0 0,1-1 1 0 0,-1 1 0 0 0,1 0-1 0 0,-1 0 1 0 0,0 0-1 0 0,0-1 1 0 0,1 1-1 0 0,-1 0 1 0 0,0 0 0 0 0,0-1-5 0 0,0 1 6 0 0,0 1 1 0 0,-1 0 0 0 0,1-1 0 0 0,0 1 0 0 0,0-1 0 0 0,0 1-1 0 0,0 0 1 0 0,-1-1 0 0 0,1 1 0 0 0,0 0 0 0 0,0-1 0 0 0,0 1-1 0 0,-1 0 1 0 0,1-1 0 0 0,0 1 0 0 0,-1 0 0 0 0,1-1 0 0 0,0 1-1 0 0,-1 0 1 0 0,1 0 0 0 0,0 0 0 0 0,-1-1 0 0 0,1 1 0 0 0,-1 0-1 0 0,1 0 1 0 0,0 0 0 0 0,-1 0 0 0 0,1 0 0 0 0,-1 0-1 0 0,1 0 1 0 0,0 0 0 0 0,-1 0 0 0 0,1 0 0 0 0,-1 0 0 0 0,1 0-1 0 0,0 0 1 0 0,-1 0 0 0 0,1 0-7 0 0,-2 0 62 0 0,0 0 1 0 0,0 1-1 0 0,1-1 0 0 0,-1 1 0 0 0,0 0 1 0 0,0-1-1 0 0,1 1 0 0 0,-1 0-62 0 0,-9 6 686 0 0,0 0 0 0 0,0 0 0 0 0,-4 5-686 0 0,10-8 152 0 0,1 1 1 0 0,-1-1 0 0 0,1 1-1 0 0,0 0 1 0 0,0 0-1 0 0,1 1 1 0 0,-1-1-1 0 0,1 1-152 0 0,2-4 13 0 0,0 0-1 0 0,0-1 0 0 0,1 1 1 0 0,-1 0-1 0 0,1 0 1 0 0,-1 0-1 0 0,1 0 0 0 0,0 0 1 0 0,0 0-1 0 0,-1 0 1 0 0,2 0-13 0 0,-1-2-18 0 0,0 1 1 0 0,0 0 0 0 0,0 0-1 0 0,0-1 1 0 0,0 1 0 0 0,1 0 0 0 0,-1-1-1 0 0,0 1 1 0 0,1 0 0 0 0,-1-1-1 0 0,0 1 1 0 0,1 0 0 0 0,-1-1-1 0 0,1 1 1 0 0,-1-1 0 0 0,1 1-1 0 0,-1-1 1 0 0,1 1 0 0 0,0-1 0 0 0,-1 1-1 0 0,1-1 1 0 0,-1 0 0 0 0,1 1-1 0 0,0-1 1 0 0,-1 0 0 0 0,1 1-1 0 0,0-1 1 0 0,0 0 0 0 0,0 0 17 0 0,3 1-682 0 0,-1-1 0 0 0,1 1 1 0 0,0-1-1 0 0,0 0 0 0 0,0 0 0 0 0,0-1 1 0 0,-1 1-1 0 0,1-1 0 0 0,0 0 0 0 0,1 0 682 0 0,3-2-2335 0 0</inkml:trace>
-  <inkml:trace contextRef="#ctx0" brushRef="#br0" timeOffset="-3321.08">1481 336 5793 0 0,'0'0'302'0'0,"0"0"-1"0"0,0 0 0 0 0,0 0 1 0 0,-1 0-1 0 0,1 0 1 0 0,0 0-1 0 0,0 0 1 0 0,0 0-1 0 0,0 0 0 0 0,0-1 1 0 0,0 1-1 0 0,0 0 1 0 0,-1 0-1 0 0,1 0 0 0 0,0 0 1 0 0,0 0-1 0 0,0 0 1 0 0,0 0-1 0 0,0-1 0 0 0,0 1 1 0 0,0 0-1 0 0,0 0 1 0 0,0 0-1 0 0,0 0 0 0 0,0 0 1 0 0,0-1-302 0 0,2-2 3110 0 0,9-3-3803 0 0,-6 3 944 0 0,-3 2-1036 0 0,0-1 0 0 0,-1 1-1 0 0,1 0 1 0 0,0-1 0 0 0,-1 1-1 0 0,1-2 786 0 0,0 0-2216 0 0</inkml:trace>
-  <inkml:trace contextRef="#ctx0" brushRef="#br0" timeOffset="-3004.451">1543 211 12339 0 0,'-3'-2'4969'0'0,"-1"0"-3369"0"0,2-1-1080 0 0,-1 2 0 0 0,0-1-88 0 0,2 1-24 0 0,0 0-23 0 0,1 1-209 0 0,0 0-104 0 0,0 1-64 0 0,1 1-104 0 0,1 0-713 0 0,0 0-599 0 0,0 1 1104 0 0,0 0-768 0 0,-1 0-689 0 0</inkml:trace>
-  <inkml:trace contextRef="#ctx0" brushRef="#br0" timeOffset="-2671.045">1544 307 7890 0 0,'-1'0'433'0'0,"1"1"0"0"0,0-1 0 0 0,0 1 0 0 0,0 0 0 0 0,-1-1 0 0 0,1 1 0 0 0,0-1 0 0 0,0 1 0 0 0,0-1 0 0 0,0 1 0 0 0,0-1 0 0 0,0 1 0 0 0,0 0-433 0 0,0-1 6 0 0,0 1-1 0 0,0-1 1 0 0,0 0 0 0 0,0 0-1 0 0,0 0 1 0 0,0 0 0 0 0,0 1-1 0 0,0-1 1 0 0,0 0-1 0 0,0 0 1 0 0,0 0 0 0 0,0 0-1 0 0,0 1 1 0 0,1-1 0 0 0,-1 0-1 0 0,0 0 1 0 0,0 0 0 0 0,0 0-1 0 0,0 0 1 0 0,0 0 0 0 0,0 1-1 0 0,1-1 1 0 0,-1 0 0 0 0,0 0-1 0 0,0 0 1 0 0,0 0 0 0 0,0 0-1 0 0,1 0 1 0 0,-1 0 0 0 0,0 0-1 0 0,0 0 1 0 0,0 0-1 0 0,0 0 1 0 0,1 0 0 0 0,-1 0-1 0 0,0 0 1 0 0,0 0 0 0 0,0 0-1 0 0,1 0 1 0 0,-1 0 0 0 0,0 0-1 0 0,0 0 1 0 0,0 0 0 0 0,0 0-1 0 0,1 0 1 0 0,-1 0-6 0 0,1 0 16 0 0,0-1 0 0 0,0 0 0 0 0,0 1 0 0 0,0-1 0 0 0,0 1 0 0 0,0-1 0 0 0,-1 0 0 0 0,1 0 0 0 0,0 0 0 0 0,0 1 1 0 0,0-2-17 0 0,8-10 79 0 0,-8 9-72 0 0,2-1 14 0 0,0 0-23 0 0,0-1 0 0 0,0 1-1 0 0,0 1 1 0 0,0-1 0 0 0,2-2 2 0 0,-4 6 7 0 0,0-1 0 0 0,-1 1-1 0 0,1-1 1 0 0,0 1 0 0 0,-1-1-1 0 0,1 1 1 0 0,0-1 0 0 0,-1 1-1 0 0,1 0 1 0 0,0-1 0 0 0,0 1-1 0 0,0 0 1 0 0,-1 0 0 0 0,1-1-1 0 0,0 1 1 0 0,0 0 0 0 0,0 0-1 0 0,0 0 1 0 0,0 0 0 0 0,-1 0-1 0 0,1 0 1 0 0,0 0 0 0 0,0 1-1 0 0,0-1 1 0 0,0 0 0 0 0,-1 0-1 0 0,1 1 1 0 0,0-1 0 0 0,0 0-1 0 0,-1 1 1 0 0,1-1 0 0 0,0 1-1 0 0,0-1 1 0 0,0 1-7 0 0,-1 0 40 0 0,1-1-1 0 0,0 1 1 0 0,-1-1-1 0 0,1 1 1 0 0,-1 0-1 0 0,1-1 1 0 0,-1 1-1 0 0,1 0 1 0 0,-1-1-1 0 0,0 1 1 0 0,1 0-1 0 0,-1 0 1 0 0,0-1-1 0 0,0 1 1 0 0,1 0-1 0 0,-1 0 1 0 0,0 0-40 0 0,0 1 45 0 0,0-1 1 0 0,0 1-1 0 0,0-1 1 0 0,-1 1-1 0 0,1-1 1 0 0,0 0-1 0 0,-1 1 1 0 0,1-1-1 0 0,-1 2-45 0 0,-2 2 35 0 0,1 0-1 0 0,-1 0 0 0 0,0-1 1 0 0,-4 4-35 0 0,6-6-29 0 0,-10 13-1026 0 0,10-12 636 0 0</inkml:trace>
-  <inkml:trace contextRef="#ctx0" brushRef="#br0" timeOffset="-2220.3">1702 299 5593 0 0,'-4'1'3546'0'0,"5"1"-1862"0"0,-1-2-1589 0 0,1 0 0 0 0,0 1 1 0 0,-1-1-1 0 0,1 0 0 0 0,0 0 0 0 0,-1 1 0 0 0,1-1 0 0 0,0 0 0 0 0,-1 0 1 0 0,1 0-96 0 0,0 0 40 0 0,0 0 0 0 0,0 0 0 0 0,0 0 0 0 0,0 0 0 0 0,0-1 0 0 0,0 1 0 0 0,0 0 0 0 0,0 0 0 0 0,0-1 0 0 0,0 1 0 0 0,-1-1 0 0 0,1 1 0 0 0,0-1 0 0 0,0 1 0 0 0,0-1 0 0 0,-1 0 1 0 0,1 1-1 0 0,0-1-40 0 0,1-2 81 0 0,1 0 0 0 0,0 0 0 0 0,1-3-81 0 0,-4 6 7 0 0,1-1 0 0 0,-1 0 1 0 0,0 1-1 0 0,1-1 0 0 0,-1 0 1 0 0,0 1-1 0 0,0-1 0 0 0,1 0 1 0 0,-1 0-1 0 0,0 1 0 0 0,0-1 1 0 0,0 0-1 0 0,0 0 0 0 0,0 1 1 0 0,0-1-1 0 0,0 0 0 0 0,0 0 1 0 0,0 1-1 0 0,0-1 0 0 0,-1 0 1 0 0,1 0-1 0 0,0 0-7 0 0,0 1 23 0 0,-1-1 1 0 0,1 1-1 0 0,0-1 0 0 0,-1 1 0 0 0,1-1 1 0 0,0 1-1 0 0,-1 0 0 0 0,1-1 1 0 0,0 1-1 0 0,-1 0 0 0 0,1-1 1 0 0,-1 1-1 0 0,1 0 0 0 0,-1-1 0 0 0,1 1 1 0 0,-1 0-1 0 0,1 0 0 0 0,-1-1 1 0 0,1 1-1 0 0,-1 0 0 0 0,1 0 1 0 0,-1 0-1 0 0,1 0 0 0 0,-1 0 0 0 0,0 0 1 0 0,1 0-1 0 0,-1 0 0 0 0,1 0 1 0 0,-1 0-1 0 0,0 0-23 0 0,-2 1 285 0 0,-1 0 0 0 0,1 0 0 0 0,-1 0 0 0 0,1 1 0 0 0,0-1-1 0 0,0 1 1 0 0,-1 0 0 0 0,1 0 0 0 0,-2 2-285 0 0,-1 1 556 0 0,0 0 1 0 0,0 0-1 0 0,1 1 0 0 0,-1 1-556 0 0,5-6 123 0 0,0 1 1 0 0,0-1 0 0 0,-1 1-1 0 0,2 0 1 0 0,-1-1-1 0 0,0 1 1 0 0,0 0-1 0 0,0 0 1 0 0,1 0-1 0 0,-1-1 1 0 0,1 3-124 0 0,0-4 34 0 0,0 1-1 0 0,0-1 1 0 0,0 1-1 0 0,0 0 1 0 0,0-1-1 0 0,0 1 1 0 0,0-1 0 0 0,0 1-1 0 0,0-1 1 0 0,0 1-1 0 0,1-1 1 0 0,-1 1 0 0 0,0-1-1 0 0,0 1 1 0 0,0-1-1 0 0,1 0 1 0 0,-1 1-1 0 0,0-1-33 0 0,1 1 19 0 0,0-1-1 0 0,-1 1 1 0 0,1-1-1 0 0,-1 1 0 0 0,1-1 1 0 0,0 0-1 0 0,-1 1 1 0 0,1-1-1 0 0,0 0 0 0 0,-1 0 1 0 0,1 0-1 0 0,0 1 1 0 0,0-1-1 0 0,-1 0 0 0 0,1 0 1 0 0,0 0-19 0 0,3 0 13 0 0,0 0 0 0 0,-1-1 0 0 0,1 1 0 0 0,-1-1 0 0 0,1 0 0 0 0,-1 0 0 0 0,1 0 0 0 0,-1 0 0 0 0,1-1 0 0 0,-1 1 0 0 0,2-2-13 0 0,4-3 0 0 0,0 0 0 0 0,-1 0-1 0 0,4-3 1 0 0,-8 6-5 0 0,0-1-1 0 0,0 1 0 0 0,-1-1 0 0 0,1 0 0 0 0,-1 0 0 0 0,0 0 0 0 0,0 0 0 0 0,0-1 0 0 0,-1 1 0 0 0,1-1 0 0 0,0-2 6 0 0,-5 8-41 0 0,-3 4-25 0 0,-6 9-23 0 0,-15 24 118 0 0,-7 8 48 0 0,26-36-57 0 0,-1-1 0 0 0,0-1-1 0 0,-8 7-19 0 0,-11 7 145 0 0,23-19-106 0 0,-1 0 0 0 0,1-1-1 0 0,-1 1 1 0 0,0-1 0 0 0,-2 1-39 0 0,6-2 4 0 0,0-1 0 0 0,1 0 1 0 0,-1 0-1 0 0,0 0 0 0 0,1 1 0 0 0,-1-1 0 0 0,0 0 0 0 0,0 0 1 0 0,1 0-1 0 0,-1 0 0 0 0,0 0 0 0 0,1 0 0 0 0,-1 0 0 0 0,0-1 0 0 0,0 1 1 0 0,0 0-5 0 0,1 0-1 0 0,0-1-1 0 0,-1 1 1 0 0,1 0 0 0 0,0 0 0 0 0,0-1 0 0 0,-1 1 0 0 0,1 0 0 0 0,0-1 0 0 0,0 1 0 0 0,-1 0 0 0 0,1-1-1 0 0,0 1 1 0 0,0-1 0 0 0,0 1 0 0 0,0 0 0 0 0,0-1 0 0 0,0 1 0 0 0,0-1 0 0 0,0 1 0 0 0,0 0 0 0 0,0-1 0 0 0,0 1-1 0 0,0-1 1 0 0,0 1 0 0 0,0 0 0 0 0,0-1 0 0 0,0 1 0 0 0,0-1 0 0 0,0 1 1 0 0,1-3-12 0 0,-1 0 1 0 0,1 1 0 0 0,0-1-1 0 0,0 0 1 0 0,0 1-1 0 0,0-1 1 0 0,1 0 0 0 0,-1 1-1 0 0,0 0 1 0 0,1-1-1 0 0,0 1 1 0 0,0 0-1 0 0,0 0 1 0 0,0 0 0 0 0,0 0-1 0 0,0 0 1 0 0,0 0 11 0 0,1 0-3 0 0,1 0 0 0 0,-1 0 0 0 0,0 0 0 0 0,1 1 1 0 0,0 0-1 0 0,-1-1 0 0 0,1 1 0 0 0,0 0 0 0 0,-1 0 0 0 0,1 1 1 0 0,0-1-1 0 0,1 1 3 0 0,21 1 17 0 0,-16-1-541 0 0,0 0-1 0 0,1 0 525 0 0,-8 0-872 0 0,1-1 0 0 0,-1 0 0 0 0,0 1 0 0 0,1-1 0 0 0,-1 0 872 0 0,6-4-2178 0 0,-5 2 609 0 0</inkml:trace>
-  <inkml:trace contextRef="#ctx0" brushRef="#br0" timeOffset="-1691.849">1844 275 6689 0 0,'0'-1'185'0'0,"0"1"-1"0"0,0 0 0 0 0,0 0 0 0 0,0-1 0 0 0,1 1 0 0 0,-1 0 1 0 0,0 0-1 0 0,0 0 0 0 0,0-1 0 0 0,0 1 0 0 0,0 0 0 0 0,0 0 0 0 0,0 0 1 0 0,0-1-1 0 0,1 1 0 0 0,-1 0 0 0 0,0 0 0 0 0,0 0 0 0 0,0 0 1 0 0,0 0-1 0 0,1-1 0 0 0,-1 1 0 0 0,0 0 0 0 0,0 0 0 0 0,0 0 0 0 0,1 0-184 0 0,6 1 283 0 0,-6-1-269 0 0,1 0 0 0 0,-1 1 0 0 0,1-1 0 0 0,0 0 0 0 0,-1 0 0 0 0,2 0-14 0 0,-2 0 0 0 0,-1 0 0 0 0,0 0 1 0 0,1 0-1 0 0,-1 0 0 0 0,1 0 0 0 0,-1 0 0 0 0,1-1 0 0 0,-1 1 0 0 0,0 0 1 0 0,1 0-1 0 0,-1-1 0 0 0,1 1 0 0 0,-1 0 0 0 0,0 0 0 0 0,1-1 0 0 0,-1 1 1 0 0,0 0-1 0 0,1-1 0 0 0,-1 1 0 0 0,0-1 0 0 0,0 1 0 0 0,0 0 0 0 0,1-1 1 0 0,-1 1-1 0 0,0-1 0 0 0,0 1 0 0 0,1-1-72 0 0,-1 0 0 0 0,1-1 1 0 0,-1 1-1 0 0,0 0 0 0 0,0 0 1 0 0,1-1-1 0 0,-1 1 0 0 0,0 0 1 0 0,0 0-1 0 0,0-1 72 0 0,0 1 10 0 0,0 1-1 0 0,-1 0 1 0 0,1-1 0 0 0,0 1-1 0 0,0 0 1 0 0,0-1 0 0 0,0 1-1 0 0,0 0 1 0 0,-1-1 0 0 0,1 1-1 0 0,0 0 1 0 0,0-1 0 0 0,-1 1-1 0 0,1 0 1 0 0,0 0 0 0 0,0-1-1 0 0,-1 1 1 0 0,1 0 0 0 0,0 0-1 0 0,-1 0 1 0 0,1-1 0 0 0,0 1-1 0 0,-1 0 1 0 0,1 0 0 0 0,0 0-1 0 0,-1 0 1 0 0,1 0 0 0 0,0 0-1 0 0,-1 0 1 0 0,1 0 0 0 0,-1 0-1 0 0,1 0 1 0 0,0 0 0 0 0,-1 0-1 0 0,1 0 1 0 0,0 0 0 0 0,-1 0-1 0 0,1 0-9 0 0,-3 0 342 0 0,-1 1 0 0 0,1 0 0 0 0,0 0 0 0 0,0 0 0 0 0,0 0 0 0 0,-1 0 0 0 0,1 1 0 0 0,1-1 0 0 0,-1 1 0 0 0,0 0 0 0 0,0 0-342 0 0,-1 1 451 0 0,0 0 1 0 0,0 1-1 0 0,0-1 0 0 0,1 1 1 0 0,-1 0-1 0 0,-1 3-451 0 0,4-6 31 0 0,0 0 0 0 0,1 0 0 0 0,-1 0-1 0 0,1 0 1 0 0,-1 0 0 0 0,1-1 0 0 0,0 1 0 0 0,-1 0 0 0 0,1 0 0 0 0,0 0 0 0 0,0 0 0 0 0,0 0 0 0 0,-1 0 0 0 0,1 0-1 0 0,0 0 1 0 0,1 1-31 0 0,-1-1-6 0 0,0 0 0 0 0,0-1 0 0 0,0 1 0 0 0,1-1 0 0 0,-1 1 0 0 0,0 0-1 0 0,1-1 1 0 0,-1 1 0 0 0,1-1 0 0 0,-1 1 0 0 0,1-1 0 0 0,-1 0 0 0 0,0 1-1 0 0,1-1 1 0 0,0 1 0 0 0,-1-1 0 0 0,1 0 0 0 0,-1 1 0 0 0,1-1-1 0 0,-1 0 1 0 0,1 0 0 0 0,0 1 0 0 0,-1-1 0 0 0,1 0 0 0 0,0 0 0 0 0,-1 0 6 0 0,4 1-223 0 0,0-1 1 0 0,-1 1-1 0 0,1-1 1 0 0,0 0-1 0 0,-1 0 1 0 0,1 0-1 0 0,0-1 1 0 0,-1 1-1 0 0,1-1 1 0 0,0 0-1 0 0,-1 0 1 0 0,1 0-1 0 0,-1 0 1 0 0,1-1 222 0 0,2-1-30 0 0,-1 0 0 0 0,0 0 1 0 0,0 0-1 0 0,-1 0 0 0 0,1-1 0 0 0,-1 0 1 0 0,1 0-1 0 0,1-3 30 0 0,1 0 18 0 0,-5 6-8 0 0,0-1 0 0 0,-1 0 0 0 0,1 0 1 0 0,-1 0-1 0 0,1 0 0 0 0,-1 0 1 0 0,1 0-1 0 0,-1 0-10 0 0,-2 2 8 0 0,1 0 0 0 0,-1 0 0 0 0,1 0-1 0 0,-1 0 1 0 0,0 1 0 0 0,1-1 0 0 0,-1 0 0 0 0,1 0 0 0 0,-1 0 0 0 0,1 1 0 0 0,-1-1 0 0 0,1 0 0 0 0,-1 1-8 0 0,-2 2-33 0 0,-1 1 1 0 0,1 0 0 0 0,-2 1 32 0 0,5-4-260 0 0,-1 0 1 0 0,0 0 0 0 0,0 0 0 0 0,1 1-1 0 0,-1-1 1 0 0,1 0 0 0 0,-1 0-1 0 0,1 1 1 0 0,-1-1 0 0 0,1 0 0 0 0,0 0-1 0 0,-1 1 1 0 0,1-1 0 0 0,0 0-1 0 0,0 1 260 0 0,1 1-1636 0 0</inkml:trace>
-  <inkml:trace contextRef="#ctx0" brushRef="#br0" timeOffset="-1205.513">2084 69 5273 0 0,'0'-7'765'0'0,"1"0"0"0"0,0 1-1 0 0,1-1 1 0 0,0 1 0 0 0,0 0 0 0 0,0-1-1 0 0,0 1 1 0 0,1 0 0 0 0,2-2-765 0 0,-5 8 29 0 0,0 0-1 0 0,0 0 1 0 0,0 0 0 0 0,0-1-1 0 0,0 1 1 0 0,0 0 0 0 0,0 0-1 0 0,0 0 1 0 0,0 0 0 0 0,0 0-1 0 0,0 0 1 0 0,0 0 0 0 0,0 0 0 0 0,0-1-1 0 0,0 1 1 0 0,0 0 0 0 0,1 0-1 0 0,-1 0 1 0 0,0 0 0 0 0,0 0-1 0 0,0 0 1 0 0,0 0 0 0 0,0 0-1 0 0,0 0 1 0 0,0 0 0 0 0,0 0-1 0 0,1 0 1 0 0,-1 0 0 0 0,0 0 0 0 0,0 0-1 0 0,0 0 1 0 0,0 0 0 0 0,0 0-1 0 0,0 0 1 0 0,1 0-29 0 0,-1 4 622 0 0,-2 6-125 0 0,-6 11-98 0 0,0-1-1 0 0,-2 0 1 0 0,0-1 0 0 0,-2 3-399 0 0,-51 71 738 0 0,21-33 164 0 0,41-58-848 0 0,0-1-37 0 0,0-1-1 0 0,0 1 0 0 0,1 0 0 0 0,-1 0 0 0 0,1 0 0 0 0,-1 0 0 0 0,1 1 0 0 0,-1-1 0 0 0,1 0 0 0 0,0 0 0 0 0,-1 0 0 0 0,1 1-16 0 0,0-2 0 0 0,0 0 0 0 0,0 0 0 0 0,0 0 0 0 0,1 0 0 0 0,-1 0-1 0 0,0 0 1 0 0,0 0 0 0 0,0 0 0 0 0,0 0 0 0 0,0 0 0 0 0,0 0 0 0 0,0 0 0 0 0,0 0-1 0 0,1 0 1 0 0,-1 0 0 0 0,0 0 0 0 0,0 0 0 0 0,0 0 0 0 0,0 0 0 0 0,0 0 0 0 0,0 0-1 0 0,1 0 1 0 0,-1 0 0 0 0,0 0 0 0 0,0 0 0 0 0,0 0 0 0 0,0 0 0 0 0,0 0 0 0 0,0 0-1 0 0,0 0 1 0 0,1 0 0 0 0,-1 0 0 0 0,0 0 0 0 0,0 0 0 0 0,0 0 0 0 0,0-1 0 0 0,0 1-1 0 0,0 0 1 0 0,5-3 12 0 0,-4 3-10 0 0,20-16 31 0 0,-15 10-19 0 0,1 1-1 0 0,1 0 1 0 0,-1 1-1 0 0,1-1 0 0 0,1 1-13 0 0,-8 3 9 0 0,-1 1-1 0 0,0 0 0 0 0,1 0 0 0 0,-1 0 1 0 0,1-1-1 0 0,-1 1 0 0 0,1 0 0 0 0,-1 0 0 0 0,1 0 1 0 0,-1 0-1 0 0,1 0 0 0 0,-1 0 0 0 0,1 0 1 0 0,-1 0-1 0 0,1 0 0 0 0,-1 0 0 0 0,1 0 0 0 0,0 0 1 0 0,-1 0-1 0 0,0 0 0 0 0,1 1 0 0 0,-1-1 1 0 0,1 0-1 0 0,-1 0 0 0 0,1 0 0 0 0,-1 1 0 0 0,1-1 1 0 0,-1 0-1 0 0,1 1-8 0 0,-1 0 16 0 0,0-1 0 0 0,1 1 0 0 0,-1 0-1 0 0,0 0 1 0 0,1 0 0 0 0,-1-1 0 0 0,0 1 0 0 0,0 0 0 0 0,0 0 0 0 0,0 0-1 0 0,0 0 1 0 0,0-1 0 0 0,0 1 0 0 0,0 0 0 0 0,0 0 0 0 0,0 0 0 0 0,0 0 0 0 0,0 0-16 0 0,-1 1 21 0 0,0 1 0 0 0,0 0 0 0 0,0 0 0 0 0,0-1 0 0 0,0 1 0 0 0,-1-1 0 0 0,1 1 1 0 0,-1-1-1 0 0,1 0 0 0 0,-1 1 0 0 0,0-1 0 0 0,0 0 0 0 0,0 0 0 0 0,0 0 0 0 0,0 0 1 0 0,-1-1-1 0 0,1 1 0 0 0,-1-1 0 0 0,-1 2-21 0 0,-5 2 71 0 0,6-3-35 0 0,0 0-1 0 0,0 0 0 0 0,0-1 1 0 0,0 1-1 0 0,0-1 0 0 0,-1 0 1 0 0,1 0-1 0 0,0 0 0 0 0,-3 0-35 0 0,6-1-4 0 0,0 0-1 0 0,0 0 1 0 0,0 0-1 0 0,-1 0 1 0 0,1 0-1 0 0,0 0 1 0 0,0 0 0 0 0,-1 0-1 0 0,1 0 1 0 0,0 0-1 0 0,0 0 1 0 0,0 0-1 0 0,-1 0 1 0 0,1 0-1 0 0,0 0 1 0 0,0 0-1 0 0,0-1 1 0 0,0 1-1 0 0,-1 0 1 0 0,1 0-1 0 0,0 0 1 0 0,0 0-1 0 0,0 0 1 0 0,0-1-1 0 0,-1 1 1 0 0,1 0-1 0 0,0 0 1 0 0,0 0-1 0 0,0-1 1 0 0,0 1 4 0 0,0-1-167 0 0,0 1 0 0 0,-1-1 1 0 0,1 0-1 0 0,0 1 1 0 0,0-1-1 0 0,0 0 0 0 0,0 1 1 0 0,0-1-1 0 0,0 0 1 0 0,0 0 166 0 0,1-2-962 0 0,0 1 1 0 0,-1-1-1 0 0,1 0 1 0 0,1-2 961 0 0,1-1-1919 0 0,1 0-747 0 0</inkml:trace>
-  <inkml:trace contextRef="#ctx0" brushRef="#br0" timeOffset="-834.941">2100 269 7266 0 0,'0'-1'1077'0'0,"-9"0"2525"0"0,9 1-3597 0 0,0 0 0 0 0,0 0 0 0 0,0 0 0 0 0,-1 0 0 0 0,1 0 0 0 0,0 0 0 0 0,0 0 0 0 0,0 0 0 0 0,0 0 0 0 0,0 0 0 0 0,0 0 0 0 0,0 0 0 0 0,0 0 0 0 0,0 0 0 0 0,-1 0 0 0 0,1 0 0 0 0,0 0 0 0 0,0 0 0 0 0,0 0 0 0 0,0 1 0 0 0,0-1 0 0 0,0 0 0 0 0,0 0 0 0 0,0 0 0 0 0,0 0 0 0 0,0 0 0 0 0,0 0 0 0 0,0 0 0 0 0,0 0-5 0 0,1 5 101 0 0,0-5-93 0 0,-1 1 0 0 0,1-1 0 0 0,-1 1 0 0 0,1-1 1 0 0,-1 1-1 0 0,1-1 0 0 0,-1 0 0 0 0,1 1 0 0 0,-1-1 0 0 0,1 0 1 0 0,0 0-1 0 0,-1 1 0 0 0,1-1 0 0 0,-1 0 0 0 0,1 0 0 0 0,0 0 1 0 0,-1 0-1 0 0,1 0 0 0 0,0 0 0 0 0,-1 0 0 0 0,1 0 1 0 0,0 0-1 0 0,-1 0 0 0 0,1 0 0 0 0,0 0 0 0 0,-1 0 0 0 0,1-1 1 0 0,-1 1-1 0 0,2 0-8 0 0,1-1 1 0 0,0-1 0 0 0,1 1 0 0 0,-1-1 0 0 0,3-1-1 0 0,5-4-154 0 0,10-6-245 0 0,-19 11 365 0 0,0 0 1 0 0,0 1 0 0 0,0-1-1 0 0,0 0 1 0 0,0 0 0 0 0,-1 0-1 0 0,2-3 34 0 0,0 1 58 0 0,-1 2 75 0 0,-1 0 1 0 0,0 1 0 0 0,0-1 0 0 0,0 0 0 0 0,0 0 0 0 0,-1 0 0 0 0,1 0 0 0 0,0 0-1 0 0,-1 0 1 0 0,1 0 0 0 0,-1 0 0 0 0,0 0 0 0 0,0-1-134 0 0,0 3 46 0 0,0-1 0 0 0,0 1-1 0 0,0 0 1 0 0,0 0 0 0 0,0 0 0 0 0,0 0 0 0 0,0 0 0 0 0,0-1 0 0 0,0 1 0 0 0,0 0-1 0 0,0 0 1 0 0,0 0 0 0 0,0 0 0 0 0,-1 0 0 0 0,1 0 0 0 0,0 0 0 0 0,0-1-1 0 0,0 1 1 0 0,0 0 0 0 0,0 0 0 0 0,0 0 0 0 0,0 0 0 0 0,-1 0 0 0 0,1 0-1 0 0,0 0 1 0 0,0 0 0 0 0,0 0 0 0 0,0 0 0 0 0,0 0 0 0 0,-1 0 0 0 0,1 0 0 0 0,0 0-1 0 0,0 0 1 0 0,0 0 0 0 0,0 0 0 0 0,0 0 0 0 0,-1 0 0 0 0,1 0 0 0 0,0 0-1 0 0,0 0-45 0 0,-7 2 1094 0 0,5-2-864 0 0,-4 2 243 0 0,0 1 0 0 0,0 0 0 0 0,0 0 0 0 0,1 0 0 0 0,-1 1 0 0 0,-1 1-473 0 0,-1 1 317 0 0,1 1 1 0 0,-1-1-1 0 0,-4 7-317 0 0,9-10 54 0 0,1 0 1 0 0,0 0-1 0 0,-1 0 1 0 0,1 0-1 0 0,0 1 0 0 0,1-1 1 0 0,-2 3-55 0 0,3-5-176 0 0,-1 0 0 0 0,1 0 0 0 0,0 0 0 0 0,0 0 0 0 0,-1 1 0 0 0,1-1 0 0 0,0 0 1 0 0,0 0-1 0 0,0 0 0 0 0,0 1 0 0 0,1-1 0 0 0,-1 0 0 0 0,0 0 0 0 0,0 0 0 0 0,1 1 0 0 0,-1-1 0 0 0,1 0 1 0 0,-1 0-1 0 0,1 0 0 0 0,-1 0 0 0 0,1 0 0 0 0,0 0 0 0 0,-1 0 0 0 0,1 0 0 0 0,0 0 176 0 0,7 6-2663 0 0,-4-4 394 0 0</inkml:trace>
-  <inkml:trace contextRef="#ctx0" brushRef="#br0" timeOffset="5866.561">321 585 6585 0 0,'0'-2'517'0'0,"0"0"0"0"0,1 0 0 0 0,-1 0 1 0 0,1 0-1 0 0,-1 0 0 0 0,1 0 0 0 0,0 0 0 0 0,0-2-517 0 0,10-15 144 0 0,-6 10 235 0 0,-4 7-337 0 0,0 1-3 0 0,-1 0-1 0 0,1 0 1 0 0,-1 0 0 0 0,1 0-1 0 0,-1 1 1 0 0,1-1-1 0 0,0 0 1 0 0,-1 0 0 0 0,1 1-1 0 0,0-1-38 0 0,-1 1 13 0 0,0 0 1 0 0,0 0-1 0 0,0 0 0 0 0,0 0 1 0 0,0-1-1 0 0,0 1 0 0 0,0 0 1 0 0,0 0-1 0 0,0 0 0 0 0,1 0 1 0 0,-1 0-1 0 0,0 0 0 0 0,0 0 1 0 0,0 0-1 0 0,0 0 0 0 0,0 0 1 0 0,0 0-1 0 0,0 0 0 0 0,0 0 0 0 0,0 0 1 0 0,0 1-1 0 0,0-1 0 0 0,0 0 1 0 0,0 0-1 0 0,0 0 0 0 0,0 0 1 0 0,0 0-1 0 0,0 0 0 0 0,0 0 1 0 0,0 0-1 0 0,0 0 0 0 0,0 0 1 0 0,0 0-1 0 0,0 0 0 0 0,0 0 1 0 0,0 0-1 0 0,0 0 0 0 0,0 0 1 0 0,0 0-1 0 0,0 0 0 0 0,0 0 0 0 0,0 0 1 0 0,0 0-1 0 0,0 0 0 0 0,0 0 1 0 0,0 0-1 0 0,0 0 0 0 0,0 0 1 0 0,0 0-1 0 0,0 0 0 0 0,0 0 1 0 0,0 0-1 0 0,0 0 0 0 0,0 0 1 0 0,0 0-1 0 0,0 0 0 0 0,0 0 1 0 0,0 0-14 0 0,0 3 572 0 0,-2 4 186 0 0,-7 17 1855 0 0,-12 21-2613 0 0,-2 6 300 0 0,2-6-100 0 0,21-45-200 0 0,0 0 1 0 0,0 0-1 0 0,0 0 0 0 0,0 0 0 0 0,0 0 1 0 0,0 0-1 0 0,0 0 0 0 0,0 0 1 0 0,0 0-1 0 0,0 0 0 0 0,0 1 1 0 0,0-1-1 0 0,0 0 0 0 0,0 0 1 0 0,0 0-1 0 0,0 0 0 0 0,0 0 0 0 0,0 0 1 0 0,0 0-1 0 0,0 0 0 0 0,0 0 1 0 0,0 0-1 0 0,0 1 0 0 0,0-1 1 0 0,0 0-1 0 0,0 0 0 0 0,0 0 0 0 0,0 0 1 0 0,0 0-1 0 0,1 0 0 0 0,-1 0 0 0 0,0 0 1 0 0,0 0-1 0 0,0 0 1 0 0,0 0-1 0 0,0 0 1 0 0,0 0-1 0 0,0 0 1 0 0,0 0-1 0 0,0 0 1 0 0,0 0-1 0 0,0 0 1 0 0,1 0-1 0 0,-1 0 0 0 0,0 0 1 0 0,0 0-1 0 0,0 0 1 0 0,0 0-1 0 0,0 0 1 0 0,0 0-1 0 0,0-1 1 0 0,0 1-1 0 0,0 0 1 0 0,0 0-1 0 0,0 0 1 0 0,0 0-1 0 0,0 0 0 0 0,0 0 1 0 0,0 0-1 0 0,0 0 1 0 0,0 0-1 0 0,0 0 1 0 0,0 0-1 0 0,0-1 1 0 0,0 1-1 0 0,0 0 1 0 0,0 0-1 0 0,0 0 1 0 0,0 0-1 0 0,6-23 25 0 0,-1 2 4 0 0,1 0 0 0 0,1 1 0 0 0,4-6-29 0 0,-1 2 22 0 0,-6 13-13 0 0,1 1 0 0 0,0-1 0 0 0,1 0-9 0 0,-3 7 5 0 0,-1-1 5 0 0,0 1 0 0 0,1 0 0 0 0,0 1 0 0 0,0-1-1 0 0,0 0 1 0 0,1 1-10 0 0,-3 2 4 0 0,0 0 0 0 0,0 0-1 0 0,1 0 1 0 0,-1 0 0 0 0,0 1-1 0 0,1-1 1 0 0,-1 1 0 0 0,1-1-1 0 0,-1 1 1 0 0,1-1 0 0 0,-1 1-1 0 0,1 0 1 0 0,-1-1 0 0 0,1 1-1 0 0,-1 0 1 0 0,1 0 0 0 0,-1 0-1 0 0,1 0 1 0 0,-1 1 0 0 0,1-1-1 0 0,0 0-3 0 0,-1 1 6 0 0,1-1-1 0 0,-1 1 0 0 0,1-1 0 0 0,-1 1 0 0 0,1 0 0 0 0,-1 0 0 0 0,0-1 1 0 0,1 1-1 0 0,-1 0 0 0 0,0 0 0 0 0,0 0 0 0 0,0 1 0 0 0,0-1 1 0 0,0 0-1 0 0,0 0 0 0 0,0 1 0 0 0,0-1 0 0 0,0 0 0 0 0,0 1 1 0 0,-1-1-1 0 0,1 1 0 0 0,-1-1 0 0 0,1 1 0 0 0,-1 0-5 0 0,1 0 12 0 0,0 1 0 0 0,-1 0 1 0 0,1 0-1 0 0,-1-1 0 0 0,0 1 0 0 0,0 0 0 0 0,0 0 0 0 0,0-1 0 0 0,-1 1 0 0 0,1 0 1 0 0,-1-1-1 0 0,0 1 0 0 0,0 1-12 0 0,-1 1 31 0 0,-1 0 0 0 0,0 0 0 0 0,0 0 0 0 0,0 0 0 0 0,-1-1 0 0 0,1 1 0 0 0,-1-1 0 0 0,0 0 0 0 0,-2 1-31 0 0,-8 7 148 0 0,-2 0 0 0 0,0-1-148 0 0,13-8 24 0 0,-1-1 1 0 0,0 0-1 0 0,1 0 1 0 0,-1 0-1 0 0,0 0 1 0 0,0-1 0 0 0,-3 2-25 0 0,7-3 0 0 0,-1 0 1 0 0,1 0-1 0 0,0 0 1 0 0,-1 0 0 0 0,1 0-1 0 0,0 0 1 0 0,-1 0 0 0 0,1 0-1 0 0,0 0 1 0 0,-1 0-1 0 0,1 0 1 0 0,0 0 0 0 0,-1 0-1 0 0,1 0 1 0 0,0 0 0 0 0,-1-1-1 0 0,1 1 1 0 0,0 0 0 0 0,0 0-1 0 0,-1 0 1 0 0,1 0-1 0 0,0-1 1 0 0,0 1 0 0 0,-1 0-1 0 0,1 0 0 0 0,0-1-3 0 0,-1 1 0 0 0,1-1 0 0 0,0 1 0 0 0,0-1 0 0 0,-1 1 0 0 0,1-1 0 0 0,0 0 0 0 0,0 1 0 0 0,0-1 0 0 0,0 1 0 0 0,0-1 0 0 0,0 1 0 0 0,0-1 0 0 0,0 0 3 0 0,0 0-13 0 0,0-1 1 0 0,0 0 0 0 0,0 0-1 0 0,1 0 1 0 0,-1 1 0 0 0,1-1 0 0 0,-1 0-1 0 0,1 0 1 0 0,0 1 12 0 0,-1 0-2 0 0,0 1-1 0 0,1-1 1 0 0,-1 0 0 0 0,0 1-1 0 0,1-1 1 0 0,-1 1 0 0 0,1-1-1 0 0,-1 1 1 0 0,1-1-1 0 0,-1 1 1 0 0,1 0 0 0 0,-1-1-1 0 0,1 1 1 0 0,-1-1-1 0 0,1 1 1 0 0,0 0 0 0 0,-1 0-1 0 0,1-1 1 0 0,-1 1 0 0 0,1 0-1 0 0,0 0 1 0 0,-1 0-1 0 0,1 0 1 0 0,0 0 2 0 0,-1 0 0 0 0,1 0 1 0 0,0 0-1 0 0,-1 0 0 0 0,1 0 0 0 0,0 1 1 0 0,-1-1-1 0 0,1 0 0 0 0,-1 0 0 0 0,1 1 1 0 0,0-1-1 0 0,-1 1 0 0 0,1-1 1 0 0,-1 0-1 0 0,1 1 0 0 0,-1-1 0 0 0,1 1 1 0 0,-1-1-1 0 0,0 1 0 0 0,1 0 0 0 0,-1-1 1 0 0,1 1-1 0 0,-1-1 0 0 0,0 1 0 0 0,0 0 1 0 0,2 2 5 0 0,-1 0 1 0 0,-1 0 0 0 0,1 1 0 0 0,0-1-1 0 0,-1 0 1 0 0,1 1 0 0 0,-1-1 0 0 0,0 1 0 0 0,0-1-1 0 0,-1 4-6 0 0,1-1 16 0 0,0 0-1 0 0,0 5-15 0 0,0-9 4 0 0,0 0-1 0 0,1 0 1 0 0,-1-1 0 0 0,1 1 0 0 0,0 0 0 0 0,-1 0 0 0 0,1 0 0 0 0,0 0 0 0 0,0 0 0 0 0,0 0-4 0 0,0-1-41 0 0,0 0 1 0 0,0-1-1 0 0,-1 1 1 0 0,1 0-1 0 0,0-1 1 0 0,0 1-1 0 0,0 0 1 0 0,0-1-1 0 0,0 1 1 0 0,0-1-1 0 0,0 1 0 0 0,1-1 1 0 0,-1 0-1 0 0,0 0 1 0 0,0 1 40 0 0,19 1-3455 0 0,-19-1 3202 0 0,3-1-1096 0 0</inkml:trace>
-  <inkml:trace contextRef="#ctx0" brushRef="#br0" timeOffset="6287.499">466 658 9154 0 0,'-3'0'2979'0'0,"-2"1"-560"0"0,5-1-2392 0 0,0 0 1 0 0,0 0-1 0 0,0 1 1 0 0,0-1-1 0 0,0 0 0 0 0,0 0 1 0 0,0 0-1 0 0,0 1 1 0 0,0-1-1 0 0,-1 0 1 0 0,1 0-1 0 0,0 0 1 0 0,0 0-1 0 0,0 1 0 0 0,0-1 1 0 0,0 0-1 0 0,0 0 1 0 0,0 0-1 0 0,0 1 1 0 0,1-1-1 0 0,-1 0 0 0 0,0 0 1 0 0,0 0-1 0 0,0 1 1 0 0,0-1-1 0 0,0 0 1 0 0,0 0-28 0 0,0 1 7 0 0,1-1 0 0 0,-1 1 0 0 0,0-1 0 0 0,0 0 1 0 0,1 1-1 0 0,-1-1 0 0 0,0 1 0 0 0,1-1 0 0 0,-1 1 1 0 0,0-1-1 0 0,1 0 0 0 0,-1 1 0 0 0,1-1 1 0 0,-1 0-1 0 0,0 0 0 0 0,1 1 0 0 0,-1-1 0 0 0,1 0 1 0 0,-1 0-1 0 0,1 1 0 0 0,-1-1 0 0 0,1 0 0 0 0,-1 0 1 0 0,1 0-1 0 0,-1 0 0 0 0,1 0 0 0 0,0 0 0 0 0,-1 0 1 0 0,1 0-1 0 0,-1 0 0 0 0,1 0 0 0 0,-1 0 0 0 0,1 0 1 0 0,-1-1-8 0 0,2 1 1 0 0,0 0 0 0 0,0-1 0 0 0,0 0 0 0 0,-1 1 0 0 0,1-1 0 0 0,0 0 0 0 0,-1 0 0 0 0,1 0 0 0 0,0-1-1 0 0,1 0 14 0 0,0 0 0 0 0,-1-1-1 0 0,1 0 1 0 0,1-2-14 0 0,-4 5 8 0 0,1-1 1 0 0,-1 0 0 0 0,1 1-1 0 0,-1-1 1 0 0,1 0 0 0 0,-1 1-1 0 0,1-1 1 0 0,-1 0 0 0 0,0 0 0 0 0,0 0-1 0 0,1 0 1 0 0,-1 1 0 0 0,0-1-1 0 0,0 0 1 0 0,0 0 0 0 0,0 0-1 0 0,0 0 1 0 0,0 0 0 0 0,0 1-1 0 0,0-1 1 0 0,0 0 0 0 0,-1-1-9 0 0,1 2 18 0 0,0-1 0 0 0,-1 1 0 0 0,1 0 0 0 0,0-1 1 0 0,-1 1-1 0 0,1 0 0 0 0,-1-1 0 0 0,1 1 0 0 0,-1 0 1 0 0,1-1-1 0 0,-1 1 0 0 0,1 0 0 0 0,-1 0 0 0 0,1-1 0 0 0,-1 1 1 0 0,1 0-1 0 0,-1 0 0 0 0,1 0 0 0 0,-1 0 0 0 0,0 0 1 0 0,1 0-1 0 0,-1 0 0 0 0,0 0-18 0 0,-13 1 527 0 0,11 0-389 0 0,1 0-1 0 0,-1 0 0 0 0,1 0 1 0 0,-1 0-1 0 0,1 0 1 0 0,-1 1-1 0 0,1-1 0 0 0,-1 1 1 0 0,0 0-138 0 0,-3 4 634 0 0,-1 0 0 0 0,-1 2-634 0 0,6-5 140 0 0,0-1-56 0 0,0 0 1 0 0,0 1-1 0 0,0 0 1 0 0,1-1-1 0 0,-1 1 1 0 0,1 0 0 0 0,0 0-1 0 0,0 0 1 0 0,0 0-1 0 0,0 0 1 0 0,1 0-1 0 0,-1 0 1 0 0,0 1-85 0 0,1-3 5 0 0,0 0 1 0 0,0 0 0 0 0,1-1 0 0 0,-1 1 0 0 0,0 0-1 0 0,0 0 1 0 0,0-1 0 0 0,0 1 0 0 0,1 0 0 0 0,-1 0-1 0 0,0-1 1 0 0,1 1 0 0 0,-1 0 0 0 0,1-1-1 0 0,-1 1 1 0 0,0 0 0 0 0,1-1 0 0 0,0 1 0 0 0,-1-1-6 0 0,1 1-90 0 0,1 0 0 0 0,-1 0 0 0 0,0 0 0 0 0,1 0 0 0 0,-1 0-1 0 0,1 0 1 0 0,-1-1 0 0 0,1 1 0 0 0,0-1 90 0 0,3 2-789 0 0,1-1 0 0 0,0 0 0 0 0,0-1 0 0 0,4 1 789 0 0,0-1-1246 0 0,0 1-474 0 0</inkml:trace>
-  <inkml:trace contextRef="#ctx0" brushRef="#br0" timeOffset="6891.271">609 663 8610 0 0,'-5'0'5048'0'0,"5"0"-4869"0"0,0 0 1 0 0,-1 0 0 0 0,1 0 0 0 0,0 0 0 0 0,-1 0 0 0 0,1 0-1 0 0,0 0 1 0 0,-1 0 0 0 0,1 0 0 0 0,0-1 0 0 0,-1 1 0 0 0,1 0 0 0 0,0 0-1 0 0,0 0 1 0 0,-1 0 0 0 0,1-1 0 0 0,0 1 0 0 0,0 0 0 0 0,-1 0-1 0 0,1-1 1 0 0,0 1 0 0 0,0 0 0 0 0,-1 0 0 0 0,1-1 0 0 0,0 1-1 0 0,0 0 1 0 0,0-1-180 0 0,0 1 17 0 0,0-1 0 0 0,1 1 0 0 0,-1 0 0 0 0,1-1 0 0 0,-1 1 0 0 0,0 0 0 0 0,1-1 0 0 0,-1 1 0 0 0,1 0 0 0 0,-1 0 0 0 0,1-1-1 0 0,-1 1 1 0 0,1 0 0 0 0,-1 0 0 0 0,1 0 0 0 0,-1 0 0 0 0,1 0-17 0 0,1-1 16 0 0,13-3 19 0 0,-13 3-37 0 0,1 1 1 0 0,-1-1 0 0 0,1 0 0 0 0,0 0-1 0 0,0 0 2 0 0,8-4 2 0 0,-8 3 4 0 0,1 1-1 0 0,-1-1 1 0 0,0 0 0 0 0,0 0 0 0 0,1 0-1 0 0,1-2-5 0 0,-25 24 152 0 0,-3 6-152 0 0,-12 19 1266 0 0,32-41-915 0 0,-1-1-1 0 0,1 0 1 0 0,-1 0 0 0 0,1 0 0 0 0,-5 2-351 0 0,6-3 246 0 0,1-3-114 0 0,2-5-81 0 0,0-3-71 0 0,-1 9 20 0 0,0 0 0 0 0,0 0 0 0 0,0-1 0 0 0,0 1 0 0 0,0 0 0 0 0,0 0 0 0 0,0-1 0 0 0,0 1 0 0 0,0 0 0 0 0,0 0 0 0 0,0-1 0 0 0,0 1 0 0 0,0 0 0 0 0,0 0 0 0 0,0 0 0 0 0,0-1 0 0 0,0 1 0 0 0,0 0 0 0 0,1 0 0 0 0,-1-1 0 0 0,0 1 0 0 0,0 0 0 0 0,0 0 0 0 0,0 0 0 0 0,0 0 0 0 0,1-1 0 0 0,-1 1 0 0 0,0 0 0 0 0,0 0 0 0 0,1 0 0 0 0,-1 0 0 0 0,1 0 1 0 0,-1 0-1 0 0,1 0 0 0 0,-1 0 0 0 0,0 0 0 0 0,1 0 0 0 0,-1 0 0 0 0,1 0 1 0 0,-1 0-1 0 0,0 0 0 0 0,1 0 0 0 0,-1 0 0 0 0,1 0 0 0 0,2 1 1 0 0,0 1 0 0 0,0-1 1 0 0,0 1-1 0 0,0 0-1 0 0,-1-2 0 0 0,2 3-45 0 0,0-1 1 0 0,0 0-1 0 0,0 0 0 0 0,0-1 1 0 0,1 0-1 0 0,-1 1 1 0 0,1-1-1 0 0,-1 0 0 0 0,2-1 45 0 0,1 1-858 0 0,-4 0-1046 0 0,0-1 0 0 0,0 0-1 0 0,0 0 1 0 0,0 0 1904 0 0,0 0-1701 0 0</inkml:trace>
-  <inkml:trace contextRef="#ctx0" brushRef="#br0" timeOffset="7379.686">731 688 2721 0 0,'7'-16'2892'0'0,"-7"17"-1908"0"0,3 2 1366 0 0,-3-3-2270 0 0,0 0 0 0 0,0 0 0 0 0,1 1 0 0 0,-1-1 1 0 0,0 0-1 0 0,0 0 0 0 0,0 0 0 0 0,0 0 0 0 0,0 0 1 0 0,0 0-1 0 0,0 0 0 0 0,0 0 0 0 0,0 1 0 0 0,0-1 0 0 0,0 0 1 0 0,0 0-1 0 0,0 0 0 0 0,0 0 0 0 0,0 0 0 0 0,0 0 1 0 0,0 0-1 0 0,0 1 0 0 0,0-1 0 0 0,0 0 0 0 0,0 0 1 0 0,0 0-1 0 0,0 0 0 0 0,0 0 0 0 0,0 0 0 0 0,0 0 0 0 0,0 0 1 0 0,0 0-1 0 0,-1 1 0 0 0,1-1 0 0 0,0 0-80 0 0,0 0 58 0 0,0 0-1 0 0,0 0 1 0 0,0 0-1 0 0,0 0 0 0 0,0 0 1 0 0,-1 0-1 0 0,1 0 1 0 0,0 0-1 0 0,0 1 1 0 0,0-1-1 0 0,0 0 1 0 0,0 0-1 0 0,0 0 0 0 0,0 0 1 0 0,0 0-1 0 0,-1 0 1 0 0,1 0-1 0 0,0 1 1 0 0,0-1-1 0 0,0 0 1 0 0,0 0-1 0 0,0 0 1 0 0,0 0-1 0 0,0 0 0 0 0,0 1 1 0 0,0-1-1 0 0,0 0 1 0 0,0 0-1 0 0,0 0 1 0 0,0 0-1 0 0,0 0 1 0 0,0 1-1 0 0,0-1 0 0 0,0 0 1 0 0,0 0-1 0 0,0 0 1 0 0,0 0-1 0 0,0 0 1 0 0,0 1-1 0 0,1-1 1 0 0,-1 0-1 0 0,0 0 1 0 0,0 0-1 0 0,0 0 0 0 0,0 0 1 0 0,0 0-1 0 0,0 0 1 0 0,0 1-1 0 0,0-1 1 0 0,1 0-1 0 0,-1 0 1 0 0,0 0-1 0 0,0 0 0 0 0,0 0 1 0 0,0 0-1 0 0,0 0 1 0 0,0 0-1 0 0,1 0 1 0 0,-1 0-58 0 0,0 0 7 0 0,1 1-1 0 0,-1-1 1 0 0,1 0 0 0 0,-1 0 0 0 0,1 0 0 0 0,-1 0 0 0 0,1 0 0 0 0,0 0-1 0 0,-1 0 1 0 0,1 0 0 0 0,-1 0 0 0 0,1 0 0 0 0,-1 0 0 0 0,1 0 0 0 0,-1 0-1 0 0,1 0 1 0 0,0-1-7 0 0,3-1 4 0 0,0 0-1 0 0,0-1 1 0 0,0 0 0 0 0,-1 0-1 0 0,1 0 1 0 0,-1 0-1 0 0,1 0 1 0 0,-1-1 0 0 0,0 0-1 0 0,0-1-3 0 0,-2 4 43 0 0,-1 0 0 0 0,1 0 0 0 0,-1 0 0 0 0,1 0 0 0 0,-1 0 0 0 0,1 0 0 0 0,-1 0 0 0 0,0 0 0 0 0,0-1 0 0 0,0 1 0 0 0,0 0 0 0 0,1 0 0 0 0,-2 0 0 0 0,1 0 0 0 0,0-1 0 0 0,0 1 0 0 0,0 0 0 0 0,0 0 0 0 0,-1 0-43 0 0,1 0 70 0 0,0 0 0 0 0,-1 1 1 0 0,1-1-1 0 0,-1 1 0 0 0,1-1 0 0 0,0 1 1 0 0,-1-1-1 0 0,1 1 0 0 0,-1-1 1 0 0,1 1-1 0 0,-1-1 0 0 0,1 1 0 0 0,-1 0 1 0 0,0-1-1 0 0,1 1 0 0 0,-1 0 1 0 0,1-1-1 0 0,-1 1 0 0 0,0 0 0 0 0,1 0 1 0 0,-1 0-1 0 0,0 0 0 0 0,1 0 0 0 0,-1 0 1 0 0,0-1-1 0 0,1 1 0 0 0,-1 1 1 0 0,0-1-1 0 0,1 0 0 0 0,-1 0 0 0 0,0 0 1 0 0,1 0-1 0 0,-1 0 0 0 0,0 1-70 0 0,-2 0 177 0 0,1 0 0 0 0,-1 0 1 0 0,1 0-1 0 0,-1 0 0 0 0,1 1 0 0 0,0-1 0 0 0,-1 1 0 0 0,1 0 0 0 0,0-1 0 0 0,0 1 0 0 0,-1 1-177 0 0,-4 5 372 0 0,0 1 0 0 0,-1 1-372 0 0,5-6 60 0 0,-3 4 56 0 0,1-1 1 0 0,-4 7-117 0 0,8-11 4 0 0,0-1 0 0 0,0 0 0 0 0,0 1 1 0 0,0-1-1 0 0,0 1 0 0 0,1-1 0 0 0,-1 1 1 0 0,1-1-1 0 0,-1 1 0 0 0,1 0 0 0 0,0-1 1 0 0,0 2-5 0 0,0-4-41 0 0,0 1 0 0 0,0-1 1 0 0,0 1-1 0 0,1 0 1 0 0,-1-1-1 0 0,0 1 0 0 0,0-1 1 0 0,1 1-1 0 0,-1 0 1 0 0,0-1-1 0 0,1 1 0 0 0,-1-1 1 0 0,0 1-1 0 0,1-1 0 0 0,-1 1 1 0 0,1-1-1 0 0,-1 1 1 0 0,1-1-1 0 0,-1 0 0 0 0,1 1 1 0 0,-1-1-1 0 0,1 0 1 0 0,-1 1-1 0 0,1-1 0 0 0,-1 0 1 0 0,1 0-1 0 0,0 1 1 0 0,-1-1-1 0 0,1 0 0 0 0,0 0 1 0 0,0 0 40 0 0,2 0-782 0 0,0 1 0 0 0,0-1-1 0 0,0-1 1 0 0,1 1 0 0 0,1-1 782 0 0,-3 1-262 0 0,4 0-1504 0 0</inkml:trace>
-  <inkml:trace contextRef="#ctx0" brushRef="#br0" timeOffset="7910.354">791 750 3121 0 0,'0'-1'687'0'0,"1"-1"0"0"0,-1 0 0 0 0,0 1 1 0 0,0-1-1 0 0,1-1-687 0 0,0 1-51 0 0,0-1 0 0 0,0 0 0 0 0,1 1 0 0 0,0-2 51 0 0,0 0-305 0 0,7-9-825 0 0,2-5 888 0 0,-6 6 3794 0 0,-5 12-3366 0 0,1-1 0 0 0,-1 1 0 0 0,0 0-1 0 0,0 0 1 0 0,0 0 0 0 0,0 0 0 0 0,0-1-1 0 0,0 1 1 0 0,0 0 0 0 0,0 0 0 0 0,0-1 0 0 0,0 1-1 0 0,0 0 1 0 0,0 0 0 0 0,0 0 0 0 0,0-1-1 0 0,0 1 1 0 0,0 0 0 0 0,0 0 0 0 0,0 0-1 0 0,0-1 1 0 0,0 1-186 0 0,-3 2 2231 0 0,-4 6-1120 0 0,-22 45-503 0 0,1-1-29 0 0,25-48-372 0 0,2-2-70 0 0,0-1-1 0 0,0 1 1 0 0,1-1-1 0 0,-1 1 1 0 0,0-1-1 0 0,1 1-136 0 0,-3 4 803 0 0,5-13-753 0 0,4-2-46 0 0,0 0 0 0 0,0-5-4 0 0,3-3 1 0 0,-2 4 7 0 0,1 0 1 0 0,1 0-1 0 0,0 0 0 0 0,1 1 0 0 0,8-8-8 0 0,-16 18-2 0 0,0 0 0 0 0,-1 0 0 0 0,2 0 0 0 0,-1 0 0 0 0,0 1 0 0 0,0-1 0 0 0,0 1 0 0 0,1-1 0 0 0,-1 1 0 0 0,1 0 0 0 0,-1 0 0 0 0,1 0 0 0 0,2 0 2 0 0,-5 1 0 0 0,1 0 0 0 0,-1-1 0 0 0,0 1 1 0 0,1 0-1 0 0,-1 0 0 0 0,1 0 0 0 0,-1 0 1 0 0,0 0-1 0 0,1 0 0 0 0,-1 0 0 0 0,0 1 1 0 0,1-1-1 0 0,-1 0 0 0 0,1 0 0 0 0,-1 0 1 0 0,0 0-1 0 0,1 0 0 0 0,-1 0 0 0 0,0 1 1 0 0,1-1-1 0 0,-1 0 0 0 0,0 0 0 0 0,0 1 1 0 0,1-1-1 0 0,-1 1 1 0 0,1-1 0 0 0,-1 1 1 0 0,0-1-1 0 0,0 1 0 0 0,0-1 1 0 0,1 1-1 0 0,-1-1 0 0 0,0 1 1 0 0,0-1-1 0 0,0 1 0 0 0,0-1 1 0 0,0 1-1 0 0,0 0 0 0 0,0-1 1 0 0,0 1-2 0 0,0 1 3 0 0,-1 0 1 0 0,1 0 0 0 0,-1 1 0 0 0,1-1-1 0 0,-1 0 1 0 0,0 0 0 0 0,-1 2-4 0 0,-2 3 11 0 0,-1 0 1 0 0,0 0-1 0 0,0-1 0 0 0,-1 0 1 0 0,0 0-1 0 0,0 0 1 0 0,0 0-1 0 0,-1-1 0 0 0,-3 2-11 0 0,9-6-26 0 0,1-1 0 0 0,-1 1 0 0 0,0-1 0 0 0,0 1-1 0 0,0-1 1 0 0,0 0 0 0 0,0 1 0 0 0,0-1 0 0 0,0 0-1 0 0,-1 0 1 0 0,1 1 26 0 0,1-1-114 0 0,-1 0 0 0 0,1 0 0 0 0,0-1-1 0 0,-1 1 1 0 0,1 0 0 0 0,0 0 0 0 0,-1 0 0 0 0,1 0 0 0 0,0 0-1 0 0,0 0 1 0 0,-1 0 0 0 0,1-1 0 0 0,0 1 0 0 0,0 0 0 0 0,-1 0-1 0 0,1 0 1 0 0,0-1 0 0 0,0 1 0 0 0,0 0 0 0 0,-1 0 0 0 0,1-1-1 0 0,0 1 1 0 0,0 0 0 0 0,0 0 0 0 0,0-1 0 0 0,0 1 0 0 0,-1 0-1 0 0,1-1 1 0 0,0 1 0 0 0,0 0 0 0 0,0-1 0 0 0,0 1 0 0 0,0 0-1 0 0,0 0 1 0 0,0-1 0 0 0,0 1 0 0 0,0 0 0 0 0,0-1 0 0 0,0 1-1 0 0,0 0 1 0 0,1-1 114 0 0,-1-2-1739 0 0,2-1-884 0 0</inkml:trace>
-  <inkml:trace contextRef="#ctx0" brushRef="#br0" timeOffset="8253.862">1050 497 5409 0 0,'-5'12'8418'0'0,"-3"5"-5462"0"0,-15 34-2299 0 0,8-15-265 0 0,-10 30-392 0 0,16-39-943 0 0,8-25 350 0 0,0 0 1 0 0,1 0-1 0 0,-1 0 1 0 0,1 0-1 0 0,-1 0 1 0 0,1 0-1 0 0,0 0 0 0 0,0 0 1 0 0,0 2 592 0 0,1-1-2010 0 0</inkml:trace>
-  <inkml:trace contextRef="#ctx0" brushRef="#br0" timeOffset="8629.604">953 648 10834 0 0,'-7'0'4241'0'0,"2"0"-2904"0"0,3 0-905 0 0,-1-1 80 0 0,3 2-152 0 0,-1-1-88 0 0,2 1-32 0 0,1-1-8 0 0,0 1-96 0 0,1-1-64 0 0,1 2-56 0 0,-1-2-24 0 0,3 2-112 0 0,1-1-200 0 0,0 0-1248 0 0,-1 0 1320 0 0,1-1-721 0 0,-1 0-631 0 0</inkml:trace>
-  <inkml:trace contextRef="#ctx0" brushRef="#br0" timeOffset="8979.695">1109 661 4065 0 0,'1'1'440'0'0,"-1"-1"-1"0"0,1 1 1 0 0,-1-1 0 0 0,1 0 0 0 0,-1 1-1 0 0,1-1 1 0 0,-1 0 0 0 0,1 0 0 0 0,-1 1-1 0 0,1-1 1 0 0,-1 0 0 0 0,1 0 0 0 0,-1 0-1 0 0,1 0 1 0 0,0 1 0 0 0,-1-1 0 0 0,1 0-440 0 0,0 0 227 0 0,0-1 1 0 0,0 1-1 0 0,0 0 1 0 0,0 0-1 0 0,0 0 1 0 0,0-1 0 0 0,0 1-1 0 0,0 0 1 0 0,0-1-1 0 0,-1 1-227 0 0,4-2-189 0 0,-1-1-1 0 0,0 1 0 0 0,1-1 1 0 0,1-2 189 0 0,-2 3 380 0 0,-2 0-395 0 0,10-8-65 0 0,-10 9 88 0 0,-1 1 1 0 0,1-1-1 0 0,0 0 0 0 0,-1 0 1 0 0,1 0-1 0 0,-1 0 0 0 0,1 0 1 0 0,-1 0-1 0 0,0 1 0 0 0,1-1 1 0 0,-1 0-1 0 0,0-1-8 0 0,0 2 23 0 0,1 0 0 0 0,-1 0 0 0 0,0-1 0 0 0,-1 1 1 0 0,1 0-1 0 0,0 0 0 0 0,0 0 0 0 0,0-1 0 0 0,0 1 0 0 0,0 0 0 0 0,0 0 1 0 0,0 0-1 0 0,0-1 0 0 0,0 1 0 0 0,0 0 0 0 0,0 0 0 0 0,0 0 0 0 0,-1 0 1 0 0,1-1-1 0 0,0 1 0 0 0,0 0 0 0 0,0 0 0 0 0,0 0 0 0 0,0 0 0 0 0,-1 0 1 0 0,1 0-1 0 0,0-1-23 0 0,-7 0 797 0 0,5 1-416 0 0,0 0 1 0 0,0 0 0 0 0,-1 1 0 0 0,-1 0-382 0 0,0 0 467 0 0,-1 1 1 0 0,1 0-1 0 0,-1 0 1 0 0,1 0-1 0 0,0 1 1 0 0,0 0 0 0 0,0-1-1 0 0,0 1 1 0 0,-1 3-468 0 0,0-2 384 0 0,0 1 1 0 0,1 1-1 0 0,-1-1 0 0 0,1 1 1 0 0,0-1-1 0 0,0 3-384 0 0,3-6 41 0 0,0-1-1 0 0,1 0 0 0 0,-1 1 0 0 0,1-1 1 0 0,-1 0-1 0 0,1 1 0 0 0,0-1 0 0 0,-1 0 1 0 0,1 1-1 0 0,0-1 0 0 0,0 1 1 0 0,0-1-1 0 0,0 1-40 0 0,0-2-10 0 0,0 1 0 0 0,0 0-1 0 0,1 0 1 0 0,-1-1 0 0 0,0 1 0 0 0,0-1 0 0 0,1 1 0 0 0,-1 0-1 0 0,0-1 1 0 0,1 1 0 0 0,-1-1 0 0 0,1 1 0 0 0,-1 0 0 0 0,1-1-1 0 0,-1 1 1 0 0,1-1 0 0 0,-1 0 0 0 0,1 1 0 0 0,-1-1-1 0 0,1 1 1 0 0,0-1 0 0 0,-1 0 0 0 0,1 1 0 0 0,0-1 0 0 0,0 0 10 0 0,4 1-1260 0 0,0 0 0 0 0,0 0 1 0 0,-1 0-1 0 0,1-1 0 0 0,0 1 0 0 0,5-2 1260 0 0,-5 1-1014 0 0,3 0-1618 0 0</inkml:trace>
-  <inkml:trace contextRef="#ctx0" brushRef="#br1" timeOffset="142809.358">1 939 7026 0 0,'3'3'4216'0'0,"-4"-4"-2303"0"0,1 1-1337 0 0,-1-1 1336 0 0,-1 0-1736 0 0,2-1-80 0 0,3 1-8 0 0,-2 0 8 0 0,3 0-16 0 0,2 0-8 0 0,1 0 16 0 0,0 0-64 0 0,1 0-48 0 0,2 0-176 0 0,-2 0-888 0 0,4 1 912 0 0,-1 0-488 0 0,0 0-448 0 0</inkml:trace>
-  <inkml:trace contextRef="#ctx0" brushRef="#br1" timeOffset="143649.428">244 893 7298 0 0,'0'0'72'0'0,"0"0"1"0"0,0 0 0 0 0,0-1 0 0 0,0 1 0 0 0,0 0 0 0 0,0 0 0 0 0,-1 0 0 0 0,1 0-1 0 0,0 0 1 0 0,0 0 0 0 0,0 0 0 0 0,0 0 0 0 0,0 0 0 0 0,0 0 0 0 0,0 0-1 0 0,-1 0 1 0 0,1 0 0 0 0,0 0 0 0 0,0 0 0 0 0,0 0 0 0 0,0 0 0 0 0,0 0 0 0 0,0 0-1 0 0,-1 0 1 0 0,1 0 0 0 0,0 0 0 0 0,0 0 0 0 0,0 0 0 0 0,0 0 0 0 0,0 0 0 0 0,0 0-1 0 0,0 0 1 0 0,-1 0 0 0 0,1 0 0 0 0,0 1 0 0 0,0-1 0 0 0,0 0 0 0 0,0 0-1 0 0,0 0 1 0 0,0 0 0 0 0,0 0 0 0 0,0 0 0 0 0,0 0 0 0 0,0 0 0 0 0,0 1 0 0 0,-1-1-1 0 0,1 0 1 0 0,0 0 0 0 0,0 0 0 0 0,0 0 0 0 0,0 0 0 0 0,0 0 0 0 0,0 1 0 0 0,0-1-1 0 0,0 0 1 0 0,0 0 0 0 0,0 0 0 0 0,0 0 0 0 0,0 0 0 0 0,0 0-73 0 0,1 12-112 0 0,-1-4 470 0 0,-1 1-266 0 0,-1-1 0 0 0,0 1-1 0 0,0-1 1 0 0,-1 1 0 0 0,-3 5-92 0 0,-3 11 132 0 0,9-24-127 0 0,-4 11 204 0 0,-1 10-209 0 0,3-14 54 0 0,2-5-7 0 0,0-4 75 0 0,1-19 185 0 0,0 2-194 0 0,1 4-94 0 0,1 1 0 0 0,1 0-1 0 0,0-1 1 0 0,0 2 0 0 0,1-1-1 0 0,1 0 1 0 0,0 1 0 0 0,7-9-19 0 0,-13 20 0 0 0,7-9 130 0 0,-1 1-1 0 0,2-1 0 0 0,1-1-129 0 0,-7 9 53 0 0,1-1 0 0 0,-1 1 0 0 0,1 0 0 0 0,0 0 0 0 0,0 0 0 0 0,0 0 0 0 0,0 0 0 0 0,0 1 0 0 0,0-1 0 0 0,0 1 0 0 0,0 0 0 0 0,1 0 0 0 0,0 0-53 0 0,-1 1 31 0 0,-1-1-6 0 0,1 0 0 0 0,-1 1 1 0 0,1 0-1 0 0,0 0 0 0 0,1 0-25 0 0,-3 0 4 0 0,0 0 0 0 0,0 0 0 0 0,0 0 0 0 0,0 1 0 0 0,-1-1-1 0 0,1 0 1 0 0,0 1 0 0 0,0-1 0 0 0,0 1 0 0 0,0-1 0 0 0,0 1-1 0 0,0-1 1 0 0,-1 1 0 0 0,1 0 0 0 0,0-1 0 0 0,0 2-4 0 0,0-1 3 0 0,0 0 1 0 0,0 0 0 0 0,0 0-1 0 0,0 1 1 0 0,0-1-1 0 0,0 0 1 0 0,-1 1-1 0 0,1-1 1 0 0,-1 1 0 0 0,1-1-1 0 0,-1 1 1 0 0,1-1-1 0 0,-1 1 1 0 0,0-1 0 0 0,0 1-1 0 0,1-1 1 0 0,-1 1-1 0 0,0-1 1 0 0,-1 1-1 0 0,1 0-3 0 0,-1 1 5 0 0,1 0 0 0 0,-1 0 0 0 0,0-1 0 0 0,-1 1 0 0 0,1 0-1 0 0,0-1 1 0 0,-1 1 0 0 0,1-1 0 0 0,-1 0 0 0 0,-1 2-5 0 0,-3 3 13 0 0,-1-1 1 0 0,1 1 0 0 0,-1-2-1 0 0,-1 1 1 0 0,-1 1-14 0 0,-4 1 87 0 0,-8 4-87 0 0,17-10 11 0 0,0 0 0 0 0,0 0 0 0 0,0-1 1 0 0,-1 1-1 0 0,1-1 0 0 0,0 0 0 0 0,-3 0-11 0 0,7-1-2 0 0,-1 0 1 0 0,1 0-1 0 0,0 0 0 0 0,-1 0 1 0 0,1 0-1 0 0,-1 0 0 0 0,1 0 0 0 0,0 0 1 0 0,-1-1-1 0 0,1 1 0 0 0,-1 0 0 0 0,1 0 1 0 0,0 0-1 0 0,-1-1 0 0 0,1 1 0 0 0,0 0 1 0 0,-1 0-1 0 0,1-1 0 0 0,0 1 1 0 0,-1 0-1 0 0,1-1 0 0 0,0 1 0 0 0,0 0 1 0 0,-1-1-1 0 0,1 1 0 0 0,0 0 0 0 0,0-1 1 0 0,0 1-1 0 0,0 0 0 0 0,-1-1 0 0 0,1 1 1 0 0,0-1-1 0 0,0 1 0 0 0,0-1 0 0 0,0 1 1 0 0,0 0-1 0 0,0-1 0 0 0,0 1 1 0 0,0-1 1 0 0,0 0-3 0 0,0 1 0 0 0,0-1 1 0 0,0 1-1 0 0,0-1 0 0 0,0 0 0 0 0,0 1 1 0 0,0-1-1 0 0,1 0 0 0 0,-1 1 1 0 0,0-1-1 0 0,0 1 0 0 0,0-1 1 0 0,1 0-1 0 0,-1 1 0 0 0,0-1 1 0 0,1 1-1 0 0,-1-1 0 0 0,1 1 1 0 0,-1-1-1 0 0,0 1 0 0 0,1 0 1 0 0,-1-1-1 0 0,1 1 0 0 0,-1-1 1 0 0,1 1-1 0 0,0 0 3 0 0,-1 0 0 0 0,1 0 0 0 0,-1 0 0 0 0,1 0 0 0 0,-1 0 0 0 0,1 0 0 0 0,-1 0 0 0 0,1 0 0 0 0,-1 0 0 0 0,1 0 0 0 0,-1 0 0 0 0,1 1 0 0 0,-1-1 0 0 0,1 0 0 0 0,-1 0 0 0 0,1 1 0 0 0,-1-1 0 0 0,0 0 0 0 0,1 1 0 0 0,-1-1 0 0 0,1 0 0 0 0,-1 1 0 0 0,0-1-1 0 0,1 1 1 0 0,-1-1 0 0 0,0 1 0 0 0,0-1 0 0 0,1 1 2 0 0,2 2 4 0 0,-1 1-1 0 0,0-1 1 0 0,0 1-1 0 0,0-1 0 0 0,0 1 1 0 0,0 0-1 0 0,-1 0 1 0 0,0 0-1 0 0,0 0 1 0 0,1 3-6 0 0,-1-2 7 0 0,1 1 0 0 0,-1-1 1 0 0,1 0-1 0 0,0 0 1 0 0,0-1-1 0 0,1 2-7 0 0,-2-4-40 0 0,1-1 1 0 0,-1 0 0 0 0,0 0-1 0 0,0 0 1 0 0,1 0-1 0 0,-1 0 1 0 0,1 0-1 0 0,-1 0 1 0 0,1 0 0 0 0,-1 0-1 0 0,1-1 1 0 0,-1 1-1 0 0,1-1 1 0 0,0 1-1 0 0,-1-1 1 0 0,2 1 39 0 0,5 1-683 0 0,-4-1 234 0 0</inkml:trace>
-  <inkml:trace contextRef="#ctx0" brushRef="#br1" timeOffset="144044.616">433 993 7898 0 0,'-4'0'2409'0'0,"4"1"-2180"0"0,-1-1 0 0 0,0 0 0 0 0,0 0 0 0 0,0 0 0 0 0,0 1 0 0 0,0-1 1 0 0,0 0-1 0 0,1 1 0 0 0,-1-1 0 0 0,0 1 0 0 0,0-1 0 0 0,1 1 1 0 0,-2 0-230 0 0,2-1 5 0 0,0 0 0 0 0,0 0 1 0 0,0 0-1 0 0,0 0 1 0 0,0 0-1 0 0,0 0 1 0 0,0 1-1 0 0,0-1 1 0 0,0 0-1 0 0,0 0 1 0 0,0 0-1 0 0,0 0 1 0 0,0 0-1 0 0,0 1 1 0 0,0-1-1 0 0,0 0 1 0 0,0 0-1 0 0,0 0 1 0 0,0 0-1 0 0,0 0 1 0 0,0 0-1 0 0,0 0 1 0 0,0 1-1 0 0,1-1 1 0 0,-1 0-1 0 0,0 0 1 0 0,0 0-1 0 0,0 0 1 0 0,0 0-1 0 0,0 0 1 0 0,0 0-1 0 0,0 0 1 0 0,0 1-1 0 0,0-1-5 0 0,6 2-16 0 0,6-1-13 0 0,-7-2-25 0 0,1 0-1 0 0,-1 0 1 0 0,0-1 0 0 0,1 0 0 0 0,-1 0-1 0 0,0 0 1 0 0,1-1 54 0 0,-2 1-66 0 0,-2 1 28 0 0,1-1-1 0 0,-1 1 1 0 0,0-1-1 0 0,1 0 1 0 0,-1 1-1 0 0,2-3 39 0 0,-4 3 20 0 0,1 1-1 0 0,0-1 0 0 0,0 0 0 0 0,-1 0 1 0 0,1 0-1 0 0,-1 1 0 0 0,1-1 0 0 0,-1 0 1 0 0,1 0-1 0 0,-1 0 0 0 0,1 0 0 0 0,-1 0 1 0 0,0 0-1 0 0,1 0 0 0 0,-1 0 0 0 0,0 0 1 0 0,0 0-1 0 0,0-1 0 0 0,0 1-19 0 0,0 1 42 0 0,0-1 1 0 0,0 1-1 0 0,-1-1 0 0 0,1 1 1 0 0,0-1-1 0 0,0 1 0 0 0,-1-1 1 0 0,1 1-1 0 0,0-1 1 0 0,-1 1-1 0 0,1-1 0 0 0,0 1 1 0 0,-1-1-1 0 0,1 1 0 0 0,-1 0 1 0 0,1-1-1 0 0,-1 1 0 0 0,1 0 1 0 0,-1-1-1 0 0,1 1 0 0 0,-1 0 1 0 0,1 0-1 0 0,-1-1 0 0 0,1 1 1 0 0,-1 0-1 0 0,1 0 0 0 0,-1 0 1 0 0,0 0-1 0 0,1 0 0 0 0,-1 0 1 0 0,1 0-43 0 0,-2 0 177 0 0,-1-1 0 0 0,1 1 0 0 0,0 1 0 0 0,0-1 0 0 0,0 0 1 0 0,0 0-1 0 0,-2 1-177 0 0,-1 1 266 0 0,0 0 1 0 0,0 0 0 0 0,0 1 0 0 0,0 0 0 0 0,0-1-1 0 0,1 2 1 0 0,-1-1 0 0 0,0 1-267 0 0,-9 9 1074 0 0,-9 11-1074 0 0,22-24 16 0 0,-4 6 59 0 0,0 0 0 0 0,0 0 0 0 0,1 1 0 0 0,-1 0-75 0 0,5-6-22 0 0,-1 0 0 0 0,1-1-1 0 0,0 1 1 0 0,-1 0-1 0 0,1-1 1 0 0,0 1-1 0 0,-1 0 1 0 0,1 0 0 0 0,0-1-1 0 0,0 1 1 0 0,0 0-1 0 0,0 0 1 0 0,-1-1-1 0 0,1 1 1 0 0,0 0 0 0 0,0 0-1 0 0,1 0 1 0 0,-1-1-1 0 0,0 1 1 0 0,0 0-1 0 0,0 0 1 0 0,0-1 0 0 0,1 1-1 0 0,-1 0 1 0 0,0-1-1 0 0,1 1 1 0 0,-1 0-1 0 0,1 0 1 0 0,-1-1 0 0 0,0 1-1 0 0,1-1 1 0 0,0 1-1 0 0,-1-1 1 0 0,1 1-1 0 0,-1 0 1 0 0,2-1 22 0 0,0 2-336 0 0,0-1 1 0 0,0 0 0 0 0,1 0-1 0 0,-1 0 1 0 0,1 0-1 0 0,-1-1 1 0 0,0 1-1 0 0,1-1 1 0 0,0 1-1 0 0,2-1 336 0 0,5 1-1532 0 0</inkml:trace>
-  <inkml:trace contextRef="#ctx0" brushRef="#br1" timeOffset="145714.214">545 1017 7106 0 0,'0'0'307'0'0,"1"1"1"0"0,-1 0 0 0 0,1-1 0 0 0,-1 1 0 0 0,1 0-1 0 0,-1-1 1 0 0,1 1 0 0 0,-1-1 0 0 0,1 1 0 0 0,0-1 0 0 0,-1 1-1 0 0,1-1 1 0 0,0 0 0 0 0,0 1-308 0 0,0-1 128 0 0,0 1-1 0 0,1-1 0 0 0,-1 1 1 0 0,0-1-1 0 0,1 0 0 0 0,-1 1 1 0 0,1-1-1 0 0,-1 0-127 0 0,1 0 0 0 0,1 0-1 0 0,-1 0 1 0 0,0-1 0 0 0,0 1-1 0 0,1 0 1 0 0,-1-1 0 0 0,0 0-1 0 0,0 1 1 0 0,1-1 0 0 0,-1 0 0 0 0,24-13-375 0 0,0-2 0 0 0,11-9 375 0 0,-33 23-423 0 0,-3 2 170 0 0,-5 6 109 0 0,-7 7 228 0 0,-10 9 1129 0 0,0-2-1 0 0,-1-1 1 0 0,-7 5-1213 0 0,24-21 268 0 0,1 1-1 0 0,-1-1 1 0 0,0-1-1 0 0,1 1 1 0 0,-1 0-1 0 0,-1-1 1 0 0,-3 1-268 0 0,8-3 4 0 0,1 0 0 0 0,0 1 0 0 0,0-1 0 0 0,0 0 0 0 0,-1 0 1 0 0,1 0-1 0 0,0 0 0 0 0,0 0 0 0 0,-1 0 0 0 0,1 0 0 0 0,0 0 1 0 0,0 0-1 0 0,-1 0 0 0 0,1 0 0 0 0,0 0 0 0 0,0 0 0 0 0,-1 0 1 0 0,1 0-1 0 0,0-1 0 0 0,0 1 0 0 0,0 0 0 0 0,-1 0 1 0 0,1 0-1 0 0,0 0 0 0 0,0 0 0 0 0,0 0 0 0 0,-1-1 0 0 0,1 1 1 0 0,0 0-1 0 0,0 0 0 0 0,0 0-4 0 0,-1-1-1 0 0,1 1 1 0 0,0-1 0 0 0,0 1-1 0 0,0-1 1 0 0,0 1-1 0 0,0-1 1 0 0,0 1-1 0 0,0-1 1 0 0,0 1 0 0 0,1-1-1 0 0,-1 1 1 0 0,0-1-1 0 0,0 1 1 0 0,0-1-1 0 0,0 1 1 0 0,2-4-20 0 0,0 1-1 0 0,0-1 1 0 0,2-1 20 0 0,-3 2-6 0 0,1 1 0 0 0,0-1 0 0 0,0 1 1 0 0,0-1-1 0 0,0 1 0 0 0,1 0 0 0 0,-1 0 0 0 0,1 0 0 0 0,0 0 6 0 0,-3 2 5 0 0,1-1-1 0 0,0 1 0 0 0,0-1 0 0 0,0 1 1 0 0,0 0-1 0 0,0-1 0 0 0,0 1 0 0 0,0 0 1 0 0,0 0-1 0 0,0 0 0 0 0,0 0 0 0 0,0 0 1 0 0,0 0-1 0 0,0 0 0 0 0,0 0 0 0 0,0 0 1 0 0,0 0-1 0 0,0 1 0 0 0,0-1 0 0 0,0 0 1 0 0,0 1-1 0 0,0-1 0 0 0,0 1 0 0 0,0-1 1 0 0,0 1-1 0 0,0-1 0 0 0,-1 1 0 0 0,1 0 1 0 0,0-1-5 0 0,6 6 51 0 0,-3-2-50 0 0,0 0 1 0 0,1-1-1 0 0,-1 0 1 0 0,1 0-1 0 0,3 2-1 0 0,-5-4-103 0 0,-1 0-307 0 0,0 0 1 0 0,1 0-1 0 0,-1 0 1 0 0,0-1-1 0 0,2 1 410 0 0,1 0-668 0 0</inkml:trace>
-  <inkml:trace contextRef="#ctx0" brushRef="#br1" timeOffset="146162.839">772 1000 10682 0 0,'-1'-1'1983'0'0,"-8"-1"2375"0"0,6 3-3933 0 0,5 3 72 0 0,-1-3-515 0 0,0 0 1 0 0,0 0-1 0 0,0 0 0 0 0,0 0 1 0 0,-1-1-1 0 0,1 1 0 0 0,0 0 1 0 0,1-1-1 0 0,-1 1 0 0 0,0-1 1 0 0,0 1-1 0 0,0-1 0 0 0,0 0 1 0 0,0 1-1 0 0,0-1 0 0 0,1 0 1 0 0,0 0 17 0 0,0 0-107 0 0,0 0 1 0 0,0 0-1 0 0,0 0 1 0 0,0 0 0 0 0,-1-1-1 0 0,1 1 1 0 0,0-1-1 0 0,0 1 1 0 0,0-1-1 0 0,1-1 107 0 0,0 1-122 0 0,0-1-1 0 0,0 1 0 0 0,-1-1 1 0 0,1 0-1 0 0,0 0 0 0 0,-1-1 1 0 0,1 1-1 0 0,-1 0 1 0 0,0-1-1 0 0,0 1 0 0 0,0-1 1 0 0,1-3 122 0 0,-1 4 17 0 0,-1-1 1 0 0,0 0-1 0 0,0 0 1 0 0,0 0-1 0 0,0 1 1 0 0,-1-1-1 0 0,1 0 1 0 0,-1-1-18 0 0,0 3 22 0 0,0 1 1 0 0,0-1 0 0 0,0 0 0 0 0,0 0-1 0 0,0 1 1 0 0,0-1 0 0 0,0 0 0 0 0,0 1-1 0 0,0-1 1 0 0,-1 0 0 0 0,1 1-1 0 0,0-1 1 0 0,-1 0 0 0 0,1 1 0 0 0,0-1-1 0 0,-1 0 1 0 0,1 1 0 0 0,0-1 0 0 0,-1 1-1 0 0,1-1 1 0 0,-1 1 0 0 0,1-1 0 0 0,-1 1-1 0 0,1-1 1 0 0,-1 1 0 0 0,0 0 0 0 0,1-1-1 0 0,-1 1 1 0 0,0 0 0 0 0,1-1 0 0 0,-1 1-1 0 0,0 0 1 0 0,1 0 0 0 0,-1-1 0 0 0,0 1-1 0 0,1 0 1 0 0,-1 0-23 0 0,-1 0 101 0 0,0 0-1 0 0,0 0 1 0 0,0 1-1 0 0,1-1 1 0 0,-1 0 0 0 0,0 1-1 0 0,0-1 1 0 0,0 1-1 0 0,1 0 1 0 0,-1-1-1 0 0,1 1 1 0 0,-1 0 0 0 0,0 0-1 0 0,1 0 1 0 0,-1 0-1 0 0,0 1-100 0 0,-4 4 425 0 0,0-1-1 0 0,1 1 0 0 0,-2 1-424 0 0,0 2 206 0 0,-1 0-1 0 0,1 1 1 0 0,0 0 0 0 0,1 1 0 0 0,0-1-1 0 0,1 1 1 0 0,0 0 0 0 0,-2 10-206 0 0,6-19 4 0 0,1 0 1 0 0,-1 0 0 0 0,1 0-1 0 0,0 0 1 0 0,-1 0 0 0 0,1 0 0 0 0,0 0-1 0 0,0 0 1 0 0,1 1-5 0 0,-1-2-50 0 0,0 0 0 0 0,0-1 0 0 0,0 1 0 0 0,1-1 0 0 0,-1 1 1 0 0,0-1-1 0 0,1 1 0 0 0,-1-1 0 0 0,0 1 0 0 0,1-1 0 0 0,-1 1 0 0 0,0-1 0 0 0,1 1 0 0 0,-1-1 0 0 0,1 0 1 0 0,-1 1-1 0 0,1-1 0 0 0,-1 0 0 0 0,1 1 0 0 0,-1-1 0 0 0,1 0 0 0 0,-1 1 0 0 0,1-1 0 0 0,-1 0 1 0 0,1 0-1 0 0,0 0 0 0 0,-1 0 0 0 0,1 0 0 0 0,-1 0 0 0 0,1 0 0 0 0,0 0 0 0 0,-1 0 0 0 0,1 0 50 0 0,17 0-2217 0 0,-11 0 1120 0 0</inkml:trace>
-  <inkml:trace contextRef="#ctx0" brushRef="#br1" timeOffset="146650.963">878 1036 5329 0 0,'3'-8'2939'0'0,"-2"2"-2134"0"0,1 1 0 0 0,0 1 1 0 0,1-3-806 0 0,-3 6 14 0 0,1 0 1 0 0,-1 0-1 0 0,1-1 1 0 0,0 1 0 0 0,0 0-1 0 0,-1 1 1 0 0,1-1-1 0 0,0 0 1 0 0,0 0 0 0 0,0 0-1 0 0,0 0 1 0 0,0 1-1 0 0,0-1 1 0 0,0 0-1 0 0,0 1 1 0 0,1-1-15 0 0,-2 1 1 0 0,0 0 1 0 0,0 0-1 0 0,0 0 1 0 0,1 0-1 0 0,-1 0 1 0 0,0 0-1 0 0,0-1 1 0 0,0 1-1 0 0,1 0 1 0 0,-1 0-1 0 0,0 0 0 0 0,0 0 1 0 0,0 0-1 0 0,1 0 1 0 0,-1 0-1 0 0,0 1 1 0 0,0-1-1 0 0,0 0 1 0 0,1 0-1 0 0,-1 0 1 0 0,0 0-1 0 0,0 0 0 0 0,0 0 1 0 0,1 0-1 0 0,-1 0 1 0 0,0 0-1 0 0,0 0 1 0 0,0 1-1 0 0,0-1 1 0 0,1 0-2 0 0,-1 0 9 0 0,0 1 0 0 0,0-1 0 0 0,0 1 0 0 0,0-1 0 0 0,1 1 0 0 0,-1-1 0 0 0,0 0 0 0 0,0 1 0 0 0,0-1 0 0 0,0 1 0 0 0,0-1 0 0 0,0 1 0 0 0,0-1-9 0 0,-3 15 347 0 0,-5 10 305 0 0,-1-1-1 0 0,-1 0 1 0 0,-1 0-1 0 0,-1-1 0 0 0,-1-1 1 0 0,-4 5-652 0 0,16-26 71 0 0,0 1 70 0 0,0 0 0 0 0,-1-1 0 0 0,1 1 0 0 0,0 0 0 0 0,-1-1 0 0 0,1 1 0 0 0,-1-1 0 0 0,1 0 0 0 0,-1 1 0 0 0,1-1 0 0 0,-1 0 0 0 0,-1 0-141 0 0,3-1 17 0 0,0 0 0 0 0,0 0 0 0 0,0 0-1 0 0,0 0 1 0 0,0 0 0 0 0,0 0 0 0 0,0 0 0 0 0,0 0 0 0 0,0 0 0 0 0,0 0-1 0 0,0-1 1 0 0,0 1 0 0 0,-1 0 0 0 0,1 0 0 0 0,0 0 0 0 0,0 0 0 0 0,0 0-1 0 0,0 0 1 0 0,0-1 0 0 0,0 1 0 0 0,0 0 0 0 0,0 0 0 0 0,0 0 0 0 0,0 0-1 0 0,0 0 1 0 0,0 0 0 0 0,0 0 0 0 0,1-1 0 0 0,-1 1 0 0 0,0 0 0 0 0,0 0-1 0 0,0 0 1 0 0,0 0 0 0 0,0 0 0 0 0,0 0 0 0 0,0 0 0 0 0,0 0 0 0 0,0 0-1 0 0,0-1-16 0 0,3-5 126 0 0,25-46-3 0 0,-3 5-58 0 0,27-36-54 0 0,-47 76-7 0 0,0 0 0 0 0,4-3-4 0 0,-8 8 1 0 0,1 0-1 0 0,0 0 0 0 0,0 1 1 0 0,-1-1-1 0 0,1 1 1 0 0,0 0-1 0 0,0 0 1 0 0,0-1-1 0 0,0 1 0 0 0,0 0 1 0 0,3 0-1 0 0,-5 1 1 0 0,1 0 0 0 0,-1-1 0 0 0,1 1-1 0 0,-1 0 1 0 0,1 0 0 0 0,0 0 0 0 0,-1 0 0 0 0,1 0 0 0 0,-1 0 0 0 0,1 0 0 0 0,-1 0 0 0 0,1 1-1 0 0,0-1 1 0 0,-1 0 0 0 0,1 0 0 0 0,-1 0 0 0 0,1 1 0 0 0,-1-1 0 0 0,1 0 0 0 0,-1 0 0 0 0,1 1 0 0 0,-1-1-1 0 0,1 1 1 0 0,-1-1 0 0 0,0 0 0 0 0,1 1 0 0 0,-1-1 0 0 0,1 1 0 0 0,-1-1 0 0 0,0 1 0 0 0,1-1-1 0 0,-1 1 1 0 0,0-1 0 0 0,0 1 0 0 0,0-1 0 0 0,1 1 0 0 0,-1-1 0 0 0,0 1 0 0 0,0-1 0 0 0,0 2-1 0 0,0 0 4 0 0,1-1 0 0 0,-1 1 0 0 0,0 0 0 0 0,0 0 0 0 0,0 0 0 0 0,0 0 1 0 0,-1 0-1 0 0,1 0 0 0 0,-1 0 0 0 0,1 0 0 0 0,-1 1-4 0 0,-1 0 6 0 0,1 0-1 0 0,-1 0 1 0 0,0 0 0 0 0,0 0-1 0 0,0-1 1 0 0,0 1 0 0 0,-1-1-1 0 0,1 1 1 0 0,-1-1 0 0 0,1 0-1 0 0,-1 0 1 0 0,0 0 0 0 0,-2 1-6 0 0,3-2 0 0 0,-6 4 23 0 0,-1 0 0 0 0,-1 1-23 0 0,8-5-3 0 0,0 0-1 0 0,0-1 1 0 0,-1 1 0 0 0,1 0 0 0 0,0-1-1 0 0,0 1 1 0 0,-1-1 0 0 0,1 0 0 0 0,0 0-1 0 0,-1 1 1 0 0,-1-2 3 0 0,3 1-64 0 0,1 0 0 0 0,0 0-1 0 0,-1 0 1 0 0,1 0-1 0 0,-1 0 1 0 0,1-1 0 0 0,0 1-1 0 0,-1 0 1 0 0,1 0 0 0 0,-1 0-1 0 0,1-1 1 0 0,0 1 0 0 0,-1 0-1 0 0,1-1 1 0 0,0 1-1 0 0,-1 0 1 0 0,1-1 0 0 0,0 1-1 0 0,0 0 1 0 0,-1-1 0 0 0,1 1-1 0 0,0-1 1 0 0,0 1 0 0 0,-1-1 64 0 0,1 1-200 0 0,0-1 0 0 0,0 0 0 0 0,0 0-1 0 0,0 0 1 0 0,-1 0 0 0 0,1 0 0 0 0,0 0 0 0 0,0 0 0 0 0,1 0 0 0 0,-1 0 0 0 0,0 1 0 0 0,0-1 200 0 0,2-4-1221 0 0</inkml:trace>
-  <inkml:trace contextRef="#ctx0" brushRef="#br1" timeOffset="147023.646">1177 783 6969 0 0,'2'-3'2442'0'0,"-1"2"-2130"0"0,-1 0 0 0 0,0 1 0 0 0,1-1 1 0 0,-1 0-1 0 0,1 1 0 0 0,-1-1 0 0 0,1 0 1 0 0,0 1-1 0 0,-1-1 0 0 0,1 1 0 0 0,0-1-312 0 0,-1 1 39 0 0,0 0-1 0 0,0 0 0 0 0,0 0 1 0 0,0 0-1 0 0,0 0 0 0 0,0 0 0 0 0,0 0 1 0 0,0 0-1 0 0,0 0 0 0 0,0 0 0 0 0,0 0 1 0 0,0 0-1 0 0,0 0 0 0 0,0 0 1 0 0,1 0-1 0 0,-1 0 0 0 0,0 0 0 0 0,0 0 1 0 0,0 0-1 0 0,0 0 0 0 0,0 0 1 0 0,0 0-1 0 0,0 0 0 0 0,0 0 0 0 0,0 0 1 0 0,0 0-1 0 0,0 0 0 0 0,0 0 0 0 0,0 0 1 0 0,0 0-1 0 0,0 0 0 0 0,0 0 1 0 0,0 0-1 0 0,0 0 0 0 0,0 0 0 0 0,0 0 1 0 0,0 0-1 0 0,0 1 0 0 0,0-1 1 0 0,0 0-1 0 0,0 0 0 0 0,0 0 0 0 0,0 0 1 0 0,0 0-1 0 0,0 0 0 0 0,0 0 0 0 0,0 0 1 0 0,0 0-1 0 0,0 0 0 0 0,0 0 1 0 0,0 0-39 0 0,0 4 1033 0 0,-2 4 130 0 0,-18 49 2438 0 0,-23 43-3601 0 0,34-82-455 0 0,-11 16 455 0 0,-3-2-4834 0 0,19-26 2739 0 0</inkml:trace>
-  <inkml:trace contextRef="#ctx0" brushRef="#br1" timeOffset="147024.684">1063 927 11835 0 0,'1'-3'5097'0'0,"0"-1"-3201"0"0,2 1-1200 0 0,0-1 280 0 0,1 1-199 0 0,1 0-121 0 0,-1 0-72 0 0,2 1-192 0 0,0-1-104 0 0,0 1-104 0 0,-1 2-56 0 0,1-1-144 0 0,1 0-176 0 0,0 0-224 0 0,0 1-400 0 0,-1 0 640 0 0,1 0-416 0 0,0 0-233 0 0</inkml:trace>
+  <inkml:trace contextRef="#ctx0" brushRef="#br0">38 629 2689 0 0,'0'0'449'0'0,"-1"0"0"0"0,1 0 1 0 0,-1 0-1 0 0,1 0 0 0 0,-1 0 1 0 0,1 0-1 0 0,-1-1 0 0 0,1 1 1 0 0,-1 0-1 0 0,1 0 0 0 0,-1 0 1 0 0,1 0-1 0 0,-1-1 0 0 0,1 1 1 0 0,0 0-1 0 0,-1-1 0 0 0,1 1 1 0 0,-1 0-1 0 0,1-1 0 0 0,0 1 1 0 0,-1 0-1 0 0,1-1 0 0 0,0 1 1 0 0,-1 0-1 0 0,1-1 1 0 0,0 1-1 0 0,0-1 0 0 0,0 1 1 0 0,-1-1-1 0 0,1 1 0 0 0,0-1-449 0 0,1 0 333 0 0,-1 0 1 0 0,1 1-1 0 0,0-1 0 0 0,0 0 1 0 0,0 0-1 0 0,0 1 0 0 0,0-1 0 0 0,0 1 1 0 0,1-1-334 0 0,0 0 97 0 0,1 0 0 0 0,0 0 0 0 0,0 1 0 0 0,-1-1 0 0 0,1 1 0 0 0,0 0 0 0 0,0 0 0 0 0,0 0 0 0 0,0 0 0 0 0,2 1-97 0 0,4 1-1155 0 0,0 0 1 0 0,6 2 1154 0 0,-2 0-1503 0 0,-6-1-286 0 0</inkml:trace>
+  <inkml:trace contextRef="#ctx0" brushRef="#br0" timeOffset="-4098.555">1197 391 7578 0 0,'-1'0'145'0'0,"1"0"0"0"0,0 0 1 0 0,0 0-1 0 0,0-1 0 0 0,0 1 1 0 0,-1 0-1 0 0,1 0 1 0 0,0 0-1 0 0,0 0 0 0 0,0 0 1 0 0,0-1-1 0 0,0 1 0 0 0,0 0 1 0 0,-1 0-1 0 0,1 0 1 0 0,0-1-1 0 0,0 1 0 0 0,0 0 1 0 0,0 0-1 0 0,0 0 0 0 0,0-1 1 0 0,0 1-1 0 0,0 0 1 0 0,0 0-1 0 0,0-1 0 0 0,0 1 1 0 0,0 0-1 0 0,0 0 0 0 0,0 0 1 0 0,0-1-1 0 0,0 1 1 0 0,0 0-1 0 0,0 0 0 0 0,0 0 1 0 0,0-1-1 0 0,1 1 0 0 0,-1 0 1 0 0,0 0-1 0 0,0 0 1 0 0,0-1-1 0 0,0 1-145 0 0,7-9-547 0 0,-6 7 895 0 0,4-6-324 0 0,0 0-1 0 0,0 0 1 0 0,0-1 0 0 0,-1 1 0 0 0,1-7-24 0 0,-2 9 65 0 0,-1 0 1 0 0,4-5-66 0 0,-4 9 63 0 0,-1 0 1 0 0,0 0-1 0 0,1 0 0 0 0,0 0 0 0 0,-1 0 0 0 0,1 0 0 0 0,0 0 1 0 0,0 1-1 0 0,1-2-63 0 0,-3 3 19 0 0,1 0 0 0 0,-1 0 0 0 0,1 0 0 0 0,0-1 0 0 0,-1 1 0 0 0,1 0 0 0 0,-1 0 0 0 0,1 0 0 0 0,0 0 0 0 0,-1 0 0 0 0,1 0 0 0 0,-1 0 0 0 0,1 0 0 0 0,-1 0 1 0 0,1 0-1 0 0,0 0 0 0 0,-1 0 0 0 0,1 1 0 0 0,-1-1 0 0 0,1 0 0 0 0,-1 0 0 0 0,1 1 0 0 0,-1-1 0 0 0,1 0 0 0 0,-1 1 0 0 0,1-1 0 0 0,-1 0 0 0 0,1 1 0 0 0,-1-1 0 0 0,1 1 0 0 0,-1-1 0 0 0,0 1 0 0 0,1-1 1 0 0,-1 1-1 0 0,0-1-19 0 0,1 2 19 0 0,1-1 0 0 0,-1 1-1 0 0,0 0 1 0 0,-1 0 0 0 0,1 0 0 0 0,0-1 0 0 0,0 1 0 0 0,-1 0 0 0 0,1 2-19 0 0,-1-1 20 0 0,0 1 0 0 0,0-1 0 0 0,0 1 0 0 0,0-1 0 0 0,-1 0 0 0 0,1 1 0 0 0,-1-1 0 0 0,0 1 0 0 0,0-1 0 0 0,0 0 0 0 0,0 0 0 0 0,-1 0 0 0 0,0 0 0 0 0,0 1-20 0 0,-1 2-194 0 0,-2 0 0 0 0,1-1 0 0 0,0 1 0 0 0,-1-1 0 0 0,0 0 0 0 0,-3 2 194 0 0,5-5-396 0 0</inkml:trace>
+  <inkml:trace contextRef="#ctx0" brushRef="#br0" timeOffset="-3645.973">1362 323 7106 0 0,'2'0'354'0'0,"-1"0"0"0"0,0 0 0 0 0,0 0 0 0 0,1 0 0 0 0,-1 0 0 0 0,0 0 0 0 0,1-1 0 0 0,-1 1 0 0 0,0 0 0 0 0,1-1-354 0 0,16-7 3713 0 0,-7 4-2701 0 0,-8 2-1002 0 0,0 1 0 0 0,0 0 0 0 0,0-1 0 0 0,-1 0 0 0 0,1 1 0 0 0,-1-1 0 0 0,2-2-10 0 0,-3 3 5 0 0,0 1-1 0 0,0-1 1 0 0,0 0-1 0 0,0 0 1 0 0,-1 0-1 0 0,1 0 1 0 0,0 0 0 0 0,-1 0-1 0 0,1 0 1 0 0,-1 0-1 0 0,1-1 1 0 0,-1 1 0 0 0,1 0-1 0 0,-1 0 1 0 0,0 0-1 0 0,0-1 1 0 0,1 1-1 0 0,-1 0 1 0 0,0 0 0 0 0,0-1-5 0 0,0 1 6 0 0,0 1 1 0 0,-1 0 0 0 0,1-1 0 0 0,0 1 0 0 0,0-1 0 0 0,0 1-1 0 0,0 0 1 0 0,-1-1 0 0 0,1 1 0 0 0,0 0 0 0 0,0-1 0 0 0,0 1-1 0 0,-1 0 1 0 0,1-1 0 0 0,0 1 0 0 0,-1 0 0 0 0,1-1 0 0 0,0 1-1 0 0,-1 0 1 0 0,1 0 0 0 0,0 0 0 0 0,-1-1 0 0 0,1 1 0 0 0,-1 0-1 0 0,1 0 1 0 0,0 0 0 0 0,-1 0 0 0 0,1 0 0 0 0,-1 0-1 0 0,1 0 1 0 0,0 0 0 0 0,-1 0 0 0 0,1 0 0 0 0,-1 0 0 0 0,1 0-1 0 0,0 0 1 0 0,-1 0 0 0 0,1 0-7 0 0,-2 0 62 0 0,0 0 1 0 0,0 1-1 0 0,1-1 0 0 0,-1 1 0 0 0,0 0 1 0 0,0-1-1 0 0,1 1 0 0 0,-1 0-62 0 0,-9 6 686 0 0,0 0 0 0 0,0 0 0 0 0,-4 5-686 0 0,10-8 152 0 0,1 1 1 0 0,-1-1 0 0 0,1 1-1 0 0,0 0 1 0 0,0 0-1 0 0,1 1 1 0 0,-1-1-1 0 0,1 1-152 0 0,2-4 13 0 0,0 0-1 0 0,0-1 0 0 0,1 1 1 0 0,-1 0-1 0 0,1 0 1 0 0,-1 0-1 0 0,1 0 0 0 0,0 0 1 0 0,0 0-1 0 0,-1 0 1 0 0,2 0-13 0 0,-1-2-18 0 0,0 1 1 0 0,0 0 0 0 0,0 0-1 0 0,0-1 1 0 0,0 1 0 0 0,1 0 0 0 0,-1-1-1 0 0,0 1 1 0 0,1 0 0 0 0,-1-1-1 0 0,0 1 1 0 0,1 0 0 0 0,-1-1-1 0 0,1 1 1 0 0,-1-1 0 0 0,1 1-1 0 0,-1-1 1 0 0,1 1 0 0 0,0-1 0 0 0,-1 1-1 0 0,1-1 1 0 0,-1 0 0 0 0,1 1-1 0 0,0-1 1 0 0,-1 0 0 0 0,1 1-1 0 0,0-1 1 0 0,0 0 0 0 0,0 0 17 0 0,3 1-682 0 0,-1-1 0 0 0,1 1 1 0 0,0-1-1 0 0,0 0 0 0 0,0 0 0 0 0,0-1 1 0 0,-1 1-1 0 0,1-1 0 0 0,0 0 0 0 0,1 0 682 0 0,3-2-2335 0 0</inkml:trace>
+  <inkml:trace contextRef="#ctx0" brushRef="#br0" timeOffset="-3321.08">1480 336 5793 0 0,'0'0'302'0'0,"0"0"-1"0"0,0 0 0 0 0,0 0 1 0 0,-1 0-1 0 0,1 0 1 0 0,0 0-1 0 0,0 0 1 0 0,0 0-1 0 0,0 0 0 0 0,0-1 1 0 0,0 1-1 0 0,0 0 1 0 0,-1 0-1 0 0,1 0 0 0 0,0 0 1 0 0,0 0-1 0 0,0 0 1 0 0,0 0-1 0 0,0-1 0 0 0,0 1 1 0 0,0 0-1 0 0,0 0 1 0 0,0 0-1 0 0,0 0 0 0 0,0 0 1 0 0,0-1-302 0 0,2-2 3110 0 0,9-3-3803 0 0,-6 3 944 0 0,-3 2-1036 0 0,0-1 0 0 0,-1 1-1 0 0,1 0 1 0 0,0-1 0 0 0,-1 1-1 0 0,1-2 786 0 0,0 0-2216 0 0</inkml:trace>
+  <inkml:trace contextRef="#ctx0" brushRef="#br0" timeOffset="-3004.451">1542 211 12339 0 0,'-3'-2'4969'0'0,"-1"0"-3369"0"0,2-1-1080 0 0,-1 2 0 0 0,0-1-88 0 0,2 1-24 0 0,0 0-23 0 0,1 1-209 0 0,0 0-104 0 0,0 1-64 0 0,1 1-104 0 0,1 0-713 0 0,0 0-599 0 0,0 1 1104 0 0,0 0-768 0 0,-1 0-689 0 0</inkml:trace>
+  <inkml:trace contextRef="#ctx0" brushRef="#br0" timeOffset="-2671.045">1543 307 7890 0 0,'-1'0'433'0'0,"1"1"0"0"0,0-1 0 0 0,0 1 0 0 0,0 0 0 0 0,-1-1 0 0 0,1 1 0 0 0,0-1 0 0 0,0 1 0 0 0,0-1 0 0 0,0 1 0 0 0,0-1 0 0 0,0 1 0 0 0,0 0-433 0 0,0-1 6 0 0,0 1-1 0 0,0-1 1 0 0,0 0 0 0 0,0 0-1 0 0,0 0 1 0 0,0 0 0 0 0,0 1-1 0 0,0-1 1 0 0,0 0-1 0 0,0 0 1 0 0,0 0 0 0 0,0 0-1 0 0,0 1 1 0 0,1-1 0 0 0,-1 0-1 0 0,0 0 1 0 0,0 0 0 0 0,0 0-1 0 0,0 0 1 0 0,0 0 0 0 0,0 1-1 0 0,1-1 1 0 0,-1 0 0 0 0,0 0-1 0 0,0 0 1 0 0,0 0 0 0 0,0 0-1 0 0,1 0 1 0 0,-1 0 0 0 0,0 0-1 0 0,0 0 1 0 0,0 0-1 0 0,0 0 1 0 0,1 0 0 0 0,-1 0-1 0 0,0 0 1 0 0,0 0 0 0 0,0 0-1 0 0,1 0 1 0 0,-1 0 0 0 0,0 0-1 0 0,0 0 1 0 0,0 0 0 0 0,0 0-1 0 0,1 0 1 0 0,-1 0-6 0 0,1 0 16 0 0,0-1 0 0 0,0 0 0 0 0,0 1 0 0 0,0-1 0 0 0,0 1 0 0 0,0-1 0 0 0,-1 0 0 0 0,1 0 0 0 0,0 0 0 0 0,0 1 1 0 0,0-2-17 0 0,8-10 79 0 0,-8 9-72 0 0,2-1 14 0 0,0 0-23 0 0,0-1 0 0 0,0 1-1 0 0,0 1 1 0 0,0-1 0 0 0,2-2 2 0 0,-4 6 7 0 0,0-1 0 0 0,-1 1-1 0 0,1-1 1 0 0,0 1 0 0 0,-1-1-1 0 0,1 1 1 0 0,0-1 0 0 0,-1 1-1 0 0,1 0 1 0 0,0-1 0 0 0,0 1-1 0 0,0 0 1 0 0,-1 0 0 0 0,1-1-1 0 0,0 1 1 0 0,0 0 0 0 0,0 0-1 0 0,0 0 1 0 0,0 0 0 0 0,-1 0-1 0 0,1 0 1 0 0,0 0 0 0 0,0 1-1 0 0,0-1 1 0 0,0 0 0 0 0,-1 0-1 0 0,1 1 1 0 0,0-1 0 0 0,0 0-1 0 0,-1 1 1 0 0,1-1 0 0 0,0 1-1 0 0,0-1 1 0 0,0 1-7 0 0,-1 0 40 0 0,1-1-1 0 0,0 1 1 0 0,-1-1-1 0 0,1 1 1 0 0,-1 0-1 0 0,1-1 1 0 0,-1 1-1 0 0,1 0 1 0 0,-1-1-1 0 0,0 1 1 0 0,1 0-1 0 0,-1 0 1 0 0,0-1-1 0 0,0 1 1 0 0,1 0-1 0 0,-1 0 1 0 0,0 0-40 0 0,0 1 45 0 0,0-1 1 0 0,0 1-1 0 0,0-1 1 0 0,-1 1-1 0 0,1-1 1 0 0,0 0-1 0 0,-1 1 1 0 0,1-1-1 0 0,-1 2-45 0 0,-2 2 35 0 0,1 0-1 0 0,-1 0 0 0 0,0-1 1 0 0,-4 4-35 0 0,6-6-29 0 0,-10 13-1026 0 0,10-12 636 0 0</inkml:trace>
+  <inkml:trace contextRef="#ctx0" brushRef="#br0" timeOffset="-2220.3">1701 299 5593 0 0,'-4'1'3546'0'0,"5"1"-1862"0"0,-1-2-1589 0 0,1 0 0 0 0,0 1 1 0 0,-1-1-1 0 0,1 0 0 0 0,0 0 0 0 0,-1 1 0 0 0,1-1 0 0 0,0 0 0 0 0,-1 0 1 0 0,1 0-96 0 0,0 0 40 0 0,0 0 0 0 0,0 0 0 0 0,0 0 0 0 0,0 0 0 0 0,0-1 0 0 0,0 1 0 0 0,0 0 0 0 0,0 0 0 0 0,0-1 0 0 0,0 1 0 0 0,-1-1 0 0 0,1 1 0 0 0,0-1 0 0 0,0 1 0 0 0,0-1 0 0 0,-1 0 1 0 0,1 1-1 0 0,0-1-40 0 0,1-2 81 0 0,1 0 0 0 0,0 0 0 0 0,1-3-81 0 0,-4 6 7 0 0,1-1 0 0 0,-1 0 1 0 0,0 1-1 0 0,1-1 0 0 0,-1 0 1 0 0,0 1-1 0 0,0-1 0 0 0,1 0 1 0 0,-1 0-1 0 0,0 1 0 0 0,0-1 1 0 0,0 0-1 0 0,0 0 0 0 0,0 1 1 0 0,0-1-1 0 0,0 0 0 0 0,0 0 1 0 0,0 1-1 0 0,0-1 0 0 0,-1 0 1 0 0,1 0-1 0 0,0 0-7 0 0,0 1 23 0 0,-1-1 1 0 0,1 1-1 0 0,0-1 0 0 0,-1 1 0 0 0,1-1 1 0 0,0 1-1 0 0,-1 0 0 0 0,1-1 1 0 0,0 1-1 0 0,-1 0 0 0 0,1-1 1 0 0,-1 1-1 0 0,1 0 0 0 0,-1-1 0 0 0,1 1 1 0 0,-1 0-1 0 0,1 0 0 0 0,-1-1 1 0 0,1 1-1 0 0,-1 0 0 0 0,1 0 1 0 0,-1 0-1 0 0,1 0 0 0 0,-1 0 0 0 0,0 0 1 0 0,1 0-1 0 0,-1 0 0 0 0,1 0 1 0 0,-1 0-1 0 0,0 0-23 0 0,-2 1 285 0 0,-1 0 0 0 0,1 0 0 0 0,-1 0 0 0 0,1 1 0 0 0,0-1-1 0 0,0 1 1 0 0,-1 0 0 0 0,1 0 0 0 0,-2 2-285 0 0,-1 1 556 0 0,0 0 1 0 0,0 0-1 0 0,1 1 0 0 0,-1 1-556 0 0,5-6 123 0 0,0 1 1 0 0,0-1 0 0 0,-1 1-1 0 0,2 0 1 0 0,-1-1-1 0 0,0 1 1 0 0,0 0-1 0 0,0 0 1 0 0,1 0-1 0 0,-1-1 1 0 0,1 3-124 0 0,0-4 34 0 0,0 1-1 0 0,0-1 1 0 0,0 1-1 0 0,0 0 1 0 0,0-1-1 0 0,0 1 1 0 0,0-1 0 0 0,0 1-1 0 0,0-1 1 0 0,0 1-1 0 0,1-1 1 0 0,-1 1 0 0 0,0-1-1 0 0,0 1 1 0 0,0-1-1 0 0,1 0 1 0 0,-1 1-1 0 0,0-1-33 0 0,1 1 19 0 0,0-1-1 0 0,-1 1 1 0 0,1-1-1 0 0,-1 1 0 0 0,1-1 1 0 0,0 0-1 0 0,-1 1 1 0 0,1-1-1 0 0,0 0 0 0 0,-1 0 1 0 0,1 0-1 0 0,0 1 1 0 0,0-1-1 0 0,-1 0 0 0 0,1 0 1 0 0,0 0-19 0 0,3 0 13 0 0,0 0 0 0 0,-1-1 0 0 0,1 1 0 0 0,-1-1 0 0 0,1 0 0 0 0,-1 0 0 0 0,1 0 0 0 0,-1 0 0 0 0,1-1 0 0 0,-1 1 0 0 0,2-2-13 0 0,4-3 0 0 0,0 0 0 0 0,-1 0-1 0 0,4-3 1 0 0,-8 6-5 0 0,0-1-1 0 0,0 1 0 0 0,-1-1 0 0 0,1 0 0 0 0,-1 0 0 0 0,0 0 0 0 0,0 0 0 0 0,0-1 0 0 0,-1 1 0 0 0,1-1 0 0 0,0-2 6 0 0,-5 8-41 0 0,-3 4-25 0 0,-6 9-23 0 0,-15 24 118 0 0,-7 8 48 0 0,26-36-57 0 0,-1-1 0 0 0,0-1-1 0 0,-8 7-19 0 0,-11 7 145 0 0,23-19-106 0 0,-1 0 0 0 0,1-1-1 0 0,-1 1 1 0 0,0-1 0 0 0,-2 1-39 0 0,6-2 4 0 0,0-1 0 0 0,1 0 1 0 0,-1 0-1 0 0,0 0 0 0 0,1 1 0 0 0,-1-1 0 0 0,0 0 0 0 0,0 0 1 0 0,1 0-1 0 0,-1 0 0 0 0,0 0 0 0 0,1 0 0 0 0,-1 0 0 0 0,0-1 0 0 0,0 1 1 0 0,0 0-5 0 0,1 0-1 0 0,0-1-1 0 0,-1 1 1 0 0,1 0 0 0 0,0 0 0 0 0,0-1 0 0 0,-1 1 0 0 0,1 0 0 0 0,0-1 0 0 0,0 1 0 0 0,-1 0 0 0 0,1-1-1 0 0,0 1 1 0 0,0-1 0 0 0,0 1 0 0 0,0 0 0 0 0,0-1 0 0 0,0 1 0 0 0,0-1 0 0 0,0 1 0 0 0,0 0 0 0 0,0-1 0 0 0,0 1-1 0 0,0-1 1 0 0,0 1 0 0 0,0 0 0 0 0,0-1 0 0 0,0 1 0 0 0,0-1 0 0 0,0 1 1 0 0,1-3-12 0 0,-1 0 1 0 0,1 1 0 0 0,0-1-1 0 0,0 0 1 0 0,0 1-1 0 0,0-1 1 0 0,1 0 0 0 0,-1 1-1 0 0,0 0 1 0 0,1-1-1 0 0,0 1 1 0 0,0 0-1 0 0,0 0 1 0 0,0 0 0 0 0,0 0-1 0 0,0 0 1 0 0,0 0 11 0 0,1 0-3 0 0,1 0 0 0 0,-1 0 0 0 0,0 0 0 0 0,1 1 1 0 0,0 0-1 0 0,-1-1 0 0 0,1 1 0 0 0,0 0 0 0 0,-1 0 0 0 0,1 1 1 0 0,0-1-1 0 0,1 1 3 0 0,21 1 17 0 0,-16-1-541 0 0,0 0-1 0 0,1 0 525 0 0,-8 0-872 0 0,1-1 0 0 0,-1 0 0 0 0,0 1 0 0 0,1-1 0 0 0,-1 0 872 0 0,6-4-2178 0 0,-5 2 609 0 0</inkml:trace>
+  <inkml:trace contextRef="#ctx0" brushRef="#br0" timeOffset="-1691.849">1843 275 6689 0 0,'0'-1'185'0'0,"0"1"-1"0"0,0 0 0 0 0,0 0 0 0 0,0-1 0 0 0,1 1 0 0 0,-1 0 1 0 0,0 0-1 0 0,0 0 0 0 0,0-1 0 0 0,0 1 0 0 0,0 0 0 0 0,0 0 0 0 0,0 0 1 0 0,0-1-1 0 0,1 1 0 0 0,-1 0 0 0 0,0 0 0 0 0,0 0 0 0 0,0 0 1 0 0,0 0-1 0 0,1-1 0 0 0,-1 1 0 0 0,0 0 0 0 0,0 0 0 0 0,0 0 0 0 0,1 0-184 0 0,6 1 283 0 0,-6-1-269 0 0,1 0 0 0 0,-1 1 0 0 0,1-1 0 0 0,0 0 0 0 0,-1 0 0 0 0,2 0-14 0 0,-2 0 0 0 0,-1 0 0 0 0,0 0 1 0 0,1 0-1 0 0,-1 0 0 0 0,1 0 0 0 0,-1 0 0 0 0,1-1 0 0 0,-1 1 0 0 0,0 0 1 0 0,1 0-1 0 0,-1-1 0 0 0,1 1 0 0 0,-1 0 0 0 0,0 0 0 0 0,1-1 0 0 0,-1 1 1 0 0,0 0-1 0 0,1-1 0 0 0,-1 1 0 0 0,0-1 0 0 0,0 1 0 0 0,0 0 0 0 0,1-1 1 0 0,-1 1-1 0 0,0-1 0 0 0,0 1 0 0 0,1-1-72 0 0,-1 0 0 0 0,1-1 1 0 0,-1 1-1 0 0,0 0 0 0 0,0 0 1 0 0,1-1-1 0 0,-1 1 0 0 0,0 0 1 0 0,0 0-1 0 0,0-1 72 0 0,0 1 10 0 0,0 1-1 0 0,-1 0 1 0 0,1-1 0 0 0,0 1-1 0 0,0 0 1 0 0,0-1 0 0 0,0 1-1 0 0,0 0 1 0 0,-1-1 0 0 0,1 1-1 0 0,0 0 1 0 0,0-1 0 0 0,-1 1-1 0 0,1 0 1 0 0,0 0 0 0 0,0-1-1 0 0,-1 1 1 0 0,1 0 0 0 0,0 0-1 0 0,-1 0 1 0 0,1-1 0 0 0,0 1-1 0 0,-1 0 1 0 0,1 0 0 0 0,0 0-1 0 0,-1 0 1 0 0,1 0 0 0 0,0 0-1 0 0,-1 0 1 0 0,1 0 0 0 0,-1 0-1 0 0,1 0 1 0 0,0 0 0 0 0,-1 0-1 0 0,1 0 1 0 0,0 0 0 0 0,-1 0-1 0 0,1 0-9 0 0,-3 0 342 0 0,-1 1 0 0 0,1 0 0 0 0,0 0 0 0 0,0 0 0 0 0,0 0 0 0 0,-1 0 0 0 0,1 1 0 0 0,1-1 0 0 0,-1 1 0 0 0,0 0 0 0 0,0 0-342 0 0,-1 1 451 0 0,0 0 1 0 0,0 1-1 0 0,0-1 0 0 0,1 1 1 0 0,-1 0-1 0 0,-1 3-451 0 0,4-6 31 0 0,0 0 0 0 0,1 0 0 0 0,-1 0-1 0 0,1 0 1 0 0,-1 0 0 0 0,1-1 0 0 0,0 1 0 0 0,-1 0 0 0 0,1 0 0 0 0,0 0 0 0 0,0 0 0 0 0,0 0 0 0 0,-1 0 0 0 0,1 0-1 0 0,0 0 1 0 0,1 1-31 0 0,-1-1-6 0 0,0 0 0 0 0,0-1 0 0 0,0 1 0 0 0,1-1 0 0 0,-1 1 0 0 0,0 0-1 0 0,1-1 1 0 0,-1 1 0 0 0,1-1 0 0 0,-1 1 0 0 0,1-1 0 0 0,-1 0 0 0 0,0 1-1 0 0,1-1 1 0 0,0 1 0 0 0,-1-1 0 0 0,1 0 0 0 0,-1 1 0 0 0,1-1-1 0 0,-1 0 1 0 0,1 0 0 0 0,0 1 0 0 0,-1-1 0 0 0,1 0 0 0 0,0 0 0 0 0,-1 0 6 0 0,4 1-223 0 0,0-1 1 0 0,-1 1-1 0 0,1-1 1 0 0,0 0-1 0 0,-1 0 1 0 0,1 0-1 0 0,0-1 1 0 0,-1 1-1 0 0,1-1 1 0 0,0 0-1 0 0,-1 0 1 0 0,1 0-1 0 0,-1 0 1 0 0,1-1 222 0 0,2-1-30 0 0,-1 0 0 0 0,0 0 1 0 0,0 0-1 0 0,-1 0 0 0 0,1-1 0 0 0,-1 0 1 0 0,1 0-1 0 0,1-3 30 0 0,1 0 18 0 0,-5 6-8 0 0,0-1 0 0 0,-1 0 0 0 0,1 0 1 0 0,-1 0-1 0 0,1 0 0 0 0,-1 0 1 0 0,1 0-1 0 0,-1 0-10 0 0,-2 2 8 0 0,1 0 0 0 0,-1 0 0 0 0,1 0-1 0 0,-1 0 1 0 0,0 1 0 0 0,1-1 0 0 0,-1 0 0 0 0,1 0 0 0 0,-1 0 0 0 0,1 1 0 0 0,-1-1 0 0 0,1 0 0 0 0,-1 1-8 0 0,-2 2-33 0 0,-1 1 1 0 0,1 0 0 0 0,-2 1 32 0 0,5-4-260 0 0,-1 0 1 0 0,0 0 0 0 0,0 0 0 0 0,1 1-1 0 0,-1-1 1 0 0,1 0 0 0 0,-1 0-1 0 0,1 1 1 0 0,-1-1 0 0 0,1 0 0 0 0,0 0-1 0 0,-1 1 1 0 0,1-1 0 0 0,0 0-1 0 0,0 1 260 0 0,1 1-1636 0 0</inkml:trace>
+  <inkml:trace contextRef="#ctx0" brushRef="#br0" timeOffset="-1205.513">2083 69 5273 0 0,'0'-7'765'0'0,"1"0"0"0"0,0 1-1 0 0,1-1 1 0 0,0 1 0 0 0,0 0 0 0 0,0-1-1 0 0,0 1 1 0 0,1 0 0 0 0,2-2-765 0 0,-5 8 29 0 0,0 0-1 0 0,0 0 1 0 0,0 0 0 0 0,0-1-1 0 0,0 1 1 0 0,0 0 0 0 0,0 0-1 0 0,0 0 1 0 0,0 0 0 0 0,0 0-1 0 0,0 0 1 0 0,0 0 0 0 0,0 0 0 0 0,0-1-1 0 0,0 1 1 0 0,0 0 0 0 0,1 0-1 0 0,-1 0 1 0 0,0 0 0 0 0,0 0-1 0 0,0 0 1 0 0,0 0 0 0 0,0 0-1 0 0,0 0 1 0 0,0 0 0 0 0,0 0-1 0 0,1 0 1 0 0,-1 0 0 0 0,0 0 0 0 0,0 0-1 0 0,0 0 1 0 0,0 0 0 0 0,0 0-1 0 0,0 0 1 0 0,1 0-29 0 0,-1 4 622 0 0,-2 6-125 0 0,-6 11-98 0 0,0-1-1 0 0,-2 0 1 0 0,0-1 0 0 0,-2 3-399 0 0,-51 71 738 0 0,21-33 164 0 0,41-58-848 0 0,0-1-37 0 0,0-1-1 0 0,0 1 0 0 0,1 0 0 0 0,-1 0 0 0 0,1 0 0 0 0,-1 0 0 0 0,1 1 0 0 0,-1-1 0 0 0,1 0 0 0 0,0 0 0 0 0,-1 0 0 0 0,1 1-16 0 0,0-2 0 0 0,0 0 0 0 0,0 0 0 0 0,0 0 0 0 0,1 0 0 0 0,-1 0-1 0 0,0 0 1 0 0,0 0 0 0 0,0 0 0 0 0,0 0 0 0 0,0 0 0 0 0,0 0 0 0 0,0 0 0 0 0,0 0-1 0 0,1 0 1 0 0,-1 0 0 0 0,0 0 0 0 0,0 0 0 0 0,0 0 0 0 0,0 0 0 0 0,0 0 0 0 0,0 0-1 0 0,1 0 1 0 0,-1 0 0 0 0,0 0 0 0 0,0 0 0 0 0,0 0 0 0 0,0 0 0 0 0,0 0 0 0 0,0 0-1 0 0,0 0 1 0 0,1 0 0 0 0,-1 0 0 0 0,0 0 0 0 0,0 0 0 0 0,0 0 0 0 0,0-1 0 0 0,0 1-1 0 0,0 0 1 0 0,5-3 12 0 0,-4 3-10 0 0,20-16 31 0 0,-15 10-19 0 0,1 1-1 0 0,1 0 1 0 0,-1 1-1 0 0,1-1 0 0 0,1 1-13 0 0,-8 3 9 0 0,-1 1-1 0 0,0 0 0 0 0,1 0 0 0 0,-1 0 1 0 0,1-1-1 0 0,-1 1 0 0 0,1 0 0 0 0,-1 0 0 0 0,1 0 1 0 0,-1 0-1 0 0,1 0 0 0 0,-1 0 0 0 0,1 0 1 0 0,-1 0-1 0 0,1 0 0 0 0,-1 0 0 0 0,1 0 0 0 0,0 0 1 0 0,-1 0-1 0 0,0 0 0 0 0,1 1 0 0 0,-1-1 1 0 0,1 0-1 0 0,-1 0 0 0 0,1 0 0 0 0,-1 1 0 0 0,1-1 1 0 0,-1 0-1 0 0,1 1-8 0 0,-1 0 16 0 0,0-1 0 0 0,1 1 0 0 0,-1 0-1 0 0,0 0 1 0 0,1 0 0 0 0,-1-1 0 0 0,0 1 0 0 0,0 0 0 0 0,0 0 0 0 0,0 0-1 0 0,0 0 1 0 0,0-1 0 0 0,0 1 0 0 0,0 0 0 0 0,0 0 0 0 0,0 0 0 0 0,0 0 0 0 0,0 0-16 0 0,-1 1 21 0 0,0 1 0 0 0,0 0 0 0 0,0 0 0 0 0,0-1 0 0 0,0 1 0 0 0,-1-1 0 0 0,1 1 1 0 0,-1-1-1 0 0,1 0 0 0 0,-1 1 0 0 0,0-1 0 0 0,0 0 0 0 0,0 0 0 0 0,0 0 0 0 0,0 0 1 0 0,-1-1-1 0 0,1 1 0 0 0,-1-1 0 0 0,-1 2-21 0 0,-5 2 71 0 0,6-3-35 0 0,0 0-1 0 0,0 0 0 0 0,0-1 1 0 0,0 1-1 0 0,0-1 0 0 0,-1 0 1 0 0,1 0-1 0 0,0 0 0 0 0,-3 0-35 0 0,6-1-4 0 0,0 0-1 0 0,0 0 1 0 0,0 0-1 0 0,-1 0 1 0 0,1 0-1 0 0,0 0 1 0 0,0 0 0 0 0,-1 0-1 0 0,1 0 1 0 0,0 0-1 0 0,0 0 1 0 0,0 0-1 0 0,-1 0 1 0 0,1 0-1 0 0,0 0 1 0 0,0 0-1 0 0,0-1 1 0 0,0 1-1 0 0,-1 0 1 0 0,1 0-1 0 0,0 0 1 0 0,0 0-1 0 0,0 0 1 0 0,0-1-1 0 0,-1 1 1 0 0,1 0-1 0 0,0 0 1 0 0,0 0-1 0 0,0-1 1 0 0,0 1 4 0 0,0-1-167 0 0,0 1 0 0 0,-1-1 1 0 0,1 0-1 0 0,0 1 1 0 0,0-1-1 0 0,0 0 0 0 0,0 1 1 0 0,0-1-1 0 0,0 0 1 0 0,0 0 166 0 0,1-2-962 0 0,0 1 1 0 0,-1-1-1 0 0,1 0 1 0 0,1-2 961 0 0,1-1-1919 0 0,1 0-747 0 0</inkml:trace>
+  <inkml:trace contextRef="#ctx0" brushRef="#br0" timeOffset="-834.9409">2099 269 7266 0 0,'0'-1'1077'0'0,"-9"0"2525"0"0,9 1-3597 0 0,0 0 0 0 0,0 0 0 0 0,0 0 0 0 0,-1 0 0 0 0,1 0 0 0 0,0 0 0 0 0,0 0 0 0 0,0 0 0 0 0,0 0 0 0 0,0 0 0 0 0,0 0 0 0 0,0 0 0 0 0,0 0 0 0 0,0 0 0 0 0,-1 0 0 0 0,1 0 0 0 0,0 0 0 0 0,0 0 0 0 0,0 0 0 0 0,0 1 0 0 0,0-1 0 0 0,0 0 0 0 0,0 0 0 0 0,0 0 0 0 0,0 0 0 0 0,0 0 0 0 0,0 0 0 0 0,0 0 0 0 0,0 0-5 0 0,1 5 101 0 0,0-5-93 0 0,-1 1 0 0 0,1-1 0 0 0,-1 1 0 0 0,1-1 1 0 0,-1 1-1 0 0,1-1 0 0 0,-1 0 0 0 0,1 1 0 0 0,-1-1 0 0 0,1 0 1 0 0,0 0-1 0 0,-1 1 0 0 0,1-1 0 0 0,-1 0 0 0 0,1 0 0 0 0,0 0 1 0 0,-1 0-1 0 0,1 0 0 0 0,0 0 0 0 0,-1 0 0 0 0,1 0 1 0 0,0 0-1 0 0,-1 0 0 0 0,1 0 0 0 0,0 0 0 0 0,-1 0 0 0 0,1-1 1 0 0,-1 1-1 0 0,2 0-8 0 0,1-1 1 0 0,0-1 0 0 0,1 1 0 0 0,-1-1 0 0 0,3-1-1 0 0,5-4-154 0 0,10-6-245 0 0,-19 11 365 0 0,0 0 1 0 0,0 1 0 0 0,0-1-1 0 0,0 0 1 0 0,0 0 0 0 0,-1 0-1 0 0,2-3 34 0 0,0 1 58 0 0,-1 2 75 0 0,-1 0 1 0 0,0 1 0 0 0,0-1 0 0 0,0 0 0 0 0,0 0 0 0 0,-1 0 0 0 0,1 0 0 0 0,0 0-1 0 0,-1 0 1 0 0,1 0 0 0 0,-1 0 0 0 0,0 0 0 0 0,0-1-134 0 0,0 3 46 0 0,0-1 0 0 0,0 1-1 0 0,0 0 1 0 0,0 0 0 0 0,0 0 0 0 0,0 0 0 0 0,0 0 0 0 0,0-1 0 0 0,0 1 0 0 0,0 0-1 0 0,0 0 1 0 0,0 0 0 0 0,0 0 0 0 0,-1 0 0 0 0,1 0 0 0 0,0 0 0 0 0,0-1-1 0 0,0 1 1 0 0,0 0 0 0 0,0 0 0 0 0,0 0 0 0 0,0 0 0 0 0,-1 0 0 0 0,1 0-1 0 0,0 0 1 0 0,0 0 0 0 0,0 0 0 0 0,0 0 0 0 0,0 0 0 0 0,-1 0 0 0 0,1 0 0 0 0,0 0-1 0 0,0 0 1 0 0,0 0 0 0 0,0 0 0 0 0,0 0 0 0 0,-1 0 0 0 0,1 0 0 0 0,0 0-1 0 0,0 0-45 0 0,-7 2 1094 0 0,5-2-864 0 0,-4 2 243 0 0,0 1 0 0 0,0 0 0 0 0,0 0 0 0 0,1 0 0 0 0,-1 1 0 0 0,-1 1-473 0 0,-1 1 317 0 0,1 1 1 0 0,-1-1-1 0 0,-4 7-317 0 0,9-10 54 0 0,1 0 1 0 0,0 0-1 0 0,-1 0 1 0 0,1 0-1 0 0,0 1 0 0 0,1-1 1 0 0,-2 3-55 0 0,3-5-176 0 0,-1 0 0 0 0,1 0 0 0 0,0 0 0 0 0,0 0 0 0 0,-1 1 0 0 0,1-1 0 0 0,0 0 1 0 0,0 0-1 0 0,0 0 0 0 0,0 1 0 0 0,1-1 0 0 0,-1 0 0 0 0,0 0 0 0 0,0 0 0 0 0,1 1 0 0 0,-1-1 0 0 0,1 0 1 0 0,-1 0-1 0 0,1 0 0 0 0,-1 0 0 0 0,1 0 0 0 0,0 0 0 0 0,-1 0 0 0 0,1 0 0 0 0,0 0 176 0 0,7 6-2663 0 0,-4-4 394 0 0</inkml:trace>
+  <inkml:trace contextRef="#ctx0" brushRef="#br0" timeOffset="5866.561">321 585 6585 0 0,'0'-2'517'0'0,"0"0"0"0"0,1 0 0 0 0,-1 0 1 0 0,1 0-1 0 0,-1 0 0 0 0,1 0 0 0 0,0 0 0 0 0,0-2-517 0 0,10-15 144 0 0,-6 10 235 0 0,-4 7-337 0 0,0 1-3 0 0,-1 0-1 0 0,1 0 1 0 0,-1 0 0 0 0,1 0-1 0 0,-1 1 1 0 0,1-1-1 0 0,0 0 1 0 0,-1 0 0 0 0,1 1-1 0 0,0-1-38 0 0,-1 1 13 0 0,0 0 1 0 0,0 0-1 0 0,0 0 0 0 0,0 0 1 0 0,0-1-1 0 0,0 1 0 0 0,0 0 1 0 0,0 0-1 0 0,0 0 0 0 0,1 0 1 0 0,-1 0-1 0 0,0 0 0 0 0,0 0 1 0 0,0 0-1 0 0,0 0 0 0 0,0 0 1 0 0,0 0-1 0 0,0 0 0 0 0,0 0 0 0 0,0 0 1 0 0,0 1-1 0 0,0-1 0 0 0,0 0 1 0 0,0 0-1 0 0,0 0 0 0 0,0 0 1 0 0,0 0-1 0 0,0 0 0 0 0,0 0 1 0 0,0 0-1 0 0,0 0 0 0 0,0 0 1 0 0,0 0-1 0 0,0 0 0 0 0,0 0 1 0 0,0 0-1 0 0,0 0 0 0 0,0 0 1 0 0,0 0-1 0 0,0 0 0 0 0,0 0 0 0 0,0 0 1 0 0,0 0-1 0 0,0 0 0 0 0,0 0 1 0 0,0 0-1 0 0,0 0 0 0 0,0 0 1 0 0,0 0-1 0 0,0 0 0 0 0,0 0 1 0 0,0 0-1 0 0,0 0 0 0 0,0 0 1 0 0,0 0-1 0 0,0 0 0 0 0,0 0 1 0 0,0 0-14 0 0,0 3 572 0 0,-2 4 186 0 0,-7 17 1855 0 0,-12 22-2613 0 0,-2 5 300 0 0,2-6-100 0 0,21-45-200 0 0,0 0 1 0 0,0 0-1 0 0,0 0 0 0 0,0 0 0 0 0,0 0 1 0 0,0 0-1 0 0,0 0 0 0 0,0 0 1 0 0,0 0-1 0 0,0 0 0 0 0,0 1 1 0 0,0-1-1 0 0,0 0 0 0 0,0 0 1 0 0,0 0-1 0 0,0 0 0 0 0,0 0 0 0 0,0 0 1 0 0,0 0-1 0 0,0 0 0 0 0,0 0 1 0 0,0 0-1 0 0,0 1 0 0 0,0-1 1 0 0,0 0-1 0 0,0 0 0 0 0,0 0 0 0 0,0 0 1 0 0,0 0-1 0 0,1 0 0 0 0,-1 0 0 0 0,0 0 1 0 0,0 0-1 0 0,0 0 1 0 0,0 0-1 0 0,0 0 1 0 0,0 0-1 0 0,0 0 1 0 0,0 0-1 0 0,0 0 1 0 0,0 0-1 0 0,0 0 1 0 0,1 0-1 0 0,-1 0 0 0 0,0 0 1 0 0,0 0-1 0 0,0 0 1 0 0,0 0-1 0 0,0 0 1 0 0,0 0-1 0 0,0-1 1 0 0,0 1-1 0 0,0 0 1 0 0,0 0-1 0 0,0 0 1 0 0,0 0-1 0 0,0 0 0 0 0,0 0 1 0 0,0 0-1 0 0,0 0 1 0 0,0 0-1 0 0,0 0 1 0 0,0 0-1 0 0,0-1 1 0 0,0 1-1 0 0,0 0 1 0 0,0 0-1 0 0,0 0 1 0 0,0 0-1 0 0,6-23 25 0 0,-1 2 4 0 0,1 0 0 0 0,1 1 0 0 0,4-7-29 0 0,-1 3 22 0 0,-6 13-13 0 0,1 1 0 0 0,0-1 0 0 0,1 0-9 0 0,-3 7 5 0 0,-1-1 5 0 0,0 1 0 0 0,1 0 0 0 0,0 1 0 0 0,0-1-1 0 0,0 0 1 0 0,1 1-10 0 0,-3 2 4 0 0,0 0 0 0 0,0 0-1 0 0,1 0 1 0 0,-1 0 0 0 0,0 1-1 0 0,1-1 1 0 0,-1 1 0 0 0,1-1-1 0 0,-1 1 1 0 0,1-1 0 0 0,-1 1-1 0 0,1 0 1 0 0,-1-1 0 0 0,1 1-1 0 0,-1 0 1 0 0,1 0 0 0 0,-1 0-1 0 0,1 0 1 0 0,-1 1 0 0 0,1-1-1 0 0,0 0-3 0 0,-1 1 6 0 0,1-1-1 0 0,-1 1 0 0 0,1-1 0 0 0,-1 1 0 0 0,1 0 0 0 0,-1 0 0 0 0,0-1 1 0 0,1 1-1 0 0,-1 0 0 0 0,0 0 0 0 0,0 0 0 0 0,0 1 0 0 0,0-1 1 0 0,0 0-1 0 0,0 0 0 0 0,0 1 0 0 0,0-1 0 0 0,0 0 0 0 0,0 1 1 0 0,-1-1-1 0 0,1 1 0 0 0,-1-1 0 0 0,1 1 0 0 0,-1 0-5 0 0,1 0 12 0 0,0 1 0 0 0,-1 0 1 0 0,1 0-1 0 0,-1-1 0 0 0,0 1 0 0 0,0 0 0 0 0,0 0 0 0 0,0-1 0 0 0,-1 1 0 0 0,1 0 1 0 0,-1-1-1 0 0,0 1 0 0 0,0 1-12 0 0,-1 1 31 0 0,-1 0 0 0 0,0 0 0 0 0,0 0 0 0 0,0 0 0 0 0,-1-1 0 0 0,1 1 0 0 0,-1-1 0 0 0,0 0 0 0 0,-2 1-31 0 0,-8 8 148 0 0,-2-1 0 0 0,0-1-148 0 0,13-8 24 0 0,-1-1 1 0 0,0 0-1 0 0,1 0 1 0 0,-1 0-1 0 0,0 0 1 0 0,0-1 0 0 0,-3 2-25 0 0,7-3 0 0 0,-1 0 1 0 0,1 0-1 0 0,0 0 1 0 0,-1 0 0 0 0,1 0-1 0 0,0 0 1 0 0,-1 0 0 0 0,1 0-1 0 0,0 0 1 0 0,-1 0-1 0 0,1 0 1 0 0,0 0 0 0 0,-1 0-1 0 0,1 0 1 0 0,0 0 0 0 0,-1-1-1 0 0,1 1 1 0 0,0 0 0 0 0,0 0-1 0 0,-1 0 1 0 0,1 0-1 0 0,0-1 1 0 0,0 1 0 0 0,-1 0-1 0 0,1 0 0 0 0,0-1-3 0 0,-1 1 0 0 0,1-1 0 0 0,0 1 0 0 0,0-1 0 0 0,-1 1 0 0 0,1-1 0 0 0,0 0 0 0 0,0 1 0 0 0,0-1 0 0 0,0 1 0 0 0,0-1 0 0 0,0 1 0 0 0,0-1 0 0 0,0 0 3 0 0,0 0-13 0 0,0-1 1 0 0,0 0 0 0 0,0 0-1 0 0,1 0 1 0 0,-1 1 0 0 0,1-1 0 0 0,-1 0-1 0 0,1 0 1 0 0,0 1 12 0 0,-1 0-2 0 0,0 1-1 0 0,1-1 1 0 0,-1 0 0 0 0,0 1-1 0 0,1-1 1 0 0,-1 1 0 0 0,1-1-1 0 0,-1 1 1 0 0,1-1-1 0 0,-1 1 1 0 0,1 0 0 0 0,-1-1-1 0 0,1 1 1 0 0,-1-1-1 0 0,1 1 1 0 0,0 0 0 0 0,-1 0-1 0 0,1-1 1 0 0,-1 1 0 0 0,1 0-1 0 0,0 0 1 0 0,-1 0-1 0 0,1 0 1 0 0,0 0 2 0 0,-1 0 0 0 0,1 0 1 0 0,0 0-1 0 0,-1 0 0 0 0,1 0 0 0 0,0 1 1 0 0,-1-1-1 0 0,1 0 0 0 0,-1 0 0 0 0,1 1 1 0 0,0-1-1 0 0,-1 1 0 0 0,1-1 1 0 0,-1 0-1 0 0,1 1 0 0 0,-1-1 0 0 0,1 1 1 0 0,-1-1-1 0 0,0 1 0 0 0,1 0 0 0 0,-1-1 1 0 0,1 1-1 0 0,-1-1 0 0 0,0 1 0 0 0,0 0 1 0 0,2 2 5 0 0,-1 0 1 0 0,-1 0 0 0 0,1 1 0 0 0,0-1-1 0 0,-1 0 1 0 0,1 1 0 0 0,-1-1 0 0 0,0 1 0 0 0,0-1-1 0 0,-1 4-6 0 0,1-1 16 0 0,0 0-1 0 0,0 5-15 0 0,0-9 4 0 0,0 0-1 0 0,1 0 1 0 0,-1-1 0 0 0,1 1 0 0 0,0 0 0 0 0,-1 0 0 0 0,1 0 0 0 0,0 0 0 0 0,0 0 0 0 0,0 0-4 0 0,0-1-41 0 0,0 0 1 0 0,0-1-1 0 0,-1 1 1 0 0,1 0-1 0 0,0-1 1 0 0,0 1-1 0 0,0 0 1 0 0,0-1-1 0 0,0 1 1 0 0,0-1-1 0 0,0 1 0 0 0,1-1 1 0 0,-1 0-1 0 0,0 0 1 0 0,0 1 40 0 0,19 1-3455 0 0,-19-1 3202 0 0,3-1-1096 0 0</inkml:trace>
+  <inkml:trace contextRef="#ctx0" brushRef="#br0" timeOffset="6287.499">466 659 9154 0 0,'-3'0'2979'0'0,"-2"1"-560"0"0,5-1-2392 0 0,0 0 1 0 0,0 0-1 0 0,0 1 1 0 0,0-1-1 0 0,0 0 0 0 0,0 0 1 0 0,0 0-1 0 0,0 1 1 0 0,0-1-1 0 0,-1 0 1 0 0,1 0-1 0 0,0 0 1 0 0,0 0-1 0 0,0 1 0 0 0,0-1 1 0 0,0 0-1 0 0,0 0 1 0 0,0 0-1 0 0,0 1 1 0 0,1-1-1 0 0,-1 0 0 0 0,0 0 1 0 0,0 0-1 0 0,0 1 1 0 0,0-1-1 0 0,0 0 1 0 0,0 0-28 0 0,0 1 7 0 0,1-1 0 0 0,-1 1 0 0 0,0-1 0 0 0,0 0 1 0 0,1 1-1 0 0,-1-1 0 0 0,0 1 0 0 0,1-1 0 0 0,-1 1 1 0 0,0-1-1 0 0,1 0 0 0 0,-1 1 0 0 0,1-1 1 0 0,-1 0-1 0 0,0 0 0 0 0,1 1 0 0 0,-1-1 0 0 0,1 0 1 0 0,-1 0-1 0 0,1 1 0 0 0,-1-1 0 0 0,1 0 0 0 0,-1 0 1 0 0,1 0-1 0 0,-1 0 0 0 0,1 0 0 0 0,0 0 0 0 0,-1 0 1 0 0,1 0-1 0 0,-1 0 0 0 0,1 0 0 0 0,-1 0 0 0 0,1 0 1 0 0,-1-1-8 0 0,2 1 1 0 0,0 0 0 0 0,0-1 0 0 0,0 0 0 0 0,-1 1 0 0 0,1-1 0 0 0,0 0 0 0 0,-1 0 0 0 0,1 0 0 0 0,0-1-1 0 0,1 0 14 0 0,0 0 0 0 0,-1-1-1 0 0,1 0 1 0 0,1-2-14 0 0,-4 5 8 0 0,1-1 1 0 0,-1 0 0 0 0,1 1-1 0 0,-1-1 1 0 0,1 0 0 0 0,-1 1-1 0 0,1-1 1 0 0,-1 0 0 0 0,0 0 0 0 0,0 0-1 0 0,1 0 1 0 0,-1 1 0 0 0,0-1-1 0 0,0 0 1 0 0,0 0 0 0 0,0 0-1 0 0,0 0 1 0 0,0 0 0 0 0,0 1-1 0 0,0-1 1 0 0,0 0 0 0 0,-1-1-9 0 0,1 2 18 0 0,0-1 0 0 0,-1 1 0 0 0,1 0 0 0 0,0-1 1 0 0,-1 1-1 0 0,1 0 0 0 0,-1-1 0 0 0,1 1 0 0 0,-1 0 1 0 0,1-1-1 0 0,-1 1 0 0 0,1 0 0 0 0,-1 0 0 0 0,1-1 0 0 0,-1 1 1 0 0,1 0-1 0 0,-1 0 0 0 0,1 0 0 0 0,-1 0 0 0 0,0 0 1 0 0,1 0-1 0 0,-1 0 0 0 0,0 0-18 0 0,-13 1 527 0 0,11 0-389 0 0,1 0-1 0 0,-1 0 0 0 0,1 0 1 0 0,-1 0-1 0 0,1 0 1 0 0,-1 1-1 0 0,1-1 0 0 0,-1 1 1 0 0,0 0-138 0 0,-3 4 634 0 0,-1 0 0 0 0,-1 2-634 0 0,6-5 140 0 0,0-1-56 0 0,0 0 1 0 0,0 1-1 0 0,0 0 1 0 0,1-1-1 0 0,-1 1 1 0 0,1 0 0 0 0,0 0-1 0 0,0 0 1 0 0,0 0-1 0 0,0 0 1 0 0,1 0-1 0 0,-1 0 1 0 0,0 1-85 0 0,1-3 5 0 0,0 0 1 0 0,0 0 0 0 0,1-1 0 0 0,-1 1 0 0 0,0 0-1 0 0,0 0 1 0 0,0-1 0 0 0,0 1 0 0 0,1 0 0 0 0,-1 0-1 0 0,0-1 1 0 0,1 1 0 0 0,-1 0 0 0 0,1-1-1 0 0,-1 1 1 0 0,0 0 0 0 0,1-1 0 0 0,0 1 0 0 0,-1-1-6 0 0,1 1-90 0 0,1 0 0 0 0,-1 0 0 0 0,0 0 0 0 0,1 0 0 0 0,-1 0-1 0 0,1 0 1 0 0,-1-1 0 0 0,1 1 0 0 0,0-1 90 0 0,3 2-789 0 0,1-1 0 0 0,0 0 0 0 0,0-1 0 0 0,4 1 789 0 0,0-1-1246 0 0,0 1-474 0 0</inkml:trace>
+  <inkml:trace contextRef="#ctx0" brushRef="#br0" timeOffset="6891.271">609 664 8610 0 0,'-5'0'5048'0'0,"5"0"-4869"0"0,0 0 1 0 0,-1 0 0 0 0,1 0 0 0 0,0 0 0 0 0,-1 0 0 0 0,1 0-1 0 0,0 0 1 0 0,-1 0 0 0 0,1 0 0 0 0,0-1 0 0 0,-1 1 0 0 0,1 0 0 0 0,0 0-1 0 0,0 0 1 0 0,-1 0 0 0 0,1-1 0 0 0,0 1 0 0 0,0 0 0 0 0,-1 0-1 0 0,1-1 1 0 0,0 1 0 0 0,0 0 0 0 0,-1 0 0 0 0,1-1 0 0 0,0 1-1 0 0,0 0 1 0 0,0-1-180 0 0,0 1 17 0 0,0-1 0 0 0,1 1 0 0 0,-1 0 0 0 0,1-1 0 0 0,-1 1 0 0 0,0 0 0 0 0,1-1 0 0 0,-1 1 0 0 0,1 0 0 0 0,-1 0 0 0 0,1-1-1 0 0,-1 1 1 0 0,1 0 0 0 0,-1 0 0 0 0,1 0 0 0 0,-1 0 0 0 0,1 0-17 0 0,1-1 16 0 0,13-3 19 0 0,-13 3-37 0 0,1 1 1 0 0,-1-1 0 0 0,1 0 0 0 0,0 0-1 0 0,0 0 2 0 0,8-4 2 0 0,-8 3 4 0 0,1 1-1 0 0,-1-1 1 0 0,0 0 0 0 0,0 0 0 0 0,1 0-1 0 0,1-2-5 0 0,-25 24 152 0 0,-3 6-152 0 0,-12 19 1266 0 0,32-41-915 0 0,-1-1-1 0 0,1 0 1 0 0,-1 0 0 0 0,1 0 0 0 0,-5 2-351 0 0,6-3 246 0 0,1-3-114 0 0,2-5-81 0 0,0-3-71 0 0,-1 9 20 0 0,0 0 0 0 0,0 0 0 0 0,0-1 0 0 0,0 1 0 0 0,0 0 0 0 0,0 0 0 0 0,0-1 0 0 0,0 1 0 0 0,0 0 0 0 0,0 0 0 0 0,0-1 0 0 0,0 1 0 0 0,0 0 0 0 0,0 0 0 0 0,0 0 0 0 0,0-1 0 0 0,0 1 0 0 0,0 0 0 0 0,1 0 0 0 0,-1-1 0 0 0,0 1 0 0 0,0 0 0 0 0,0 0 0 0 0,0 0 0 0 0,0 0 0 0 0,1-1 0 0 0,-1 1 0 0 0,0 0 0 0 0,0 0 0 0 0,1 0 0 0 0,-1 0 0 0 0,1 0 1 0 0,-1 0-1 0 0,1 0 0 0 0,-1 0 0 0 0,0 0 0 0 0,1 0 0 0 0,-1 0 0 0 0,1 0 1 0 0,-1 0-1 0 0,0 0 0 0 0,1 0 0 0 0,-1 0 0 0 0,1 0 0 0 0,2 1 1 0 0,0 1 0 0 0,0-1 1 0 0,0 1-1 0 0,0 0-1 0 0,-1-2 0 0 0,2 3-45 0 0,0-1 1 0 0,0 0-1 0 0,0 0 0 0 0,0-1 1 0 0,1 0-1 0 0,-1 1 1 0 0,1-1-1 0 0,-1 0 0 0 0,2-1 45 0 0,1 1-858 0 0,-4 0-1046 0 0,0-1 0 0 0,0 0-1 0 0,0 0 1 0 0,0 0 1904 0 0,0 0-1701 0 0</inkml:trace>
+  <inkml:trace contextRef="#ctx0" brushRef="#br0" timeOffset="7379.686">731 689 2721 0 0,'7'-16'2892'0'0,"-7"17"-1908"0"0,3 2 1366 0 0,-3-3-2270 0 0,0 0 0 0 0,0 0 0 0 0,1 1 0 0 0,-1-1 1 0 0,0 0-1 0 0,0 0 0 0 0,0 0 0 0 0,0 0 0 0 0,0 0 1 0 0,0 0-1 0 0,0 0 0 0 0,0 0 0 0 0,0 1 0 0 0,0-1 0 0 0,0 0 1 0 0,0 0-1 0 0,0 0 0 0 0,0 0 0 0 0,0 0 0 0 0,0 0 1 0 0,0 0-1 0 0,0 1 0 0 0,0-1 0 0 0,0 0 0 0 0,0 0 1 0 0,0 0-1 0 0,0 0 0 0 0,0 0 0 0 0,0 0 0 0 0,0 0 0 0 0,0 0 1 0 0,0 0-1 0 0,-1 1 0 0 0,1-1 0 0 0,0 0-80 0 0,0 0 58 0 0,0 0-1 0 0,0 0 1 0 0,0 0-1 0 0,0 0 0 0 0,0 0 1 0 0,-1 0-1 0 0,1 0 1 0 0,0 0-1 0 0,0 1 1 0 0,0-1-1 0 0,0 0 1 0 0,0 0-1 0 0,0 0 0 0 0,0 0 1 0 0,0 0-1 0 0,-1 0 1 0 0,1 0-1 0 0,0 1 1 0 0,0-1-1 0 0,0 0 1 0 0,0 0-1 0 0,0 0 1 0 0,0 0-1 0 0,0 0 0 0 0,0 1 1 0 0,0-1-1 0 0,0 0 1 0 0,0 0-1 0 0,0 0 1 0 0,0 0-1 0 0,0 0 1 0 0,0 1-1 0 0,0-1 0 0 0,0 0 1 0 0,0 0-1 0 0,0 0 1 0 0,0 0-1 0 0,0 0 1 0 0,0 1-1 0 0,1-1 1 0 0,-1 0-1 0 0,0 0 1 0 0,0 0-1 0 0,0 0 0 0 0,0 0 1 0 0,0 0-1 0 0,0 0 1 0 0,0 1-1 0 0,0-1 1 0 0,1 0-1 0 0,-1 0 1 0 0,0 0-1 0 0,0 0 0 0 0,0 0 1 0 0,0 0-1 0 0,0 0 1 0 0,0 0-1 0 0,1 0 1 0 0,-1 0-58 0 0,0 0 7 0 0,1 1-1 0 0,-1-1 1 0 0,1 0 0 0 0,-1 0 0 0 0,1 0 0 0 0,-1 0 0 0 0,1 0 0 0 0,0 0-1 0 0,-1 0 1 0 0,1 0 0 0 0,-1 0 0 0 0,1 0 0 0 0,-1 0 0 0 0,1 0 0 0 0,-1 0-1 0 0,1 0 1 0 0,0-1-7 0 0,3-1 4 0 0,0 0-1 0 0,0-1 1 0 0,0 0 0 0 0,-1 0-1 0 0,1 0 1 0 0,-1 0-1 0 0,1 0 1 0 0,-1-1 0 0 0,0 0-1 0 0,0-1-3 0 0,-2 4 43 0 0,-1 0 0 0 0,1 0 0 0 0,-1 0 0 0 0,1 0 0 0 0,-1 0 0 0 0,1 0 0 0 0,-1 0 0 0 0,0 0 0 0 0,0-1 0 0 0,0 1 0 0 0,0 0 0 0 0,1 0 0 0 0,-2 0 0 0 0,1 0 0 0 0,0-1 0 0 0,0 1 0 0 0,0 0 0 0 0,0 0 0 0 0,-1 0-43 0 0,1 0 70 0 0,0 0 0 0 0,-1 1 1 0 0,1-1-1 0 0,-1 1 0 0 0,1-1 0 0 0,0 1 1 0 0,-1-1-1 0 0,1 1 0 0 0,-1-1 1 0 0,1 1-1 0 0,-1-1 0 0 0,1 1 0 0 0,-1 0 1 0 0,0-1-1 0 0,1 1 0 0 0,-1 0 1 0 0,1-1-1 0 0,-1 1 0 0 0,0 0 0 0 0,1 0 1 0 0,-1 0-1 0 0,0 0 0 0 0,1 0 0 0 0,-1 0 1 0 0,0-1-1 0 0,1 1 0 0 0,-1 1 1 0 0,0-1-1 0 0,1 0 0 0 0,-1 0 0 0 0,0 0 1 0 0,1 0-1 0 0,-1 0 0 0 0,0 1-70 0 0,-2 0 177 0 0,1 0 0 0 0,-1 0 1 0 0,1 0-1 0 0,-1 0 0 0 0,1 1 0 0 0,0-1 0 0 0,-1 1 0 0 0,1 0 0 0 0,0-1 0 0 0,0 1 0 0 0,-1 1-177 0 0,-4 5 372 0 0,0 1 0 0 0,-1 1-372 0 0,5-6 60 0 0,-3 4 56 0 0,1-1 1 0 0,-4 7-117 0 0,8-11 4 0 0,0-1 0 0 0,0 0 0 0 0,0 1 1 0 0,0-1-1 0 0,0 1 0 0 0,1-1 0 0 0,-1 1 1 0 0,1-1-1 0 0,-1 1 0 0 0,1 0 0 0 0,0-1 1 0 0,0 2-5 0 0,0-4-41 0 0,0 1 0 0 0,0-1 1 0 0,0 1-1 0 0,1 0 1 0 0,-1-1-1 0 0,0 1 0 0 0,0-1 1 0 0,1 1-1 0 0,-1 0 1 0 0,0-1-1 0 0,1 1 0 0 0,-1-1 1 0 0,0 1-1 0 0,1-1 0 0 0,-1 1 1 0 0,1-1-1 0 0,-1 1 1 0 0,1-1-1 0 0,-1 0 0 0 0,1 1 1 0 0,-1-1-1 0 0,1 0 1 0 0,-1 1-1 0 0,1-1 0 0 0,-1 0 1 0 0,1 0-1 0 0,0 1 1 0 0,-1-1-1 0 0,1 0 0 0 0,0 0 1 0 0,0 0 40 0 0,2 0-782 0 0,0 1 0 0 0,0-1-1 0 0,0-1 1 0 0,1 1 0 0 0,1-1 782 0 0,-3 1-262 0 0,4 0-1504 0 0</inkml:trace>
+  <inkml:trace contextRef="#ctx0" brushRef="#br0" timeOffset="7910.354">791 751 3121 0 0,'0'-1'687'0'0,"1"-1"0"0"0,-1 0 0 0 0,0 1 1 0 0,0-1-1 0 0,1-1-687 0 0,0 1-51 0 0,0-1 0 0 0,0 0 0 0 0,1 1 0 0 0,0-2 51 0 0,0 0-305 0 0,7-9-825 0 0,2-5 888 0 0,-6 6 3794 0 0,-5 12-3366 0 0,1-1 0 0 0,-1 1 0 0 0,0 0-1 0 0,0 0 1 0 0,0 0 0 0 0,0 0 0 0 0,0-1-1 0 0,0 1 1 0 0,0 0 0 0 0,0 0 0 0 0,0-1 0 0 0,0 1-1 0 0,0 0 1 0 0,0 0 0 0 0,0 0 0 0 0,0-1-1 0 0,0 1 1 0 0,0 0 0 0 0,0 0 0 0 0,0 0-1 0 0,0-1 1 0 0,0 1-186 0 0,-3 2 2231 0 0,-4 6-1120 0 0,-22 45-503 0 0,1-1-29 0 0,25-48-372 0 0,2-2-70 0 0,0-1-1 0 0,0 1 1 0 0,1-1-1 0 0,-1 1 1 0 0,0-1-1 0 0,1 1-136 0 0,-3 4 803 0 0,5-13-753 0 0,4-2-46 0 0,0 0 0 0 0,0-5-4 0 0,3-3 1 0 0,-2 4 7 0 0,1 0 1 0 0,1 0-1 0 0,0 0 0 0 0,1 1 0 0 0,8-8-8 0 0,-16 18-2 0 0,0 0 0 0 0,-1 0 0 0 0,2 0 0 0 0,-1 0 0 0 0,0 1 0 0 0,0-1 0 0 0,0 1 0 0 0,1-1 0 0 0,-1 1 0 0 0,1 0 0 0 0,-1 0 0 0 0,1 0 0 0 0,2 0 2 0 0,-5 1 0 0 0,1 0 0 0 0,-1-1 0 0 0,0 1 1 0 0,1 0-1 0 0,-1 0 0 0 0,1 0 0 0 0,-1 0 1 0 0,0 0-1 0 0,1 0 0 0 0,-1 0 0 0 0,0 1 1 0 0,1-1-1 0 0,-1 0 0 0 0,1 0 0 0 0,-1 0 1 0 0,0 0-1 0 0,1 0 0 0 0,-1 0 0 0 0,0 1 1 0 0,1-1-1 0 0,-1 0 0 0 0,0 0 0 0 0,0 1 1 0 0,1-1-1 0 0,-1 1 1 0 0,1-1 0 0 0,-1 1 1 0 0,0-1-1 0 0,0 1 0 0 0,0-1 1 0 0,1 1-1 0 0,-1-1 0 0 0,0 1 1 0 0,0-1-1 0 0,0 1 0 0 0,0-1 1 0 0,0 1-1 0 0,0 0 0 0 0,0-1 1 0 0,0 1-2 0 0,0 1 3 0 0,-1 0 1 0 0,1 0 0 0 0,-1 1 0 0 0,1-1-1 0 0,-1 0 1 0 0,0 0 0 0 0,-1 2-4 0 0,-2 3 11 0 0,-1 0 1 0 0,0 0-1 0 0,0-1 0 0 0,-1 0 1 0 0,0 0-1 0 0,0 0 1 0 0,0 0-1 0 0,-1-1 0 0 0,-3 2-11 0 0,9-6-26 0 0,1-1 0 0 0,-1 1 0 0 0,0-1 0 0 0,0 1-1 0 0,0-1 1 0 0,0 0 0 0 0,0 1 0 0 0,0-1 0 0 0,0 0-1 0 0,-1 0 1 0 0,1 1 26 0 0,1-1-114 0 0,-1 0 0 0 0,1 0 0 0 0,0-1-1 0 0,-1 1 1 0 0,1 0 0 0 0,0 0 0 0 0,-1 0 0 0 0,1 0 0 0 0,0 0-1 0 0,0 0 1 0 0,-1 0 0 0 0,1-1 0 0 0,0 1 0 0 0,0 0 0 0 0,-1 0-1 0 0,1 0 1 0 0,0-1 0 0 0,0 1 0 0 0,0 0 0 0 0,-1 0 0 0 0,1-1-1 0 0,0 1 1 0 0,0 0 0 0 0,0 0 0 0 0,0-1 0 0 0,0 1 0 0 0,-1 0-1 0 0,1-1 1 0 0,0 1 0 0 0,0 0 0 0 0,0-1 0 0 0,0 1 0 0 0,0 0-1 0 0,0 0 1 0 0,0-1 0 0 0,0 1 0 0 0,0 0 0 0 0,0-1 0 0 0,0 1-1 0 0,0 0 1 0 0,1-1 114 0 0,-1-2-1739 0 0,2-1-884 0 0</inkml:trace>
+  <inkml:trace contextRef="#ctx0" brushRef="#br0" timeOffset="8253.8619">1050 497 5409 0 0,'-5'12'8418'0'0,"-3"5"-5462"0"0,-15 34-2299 0 0,8-14-265 0 0,-10 29-392 0 0,16-39-943 0 0,8-25 350 0 0,0 0 1 0 0,1 0-1 0 0,-1 0 1 0 0,1 0-1 0 0,-1 0 1 0 0,1 0-1 0 0,0 0 0 0 0,0 0 1 0 0,0 2 592 0 0,1-1-2010 0 0</inkml:trace>
+  <inkml:trace contextRef="#ctx0" brushRef="#br0" timeOffset="8629.604">953 649 10834 0 0,'-7'0'4241'0'0,"2"0"-2904"0"0,3 0-905 0 0,-1-1 80 0 0,3 2-152 0 0,-1-1-88 0 0,2 1-32 0 0,1-1-8 0 0,0 1-96 0 0,1-1-64 0 0,1 2-56 0 0,-1-2-24 0 0,3 2-112 0 0,1-1-200 0 0,0 0-1248 0 0,-1 0 1320 0 0,1-1-721 0 0,-1 0-631 0 0</inkml:trace>
+  <inkml:trace contextRef="#ctx0" brushRef="#br0" timeOffset="8979.695">1108 662 4065 0 0,'1'1'440'0'0,"-1"-1"-1"0"0,1 1 1 0 0,-1-1 0 0 0,1 0 0 0 0,-1 1-1 0 0,1-1 1 0 0,-1 0 0 0 0,1 0 0 0 0,-1 1-1 0 0,1-1 1 0 0,-1 0 0 0 0,1 0 0 0 0,-1 0-1 0 0,1 0 1 0 0,0 1 0 0 0,-1-1 0 0 0,1 0-440 0 0,0 0 227 0 0,0-1 1 0 0,0 1-1 0 0,0 0 1 0 0,0 0-1 0 0,0 0 1 0 0,0-1 0 0 0,0 1-1 0 0,0 0 1 0 0,0-1-1 0 0,-1 1-227 0 0,4-2-189 0 0,-1-1-1 0 0,0 1 0 0 0,1-1 1 0 0,1-2 189 0 0,-2 3 380 0 0,-2 0-395 0 0,10-8-65 0 0,-10 9 88 0 0,-1 1 1 0 0,1-1-1 0 0,0 0 0 0 0,-1 0 1 0 0,1 0-1 0 0,-1 0 0 0 0,1 0 1 0 0,-1 0-1 0 0,0 1 0 0 0,1-1 1 0 0,-1 0-1 0 0,0-1-8 0 0,0 2 23 0 0,1 0 0 0 0,-1 0 0 0 0,0-1 0 0 0,-1 1 1 0 0,1 0-1 0 0,0 0 0 0 0,0 0 0 0 0,0-1 0 0 0,0 1 0 0 0,0 0 0 0 0,0 0 1 0 0,0 0-1 0 0,0-1 0 0 0,0 1 0 0 0,0 0 0 0 0,0 0 0 0 0,0 0 0 0 0,-1 0 1 0 0,1-1-1 0 0,0 1 0 0 0,0 0 0 0 0,0 0 0 0 0,0 0 0 0 0,0 0 0 0 0,-1 0 1 0 0,1 0-1 0 0,0-1-23 0 0,-7 0 797 0 0,5 1-416 0 0,0 0 1 0 0,0 0 0 0 0,-1 1 0 0 0,-1 0-382 0 0,0 0 467 0 0,-1 1 1 0 0,1 0-1 0 0,-1 0 1 0 0,1 0-1 0 0,0 1 1 0 0,0 0 0 0 0,0-1-1 0 0,0 1 1 0 0,-1 3-468 0 0,0-2 384 0 0,1 1 1 0 0,0 1-1 0 0,-1-1 0 0 0,1 1 1 0 0,0-1-1 0 0,0 3-384 0 0,3-6 41 0 0,0-1-1 0 0,1 0 0 0 0,-1 1 0 0 0,1-1 1 0 0,-1 0-1 0 0,1 1 0 0 0,0-1 0 0 0,-1 0 1 0 0,1 1-1 0 0,0-1 0 0 0,0 1 1 0 0,0-1-1 0 0,0 1-40 0 0,0-2-10 0 0,0 1 0 0 0,0 0-1 0 0,1 0 1 0 0,-1-1 0 0 0,0 1 0 0 0,0-1 0 0 0,1 1 0 0 0,-1 0-1 0 0,0-1 1 0 0,1 1 0 0 0,-1-1 0 0 0,1 1 0 0 0,-1 0 0 0 0,1-1-1 0 0,-1 1 1 0 0,1-1 0 0 0,-1 0 0 0 0,1 1 0 0 0,-1-1-1 0 0,1 1 1 0 0,0-1 0 0 0,-1 0 0 0 0,1 1 0 0 0,0-1 0 0 0,0 0 10 0 0,4 1-1260 0 0,0 0 0 0 0,-1 0 1 0 0,0 0-1 0 0,1-1 0 0 0,0 1 0 0 0,5-2 1260 0 0,-5 1-1014 0 0,3 0-1618 0 0</inkml:trace>
+  <inkml:trace contextRef="#ctx0" brushRef="#br0" timeOffset="142809.3579">1 940 7026 0 0,'3'3'4216'0'0,"-4"-4"-2303"0"0,1 1-1337 0 0,-1-1 1336 0 0,-1 0-1736 0 0,2-1-80 0 0,3 1-8 0 0,-2 0 8 0 0,3 0-16 0 0,2 0-8 0 0,1 0 16 0 0,0 0-64 0 0,1 0-48 0 0,2 0-176 0 0,-2 0-888 0 0,4 1 912 0 0,-1 0-488 0 0,0 0-448 0 0</inkml:trace>
+  <inkml:trace contextRef="#ctx0" brushRef="#br0" timeOffset="143649.4279">244 894 7298 0 0,'0'0'72'0'0,"0"0"1"0"0,0 0 0 0 0,0-1 0 0 0,0 1 0 0 0,0 0 0 0 0,0 0 0 0 0,-1 0 0 0 0,1 0-1 0 0,0 0 1 0 0,0 0 0 0 0,0 0 0 0 0,0 0 0 0 0,0 0 0 0 0,0 0 0 0 0,0 0-1 0 0,-1 0 1 0 0,1 0 0 0 0,0 0 0 0 0,0 0 0 0 0,0 0 0 0 0,0 0 0 0 0,0 0 0 0 0,0 0-1 0 0,-1 0 1 0 0,1 0 0 0 0,0 0 0 0 0,0 0 0 0 0,0 0 0 0 0,0 0 0 0 0,0 0 0 0 0,0 0-1 0 0,0 0 1 0 0,-1 0 0 0 0,1 0 0 0 0,0 1 0 0 0,0-1 0 0 0,0 0 0 0 0,0 0-1 0 0,0 0 1 0 0,0 0 0 0 0,0 0 0 0 0,0 0 0 0 0,0 0 0 0 0,0 0 0 0 0,0 1 0 0 0,-1-1-1 0 0,1 0 1 0 0,0 0 0 0 0,0 0 0 0 0,0 0 0 0 0,0 0 0 0 0,0 0 0 0 0,0 1 0 0 0,0-1-1 0 0,0 0 1 0 0,0 0 0 0 0,0 0 0 0 0,0 0 0 0 0,0 0 0 0 0,0 0-73 0 0,1 12-112 0 0,-1-4 470 0 0,-1 1-266 0 0,-1-1 0 0 0,0 1-1 0 0,0-1 1 0 0,-1 1 0 0 0,-3 5-92 0 0,-3 11 132 0 0,9-24-127 0 0,-4 11 204 0 0,-1 10-209 0 0,3-14 54 0 0,2-5-7 0 0,0-4 75 0 0,1-19 185 0 0,0 2-194 0 0,1 4-94 0 0,1 1 0 0 0,1 0-1 0 0,0-1 1 0 0,0 2 0 0 0,1-1-1 0 0,1 0 1 0 0,0 1 0 0 0,7-9-19 0 0,-13 20 0 0 0,7-9 130 0 0,-1 1-1 0 0,2-1 0 0 0,1-1-129 0 0,-7 9 53 0 0,1-1 0 0 0,-1 1 0 0 0,1 0 0 0 0,0 0 0 0 0,0 0 0 0 0,0 0 0 0 0,0 0 0 0 0,0 1 0 0 0,0-1 0 0 0,0 1 0 0 0,0 0 0 0 0,1 0 0 0 0,0 0-53 0 0,-1 1 31 0 0,-1-1-6 0 0,1 0 0 0 0,-1 1 1 0 0,1 0-1 0 0,0 0 0 0 0,1 0-25 0 0,-3 0 4 0 0,0 0 0 0 0,0 0 0 0 0,0 0 0 0 0,0 1 0 0 0,-1-1-1 0 0,1 0 1 0 0,0 1 0 0 0,0-1 0 0 0,0 1 0 0 0,0-1 0 0 0,0 1-1 0 0,0-1 1 0 0,-1 1 0 0 0,1 0 0 0 0,0-1 0 0 0,0 2-4 0 0,0-1 3 0 0,0 0 1 0 0,0 0 0 0 0,0 0-1 0 0,0 1 1 0 0,0-1-1 0 0,0 0 1 0 0,-1 1-1 0 0,1-1 1 0 0,-1 1 0 0 0,1-1-1 0 0,-1 1 1 0 0,1-1-1 0 0,-1 1 1 0 0,0-1 0 0 0,0 1-1 0 0,1-1 1 0 0,-1 1-1 0 0,0-1 1 0 0,-1 1-1 0 0,1 0-3 0 0,-1 1 5 0 0,1 0 0 0 0,-1 0 0 0 0,0-1 0 0 0,-1 1 0 0 0,1 0-1 0 0,0-1 1 0 0,-1 1 0 0 0,1-1 0 0 0,-1 0 0 0 0,-1 2-5 0 0,-3 3 13 0 0,-1-1 1 0 0,1 1 0 0 0,-1-2-1 0 0,-1 1 1 0 0,-1 1-14 0 0,-4 1 87 0 0,-8 4-87 0 0,17-10 11 0 0,0 0 0 0 0,0 0 0 0 0,0-1 1 0 0,-1 1-1 0 0,1-1 0 0 0,0 0 0 0 0,-3 0-11 0 0,7-1-2 0 0,-1 0 1 0 0,1 0-1 0 0,0 0 0 0 0,-1 0 1 0 0,1 0-1 0 0,-1 0 0 0 0,1 0 0 0 0,0 0 1 0 0,-1-1-1 0 0,1 1 0 0 0,-1 0 0 0 0,1 0 1 0 0,0 0-1 0 0,-1-1 0 0 0,1 1 0 0 0,0 0 1 0 0,-1 0-1 0 0,1-1 0 0 0,0 1 1 0 0,-1 0-1 0 0,1-1 0 0 0,0 1 0 0 0,0 0 1 0 0,-1-1-1 0 0,1 1 0 0 0,0 0 0 0 0,0-1 1 0 0,0 1-1 0 0,0 0 0 0 0,-1-1 0 0 0,1 1 1 0 0,0-1-1 0 0,0 1 0 0 0,0-1 0 0 0,0 1 1 0 0,0 0-1 0 0,0-1 0 0 0,0 1 1 0 0,0-1 1 0 0,0 0-3 0 0,0 1 0 0 0,0-1 1 0 0,0 1-1 0 0,0-1 0 0 0,0 0 0 0 0,0 1 1 0 0,0-1-1 0 0,1 0 0 0 0,-1 1 1 0 0,0-1-1 0 0,0 1 0 0 0,0-1 1 0 0,1 0-1 0 0,-1 1 0 0 0,0-1 1 0 0,1 1-1 0 0,-1-1 0 0 0,1 1 1 0 0,-1-1-1 0 0,0 1 0 0 0,1 0 1 0 0,-1-1-1 0 0,1 1 0 0 0,-1-1 1 0 0,1 1-1 0 0,0 0 3 0 0,-1 0 0 0 0,1 0 0 0 0,-1 0 0 0 0,1 0 0 0 0,-1 0 0 0 0,1 0 0 0 0,-1 0 0 0 0,1 0 0 0 0,-1 0 0 0 0,1 0 0 0 0,-1 0 0 0 0,1 1 0 0 0,-1-1 0 0 0,1 0 0 0 0,-1 0 0 0 0,1 1 0 0 0,-1-1 0 0 0,0 0 0 0 0,1 1 0 0 0,-1-1 0 0 0,1 0 0 0 0,-1 1 0 0 0,0-1-1 0 0,1 1 1 0 0,-1-1 0 0 0,0 1 0 0 0,0-1 0 0 0,1 1 2 0 0,2 2 4 0 0,-1 1-1 0 0,0-1 1 0 0,0 1-1 0 0,0-1 0 0 0,0 1 1 0 0,0 0-1 0 0,-1 0 1 0 0,0 0-1 0 0,0 0 1 0 0,1 3-6 0 0,-1-2 7 0 0,1 1 0 0 0,-1-1 1 0 0,1 0-1 0 0,0 0 1 0 0,0-1-1 0 0,1 2-7 0 0,-2-4-40 0 0,1-1 1 0 0,-1 0 0 0 0,0 0-1 0 0,0 0 1 0 0,1 0-1 0 0,-1 0 1 0 0,1 0-1 0 0,-1 0 1 0 0,1 0 0 0 0,-1 0-1 0 0,1-1 1 0 0,-1 1-1 0 0,1-1 1 0 0,0 1-1 0 0,-1-1 1 0 0,2 1 39 0 0,5 1-683 0 0,-4-1 234 0 0</inkml:trace>
+  <inkml:trace contextRef="#ctx0" brushRef="#br0" timeOffset="144044.616">433 994 7898 0 0,'-4'0'2409'0'0,"4"1"-2180"0"0,-1-1 0 0 0,0 0 0 0 0,0 0 0 0 0,0 0 0 0 0,0 1 0 0 0,0-1 1 0 0,0 0-1 0 0,1 1 0 0 0,-1-1 0 0 0,0 1 0 0 0,0-1 0 0 0,1 1 1 0 0,-2 0-230 0 0,2-1 5 0 0,0 0 0 0 0,0 0 1 0 0,0 0-1 0 0,0 0 1 0 0,0 0-1 0 0,0 0 1 0 0,0 1-1 0 0,0-1 1 0 0,0 0-1 0 0,0 0 1 0 0,0 0-1 0 0,0 0 1 0 0,0 0-1 0 0,0 1 1 0 0,0-1-1 0 0,0 0 1 0 0,0 0-1 0 0,0 0 1 0 0,0 0-1 0 0,0 0 1 0 0,0 0-1 0 0,0 0 1 0 0,0 1-1 0 0,1-1 1 0 0,-1 0-1 0 0,0 0 1 0 0,0 0-1 0 0,0 0 1 0 0,0 0-1 0 0,0 0 1 0 0,0 0-1 0 0,0 0 1 0 0,0 1-1 0 0,0-1-5 0 0,6 2-16 0 0,6-1-13 0 0,-7-2-25 0 0,1 0-1 0 0,-1 0 1 0 0,0-1 0 0 0,1 0 0 0 0,-1 0-1 0 0,0 0 1 0 0,1-1 54 0 0,-2 1-66 0 0,-2 1 28 0 0,1-1-1 0 0,-1 1 1 0 0,0-1-1 0 0,1 0 1 0 0,-1 1-1 0 0,2-3 39 0 0,-4 3 20 0 0,1 1-1 0 0,0-1 0 0 0,0 0 0 0 0,-1 0 1 0 0,1 0-1 0 0,-1 1 0 0 0,1-1 0 0 0,-1 0 1 0 0,1 0-1 0 0,-1 0 0 0 0,1 0 0 0 0,-1 0 1 0 0,0 0-1 0 0,1 0 0 0 0,-1 0 0 0 0,0 0 1 0 0,0 0-1 0 0,0-1 0 0 0,0 1-19 0 0,0 1 42 0 0,0-1 1 0 0,0 1-1 0 0,-1-1 0 0 0,1 1 1 0 0,0-1-1 0 0,0 1 0 0 0,-1-1 1 0 0,1 1-1 0 0,0-1 1 0 0,-1 1-1 0 0,1-1 0 0 0,0 1 1 0 0,-1-1-1 0 0,1 1 0 0 0,-1 0 1 0 0,1-1-1 0 0,-1 1 0 0 0,1 0 1 0 0,-1-1-1 0 0,1 1 0 0 0,-1 0 1 0 0,1 0-1 0 0,-1-1 0 0 0,1 1 1 0 0,-1 0-1 0 0,1 0 0 0 0,-1 0 1 0 0,0 0-1 0 0,1 0 0 0 0,-1 0 1 0 0,1 0-43 0 0,-2 0 177 0 0,-1-1 0 0 0,1 1 0 0 0,0 1 0 0 0,0-1 0 0 0,0 0 1 0 0,0 0-1 0 0,-2 1-177 0 0,-1 1 266 0 0,0 0 1 0 0,0 0 0 0 0,0 1 0 0 0,0 0 0 0 0,0-1-1 0 0,1 2 1 0 0,-1-1 0 0 0,0 1-267 0 0,-9 9 1074 0 0,-9 11-1074 0 0,22-24 16 0 0,-4 6 59 0 0,0 0 0 0 0,0 0 0 0 0,1 1 0 0 0,-1 0-75 0 0,5-6-22 0 0,-1 0 0 0 0,1-1-1 0 0,0 1 1 0 0,-1 0-1 0 0,1-1 1 0 0,0 1-1 0 0,-1 0 1 0 0,1 0 0 0 0,0-1-1 0 0,0 1 1 0 0,0 0-1 0 0,0 0 1 0 0,-1-1-1 0 0,1 1 1 0 0,0 0 0 0 0,0 0-1 0 0,1 0 1 0 0,-1-1-1 0 0,0 1 1 0 0,0 0-1 0 0,0 0 1 0 0,0-1 0 0 0,1 1-1 0 0,-1 0 1 0 0,0-1-1 0 0,1 1 1 0 0,-1 0-1 0 0,1 0 1 0 0,-1-1 0 0 0,0 1-1 0 0,1-1 1 0 0,0 1-1 0 0,-1-1 1 0 0,1 1-1 0 0,-1 0 1 0 0,2-1 22 0 0,0 2-336 0 0,0-1 1 0 0,0 0 0 0 0,1 0-1 0 0,-1 0 1 0 0,1 0-1 0 0,-1-1 1 0 0,0 1-1 0 0,1-1 1 0 0,0 1-1 0 0,2-1 336 0 0,5 1-1532 0 0</inkml:trace>
+  <inkml:trace contextRef="#ctx0" brushRef="#br0" timeOffset="145714.214">545 1018 7106 0 0,'0'0'307'0'0,"1"1"1"0"0,-1 0 0 0 0,1-1 0 0 0,-1 1 0 0 0,1 0-1 0 0,-1-1 1 0 0,1 1 0 0 0,-1-1 0 0 0,1 1 0 0 0,0-1 0 0 0,-1 1-1 0 0,1-1 1 0 0,0 0 0 0 0,0 1-308 0 0,0-1 128 0 0,0 1-1 0 0,1-1 0 0 0,-1 1 1 0 0,0-1-1 0 0,1 0 0 0 0,-1 1 1 0 0,1-1-1 0 0,-1 0-127 0 0,1 0 0 0 0,1 0-1 0 0,-1 0 1 0 0,0-1 0 0 0,0 1-1 0 0,1 0 1 0 0,-1-1 0 0 0,0 0-1 0 0,0 1 1 0 0,1-1 0 0 0,-1 0 0 0 0,24-13-375 0 0,0-2 0 0 0,11-9 375 0 0,-33 23-423 0 0,-3 2 170 0 0,-5 6 109 0 0,-7 7 228 0 0,-10 9 1129 0 0,0-2-1 0 0,-1-1 1 0 0,-7 5-1213 0 0,24-21 268 0 0,1 1-1 0 0,-1-1 1 0 0,0-1-1 0 0,1 1 1 0 0,-1 0-1 0 0,-1-1 1 0 0,-3 1-268 0 0,8-3 4 0 0,1 0 0 0 0,0 1 0 0 0,0-1 0 0 0,0 0 0 0 0,-1 0 1 0 0,1 0-1 0 0,0 0 0 0 0,0 0 0 0 0,-1 0 0 0 0,1 0 0 0 0,0 0 1 0 0,0 0-1 0 0,-1 0 0 0 0,1 0 0 0 0,0 0 0 0 0,0 0 0 0 0,-1 0 1 0 0,1 0-1 0 0,0-1 0 0 0,0 1 0 0 0,0 0 0 0 0,-1 0 1 0 0,1 0-1 0 0,0 0 0 0 0,0 0 0 0 0,0 0 0 0 0,-1-1 0 0 0,1 1 1 0 0,0 0-1 0 0,0 0 0 0 0,0 0-4 0 0,-1-1-1 0 0,1 1 1 0 0,0-1 0 0 0,0 1-1 0 0,0-1 1 0 0,0 1-1 0 0,0-1 1 0 0,0 1-1 0 0,0-1 1 0 0,0 1 0 0 0,1-1-1 0 0,-1 1 1 0 0,0-1-1 0 0,0 1 1 0 0,0-1-1 0 0,0 1 1 0 0,2-4-20 0 0,0 1-1 0 0,0-1 1 0 0,2-1 20 0 0,-3 2-6 0 0,1 1 0 0 0,0-1 0 0 0,0 1 1 0 0,0-1-1 0 0,0 1 0 0 0,1 0 0 0 0,-1 0 0 0 0,1 0 0 0 0,0 0 6 0 0,-3 2 5 0 0,1-1-1 0 0,0 1 0 0 0,0-1 0 0 0,0 1 1 0 0,0 0-1 0 0,0-1 0 0 0,0 1 0 0 0,0 0 1 0 0,0 0-1 0 0,0 0 0 0 0,0 0 0 0 0,0 0 1 0 0,0 0-1 0 0,0 0 0 0 0,0 0 0 0 0,0 0 1 0 0,0 0-1 0 0,0 1 0 0 0,0-1 0 0 0,0 0 1 0 0,0 1-1 0 0,0-1 0 0 0,0 1 0 0 0,0-1 1 0 0,0 1-1 0 0,0-1 0 0 0,-1 1 0 0 0,1 0 1 0 0,0-1-5 0 0,6 6 51 0 0,-3-2-50 0 0,0 0 1 0 0,1-1-1 0 0,-1 0 1 0 0,1 0-1 0 0,3 2-1 0 0,-5-4-103 0 0,-1 0-307 0 0,0 0 1 0 0,1 0-1 0 0,-1 0 1 0 0,0-1-1 0 0,2 1 410 0 0,1 0-668 0 0</inkml:trace>
+  <inkml:trace contextRef="#ctx0" brushRef="#br0" timeOffset="146162.8389">772 1001 10682 0 0,'-1'-1'1983'0'0,"-8"-1"2375"0"0,6 3-3933 0 0,5 3 72 0 0,-1-3-515 0 0,0 0 1 0 0,0 0-1 0 0,0 0 0 0 0,0 0 1 0 0,-1-1-1 0 0,1 1 0 0 0,0 0 1 0 0,1-1-1 0 0,-1 1 0 0 0,0-1 1 0 0,0 1-1 0 0,0-1 0 0 0,0 0 1 0 0,0 1-1 0 0,0-1 0 0 0,1 0 1 0 0,0 0 17 0 0,0 0-107 0 0,0 0 1 0 0,0 0-1 0 0,0 0 1 0 0,0 0 0 0 0,-1-1-1 0 0,1 1 1 0 0,0-1-1 0 0,0 1 1 0 0,0-1-1 0 0,1-1 107 0 0,0 1-122 0 0,0-1-1 0 0,0 1 0 0 0,-1-1 1 0 0,1 0-1 0 0,0 0 0 0 0,-1-1 1 0 0,1 1-1 0 0,-1 0 1 0 0,0-1-1 0 0,0 1 0 0 0,0-1 1 0 0,1-3 122 0 0,-1 4 17 0 0,-1-1 1 0 0,0 0-1 0 0,0 0 1 0 0,0 0-1 0 0,0 1 1 0 0,-1-1-1 0 0,1 0 1 0 0,-1-1-18 0 0,0 3 22 0 0,0 1 1 0 0,0-1 0 0 0,0 0 0 0 0,0 0-1 0 0,0 1 1 0 0,0-1 0 0 0,0 0 0 0 0,0 1-1 0 0,0-1 1 0 0,-1 0 0 0 0,1 1-1 0 0,0-1 1 0 0,-1 0 0 0 0,1 1 0 0 0,0-1-1 0 0,-1 0 1 0 0,1 1 0 0 0,0-1 0 0 0,-1 1-1 0 0,1-1 1 0 0,-1 1 0 0 0,1-1 0 0 0,-1 1-1 0 0,1-1 1 0 0,-1 1 0 0 0,0 0 0 0 0,1-1-1 0 0,-1 1 1 0 0,0 0 0 0 0,1-1 0 0 0,-1 1-1 0 0,0 0 1 0 0,1 0 0 0 0,-1-1 0 0 0,0 1-1 0 0,1 0 1 0 0,-1 0-23 0 0,-1 0 101 0 0,0 0-1 0 0,0 0 1 0 0,0 1-1 0 0,1-1 1 0 0,-1 0 0 0 0,0 1-1 0 0,0-1 1 0 0,0 1-1 0 0,1 0 1 0 0,-1-1-1 0 0,1 1 1 0 0,-1 0 0 0 0,0 0-1 0 0,1 0 1 0 0,-1 0-1 0 0,0 1-100 0 0,-4 4 425 0 0,0-1-1 0 0,1 1 0 0 0,-2 1-424 0 0,0 2 206 0 0,-1 0-1 0 0,1 1 1 0 0,0 0 0 0 0,1 1 0 0 0,0-1-1 0 0,1 1 1 0 0,0 0 0 0 0,-2 10-206 0 0,6-19 4 0 0,1 0 1 0 0,-1 0 0 0 0,1 0-1 0 0,0 0 1 0 0,-1 0 0 0 0,1 0 0 0 0,0 0-1 0 0,0 0 1 0 0,1 1-5 0 0,-1-2-50 0 0,0 0 0 0 0,0-1 0 0 0,0 1 0 0 0,1-1 0 0 0,-1 1 1 0 0,0-1-1 0 0,1 1 0 0 0,-1-1 0 0 0,0 1 0 0 0,1-1 0 0 0,-1 1 0 0 0,0-1 0 0 0,1 1 0 0 0,-1-1 0 0 0,1 0 1 0 0,-1 1-1 0 0,1-1 0 0 0,-1 0 0 0 0,1 1 0 0 0,-1-1 0 0 0,1 0 0 0 0,-1 1 0 0 0,1-1 0 0 0,-1 0 1 0 0,1 0-1 0 0,0 0 0 0 0,-1 0 0 0 0,1 0 0 0 0,-1 0 0 0 0,1 0 0 0 0,0 0 0 0 0,-1 0 0 0 0,1 0 50 0 0,17 0-2217 0 0,-11 0 1120 0 0</inkml:trace>
+  <inkml:trace contextRef="#ctx0" brushRef="#br0" timeOffset="146650.963">878 1037 5329 0 0,'3'-8'2939'0'0,"-2"2"-2134"0"0,1 1 0 0 0,0 1 1 0 0,1-3-806 0 0,-3 6 14 0 0,1 0 1 0 0,-1 0-1 0 0,1-1 1 0 0,0 1 0 0 0,0 0-1 0 0,-1 1 1 0 0,1-1-1 0 0,0 0 1 0 0,0 0 0 0 0,0 0-1 0 0,0 0 1 0 0,0 1-1 0 0,0-1 1 0 0,0 0-1 0 0,0 1 1 0 0,1-1-15 0 0,-2 1 1 0 0,0 0 1 0 0,0 0-1 0 0,0 0 1 0 0,1 0-1 0 0,-1 0 1 0 0,0 0-1 0 0,0-1 1 0 0,0 1-1 0 0,1 0 1 0 0,-1 0-1 0 0,0 0 0 0 0,0 0 1 0 0,0 0-1 0 0,1 0 1 0 0,-1 0-1 0 0,0 1 1 0 0,0-1-1 0 0,0 0 1 0 0,1 0-1 0 0,-1 0 1 0 0,0 0-1 0 0,0 0 0 0 0,0 0 1 0 0,1 0-1 0 0,-1 0 1 0 0,0 0-1 0 0,0 0 1 0 0,0 1-1 0 0,0-1 1 0 0,1 0-2 0 0,-1 0 9 0 0,0 1 0 0 0,0-1 0 0 0,0 1 0 0 0,0-1 0 0 0,1 1 0 0 0,-1-1 0 0 0,0 0 0 0 0,0 1 0 0 0,0-1 0 0 0,0 1 0 0 0,0-1 0 0 0,0 1 0 0 0,0-1-9 0 0,-3 15 347 0 0,-5 10 305 0 0,-1-1-1 0 0,-1 0 1 0 0,-1 0-1 0 0,-1-1 0 0 0,-1-1 1 0 0,-4 5-652 0 0,16-26 71 0 0,0 1 70 0 0,0 0 0 0 0,-1-1 0 0 0,1 1 0 0 0,0 0 0 0 0,-1-1 0 0 0,1 1 0 0 0,-1-1 0 0 0,1 0 0 0 0,-1 1 0 0 0,1-1 0 0 0,-1 0 0 0 0,-1 0-141 0 0,3-1 17 0 0,0 0 0 0 0,0 0 0 0 0,0 0-1 0 0,0 0 1 0 0,0 0 0 0 0,0 0 0 0 0,0 0 0 0 0,0 0 0 0 0,0 0 0 0 0,0 0-1 0 0,0-1 1 0 0,0 1 0 0 0,-1 0 0 0 0,1 0 0 0 0,0 0 0 0 0,0 0 0 0 0,0 0-1 0 0,0 0 1 0 0,0-1 0 0 0,0 1 0 0 0,0 0 0 0 0,0 0 0 0 0,0 0 0 0 0,0 0-1 0 0,0 0 1 0 0,0 0 0 0 0,0 0 0 0 0,1-1 0 0 0,-1 1 0 0 0,0 0 0 0 0,0 0-1 0 0,0 0 1 0 0,0 0 0 0 0,0 0 0 0 0,0 0 0 0 0,0 0 0 0 0,0 0 0 0 0,0 0-1 0 0,0-1-16 0 0,3-5 126 0 0,25-46-3 0 0,-3 5-58 0 0,27-36-54 0 0,-47 76-7 0 0,0 0 0 0 0,4-3-4 0 0,-8 8 1 0 0,1 0-1 0 0,0 0 0 0 0,0 1 1 0 0,-1-1-1 0 0,1 1 1 0 0,0 0-1 0 0,0 0 1 0 0,0-1-1 0 0,0 1 0 0 0,0 0 1 0 0,3 0-1 0 0,-5 1 1 0 0,1 0 0 0 0,-1-1 0 0 0,1 1-1 0 0,-1 0 1 0 0,1 0 0 0 0,0 0 0 0 0,-1 0 0 0 0,1 0 0 0 0,-1 0 0 0 0,1 0 0 0 0,-1 0 0 0 0,1 1-1 0 0,0-1 1 0 0,-1 0 0 0 0,1 0 0 0 0,-1 0 0 0 0,1 1 0 0 0,-1-1 0 0 0,1 0 0 0 0,-1 0 0 0 0,1 1 0 0 0,-1-1-1 0 0,1 1 1 0 0,-1-1 0 0 0,0 0 0 0 0,1 1 0 0 0,-1-1 0 0 0,1 1 0 0 0,-1-1 0 0 0,0 1 0 0 0,1-1-1 0 0,-1 1 1 0 0,0-1 0 0 0,0 1 0 0 0,0-1 0 0 0,1 1 0 0 0,-1-1 0 0 0,0 1 0 0 0,0-1 0 0 0,0 2-1 0 0,0 0 4 0 0,1-1 0 0 0,-1 1 0 0 0,0 0 0 0 0,0 0 0 0 0,0 0 0 0 0,0 0 1 0 0,-1 0-1 0 0,1 0 0 0 0,-1 0 0 0 0,1 0 0 0 0,-1 1-4 0 0,-1 0 6 0 0,1 0-1 0 0,-1 0 1 0 0,0 0 0 0 0,0 0-1 0 0,0-1 1 0 0,0 1 0 0 0,-1-1-1 0 0,1 1 1 0 0,-1-1 0 0 0,1 0-1 0 0,-1 0 1 0 0,0 0 0 0 0,-2 1-6 0 0,3-2 0 0 0,-6 4 23 0 0,-1 0 0 0 0,-1 1-23 0 0,8-5-3 0 0,0 0-1 0 0,0-1 1 0 0,-1 1 0 0 0,1 0 0 0 0,0-1-1 0 0,0 1 1 0 0,-1-1 0 0 0,1 0 0 0 0,0 0-1 0 0,-1 1 1 0 0,-1-2 3 0 0,3 1-64 0 0,1 0 0 0 0,0 0-1 0 0,-1 0 1 0 0,1 0-1 0 0,-1 0 1 0 0,1-1 0 0 0,0 1-1 0 0,-1 0 1 0 0,1 0 0 0 0,-1 0-1 0 0,1-1 1 0 0,0 1 0 0 0,-1 0-1 0 0,1-1 1 0 0,0 1-1 0 0,-1 0 1 0 0,1-1 0 0 0,0 1-1 0 0,0 0 1 0 0,-1-1 0 0 0,1 1-1 0 0,0-1 1 0 0,0 1 0 0 0,-1-1 64 0 0,1 1-200 0 0,0-1 0 0 0,0 0 0 0 0,0 0-1 0 0,0 0 1 0 0,-1 0 0 0 0,1 0 0 0 0,0 0 0 0 0,0 0 0 0 0,1 0 0 0 0,-1 0 0 0 0,0 1 0 0 0,0-1 200 0 0,2-4-1221 0 0</inkml:trace>
+  <inkml:trace contextRef="#ctx0" brushRef="#br0" timeOffset="147023.646">1176 784 6969 0 0,'2'-3'2442'0'0,"-1"2"-2130"0"0,-1 0 0 0 0,0 1 0 0 0,1-1 1 0 0,-1 0-1 0 0,1 1 0 0 0,-1-1 0 0 0,1 0 1 0 0,0 1-1 0 0,-1-1 0 0 0,1 1 0 0 0,0-1-312 0 0,-1 1 39 0 0,0 0-1 0 0,0 0 0 0 0,0 0 1 0 0,0 0-1 0 0,0 0 0 0 0,0 0 0 0 0,0 0 1 0 0,0 0-1 0 0,0 0 0 0 0,0 0 0 0 0,0 0 1 0 0,0 0-1 0 0,0 0 0 0 0,0 0 1 0 0,1 0-1 0 0,-1 0 0 0 0,0 0 0 0 0,0 0 1 0 0,0 0-1 0 0,0 0 0 0 0,0 0 1 0 0,0 0-1 0 0,0 0 0 0 0,0 0 0 0 0,0 0 1 0 0,0 0-1 0 0,0 0 0 0 0,0 0 0 0 0,0 0 1 0 0,0 0-1 0 0,0 0 0 0 0,0 0 1 0 0,0 0-1 0 0,0 0 0 0 0,0 0 0 0 0,0 0 1 0 0,0 0-1 0 0,0 1 0 0 0,0-1 1 0 0,0 0-1 0 0,0 0 0 0 0,0 0 0 0 0,0 0 1 0 0,0 0-1 0 0,0 0 0 0 0,0 0 0 0 0,0 0 1 0 0,0 0-1 0 0,0 0 0 0 0,0 0 1 0 0,0 0-39 0 0,0 4 1033 0 0,-2 4 130 0 0,-18 49 2438 0 0,-23 43-3601 0 0,34-82-455 0 0,-10 16 455 0 0,-4-2-4834 0 0,19-26 2739 0 0</inkml:trace>
+  <inkml:trace contextRef="#ctx0" brushRef="#br0" timeOffset="147024.6839">1063 928 11835 0 0,'1'-3'5097'0'0,"0"-1"-3201"0"0,2 1-1200 0 0,0-1 280 0 0,1 1-199 0 0,1 0-121 0 0,-1 0-72 0 0,2 1-192 0 0,-1-1-104 0 0,1 1-104 0 0,-1 2-56 0 0,1-1-144 0 0,1 0-176 0 0,0 0-224 0 0,0 1-400 0 0,-1 0 640 0 0,1 0-416 0 0,0 0-233 0 0</inkml:trace>
 </inkml:ink>
 </file>
 
@@ -8483,12 +8586,12 @@
   </inkml:definitions>
   <inkml:trace contextRef="#ctx0" brushRef="#br0">102 78 3569 0 0,'0'-1'340'0'0,"0"-1"0"0"0,0 0 0 0 0,1 1 0 0 0,-1-1 0 0 0,1 1 0 0 0,0-1 0 0 0,-1 1 0 0 0,1-1-1 0 0,0 1 1 0 0,0-1 0 0 0,0 1 0 0 0,0 0 0 0 0,0-1-340 0 0,-3 11 2285 0 0,-20 40 1261 0 0,-11 15-3546 0 0,-4 6 1114 0 0,35-64-1006 0 0,-1-3-31 0 0,1 1-1 0 0,0 0 0 0 0,1 1 1 0 0,-1-1-1 0 0,1 0 1 0 0,0 0-1 0 0,0 1 0 0 0,0-1 1 0 0,0 2-77 0 0,1-6-11 0 0,0 0 1 0 0,0 1-1 0 0,0-1 1 0 0,0 0-1 0 0,0 0 1 0 0,0 1-1 0 0,0-1 1 0 0,0 0-1 0 0,0 0 1 0 0,0 1-1 0 0,1-1 0 0 0,-1 0 1 0 0,0 0-1 0 0,0 0 1 0 0,0 1-1 0 0,0-1 1 0 0,0 0-1 0 0,0 0 1 0 0,0 0-1 0 0,1 1 1 0 0,-1-1-1 0 0,0 0 1 0 0,0 0-1 0 0,0 0 1 0 0,0 0-1 0 0,1 0 1 0 0,-1 1-1 0 0,0-1 1 0 0,0 0-1 0 0,0 0 1 0 0,1 0-1 0 0,-1 0 1 0 0,0 0-1 0 0,0 0 1 0 0,0 0-1 0 0,1 0 1 0 0,-1 0-1 0 0,0 0 1 0 0,0 0-1 0 0,1 0 0 0 0,-1 0 1 0 0,0 0-1 0 0,0 0 1 0 0,1 0-1 0 0,-1 0 1 0 0,0 0-1 0 0,0 0 1 0 0,0 0-1 0 0,1 0 1 0 0,-1 0-1 0 0,0 0 1 0 0,0-1 10 0 0,13-5-1155 0 0,-12 5 1099 0 0,6-3-752 0 0</inkml:trace>
   <inkml:trace contextRef="#ctx0" brushRef="#br0" timeOffset="392.67">118 299 8210 0 0,'0'0'232'0'0,"0"0"1"0"0,-1 0 0 0 0,1 0-1 0 0,0 0 1 0 0,0 0 0 0 0,-1 0-1 0 0,1 0 1 0 0,0 0 0 0 0,0 0-1 0 0,-1 0 1 0 0,1 0 0 0 0,0-1-1 0 0,0 1 1 0 0,0 0 0 0 0,-1 0-1 0 0,1 0 1 0 0,0 0 0 0 0,0 0-1 0 0,-1 0 1 0 0,1 0 0 0 0,0-1-1 0 0,0 1 1 0 0,0 0 0 0 0,0 0-1 0 0,-1 0 1 0 0,1 0 0 0 0,0-1-1 0 0,0 1 1 0 0,0 0-233 0 0,4-5 813 0 0,1 1-858 0 0,-2 1-584 0 0,0 0 0 0 0,0-1-1 0 0,0 0 1 0 0,0 1 0 0 0,-1-1 0 0 0,1 0 0 0 0,-1 0 0 0 0,0 0 0 0 0,0-1 0 0 0,0 0 629 0 0,1-6-2304 0 0</inkml:trace>
-  <inkml:trace contextRef="#ctx0" brushRef="#br0" timeOffset="393.67">162 149 9562 0 0,'-2'2'4065'0'0,"2"-1"-2625"0"0,-1 0-1008 0 0,0 0 200 0 0,1-1-263 0 0,0 2-137 0 0,0-2-120 0 0,0 0-96 0 0,1 2-280 0 0,1-2-457 0 0,0 0 569 0 0,1 2-352 0 0,0-1-224 0 0</inkml:trace>
-  <inkml:trace contextRef="#ctx0" brushRef="#br0" timeOffset="394.67">234 296 9714 0 0,'0'0'125'0'0,"0"0"-1"0"0,0 0 0 0 0,0 0 1 0 0,0 0-1 0 0,0 0 1 0 0,0 0-1 0 0,0 0 1 0 0,0 0-1 0 0,0 0 1 0 0,0 0-1 0 0,0 0 0 0 0,0 0 1 0 0,0 1-1 0 0,0-1 1 0 0,0 0-1 0 0,0 0 1 0 0,0 0-1 0 0,0 0 1 0 0,0 0-1 0 0,0 0 0 0 0,0 0 1 0 0,0 0-1 0 0,0 0 1 0 0,0 0-1 0 0,0 0 1 0 0,0 0-1 0 0,0 0 1 0 0,0 0-1 0 0,-1 1 1 0 0,1-1-1 0 0,0 0 0 0 0,0 0 1 0 0,0 0-1 0 0,0 0 1 0 0,0 0-1 0 0,0 0 1 0 0,0 0-1 0 0,0 0 1 0 0,0 0-1 0 0,0 0 0 0 0,0 0 1 0 0,0 0-1 0 0,0 0 1 0 0,-1 0-1 0 0,1 0 1 0 0,0 0-1 0 0,0 0-124 0 0,-1-1-56 0 0,3-1 571 0 0,4-4-753 0 0,-1 0 0 0 0,3-4 238 0 0,-4 4-1282 0 0,0-1 0 0 0,0 1-1 0 0,0-1 1 0 0,0-4 1282 0 0,0 2-1407 0 0</inkml:trace>
-  <inkml:trace contextRef="#ctx0" brushRef="#br0" timeOffset="745.166">300 180 2833 0 0,'0'0'359'0'0,"1"0"0"0"0,-1 0 1 0 0,1 1-1 0 0,-1-1 1 0 0,1 0-1 0 0,-1 0 1 0 0,1 1-1 0 0,-1-1 0 0 0,1 0 1 0 0,-1 1-1 0 0,0-1 1 0 0,1 1-1 0 0,-1-1 1 0 0,0 0-1 0 0,1 1 0 0 0,-1-1 1 0 0,0 1-360 0 0,6 8 2111 0 0,-4-4-1525 0 0,0 0-1 0 0,0 1 1 0 0,0-1-1 0 0,1 6-585 0 0,-3-8-15 0 0,0-1 0 0 0,0 1-1 0 0,0-1 1 0 0,0 1 0 0 0,0-1-1 0 0,0 1 1 0 0,-1 0 0 0 0,1-1-1 0 0,-1 1 1 0 0,0-1 0 0 0,0 0 0 0 0,0 2 15 0 0,-3 4-763 0 0,0 0 0 0 0,-1-1 0 0 0,0 1 763 0 0,5-8-11 0 0,-5 7-1012 0 0</inkml:trace>
-  <inkml:trace contextRef="#ctx0" brushRef="#br0" timeOffset="746.166">517 0 5985 0 0,'-3'7'3273'0'0,"0"3"-1857"0"0,-1 4 161 0 0,0 0-1201 0 0,0 5 56 0 0,-3 0-56 0 0,0 2-56 0 0,-1 3-104 0 0,-1-1-88 0 0,-4-1-152 0 0,3 1-360 0 0,-1-1 72 0 0,-1 0-408 0 0,3-3 592 0 0,0-3-472 0 0,1-1-297 0 0</inkml:trace>
-  <inkml:trace contextRef="#ctx0" brushRef="#br0" timeOffset="1063.7">609 51 10186 0 0,'3'-7'3825'0'0,"-2"3"-2865"0"0,0-1-736 0 0,-1 3-80 0 0,1 0-24 0 0,-1 2-8 0 0,0 1-16 0 0,-3 2-8 0 0,0 0-56 0 0,-1 4-16 0 0,-2 3-40 0 0,-2 1-184 0 0,1-1-168 0 0,-3 3-176 0 0,0 1-272 0 0,0-1 576 0 0,-1 1-456 0 0,0 0-200 0 0</inkml:trace>
-  <inkml:trace contextRef="#ctx0" brushRef="#br0" timeOffset="1407.15">446 202 4057 0 0,'0'-1'363'0'0,"0"-1"1"0"0,0 1-1 0 0,1 0 1 0 0,-1 0 0 0 0,1 0-1 0 0,-1 0 1 0 0,1 0-1 0 0,0 0 1 0 0,-1 0-1 0 0,1 0 1 0 0,0 0-1 0 0,0 0 1 0 0,0 0-1 0 0,0 1 1 0 0,-1-1 0 0 0,1 0-1 0 0,0 0 1 0 0,0 1-1 0 0,1-1 1 0 0,-1 1-1 0 0,0-1 1 0 0,0 1-1 0 0,0-1 1 0 0,0 1-1 0 0,0 0 1 0 0,0-1 0 0 0,1 1-364 0 0,-1 0 167 0 0,0 0 0 0 0,1 0 1 0 0,-1 0-1 0 0,0 0 0 0 0,1 0 1 0 0,-1 1-1 0 0,0-1 0 0 0,0 0 1 0 0,1 1-1 0 0,-1-1 0 0 0,0 1 1 0 0,0-1-1 0 0,0 1 0 0 0,1 0 1 0 0,-1-1-1 0 0,0 2-167 0 0,3 1 214 0 0,-1 0-1 0 0,1 1 1 0 0,-1-1-1 0 0,0 1 1 0 0,-1 0 0 0 0,1 0-1 0 0,0 1-213 0 0,0 0-62 0 0,0-1-1 0 0,0 1 1 0 0,1-1 0 0 0,3 4 62 0 0,-6-7-316 0 0,-1-1 0 0 0,1 1 0 0 0,0-1 1 0 0,-1 1-1 0 0,1-1 0 0 0,0 1 0 0 0,0-1 0 0 0,-1 0 0 0 0,1 1 1 0 0,0-1-1 0 0,0 0 316 0 0,1 1-1511 0 0</inkml:trace>
+  <inkml:trace contextRef="#ctx0" brushRef="#br0" timeOffset="393.67">161 149 9562 0 0,'-2'2'4065'0'0,"2"-1"-2625"0"0,-1 0-1008 0 0,0 0 200 0 0,1-1-263 0 0,0 2-137 0 0,0-2-120 0 0,0 0-96 0 0,1 2-280 0 0,1-2-457 0 0,0 0 569 0 0,1 2-352 0 0,0-1-224 0 0</inkml:trace>
+  <inkml:trace contextRef="#ctx0" brushRef="#br0" timeOffset="394.67">233 296 9714 0 0,'0'0'125'0'0,"0"0"-1"0"0,0 0 0 0 0,0 0 1 0 0,0 0-1 0 0,0 0 1 0 0,0 0-1 0 0,0 0 1 0 0,0 0-1 0 0,0 0 1 0 0,0 0-1 0 0,0 0 0 0 0,0 0 1 0 0,0 1-1 0 0,0-1 1 0 0,0 0-1 0 0,0 0 1 0 0,0 0-1 0 0,0 0 1 0 0,0 0-1 0 0,0 0 0 0 0,0 0 1 0 0,0 0-1 0 0,0 0 1 0 0,0 0-1 0 0,0 0 1 0 0,0 0-1 0 0,0 0 1 0 0,0 0-1 0 0,-1 1 1 0 0,1-1-1 0 0,0 0 0 0 0,0 0 1 0 0,0 0-1 0 0,0 0 1 0 0,0 0-1 0 0,0 0 1 0 0,0 0-1 0 0,0 0 1 0 0,0 0-1 0 0,0 0 0 0 0,0 0 1 0 0,0 0-1 0 0,0 0 1 0 0,-1 0-1 0 0,1 0 1 0 0,0 0-1 0 0,0 0-124 0 0,-1-1-56 0 0,3-1 571 0 0,4-4-753 0 0,-1 0 0 0 0,3-4 238 0 0,-4 4-1282 0 0,0-1 0 0 0,0 1-1 0 0,0-1 1 0 0,0-4 1282 0 0,0 2-1407 0 0</inkml:trace>
+  <inkml:trace contextRef="#ctx0" brushRef="#br0" timeOffset="745.1659">299 180 2833 0 0,'0'0'359'0'0,"1"0"0"0"0,-1 0 1 0 0,1 1-1 0 0,-1-1 1 0 0,1 0-1 0 0,-1 0 1 0 0,1 1-1 0 0,-1-1 0 0 0,1 0 1 0 0,-1 1-1 0 0,0-1 1 0 0,1 1-1 0 0,-1-1 1 0 0,0 0-1 0 0,1 1 0 0 0,-1-1 1 0 0,0 1-360 0 0,6 8 2111 0 0,-4-4-1525 0 0,0 0-1 0 0,0 1 1 0 0,0-1-1 0 0,1 6-585 0 0,-3-8-15 0 0,0-1 0 0 0,0 1-1 0 0,0-1 1 0 0,0 1 0 0 0,0-1-1 0 0,0 1 1 0 0,-1 0 0 0 0,1-1-1 0 0,-1 1 1 0 0,0-1 0 0 0,0 0 0 0 0,0 2 15 0 0,-3 4-763 0 0,0 0 0 0 0,-1-1 0 0 0,0 1 763 0 0,5-8-11 0 0,-5 7-1012 0 0</inkml:trace>
+  <inkml:trace contextRef="#ctx0" brushRef="#br0" timeOffset="746.1659">515 0 5985 0 0,'-3'7'3273'0'0,"0"3"-1857"0"0,-1 4 161 0 0,0 0-1201 0 0,0 5 56 0 0,-3 0-56 0 0,0 2-56 0 0,-1 3-104 0 0,-1-1-88 0 0,-3-1-152 0 0,2 1-360 0 0,-1-1 72 0 0,-1 0-408 0 0,3-3 592 0 0,0-3-472 0 0,1-1-297 0 0</inkml:trace>
+  <inkml:trace contextRef="#ctx0" brushRef="#br0" timeOffset="1063.7">607 51 10186 0 0,'3'-7'3825'0'0,"-2"3"-2865"0"0,0-1-736 0 0,-1 3-80 0 0,1 0-24 0 0,-1 2-8 0 0,0 1-16 0 0,-3 2-8 0 0,0 0-56 0 0,-1 4-16 0 0,-2 3-40 0 0,-2 1-184 0 0,1-1-168 0 0,-3 3-176 0 0,0 1-272 0 0,0-1 576 0 0,-1 1-456 0 0,0 0-200 0 0</inkml:trace>
+  <inkml:trace contextRef="#ctx0" brushRef="#br0" timeOffset="1407.1499">445 202 4057 0 0,'0'-1'363'0'0,"0"-1"1"0"0,0 1-1 0 0,1 0 1 0 0,-1 0 0 0 0,1 0-1 0 0,-1 0 1 0 0,1 0-1 0 0,0 0 1 0 0,-1 0-1 0 0,1 0 1 0 0,0 0-1 0 0,0 0 1 0 0,0 0-1 0 0,0 1 1 0 0,-1-1 0 0 0,1 0-1 0 0,0 0 1 0 0,0 1-1 0 0,1-1 1 0 0,-1 1-1 0 0,0-1 1 0 0,-1 1-1 0 0,1-1 1 0 0,0 1-1 0 0,0 0 1 0 0,0-1 0 0 0,1 1-364 0 0,-1 0 167 0 0,0 0 0 0 0,1 0 1 0 0,-1 0-1 0 0,0 0 0 0 0,1 0 1 0 0,-1 1-1 0 0,0-1 0 0 0,0 0 1 0 0,1 1-1 0 0,-1-1 0 0 0,0 1 1 0 0,0-1-1 0 0,0 1 0 0 0,1 0 1 0 0,-1-1-1 0 0,0 2-167 0 0,3 1 214 0 0,-1 0-1 0 0,1 1 1 0 0,-1-1-1 0 0,0 1 1 0 0,-1 0 0 0 0,1 0-1 0 0,0 1-213 0 0,0 0-62 0 0,0-1-1 0 0,0 1 1 0 0,1-1 0 0 0,3 4 62 0 0,-6-7-316 0 0,-1-1 0 0 0,1 1 0 0 0,0-1 1 0 0,-1 1-1 0 0,1-1 0 0 0,0 1 0 0 0,0-1 0 0 0,-1 0 0 0 0,1 1 1 0 0,0-1-1 0 0,0 0 316 0 0,1 1-1511 0 0</inkml:trace>
 </inkml:ink>
 </file>
 
@@ -8519,16 +8622,16 @@
       <inkml:brushProperty name="height" value="0.025" units="cm"/>
     </inkml:brush>
   </inkml:definitions>
-  <inkml:trace contextRef="#ctx0" brushRef="#br0">92 70 8226 0 0,'-1'0'431'0'0,"1"1"0"0"0,-1-1 0 0 0,0 1 0 0 0,1 0 1 0 0,-1 0-1 0 0,1-1 0 0 0,-1 1 0 0 0,1 0 0 0 0,-1 0 0 0 0,1-1 1 0 0,0 1-1 0 0,-1 0 0 0 0,1 0-431 0 0,-3 13 144 0 0,1-7 376 0 0,-2 8-154 0 0,2-6-197 0 0,0 0-1 0 0,-4 9-168 0 0,-4 9-62 0 0,-2 12 62 0 0,5-15-310 0 0,5-17-218 0 0,0-1-238 0 0,0 0 1 0 0,0 1-1 0 0,1-1 1 0 0,0 1 765 0 0,1-2-1626 0 0</inkml:trace>
-  <inkml:trace contextRef="#ctx0" brushRef="#br0" timeOffset="626.832">87 69 9482 0 0,'-11'2'5727'0'0,"10"-2"-5301"0"0,-1 0 0 0 0,0 0 1 0 0,0 0-1 0 0,0 0 1 0 0,1 0-1 0 0,-1 0 0 0 0,-1-1-426 0 0,4 0 97 0 0,-1 0-1 0 0,1-1 0 0 0,0 1 1 0 0,0 0-1 0 0,0 0 1 0 0,0 0-1 0 0,1 0-96 0 0,6-5-68 0 0,1 0 1 0 0,0 1-1 0 0,5-2 68 0 0,-9 5-346 0 0,-1 0 0 0 0,1 0-1 0 0,0 1 1 0 0,0-1 0 0 0,0 1 0 0 0,0 1 0 0 0,1-1-1 0 0,-1 1 347 0 0,-3-1-125 0 0,-1 1-1 0 0,0 0 1 0 0,0 0-1 0 0,0 1 0 0 0,0-1 1 0 0,1 0-1 0 0,-1 0 0 0 0,0 0 1 0 0,0 1-1 0 0,0-1 1 0 0,0 1-1 0 0,0-1 0 0 0,0 1 1 0 0,0-1-1 0 0,0 1 1 0 0,0 0-1 0 0,0-1 0 0 0,0 1 1 0 0,0 0-1 0 0,0 0 0 0 0,-1 0 1 0 0,1-1-1 0 0,0 1 1 0 0,0 0-1 0 0,-1 0 0 0 0,1 0 1 0 0,-1 0-1 0 0,1 0 0 0 0,-1 0 1 0 0,1 1-1 0 0,-1-1 1 0 0,0 0-1 0 0,0 0 0 0 0,1 0 1 0 0,-1 0-1 0 0,0 1 126 0 0,0 1-27 0 0,0 1 0 0 0,0-1 0 0 0,0 1 0 0 0,0-1-1 0 0,-1 1 1 0 0,1-1 0 0 0,-1 0 0 0 0,0 1 0 0 0,0-1 0 0 0,0 0-1 0 0,-1 3 28 0 0,-4 5 584 0 0,0 0-1 0 0,-1-1 1 0 0,-5 7-584 0 0,-26 28 3162 0 0,24-28-1940 0 0,7-10-744 0 0,5-4-300 0 0,-1 0-1 0 0,1 0 0 0 0,-1 0 0 0 0,0 0 0 0 0,0-1 1 0 0,0 1-178 0 0,2-3 2 0 0,1 0 0 0 0,0 0 1 0 0,0 0-1 0 0,0 1 0 0 0,0-1 0 0 0,0 0 1 0 0,0 0-1 0 0,0 0 0 0 0,0 0 1 0 0,0 0-1 0 0,0 0 0 0 0,0 0 1 0 0,0 0-1 0 0,0 0 0 0 0,-1 0 0 0 0,1 0 1 0 0,0 0-1 0 0,0 0 0 0 0,0 0 1 0 0,0 0-1 0 0,0 0 0 0 0,0 0 0 0 0,0 0 1 0 0,0 0-1 0 0,0 0 0 0 0,0 0 1 0 0,0 0-1 0 0,-1 0 0 0 0,1 0 1 0 0,0 0-1 0 0,0 0 0 0 0,0 0 0 0 0,0-1 1 0 0,0 1-1 0 0,0 0 0 0 0,0 0 1 0 0,0 0-1 0 0,0 0 0 0 0,0 0 1 0 0,0 0-1 0 0,0 0 0 0 0,0 0 0 0 0,0 0 1 0 0,0 0-1 0 0,0 0-2 0 0,-1-5 1 0 0,2-6-76 0 0,0 9 58 0 0,1-1 0 0 0,-1 1 0 0 0,1 0 0 0 0,-1 0 0 0 0,1 0 0 0 0,0 0 0 0 0,-1 0 0 0 0,2 0 17 0 0,-2 1-7 0 0,0 0 1 0 0,1 0-1 0 0,-1 0 0 0 0,0 0 0 0 0,1 0 0 0 0,-1 1 0 0 0,0-1 0 0 0,1 0 0 0 0,-1 1 0 0 0,1-1 0 0 0,-1 1 0 0 0,1 0 0 0 0,-1 0 0 0 0,1-1 0 0 0,0 1 7 0 0,-2 0-2 0 0,1 1 0 0 0,0-1 1 0 0,0 0-1 0 0,-1 0 0 0 0,1 0 0 0 0,0 1 0 0 0,0-1 0 0 0,-1 0 1 0 0,1 1-1 0 0,0-1 0 0 0,-1 1 0 0 0,1-1 0 0 0,-1 1 1 0 0,1-1-1 0 0,0 1 0 0 0,-1-1 0 0 0,1 1 0 0 0,-1 0 1 0 0,1-1-1 0 0,-1 1 0 0 0,0-1 0 0 0,1 1 0 0 0,-1 0 1 0 0,0 0-1 0 0,1-1 0 0 0,-1 1 0 0 0,0 0 0 0 0,0 0 1 0 0,0 0 1 0 0,1 1 4 0 0,0 0 0 0 0,-1 0 0 0 0,0 0 0 0 0,0 1 1 0 0,1-1-1 0 0,-1 0 0 0 0,0 0 0 0 0,-1 0 0 0 0,1 3-4 0 0,-3 4 42 0 0,0 0 0 0 0,0 0 0 0 0,-1 0 0 0 0,0-1 0 0 0,-1 1 0 0 0,0-1 0 0 0,0 0 0 0 0,-6 6-42 0 0,9-11 17 0 0,0-1-1 0 0,0 0 0 0 0,0 0 0 0 0,0 0 0 0 0,-1 0 0 0 0,1 0 1 0 0,-1-1-1 0 0,1 1 0 0 0,-1-1 0 0 0,0 0 0 0 0,1 1 0 0 0,-1-1 0 0 0,0 0 1 0 0,-1 0-17 0 0,3-1-125 0 0,-1 0 0 0 0,1 0 0 0 0,-1 0 1 0 0,1 1-1 0 0,-1-1 0 0 0,1-1 0 0 0,-1 1 1 0 0,1 0-1 0 0,0 0 0 0 0,-1 0 0 0 0,1-1 1 0 0,-1 1-1 0 0,1-1 0 0 0,0 1 0 0 0,-1-1 1 0 0,1 0-1 0 0,0 1 0 0 0,-1-1 0 0 0,1 0 1 0 0,0 0-1 0 0,0 0 0 0 0,0 0 0 0 0,0 0 1 0 0,0 0-1 0 0,0 0 0 0 0,0 0 0 0 0,0 0 1 0 0,0-1-1 0 0,0 0 125 0 0,1 2-77 0 0,0-1 1 0 0,0 1-1 0 0,-1 0 1 0 0,1-1-1 0 0,0 1 1 0 0,0 0-1 0 0,0 0 1 0 0,0-1-1 0 0,0 1 1 0 0,0 0-1 0 0,0-1 1 0 0,0 1-1 0 0,0 0 1 0 0,0-1-1 0 0,0 1 1 0 0,0 0-1 0 0,0-1 1 0 0,0 1-1 0 0,1 0 77 0 0,0-2-1061 0 0</inkml:trace>
-  <inkml:trace contextRef="#ctx0" brushRef="#br0" timeOffset="1128.306">153 318 1640 0 0,'0'-1'199'0'0,"1"-1"0"0"0,0 1 0 0 0,0 0 0 0 0,0-1-1 0 0,0 1 1 0 0,0-1 0 0 0,1 1 0 0 0,-1 0-1 0 0,0 0 1 0 0,1 0 0 0 0,-1 0 0 0 0,1 0-199 0 0,4-5 444 0 0,-1 1-245 0 0,0 0-1 0 0,-1-1 0 0 0,1 0 1 0 0,-1 0-1 0 0,-1 0 0 0 0,1 0 1 0 0,0-3-199 0 0,-1 4 192 0 0,1-3 895 0 0,-4 8-153 0 0,-4 2 280 0 0,-1 3-415 0 0,0-1 1 0 0,1 1-1 0 0,-1 0 1 0 0,1 0-1 0 0,-3 5-799 0 0,5-6 279 0 0,-1 0-1 0 0,1 0 1 0 0,0 0-1 0 0,0 0 1 0 0,1 1-1 0 0,-1-1 1 0 0,1 1-1 0 0,0 2-278 0 0,0-7 9 0 0,1 0-1 0 0,0 1 1 0 0,0-1-1 0 0,0 0 1 0 0,0 0-1 0 0,1 1 1 0 0,-1-1-1 0 0,0 0 1 0 0,0 1-1 0 0,0-1 1 0 0,0 0-1 0 0,0 0 1 0 0,0 1-1 0 0,0-1 1 0 0,0 0-1 0 0,1 1 1 0 0,-1-1-1 0 0,0 0 1 0 0,0 0-1 0 0,0 0 1 0 0,1 1-1 0 0,-1-1 1 0 0,0 0-1 0 0,0 0 1 0 0,0 0-1 0 0,1 1 1 0 0,-1-1-1 0 0,0 0 1 0 0,1 0-1 0 0,-1 0 1 0 0,0 0-1 0 0,0 0 1 0 0,1 0-1 0 0,-1 1 1 0 0,0-1-1 0 0,1 0 1 0 0,-1 0-1 0 0,0 0 1 0 0,1 0-9 0 0,0 0-7 0 0,0 0 0 0 0,1 0 0 0 0,-1 0 0 0 0,0 0 0 0 0,1 0 0 0 0,-1-1 0 0 0,2 1 7 0 0,0-1-217 0 0,1 0 0 0 0,-1 0 0 0 0,0 0 0 0 0,0-1-1 0 0,1 1 1 0 0,-1-1 0 0 0,0 0 0 0 0,0 1 0 0 0,0-2 0 0 0,-1 1 0 0 0,1 0-1 0 0,0 0 1 0 0,-1-1 0 0 0,0 0 0 0 0,1 1 0 0 0,0-3 217 0 0,8-9-1680 0 0,-6 7 442 0 0</inkml:trace>
-  <inkml:trace contextRef="#ctx0" brushRef="#br0" timeOffset="1493.423">391 27 8554 0 0,'-1'13'3321'0'0,"-3"1"-2417"0"0,-1 2-688 0 0,0 2 144 0 0,0 0-256 0 0,-1 2-80 0 0,-1 2 0 0 0,1-1-16 0 0,-1-1 0 0 0,1 0-40 0 0,-2-1-104 0 0,1 0-128 0 0,1-2-208 0 0,1-3-1057 0 0,0-2 1217 0 0,2-3-720 0 0,1 1-560 0 0</inkml:trace>
-  <inkml:trace contextRef="#ctx0" brushRef="#br0" timeOffset="1494.423">283 224 10162 0 0,'-4'3'3937'0'0,"2"-3"-2857"0"0,0 0-800 0 0,3 1 48 0 0,2 0-128 0 0,0-1-72 0 0,1 1-16 0 0,1-1 16 0 0,2 0-63 0 0,0 0-65 0 0,1 1-225 0 0,1-1 193 0 0,-1 0-120 0 0,2 0-56 0 0</inkml:trace>
-  <inkml:trace contextRef="#ctx0" brushRef="#br0" timeOffset="1864.317">504 0 9578 0 0,'-25'85'5733'0'0,"-11"41"-8103"0"0,21-73-837 0 0,10-31 1123 0 0,3-9 683 0 0,0-6 193 0 0</inkml:trace>
-  <inkml:trace contextRef="#ctx0" brushRef="#br0" timeOffset="2254.588">420 213 9938 0 0,'-2'1'3369'0'0,"3"0"-2313"0"0,0 1-712 0 0,-1-2-184 0 0,2 2-64 0 0,3 0-8 0 0,0-1-48 0 0,1 0 24 0 0,0-1-48 0 0,0-1-32 0 0,2 1-208 0 0,1 0-256 0 0,-1 0-464 0 0,-1 0 736 0 0,2-2-600 0 0,-1 2-369 0 0</inkml:trace>
-  <inkml:trace contextRef="#ctx0" brushRef="#br0" timeOffset="2255.588">602 255 10770 0 0,'-2'0'4145'0'0,"1"0"-3161"0"0,-1 1-880 0 0,1-1-32 0 0,1-1-48 0 0,-1 0-32 0 0,1 1-40 0 0,0-2-120 0 0,0 0-648 0 0,1 0-56 0 0,1-1-392 0 0,0 0 912 0 0,2-1-705 0 0,-2 0-535 0 0</inkml:trace>
-  <inkml:trace contextRef="#ctx0" brushRef="#br0" timeOffset="2641.229">578 181 6977 0 0,'-6'7'3120'0'0,"0"-3"-2238"0"0,1 1 1 0 0,1 0-1 0 0,-1 0 0 0 0,1 0 0 0 0,-1 2-882 0 0,4-5 154 0 0,-4 4 721 0 0,1 1-1 0 0,-2 6-874 0 0,5-12 54 0 0,0 1 0 0 0,1 0 0 0 0,-1-1 1 0 0,1 1-1 0 0,-1 0 0 0 0,1 0 0 0 0,0-1 0 0 0,-1 1 0 0 0,1 0 0 0 0,0 0 1 0 0,0 0-1 0 0,0 0 0 0 0,1-1 0 0 0,-1 3-54 0 0,1-4 2 0 0,-1 1-1 0 0,0 0 1 0 0,1 0 0 0 0,-1-1-1 0 0,1 1 1 0 0,-1 0 0 0 0,1-1-1 0 0,0 1 1 0 0,-1-1-1 0 0,1 1 1 0 0,-1-1 0 0 0,1 1-1 0 0,0-1 1 0 0,0 1 0 0 0,-1-1-1 0 0,1 0 1 0 0,0 1 0 0 0,0-1-1 0 0,-1 0 1 0 0,1 0 0 0 0,0 0-1 0 0,0 1 1 0 0,0-1-1 0 0,0 0 1 0 0,0 0-2 0 0,1 0-49 0 0,1 0 0 0 0,-1 0 0 0 0,0 0-1 0 0,0 0 1 0 0,1 0 0 0 0,-1-1 0 0 0,0 1 0 0 0,2-2 49 0 0,0 1-175 0 0,0-1 1 0 0,0-1-1 0 0,0 1 1 0 0,0-1 0 0 0,0 1-1 0 0,-1-1 1 0 0,1 0-1 0 0,-1 0 1 0 0,0-1-1 0 0,0 1 1 0 0,0-1-1 0 0,1-2 175 0 0,-2 4-26 0 0,-1 0 1 0 0,0-1-1 0 0,0 1 0 0 0,0-1 1 0 0,0 1-1 0 0,0-1 0 0 0,0 1 1 0 0,-1-1-1 0 0,1 1 0 0 0,-1-2 26 0 0,0 2 29 0 0,0 0 0 0 0,0 0-1 0 0,0 1 1 0 0,0-1 0 0 0,-1 0-1 0 0,1 0 1 0 0,-1 0 0 0 0,1 1-1 0 0,-1-1 1 0 0,0 0 0 0 0,1 1-1 0 0,-1-1 1 0 0,0 1 0 0 0,0-1 0 0 0,-1-1-29 0 0,1 3 3 0 0,1-1 1 0 0,-1 0 0 0 0,0 0 0 0 0,0 0 0 0 0,0 1 0 0 0,0-1 0 0 0,0 0 0 0 0,1 1 0 0 0,-1-1-1 0 0,0 1 1 0 0,0-1 0 0 0,0 1 0 0 0,-1-1 0 0 0,1 1 0 0 0,0 0 0 0 0,0-1 0 0 0,0 1 0 0 0,-1 0-4 0 0,0 0 20 0 0,1 0 1 0 0,-1 0 0 0 0,0 0 0 0 0,0 1 0 0 0,1-1 0 0 0,-1 0-1 0 0,0 1 1 0 0,0-1 0 0 0,1 1 0 0 0,-1 0 0 0 0,0 0-21 0 0,-1 0-147 0 0,0 1 1 0 0,0 0 0 0 0,1 0-1 0 0,-1 0 1 0 0,0 0-1 0 0,1 1 1 0 0,0-1 0 0 0,-1 0-1 0 0,1 1 1 0 0,0 0-1 0 0,0 0 1 0 0,0 1 146 0 0,-1 1-644 0 0,2 2-364 0 0</inkml:trace>
-  <inkml:trace contextRef="#ctx0" brushRef="#br0" timeOffset="3068.064">710 265 7842 0 0,'0'2'5098'0'0,"0"-2"-2155"0"0,6-6-1490 0 0,5-10-2009 0 0,-8 11 558 0 0,-1 0 1 0 0,1 0 0 0 0,-2 0 0 0 0,1 0 0 0 0,0-2-3 0 0,0 1-32 0 0,-1 1 1 0 0,1 0-1 0 0,0 0 1 0 0,3-5 31 0 0,-5 9-3 0 0,0 1 0 0 0,1 0 1 0 0,-1-1-1 0 0,0 1 1 0 0,0-1-1 0 0,1 1 1 0 0,-1 0-1 0 0,0-1 1 0 0,1 1-1 0 0,-1 0 0 0 0,0-1 1 0 0,1 1-1 0 0,-1 0 1 0 0,0 0-1 0 0,1-1 1 0 0,-1 1-1 0 0,1 0 1 0 0,-1 0-1 0 0,1 0 0 0 0,-1-1 1 0 0,0 1-1 0 0,1 0 1 0 0,-1 0-1 0 0,1 0 1 0 0,-1 0-1 0 0,1 0 0 0 0,-1 0 1 0 0,1 0-1 0 0,-1 0 1 0 0,1 0-1 0 0,-1 0 1 0 0,1 0-1 0 0,-1 0 1 0 0,1 1-1 0 0,-1-1 0 0 0,0 0 1 0 0,1 0-1 0 0,-1 0 1 0 0,1 1-1 0 0,-1-1 1 0 0,0 0-1 0 0,1 0 1 0 0,-1 1-1 0 0,1-1 0 0 0,-1 0 1 0 0,0 1-1 0 0,1-1 3 0 0,1 3 7 0 0,1 0-1 0 0,-1 0 0 0 0,1 0 0 0 0,-1 0 0 0 0,1 2-6 0 0,-2-4 10 0 0,-1 1-4 0 0,1-1 0 0 0,0 0 1 0 0,-1 1-1 0 0,1-1 0 0 0,-1 1 1 0 0,0-1-1 0 0,1 1 0 0 0,-1-1 1 0 0,0 0-1 0 0,0 2-6 0 0,0-1 8 0 0,0-1 1 0 0,1 1-1 0 0,-1 0 0 0 0,0 0 1 0 0,1-1-1 0 0,0 2-8 0 0,-1-2-92 0 0,1 1-1 0 0,-1-1 1 0 0,0 1 0 0 0,1-1 0 0 0,-1 1-1 0 0,0-1 1 0 0,0 1 0 0 0,0-1 0 0 0,0 1-1 0 0,0-1 1 0 0,0 1 0 0 0,-1-1-1 0 0,1 1 1 0 0,0-1 0 0 0,-1 0 0 0 0,1 1-1 0 0,-1-1 1 0 0,1 1 0 0 0,-1-1 0 0 0,0 0-1 0 0,0 1 1 0 0,1-1 0 0 0,-1 0 0 0 0,0 0-1 0 0,0 0 1 0 0,0 0 0 0 0,-1 1 92 0 0,-1 2-1039 0 0</inkml:trace>
+  <inkml:trace contextRef="#ctx0" brushRef="#br0">92 70 8226 0 0,'-1'0'431'0'0,"1"1"0"0"0,-1-1 0 0 0,0 1 0 0 0,1 0 1 0 0,-1 0-1 0 0,1-1 0 0 0,-1 1 0 0 0,1 0 0 0 0,-1 0 0 0 0,1-1 1 0 0,0 1-1 0 0,-1 0 0 0 0,1 0-431 0 0,-3 12 144 0 0,1-6 376 0 0,-2 8-154 0 0,2-6-197 0 0,0 0-1 0 0,-4 9-168 0 0,-4 9-62 0 0,-2 12 62 0 0,5-15-310 0 0,5-17-218 0 0,0-2-238 0 0,0 1 1 0 0,0 1-1 0 0,1-1 1 0 0,0 1 765 0 0,1-2-1626 0 0</inkml:trace>
+  <inkml:trace contextRef="#ctx0" brushRef="#br0" timeOffset="626.8319">87 69 9482 0 0,'-11'2'5727'0'0,"10"-2"-5301"0"0,-1 0 0 0 0,0 0 1 0 0,0 0-1 0 0,0 0 1 0 0,1 0-1 0 0,-1 0 0 0 0,-1-1-426 0 0,4 0 97 0 0,-1 0-1 0 0,1-1 0 0 0,0 1 1 0 0,0 0-1 0 0,0 0 1 0 0,0 0-1 0 0,1 0-96 0 0,6-5-68 0 0,1 0 1 0 0,0 1-1 0 0,5-2 68 0 0,-9 5-346 0 0,-1 0 0 0 0,1 0-1 0 0,0 1 1 0 0,0-1 0 0 0,0 1 0 0 0,0 1 0 0 0,1-1-1 0 0,-1 1 347 0 0,-3-1-125 0 0,-1 1-1 0 0,0 0 1 0 0,0 0-1 0 0,0 1 0 0 0,0-1 1 0 0,1 0-1 0 0,-1 0 0 0 0,0 0 1 0 0,0 1-1 0 0,0-1 1 0 0,0 1-1 0 0,0-1 0 0 0,0 1 1 0 0,0-1-1 0 0,0 1 1 0 0,0 0-1 0 0,0-1 0 0 0,0 1 1 0 0,0 0-1 0 0,0 0 0 0 0,-1 0 1 0 0,1-1-1 0 0,0 1 1 0 0,0 0-1 0 0,-1 0 0 0 0,1 0 1 0 0,-1 0-1 0 0,1 0 0 0 0,-1 0 1 0 0,1 1-1 0 0,-1-1 1 0 0,0 0-1 0 0,0 0 0 0 0,1 0 1 0 0,-1 0-1 0 0,0 1 126 0 0,0 1-27 0 0,0 1 0 0 0,0-1 0 0 0,0 1 0 0 0,0-1-1 0 0,-1 1 1 0 0,1-1 0 0 0,-1 0 0 0 0,0 1 0 0 0,0-2 0 0 0,0 1-1 0 0,-1 3 28 0 0,-4 5 584 0 0,0 0-1 0 0,-1-1 1 0 0,-5 7-584 0 0,-26 28 3162 0 0,24-28-1940 0 0,7-10-744 0 0,5-4-300 0 0,-1 0-1 0 0,1 0 0 0 0,-1 0 0 0 0,0 0 0 0 0,0-1 1 0 0,0 1-178 0 0,2-3 2 0 0,1 0 0 0 0,0 0 1 0 0,0 0-1 0 0,0 1 0 0 0,0-1 0 0 0,0 0 1 0 0,0 0-1 0 0,0 0 0 0 0,0 0 1 0 0,0 0-1 0 0,0 0 0 0 0,0 0 1 0 0,0 0-1 0 0,0 0 0 0 0,-1 0 0 0 0,1 0 1 0 0,0 0-1 0 0,0 0 0 0 0,0 0 1 0 0,0 0-1 0 0,0 0 0 0 0,0 0 0 0 0,0 0 1 0 0,0 0-1 0 0,0 0 0 0 0,0 0 1 0 0,0 0-1 0 0,-1 0 0 0 0,1 0 1 0 0,0 0-1 0 0,0 0 0 0 0,0 0 0 0 0,0-1 1 0 0,0 1-1 0 0,0 0 0 0 0,0 0 1 0 0,0 0-1 0 0,0 0 0 0 0,0 0 1 0 0,0 0-1 0 0,0 0 0 0 0,0 0 0 0 0,0 0 1 0 0,0 0-1 0 0,0 0-2 0 0,-1-5 1 0 0,2-6-76 0 0,0 9 58 0 0,1-1 0 0 0,-1 1 0 0 0,1 0 0 0 0,-1 0 0 0 0,1 0 0 0 0,0 0 0 0 0,-1 0 0 0 0,2 0 17 0 0,-2 1-7 0 0,0 0 1 0 0,1 0-1 0 0,-1 0 0 0 0,0 0 0 0 0,1 0 0 0 0,-1 1 0 0 0,0-1 0 0 0,1 0 0 0 0,-1 1 0 0 0,1-1 0 0 0,-1 1 0 0 0,1 0 0 0 0,-1 0 0 0 0,1-1 0 0 0,0 1 7 0 0,-2 0-2 0 0,1 1 0 0 0,0-1 1 0 0,0 0-1 0 0,-1 0 0 0 0,1 0 0 0 0,0 1 0 0 0,0-1 0 0 0,-1 0 1 0 0,1 1-1 0 0,0-1 0 0 0,-1 1 0 0 0,1-1 0 0 0,-1 1 1 0 0,1-1-1 0 0,0 1 0 0 0,-1-1 0 0 0,1 1 0 0 0,-1 0 1 0 0,1-1-1 0 0,-1 1 0 0 0,0-1 0 0 0,1 1 0 0 0,-1 0 1 0 0,0 0-1 0 0,1-1 0 0 0,-1 1 0 0 0,0 0 0 0 0,0 0 1 0 0,0 0 1 0 0,1 1 4 0 0,0 0 0 0 0,-1 0 0 0 0,0 0 0 0 0,0 1 1 0 0,1-1-1 0 0,-1 0 0 0 0,0 0 0 0 0,-1 0 0 0 0,1 3-4 0 0,-3 4 42 0 0,0 0 0 0 0,0-1 0 0 0,-1 1 0 0 0,0-1 0 0 0,-1 1 0 0 0,0-1 0 0 0,0 0 0 0 0,-6 6-42 0 0,9-11 17 0 0,0-1-1 0 0,0 0 0 0 0,0 0 0 0 0,0 0 0 0 0,-1 0 0 0 0,1 0 1 0 0,-1-1-1 0 0,1 1 0 0 0,-1-1 0 0 0,0 0 0 0 0,1 1 0 0 0,-1-1 0 0 0,0 0 1 0 0,-1 0-17 0 0,3-1-125 0 0,-1 0 0 0 0,1 0 0 0 0,-1 0 1 0 0,1 1-1 0 0,-1-1 0 0 0,1-1 0 0 0,-1 1 1 0 0,1 0-1 0 0,0 0 0 0 0,-1 0 0 0 0,1-1 1 0 0,-1 1-1 0 0,1-1 0 0 0,0 1 0 0 0,-1-1 1 0 0,1 0-1 0 0,0 1 0 0 0,-1-1 0 0 0,1 0 1 0 0,0 0-1 0 0,0 0 0 0 0,0 0 0 0 0,0 0 1 0 0,0 0-1 0 0,0 0 0 0 0,0 0 0 0 0,0 0 1 0 0,0-1-1 0 0,0 0 125 0 0,1 2-77 0 0,0-1 1 0 0,0 1-1 0 0,-1 0 1 0 0,1-1-1 0 0,0 1 1 0 0,0 0-1 0 0,0 0 1 0 0,0-1-1 0 0,0 1 1 0 0,0 0-1 0 0,0-1 1 0 0,0 1-1 0 0,0 0 1 0 0,0-1-1 0 0,0 1 1 0 0,0 0-1 0 0,0-1 1 0 0,0 1-1 0 0,1 0 77 0 0,0-2-1061 0 0</inkml:trace>
+  <inkml:trace contextRef="#ctx0" brushRef="#br0" timeOffset="1128.306">153 316 1640 0 0,'0'-1'199'0'0,"1"-1"0"0"0,0 1 0 0 0,0 0 0 0 0,0-1-1 0 0,0 1 1 0 0,0-1 0 0 0,1 1 0 0 0,-1 0-1 0 0,0 0 1 0 0,1 0 0 0 0,-1 0 0 0 0,1 0-199 0 0,4-5 444 0 0,-1 1-245 0 0,0 0-1 0 0,-1-1 0 0 0,1 0 1 0 0,-1 0-1 0 0,-1 0 0 0 0,1 0 1 0 0,0-2-199 0 0,-1 3 192 0 0,1-3 895 0 0,-4 8-153 0 0,-4 2 280 0 0,-1 3-415 0 0,0-1 1 0 0,1 1-1 0 0,-1-1 1 0 0,1 1-1 0 0,-3 5-799 0 0,5-6 279 0 0,-1 0-1 0 0,1 0 1 0 0,0 0-1 0 0,0 0 1 0 0,1 1-1 0 0,-1-1 1 0 0,1 1-1 0 0,0 2-278 0 0,0-7 9 0 0,1 0-1 0 0,0 1 1 0 0,0-1-1 0 0,0 0 1 0 0,0 0-1 0 0,1 1 1 0 0,-1-1-1 0 0,0 0 1 0 0,0 1-1 0 0,0-1 1 0 0,0 0-1 0 0,0 0 1 0 0,0 1-1 0 0,0-1 1 0 0,0 0-1 0 0,1 1 1 0 0,-1-1-1 0 0,0 0 1 0 0,0 0-1 0 0,0 0 1 0 0,1 1-1 0 0,-1-1 1 0 0,0 0-1 0 0,0 0 1 0 0,0 0-1 0 0,1 1 1 0 0,-1-1-1 0 0,0 0 1 0 0,1 0-1 0 0,-1 0 1 0 0,0 0-1 0 0,0 0 1 0 0,1 0-1 0 0,-1 1 1 0 0,0-1-1 0 0,1 0 1 0 0,-1 0-1 0 0,0 0 1 0 0,1 0-9 0 0,0 0-7 0 0,0 0 0 0 0,1 0 0 0 0,-1 0 0 0 0,0 0 0 0 0,1 0 0 0 0,-1-1 0 0 0,2 1 7 0 0,0-1-217 0 0,1 0 0 0 0,-1 0 0 0 0,0 0 0 0 0,0-1-1 0 0,1 1 1 0 0,-1-1 0 0 0,0 0 0 0 0,0 1 0 0 0,0-2 0 0 0,-1 1 0 0 0,1 0-1 0 0,0 0 1 0 0,-1-1 0 0 0,0 0 0 0 0,1 1 0 0 0,0-3 217 0 0,8-9-1680 0 0,-6 7 442 0 0</inkml:trace>
+  <inkml:trace contextRef="#ctx0" brushRef="#br0" timeOffset="1493.423">391 27 8554 0 0,'-1'13'3321'0'0,"-3"1"-2417"0"0,-1 2-688 0 0,0 1 144 0 0,0 1-256 0 0,-1 2-80 0 0,-1 2 0 0 0,1-1-16 0 0,-1-1 0 0 0,1 0-40 0 0,-2-1-104 0 0,1 0-128 0 0,1-3-208 0 0,1-2-1057 0 0,0-2 1217 0 0,2-3-720 0 0,1 1-560 0 0</inkml:trace>
+  <inkml:trace contextRef="#ctx0" brushRef="#br0" timeOffset="1494.423">283 223 10162 0 0,'-4'3'3937'0'0,"2"-3"-2857"0"0,0 0-800 0 0,3 1 48 0 0,2 0-128 0 0,0-1-72 0 0,1 1-16 0 0,1-1 16 0 0,2 0-63 0 0,0 0-65 0 0,1 1-225 0 0,1-1 193 0 0,-1 0-120 0 0,2 0-56 0 0</inkml:trace>
+  <inkml:trace contextRef="#ctx0" brushRef="#br0" timeOffset="1864.317">503 0 9578 0 0,'-25'84'5733'0'0,"-11"42"-8103"0"0,21-74-837 0 0,10-30 1123 0 0,3-9 683 0 0,0-6 193 0 0</inkml:trace>
+  <inkml:trace contextRef="#ctx0" brushRef="#br0" timeOffset="2254.5879">419 212 9938 0 0,'-2'1'3369'0'0,"3"0"-2313"0"0,0 1-712 0 0,-1-2-184 0 0,2 2-64 0 0,3 0-8 0 0,0-1-48 0 0,1 0 24 0 0,0-1-48 0 0,0-1-32 0 0,2 1-208 0 0,1 0-256 0 0,-1 0-464 0 0,-1 0 736 0 0,2-2-600 0 0,-1 2-369 0 0</inkml:trace>
+  <inkml:trace contextRef="#ctx0" brushRef="#br0" timeOffset="2255.5879">601 253 10770 0 0,'-2'0'4145'0'0,"1"0"-3161"0"0,-1 1-880 0 0,1-1-32 0 0,1-1-48 0 0,-1 0-32 0 0,1 1-40 0 0,0-1-120 0 0,0-1-648 0 0,1 0-56 0 0,1-1-392 0 0,0 0 912 0 0,2-1-705 0 0,-2 0-535 0 0</inkml:trace>
+  <inkml:trace contextRef="#ctx0" brushRef="#br0" timeOffset="2641.229">577 180 6977 0 0,'-6'7'3120'0'0,"0"-3"-2238"0"0,1 1 1 0 0,1 0-1 0 0,-1 0 0 0 0,1 0 0 0 0,-1 2-882 0 0,4-5 154 0 0,-4 4 721 0 0,1 1-1 0 0,-2 6-874 0 0,5-12 54 0 0,0 1 0 0 0,1 0 0 0 0,-1-2 1 0 0,1 2-1 0 0,-1 0 0 0 0,1 0 0 0 0,0-1 0 0 0,-1 1 0 0 0,1 0 0 0 0,0 0 1 0 0,0 0-1 0 0,0 0 0 0 0,1-1 0 0 0,-1 3-54 0 0,1-4 2 0 0,-1 1-1 0 0,0 0 1 0 0,1 0 0 0 0,-1-1-1 0 0,1 1 1 0 0,-1 0 0 0 0,1-1-1 0 0,0 1 1 0 0,-1-1-1 0 0,1 1 1 0 0,-1-1 0 0 0,1 1-1 0 0,0-1 1 0 0,0 1 0 0 0,-1-1-1 0 0,1 0 1 0 0,0 1 0 0 0,0-1-1 0 0,-1 0 1 0 0,1 0 0 0 0,0 0-1 0 0,0 1 1 0 0,0-1-1 0 0,0 0 1 0 0,0 0-2 0 0,1 0-49 0 0,1 0 0 0 0,-1 0 0 0 0,0 0-1 0 0,0 0 1 0 0,1 0 0 0 0,-1-1 0 0 0,0 1 0 0 0,2-2 49 0 0,0 1-175 0 0,0-1 1 0 0,0-1-1 0 0,0 1 1 0 0,0-1 0 0 0,0 1-1 0 0,-1-1 1 0 0,1 0-1 0 0,-1 0 1 0 0,0-1-1 0 0,0 1 1 0 0,0 0-1 0 0,1-3 175 0 0,-2 4-26 0 0,-1 0 1 0 0,0-1-1 0 0,0 1 0 0 0,0-1 1 0 0,0 1-1 0 0,0-1 0 0 0,0 1 1 0 0,-1-1-1 0 0,1 1 0 0 0,-1-2 26 0 0,0 2 29 0 0,0 0 0 0 0,0 0-1 0 0,0 1 1 0 0,0-1 0 0 0,-1 0-1 0 0,1 0 1 0 0,-1 0 0 0 0,1 1-1 0 0,-1-1 1 0 0,0 0 0 0 0,1 1-1 0 0,-1-1 1 0 0,0 1 0 0 0,0-1 0 0 0,-1-1-29 0 0,1 3 3 0 0,1-1 1 0 0,-1 0 0 0 0,0 0 0 0 0,0 0 0 0 0,0 1 0 0 0,0-1 0 0 0,0 0 0 0 0,1 1 0 0 0,-1-1-1 0 0,0 1 1 0 0,0-1 0 0 0,0 1 0 0 0,-1-1 0 0 0,1 1 0 0 0,0 0 0 0 0,0-1 0 0 0,0 1 0 0 0,-1 0-4 0 0,0 0 20 0 0,1 0 1 0 0,-1 0 0 0 0,0 0 0 0 0,0 1 0 0 0,1-1 0 0 0,-1 0-1 0 0,0 1 1 0 0,0-1 0 0 0,1 1 0 0 0,-1 0 0 0 0,0 0-21 0 0,-1 0-147 0 0,0 1 1 0 0,0 0 0 0 0,1 0-1 0 0,-1 0 1 0 0,0 0-1 0 0,1 1 1 0 0,0-1 0 0 0,-1 0-1 0 0,1 1 1 0 0,0 0-1 0 0,0 0 1 0 0,0 1 146 0 0,-1 1-644 0 0,2 2-364 0 0</inkml:trace>
+  <inkml:trace contextRef="#ctx0" brushRef="#br0" timeOffset="3068.064">709 263 7842 0 0,'0'2'5098'0'0,"0"-2"-2155"0"0,6-6-1490 0 0,5-9-2009 0 0,-8 10 558 0 0,-1 0 1 0 0,1 0 0 0 0,-2 0 0 0 0,1 0 0 0 0,0-2-3 0 0,0 1-32 0 0,-1 1 1 0 0,1 0-1 0 0,0 0 1 0 0,3-5 31 0 0,-5 9-3 0 0,0 1 0 0 0,1 0 1 0 0,-1-1-1 0 0,0 1 1 0 0,0-1-1 0 0,1 1 1 0 0,-1 0-1 0 0,0-1 1 0 0,1 1-1 0 0,-1 0 0 0 0,0-1 1 0 0,1 1-1 0 0,-1 0 1 0 0,0 0-1 0 0,1-1 1 0 0,-1 1-1 0 0,1 0 1 0 0,-1 0-1 0 0,1 0 0 0 0,-1-1 1 0 0,0 1-1 0 0,1 0 1 0 0,-1 0-1 0 0,1 0 1 0 0,-1 0-1 0 0,1 0 0 0 0,-1 0 1 0 0,1 0-1 0 0,-1 0 1 0 0,1 0-1 0 0,-1 0 1 0 0,1 0-1 0 0,-1 0 1 0 0,1 1-1 0 0,-1-1 0 0 0,0 0 1 0 0,1 0-1 0 0,-1 0 1 0 0,1 1-1 0 0,-1-1 1 0 0,0 0-1 0 0,1 0 1 0 0,-1 1-1 0 0,1-1 0 0 0,-1 0 1 0 0,0 1-1 0 0,1-1 3 0 0,1 3 7 0 0,1 0-1 0 0,-1 0 0 0 0,1 0 0 0 0,-1 0 0 0 0,1 2-6 0 0,-2-4 10 0 0,-1 1-4 0 0,1-1 0 0 0,0 0 1 0 0,-1 1-1 0 0,1-1 0 0 0,-1 1 1 0 0,0-1-1 0 0,1 1 0 0 0,-1-1 1 0 0,0 0-1 0 0,0 2-6 0 0,0-1 8 0 0,0-1 1 0 0,1 1-1 0 0,-1 0 0 0 0,0 0 1 0 0,1-1-1 0 0,0 2-8 0 0,-1-2-92 0 0,1 1-1 0 0,-1-1 1 0 0,0 1 0 0 0,1-1 0 0 0,-1 1-1 0 0,0-1 1 0 0,0 1 0 0 0,0-1 0 0 0,0 1-1 0 0,0-1 1 0 0,0 1 0 0 0,-1-1-1 0 0,1 1 1 0 0,0-1 0 0 0,-1-1 0 0 0,1 2-1 0 0,-1-1 1 0 0,1 1 0 0 0,-1-1 0 0 0,0 0-1 0 0,0 1 1 0 0,1-1 0 0 0,-1 0 0 0 0,0 0-1 0 0,0 0 1 0 0,0 0 0 0 0,-1 1 92 0 0,-1 2-1039 0 0</inkml:trace>
 </inkml:ink>
 </file>
 
@@ -8560,9 +8663,9 @@
     </inkml:brush>
   </inkml:definitions>
   <inkml:trace contextRef="#ctx0" brushRef="#br0">0 192 9634 0 0,'22'1'8708'0'0,"-1"2"-7217"0"0,-7-1-2967 0 0,-1-1 0 0 0,3 0 1476 0 0,-10-1-742 0 0</inkml:trace>
-  <inkml:trace contextRef="#ctx0" brushRef="#br0" timeOffset="385.211">210 127 9074 0 0,'-1'0'466'0'0,"1"0"-1"0"0,-1 0 1 0 0,0 0 0 0 0,0 0 0 0 0,0 1-1 0 0,0-1 1 0 0,0 0 0 0 0,0 0 0 0 0,0 1-1 0 0,1-1 1 0 0,-2 1-466 0 0,2-1 66 0 0,-1 0-1 0 0,1 1 0 0 0,-1-1 1 0 0,1 1-1 0 0,-1 0 0 0 0,1-1 1 0 0,-1 1-1 0 0,1-1 1 0 0,0 1-1 0 0,-1 0 0 0 0,1-1 1 0 0,0 1-1 0 0,0 0 0 0 0,-1-1 1 0 0,1 1-1 0 0,0 0 1 0 0,0-1-1 0 0,0 1 0 0 0,0 0 1 0 0,0 0-1 0 0,0-1-65 0 0,-1 2 70 0 0,1 0 0 0 0,0 0 0 0 0,-1 0-1 0 0,0 0 1 0 0,1 0 0 0 0,-1-1-70 0 0,0 1 8 0 0,0 0 1 0 0,1 0-1 0 0,-1 0 1 0 0,1-1-1 0 0,-1 1 0 0 0,1 1-8 0 0,-1 4-207 0 0,1-6-287 0 0,-1 1-1 0 0,1-1 0 0 0,0 1 0 0 0,0-1 1 0 0,0 1-1 0 0,0 0 0 0 0,0-1 0 0 0,1 1 1 0 0,-1 0 494 0 0,0 0-1938 0 0</inkml:trace>
-  <inkml:trace contextRef="#ctx0" brushRef="#br0" timeOffset="767.906">224 44 9954 0 0,'-6'2'3921'0'0,"0"-1"-2769"0"0,1 1-840 0 0,2-2 168 0 0,0 1-304 0 0,2 1-56 0 0,0-2-24 0 0,0 0-48 0 0,2 1-448 0 0,0-1-672 0 0,1 0 872 0 0,2 0-576 0 0,0-1-488 0 0</inkml:trace>
-  <inkml:trace contextRef="#ctx0" brushRef="#br0" timeOffset="1657.371">353 142 7394 0 0,'1'0'3404'0'0,"-1"0"-3229"0"0,1 0 1 0 0,-1 0-1 0 0,1 0 0 0 0,-1 0 1 0 0,1 0-1 0 0,-1 0 0 0 0,1 0 1 0 0,0 0-1 0 0,-1 0 0 0 0,1 0 1 0 0,-1 0-1 0 0,1 0 1 0 0,-1 0-1 0 0,0-1 0 0 0,1 1-175 0 0,2-2 13 0 0,-1 1 0 0 0,0-1 0 0 0,0 1 0 0 0,0-1 0 0 0,0 0 0 0 0,0 0 0 0 0,0 0 0 0 0,-1 0 0 0 0,2-2-13 0 0,-2 3-19 0 0,-1 0 0 0 0,1 1 0 0 0,-1-1 0 0 0,0 0 1 0 0,1 0-1 0 0,-1 1 0 0 0,0-1 0 0 0,0 0 0 0 0,1 0 0 0 0,-1 0 0 0 0,0 0 1 0 0,0 0-1 0 0,0 1 0 0 0,0-1 0 0 0,0 0 0 0 0,0 0 0 0 0,0 0 0 0 0,-1 0 1 0 0,1 1-1 0 0,0-1 0 0 0,0 0 0 0 0,-1 0 0 0 0,1 0 0 0 0,0 1 0 0 0,-1-1 1 0 0,1 0-1 0 0,-1 0 0 0 0,1 1 0 0 0,-1-1 0 0 0,1 0 0 0 0,-1 1 0 0 0,0-1 19 0 0,0 0 11 0 0,0 0-1 0 0,0 0 0 0 0,0 0 0 0 0,-1 0 0 0 0,1 0 0 0 0,0 0 0 0 0,-1 0 0 0 0,1 0 1 0 0,-1 1-1 0 0,1-1 0 0 0,-1 1 0 0 0,1-1 0 0 0,-1 1 0 0 0,0-1 0 0 0,1 1 0 0 0,-1 0 1 0 0,0 0-1 0 0,1 0 0 0 0,-1 0 0 0 0,1 0 0 0 0,-1 0 0 0 0,0 0 0 0 0,1 1 0 0 0,-1-1 1 0 0,1 0-1 0 0,-1 1 0 0 0,0-1 0 0 0,1 1 0 0 0,-1 0 0 0 0,1 0 0 0 0,0-1 0 0 0,-1 2-10 0 0,-4 2 314 0 0,1 0 0 0 0,0 0 0 0 0,0 1 0 0 0,0 0 0 0 0,0 0 0 0 0,1 0-314 0 0,1-1 201 0 0,0 0 0 0 0,0 0 1 0 0,0 1-1 0 0,1-1 0 0 0,0 1 1 0 0,0 0-1 0 0,0 0 1 0 0,0 1-202 0 0,2-5 15 0 0,-1 0 0 0 0,1 0 0 0 0,0 0 1 0 0,0 0-1 0 0,0 0 0 0 0,0 0 0 0 0,0 0 1 0 0,0 0-1 0 0,0 1 0 0 0,0-1 0 0 0,0 0 1 0 0,0 0-1 0 0,0 0 0 0 0,1 0 1 0 0,-1 0-1 0 0,1 0 0 0 0,-1 0 0 0 0,1 0 1 0 0,-1 0-1 0 0,1 1-15 0 0,0-1-3 0 0,0 0 1 0 0,0-1 0 0 0,0 1 0 0 0,0 0-1 0 0,0 0 1 0 0,1 0 0 0 0,-1-1-1 0 0,0 1 1 0 0,0-1 0 0 0,0 1-1 0 0,1-1 1 0 0,-1 1 0 0 0,0-1-1 0 0,1 0 1 0 0,-1 1 0 0 0,1-1 2 0 0,2 0-104 0 0,-1 0 0 0 0,1 0 1 0 0,0 0-1 0 0,-1-1 1 0 0,1 1-1 0 0,0-1 0 0 0,-1 0 1 0 0,1 0-1 0 0,-1 0 0 0 0,1 0 1 0 0,-1-1-1 0 0,0 1 0 0 0,2-2 104 0 0,6-4-1673 0 0,0 0-1 0 0,10-9 1674 0 0,-20 16-48 0 0,3-4-247 0 0,1 0 0 0 0,-1-1 1 0 0,0 0-1 0 0,0 1 0 0 0,0-1 0 0 0,-1 0 0 0 0,1-1 0 0 0,-1 1 0 0 0,2-6 295 0 0,0-1 66 0 0,0-1-1 0 0,-1 0 0 0 0,2-13-65 0 0,-5 22 163 0 0,0 1 171 0 0,0-1 1 0 0,-1 1 0 0 0,1-1 0 0 0,-1 1 0 0 0,0-1-1 0 0,0 1 1 0 0,0-2-335 0 0,0 5 52 0 0,0 0 0 0 0,0 0 0 0 0,0 0 0 0 0,0-1 0 0 0,0 1 0 0 0,0 0 0 0 0,0 0 0 0 0,0 0 0 0 0,0 0 0 0 0,0 0 0 0 0,0-1 0 0 0,-1 1 0 0 0,1 0 1 0 0,0 0-1 0 0,0 0 0 0 0,0 0 0 0 0,0 0 0 0 0,0 0 0 0 0,0-1 0 0 0,0 1 0 0 0,0 0 0 0 0,0 0 0 0 0,-1 0 0 0 0,1 0 0 0 0,0 0 0 0 0,0 0 0 0 0,0 0 0 0 0,0 0 0 0 0,0 0 0 0 0,-1 0 0 0 0,1-1 0 0 0,0 1 0 0 0,0 0 0 0 0,0 0 0 0 0,0 0 0 0 0,0 0 0 0 0,-1 0 0 0 0,1 0-52 0 0,0 0 122 0 0,-1 1 0 0 0,0-1 0 0 0,1 0 0 0 0,-1 0 0 0 0,1 1 0 0 0,-1-1 1 0 0,0 0-1 0 0,1 1 0 0 0,-1-1 0 0 0,0 1-122 0 0,-1 1 298 0 0,-1 0 0 0 0,1 1 0 0 0,0-1 1 0 0,0 1-299 0 0,-3 3 235 0 0,1 1 1 0 0,0-1 0 0 0,0 1-1 0 0,1 0 1 0 0,0 0 0 0 0,0 0-1 0 0,0 1 1 0 0,0 3-236 0 0,2-5-121 0 0,0 0 1 0 0,0 0 0 0 0,0 0-1 0 0,1 1 1 0 0,0-1-1 0 0,0 0 1 0 0,1 0-1 0 0,0 0 1 0 0,0 0-1 0 0,0 0 1 0 0,1 1 120 0 0,-2-5-454 0 0,1 0 0 0 0,0 0 0 0 0,1 0 1 0 0,-1 0-1 0 0,0 0 0 0 0,1 1 454 0 0,-2-3-53 0 0,4 4-1548 0 0</inkml:trace>
+  <inkml:trace contextRef="#ctx0" brushRef="#br0" timeOffset="385.2109">210 127 9074 0 0,'-1'0'466'0'0,"1"0"-1"0"0,-1 0 1 0 0,0 0 0 0 0,0 0 0 0 0,0 1-1 0 0,0-1 1 0 0,0 0 0 0 0,0 0 0 0 0,0 1-1 0 0,1-1 1 0 0,-2 1-466 0 0,2-1 66 0 0,-1 0-1 0 0,1 1 0 0 0,-1-1 1 0 0,1 1-1 0 0,-1 0 0 0 0,1-1 1 0 0,-1 1-1 0 0,1-1 1 0 0,0 1-1 0 0,-1 0 0 0 0,1-1 1 0 0,0 1-1 0 0,0 0 0 0 0,-1-1 1 0 0,1 1-1 0 0,0 0 1 0 0,0-1-1 0 0,0 1 0 0 0,0 0 1 0 0,0 0-1 0 0,0-1-65 0 0,-1 2 70 0 0,1 0 0 0 0,0 0 0 0 0,-1 0-1 0 0,0 0 1 0 0,1 0 0 0 0,-1-1-70 0 0,0 1 8 0 0,0 0 1 0 0,1 0-1 0 0,-1 0 1 0 0,1-1-1 0 0,-1 1 0 0 0,1 1-8 0 0,-1 4-207 0 0,1-6-287 0 0,-1 1-1 0 0,1-1 0 0 0,0 1 0 0 0,0-1 1 0 0,0 1-1 0 0,0 0 0 0 0,0-1 0 0 0,1 1 1 0 0,-1 0 494 0 0,0 0-1938 0 0</inkml:trace>
+  <inkml:trace contextRef="#ctx0" brushRef="#br0" timeOffset="767.9059">224 44 9954 0 0,'-6'2'3921'0'0,"0"-1"-2769"0"0,1 1-840 0 0,2-2 168 0 0,0 1-304 0 0,2 1-56 0 0,0-2-24 0 0,0 0-48 0 0,2 1-448 0 0,0-1-672 0 0,1 0 872 0 0,2 0-576 0 0,0-1-488 0 0</inkml:trace>
+  <inkml:trace contextRef="#ctx0" brushRef="#br0" timeOffset="1657.3709">352 142 7394 0 0,'1'0'3404'0'0,"-1"0"-3229"0"0,1 0 1 0 0,-1 0-1 0 0,1 0 0 0 0,-1 0 1 0 0,1 0-1 0 0,-1 0 0 0 0,1 0 1 0 0,0 0-1 0 0,-1 0 0 0 0,1 0 1 0 0,-1 0-1 0 0,1 0 1 0 0,-1 0-1 0 0,0-1 0 0 0,1 1-175 0 0,2-2 13 0 0,-1 1 0 0 0,0-1 0 0 0,0 1 0 0 0,0-1 0 0 0,0 0 0 0 0,0 0 0 0 0,0 0 0 0 0,-1 0 0 0 0,2-2-13 0 0,-2 3-19 0 0,-1 0 0 0 0,1 1 0 0 0,-1-1 0 0 0,0 0 1 0 0,1 0-1 0 0,-1 1 0 0 0,0-1 0 0 0,0 0 0 0 0,1 0 0 0 0,-1 0 0 0 0,0 0 1 0 0,0 0-1 0 0,0 1 0 0 0,0-1 0 0 0,0 0 0 0 0,0 0 0 0 0,0 0 0 0 0,-1 0 1 0 0,1 1-1 0 0,0-1 0 0 0,0 0 0 0 0,-1 0 0 0 0,1 0 0 0 0,0 1 0 0 0,-1-1 1 0 0,1 0-1 0 0,-1 0 0 0 0,1 1 0 0 0,-1-1 0 0 0,1 0 0 0 0,-1 1 0 0 0,0-1 19 0 0,0 0 11 0 0,0 0-1 0 0,0 0 0 0 0,0 0 0 0 0,-1 0 0 0 0,1 0 0 0 0,0 0 0 0 0,-1 0 0 0 0,1 0 1 0 0,-1 1-1 0 0,1-1 0 0 0,-1 1 0 0 0,1-1 0 0 0,-1 1 0 0 0,0-1 0 0 0,1 1 0 0 0,-1 0 1 0 0,0 0-1 0 0,1 0 0 0 0,-1 0 0 0 0,1 0 0 0 0,-1 0 0 0 0,0 0 0 0 0,1 1 0 0 0,-1-1 1 0 0,1 0-1 0 0,-1 1 0 0 0,0-1 0 0 0,1 1 0 0 0,-1 0 0 0 0,1 0 0 0 0,0-1 0 0 0,-1 2-10 0 0,-4 2 314 0 0,1 0 0 0 0,0 0 0 0 0,0 1 0 0 0,0 0 0 0 0,0 0 0 0 0,1 0-314 0 0,1-1 201 0 0,0 0 0 0 0,0 0 1 0 0,0 1-1 0 0,1-1 0 0 0,0 1 1 0 0,0 0-1 0 0,0 0 1 0 0,0 1-202 0 0,2-5 15 0 0,-1 0 0 0 0,1 0 0 0 0,0 0 1 0 0,0 0-1 0 0,0 0 0 0 0,0 0 0 0 0,0 0 1 0 0,0 0-1 0 0,0 1 0 0 0,0-1 0 0 0,0 0 1 0 0,0 0-1 0 0,0 0 0 0 0,1 0 1 0 0,-1 0-1 0 0,1 0 0 0 0,-1 0 0 0 0,1 0 1 0 0,-1 0-1 0 0,1 1-15 0 0,0-1-3 0 0,0 0 1 0 0,0-1 0 0 0,0 1 0 0 0,0 0-1 0 0,0 0 1 0 0,1 0 0 0 0,-1-1-1 0 0,0 1 1 0 0,0-1 0 0 0,0 1-1 0 0,1-1 1 0 0,-1 1 0 0 0,0-1-1 0 0,1 0 1 0 0,-1 1 0 0 0,1-1 2 0 0,2 0-104 0 0,-1 0 0 0 0,1 0 1 0 0,0 0-1 0 0,-1-1 1 0 0,1 1-1 0 0,0-1 0 0 0,-1 0 1 0 0,1 0-1 0 0,-1 0 0 0 0,1 0 1 0 0,-1-1-1 0 0,0 1 0 0 0,2-2 104 0 0,6-4-1673 0 0,0 0-1 0 0,10-9 1674 0 0,-20 16-48 0 0,3-4-247 0 0,1 0 0 0 0,-1-1 1 0 0,0 0-1 0 0,0 1 0 0 0,0-1 0 0 0,-1 0 0 0 0,1-1 0 0 0,-1 1 0 0 0,2-6 295 0 0,0-1 66 0 0,0-1-1 0 0,-1 0 0 0 0,2-13-65 0 0,-5 22 163 0 0,0 1 171 0 0,0-1 1 0 0,-1 1 0 0 0,1-1 0 0 0,-1 1 0 0 0,0-1-1 0 0,0 1 1 0 0,0-2-335 0 0,0 5 52 0 0,0 0 0 0 0,0 0 0 0 0,0 0 0 0 0,0-1 0 0 0,0 1 0 0 0,0 0 0 0 0,0 0 0 0 0,0 0 0 0 0,0 0 0 0 0,0 0 0 0 0,0-1 0 0 0,-1 1 0 0 0,1 0 1 0 0,0 0-1 0 0,0 0 0 0 0,0 0 0 0 0,0 0 0 0 0,0 0 0 0 0,0-1 0 0 0,0 1 0 0 0,0 0 0 0 0,0 0 0 0 0,-1 0 0 0 0,1 0 0 0 0,0 0 0 0 0,0 0 0 0 0,0 0 0 0 0,0 0 0 0 0,0 0 0 0 0,-1 0 0 0 0,1-1 0 0 0,0 1 0 0 0,0 0 0 0 0,0 0 0 0 0,0 0 0 0 0,0 0 0 0 0,-1 0 0 0 0,1 0-52 0 0,0 0 122 0 0,-1 1 0 0 0,0-1 0 0 0,1 0 0 0 0,-1 0 0 0 0,1 1 0 0 0,-1-1 1 0 0,0 0-1 0 0,1 1 0 0 0,-1-1 0 0 0,0 1-122 0 0,-1 1 298 0 0,-1 0 0 0 0,1 1 0 0 0,0-1 1 0 0,0 1-299 0 0,-3 3 235 0 0,1 1 1 0 0,0-1 0 0 0,0 1-1 0 0,1 0 1 0 0,0 0 0 0 0,0 0-1 0 0,0 1 1 0 0,0 3-236 0 0,2-5-121 0 0,0 0 1 0 0,0 0 0 0 0,0 0-1 0 0,1 1 1 0 0,0-1-1 0 0,0 0 1 0 0,1 0-1 0 0,0 0 1 0 0,0 0-1 0 0,0 0 1 0 0,1 1 120 0 0,-2-5-454 0 0,1 0 0 0 0,0 0 0 0 0,1 0 1 0 0,-1 0-1 0 0,0 0 0 0 0,1 1 454 0 0,-2-3-53 0 0,4 4-1548 0 0</inkml:trace>
 </inkml:ink>
 </file>
 
@@ -8865,6 +8968,15 @@
 </file>
 
 <file path=customXml/item1.xml><?xml version="1.0" encoding="utf-8"?>
+<?mso-contentType ?>
+<FormTemplates xmlns="http://schemas.microsoft.com/sharepoint/v3/contenttype/forms">
+  <Display>DocumentLibraryForm</Display>
+  <Edit>DocumentLibraryForm</Edit>
+  <New>DocumentLibraryForm</New>
+</FormTemplates>
+</file>
+
+<file path=customXml/item2.xml><?xml version="1.0" encoding="utf-8"?>
 <ct:contentTypeSchema xmlns:ct="http://schemas.microsoft.com/office/2006/metadata/contentType" xmlns:ma="http://schemas.microsoft.com/office/2006/metadata/properties/metaAttributes" ct:_="" ma:_="" ma:contentTypeName="Document" ma:contentTypeID="0x010100CACDAA1D09AF384389ED3506743B326D" ma:contentTypeVersion="13" ma:contentTypeDescription="Create a new document." ma:contentTypeScope="" ma:versionID="03e9c52b954aec7be3f374cbe49e5cca">
   <xsd:schema xmlns:xsd="http://www.w3.org/2001/XMLSchema" xmlns:xs="http://www.w3.org/2001/XMLSchema" xmlns:p="http://schemas.microsoft.com/office/2006/metadata/properties" xmlns:ns3="ab3fb3c7-a704-4370-8e63-98b23bec5f77" xmlns:ns4="50b9208c-cf63-4926-af43-cca3b861a09b" targetNamespace="http://schemas.microsoft.com/office/2006/metadata/properties" ma:root="true" ma:fieldsID="1d3b723ee03eba493457ec5c255ae60b" ns3:_="" ns4:_="">
     <xsd:import namespace="ab3fb3c7-a704-4370-8e63-98b23bec5f77"/>
@@ -9087,15 +9199,6 @@
 </ct:contentTypeSchema>
 </file>
 
-<file path=customXml/item2.xml><?xml version="1.0" encoding="utf-8"?>
-<?mso-contentType ?>
-<FormTemplates xmlns="http://schemas.microsoft.com/sharepoint/v3/contenttype/forms">
-  <Display>DocumentLibraryForm</Display>
-  <Edit>DocumentLibraryForm</Edit>
-  <New>DocumentLibraryForm</New>
-</FormTemplates>
-</file>
-
 <file path=customXml/item3.xml><?xml version="1.0" encoding="utf-8"?>
 <p:properties xmlns:p="http://schemas.microsoft.com/office/2006/metadata/properties" xmlns:xsi="http://www.w3.org/2001/XMLSchema-instance" xmlns:pc="http://schemas.microsoft.com/office/infopath/2007/PartnerControls">
   <documentManagement/>
@@ -9107,6 +9210,14 @@
 </file>
 
 <file path=customXml/itemProps1.xml><?xml version="1.0" encoding="utf-8"?>
+<ds:datastoreItem xmlns:ds="http://schemas.openxmlformats.org/officeDocument/2006/customXml" ds:itemID="{287F6362-5119-40DF-BA78-574E298BC425}">
+  <ds:schemaRefs>
+    <ds:schemaRef ds:uri="http://schemas.microsoft.com/sharepoint/v3/contenttype/forms"/>
+  </ds:schemaRefs>
+</ds:datastoreItem>
+</file>
+
+<file path=customXml/itemProps2.xml><?xml version="1.0" encoding="utf-8"?>
 <ds:datastoreItem xmlns:ds="http://schemas.openxmlformats.org/officeDocument/2006/customXml" ds:itemID="{EF5DFFF3-C06C-49CC-8C91-3C82222A43CC}">
   <ds:schemaRefs>
     <ds:schemaRef ds:uri="http://schemas.microsoft.com/office/2006/metadata/contentType"/>
@@ -9125,33 +9236,17 @@
 </ds:datastoreItem>
 </file>
 
-<file path=customXml/itemProps2.xml><?xml version="1.0" encoding="utf-8"?>
-<ds:datastoreItem xmlns:ds="http://schemas.openxmlformats.org/officeDocument/2006/customXml" ds:itemID="{287F6362-5119-40DF-BA78-574E298BC425}">
-  <ds:schemaRefs>
-    <ds:schemaRef ds:uri="http://schemas.microsoft.com/sharepoint/v3/contenttype/forms"/>
-  </ds:schemaRefs>
-</ds:datastoreItem>
-</file>
-
 <file path=customXml/itemProps3.xml><?xml version="1.0" encoding="utf-8"?>
 <ds:datastoreItem xmlns:ds="http://schemas.openxmlformats.org/officeDocument/2006/customXml" ds:itemID="{E14138BA-1C62-48BB-A63E-2DCA9619EF08}">
   <ds:schemaRefs>
     <ds:schemaRef ds:uri="http://schemas.microsoft.com/office/2006/metadata/properties"/>
-    <ds:schemaRef ds:uri="http://purl.org/dc/terms/"/>
-    <ds:schemaRef ds:uri="http://schemas.microsoft.com/office/2006/documentManagement/types"/>
-    <ds:schemaRef ds:uri="http://purl.org/dc/dcmitype/"/>
-    <ds:schemaRef ds:uri="http://schemas.openxmlformats.org/package/2006/metadata/core-properties"/>
-    <ds:schemaRef ds:uri="http://purl.org/dc/elements/1.1/"/>
-    <ds:schemaRef ds:uri="50b9208c-cf63-4926-af43-cca3b861a09b"/>
     <ds:schemaRef ds:uri="http://schemas.microsoft.com/office/infopath/2007/PartnerControls"/>
-    <ds:schemaRef ds:uri="ab3fb3c7-a704-4370-8e63-98b23bec5f77"/>
-    <ds:schemaRef ds:uri="http://www.w3.org/XML/1998/namespace"/>
   </ds:schemaRefs>
 </ds:datastoreItem>
 </file>
 
 <file path=customXml/itemProps4.xml><?xml version="1.0" encoding="utf-8"?>
-<ds:datastoreItem xmlns:ds="http://schemas.openxmlformats.org/officeDocument/2006/customXml" ds:itemID="{D9415E7C-8B02-4571-888D-CF7B27E8644E}">
+<ds:datastoreItem xmlns:ds="http://schemas.openxmlformats.org/officeDocument/2006/customXml" ds:itemID="{FB115F79-E5CD-4A69-BC76-9C23A628D6CB}">
   <ds:schemaRefs>
     <ds:schemaRef ds:uri="http://schemas.openxmlformats.org/officeDocument/2006/bibliography"/>
   </ds:schemaRefs>

</xml_diff>